<commit_message>
Übersicht und anfang allg. Beschreibung formuliert
</commit_message>
<xml_diff>
--- a/SRS/SRS_Redesin_RZ-Webseite.docx
+++ b/SRS/SRS_Redesin_RZ-Webseite.docx
@@ -132,7 +132,7 @@
           <w:sz w:val="22"/>
         </w:rPr>
         <w:br/>
-        <w:t>Lehrstuhl für [Medieninformatik | Informationswissenschaft]</w:t>
+        <w:t xml:space="preserve">Lehrstuhl für Medieninformatik </w:t>
       </w:r>
     </w:p>
     <w:p>
@@ -229,7 +229,19 @@
         <w:rPr>
           <w:rFonts w:ascii="Frutiger Next LT W1G" w:hAnsi="Frutiger Next LT W1G"/>
         </w:rPr>
-        <w:t>Redesign</w:t>
+        <w:t>Re</w:t>
+      </w:r>
+      <w:r>
+        <w:rPr>
+          <w:rFonts w:ascii="Frutiger Next LT W1G" w:hAnsi="Frutiger Next LT W1G"/>
+        </w:rPr>
+        <w:t>d</w:t>
+      </w:r>
+      <w:r>
+        <w:rPr>
+          <w:rFonts w:ascii="Frutiger Next LT W1G" w:hAnsi="Frutiger Next LT W1G"/>
+        </w:rPr>
+        <w:t>esign</w:t>
       </w:r>
       <w:proofErr w:type="spellEnd"/>
       <w:r>
@@ -332,117 +344,7 @@
         <w:pStyle w:val="TitelseiteText"/>
       </w:pPr>
       <w:r>
-        <w:t>[Straße mit Hausnummer]</w:t>
-      </w:r>
-    </w:p>
-    <w:p>
-      <w:pPr>
-        <w:pStyle w:val="TitelseiteText"/>
-      </w:pPr>
-      <w:r>
-        <w:t>[Postleitzahl mit Wohnort]</w:t>
-      </w:r>
-    </w:p>
-    <w:p>
-      <w:pPr>
-        <w:pStyle w:val="TitelseiteText"/>
-      </w:pPr>
-      <w:r>
-        <w:t>Tel.: [Telefonnummer (z.B. 0941/9999)]</w:t>
-      </w:r>
-    </w:p>
-    <w:p>
-      <w:pPr>
-        <w:pStyle w:val="TitelseiteText"/>
-        <w:rPr>
-          <w:lang w:val="fr-FR"/>
-        </w:rPr>
-      </w:pPr>
-      <w:r>
-        <w:rPr>
-          <w:lang w:val="fr-FR"/>
-        </w:rPr>
-        <w:t>E</w:t>
-      </w:r>
-      <w:r>
-        <w:rPr>
-          <w:lang w:val="fr-FR"/>
-        </w:rPr>
-        <w:t>-M</w:t>
-      </w:r>
-      <w:r>
-        <w:rPr>
-          <w:lang w:val="fr-FR"/>
-        </w:rPr>
-        <w:t>ail: [</w:t>
-      </w:r>
-      <w:proofErr w:type="spellStart"/>
-      <w:r>
-        <w:rPr>
-          <w:lang w:val="fr-FR"/>
-        </w:rPr>
-        <w:t>E</w:t>
-      </w:r>
-      <w:r>
-        <w:rPr>
-          <w:lang w:val="fr-FR"/>
-        </w:rPr>
-        <w:t>-M</w:t>
-      </w:r>
-      <w:r>
-        <w:rPr>
-          <w:lang w:val="fr-FR"/>
-        </w:rPr>
-        <w:t>ailadresse</w:t>
-      </w:r>
-      <w:proofErr w:type="spellEnd"/>
-      <w:r>
-        <w:rPr>
-          <w:lang w:val="fr-FR"/>
-        </w:rPr>
-        <w:t xml:space="preserve"> (</w:t>
-      </w:r>
-      <w:proofErr w:type="spellStart"/>
-      <w:proofErr w:type="gramStart"/>
-      <w:r>
-        <w:rPr>
-          <w:lang w:val="fr-FR"/>
-        </w:rPr>
-        <w:t>z.B</w:t>
-      </w:r>
-      <w:proofErr w:type="spellEnd"/>
-      <w:r>
-        <w:rPr>
-          <w:lang w:val="fr-FR"/>
-        </w:rPr>
-        <w:t>.:</w:t>
-      </w:r>
-      <w:proofErr w:type="gramEnd"/>
-      <w:r>
-        <w:rPr>
-          <w:lang w:val="fr-FR"/>
-        </w:rPr>
-        <w:t xml:space="preserve"> max.mustermann@stud.uni-regensburg.de</w:t>
-      </w:r>
-      <w:r>
-        <w:rPr>
-          <w:lang w:val="fr-FR"/>
-        </w:rPr>
-        <w:t>)</w:t>
-      </w:r>
-      <w:r>
-        <w:rPr>
-          <w:lang w:val="fr-FR"/>
-        </w:rPr>
-        <w:t>]</w:t>
-      </w:r>
-    </w:p>
-    <w:p>
-      <w:pPr>
-        <w:pStyle w:val="TitelseiteText"/>
-      </w:pPr>
-      <w:r>
-        <w:t>Abgegeben am [Abgabetermin der Arbeit]</w:t>
+        <w:t xml:space="preserve">Abgegeben am </w:t>
       </w:r>
     </w:p>
     <w:p>
@@ -502,7 +404,7 @@
         </w:rPr>
         <w:fldChar w:fldCharType="separate"/>
       </w:r>
-      <w:hyperlink w:anchor="_Toc424391199" w:history="1">
+      <w:hyperlink w:anchor="_Toc424395599" w:history="1">
         <w:r>
           <w:rPr>
             <w:rStyle w:val="Hyperlink"/>
@@ -547,7 +449,7 @@
             <w:noProof/>
             <w:webHidden/>
           </w:rPr>
-          <w:instrText xml:space="preserve"> PAGEREF _Toc424391199 \h </w:instrText>
+          <w:instrText xml:space="preserve"> PAGEREF _Toc424395599 \h </w:instrText>
         </w:r>
         <w:r>
           <w:rPr>
@@ -588,7 +490,7 @@
           <w:lang w:eastAsia="de-DE"/>
         </w:rPr>
       </w:pPr>
-      <w:hyperlink w:anchor="_Toc424391200" w:history="1">
+      <w:hyperlink w:anchor="_Toc424395600" w:history="1">
         <w:r>
           <w:rPr>
             <w:rStyle w:val="Hyperlink"/>
@@ -633,7 +535,7 @@
             <w:noProof/>
             <w:webHidden/>
           </w:rPr>
-          <w:instrText xml:space="preserve"> PAGEREF _Toc424391200 \h </w:instrText>
+          <w:instrText xml:space="preserve"> PAGEREF _Toc424395600 \h </w:instrText>
         </w:r>
         <w:r>
           <w:rPr>
@@ -677,7 +579,7 @@
           <w:lang w:eastAsia="de-DE"/>
         </w:rPr>
       </w:pPr>
-      <w:hyperlink w:anchor="_Toc424391201" w:history="1">
+      <w:hyperlink w:anchor="_Toc424395601" w:history="1">
         <w:r>
           <w:rPr>
             <w:rStyle w:val="Hyperlink"/>
@@ -719,7 +621,7 @@
             <w:noProof/>
             <w:webHidden/>
           </w:rPr>
-          <w:instrText xml:space="preserve"> PAGEREF _Toc424391201 \h </w:instrText>
+          <w:instrText xml:space="preserve"> PAGEREF _Toc424395601 \h </w:instrText>
         </w:r>
         <w:r>
           <w:rPr>
@@ -763,7 +665,7 @@
           <w:lang w:eastAsia="de-DE"/>
         </w:rPr>
       </w:pPr>
-      <w:hyperlink w:anchor="_Toc424391202" w:history="1">
+      <w:hyperlink w:anchor="_Toc424395602" w:history="1">
         <w:r>
           <w:rPr>
             <w:rStyle w:val="Hyperlink"/>
@@ -805,7 +707,7 @@
             <w:noProof/>
             <w:webHidden/>
           </w:rPr>
-          <w:instrText xml:space="preserve"> PAGEREF _Toc424391202 \h </w:instrText>
+          <w:instrText xml:space="preserve"> PAGEREF _Toc424395602 \h </w:instrText>
         </w:r>
         <w:r>
           <w:rPr>
@@ -849,7 +751,7 @@
           <w:lang w:eastAsia="de-DE"/>
         </w:rPr>
       </w:pPr>
-      <w:hyperlink w:anchor="_Toc424391203" w:history="1">
+      <w:hyperlink w:anchor="_Toc424395603" w:history="1">
         <w:r>
           <w:rPr>
             <w:rStyle w:val="Hyperlink"/>
@@ -891,7 +793,7 @@
             <w:noProof/>
             <w:webHidden/>
           </w:rPr>
-          <w:instrText xml:space="preserve"> PAGEREF _Toc424391203 \h </w:instrText>
+          <w:instrText xml:space="preserve"> PAGEREF _Toc424395603 \h </w:instrText>
         </w:r>
         <w:r>
           <w:rPr>
@@ -935,7 +837,7 @@
           <w:lang w:eastAsia="de-DE"/>
         </w:rPr>
       </w:pPr>
-      <w:hyperlink w:anchor="_Toc424391204" w:history="1">
+      <w:hyperlink w:anchor="_Toc424395604" w:history="1">
         <w:r>
           <w:rPr>
             <w:rStyle w:val="Hyperlink"/>
@@ -977,7 +879,7 @@
             <w:noProof/>
             <w:webHidden/>
           </w:rPr>
-          <w:instrText xml:space="preserve"> PAGEREF _Toc424391204 \h </w:instrText>
+          <w:instrText xml:space="preserve"> PAGEREF _Toc424395604 \h </w:instrText>
         </w:r>
         <w:r>
           <w:rPr>
@@ -1021,7 +923,7 @@
           <w:lang w:eastAsia="de-DE"/>
         </w:rPr>
       </w:pPr>
-      <w:hyperlink w:anchor="_Toc424391205" w:history="1">
+      <w:hyperlink w:anchor="_Toc424395605" w:history="1">
         <w:r>
           <w:rPr>
             <w:rStyle w:val="Hyperlink"/>
@@ -1063,7 +965,7 @@
             <w:noProof/>
             <w:webHidden/>
           </w:rPr>
-          <w:instrText xml:space="preserve"> PAGEREF _Toc424391205 \h </w:instrText>
+          <w:instrText xml:space="preserve"> PAGEREF _Toc424395605 \h </w:instrText>
         </w:r>
         <w:r>
           <w:rPr>
@@ -1104,7 +1006,7 @@
           <w:lang w:eastAsia="de-DE"/>
         </w:rPr>
       </w:pPr>
-      <w:hyperlink w:anchor="_Toc424391206" w:history="1">
+      <w:hyperlink w:anchor="_Toc424395606" w:history="1">
         <w:r>
           <w:rPr>
             <w:rStyle w:val="Hyperlink"/>
@@ -1149,7 +1051,7 @@
             <w:noProof/>
             <w:webHidden/>
           </w:rPr>
-          <w:instrText xml:space="preserve"> PAGEREF _Toc424391206 \h </w:instrText>
+          <w:instrText xml:space="preserve"> PAGEREF _Toc424395606 \h </w:instrText>
         </w:r>
         <w:r>
           <w:rPr>
@@ -1193,7 +1095,7 @@
           <w:lang w:eastAsia="de-DE"/>
         </w:rPr>
       </w:pPr>
-      <w:hyperlink w:anchor="_Toc424391207" w:history="1">
+      <w:hyperlink w:anchor="_Toc424395607" w:history="1">
         <w:r>
           <w:rPr>
             <w:rStyle w:val="Hyperlink"/>
@@ -1235,7 +1137,7 @@
             <w:noProof/>
             <w:webHidden/>
           </w:rPr>
-          <w:instrText xml:space="preserve"> PAGEREF _Toc424391207 \h </w:instrText>
+          <w:instrText xml:space="preserve"> PAGEREF _Toc424395607 \h </w:instrText>
         </w:r>
         <w:r>
           <w:rPr>
@@ -1279,7 +1181,7 @@
           <w:lang w:eastAsia="de-DE"/>
         </w:rPr>
       </w:pPr>
-      <w:hyperlink w:anchor="_Toc424391208" w:history="1">
+      <w:hyperlink w:anchor="_Toc424395608" w:history="1">
         <w:r>
           <w:rPr>
             <w:rStyle w:val="Hyperlink"/>
@@ -1321,7 +1223,7 @@
             <w:noProof/>
             <w:webHidden/>
           </w:rPr>
-          <w:instrText xml:space="preserve"> PAGEREF _Toc424391208 \h </w:instrText>
+          <w:instrText xml:space="preserve"> PAGEREF _Toc424395608 \h </w:instrText>
         </w:r>
         <w:r>
           <w:rPr>
@@ -1341,7 +1243,7 @@
             <w:noProof/>
             <w:webHidden/>
           </w:rPr>
-          <w:t>8</w:t>
+          <w:t>9</w:t>
         </w:r>
         <w:r>
           <w:rPr>
@@ -1365,7 +1267,7 @@
           <w:lang w:eastAsia="de-DE"/>
         </w:rPr>
       </w:pPr>
-      <w:hyperlink w:anchor="_Toc424391209" w:history="1">
+      <w:hyperlink w:anchor="_Toc424395609" w:history="1">
         <w:r>
           <w:rPr>
             <w:rStyle w:val="Hyperlink"/>
@@ -1407,7 +1309,7 @@
             <w:noProof/>
             <w:webHidden/>
           </w:rPr>
-          <w:instrText xml:space="preserve"> PAGEREF _Toc424391209 \h </w:instrText>
+          <w:instrText xml:space="preserve"> PAGEREF _Toc424395609 \h </w:instrText>
         </w:r>
         <w:r>
           <w:rPr>
@@ -1427,7 +1329,7 @@
             <w:noProof/>
             <w:webHidden/>
           </w:rPr>
-          <w:t>8</w:t>
+          <w:t>9</w:t>
         </w:r>
         <w:r>
           <w:rPr>
@@ -1451,7 +1353,7 @@
           <w:lang w:eastAsia="de-DE"/>
         </w:rPr>
       </w:pPr>
-      <w:hyperlink w:anchor="_Toc424391210" w:history="1">
+      <w:hyperlink w:anchor="_Toc424395610" w:history="1">
         <w:r>
           <w:rPr>
             <w:rStyle w:val="Hyperlink"/>
@@ -1493,7 +1395,7 @@
             <w:noProof/>
             <w:webHidden/>
           </w:rPr>
-          <w:instrText xml:space="preserve"> PAGEREF _Toc424391210 \h </w:instrText>
+          <w:instrText xml:space="preserve"> PAGEREF _Toc424395610 \h </w:instrText>
         </w:r>
         <w:r>
           <w:rPr>
@@ -1537,7 +1439,7 @@
           <w:lang w:eastAsia="de-DE"/>
         </w:rPr>
       </w:pPr>
-      <w:hyperlink w:anchor="_Toc424391211" w:history="1">
+      <w:hyperlink w:anchor="_Toc424395611" w:history="1">
         <w:r>
           <w:rPr>
             <w:rStyle w:val="Hyperlink"/>
@@ -1579,7 +1481,7 @@
             <w:noProof/>
             <w:webHidden/>
           </w:rPr>
-          <w:instrText xml:space="preserve"> PAGEREF _Toc424391211 \h </w:instrText>
+          <w:instrText xml:space="preserve"> PAGEREF _Toc424395611 \h </w:instrText>
         </w:r>
         <w:r>
           <w:rPr>
@@ -1623,7 +1525,7 @@
           <w:lang w:eastAsia="de-DE"/>
         </w:rPr>
       </w:pPr>
-      <w:hyperlink w:anchor="_Toc424391212" w:history="1">
+      <w:hyperlink w:anchor="_Toc424395612" w:history="1">
         <w:r>
           <w:rPr>
             <w:rStyle w:val="Hyperlink"/>
@@ -1665,7 +1567,7 @@
             <w:noProof/>
             <w:webHidden/>
           </w:rPr>
-          <w:instrText xml:space="preserve"> PAGEREF _Toc424391212 \h </w:instrText>
+          <w:instrText xml:space="preserve"> PAGEREF _Toc424395612 \h </w:instrText>
         </w:r>
         <w:r>
           <w:rPr>
@@ -1709,7 +1611,7 @@
           <w:lang w:eastAsia="de-DE"/>
         </w:rPr>
       </w:pPr>
-      <w:hyperlink w:anchor="_Toc424391213" w:history="1">
+      <w:hyperlink w:anchor="_Toc424395613" w:history="1">
         <w:r>
           <w:rPr>
             <w:rStyle w:val="Hyperlink"/>
@@ -1751,7 +1653,7 @@
             <w:noProof/>
             <w:webHidden/>
           </w:rPr>
-          <w:instrText xml:space="preserve"> PAGEREF _Toc424391213 \h </w:instrText>
+          <w:instrText xml:space="preserve"> PAGEREF _Toc424395613 \h </w:instrText>
         </w:r>
         <w:r>
           <w:rPr>
@@ -1792,7 +1694,7 @@
           <w:lang w:eastAsia="de-DE"/>
         </w:rPr>
       </w:pPr>
-      <w:hyperlink w:anchor="_Toc424391214" w:history="1">
+      <w:hyperlink w:anchor="_Toc424395614" w:history="1">
         <w:r>
           <w:rPr>
             <w:rStyle w:val="Hyperlink"/>
@@ -1837,7 +1739,7 @@
             <w:noProof/>
             <w:webHidden/>
           </w:rPr>
-          <w:instrText xml:space="preserve"> PAGEREF _Toc424391214 \h </w:instrText>
+          <w:instrText xml:space="preserve"> PAGEREF _Toc424395614 \h </w:instrText>
         </w:r>
         <w:r>
           <w:rPr>
@@ -1881,7 +1783,7 @@
           <w:lang w:eastAsia="de-DE"/>
         </w:rPr>
       </w:pPr>
-      <w:hyperlink w:anchor="_Toc424391215" w:history="1">
+      <w:hyperlink w:anchor="_Toc424395615" w:history="1">
         <w:r>
           <w:rPr>
             <w:rStyle w:val="Hyperlink"/>
@@ -1923,7 +1825,7 @@
             <w:noProof/>
             <w:webHidden/>
           </w:rPr>
-          <w:instrText xml:space="preserve"> PAGEREF _Toc424391215 \h </w:instrText>
+          <w:instrText xml:space="preserve"> PAGEREF _Toc424395615 \h </w:instrText>
         </w:r>
         <w:r>
           <w:rPr>
@@ -1967,7 +1869,7 @@
           <w:lang w:eastAsia="de-DE"/>
         </w:rPr>
       </w:pPr>
-      <w:hyperlink w:anchor="_Toc424391216" w:history="1">
+      <w:hyperlink w:anchor="_Toc424395616" w:history="1">
         <w:r>
           <w:rPr>
             <w:rStyle w:val="Hyperlink"/>
@@ -2009,7 +1911,7 @@
             <w:noProof/>
             <w:webHidden/>
           </w:rPr>
-          <w:instrText xml:space="preserve"> PAGEREF _Toc424391216 \h </w:instrText>
+          <w:instrText xml:space="preserve"> PAGEREF _Toc424395616 \h </w:instrText>
         </w:r>
         <w:r>
           <w:rPr>
@@ -2053,7 +1955,7 @@
           <w:lang w:eastAsia="de-DE"/>
         </w:rPr>
       </w:pPr>
-      <w:hyperlink w:anchor="_Toc424391217" w:history="1">
+      <w:hyperlink w:anchor="_Toc424395617" w:history="1">
         <w:r>
           <w:rPr>
             <w:rStyle w:val="Hyperlink"/>
@@ -2095,7 +1997,7 @@
             <w:noProof/>
             <w:webHidden/>
           </w:rPr>
-          <w:instrText xml:space="preserve"> PAGEREF _Toc424391217 \h </w:instrText>
+          <w:instrText xml:space="preserve"> PAGEREF _Toc424395617 \h </w:instrText>
         </w:r>
         <w:r>
           <w:rPr>
@@ -2139,7 +2041,7 @@
           <w:lang w:eastAsia="de-DE"/>
         </w:rPr>
       </w:pPr>
-      <w:hyperlink w:anchor="_Toc424391218" w:history="1">
+      <w:hyperlink w:anchor="_Toc424395618" w:history="1">
         <w:r>
           <w:rPr>
             <w:rStyle w:val="Hyperlink"/>
@@ -2181,7 +2083,7 @@
             <w:noProof/>
             <w:webHidden/>
           </w:rPr>
-          <w:instrText xml:space="preserve"> PAGEREF _Toc424391218 \h </w:instrText>
+          <w:instrText xml:space="preserve"> PAGEREF _Toc424395618 \h </w:instrText>
         </w:r>
         <w:r>
           <w:rPr>
@@ -2225,7 +2127,7 @@
           <w:lang w:eastAsia="de-DE"/>
         </w:rPr>
       </w:pPr>
-      <w:hyperlink w:anchor="_Toc424391219" w:history="1">
+      <w:hyperlink w:anchor="_Toc424395619" w:history="1">
         <w:r>
           <w:rPr>
             <w:rStyle w:val="Hyperlink"/>
@@ -2267,7 +2169,7 @@
             <w:noProof/>
             <w:webHidden/>
           </w:rPr>
-          <w:instrText xml:space="preserve"> PAGEREF _Toc424391219 \h </w:instrText>
+          <w:instrText xml:space="preserve"> PAGEREF _Toc424395619 \h </w:instrText>
         </w:r>
         <w:r>
           <w:rPr>
@@ -2311,7 +2213,7 @@
           <w:lang w:eastAsia="de-DE"/>
         </w:rPr>
       </w:pPr>
-      <w:hyperlink w:anchor="_Toc424391220" w:history="1">
+      <w:hyperlink w:anchor="_Toc424395620" w:history="1">
         <w:r>
           <w:rPr>
             <w:rStyle w:val="Hyperlink"/>
@@ -2353,7 +2255,7 @@
             <w:noProof/>
             <w:webHidden/>
           </w:rPr>
-          <w:instrText xml:space="preserve"> PAGEREF _Toc424391220 \h </w:instrText>
+          <w:instrText xml:space="preserve"> PAGEREF _Toc424395620 \h </w:instrText>
         </w:r>
         <w:r>
           <w:rPr>
@@ -2397,7 +2299,7 @@
           <w:lang w:eastAsia="de-DE"/>
         </w:rPr>
       </w:pPr>
-      <w:hyperlink w:anchor="_Toc424391221" w:history="1">
+      <w:hyperlink w:anchor="_Toc424395621" w:history="1">
         <w:r>
           <w:rPr>
             <w:rStyle w:val="Hyperlink"/>
@@ -2439,7 +2341,7 @@
             <w:noProof/>
             <w:webHidden/>
           </w:rPr>
-          <w:instrText xml:space="preserve"> PAGEREF _Toc424391221 \h </w:instrText>
+          <w:instrText xml:space="preserve"> PAGEREF _Toc424395621 \h </w:instrText>
         </w:r>
         <w:r>
           <w:rPr>
@@ -2483,7 +2385,7 @@
           <w:lang w:eastAsia="de-DE"/>
         </w:rPr>
       </w:pPr>
-      <w:hyperlink w:anchor="_Toc424391222" w:history="1">
+      <w:hyperlink w:anchor="_Toc424395622" w:history="1">
         <w:r>
           <w:rPr>
             <w:rStyle w:val="Hyperlink"/>
@@ -2525,7 +2427,7 @@
             <w:noProof/>
             <w:webHidden/>
           </w:rPr>
-          <w:instrText xml:space="preserve"> PAGEREF _Toc424391222 \h </w:instrText>
+          <w:instrText xml:space="preserve"> PAGEREF _Toc424395622 \h </w:instrText>
         </w:r>
         <w:r>
           <w:rPr>
@@ -2569,7 +2471,7 @@
           <w:lang w:eastAsia="de-DE"/>
         </w:rPr>
       </w:pPr>
-      <w:hyperlink w:anchor="_Toc424391223" w:history="1">
+      <w:hyperlink w:anchor="_Toc424395623" w:history="1">
         <w:r>
           <w:rPr>
             <w:rStyle w:val="Hyperlink"/>
@@ -2611,7 +2513,7 @@
             <w:noProof/>
             <w:webHidden/>
           </w:rPr>
-          <w:instrText xml:space="preserve"> PAGEREF _Toc424391223 \h </w:instrText>
+          <w:instrText xml:space="preserve"> PAGEREF _Toc424395623 \h </w:instrText>
         </w:r>
         <w:r>
           <w:rPr>
@@ -2652,7 +2554,7 @@
           <w:lang w:eastAsia="de-DE"/>
         </w:rPr>
       </w:pPr>
-      <w:hyperlink w:anchor="_Toc424391224" w:history="1">
+      <w:hyperlink w:anchor="_Toc424395624" w:history="1">
         <w:r>
           <w:rPr>
             <w:rStyle w:val="Hyperlink"/>
@@ -2676,7 +2578,7 @@
             <w:rFonts w:ascii="Frutiger Next LT W1G" w:hAnsi="Frutiger Next LT W1G"/>
             <w:noProof/>
           </w:rPr>
-          <w:t>Anforderungen</w:t>
+          <w:t>Versuchsaufbau und Konzeption</w:t>
         </w:r>
         <w:r>
           <w:rPr>
@@ -2697,7 +2599,7 @@
             <w:noProof/>
             <w:webHidden/>
           </w:rPr>
-          <w:instrText xml:space="preserve"> PAGEREF _Toc424391224 \h </w:instrText>
+          <w:instrText xml:space="preserve"> PAGEREF _Toc424395624 \h </w:instrText>
         </w:r>
         <w:r>
           <w:rPr>
@@ -2741,7 +2643,7 @@
           <w:lang w:eastAsia="de-DE"/>
         </w:rPr>
       </w:pPr>
-      <w:hyperlink w:anchor="_Toc424391225" w:history="1">
+      <w:hyperlink w:anchor="_Toc424395625" w:history="1">
         <w:r>
           <w:rPr>
             <w:rStyle w:val="Hyperlink"/>
@@ -2783,7 +2685,7 @@
             <w:noProof/>
             <w:webHidden/>
           </w:rPr>
-          <w:instrText xml:space="preserve"> PAGEREF _Toc424391225 \h </w:instrText>
+          <w:instrText xml:space="preserve"> PAGEREF _Toc424395625 \h </w:instrText>
         </w:r>
         <w:r>
           <w:rPr>
@@ -2827,7 +2729,7 @@
           <w:lang w:eastAsia="de-DE"/>
         </w:rPr>
       </w:pPr>
-      <w:hyperlink w:anchor="_Toc424391226" w:history="1">
+      <w:hyperlink w:anchor="_Toc424395626" w:history="1">
         <w:r>
           <w:rPr>
             <w:rStyle w:val="Hyperlink"/>
@@ -2869,7 +2771,7 @@
             <w:noProof/>
             <w:webHidden/>
           </w:rPr>
-          <w:instrText xml:space="preserve"> PAGEREF _Toc424391226 \h </w:instrText>
+          <w:instrText xml:space="preserve"> PAGEREF _Toc424395626 \h </w:instrText>
         </w:r>
         <w:r>
           <w:rPr>
@@ -2913,7 +2815,7 @@
           <w:lang w:eastAsia="de-DE"/>
         </w:rPr>
       </w:pPr>
-      <w:hyperlink w:anchor="_Toc424391227" w:history="1">
+      <w:hyperlink w:anchor="_Toc424395627" w:history="1">
         <w:r>
           <w:rPr>
             <w:rStyle w:val="Hyperlink"/>
@@ -2955,7 +2857,7 @@
             <w:noProof/>
             <w:webHidden/>
           </w:rPr>
-          <w:instrText xml:space="preserve"> PAGEREF _Toc424391227 \h </w:instrText>
+          <w:instrText xml:space="preserve"> PAGEREF _Toc424395627 \h </w:instrText>
         </w:r>
         <w:r>
           <w:rPr>
@@ -2999,7 +2901,7 @@
           <w:lang w:eastAsia="de-DE"/>
         </w:rPr>
       </w:pPr>
-      <w:hyperlink w:anchor="_Toc424391228" w:history="1">
+      <w:hyperlink w:anchor="_Toc424395628" w:history="1">
         <w:r>
           <w:rPr>
             <w:rStyle w:val="Hyperlink"/>
@@ -3041,7 +2943,7 @@
             <w:noProof/>
             <w:webHidden/>
           </w:rPr>
-          <w:instrText xml:space="preserve"> PAGEREF _Toc424391228 \h </w:instrText>
+          <w:instrText xml:space="preserve"> PAGEREF _Toc424395628 \h </w:instrText>
         </w:r>
         <w:r>
           <w:rPr>
@@ -3085,7 +2987,7 @@
           <w:lang w:eastAsia="de-DE"/>
         </w:rPr>
       </w:pPr>
-      <w:hyperlink w:anchor="_Toc424391229" w:history="1">
+      <w:hyperlink w:anchor="_Toc424395629" w:history="1">
         <w:r>
           <w:rPr>
             <w:rStyle w:val="Hyperlink"/>
@@ -3127,7 +3029,7 @@
             <w:noProof/>
             <w:webHidden/>
           </w:rPr>
-          <w:instrText xml:space="preserve"> PAGEREF _Toc424391229 \h </w:instrText>
+          <w:instrText xml:space="preserve"> PAGEREF _Toc424395629 \h </w:instrText>
         </w:r>
         <w:r>
           <w:rPr>
@@ -3171,7 +3073,7 @@
           <w:lang w:eastAsia="de-DE"/>
         </w:rPr>
       </w:pPr>
-      <w:hyperlink w:anchor="_Toc424391230" w:history="1">
+      <w:hyperlink w:anchor="_Toc424395630" w:history="1">
         <w:r>
           <w:rPr>
             <w:rStyle w:val="Hyperlink"/>
@@ -3213,7 +3115,7 @@
             <w:noProof/>
             <w:webHidden/>
           </w:rPr>
-          <w:instrText xml:space="preserve"> PAGEREF _Toc424391230 \h </w:instrText>
+          <w:instrText xml:space="preserve"> PAGEREF _Toc424395630 \h </w:instrText>
         </w:r>
         <w:r>
           <w:rPr>
@@ -3257,7 +3159,7 @@
           <w:lang w:eastAsia="de-DE"/>
         </w:rPr>
       </w:pPr>
-      <w:hyperlink w:anchor="_Toc424391231" w:history="1">
+      <w:hyperlink w:anchor="_Toc424395631" w:history="1">
         <w:r>
           <w:rPr>
             <w:rStyle w:val="Hyperlink"/>
@@ -3299,7 +3201,7 @@
             <w:noProof/>
             <w:webHidden/>
           </w:rPr>
-          <w:instrText xml:space="preserve"> PAGEREF _Toc424391231 \h </w:instrText>
+          <w:instrText xml:space="preserve"> PAGEREF _Toc424395631 \h </w:instrText>
         </w:r>
         <w:r>
           <w:rPr>
@@ -3343,7 +3245,7 @@
           <w:lang w:eastAsia="de-DE"/>
         </w:rPr>
       </w:pPr>
-      <w:hyperlink w:anchor="_Toc424391232" w:history="1">
+      <w:hyperlink w:anchor="_Toc424395632" w:history="1">
         <w:r>
           <w:rPr>
             <w:rStyle w:val="Hyperlink"/>
@@ -3385,7 +3287,7 @@
             <w:noProof/>
             <w:webHidden/>
           </w:rPr>
-          <w:instrText xml:space="preserve"> PAGEREF _Toc424391232 \h </w:instrText>
+          <w:instrText xml:space="preserve"> PAGEREF _Toc424395632 \h </w:instrText>
         </w:r>
         <w:r>
           <w:rPr>
@@ -3429,7 +3331,7 @@
           <w:lang w:eastAsia="de-DE"/>
         </w:rPr>
       </w:pPr>
-      <w:hyperlink w:anchor="_Toc424391233" w:history="1">
+      <w:hyperlink w:anchor="_Toc424395633" w:history="1">
         <w:r>
           <w:rPr>
             <w:rStyle w:val="Hyperlink"/>
@@ -3471,7 +3373,7 @@
             <w:noProof/>
             <w:webHidden/>
           </w:rPr>
-          <w:instrText xml:space="preserve"> PAGEREF _Toc424391233 \h </w:instrText>
+          <w:instrText xml:space="preserve"> PAGEREF _Toc424395633 \h </w:instrText>
         </w:r>
         <w:r>
           <w:rPr>
@@ -3515,7 +3417,7 @@
           <w:lang w:eastAsia="de-DE"/>
         </w:rPr>
       </w:pPr>
-      <w:hyperlink w:anchor="_Toc424391234" w:history="1">
+      <w:hyperlink w:anchor="_Toc424395634" w:history="1">
         <w:r>
           <w:rPr>
             <w:rStyle w:val="Hyperlink"/>
@@ -3557,7 +3459,7 @@
             <w:noProof/>
             <w:webHidden/>
           </w:rPr>
-          <w:instrText xml:space="preserve"> PAGEREF _Toc424391234 \h </w:instrText>
+          <w:instrText xml:space="preserve"> PAGEREF _Toc424395634 \h </w:instrText>
         </w:r>
         <w:r>
           <w:rPr>
@@ -3601,7 +3503,7 @@
           <w:lang w:eastAsia="de-DE"/>
         </w:rPr>
       </w:pPr>
-      <w:hyperlink w:anchor="_Toc424391235" w:history="1">
+      <w:hyperlink w:anchor="_Toc424395635" w:history="1">
         <w:r>
           <w:rPr>
             <w:rStyle w:val="Hyperlink"/>
@@ -3643,7 +3545,7 @@
             <w:noProof/>
             <w:webHidden/>
           </w:rPr>
-          <w:instrText xml:space="preserve"> PAGEREF _Toc424391235 \h </w:instrText>
+          <w:instrText xml:space="preserve"> PAGEREF _Toc424395635 \h </w:instrText>
         </w:r>
         <w:r>
           <w:rPr>
@@ -3687,7 +3589,7 @@
           <w:lang w:eastAsia="de-DE"/>
         </w:rPr>
       </w:pPr>
-      <w:hyperlink w:anchor="_Toc424391236" w:history="1">
+      <w:hyperlink w:anchor="_Toc424395636" w:history="1">
         <w:r>
           <w:rPr>
             <w:rStyle w:val="Hyperlink"/>
@@ -3729,7 +3631,7 @@
             <w:noProof/>
             <w:webHidden/>
           </w:rPr>
-          <w:instrText xml:space="preserve"> PAGEREF _Toc424391236 \h </w:instrText>
+          <w:instrText xml:space="preserve"> PAGEREF _Toc424395636 \h </w:instrText>
         </w:r>
         <w:r>
           <w:rPr>
@@ -3773,7 +3675,7 @@
           <w:lang w:eastAsia="de-DE"/>
         </w:rPr>
       </w:pPr>
-      <w:hyperlink w:anchor="_Toc424391237" w:history="1">
+      <w:hyperlink w:anchor="_Toc424395637" w:history="1">
         <w:r>
           <w:rPr>
             <w:rStyle w:val="Hyperlink"/>
@@ -3815,7 +3717,7 @@
             <w:noProof/>
             <w:webHidden/>
           </w:rPr>
-          <w:instrText xml:space="preserve"> PAGEREF _Toc424391237 \h </w:instrText>
+          <w:instrText xml:space="preserve"> PAGEREF _Toc424395637 \h </w:instrText>
         </w:r>
         <w:r>
           <w:rPr>
@@ -3859,7 +3761,7 @@
           <w:lang w:eastAsia="de-DE"/>
         </w:rPr>
       </w:pPr>
-      <w:hyperlink w:anchor="_Toc424391238" w:history="1">
+      <w:hyperlink w:anchor="_Toc424395638" w:history="1">
         <w:r>
           <w:rPr>
             <w:rStyle w:val="Hyperlink"/>
@@ -3901,7 +3803,7 @@
             <w:noProof/>
             <w:webHidden/>
           </w:rPr>
-          <w:instrText xml:space="preserve"> PAGEREF _Toc424391238 \h </w:instrText>
+          <w:instrText xml:space="preserve"> PAGEREF _Toc424395638 \h </w:instrText>
         </w:r>
         <w:r>
           <w:rPr>
@@ -3945,7 +3847,7 @@
           <w:lang w:eastAsia="de-DE"/>
         </w:rPr>
       </w:pPr>
-      <w:hyperlink w:anchor="_Toc424391239" w:history="1">
+      <w:hyperlink w:anchor="_Toc424395639" w:history="1">
         <w:r>
           <w:rPr>
             <w:rStyle w:val="Hyperlink"/>
@@ -3987,7 +3889,7 @@
             <w:noProof/>
             <w:webHidden/>
           </w:rPr>
-          <w:instrText xml:space="preserve"> PAGEREF _Toc424391239 \h </w:instrText>
+          <w:instrText xml:space="preserve"> PAGEREF _Toc424395639 \h </w:instrText>
         </w:r>
         <w:r>
           <w:rPr>
@@ -4031,7 +3933,7 @@
           <w:lang w:eastAsia="de-DE"/>
         </w:rPr>
       </w:pPr>
-      <w:hyperlink w:anchor="_Toc424391240" w:history="1">
+      <w:hyperlink w:anchor="_Toc424395640" w:history="1">
         <w:r>
           <w:rPr>
             <w:rStyle w:val="Hyperlink"/>
@@ -4073,7 +3975,7 @@
             <w:noProof/>
             <w:webHidden/>
           </w:rPr>
-          <w:instrText xml:space="preserve"> PAGEREF _Toc424391240 \h </w:instrText>
+          <w:instrText xml:space="preserve"> PAGEREF _Toc424395640 \h </w:instrText>
         </w:r>
         <w:r>
           <w:rPr>
@@ -4117,7 +4019,7 @@
           <w:lang w:eastAsia="de-DE"/>
         </w:rPr>
       </w:pPr>
-      <w:hyperlink w:anchor="_Toc424391241" w:history="1">
+      <w:hyperlink w:anchor="_Toc424395641" w:history="1">
         <w:r>
           <w:rPr>
             <w:rStyle w:val="Hyperlink"/>
@@ -4159,7 +4061,7 @@
             <w:noProof/>
             <w:webHidden/>
           </w:rPr>
-          <w:instrText xml:space="preserve"> PAGEREF _Toc424391241 \h </w:instrText>
+          <w:instrText xml:space="preserve"> PAGEREF _Toc424395641 \h </w:instrText>
         </w:r>
         <w:r>
           <w:rPr>
@@ -4233,87 +4135,25 @@
     </w:p>
     <w:p>
       <w:pPr>
-        <w:pStyle w:val="Abbildungsverzeichnis"/>
-        <w:tabs>
-          <w:tab w:val="right" w:leader="dot" w:pos="8493"/>
-        </w:tabs>
-        <w:rPr>
-          <w:rFonts w:asciiTheme="minorHAnsi" w:eastAsiaTheme="minorEastAsia" w:hAnsiTheme="minorHAnsi"/>
+        <w:pStyle w:val="Literaturverzeichnis"/>
+      </w:pPr>
+      <w:r>
+        <w:fldChar w:fldCharType="begin"/>
+      </w:r>
+      <w:r>
+        <w:instrText xml:space="preserve"> TOC \h \z \c "Abbildung" </w:instrText>
+      </w:r>
+      <w:r>
+        <w:fldChar w:fldCharType="separate"/>
+      </w:r>
+      <w:r>
+        <w:rPr>
+          <w:b/>
+          <w:bCs/>
           <w:noProof/>
-          <w:lang w:eastAsia="de-DE"/>
-        </w:rPr>
-      </w:pPr>
-      <w:r>
-        <w:fldChar w:fldCharType="begin"/>
-      </w:r>
-      <w:r>
-        <w:instrText xml:space="preserve"> TOC \h \z \c "Abbildung" </w:instrText>
-      </w:r>
-      <w:r>
-        <w:fldChar w:fldCharType="separate"/>
-      </w:r>
-      <w:hyperlink w:anchor="_Toc424391242" w:history="1">
-        <w:r>
-          <w:rPr>
-            <w:rStyle w:val="Hyperlink"/>
-            <w:noProof/>
-          </w:rPr>
-          <w:t>Abbildung 1: TOP 10 Qualitätskriterien eines SRS.</w:t>
-        </w:r>
-        <w:r>
-          <w:rPr>
-            <w:noProof/>
-            <w:webHidden/>
-          </w:rPr>
-          <w:tab/>
-        </w:r>
-        <w:r>
-          <w:rPr>
-            <w:noProof/>
-            <w:webHidden/>
-          </w:rPr>
-          <w:fldChar w:fldCharType="begin"/>
-        </w:r>
-        <w:r>
-          <w:rPr>
-            <w:noProof/>
-            <w:webHidden/>
-          </w:rPr>
-          <w:instrText xml:space="preserve"> PAGEREF _Toc424391242 \h </w:instrText>
-        </w:r>
-        <w:r>
-          <w:rPr>
-            <w:noProof/>
-            <w:webHidden/>
-          </w:rPr>
-        </w:r>
-        <w:r>
-          <w:rPr>
-            <w:noProof/>
-            <w:webHidden/>
-          </w:rPr>
-          <w:fldChar w:fldCharType="separate"/>
-        </w:r>
-        <w:r>
-          <w:rPr>
-            <w:noProof/>
-            <w:webHidden/>
-          </w:rPr>
-          <w:t>6</w:t>
-        </w:r>
-        <w:r>
-          <w:rPr>
-            <w:noProof/>
-            <w:webHidden/>
-          </w:rPr>
-          <w:fldChar w:fldCharType="end"/>
-        </w:r>
-      </w:hyperlink>
-    </w:p>
-    <w:p>
-      <w:pPr>
-        <w:pStyle w:val="Literaturverzeichnis"/>
-      </w:pPr>
+        </w:rPr>
+        <w:t>Es konnten keine Einträge für ein Abbildungsverzeichnis gefunden werden.</w:t>
+      </w:r>
       <w:r>
         <w:fldChar w:fldCharType="end"/>
       </w:r>
@@ -4387,84 +4227,20 @@
     </w:p>
     <w:p>
       <w:pPr>
-        <w:pStyle w:val="Beschriftung"/>
-        <w:jc w:val="both"/>
-        <w:rPr>
-          <w:sz w:val="20"/>
-          <w:szCs w:val="20"/>
-        </w:rPr>
-      </w:pPr>
-      <w:bookmarkStart w:id="0" w:name="_Ref260991120"/>
-      <w:bookmarkStart w:id="1" w:name="_Toc424391242"/>
-      <w:r>
-        <w:rPr>
-          <w:sz w:val="20"/>
-          <w:szCs w:val="20"/>
+        <w:pStyle w:val="berschrift1"/>
+        <w:rPr>
+          <w:rFonts w:ascii="Frutiger Next LT W1G" w:hAnsi="Frutiger Next LT W1G"/>
+        </w:rPr>
+      </w:pPr>
+      <w:bookmarkStart w:id="0" w:name="_Toc424395599"/>
+      <w:r>
+        <w:rPr>
+          <w:rFonts w:ascii="Frutiger Next LT W1G" w:hAnsi="Frutiger Next LT W1G"/>
         </w:rPr>
         <w:lastRenderedPageBreak/>
-        <w:t xml:space="preserve">Abbildung </w:t>
-      </w:r>
-      <w:r>
-        <w:rPr>
-          <w:sz w:val="20"/>
-          <w:szCs w:val="20"/>
-        </w:rPr>
-        <w:fldChar w:fldCharType="begin"/>
-      </w:r>
-      <w:r>
-        <w:rPr>
-          <w:sz w:val="20"/>
-          <w:szCs w:val="20"/>
-        </w:rPr>
-        <w:instrText xml:space="preserve"> SEQ Abbildung \* ARABIC </w:instrText>
-      </w:r>
-      <w:r>
-        <w:rPr>
-          <w:sz w:val="20"/>
-          <w:szCs w:val="20"/>
-        </w:rPr>
-        <w:fldChar w:fldCharType="separate"/>
-      </w:r>
-      <w:r>
-        <w:rPr>
-          <w:noProof/>
-          <w:sz w:val="20"/>
-          <w:szCs w:val="20"/>
-        </w:rPr>
-        <w:t>1</w:t>
-      </w:r>
-      <w:r>
-        <w:rPr>
-          <w:sz w:val="20"/>
-          <w:szCs w:val="20"/>
-        </w:rPr>
-        <w:fldChar w:fldCharType="end"/>
+        <w:t>Versionsgeschichte</w:t>
       </w:r>
       <w:bookmarkEnd w:id="0"/>
-      <w:r>
-        <w:rPr>
-          <w:sz w:val="20"/>
-          <w:szCs w:val="20"/>
-        </w:rPr>
-        <w:t>: TOP 10 Qualitätskriterien eines SRS.</w:t>
-      </w:r>
-      <w:bookmarkEnd w:id="1"/>
-    </w:p>
-    <w:p>
-      <w:pPr>
-        <w:pStyle w:val="berschrift1"/>
-        <w:rPr>
-          <w:rFonts w:ascii="Frutiger Next LT W1G" w:hAnsi="Frutiger Next LT W1G"/>
-        </w:rPr>
-      </w:pPr>
-      <w:bookmarkStart w:id="2" w:name="_Toc424391199"/>
-      <w:r>
-        <w:rPr>
-          <w:rFonts w:ascii="Frutiger Next LT W1G" w:hAnsi="Frutiger Next LT W1G"/>
-        </w:rPr>
-        <w:t>Versionsgeschichte</w:t>
-      </w:r>
-      <w:bookmarkEnd w:id="2"/>
     </w:p>
     <w:tbl>
       <w:tblPr>
@@ -4620,7 +4396,7 @@
           <w:rFonts w:ascii="Frutiger Next LT W1G" w:hAnsi="Frutiger Next LT W1G"/>
         </w:rPr>
       </w:pPr>
-      <w:bookmarkStart w:id="3" w:name="_Toc424391200"/>
+      <w:bookmarkStart w:id="1" w:name="_Toc424395600"/>
       <w:r>
         <w:rPr>
           <w:rFonts w:ascii="Frutiger Next LT W1G" w:hAnsi="Frutiger Next LT W1G"/>
@@ -4628,108 +4404,108 @@
         <w:lastRenderedPageBreak/>
         <w:t>Einführung</w:t>
       </w:r>
+      <w:bookmarkEnd w:id="1"/>
+    </w:p>
+    <w:p>
+      <w:pPr>
+        <w:pStyle w:val="berschrift2"/>
+      </w:pPr>
+      <w:bookmarkStart w:id="2" w:name="_Toc424395601"/>
+      <w:r>
+        <w:t>Zweck des</w:t>
+      </w:r>
+      <w:r>
+        <w:t xml:space="preserve"> Dokument</w:t>
+      </w:r>
+      <w:r>
+        <w:t>s</w:t>
+      </w:r>
+      <w:bookmarkEnd w:id="2"/>
+    </w:p>
+    <w:p>
+      <w:r>
+        <w:t>Dieses Dokument dient der Spezifizierung der Anforderungen an eine Umgestaltung der Webseite des Rechenzentrums der Universität [Fußnote: http://www.uni-regensburg.de/rechenzentrum/index.html]. Die Spezifikation richtet sich nach dem IEEE-Standard 830-1998.</w:t>
+      </w:r>
+    </w:p>
+    <w:p>
+      <w:r>
+        <w:t xml:space="preserve">Die Webseite bietet Informationen und Zugang zu allen Leistungen, die das Rechenzentrum anbietet. Im Rahmen dieses Projektes soll die Informationsstruktur der Seite kritisch betrachtet und nutzerzentriert überarbeitet werden. Zielgruppen dieses Dokuments sind zum einen die Betreuer und Korrektoren des Projektes Prof. Dr. Christian Wolff und Dr. Raphael Wimmer, sowie der Auftraggeber Michael </w:t>
+      </w:r>
+      <w:proofErr w:type="spellStart"/>
+      <w:r>
+        <w:t>Giesz</w:t>
+      </w:r>
+      <w:proofErr w:type="spellEnd"/>
+      <w:r>
+        <w:t>, der das Rechenzentrum vertritt.</w:t>
+      </w:r>
+    </w:p>
+    <w:p>
+      <w:r>
+        <w:t>In dieser Spezifikation werden die zu erfüllenden Anforderungen an das Projekt beschrieben.</w:t>
+      </w:r>
+    </w:p>
+    <w:p>
+      <w:pPr>
+        <w:pStyle w:val="berschrift2"/>
+      </w:pPr>
+      <w:bookmarkStart w:id="3" w:name="_Toc424395602"/>
+      <w:r>
+        <w:t>Projektumfang (</w:t>
+      </w:r>
+      <w:proofErr w:type="spellStart"/>
+      <w:r>
+        <w:t>Scope</w:t>
+      </w:r>
+      <w:proofErr w:type="spellEnd"/>
+      <w:r>
+        <w:t>)</w:t>
+      </w:r>
       <w:bookmarkEnd w:id="3"/>
     </w:p>
     <w:p>
+      <w:r>
+        <w:t>Ziel dieses Projekts ist es die Webseite des Rechenzentrums der Universität Regensburg neu zu strukturieren. Grund hierfür ist</w:t>
+      </w:r>
+      <w:r>
+        <w:t xml:space="preserve">, dass die meisten Informationen zum einen Veraltet, redundant an vielen Stellen und meist nicht kundenorientiert sind. </w:t>
+      </w:r>
+    </w:p>
+    <w:p>
+      <w:r>
+        <w:t xml:space="preserve">Primäres Ziel ist es somit die Webseite strukturell neu zu gestalten. Es soll hierbei jedoch die Seite an den Nutzer angepasst werden (User </w:t>
+      </w:r>
+      <w:proofErr w:type="spellStart"/>
+      <w:r>
+        <w:t>Centered</w:t>
+      </w:r>
+      <w:proofErr w:type="spellEnd"/>
+      <w:r>
+        <w:t xml:space="preserve"> Design) wodurch auf die bisherige Struktur der Seite kein Wert gelegt wird. Außerdem wird näher betrachtet, was von den Nutzern gebraucht wird und auf welche Informationen verzichtet werden kann. Als Zielgruppen für das Projekt stehen Studierende und Mitarbeiter der Universität Regensburg im Fokus, für welche die jeweiligen Anwendungsszenarien ausgearbeitet werden. Hieraus wird ein konkrete</w:t>
+      </w:r>
+      <w:r>
+        <w:t>s Anforderungsdokument erstellt, welches eine neue Informationsarchitektur für die Webseite des Rechenzentrums beinhaltet.</w:t>
+      </w:r>
+    </w:p>
+    <w:p>
+      <w:r>
+        <w:t>Sekundäre Ziele dieses Projekts sind zum einen, einen Workflow für redaktionelle Prozesse zu erstellen, damit neuer Inhalt leicht und konsistent eingepflegt und aktualisiert werden kann. Zum anderen auszuarbeiten wie einen zentrale Profilseite für die Nutzer aussehen soll und wie diese aussehen soll.</w:t>
+      </w:r>
+    </w:p>
+    <w:p>
+      <w:r>
+        <w:t xml:space="preserve">Es ist ausdrücklich nicht gewünscht die Webseite des Rechenzentrums neu zu gestalten. </w:t>
+      </w:r>
+    </w:p>
+    <w:p>
       <w:pPr>
         <w:pStyle w:val="berschrift2"/>
       </w:pPr>
-      <w:bookmarkStart w:id="4" w:name="_Toc424391201"/>
-      <w:r>
-        <w:t>Zweck des</w:t>
-      </w:r>
-      <w:r>
-        <w:t xml:space="preserve"> Dokument</w:t>
-      </w:r>
-      <w:r>
-        <w:t>s</w:t>
+      <w:bookmarkStart w:id="4" w:name="_Toc424395603"/>
+      <w:r>
+        <w:t>Definitionen, Akronyme und Abkürzungen</w:t>
       </w:r>
       <w:bookmarkEnd w:id="4"/>
-    </w:p>
-    <w:p>
-      <w:r>
-        <w:t>Dieses Dokument dient der Spezifizierung der Anforderungen an eine Umgestaltung der Webseite des Rechenzentrums der Universität [Fußnote: http://www.uni-regensburg.de/rechenzentrum/index.html]. Die Spezifikation richtet sich nach dem IEEE-Standard 830-1998.</w:t>
-      </w:r>
-    </w:p>
-    <w:p>
-      <w:r>
-        <w:t xml:space="preserve">Die Webseite bietet Informationen und Zugang zu allen Leistungen, die das Rechenzentrum anbietet. Im Rahmen dieses Projektes soll die Informationsstruktur der Seite kritisch betrachtet und nutzerzentriert überarbeitet werden. Zielgruppen dieses Dokuments sind zum einen die Betreuer und Korrektoren des Projektes Prof. Dr. Christian Wolff und Dr. Raphael Wimmer, sowie der Auftraggeber Michael </w:t>
-      </w:r>
-      <w:proofErr w:type="spellStart"/>
-      <w:r>
-        <w:t>Giesz</w:t>
-      </w:r>
-      <w:proofErr w:type="spellEnd"/>
-      <w:r>
-        <w:t>, der das Rechenzentrum vertritt.</w:t>
-      </w:r>
-    </w:p>
-    <w:p>
-      <w:r>
-        <w:t>In dieser Spezifikation werden die zu erfüllenden Anforderungen an das Projekt beschrieben.</w:t>
-      </w:r>
-    </w:p>
-    <w:p>
-      <w:pPr>
-        <w:pStyle w:val="berschrift2"/>
-      </w:pPr>
-      <w:bookmarkStart w:id="5" w:name="_Toc424391202"/>
-      <w:r>
-        <w:t>Projektumfang (</w:t>
-      </w:r>
-      <w:proofErr w:type="spellStart"/>
-      <w:r>
-        <w:t>Scope</w:t>
-      </w:r>
-      <w:proofErr w:type="spellEnd"/>
-      <w:r>
-        <w:t>)</w:t>
-      </w:r>
-      <w:bookmarkEnd w:id="5"/>
-    </w:p>
-    <w:p>
-      <w:r>
-        <w:t>Ziel dieses Projekts ist es die Webseite des Rechenzentrums der Universität Regensburg neu zu strukturieren. Grund hierfür ist</w:t>
-      </w:r>
-      <w:r>
-        <w:t xml:space="preserve">, dass die meisten Informationen zum einen Veraltet, redundant an vielen Stellen und meist nicht kundenorientiert sind. </w:t>
-      </w:r>
-    </w:p>
-    <w:p>
-      <w:r>
-        <w:t xml:space="preserve">Primäres Ziel ist es somit die Webseite strukturell neu zu gestalten. Es soll hierbei jedoch die Seite an den Nutzer angepasst werden (User </w:t>
-      </w:r>
-      <w:proofErr w:type="spellStart"/>
-      <w:r>
-        <w:t>Centered</w:t>
-      </w:r>
-      <w:proofErr w:type="spellEnd"/>
-      <w:r>
-        <w:t xml:space="preserve"> Design) wodurch auf die bisherige Struktur der Seite kein Wert gelegt wird. Außerdem wird näher betrachtet, was von den Nutzern gebraucht wird und auf welche Informationen verzichtet werden kann. Als Zielgruppen für das Projekt stehen Studierende und Mitarbeiter der Universität Regensburg im Fokus, für welche die jeweiligen Anwendungsszenarien ausgearbeitet werden. Hieraus wird ein konkrete</w:t>
-      </w:r>
-      <w:r>
-        <w:t>s Anforderungsdokument erstellt, welches eine neue Informationsarchitektur für die Webseite des Rechenzentrums beinhaltet.</w:t>
-      </w:r>
-    </w:p>
-    <w:p>
-      <w:r>
-        <w:t>Sekundäre Ziele dieses Projekts sind zum einen, einen Workflow für redaktionelle Prozesse zu erstellen, damit neuer Inhalt leicht und konsistent eingepflegt und aktualisiert werden kann. Zum anderen auszuarbeiten wie einen zentrale Profilseite für die Nutzer aussehen soll und wie diese aussehen soll.</w:t>
-      </w:r>
-    </w:p>
-    <w:p>
-      <w:r>
-        <w:t xml:space="preserve">Es ist ausdrücklich nicht gewünscht die Webseite des Rechenzentrums neu zu gestalten. </w:t>
-      </w:r>
-    </w:p>
-    <w:p>
-      <w:pPr>
-        <w:pStyle w:val="berschrift2"/>
-      </w:pPr>
-      <w:bookmarkStart w:id="6" w:name="_Toc424391203"/>
-      <w:r>
-        <w:t>Definitionen, Akronyme und Abkürzungen</w:t>
-      </w:r>
-      <w:bookmarkEnd w:id="6"/>
     </w:p>
     <w:tbl>
       <w:tblPr>
@@ -4779,21 +4555,153 @@
         </w:rPr>
         <w:t>Dokumentieren Sie hier alle für das Verständnis und die Lesbarkeit der SRS notwendigen Begriffe, sowie verwendete Akronyme und Abkürzungen.</w:t>
       </w:r>
-      <w:bookmarkStart w:id="7" w:name="_GoBack"/>
-      <w:bookmarkEnd w:id="7"/>
     </w:p>
     <w:p>
       <w:pPr>
         <w:pStyle w:val="berschrift2"/>
       </w:pPr>
-      <w:bookmarkStart w:id="8" w:name="_Toc424391204"/>
+      <w:bookmarkStart w:id="5" w:name="_Toc424395604"/>
       <w:r>
         <w:lastRenderedPageBreak/>
         <w:t>Referenzen und Quellenangaben</w:t>
       </w:r>
+      <w:bookmarkEnd w:id="5"/>
+    </w:p>
+    <w:p>
+      <w:pPr>
+        <w:rPr>
+          <w:i/>
+        </w:rPr>
+      </w:pPr>
+      <w:r>
+        <w:rPr>
+          <w:i/>
+        </w:rPr>
+        <w:t>Bitte listen Sie alle verwendeten Quellen und weiterführende Literatur hier auf. Dies können auch User Interface Guidelines, verwendete Standards o.ä. sein.</w:t>
+      </w:r>
+    </w:p>
+    <w:p>
+      <w:pPr>
+        <w:pStyle w:val="Folgeabsatz"/>
+      </w:pPr>
+      <w:r>
+        <w:t>CISU-R</w:t>
+      </w:r>
+    </w:p>
+    <w:p>
+      <w:pPr>
+        <w:pStyle w:val="berschrift2"/>
+      </w:pPr>
+      <w:bookmarkStart w:id="6" w:name="_Toc424395605"/>
+      <w:r>
+        <w:t>Übersicht über das Dokument</w:t>
+      </w:r>
+      <w:bookmarkEnd w:id="6"/>
+    </w:p>
+    <w:p>
+      <w:r>
+        <w:t>Das Dokument ist in drei Kapitel unterteilt, welche wiederum Unterkapitel enthalten. Die drei Oberkapitel enthalten eine allgemeine Beschreibung, Anforderungen und Versuchsaufbau und Konzeption.</w:t>
+      </w:r>
+    </w:p>
+    <w:p>
+      <w:pPr>
+        <w:pStyle w:val="Folgeabsatz"/>
+      </w:pPr>
+      <w:r>
+        <w:t>Das erste Kapitel, die allgemeine Beschreibung, beinhaltet nähere Informationen zur Produktperspektive, den Stakeholdern, den Produktfunktionen, den verschiedenen Benutzergruppen, der Zielplattform für welche entworfen wird, Einschränkungen die dieses Projekt betreffen und einer abschließenden Auflistung welche Dokumente am Ende geliefert werden.</w:t>
+      </w:r>
+    </w:p>
+    <w:p>
+      <w:pPr>
+        <w:pStyle w:val="Folgeabsatz"/>
+      </w:pPr>
+      <w:r>
+        <w:t xml:space="preserve">Im zweiten Kapitel werden die Anforderungen näher beschrieben, </w:t>
+      </w:r>
+      <w:r>
+        <w:t xml:space="preserve">welche in eine </w:t>
+      </w:r>
+      <w:r>
+        <w:t xml:space="preserve">Ist-Analyse </w:t>
+      </w:r>
+      <w:r>
+        <w:t>und die Anforderungen an die neue Struktur die entwickelt wird festlegen.</w:t>
+      </w:r>
+    </w:p>
+    <w:p>
+      <w:pPr>
+        <w:pStyle w:val="Folgeabsatz"/>
+      </w:pPr>
+      <w:r>
+        <w:t>Im letzten Kapitel, dem Versuchsaufbau und der Konzeption, werden der Nutzungskontext, die Kriterien für die Performance und die Zufriedenheit, den Testmethoden, die Usability Metriken und die Finale Konzeption des Rechenzentrum</w:t>
+      </w:r>
+      <w:r>
+        <w:t>s</w:t>
+      </w:r>
+      <w:r>
+        <w:t xml:space="preserve"> erläutert.</w:t>
+      </w:r>
+    </w:p>
+    <w:p>
+      <w:pPr>
+        <w:pStyle w:val="Folgeabsatz"/>
+      </w:pPr>
+    </w:p>
+    <w:p>
+      <w:pPr>
+        <w:pStyle w:val="Folgeabsatz"/>
+      </w:pPr>
+    </w:p>
+    <w:p>
+      <w:pPr>
+        <w:pStyle w:val="berschrift1"/>
+        <w:rPr>
+          <w:rFonts w:ascii="Frutiger Next LT W1G" w:hAnsi="Frutiger Next LT W1G"/>
+        </w:rPr>
+      </w:pPr>
+      <w:bookmarkStart w:id="7" w:name="_Toc424395606"/>
+      <w:r>
+        <w:rPr>
+          <w:rFonts w:ascii="Frutiger Next LT W1G" w:hAnsi="Frutiger Next LT W1G"/>
+        </w:rPr>
+        <w:t>Allgemeine Beschreibung</w:t>
+      </w:r>
+      <w:bookmarkEnd w:id="7"/>
+    </w:p>
+    <w:p>
+      <w:pPr>
+        <w:pStyle w:val="berschrift2"/>
+      </w:pPr>
+      <w:bookmarkStart w:id="8" w:name="_Toc424395607"/>
+      <w:r>
+        <w:t>Produktperspektive</w:t>
+      </w:r>
       <w:bookmarkEnd w:id="8"/>
     </w:p>
     <w:p>
+      <w:r>
+        <w:t>Das Rechenzentrum ist eine Institution der Universität Regensburg. Auf dieser Webseite sind Informationen und Zugang zu allen Leistungen die das Rechenzentrum anbietet. Der Inhalt der Webseite wird von mehreren Autoren unabhängig voneinander gepflegt und unterliegt keiner zentralen Stelle. Die Verwaltung der Webseite ist auch komplett von den restlichen Institutionen der Universität getrennt.</w:t>
+      </w:r>
+      <w:r>
+        <w:t xml:space="preserve"> Alle Webseiten der Universität Regensburg werden mit dem CMS </w:t>
+      </w:r>
+      <w:proofErr w:type="spellStart"/>
+      <w:r>
+        <w:t>Imperia</w:t>
+      </w:r>
+      <w:proofErr w:type="spellEnd"/>
+      <w:r>
+        <w:t xml:space="preserve"> verwaltet, so auf die des Rechenzentrums.</w:t>
+      </w:r>
+    </w:p>
+    <w:p>
+      <w:pPr>
+        <w:pStyle w:val="Listenabsatz"/>
+      </w:pPr>
+      <w:bookmarkStart w:id="9" w:name="_GoBack"/>
+      <w:bookmarkEnd w:id="9"/>
+    </w:p>
+    <w:p>
       <w:pPr>
         <w:rPr>
           <w:i/>
@@ -4803,26 +4711,115 @@
         <w:rPr>
           <w:i/>
         </w:rPr>
-        <w:t>Bitte listen Sie alle verwendeten Quellen und weiterführende Literatur hier auf. Dies können auch User Interface Guidelines, verwendete Standards o.ä. sein.</w:t>
-      </w:r>
-    </w:p>
-    <w:p>
-      <w:pPr>
-        <w:pStyle w:val="Folgeabsatz"/>
-      </w:pPr>
-      <w:r>
-        <w:t>CISU-R</w:t>
+        <w:t xml:space="preserve">Was ist Kontext und Ursprung des Produkts? In welchem Verhältnis steht es zu anderen Produkten (ist es zum Beispiel Teil einer Produktfamilie oder Teil eines größeren Software-Pakets). Bitte </w:t>
+      </w:r>
+      <w:r>
+        <w:rPr>
+          <w:i/>
+        </w:rPr>
+        <w:t>visualisieren Sie hier in einem einfachen Diagramm die Hauptbestandteile und ggf. die Interaktionen mit externen Schnittstellen des zu spezifizierenden Produkts.</w:t>
       </w:r>
     </w:p>
     <w:p>
       <w:pPr>
         <w:pStyle w:val="berschrift2"/>
       </w:pPr>
-      <w:bookmarkStart w:id="9" w:name="_Toc424391205"/>
-      <w:r>
-        <w:t>Übersicht über das Dokument</w:t>
-      </w:r>
-      <w:bookmarkEnd w:id="9"/>
+      <w:bookmarkStart w:id="10" w:name="_Toc424395608"/>
+      <w:r>
+        <w:lastRenderedPageBreak/>
+        <w:t>Stakeholder</w:t>
+      </w:r>
+      <w:bookmarkEnd w:id="10"/>
+    </w:p>
+    <w:p>
+      <w:pPr>
+        <w:pStyle w:val="berschrift2"/>
+      </w:pPr>
+      <w:bookmarkStart w:id="11" w:name="_Toc424395609"/>
+      <w:r>
+        <w:t>Produktfunktionen</w:t>
+      </w:r>
+      <w:bookmarkEnd w:id="11"/>
+    </w:p>
+    <w:p>
+      <w:r>
+        <w:t xml:space="preserve">Ziel dieses Projektes ist es ein Konzept für den Aufbau der Webseite des Rechenzentrums zu erstellen. Hierbei soll vor allem die Seite an den Nutzer angepasst werden (User </w:t>
+      </w:r>
+      <w:proofErr w:type="spellStart"/>
+      <w:r>
+        <w:t>Centered</w:t>
+      </w:r>
+      <w:proofErr w:type="spellEnd"/>
+      <w:r>
+        <w:t xml:space="preserve"> Design)</w:t>
+      </w:r>
+      <w:r>
+        <w:t xml:space="preserve"> und ungenutzte Seiten entfernt werden</w:t>
+      </w:r>
+      <w:r>
+        <w:t>. Hierbei wird der aktuelle Aufbau</w:t>
+      </w:r>
+      <w:r>
+        <w:t xml:space="preserve"> und Inhalt</w:t>
+      </w:r>
+      <w:r>
+        <w:t xml:space="preserve"> der Seite nicht berücksichtigt.</w:t>
+      </w:r>
+      <w:r>
+        <w:t xml:space="preserve"> Zunächst wird hierfür eine Ist-Analyse durchgeführt um den aktuellen Stand und Nutzung der Webseite zu erfassen. Aufgrund dieser Ergebnisse und einer ausführlichen Anforderungsanalyse wird mit Hilfe eines Prototypen ein A-B Vergleich erfolgen und ein finales Konzept erstellt.</w:t>
+      </w:r>
+      <w:r>
+        <w:t xml:space="preserve"> Sämtliche Entschlüsse die zur Erstellung des Konzepts geführt haben können mit Hilfe der Dokumentation nachvollzogen werden.</w:t>
+      </w:r>
+    </w:p>
+    <w:p>
+      <w:pPr>
+        <w:pStyle w:val="berschrift2"/>
+      </w:pPr>
+      <w:bookmarkStart w:id="12" w:name="_Toc424395610"/>
+      <w:r>
+        <w:t>Benutzergruppen und Charakteristika</w:t>
+      </w:r>
+      <w:bookmarkEnd w:id="12"/>
+    </w:p>
+    <w:p>
+      <w:r>
+        <w:t xml:space="preserve">Ziel dieses Projekts ist es zum einen die Nutzergruppen genau festzulegen, weshalb zu diesem Zeitpunkt nur zwischen drei Gruppen unterschieden werden kann. Den Studenten, Mitarbeiter und Externen, z.B. Schüler oder Lieferanten. Die Nutzergruppen der externen soll jedoch in diesem Konzept </w:t>
+      </w:r>
+      <w:r>
+        <w:t>eine eher geringe</w:t>
+      </w:r>
+      <w:r>
+        <w:t xml:space="preserve"> Rolle spielen, da diese Gruppe Verhältnismäßig gering ist.</w:t>
+      </w:r>
+    </w:p>
+    <w:p>
+      <w:pPr>
+        <w:pStyle w:val="berschrift2"/>
+      </w:pPr>
+      <w:bookmarkStart w:id="13" w:name="_Toc424395611"/>
+      <w:r>
+        <w:t>Zielplattform</w:t>
+      </w:r>
+      <w:bookmarkEnd w:id="13"/>
+    </w:p>
+    <w:p>
+      <w:r>
+        <w:t xml:space="preserve">Das Konzept wird ausschließlich für die RZ-Seite und deren Inhalt entwickelt. Deshalb kann das Endkonzept zwar bei anderen Webseiten der Uni Regensburg hinzugezogen werden, jedoch nicht übernommen werden, aufgrund des spezifischen Content. </w:t>
+      </w:r>
+    </w:p>
+    <w:p>
+      <w:pPr>
+        <w:pStyle w:val="berschrift2"/>
+      </w:pPr>
+      <w:bookmarkStart w:id="14" w:name="_Toc424395612"/>
+      <w:r>
+        <w:t>Einschränkungen</w:t>
+      </w:r>
+      <w:r>
+        <w:t>, Annahmen und Abhängigkeiten</w:t>
+      </w:r>
+      <w:bookmarkEnd w:id="14"/>
     </w:p>
     <w:p>
       <w:pPr>
@@ -4834,18 +4831,52 @@
         <w:rPr>
           <w:i/>
         </w:rPr>
-        <w:t>Wie ist das Dokument aufgebaut?</w:t>
-      </w:r>
-    </w:p>
-    <w:p>
-      <w:pPr>
-        <w:pStyle w:val="Folgeabsatz"/>
-      </w:pPr>
-    </w:p>
-    <w:p>
-      <w:pPr>
-        <w:pStyle w:val="Folgeabsatz"/>
-      </w:pPr>
+        <w:t>Mit welchen Einschränkungen ist zu rechnen bzw. welche Faktoren beeinflussen die Ausarbeitung des Produkts (z.B. Hardware, Ressourcen, externe Schnittstellen).</w:t>
+      </w:r>
+      <w:r>
+        <w:rPr>
+          <w:i/>
+        </w:rPr>
+        <w:t xml:space="preserve"> Gibt es Dritte (z.B. Auftraggeber), die Einfluss auf das Ergebnis haben. Treffen Sie </w:t>
+      </w:r>
+      <w:proofErr w:type="spellStart"/>
+      <w:r>
+        <w:rPr>
+          <w:i/>
+        </w:rPr>
+        <w:t>geeignte</w:t>
+      </w:r>
+      <w:proofErr w:type="spellEnd"/>
+      <w:r>
+        <w:rPr>
+          <w:i/>
+        </w:rPr>
+        <w:t xml:space="preserve"> Annahmen für ein erfolgreiches Projekt (z.B. Zugang zu notwendiger technischer Dokumentation, </w:t>
+      </w:r>
+      <w:r>
+        <w:rPr>
+          <w:i/>
+        </w:rPr>
+        <w:t>Schnittstellen werden vom Auftraggeber offengelegt etc.).</w:t>
+      </w:r>
+    </w:p>
+    <w:p>
+      <w:pPr>
+        <w:pStyle w:val="berschrift2"/>
+      </w:pPr>
+      <w:bookmarkStart w:id="15" w:name="_Toc424395613"/>
+      <w:r>
+        <w:t>Dokumentation</w:t>
+      </w:r>
+      <w:bookmarkEnd w:id="15"/>
+    </w:p>
+    <w:p>
+      <w:r>
+        <w:t>Endprodukt</w:t>
+      </w:r>
+      <w:r>
+        <w:t xml:space="preserve"> dieses Projekts ist ein Anforderungskonzept, welches ein Konzept vorlegt, wie die Webseite des Rechenzentrums aufgebaut werden soll. Außerdem wird eine vollständige Dokumentation zum Nachvollziehen der Ergebnisse bereitgestellt.</w:t>
+      </w:r>
     </w:p>
     <w:p>
       <w:pPr>
@@ -4854,419 +4885,7 @@
           <w:rFonts w:ascii="Frutiger Next LT W1G" w:hAnsi="Frutiger Next LT W1G"/>
         </w:rPr>
       </w:pPr>
-      <w:bookmarkStart w:id="10" w:name="_Toc424391206"/>
-      <w:r>
-        <w:rPr>
-          <w:rFonts w:ascii="Frutiger Next LT W1G" w:hAnsi="Frutiger Next LT W1G"/>
-        </w:rPr>
-        <w:t>Allgemeine Beschreibung</w:t>
-      </w:r>
-      <w:bookmarkEnd w:id="10"/>
-    </w:p>
-    <w:p>
-      <w:pPr>
-        <w:pStyle w:val="berschrift2"/>
-      </w:pPr>
-      <w:bookmarkStart w:id="11" w:name="_Toc424391207"/>
-      <w:r>
-        <w:t>Produktperspektive</w:t>
-      </w:r>
-      <w:bookmarkEnd w:id="11"/>
-    </w:p>
-    <w:p>
-      <w:pPr>
-        <w:pStyle w:val="Listenabsatz"/>
-        <w:numPr>
-          <w:ilvl w:val="0"/>
-          <w:numId w:val="38"/>
-        </w:numPr>
-      </w:pPr>
-      <w:r>
-        <w:t xml:space="preserve">Institution der Uni </w:t>
-      </w:r>
-      <w:proofErr w:type="spellStart"/>
-      <w:r>
-        <w:t>regensburg</w:t>
-      </w:r>
-      <w:proofErr w:type="spellEnd"/>
-    </w:p>
-    <w:p>
-      <w:pPr>
-        <w:pStyle w:val="Listenabsatz"/>
-        <w:numPr>
-          <w:ilvl w:val="0"/>
-          <w:numId w:val="38"/>
-        </w:numPr>
-      </w:pPr>
-      <w:r>
-        <w:t xml:space="preserve">Gibt </w:t>
-      </w:r>
-      <w:proofErr w:type="spellStart"/>
-      <w:r>
-        <w:t>information</w:t>
-      </w:r>
-      <w:proofErr w:type="spellEnd"/>
-      <w:r>
-        <w:t xml:space="preserve"> und Zugang zu allen </w:t>
-      </w:r>
-      <w:proofErr w:type="spellStart"/>
-      <w:r>
-        <w:t>leistugen</w:t>
-      </w:r>
-      <w:proofErr w:type="spellEnd"/>
-      <w:r>
-        <w:t xml:space="preserve"> die das Rechenzentrum anbietet</w:t>
-      </w:r>
-    </w:p>
-    <w:p>
-      <w:pPr>
-        <w:pStyle w:val="Listenabsatz"/>
-        <w:numPr>
-          <w:ilvl w:val="0"/>
-          <w:numId w:val="38"/>
-        </w:numPr>
-      </w:pPr>
-      <w:r>
-        <w:t xml:space="preserve">Inhalt: sehr viele </w:t>
-      </w:r>
-      <w:proofErr w:type="spellStart"/>
-      <w:r>
-        <w:t>autoren</w:t>
-      </w:r>
-      <w:proofErr w:type="spellEnd"/>
-      <w:r>
-        <w:t xml:space="preserve"> keine </w:t>
-      </w:r>
-      <w:proofErr w:type="spellStart"/>
-      <w:r>
-        <w:t>Zentrale</w:t>
-      </w:r>
-      <w:proofErr w:type="spellEnd"/>
-      <w:r>
-        <w:t xml:space="preserve"> Instanz</w:t>
-      </w:r>
-      <w:r>
-        <w:t xml:space="preserve"> die Content verwaltet</w:t>
-      </w:r>
-    </w:p>
-    <w:p>
-      <w:pPr>
-        <w:pStyle w:val="Listenabsatz"/>
-        <w:numPr>
-          <w:ilvl w:val="0"/>
-          <w:numId w:val="38"/>
-        </w:numPr>
-      </w:pPr>
-      <w:r>
-        <w:t xml:space="preserve">Verwaltung der Webseite ist komplett getrennt von den anderen </w:t>
-      </w:r>
-      <w:proofErr w:type="spellStart"/>
-      <w:r>
-        <w:t>seiten</w:t>
-      </w:r>
-      <w:proofErr w:type="spellEnd"/>
-      <w:r>
-        <w:t xml:space="preserve"> der </w:t>
-      </w:r>
-      <w:proofErr w:type="spellStart"/>
-      <w:r>
-        <w:t>uni</w:t>
-      </w:r>
-      <w:proofErr w:type="spellEnd"/>
-      <w:r>
-        <w:t xml:space="preserve"> Regensburg</w:t>
-      </w:r>
-    </w:p>
-    <w:p>
-      <w:pPr>
-        <w:pStyle w:val="Listenabsatz"/>
-        <w:numPr>
-          <w:ilvl w:val="0"/>
-          <w:numId w:val="38"/>
-        </w:numPr>
-      </w:pPr>
-      <w:r>
-        <w:t xml:space="preserve">Einziger gemeinsamer Nenner ist das CMS </w:t>
-      </w:r>
-      <w:proofErr w:type="spellStart"/>
-      <w:r>
-        <w:t>imperia</w:t>
-      </w:r>
-      <w:proofErr w:type="spellEnd"/>
-      <w:r>
-        <w:t xml:space="preserve"> mit dem alle uni Seiten bearbeitet werden</w:t>
-      </w:r>
-    </w:p>
-    <w:p>
-      <w:pPr>
-        <w:pStyle w:val="Listenabsatz"/>
-      </w:pPr>
-    </w:p>
-    <w:p>
-      <w:pPr>
-        <w:rPr>
-          <w:i/>
-        </w:rPr>
-      </w:pPr>
-      <w:r>
-        <w:rPr>
-          <w:i/>
-        </w:rPr>
-        <w:t xml:space="preserve">Was ist Kontext und Ursprung des Produkts? In welchem Verhältnis steht es zu anderen Produkten (ist es zum Beispiel Teil einer Produktfamilie oder Teil eines größeren Software-Pakets). Bitte </w:t>
-      </w:r>
-      <w:r>
-        <w:rPr>
-          <w:i/>
-        </w:rPr>
-        <w:t>visualisieren Sie hier in einem einfachen Diagramm die Hauptbestandteile und ggf. die Interaktionen mit externen Schnittstellen des zu spezifizierenden Produkts.</w:t>
-      </w:r>
-    </w:p>
-    <w:p>
-      <w:pPr>
-        <w:pStyle w:val="berschrift2"/>
-      </w:pPr>
-      <w:bookmarkStart w:id="12" w:name="_Toc424391208"/>
-      <w:r>
-        <w:t>Stakeholder</w:t>
-      </w:r>
-      <w:bookmarkEnd w:id="12"/>
-    </w:p>
-    <w:p>
-      <w:pPr>
-        <w:pStyle w:val="berschrift2"/>
-      </w:pPr>
-      <w:bookmarkStart w:id="13" w:name="_Toc424391209"/>
-      <w:r>
-        <w:t>Produktfunktionen</w:t>
-      </w:r>
-      <w:bookmarkEnd w:id="13"/>
-    </w:p>
-    <w:p>
-      <w:r>
-        <w:t xml:space="preserve">Ziel dieses Projektes ist es ein Konzept für den Aufbau der Webseite des Rechenzentrums zu erstellen. Hierbei soll vor allem die Seite an den Nutzer angepasst werden (User </w:t>
-      </w:r>
-      <w:proofErr w:type="spellStart"/>
-      <w:r>
-        <w:t>Centered</w:t>
-      </w:r>
-      <w:proofErr w:type="spellEnd"/>
-      <w:r>
-        <w:t xml:space="preserve"> Design)</w:t>
-      </w:r>
-      <w:r>
-        <w:t xml:space="preserve"> und ungenutzte Seiten entfernt werden</w:t>
-      </w:r>
-      <w:r>
-        <w:t>. Hierbei wird der aktuelle Aufbau</w:t>
-      </w:r>
-      <w:r>
-        <w:t xml:space="preserve"> und Inhalt</w:t>
-      </w:r>
-      <w:r>
-        <w:t xml:space="preserve"> der Seite nicht berücksichtigt.</w:t>
-      </w:r>
-      <w:r>
-        <w:t xml:space="preserve"> Zunächst wird hierfür eine Ist-Analyse durchgeführt um den aktuellen Stand und Nutzung der Webseite zu erfassen. Aufgrund dieser Ergebnisse und einer ausführlichen Anforderungsanalyse wird mit Hilfe eines Prototypen ein A-B Vergleich erfolgen </w:t>
-      </w:r>
-      <w:r>
-        <w:lastRenderedPageBreak/>
-        <w:t>und ein finales Konzept erstellt.</w:t>
-      </w:r>
-      <w:r>
-        <w:t xml:space="preserve"> Sämtliche Entschlüsse die zur Erstellung des Konzepts geführt haben können mit Hilfe der Dokumentation nachvollzogen werden.</w:t>
-      </w:r>
-    </w:p>
-    <w:p>
-      <w:pPr>
-        <w:rPr>
-          <w:i/>
-        </w:rPr>
-      </w:pPr>
-      <w:r>
-        <w:rPr>
-          <w:i/>
-        </w:rPr>
-        <w:t>Listen Sie hier die Hauptfunktionen und –Ziele des Produkts auf. Eine detailliertere Beschreibung sollten Sie unter Sektion 3 vornehmen. Gruppieren und Kategorisieren Sie die beschrieben Funktionen für optimale Verständlichkeit des SRS. Gerne können Sie diese auch (zusätzlich) in einem Diagramm darstellen.</w:t>
-      </w:r>
-    </w:p>
-    <w:p>
-      <w:pPr>
-        <w:pStyle w:val="berschrift2"/>
-      </w:pPr>
-      <w:bookmarkStart w:id="14" w:name="_Toc424391210"/>
-      <w:r>
-        <w:t>Benutzergruppen und Charakteristika</w:t>
-      </w:r>
-      <w:bookmarkEnd w:id="14"/>
-    </w:p>
-    <w:p>
-      <w:r>
-        <w:t xml:space="preserve">Ziel dieses Projekts ist es zum einen die Nutzergruppen genau festzulegen, weshalb zu diesem Zeitpunkt nur zwischen drei Gruppen unterschieden werden kann. Den Studenten, Mitarbeiter und Externen, z.B. Schüler oder Lieferanten. Die Nutzergruppen der externen soll jedoch in diesem Konzept </w:t>
-      </w:r>
-      <w:r>
-        <w:t>eine eher geringe</w:t>
-      </w:r>
-      <w:r>
-        <w:t xml:space="preserve"> Rolle spielen, da diese Gruppe Verhältnismäßig gering ist.</w:t>
-      </w:r>
-    </w:p>
-    <w:p>
-      <w:pPr>
-        <w:rPr>
-          <w:i/>
-        </w:rPr>
-      </w:pPr>
-      <w:r>
-        <w:rPr>
-          <w:i/>
-        </w:rPr>
-        <w:t>Identifizieren Sie die Nutzergruppen und beschreiben Sie deren Charakteristika. Berücksichtigen Sie unterschiedliche Aufgaben und Zielen der Gruppen</w:t>
-      </w:r>
-      <w:r>
-        <w:rPr>
-          <w:i/>
-        </w:rPr>
-        <w:t xml:space="preserve"> (</w:t>
-      </w:r>
-      <w:r>
-        <w:rPr>
-          <w:i/>
-        </w:rPr>
-        <w:t>Weiterführung in Punkt 3.3</w:t>
-      </w:r>
-      <w:r>
-        <w:rPr>
-          <w:i/>
-        </w:rPr>
-        <w:t>)</w:t>
-      </w:r>
-      <w:r>
-        <w:rPr>
-          <w:i/>
-        </w:rPr>
-        <w:t>.</w:t>
-      </w:r>
-    </w:p>
-    <w:p>
-      <w:pPr>
-        <w:pStyle w:val="berschrift2"/>
-      </w:pPr>
-      <w:bookmarkStart w:id="15" w:name="_Toc424391211"/>
-      <w:r>
-        <w:t>Zielplattform</w:t>
-      </w:r>
-      <w:bookmarkEnd w:id="15"/>
-    </w:p>
-    <w:p>
-      <w:r>
-        <w:t xml:space="preserve">Das Konzept wird ausschließlich für die RZ-Seite und deren Inhalt entwickelt. Deshalb kann das Endkonzept zwar bei anderen Webseiten der Uni Regensburg hinzugezogen werden, jedoch nicht übernommen werden, aufgrund des spezifischen Content. </w:t>
-      </w:r>
-    </w:p>
-    <w:p>
-      <w:pPr>
-        <w:rPr>
-          <w:i/>
-        </w:rPr>
-      </w:pPr>
-      <w:r>
-        <w:rPr>
-          <w:i/>
-        </w:rPr>
-        <w:t>Für welche Plattform wird die Software entwickelt?</w:t>
-      </w:r>
-      <w:r>
-        <w:rPr>
-          <w:i/>
-        </w:rPr>
-        <w:t xml:space="preserve"> Welche Auswirkungen hat die gewählte Plattform auf das Produkt?</w:t>
-      </w:r>
-    </w:p>
-    <w:p>
-      <w:pPr>
-        <w:pStyle w:val="berschrift2"/>
-      </w:pPr>
-      <w:bookmarkStart w:id="16" w:name="_Toc424391212"/>
-      <w:r>
-        <w:t>Einschränkungen</w:t>
-      </w:r>
-      <w:r>
-        <w:t>, Annahmen und Abhängigkeiten</w:t>
-      </w:r>
-      <w:bookmarkEnd w:id="16"/>
-    </w:p>
-    <w:p>
-      <w:pPr>
-        <w:rPr>
-          <w:i/>
-        </w:rPr>
-      </w:pPr>
-      <w:r>
-        <w:rPr>
-          <w:i/>
-        </w:rPr>
-        <w:t>Mit welchen Einschränkungen ist zu rechnen bzw. welche Faktoren beeinflussen die Ausarbeitung des Produkts (z.B. Hardware, Ressourcen, externe Schnittstellen).</w:t>
-      </w:r>
-      <w:r>
-        <w:rPr>
-          <w:i/>
-        </w:rPr>
-        <w:t xml:space="preserve"> Gibt es Dritte (z.B. Auftraggeber), die Einfluss auf das Ergebnis haben. Treffen Sie </w:t>
-      </w:r>
-      <w:proofErr w:type="spellStart"/>
-      <w:r>
-        <w:rPr>
-          <w:i/>
-        </w:rPr>
-        <w:t>geeignte</w:t>
-      </w:r>
-      <w:proofErr w:type="spellEnd"/>
-      <w:r>
-        <w:rPr>
-          <w:i/>
-        </w:rPr>
-        <w:t xml:space="preserve"> Annahmen für ein erfolgreiches Projekt (z.B. Zugang zu notwendiger technischer Dokumentation, </w:t>
-      </w:r>
-      <w:r>
-        <w:rPr>
-          <w:i/>
-        </w:rPr>
-        <w:t>Schnittstellen werden vom Auftraggeber offengelegt etc.).</w:t>
-      </w:r>
-    </w:p>
-    <w:p>
-      <w:pPr>
-        <w:pStyle w:val="berschrift2"/>
-      </w:pPr>
-      <w:bookmarkStart w:id="17" w:name="_Toc424391213"/>
-      <w:r>
-        <w:t>Dokumentation</w:t>
-      </w:r>
-      <w:bookmarkEnd w:id="17"/>
-    </w:p>
-    <w:p>
-      <w:r>
-        <w:t>Endprodukt</w:t>
-      </w:r>
-      <w:r>
-        <w:t xml:space="preserve"> dieses Projekts ist ein Anforderungskonzept, welches ein Konzept vorlegt, wie die Webseite des Rechenzentrums aufgebaut werden soll. Außerdem wird eine vollständige Dokumentation zum Nachvollziehen der Ergebnisse bereitgestellt.</w:t>
-      </w:r>
-    </w:p>
-    <w:p>
-      <w:pPr>
-        <w:pStyle w:val="Folgeabsatz"/>
-      </w:pPr>
-      <w:r>
-        <w:br w:type="page"/>
-      </w:r>
-    </w:p>
-    <w:p>
-      <w:pPr>
-        <w:pStyle w:val="berschrift1"/>
-        <w:rPr>
-          <w:rFonts w:ascii="Frutiger Next LT W1G" w:hAnsi="Frutiger Next LT W1G"/>
-        </w:rPr>
-      </w:pPr>
-      <w:bookmarkStart w:id="18" w:name="_Toc424391214"/>
+      <w:bookmarkStart w:id="16" w:name="_Toc424395614"/>
       <w:r>
         <w:rPr>
           <w:rFonts w:ascii="Frutiger Next LT W1G" w:hAnsi="Frutiger Next LT W1G"/>
@@ -5274,329 +4893,335 @@
         <w:lastRenderedPageBreak/>
         <w:t>Anforderungen</w:t>
       </w:r>
+      <w:bookmarkEnd w:id="16"/>
+    </w:p>
+    <w:p>
+      <w:pPr>
+        <w:pStyle w:val="berschrift2"/>
+      </w:pPr>
+      <w:bookmarkStart w:id="17" w:name="_Toc424395615"/>
+      <w:r>
+        <w:t>Ist-Analyse</w:t>
+      </w:r>
+      <w:bookmarkEnd w:id="17"/>
+    </w:p>
+    <w:p>
+      <w:pPr>
+        <w:pStyle w:val="berschrift3"/>
+      </w:pPr>
+      <w:bookmarkStart w:id="18" w:name="_Toc424395616"/>
+      <w:proofErr w:type="spellStart"/>
+      <w:r>
+        <w:t>Piwik</w:t>
+      </w:r>
+      <w:proofErr w:type="spellEnd"/>
+      <w:r>
+        <w:t xml:space="preserve"> und Log-Daten Analyse</w:t>
+      </w:r>
       <w:bookmarkEnd w:id="18"/>
     </w:p>
     <w:p>
       <w:pPr>
+        <w:pStyle w:val="berschrift3"/>
+      </w:pPr>
+      <w:bookmarkStart w:id="19" w:name="_Toc424395617"/>
+      <w:proofErr w:type="spellStart"/>
+      <w:r>
+        <w:t>Contextual</w:t>
+      </w:r>
+      <w:proofErr w:type="spellEnd"/>
+      <w:r>
+        <w:t xml:space="preserve"> </w:t>
+      </w:r>
+      <w:proofErr w:type="spellStart"/>
+      <w:r>
+        <w:t>Inquiry</w:t>
+      </w:r>
+      <w:bookmarkEnd w:id="19"/>
+      <w:proofErr w:type="spellEnd"/>
+    </w:p>
+    <w:p>
+      <w:pPr>
+        <w:pStyle w:val="berschrift3"/>
+      </w:pPr>
+      <w:bookmarkStart w:id="20" w:name="_Toc424395618"/>
+      <w:r>
+        <w:t>Content Analyse</w:t>
+      </w:r>
+      <w:bookmarkEnd w:id="20"/>
+    </w:p>
+    <w:p>
+      <w:pPr>
         <w:pStyle w:val="berschrift2"/>
       </w:pPr>
-      <w:bookmarkStart w:id="19" w:name="_Toc424391215"/>
-      <w:r>
-        <w:t>Ist-Analyse</w:t>
-      </w:r>
-      <w:bookmarkEnd w:id="19"/>
+      <w:bookmarkStart w:id="21" w:name="_Toc424395619"/>
+      <w:r>
+        <w:t>Anforderungen an neue Struktur</w:t>
+      </w:r>
+      <w:bookmarkEnd w:id="21"/>
     </w:p>
     <w:p>
       <w:pPr>
         <w:pStyle w:val="berschrift3"/>
       </w:pPr>
-      <w:bookmarkStart w:id="20" w:name="_Toc424391216"/>
+      <w:bookmarkStart w:id="22" w:name="_Toc424395620"/>
+      <w:r>
+        <w:t xml:space="preserve">Card </w:t>
+      </w:r>
       <w:proofErr w:type="spellStart"/>
       <w:r>
-        <w:t>Piwik</w:t>
-      </w:r>
+        <w:t>Sorting</w:t>
+      </w:r>
+      <w:bookmarkEnd w:id="22"/>
       <w:proofErr w:type="spellEnd"/>
-      <w:r>
-        <w:t xml:space="preserve"> und Log-Daten Analyse</w:t>
-      </w:r>
-      <w:bookmarkEnd w:id="20"/>
     </w:p>
     <w:p>
       <w:pPr>
         <w:pStyle w:val="berschrift3"/>
       </w:pPr>
-      <w:bookmarkStart w:id="21" w:name="_Toc424391217"/>
+      <w:bookmarkStart w:id="23" w:name="_Toc424395621"/>
+      <w:r>
+        <w:t>Fragebogen</w:t>
+      </w:r>
+      <w:bookmarkEnd w:id="23"/>
+    </w:p>
+    <w:p>
+      <w:pPr>
+        <w:pStyle w:val="berschrift3"/>
+      </w:pPr>
+      <w:bookmarkStart w:id="24" w:name="_Toc424395622"/>
       <w:proofErr w:type="spellStart"/>
       <w:r>
-        <w:t>Contextual</w:t>
+        <w:t>Personas</w:t>
       </w:r>
       <w:proofErr w:type="spellEnd"/>
       <w:r>
+        <w:t xml:space="preserve"> und Szenarien</w:t>
+      </w:r>
+      <w:bookmarkEnd w:id="24"/>
+    </w:p>
+    <w:p>
+      <w:pPr>
+        <w:pStyle w:val="berschrift3"/>
+      </w:pPr>
+      <w:bookmarkStart w:id="25" w:name="_Toc424395623"/>
+      <w:proofErr w:type="spellStart"/>
+      <w:r>
+        <w:t>Imperia</w:t>
+      </w:r>
+      <w:proofErr w:type="spellEnd"/>
+      <w:r>
+        <w:t xml:space="preserve"> Prototyp</w:t>
+      </w:r>
+      <w:bookmarkEnd w:id="25"/>
+    </w:p>
+    <w:p>
+      <w:pPr>
+        <w:pStyle w:val="berschrift1"/>
+        <w:rPr>
+          <w:rFonts w:ascii="Frutiger Next LT W1G" w:hAnsi="Frutiger Next LT W1G"/>
+        </w:rPr>
+      </w:pPr>
+      <w:bookmarkStart w:id="26" w:name="_Toc424395624"/>
+      <w:r>
+        <w:rPr>
+          <w:rFonts w:ascii="Frutiger Next LT W1G" w:hAnsi="Frutiger Next LT W1G"/>
+        </w:rPr>
+        <w:t>Versuchsaufbau</w:t>
+      </w:r>
+      <w:r>
+        <w:rPr>
+          <w:rFonts w:ascii="Frutiger Next LT W1G" w:hAnsi="Frutiger Next LT W1G"/>
+        </w:rPr>
+        <w:t xml:space="preserve"> und Konzeption</w:t>
+      </w:r>
+      <w:bookmarkEnd w:id="26"/>
+    </w:p>
+    <w:p>
+      <w:pPr>
+        <w:pStyle w:val="berschrift2"/>
+      </w:pPr>
+      <w:bookmarkStart w:id="27" w:name="_Toc424395625"/>
+      <w:r>
+        <w:t>Nutzungskontext</w:t>
+      </w:r>
+      <w:bookmarkEnd w:id="27"/>
+    </w:p>
+    <w:p>
+      <w:pPr>
+        <w:pStyle w:val="berschrift3"/>
+      </w:pPr>
+      <w:bookmarkStart w:id="28" w:name="_Toc424395626"/>
+      <w:r>
+        <w:t>Nutzer</w:t>
+      </w:r>
+      <w:bookmarkEnd w:id="28"/>
+    </w:p>
+    <w:p>
+      <w:pPr>
+        <w:pStyle w:val="berschrift3"/>
+      </w:pPr>
+      <w:bookmarkStart w:id="29" w:name="_Toc424395627"/>
+      <w:r>
+        <w:t>Ziele</w:t>
+      </w:r>
+      <w:bookmarkEnd w:id="29"/>
+    </w:p>
+    <w:p>
+      <w:pPr>
+        <w:pStyle w:val="berschrift3"/>
+      </w:pPr>
+      <w:bookmarkStart w:id="30" w:name="_Toc424395628"/>
+      <w:r>
+        <w:t>Equipment</w:t>
+      </w:r>
+      <w:bookmarkEnd w:id="30"/>
+    </w:p>
+    <w:p>
+      <w:pPr>
+        <w:pStyle w:val="berschrift3"/>
+      </w:pPr>
+      <w:bookmarkStart w:id="31" w:name="_Toc424395629"/>
+      <w:r>
+        <w:t>Anwendungsraum</w:t>
+      </w:r>
+      <w:bookmarkEnd w:id="31"/>
+      <w:r>
         <w:t xml:space="preserve"> </w:t>
       </w:r>
-      <w:proofErr w:type="spellStart"/>
-      <w:r>
-        <w:t>Inquiry</w:t>
-      </w:r>
-      <w:bookmarkEnd w:id="21"/>
-      <w:proofErr w:type="spellEnd"/>
     </w:p>
     <w:p>
       <w:pPr>
         <w:pStyle w:val="berschrift3"/>
       </w:pPr>
-      <w:bookmarkStart w:id="22" w:name="_Toc424391218"/>
-      <w:r>
-        <w:t>Content Analyse</w:t>
-      </w:r>
-      <w:bookmarkEnd w:id="22"/>
+      <w:bookmarkStart w:id="32" w:name="_Toc424395630"/>
+      <w:r>
+        <w:t>Testszenarien</w:t>
+      </w:r>
+      <w:bookmarkEnd w:id="32"/>
     </w:p>
     <w:p>
       <w:pPr>
         <w:pStyle w:val="berschrift2"/>
       </w:pPr>
-      <w:bookmarkStart w:id="23" w:name="_Toc424391219"/>
-      <w:r>
-        <w:t>Anforderungen an neue Struktur</w:t>
-      </w:r>
-      <w:bookmarkEnd w:id="23"/>
+      <w:bookmarkStart w:id="33" w:name="_Toc424395631"/>
+      <w:r>
+        <w:t xml:space="preserve">Kriterien für </w:t>
+      </w:r>
+      <w:r>
+        <w:t xml:space="preserve">Performance </w:t>
+      </w:r>
+      <w:r>
+        <w:t>und Zufriedenheit</w:t>
+      </w:r>
+      <w:bookmarkEnd w:id="33"/>
     </w:p>
     <w:p>
       <w:pPr>
         <w:pStyle w:val="berschrift3"/>
       </w:pPr>
-      <w:bookmarkStart w:id="24" w:name="_Toc424391220"/>
-      <w:r>
-        <w:t xml:space="preserve">Card </w:t>
-      </w:r>
-      <w:proofErr w:type="spellStart"/>
-      <w:r>
-        <w:t>Sorting</w:t>
-      </w:r>
-      <w:bookmarkEnd w:id="24"/>
-      <w:proofErr w:type="spellEnd"/>
+      <w:bookmarkStart w:id="34" w:name="_Toc424395632"/>
+      <w:r>
+        <w:t>Goals</w:t>
+      </w:r>
+      <w:bookmarkEnd w:id="34"/>
     </w:p>
     <w:p>
       <w:pPr>
         <w:pStyle w:val="berschrift3"/>
       </w:pPr>
-      <w:bookmarkStart w:id="25" w:name="_Toc424391221"/>
-      <w:r>
-        <w:t>Fragebogen</w:t>
-      </w:r>
-      <w:bookmarkEnd w:id="25"/>
+      <w:bookmarkStart w:id="35" w:name="_Toc424395633"/>
+      <w:r>
+        <w:t>Kriterien</w:t>
+      </w:r>
+      <w:bookmarkEnd w:id="35"/>
+    </w:p>
+    <w:p>
+      <w:pPr>
+        <w:pStyle w:val="berschrift2"/>
+      </w:pPr>
+      <w:bookmarkStart w:id="36" w:name="_Toc424395634"/>
+      <w:r>
+        <w:t>Testmethoden</w:t>
+      </w:r>
+      <w:bookmarkEnd w:id="36"/>
     </w:p>
     <w:p>
       <w:pPr>
         <w:pStyle w:val="berschrift3"/>
       </w:pPr>
-      <w:bookmarkStart w:id="26" w:name="_Toc424391222"/>
-      <w:proofErr w:type="spellStart"/>
-      <w:r>
-        <w:t>Personas</w:t>
-      </w:r>
-      <w:proofErr w:type="spellEnd"/>
-      <w:r>
-        <w:t xml:space="preserve"> und Szenarien</w:t>
-      </w:r>
-      <w:bookmarkEnd w:id="26"/>
+      <w:bookmarkStart w:id="37" w:name="_Toc424395635"/>
+      <w:r>
+        <w:t>A-B Vergleich</w:t>
+      </w:r>
+      <w:bookmarkEnd w:id="37"/>
     </w:p>
     <w:p>
       <w:pPr>
         <w:pStyle w:val="berschrift3"/>
       </w:pPr>
-      <w:bookmarkStart w:id="27" w:name="_Toc424391223"/>
-      <w:proofErr w:type="spellStart"/>
-      <w:r>
-        <w:t>Imperia</w:t>
-      </w:r>
-      <w:proofErr w:type="spellEnd"/>
-      <w:r>
-        <w:t xml:space="preserve"> Prototyp</w:t>
-      </w:r>
-      <w:bookmarkEnd w:id="27"/>
-    </w:p>
-    <w:p>
-      <w:pPr>
-        <w:pStyle w:val="berschrift1"/>
-        <w:rPr>
-          <w:rFonts w:ascii="Frutiger Next LT W1G" w:hAnsi="Frutiger Next LT W1G"/>
-        </w:rPr>
-      </w:pPr>
-      <w:bookmarkStart w:id="28" w:name="_Toc424391224"/>
-      <w:r>
-        <w:rPr>
-          <w:rFonts w:ascii="Frutiger Next LT W1G" w:hAnsi="Frutiger Next LT W1G"/>
-        </w:rPr>
-        <w:t>Anforderungen</w:t>
-      </w:r>
-      <w:bookmarkEnd w:id="28"/>
-    </w:p>
+      <w:bookmarkStart w:id="38" w:name="_Toc424395636"/>
+      <w:r>
+        <w:t>Nutzerstudie mit neuer Struktur</w:t>
+      </w:r>
+      <w:bookmarkEnd w:id="38"/>
+    </w:p>
+    <w:p/>
     <w:p>
       <w:pPr>
         <w:pStyle w:val="berschrift2"/>
       </w:pPr>
-      <w:bookmarkStart w:id="29" w:name="_Toc424391225"/>
-      <w:r>
-        <w:t>Nutzungskontext</w:t>
-      </w:r>
-      <w:bookmarkEnd w:id="29"/>
+      <w:bookmarkStart w:id="39" w:name="_Toc424395637"/>
+      <w:r>
+        <w:t>Usability Metriken</w:t>
+      </w:r>
+      <w:bookmarkEnd w:id="39"/>
     </w:p>
     <w:p>
       <w:pPr>
         <w:pStyle w:val="berschrift3"/>
       </w:pPr>
-      <w:bookmarkStart w:id="30" w:name="_Toc424391226"/>
-      <w:r>
-        <w:t>Nutzer</w:t>
-      </w:r>
-      <w:bookmarkEnd w:id="30"/>
+      <w:bookmarkStart w:id="40" w:name="_Toc424395638"/>
+      <w:r>
+        <w:t>Effektivität</w:t>
+      </w:r>
+      <w:bookmarkEnd w:id="40"/>
     </w:p>
     <w:p>
       <w:pPr>
         <w:pStyle w:val="berschrift3"/>
       </w:pPr>
-      <w:bookmarkStart w:id="31" w:name="_Toc424391227"/>
-      <w:r>
-        <w:t>Ziele</w:t>
-      </w:r>
-      <w:bookmarkEnd w:id="31"/>
+      <w:bookmarkStart w:id="41" w:name="_Toc424395639"/>
+      <w:r>
+        <w:t>Effizienz</w:t>
+      </w:r>
+      <w:bookmarkEnd w:id="41"/>
     </w:p>
     <w:p>
       <w:pPr>
         <w:pStyle w:val="berschrift3"/>
       </w:pPr>
-      <w:bookmarkStart w:id="32" w:name="_Toc424391228"/>
-      <w:r>
-        <w:t>Equipment</w:t>
-      </w:r>
-      <w:bookmarkEnd w:id="32"/>
-    </w:p>
-    <w:p>
-      <w:pPr>
-        <w:pStyle w:val="berschrift3"/>
-      </w:pPr>
-      <w:bookmarkStart w:id="33" w:name="_Toc424391229"/>
-      <w:r>
-        <w:t>Anwendungsraum</w:t>
-      </w:r>
-      <w:bookmarkEnd w:id="33"/>
+      <w:bookmarkStart w:id="42" w:name="_Toc424395640"/>
+      <w:r>
+        <w:t>Satisfaktion</w:t>
+      </w:r>
+      <w:bookmarkEnd w:id="42"/>
       <w:r>
         <w:t xml:space="preserve"> </w:t>
       </w:r>
     </w:p>
     <w:p>
       <w:pPr>
-        <w:pStyle w:val="berschrift3"/>
-      </w:pPr>
-      <w:bookmarkStart w:id="34" w:name="_Toc424391230"/>
-      <w:r>
-        <w:t>Testszenarien</w:t>
-      </w:r>
-      <w:bookmarkEnd w:id="34"/>
-    </w:p>
-    <w:p>
-      <w:pPr>
         <w:pStyle w:val="berschrift2"/>
       </w:pPr>
-      <w:bookmarkStart w:id="35" w:name="_Toc424391231"/>
-      <w:r>
-        <w:t xml:space="preserve">Kriterien für </w:t>
-      </w:r>
-      <w:r>
-        <w:t xml:space="preserve">Performance </w:t>
-      </w:r>
-      <w:r>
-        <w:t>und Zufriedenheit</w:t>
-      </w:r>
-      <w:bookmarkEnd w:id="35"/>
-    </w:p>
-    <w:p>
-      <w:pPr>
-        <w:pStyle w:val="berschrift3"/>
-      </w:pPr>
-      <w:bookmarkStart w:id="36" w:name="_Toc424391232"/>
-      <w:r>
-        <w:t>Goals</w:t>
-      </w:r>
-      <w:bookmarkEnd w:id="36"/>
-    </w:p>
-    <w:p>
-      <w:pPr>
-        <w:pStyle w:val="berschrift3"/>
-      </w:pPr>
-      <w:bookmarkStart w:id="37" w:name="_Toc424391233"/>
-      <w:r>
-        <w:t>Kriterien</w:t>
-      </w:r>
-      <w:bookmarkEnd w:id="37"/>
-    </w:p>
-    <w:p>
-      <w:pPr>
-        <w:pStyle w:val="berschrift2"/>
-      </w:pPr>
-      <w:bookmarkStart w:id="38" w:name="_Toc424391234"/>
-      <w:r>
-        <w:t>Testmethoden</w:t>
-      </w:r>
-      <w:bookmarkEnd w:id="38"/>
-    </w:p>
-    <w:p>
-      <w:pPr>
-        <w:pStyle w:val="berschrift3"/>
-      </w:pPr>
-      <w:bookmarkStart w:id="39" w:name="_Toc424391235"/>
-      <w:r>
-        <w:t>A-B Vergleich</w:t>
-      </w:r>
-      <w:bookmarkEnd w:id="39"/>
-    </w:p>
-    <w:p>
-      <w:pPr>
-        <w:pStyle w:val="berschrift3"/>
-      </w:pPr>
-      <w:bookmarkStart w:id="40" w:name="_Toc424391236"/>
-      <w:r>
-        <w:t>Nutzerstudie mit neuer Struktur</w:t>
-      </w:r>
-      <w:bookmarkEnd w:id="40"/>
-    </w:p>
-    <w:p/>
-    <w:p>
-      <w:pPr>
-        <w:pStyle w:val="berschrift2"/>
-      </w:pPr>
-      <w:bookmarkStart w:id="41" w:name="_Toc424391237"/>
-      <w:r>
-        <w:t>Usability Metriken</w:t>
-      </w:r>
-      <w:bookmarkEnd w:id="41"/>
-    </w:p>
-    <w:p>
-      <w:pPr>
-        <w:pStyle w:val="berschrift3"/>
-      </w:pPr>
-      <w:bookmarkStart w:id="42" w:name="_Toc424391238"/>
-      <w:r>
-        <w:t>Effektivität</w:t>
-      </w:r>
-      <w:bookmarkEnd w:id="42"/>
-    </w:p>
-    <w:p>
-      <w:pPr>
-        <w:pStyle w:val="berschrift3"/>
-      </w:pPr>
-      <w:bookmarkStart w:id="43" w:name="_Toc424391239"/>
-      <w:r>
-        <w:t>Effizienz</w:t>
+      <w:bookmarkStart w:id="43" w:name="_Toc424395641"/>
+      <w:r>
+        <w:t xml:space="preserve">Finale </w:t>
+      </w:r>
+      <w:r>
+        <w:t>Konzeption des Rechenzentrums</w:t>
       </w:r>
       <w:bookmarkEnd w:id="43"/>
-    </w:p>
-    <w:p>
-      <w:pPr>
-        <w:pStyle w:val="berschrift3"/>
-      </w:pPr>
-      <w:bookmarkStart w:id="44" w:name="_Toc424391240"/>
-      <w:r>
-        <w:t>Satisfaktion</w:t>
-      </w:r>
-      <w:bookmarkEnd w:id="44"/>
-      <w:r>
-        <w:t xml:space="preserve"> </w:t>
-      </w:r>
-    </w:p>
-    <w:p>
-      <w:pPr>
-        <w:pStyle w:val="berschrift2"/>
-      </w:pPr>
-      <w:bookmarkStart w:id="45" w:name="_Toc424391241"/>
-      <w:r>
-        <w:t xml:space="preserve">Finale </w:t>
-      </w:r>
-      <w:r>
-        <w:t>Konzeption des Rechenzentrums</w:t>
-      </w:r>
-      <w:bookmarkEnd w:id="45"/>
     </w:p>
     <w:sectPr>
       <w:headerReference w:type="default" r:id="rId11"/>
@@ -5685,7 +5310,6 @@
         <w:docPartUnique/>
       </w:docPartObj>
     </w:sdtPr>
-    <w:sdtEndPr/>
     <w:sdtContent>
       <w:p>
         <w:pPr>
@@ -8616,7 +8240,7 @@
 </file>
 
 <file path=customXml/itemProps1.xml><?xml version="1.0" encoding="utf-8"?>
-<ds:datastoreItem xmlns:ds="http://schemas.openxmlformats.org/officeDocument/2006/customXml" ds:itemID="{9289D948-F115-445C-8036-BD280BD1888A}">
+<ds:datastoreItem xmlns:ds="http://schemas.openxmlformats.org/officeDocument/2006/customXml" ds:itemID="{54DD485D-011A-4844-AA7F-7E931B6F3F85}">
   <ds:schemaRefs>
     <ds:schemaRef ds:uri="http://schemas.openxmlformats.org/officeDocument/2006/bibliography"/>
   </ds:schemaRefs>

</xml_diff>

<commit_message>
bezeichnung von Gliederungspunkten geändert
</commit_message>
<xml_diff>
--- a/SRS/SRS_Redesin_RZ-Webseite.docx
+++ b/SRS/SRS_Redesin_RZ-Webseite.docx
@@ -176,8 +176,13 @@
       <w:r>
         <w:t xml:space="preserve"> (</w:t>
       </w:r>
-      <w:r>
-        <w:t>M.Sc.</w:t>
+      <w:proofErr w:type="spellStart"/>
+      <w:r>
+        <w:t>M.Sc</w:t>
+      </w:r>
+      <w:proofErr w:type="spellEnd"/>
+      <w:r>
+        <w:t>.</w:t>
       </w:r>
       <w:r>
         <w:t>)</w:t>
@@ -219,6 +224,7 @@
           <w:rFonts w:ascii="Frutiger Next LT W1G" w:hAnsi="Frutiger Next LT W1G"/>
         </w:rPr>
       </w:pPr>
+      <w:proofErr w:type="spellStart"/>
       <w:r>
         <w:rPr>
           <w:rFonts w:ascii="Frutiger Next LT W1G" w:hAnsi="Frutiger Next LT W1G"/>
@@ -235,7 +241,14 @@
         <w:rPr>
           <w:rFonts w:ascii="Frutiger Next LT W1G" w:hAnsi="Frutiger Next LT W1G"/>
         </w:rPr>
-        <w:t>esign RZ-Webseite</w:t>
+        <w:t>esign</w:t>
+      </w:r>
+      <w:proofErr w:type="spellEnd"/>
+      <w:r>
+        <w:rPr>
+          <w:rFonts w:ascii="Frutiger Next LT W1G" w:hAnsi="Frutiger Next LT W1G"/>
+        </w:rPr>
+        <w:t xml:space="preserve"> RZ-Webseite</w:t>
       </w:r>
     </w:p>
     <w:p>
@@ -310,7 +323,15 @@
         <w:t>2</w:t>
       </w:r>
       <w:r>
-        <w:t>. Semester M.Sc.</w:t>
+        <w:t xml:space="preserve">. Semester </w:t>
+      </w:r>
+      <w:proofErr w:type="spellStart"/>
+      <w:r>
+        <w:t>M.Sc</w:t>
+      </w:r>
+      <w:proofErr w:type="spellEnd"/>
+      <w:r>
+        <w:t>.</w:t>
       </w:r>
     </w:p>
     <w:p>
@@ -383,7 +404,7 @@
         </w:rPr>
         <w:fldChar w:fldCharType="separate"/>
       </w:r>
-      <w:hyperlink w:anchor="_Toc424395599" w:history="1">
+      <w:hyperlink w:anchor="_Toc424552773" w:history="1">
         <w:r>
           <w:rPr>
             <w:rStyle w:val="Hyperlink"/>
@@ -428,7 +449,7 @@
             <w:noProof/>
             <w:webHidden/>
           </w:rPr>
-          <w:instrText xml:space="preserve"> PAGEREF _Toc424395599 \h </w:instrText>
+          <w:instrText xml:space="preserve"> PAGEREF _Toc424552773 \h </w:instrText>
         </w:r>
         <w:r>
           <w:rPr>
@@ -469,7 +490,7 @@
           <w:lang w:eastAsia="de-DE"/>
         </w:rPr>
       </w:pPr>
-      <w:hyperlink w:anchor="_Toc424395600" w:history="1">
+      <w:hyperlink w:anchor="_Toc424552774" w:history="1">
         <w:r>
           <w:rPr>
             <w:rStyle w:val="Hyperlink"/>
@@ -514,7 +535,7 @@
             <w:noProof/>
             <w:webHidden/>
           </w:rPr>
-          <w:instrText xml:space="preserve"> PAGEREF _Toc424395600 \h </w:instrText>
+          <w:instrText xml:space="preserve"> PAGEREF _Toc424552774 \h </w:instrText>
         </w:r>
         <w:r>
           <w:rPr>
@@ -558,7 +579,7 @@
           <w:lang w:eastAsia="de-DE"/>
         </w:rPr>
       </w:pPr>
-      <w:hyperlink w:anchor="_Toc424395601" w:history="1">
+      <w:hyperlink w:anchor="_Toc424552775" w:history="1">
         <w:r>
           <w:rPr>
             <w:rStyle w:val="Hyperlink"/>
@@ -600,7 +621,7 @@
             <w:noProof/>
             <w:webHidden/>
           </w:rPr>
-          <w:instrText xml:space="preserve"> PAGEREF _Toc424395601 \h </w:instrText>
+          <w:instrText xml:space="preserve"> PAGEREF _Toc424552775 \h </w:instrText>
         </w:r>
         <w:r>
           <w:rPr>
@@ -644,7 +665,7 @@
           <w:lang w:eastAsia="de-DE"/>
         </w:rPr>
       </w:pPr>
-      <w:hyperlink w:anchor="_Toc424395602" w:history="1">
+      <w:hyperlink w:anchor="_Toc424552776" w:history="1">
         <w:r>
           <w:rPr>
             <w:rStyle w:val="Hyperlink"/>
@@ -686,7 +707,7 @@
             <w:noProof/>
             <w:webHidden/>
           </w:rPr>
-          <w:instrText xml:space="preserve"> PAGEREF _Toc424395602 \h </w:instrText>
+          <w:instrText xml:space="preserve"> PAGEREF _Toc424552776 \h </w:instrText>
         </w:r>
         <w:r>
           <w:rPr>
@@ -730,7 +751,7 @@
           <w:lang w:eastAsia="de-DE"/>
         </w:rPr>
       </w:pPr>
-      <w:hyperlink w:anchor="_Toc424395603" w:history="1">
+      <w:hyperlink w:anchor="_Toc424552777" w:history="1">
         <w:r>
           <w:rPr>
             <w:rStyle w:val="Hyperlink"/>
@@ -772,7 +793,7 @@
             <w:noProof/>
             <w:webHidden/>
           </w:rPr>
-          <w:instrText xml:space="preserve"> PAGEREF _Toc424395603 \h </w:instrText>
+          <w:instrText xml:space="preserve"> PAGEREF _Toc424552777 \h </w:instrText>
         </w:r>
         <w:r>
           <w:rPr>
@@ -816,7 +837,7 @@
           <w:lang w:eastAsia="de-DE"/>
         </w:rPr>
       </w:pPr>
-      <w:hyperlink w:anchor="_Toc424395604" w:history="1">
+      <w:hyperlink w:anchor="_Toc424552778" w:history="1">
         <w:r>
           <w:rPr>
             <w:rStyle w:val="Hyperlink"/>
@@ -858,7 +879,7 @@
             <w:noProof/>
             <w:webHidden/>
           </w:rPr>
-          <w:instrText xml:space="preserve"> PAGEREF _Toc424395604 \h </w:instrText>
+          <w:instrText xml:space="preserve"> PAGEREF _Toc424552778 \h </w:instrText>
         </w:r>
         <w:r>
           <w:rPr>
@@ -902,7 +923,7 @@
           <w:lang w:eastAsia="de-DE"/>
         </w:rPr>
       </w:pPr>
-      <w:hyperlink w:anchor="_Toc424395605" w:history="1">
+      <w:hyperlink w:anchor="_Toc424552779" w:history="1">
         <w:r>
           <w:rPr>
             <w:rStyle w:val="Hyperlink"/>
@@ -944,7 +965,7 @@
             <w:noProof/>
             <w:webHidden/>
           </w:rPr>
-          <w:instrText xml:space="preserve"> PAGEREF _Toc424395605 \h </w:instrText>
+          <w:instrText xml:space="preserve"> PAGEREF _Toc424552779 \h </w:instrText>
         </w:r>
         <w:r>
           <w:rPr>
@@ -985,7 +1006,7 @@
           <w:lang w:eastAsia="de-DE"/>
         </w:rPr>
       </w:pPr>
-      <w:hyperlink w:anchor="_Toc424395606" w:history="1">
+      <w:hyperlink w:anchor="_Toc424552780" w:history="1">
         <w:r>
           <w:rPr>
             <w:rStyle w:val="Hyperlink"/>
@@ -1030,7 +1051,7 @@
             <w:noProof/>
             <w:webHidden/>
           </w:rPr>
-          <w:instrText xml:space="preserve"> PAGEREF _Toc424395606 \h </w:instrText>
+          <w:instrText xml:space="preserve"> PAGEREF _Toc424552780 \h </w:instrText>
         </w:r>
         <w:r>
           <w:rPr>
@@ -1074,7 +1095,7 @@
           <w:lang w:eastAsia="de-DE"/>
         </w:rPr>
       </w:pPr>
-      <w:hyperlink w:anchor="_Toc424395607" w:history="1">
+      <w:hyperlink w:anchor="_Toc424552781" w:history="1">
         <w:r>
           <w:rPr>
             <w:rStyle w:val="Hyperlink"/>
@@ -1116,7 +1137,7 @@
             <w:noProof/>
             <w:webHidden/>
           </w:rPr>
-          <w:instrText xml:space="preserve"> PAGEREF _Toc424395607 \h </w:instrText>
+          <w:instrText xml:space="preserve"> PAGEREF _Toc424552781 \h </w:instrText>
         </w:r>
         <w:r>
           <w:rPr>
@@ -1160,7 +1181,7 @@
           <w:lang w:eastAsia="de-DE"/>
         </w:rPr>
       </w:pPr>
-      <w:hyperlink w:anchor="_Toc424395608" w:history="1">
+      <w:hyperlink w:anchor="_Toc424552782" w:history="1">
         <w:r>
           <w:rPr>
             <w:rStyle w:val="Hyperlink"/>
@@ -1181,7 +1202,7 @@
             <w:rStyle w:val="Hyperlink"/>
             <w:noProof/>
           </w:rPr>
-          <w:t>Stakeholder</w:t>
+          <w:t>Produktfunktionen</w:t>
         </w:r>
         <w:r>
           <w:rPr>
@@ -1202,7 +1223,7 @@
             <w:noProof/>
             <w:webHidden/>
           </w:rPr>
-          <w:instrText xml:space="preserve"> PAGEREF _Toc424395608 \h </w:instrText>
+          <w:instrText xml:space="preserve"> PAGEREF _Toc424552782 \h </w:instrText>
         </w:r>
         <w:r>
           <w:rPr>
@@ -1246,7 +1267,7 @@
           <w:lang w:eastAsia="de-DE"/>
         </w:rPr>
       </w:pPr>
-      <w:hyperlink w:anchor="_Toc424395609" w:history="1">
+      <w:hyperlink w:anchor="_Toc424552783" w:history="1">
         <w:r>
           <w:rPr>
             <w:rStyle w:val="Hyperlink"/>
@@ -1267,7 +1288,7 @@
             <w:rStyle w:val="Hyperlink"/>
             <w:noProof/>
           </w:rPr>
-          <w:t>Produktfunktionen</w:t>
+          <w:t>Benutzergruppen und Charakteristika</w:t>
         </w:r>
         <w:r>
           <w:rPr>
@@ -1288,7 +1309,7 @@
             <w:noProof/>
             <w:webHidden/>
           </w:rPr>
-          <w:instrText xml:space="preserve"> PAGEREF _Toc424395609 \h </w:instrText>
+          <w:instrText xml:space="preserve"> PAGEREF _Toc424552783 \h </w:instrText>
         </w:r>
         <w:r>
           <w:rPr>
@@ -1332,7 +1353,7 @@
           <w:lang w:eastAsia="de-DE"/>
         </w:rPr>
       </w:pPr>
-      <w:hyperlink w:anchor="_Toc424395610" w:history="1">
+      <w:hyperlink w:anchor="_Toc424552784" w:history="1">
         <w:r>
           <w:rPr>
             <w:rStyle w:val="Hyperlink"/>
@@ -1353,7 +1374,7 @@
             <w:rStyle w:val="Hyperlink"/>
             <w:noProof/>
           </w:rPr>
-          <w:t>Benutzergruppen und Charakteristika</w:t>
+          <w:t>Zielplattform</w:t>
         </w:r>
         <w:r>
           <w:rPr>
@@ -1374,7 +1395,7 @@
             <w:noProof/>
             <w:webHidden/>
           </w:rPr>
-          <w:instrText xml:space="preserve"> PAGEREF _Toc424395610 \h </w:instrText>
+          <w:instrText xml:space="preserve"> PAGEREF _Toc424552784 \h </w:instrText>
         </w:r>
         <w:r>
           <w:rPr>
@@ -1418,7 +1439,7 @@
           <w:lang w:eastAsia="de-DE"/>
         </w:rPr>
       </w:pPr>
-      <w:hyperlink w:anchor="_Toc424395611" w:history="1">
+      <w:hyperlink w:anchor="_Toc424552785" w:history="1">
         <w:r>
           <w:rPr>
             <w:rStyle w:val="Hyperlink"/>
@@ -1439,7 +1460,7 @@
             <w:rStyle w:val="Hyperlink"/>
             <w:noProof/>
           </w:rPr>
-          <w:t>Zielplattform</w:t>
+          <w:t>Einschränkungen, Annahmen und Abhängigkeiten</w:t>
         </w:r>
         <w:r>
           <w:rPr>
@@ -1460,7 +1481,7 @@
             <w:noProof/>
             <w:webHidden/>
           </w:rPr>
-          <w:instrText xml:space="preserve"> PAGEREF _Toc424395611 \h </w:instrText>
+          <w:instrText xml:space="preserve"> PAGEREF _Toc424552785 \h </w:instrText>
         </w:r>
         <w:r>
           <w:rPr>
@@ -1504,7 +1525,7 @@
           <w:lang w:eastAsia="de-DE"/>
         </w:rPr>
       </w:pPr>
-      <w:hyperlink w:anchor="_Toc424395612" w:history="1">
+      <w:hyperlink w:anchor="_Toc424552786" w:history="1">
         <w:r>
           <w:rPr>
             <w:rStyle w:val="Hyperlink"/>
@@ -1525,7 +1546,7 @@
             <w:rStyle w:val="Hyperlink"/>
             <w:noProof/>
           </w:rPr>
-          <w:t>Einschränkungen, Annahmen und Abhängigkeiten</w:t>
+          <w:t>Dokumentation</w:t>
         </w:r>
         <w:r>
           <w:rPr>
@@ -1546,7 +1567,7 @@
             <w:noProof/>
             <w:webHidden/>
           </w:rPr>
-          <w:instrText xml:space="preserve"> PAGEREF _Toc424395612 \h </w:instrText>
+          <w:instrText xml:space="preserve"> PAGEREF _Toc424552786 \h </w:instrText>
         </w:r>
         <w:r>
           <w:rPr>
@@ -1567,6 +1588,92 @@
             <w:webHidden/>
           </w:rPr>
           <w:t>9</w:t>
+        </w:r>
+        <w:r>
+          <w:rPr>
+            <w:noProof/>
+            <w:webHidden/>
+          </w:rPr>
+          <w:fldChar w:fldCharType="end"/>
+        </w:r>
+      </w:hyperlink>
+    </w:p>
+    <w:p>
+      <w:pPr>
+        <w:pStyle w:val="Verzeichnis1"/>
+        <w:rPr>
+          <w:rFonts w:asciiTheme="minorHAnsi" w:eastAsiaTheme="minorEastAsia" w:hAnsiTheme="minorHAnsi"/>
+          <w:noProof/>
+          <w:sz w:val="22"/>
+          <w:lang w:eastAsia="de-DE"/>
+        </w:rPr>
+      </w:pPr>
+      <w:hyperlink w:anchor="_Toc424552787" w:history="1">
+        <w:r>
+          <w:rPr>
+            <w:rStyle w:val="Hyperlink"/>
+            <w:rFonts w:ascii="Frutiger Next LT W1G" w:hAnsi="Frutiger Next LT W1G"/>
+            <w:noProof/>
+          </w:rPr>
+          <w:t>3</w:t>
+        </w:r>
+        <w:r>
+          <w:rPr>
+            <w:rFonts w:asciiTheme="minorHAnsi" w:eastAsiaTheme="minorEastAsia" w:hAnsiTheme="minorHAnsi"/>
+            <w:noProof/>
+            <w:sz w:val="22"/>
+            <w:lang w:eastAsia="de-DE"/>
+          </w:rPr>
+          <w:tab/>
+        </w:r>
+        <w:r>
+          <w:rPr>
+            <w:rStyle w:val="Hyperlink"/>
+            <w:rFonts w:ascii="Frutiger Next LT W1G" w:hAnsi="Frutiger Next LT W1G"/>
+            <w:noProof/>
+          </w:rPr>
+          <w:t>Anforderungen</w:t>
+        </w:r>
+        <w:r>
+          <w:rPr>
+            <w:noProof/>
+            <w:webHidden/>
+          </w:rPr>
+          <w:tab/>
+        </w:r>
+        <w:r>
+          <w:rPr>
+            <w:noProof/>
+            <w:webHidden/>
+          </w:rPr>
+          <w:fldChar w:fldCharType="begin"/>
+        </w:r>
+        <w:r>
+          <w:rPr>
+            <w:noProof/>
+            <w:webHidden/>
+          </w:rPr>
+          <w:instrText xml:space="preserve"> PAGEREF _Toc424552787 \h </w:instrText>
+        </w:r>
+        <w:r>
+          <w:rPr>
+            <w:noProof/>
+            <w:webHidden/>
+          </w:rPr>
+        </w:r>
+        <w:r>
+          <w:rPr>
+            <w:noProof/>
+            <w:webHidden/>
+          </w:rPr>
+          <w:fldChar w:fldCharType="separate"/>
+        </w:r>
+        <w:r>
+          <w:rPr>
+            <w:noProof/>
+            <w:webHidden/>
+          </w:rPr>
+          <w:t>10</w:t>
         </w:r>
         <w:r>
           <w:rPr>
@@ -1590,13 +1697,13 @@
           <w:lang w:eastAsia="de-DE"/>
         </w:rPr>
       </w:pPr>
-      <w:hyperlink w:anchor="_Toc424395613" w:history="1">
-        <w:r>
-          <w:rPr>
-            <w:rStyle w:val="Hyperlink"/>
-            <w:noProof/>
-          </w:rPr>
-          <w:t>2.7</w:t>
+      <w:hyperlink w:anchor="_Toc424552788" w:history="1">
+        <w:r>
+          <w:rPr>
+            <w:rStyle w:val="Hyperlink"/>
+            <w:noProof/>
+          </w:rPr>
+          <w:t>3.1</w:t>
         </w:r>
         <w:r>
           <w:rPr>
@@ -1611,7 +1718,7 @@
             <w:rStyle w:val="Hyperlink"/>
             <w:noProof/>
           </w:rPr>
-          <w:t>Dokumentation</w:t>
+          <w:t>Ist-Analyse</w:t>
         </w:r>
         <w:r>
           <w:rPr>
@@ -1632,7 +1739,7 @@
             <w:noProof/>
             <w:webHidden/>
           </w:rPr>
-          <w:instrText xml:space="preserve"> PAGEREF _Toc424395613 \h </w:instrText>
+          <w:instrText xml:space="preserve"> PAGEREF _Toc424552788 \h </w:instrText>
         </w:r>
         <w:r>
           <w:rPr>
@@ -1652,7 +1759,7 @@
             <w:noProof/>
             <w:webHidden/>
           </w:rPr>
-          <w:t>9</w:t>
+          <w:t>10</w:t>
         </w:r>
         <w:r>
           <w:rPr>
@@ -1665,28 +1772,29 @@
     </w:p>
     <w:p>
       <w:pPr>
-        <w:pStyle w:val="Verzeichnis1"/>
+        <w:pStyle w:val="Verzeichnis3"/>
+        <w:tabs>
+          <w:tab w:val="left" w:pos="1100"/>
+          <w:tab w:val="right" w:leader="dot" w:pos="8493"/>
+        </w:tabs>
         <w:rPr>
           <w:rFonts w:asciiTheme="minorHAnsi" w:eastAsiaTheme="minorEastAsia" w:hAnsiTheme="minorHAnsi"/>
           <w:noProof/>
-          <w:sz w:val="22"/>
           <w:lang w:eastAsia="de-DE"/>
         </w:rPr>
       </w:pPr>
-      <w:hyperlink w:anchor="_Toc424395614" w:history="1">
-        <w:r>
-          <w:rPr>
-            <w:rStyle w:val="Hyperlink"/>
-            <w:rFonts w:ascii="Frutiger Next LT W1G" w:hAnsi="Frutiger Next LT W1G"/>
-            <w:noProof/>
-          </w:rPr>
-          <w:t>3</w:t>
+      <w:hyperlink w:anchor="_Toc424552789" w:history="1">
+        <w:r>
+          <w:rPr>
+            <w:rStyle w:val="Hyperlink"/>
+            <w:noProof/>
+          </w:rPr>
+          <w:t>3.1.1</w:t>
         </w:r>
         <w:r>
           <w:rPr>
             <w:rFonts w:asciiTheme="minorHAnsi" w:eastAsiaTheme="minorEastAsia" w:hAnsiTheme="minorHAnsi"/>
             <w:noProof/>
-            <w:sz w:val="22"/>
             <w:lang w:eastAsia="de-DE"/>
           </w:rPr>
           <w:tab/>
@@ -1694,10 +1802,9 @@
         <w:r>
           <w:rPr>
             <w:rStyle w:val="Hyperlink"/>
-            <w:rFonts w:ascii="Frutiger Next LT W1G" w:hAnsi="Frutiger Next LT W1G"/>
-            <w:noProof/>
-          </w:rPr>
-          <w:t>Anforderungen</w:t>
+            <w:noProof/>
+          </w:rPr>
+          <w:t>Piwik und Log-Daten Analyse</w:t>
         </w:r>
         <w:r>
           <w:rPr>
@@ -1718,7 +1825,179 @@
             <w:noProof/>
             <w:webHidden/>
           </w:rPr>
-          <w:instrText xml:space="preserve"> PAGEREF _Toc424395614 \h </w:instrText>
+          <w:instrText xml:space="preserve"> PAGEREF _Toc424552789 \h </w:instrText>
+        </w:r>
+        <w:r>
+          <w:rPr>
+            <w:noProof/>
+            <w:webHidden/>
+          </w:rPr>
+        </w:r>
+        <w:r>
+          <w:rPr>
+            <w:noProof/>
+            <w:webHidden/>
+          </w:rPr>
+          <w:fldChar w:fldCharType="separate"/>
+        </w:r>
+        <w:r>
+          <w:rPr>
+            <w:noProof/>
+            <w:webHidden/>
+          </w:rPr>
+          <w:t>10</w:t>
+        </w:r>
+        <w:r>
+          <w:rPr>
+            <w:noProof/>
+            <w:webHidden/>
+          </w:rPr>
+          <w:fldChar w:fldCharType="end"/>
+        </w:r>
+      </w:hyperlink>
+    </w:p>
+    <w:p>
+      <w:pPr>
+        <w:pStyle w:val="Verzeichnis3"/>
+        <w:tabs>
+          <w:tab w:val="left" w:pos="1100"/>
+          <w:tab w:val="right" w:leader="dot" w:pos="8493"/>
+        </w:tabs>
+        <w:rPr>
+          <w:rFonts w:asciiTheme="minorHAnsi" w:eastAsiaTheme="minorEastAsia" w:hAnsiTheme="minorHAnsi"/>
+          <w:noProof/>
+          <w:lang w:eastAsia="de-DE"/>
+        </w:rPr>
+      </w:pPr>
+      <w:hyperlink w:anchor="_Toc424552790" w:history="1">
+        <w:r>
+          <w:rPr>
+            <w:rStyle w:val="Hyperlink"/>
+            <w:noProof/>
+          </w:rPr>
+          <w:t>3.1.2</w:t>
+        </w:r>
+        <w:r>
+          <w:rPr>
+            <w:rFonts w:asciiTheme="minorHAnsi" w:eastAsiaTheme="minorEastAsia" w:hAnsiTheme="minorHAnsi"/>
+            <w:noProof/>
+            <w:lang w:eastAsia="de-DE"/>
+          </w:rPr>
+          <w:tab/>
+        </w:r>
+        <w:r>
+          <w:rPr>
+            <w:rStyle w:val="Hyperlink"/>
+            <w:noProof/>
+          </w:rPr>
+          <w:t>Contextual Inquiry</w:t>
+        </w:r>
+        <w:r>
+          <w:rPr>
+            <w:noProof/>
+            <w:webHidden/>
+          </w:rPr>
+          <w:tab/>
+        </w:r>
+        <w:r>
+          <w:rPr>
+            <w:noProof/>
+            <w:webHidden/>
+          </w:rPr>
+          <w:fldChar w:fldCharType="begin"/>
+        </w:r>
+        <w:r>
+          <w:rPr>
+            <w:noProof/>
+            <w:webHidden/>
+          </w:rPr>
+          <w:instrText xml:space="preserve"> PAGEREF _Toc424552790 \h </w:instrText>
+        </w:r>
+        <w:r>
+          <w:rPr>
+            <w:noProof/>
+            <w:webHidden/>
+          </w:rPr>
+        </w:r>
+        <w:r>
+          <w:rPr>
+            <w:noProof/>
+            <w:webHidden/>
+          </w:rPr>
+          <w:fldChar w:fldCharType="separate"/>
+        </w:r>
+        <w:r>
+          <w:rPr>
+            <w:noProof/>
+            <w:webHidden/>
+          </w:rPr>
+          <w:t>10</w:t>
+        </w:r>
+        <w:r>
+          <w:rPr>
+            <w:noProof/>
+            <w:webHidden/>
+          </w:rPr>
+          <w:fldChar w:fldCharType="end"/>
+        </w:r>
+      </w:hyperlink>
+    </w:p>
+    <w:p>
+      <w:pPr>
+        <w:pStyle w:val="Verzeichnis3"/>
+        <w:tabs>
+          <w:tab w:val="left" w:pos="1100"/>
+          <w:tab w:val="right" w:leader="dot" w:pos="8493"/>
+        </w:tabs>
+        <w:rPr>
+          <w:rFonts w:asciiTheme="minorHAnsi" w:eastAsiaTheme="minorEastAsia" w:hAnsiTheme="minorHAnsi"/>
+          <w:noProof/>
+          <w:lang w:eastAsia="de-DE"/>
+        </w:rPr>
+      </w:pPr>
+      <w:hyperlink w:anchor="_Toc424552791" w:history="1">
+        <w:r>
+          <w:rPr>
+            <w:rStyle w:val="Hyperlink"/>
+            <w:noProof/>
+          </w:rPr>
+          <w:t>3.1.3</w:t>
+        </w:r>
+        <w:r>
+          <w:rPr>
+            <w:rFonts w:asciiTheme="minorHAnsi" w:eastAsiaTheme="minorEastAsia" w:hAnsiTheme="minorHAnsi"/>
+            <w:noProof/>
+            <w:lang w:eastAsia="de-DE"/>
+          </w:rPr>
+          <w:tab/>
+        </w:r>
+        <w:r>
+          <w:rPr>
+            <w:rStyle w:val="Hyperlink"/>
+            <w:noProof/>
+          </w:rPr>
+          <w:t>Content Analyse</w:t>
+        </w:r>
+        <w:r>
+          <w:rPr>
+            <w:noProof/>
+            <w:webHidden/>
+          </w:rPr>
+          <w:tab/>
+        </w:r>
+        <w:r>
+          <w:rPr>
+            <w:noProof/>
+            <w:webHidden/>
+          </w:rPr>
+          <w:fldChar w:fldCharType="begin"/>
+        </w:r>
+        <w:r>
+          <w:rPr>
+            <w:noProof/>
+            <w:webHidden/>
+          </w:rPr>
+          <w:instrText xml:space="preserve"> PAGEREF _Toc424552791 \h </w:instrText>
         </w:r>
         <w:r>
           <w:rPr>
@@ -1762,13 +2041,13 @@
           <w:lang w:eastAsia="de-DE"/>
         </w:rPr>
       </w:pPr>
-      <w:hyperlink w:anchor="_Toc424395615" w:history="1">
-        <w:r>
-          <w:rPr>
-            <w:rStyle w:val="Hyperlink"/>
-            <w:noProof/>
-          </w:rPr>
-          <w:t>3.1</w:t>
+      <w:hyperlink w:anchor="_Toc424552792" w:history="1">
+        <w:r>
+          <w:rPr>
+            <w:rStyle w:val="Hyperlink"/>
+            <w:noProof/>
+          </w:rPr>
+          <w:t>3.2</w:t>
         </w:r>
         <w:r>
           <w:rPr>
@@ -1783,7 +2062,7 @@
             <w:rStyle w:val="Hyperlink"/>
             <w:noProof/>
           </w:rPr>
-          <w:t>Ist-Analyse</w:t>
+          <w:t>Anforderungen an neue Struktur</w:t>
         </w:r>
         <w:r>
           <w:rPr>
@@ -1804,7 +2083,7 @@
             <w:noProof/>
             <w:webHidden/>
           </w:rPr>
-          <w:instrText xml:space="preserve"> PAGEREF _Toc424395615 \h </w:instrText>
+          <w:instrText xml:space="preserve"> PAGEREF _Toc424552792 \h </w:instrText>
         </w:r>
         <w:r>
           <w:rPr>
@@ -1848,13 +2127,13 @@
           <w:lang w:eastAsia="de-DE"/>
         </w:rPr>
       </w:pPr>
-      <w:hyperlink w:anchor="_Toc424395616" w:history="1">
-        <w:r>
-          <w:rPr>
-            <w:rStyle w:val="Hyperlink"/>
-            <w:noProof/>
-          </w:rPr>
-          <w:t>3.1.1</w:t>
+      <w:hyperlink w:anchor="_Toc424552793" w:history="1">
+        <w:r>
+          <w:rPr>
+            <w:rStyle w:val="Hyperlink"/>
+            <w:noProof/>
+          </w:rPr>
+          <w:t>3.2.1</w:t>
         </w:r>
         <w:r>
           <w:rPr>
@@ -1869,7 +2148,7 @@
             <w:rStyle w:val="Hyperlink"/>
             <w:noProof/>
           </w:rPr>
-          <w:t>Piwik und Log-Daten Analyse</w:t>
+          <w:t>Card Sorting</w:t>
         </w:r>
         <w:r>
           <w:rPr>
@@ -1890,7 +2169,93 @@
             <w:noProof/>
             <w:webHidden/>
           </w:rPr>
-          <w:instrText xml:space="preserve"> PAGEREF _Toc424395616 \h </w:instrText>
+          <w:instrText xml:space="preserve"> PAGEREF _Toc424552793 \h </w:instrText>
+        </w:r>
+        <w:r>
+          <w:rPr>
+            <w:noProof/>
+            <w:webHidden/>
+          </w:rPr>
+        </w:r>
+        <w:r>
+          <w:rPr>
+            <w:noProof/>
+            <w:webHidden/>
+          </w:rPr>
+          <w:fldChar w:fldCharType="separate"/>
+        </w:r>
+        <w:r>
+          <w:rPr>
+            <w:noProof/>
+            <w:webHidden/>
+          </w:rPr>
+          <w:t>10</w:t>
+        </w:r>
+        <w:r>
+          <w:rPr>
+            <w:noProof/>
+            <w:webHidden/>
+          </w:rPr>
+          <w:fldChar w:fldCharType="end"/>
+        </w:r>
+      </w:hyperlink>
+    </w:p>
+    <w:p>
+      <w:pPr>
+        <w:pStyle w:val="Verzeichnis3"/>
+        <w:tabs>
+          <w:tab w:val="left" w:pos="1320"/>
+          <w:tab w:val="right" w:leader="dot" w:pos="8493"/>
+        </w:tabs>
+        <w:rPr>
+          <w:rFonts w:asciiTheme="minorHAnsi" w:eastAsiaTheme="minorEastAsia" w:hAnsiTheme="minorHAnsi"/>
+          <w:noProof/>
+          <w:lang w:eastAsia="de-DE"/>
+        </w:rPr>
+      </w:pPr>
+      <w:hyperlink w:anchor="_Toc424552794" w:history="1">
+        <w:r>
+          <w:rPr>
+            <w:rStyle w:val="Hyperlink"/>
+            <w:noProof/>
+          </w:rPr>
+          <w:t>3.2.2</w:t>
+        </w:r>
+        <w:r>
+          <w:rPr>
+            <w:rFonts w:asciiTheme="minorHAnsi" w:eastAsiaTheme="minorEastAsia" w:hAnsiTheme="minorHAnsi"/>
+            <w:noProof/>
+            <w:lang w:eastAsia="de-DE"/>
+          </w:rPr>
+          <w:tab/>
+        </w:r>
+        <w:r>
+          <w:rPr>
+            <w:rStyle w:val="Hyperlink"/>
+            <w:noProof/>
+          </w:rPr>
+          <w:t>Fragebogen</w:t>
+        </w:r>
+        <w:r>
+          <w:rPr>
+            <w:noProof/>
+            <w:webHidden/>
+          </w:rPr>
+          <w:tab/>
+        </w:r>
+        <w:r>
+          <w:rPr>
+            <w:noProof/>
+            <w:webHidden/>
+          </w:rPr>
+          <w:fldChar w:fldCharType="begin"/>
+        </w:r>
+        <w:r>
+          <w:rPr>
+            <w:noProof/>
+            <w:webHidden/>
+          </w:rPr>
+          <w:instrText xml:space="preserve"> PAGEREF _Toc424552794 \h </w:instrText>
         </w:r>
         <w:r>
           <w:rPr>
@@ -1934,13 +2299,13 @@
           <w:lang w:eastAsia="de-DE"/>
         </w:rPr>
       </w:pPr>
-      <w:hyperlink w:anchor="_Toc424395617" w:history="1">
-        <w:r>
-          <w:rPr>
-            <w:rStyle w:val="Hyperlink"/>
-            <w:noProof/>
-          </w:rPr>
-          <w:t>3.1.2</w:t>
+      <w:hyperlink w:anchor="_Toc424552795" w:history="1">
+        <w:r>
+          <w:rPr>
+            <w:rStyle w:val="Hyperlink"/>
+            <w:noProof/>
+          </w:rPr>
+          <w:t>3.2.3</w:t>
         </w:r>
         <w:r>
           <w:rPr>
@@ -1955,7 +2320,7 @@
             <w:rStyle w:val="Hyperlink"/>
             <w:noProof/>
           </w:rPr>
-          <w:t>Contextual Inquiry</w:t>
+          <w:t>Personas und Szenarien</w:t>
         </w:r>
         <w:r>
           <w:rPr>
@@ -1976,7 +2341,265 @@
             <w:noProof/>
             <w:webHidden/>
           </w:rPr>
-          <w:instrText xml:space="preserve"> PAGEREF _Toc424395617 \h </w:instrText>
+          <w:instrText xml:space="preserve"> PAGEREF _Toc424552795 \h </w:instrText>
+        </w:r>
+        <w:r>
+          <w:rPr>
+            <w:noProof/>
+            <w:webHidden/>
+          </w:rPr>
+        </w:r>
+        <w:r>
+          <w:rPr>
+            <w:noProof/>
+            <w:webHidden/>
+          </w:rPr>
+          <w:fldChar w:fldCharType="separate"/>
+        </w:r>
+        <w:r>
+          <w:rPr>
+            <w:noProof/>
+            <w:webHidden/>
+          </w:rPr>
+          <w:t>10</w:t>
+        </w:r>
+        <w:r>
+          <w:rPr>
+            <w:noProof/>
+            <w:webHidden/>
+          </w:rPr>
+          <w:fldChar w:fldCharType="end"/>
+        </w:r>
+      </w:hyperlink>
+    </w:p>
+    <w:p>
+      <w:pPr>
+        <w:pStyle w:val="Verzeichnis3"/>
+        <w:tabs>
+          <w:tab w:val="left" w:pos="1320"/>
+          <w:tab w:val="right" w:leader="dot" w:pos="8493"/>
+        </w:tabs>
+        <w:rPr>
+          <w:rFonts w:asciiTheme="minorHAnsi" w:eastAsiaTheme="minorEastAsia" w:hAnsiTheme="minorHAnsi"/>
+          <w:noProof/>
+          <w:lang w:eastAsia="de-DE"/>
+        </w:rPr>
+      </w:pPr>
+      <w:hyperlink w:anchor="_Toc424552796" w:history="1">
+        <w:r>
+          <w:rPr>
+            <w:rStyle w:val="Hyperlink"/>
+            <w:noProof/>
+          </w:rPr>
+          <w:t>3.2.4</w:t>
+        </w:r>
+        <w:r>
+          <w:rPr>
+            <w:rFonts w:asciiTheme="minorHAnsi" w:eastAsiaTheme="minorEastAsia" w:hAnsiTheme="minorHAnsi"/>
+            <w:noProof/>
+            <w:lang w:eastAsia="de-DE"/>
+          </w:rPr>
+          <w:tab/>
+        </w:r>
+        <w:r>
+          <w:rPr>
+            <w:rStyle w:val="Hyperlink"/>
+            <w:noProof/>
+          </w:rPr>
+          <w:t>Prototypen</w:t>
+        </w:r>
+        <w:r>
+          <w:rPr>
+            <w:noProof/>
+            <w:webHidden/>
+          </w:rPr>
+          <w:tab/>
+        </w:r>
+        <w:r>
+          <w:rPr>
+            <w:noProof/>
+            <w:webHidden/>
+          </w:rPr>
+          <w:fldChar w:fldCharType="begin"/>
+        </w:r>
+        <w:r>
+          <w:rPr>
+            <w:noProof/>
+            <w:webHidden/>
+          </w:rPr>
+          <w:instrText xml:space="preserve"> PAGEREF _Toc424552796 \h </w:instrText>
+        </w:r>
+        <w:r>
+          <w:rPr>
+            <w:noProof/>
+            <w:webHidden/>
+          </w:rPr>
+        </w:r>
+        <w:r>
+          <w:rPr>
+            <w:noProof/>
+            <w:webHidden/>
+          </w:rPr>
+          <w:fldChar w:fldCharType="separate"/>
+        </w:r>
+        <w:r>
+          <w:rPr>
+            <w:noProof/>
+            <w:webHidden/>
+          </w:rPr>
+          <w:t>10</w:t>
+        </w:r>
+        <w:r>
+          <w:rPr>
+            <w:noProof/>
+            <w:webHidden/>
+          </w:rPr>
+          <w:fldChar w:fldCharType="end"/>
+        </w:r>
+      </w:hyperlink>
+    </w:p>
+    <w:p>
+      <w:pPr>
+        <w:pStyle w:val="Verzeichnis1"/>
+        <w:rPr>
+          <w:rFonts w:asciiTheme="minorHAnsi" w:eastAsiaTheme="minorEastAsia" w:hAnsiTheme="minorHAnsi"/>
+          <w:noProof/>
+          <w:sz w:val="22"/>
+          <w:lang w:eastAsia="de-DE"/>
+        </w:rPr>
+      </w:pPr>
+      <w:hyperlink w:anchor="_Toc424552797" w:history="1">
+        <w:r>
+          <w:rPr>
+            <w:rStyle w:val="Hyperlink"/>
+            <w:rFonts w:ascii="Frutiger Next LT W1G" w:hAnsi="Frutiger Next LT W1G"/>
+            <w:noProof/>
+          </w:rPr>
+          <w:t>4</w:t>
+        </w:r>
+        <w:r>
+          <w:rPr>
+            <w:rFonts w:asciiTheme="minorHAnsi" w:eastAsiaTheme="minorEastAsia" w:hAnsiTheme="minorHAnsi"/>
+            <w:noProof/>
+            <w:sz w:val="22"/>
+            <w:lang w:eastAsia="de-DE"/>
+          </w:rPr>
+          <w:tab/>
+        </w:r>
+        <w:r>
+          <w:rPr>
+            <w:rStyle w:val="Hyperlink"/>
+            <w:rFonts w:ascii="Frutiger Next LT W1G" w:hAnsi="Frutiger Next LT W1G"/>
+            <w:noProof/>
+          </w:rPr>
+          <w:t>Versuchsaufbau und Konzeption</w:t>
+        </w:r>
+        <w:r>
+          <w:rPr>
+            <w:noProof/>
+            <w:webHidden/>
+          </w:rPr>
+          <w:tab/>
+        </w:r>
+        <w:r>
+          <w:rPr>
+            <w:noProof/>
+            <w:webHidden/>
+          </w:rPr>
+          <w:fldChar w:fldCharType="begin"/>
+        </w:r>
+        <w:r>
+          <w:rPr>
+            <w:noProof/>
+            <w:webHidden/>
+          </w:rPr>
+          <w:instrText xml:space="preserve"> PAGEREF _Toc424552797 \h </w:instrText>
+        </w:r>
+        <w:r>
+          <w:rPr>
+            <w:noProof/>
+            <w:webHidden/>
+          </w:rPr>
+        </w:r>
+        <w:r>
+          <w:rPr>
+            <w:noProof/>
+            <w:webHidden/>
+          </w:rPr>
+          <w:fldChar w:fldCharType="separate"/>
+        </w:r>
+        <w:r>
+          <w:rPr>
+            <w:noProof/>
+            <w:webHidden/>
+          </w:rPr>
+          <w:t>10</w:t>
+        </w:r>
+        <w:r>
+          <w:rPr>
+            <w:noProof/>
+            <w:webHidden/>
+          </w:rPr>
+          <w:fldChar w:fldCharType="end"/>
+        </w:r>
+      </w:hyperlink>
+    </w:p>
+    <w:p>
+      <w:pPr>
+        <w:pStyle w:val="Verzeichnis2"/>
+        <w:tabs>
+          <w:tab w:val="left" w:pos="880"/>
+          <w:tab w:val="right" w:leader="dot" w:pos="8493"/>
+        </w:tabs>
+        <w:rPr>
+          <w:rFonts w:asciiTheme="minorHAnsi" w:eastAsiaTheme="minorEastAsia" w:hAnsiTheme="minorHAnsi"/>
+          <w:noProof/>
+          <w:lang w:eastAsia="de-DE"/>
+        </w:rPr>
+      </w:pPr>
+      <w:hyperlink w:anchor="_Toc424552798" w:history="1">
+        <w:r>
+          <w:rPr>
+            <w:rStyle w:val="Hyperlink"/>
+            <w:noProof/>
+          </w:rPr>
+          <w:t>4.1</w:t>
+        </w:r>
+        <w:r>
+          <w:rPr>
+            <w:rFonts w:asciiTheme="minorHAnsi" w:eastAsiaTheme="minorEastAsia" w:hAnsiTheme="minorHAnsi"/>
+            <w:noProof/>
+            <w:lang w:eastAsia="de-DE"/>
+          </w:rPr>
+          <w:tab/>
+        </w:r>
+        <w:r>
+          <w:rPr>
+            <w:rStyle w:val="Hyperlink"/>
+            <w:noProof/>
+          </w:rPr>
+          <w:t>Nutzungskontext</w:t>
+        </w:r>
+        <w:r>
+          <w:rPr>
+            <w:noProof/>
+            <w:webHidden/>
+          </w:rPr>
+          <w:tab/>
+        </w:r>
+        <w:r>
+          <w:rPr>
+            <w:noProof/>
+            <w:webHidden/>
+          </w:rPr>
+          <w:fldChar w:fldCharType="begin"/>
+        </w:r>
+        <w:r>
+          <w:rPr>
+            <w:noProof/>
+            <w:webHidden/>
+          </w:rPr>
+          <w:instrText xml:space="preserve"> PAGEREF _Toc424552798 \h </w:instrText>
         </w:r>
         <w:r>
           <w:rPr>
@@ -2020,13 +2643,13 @@
           <w:lang w:eastAsia="de-DE"/>
         </w:rPr>
       </w:pPr>
-      <w:hyperlink w:anchor="_Toc424395618" w:history="1">
-        <w:r>
-          <w:rPr>
-            <w:rStyle w:val="Hyperlink"/>
-            <w:noProof/>
-          </w:rPr>
-          <w:t>3.1.3</w:t>
+      <w:hyperlink w:anchor="_Toc424552799" w:history="1">
+        <w:r>
+          <w:rPr>
+            <w:rStyle w:val="Hyperlink"/>
+            <w:noProof/>
+          </w:rPr>
+          <w:t>4.1.1</w:t>
         </w:r>
         <w:r>
           <w:rPr>
@@ -2041,7 +2664,7 @@
             <w:rStyle w:val="Hyperlink"/>
             <w:noProof/>
           </w:rPr>
-          <w:t>Content Analyse</w:t>
+          <w:t>Nutzer</w:t>
         </w:r>
         <w:r>
           <w:rPr>
@@ -2062,7 +2685,351 @@
             <w:noProof/>
             <w:webHidden/>
           </w:rPr>
-          <w:instrText xml:space="preserve"> PAGEREF _Toc424395618 \h </w:instrText>
+          <w:instrText xml:space="preserve"> PAGEREF _Toc424552799 \h </w:instrText>
+        </w:r>
+        <w:r>
+          <w:rPr>
+            <w:noProof/>
+            <w:webHidden/>
+          </w:rPr>
+        </w:r>
+        <w:r>
+          <w:rPr>
+            <w:noProof/>
+            <w:webHidden/>
+          </w:rPr>
+          <w:fldChar w:fldCharType="separate"/>
+        </w:r>
+        <w:r>
+          <w:rPr>
+            <w:noProof/>
+            <w:webHidden/>
+          </w:rPr>
+          <w:t>10</w:t>
+        </w:r>
+        <w:r>
+          <w:rPr>
+            <w:noProof/>
+            <w:webHidden/>
+          </w:rPr>
+          <w:fldChar w:fldCharType="end"/>
+        </w:r>
+      </w:hyperlink>
+    </w:p>
+    <w:p>
+      <w:pPr>
+        <w:pStyle w:val="Verzeichnis3"/>
+        <w:tabs>
+          <w:tab w:val="left" w:pos="1320"/>
+          <w:tab w:val="right" w:leader="dot" w:pos="8493"/>
+        </w:tabs>
+        <w:rPr>
+          <w:rFonts w:asciiTheme="minorHAnsi" w:eastAsiaTheme="minorEastAsia" w:hAnsiTheme="minorHAnsi"/>
+          <w:noProof/>
+          <w:lang w:eastAsia="de-DE"/>
+        </w:rPr>
+      </w:pPr>
+      <w:hyperlink w:anchor="_Toc424552800" w:history="1">
+        <w:r>
+          <w:rPr>
+            <w:rStyle w:val="Hyperlink"/>
+            <w:noProof/>
+          </w:rPr>
+          <w:t>4.1.2</w:t>
+        </w:r>
+        <w:r>
+          <w:rPr>
+            <w:rFonts w:asciiTheme="minorHAnsi" w:eastAsiaTheme="minorEastAsia" w:hAnsiTheme="minorHAnsi"/>
+            <w:noProof/>
+            <w:lang w:eastAsia="de-DE"/>
+          </w:rPr>
+          <w:tab/>
+        </w:r>
+        <w:r>
+          <w:rPr>
+            <w:rStyle w:val="Hyperlink"/>
+            <w:noProof/>
+          </w:rPr>
+          <w:t>Ziele</w:t>
+        </w:r>
+        <w:r>
+          <w:rPr>
+            <w:noProof/>
+            <w:webHidden/>
+          </w:rPr>
+          <w:tab/>
+        </w:r>
+        <w:r>
+          <w:rPr>
+            <w:noProof/>
+            <w:webHidden/>
+          </w:rPr>
+          <w:fldChar w:fldCharType="begin"/>
+        </w:r>
+        <w:r>
+          <w:rPr>
+            <w:noProof/>
+            <w:webHidden/>
+          </w:rPr>
+          <w:instrText xml:space="preserve"> PAGEREF _Toc424552800 \h </w:instrText>
+        </w:r>
+        <w:r>
+          <w:rPr>
+            <w:noProof/>
+            <w:webHidden/>
+          </w:rPr>
+        </w:r>
+        <w:r>
+          <w:rPr>
+            <w:noProof/>
+            <w:webHidden/>
+          </w:rPr>
+          <w:fldChar w:fldCharType="separate"/>
+        </w:r>
+        <w:r>
+          <w:rPr>
+            <w:noProof/>
+            <w:webHidden/>
+          </w:rPr>
+          <w:t>10</w:t>
+        </w:r>
+        <w:r>
+          <w:rPr>
+            <w:noProof/>
+            <w:webHidden/>
+          </w:rPr>
+          <w:fldChar w:fldCharType="end"/>
+        </w:r>
+      </w:hyperlink>
+    </w:p>
+    <w:p>
+      <w:pPr>
+        <w:pStyle w:val="Verzeichnis3"/>
+        <w:tabs>
+          <w:tab w:val="left" w:pos="1100"/>
+          <w:tab w:val="right" w:leader="dot" w:pos="8493"/>
+        </w:tabs>
+        <w:rPr>
+          <w:rFonts w:asciiTheme="minorHAnsi" w:eastAsiaTheme="minorEastAsia" w:hAnsiTheme="minorHAnsi"/>
+          <w:noProof/>
+          <w:lang w:eastAsia="de-DE"/>
+        </w:rPr>
+      </w:pPr>
+      <w:hyperlink w:anchor="_Toc424552801" w:history="1">
+        <w:r>
+          <w:rPr>
+            <w:rStyle w:val="Hyperlink"/>
+            <w:noProof/>
+          </w:rPr>
+          <w:t>4.1.3</w:t>
+        </w:r>
+        <w:r>
+          <w:rPr>
+            <w:rFonts w:asciiTheme="minorHAnsi" w:eastAsiaTheme="minorEastAsia" w:hAnsiTheme="minorHAnsi"/>
+            <w:noProof/>
+            <w:lang w:eastAsia="de-DE"/>
+          </w:rPr>
+          <w:tab/>
+        </w:r>
+        <w:r>
+          <w:rPr>
+            <w:rStyle w:val="Hyperlink"/>
+            <w:noProof/>
+          </w:rPr>
+          <w:t>Equipment</w:t>
+        </w:r>
+        <w:r>
+          <w:rPr>
+            <w:noProof/>
+            <w:webHidden/>
+          </w:rPr>
+          <w:tab/>
+        </w:r>
+        <w:r>
+          <w:rPr>
+            <w:noProof/>
+            <w:webHidden/>
+          </w:rPr>
+          <w:fldChar w:fldCharType="begin"/>
+        </w:r>
+        <w:r>
+          <w:rPr>
+            <w:noProof/>
+            <w:webHidden/>
+          </w:rPr>
+          <w:instrText xml:space="preserve"> PAGEREF _Toc424552801 \h </w:instrText>
+        </w:r>
+        <w:r>
+          <w:rPr>
+            <w:noProof/>
+            <w:webHidden/>
+          </w:rPr>
+        </w:r>
+        <w:r>
+          <w:rPr>
+            <w:noProof/>
+            <w:webHidden/>
+          </w:rPr>
+          <w:fldChar w:fldCharType="separate"/>
+        </w:r>
+        <w:r>
+          <w:rPr>
+            <w:noProof/>
+            <w:webHidden/>
+          </w:rPr>
+          <w:t>10</w:t>
+        </w:r>
+        <w:r>
+          <w:rPr>
+            <w:noProof/>
+            <w:webHidden/>
+          </w:rPr>
+          <w:fldChar w:fldCharType="end"/>
+        </w:r>
+      </w:hyperlink>
+    </w:p>
+    <w:p>
+      <w:pPr>
+        <w:pStyle w:val="Verzeichnis3"/>
+        <w:tabs>
+          <w:tab w:val="left" w:pos="1320"/>
+          <w:tab w:val="right" w:leader="dot" w:pos="8493"/>
+        </w:tabs>
+        <w:rPr>
+          <w:rFonts w:asciiTheme="minorHAnsi" w:eastAsiaTheme="minorEastAsia" w:hAnsiTheme="minorHAnsi"/>
+          <w:noProof/>
+          <w:lang w:eastAsia="de-DE"/>
+        </w:rPr>
+      </w:pPr>
+      <w:hyperlink w:anchor="_Toc424552802" w:history="1">
+        <w:r>
+          <w:rPr>
+            <w:rStyle w:val="Hyperlink"/>
+            <w:noProof/>
+          </w:rPr>
+          <w:t>4.1.4</w:t>
+        </w:r>
+        <w:r>
+          <w:rPr>
+            <w:rFonts w:asciiTheme="minorHAnsi" w:eastAsiaTheme="minorEastAsia" w:hAnsiTheme="minorHAnsi"/>
+            <w:noProof/>
+            <w:lang w:eastAsia="de-DE"/>
+          </w:rPr>
+          <w:tab/>
+        </w:r>
+        <w:r>
+          <w:rPr>
+            <w:rStyle w:val="Hyperlink"/>
+            <w:noProof/>
+          </w:rPr>
+          <w:t>Anwendungsraum</w:t>
+        </w:r>
+        <w:r>
+          <w:rPr>
+            <w:noProof/>
+            <w:webHidden/>
+          </w:rPr>
+          <w:tab/>
+        </w:r>
+        <w:r>
+          <w:rPr>
+            <w:noProof/>
+            <w:webHidden/>
+          </w:rPr>
+          <w:fldChar w:fldCharType="begin"/>
+        </w:r>
+        <w:r>
+          <w:rPr>
+            <w:noProof/>
+            <w:webHidden/>
+          </w:rPr>
+          <w:instrText xml:space="preserve"> PAGEREF _Toc424552802 \h </w:instrText>
+        </w:r>
+        <w:r>
+          <w:rPr>
+            <w:noProof/>
+            <w:webHidden/>
+          </w:rPr>
+        </w:r>
+        <w:r>
+          <w:rPr>
+            <w:noProof/>
+            <w:webHidden/>
+          </w:rPr>
+          <w:fldChar w:fldCharType="separate"/>
+        </w:r>
+        <w:r>
+          <w:rPr>
+            <w:noProof/>
+            <w:webHidden/>
+          </w:rPr>
+          <w:t>10</w:t>
+        </w:r>
+        <w:r>
+          <w:rPr>
+            <w:noProof/>
+            <w:webHidden/>
+          </w:rPr>
+          <w:fldChar w:fldCharType="end"/>
+        </w:r>
+      </w:hyperlink>
+    </w:p>
+    <w:p>
+      <w:pPr>
+        <w:pStyle w:val="Verzeichnis3"/>
+        <w:tabs>
+          <w:tab w:val="left" w:pos="1100"/>
+          <w:tab w:val="right" w:leader="dot" w:pos="8493"/>
+        </w:tabs>
+        <w:rPr>
+          <w:rFonts w:asciiTheme="minorHAnsi" w:eastAsiaTheme="minorEastAsia" w:hAnsiTheme="minorHAnsi"/>
+          <w:noProof/>
+          <w:lang w:eastAsia="de-DE"/>
+        </w:rPr>
+      </w:pPr>
+      <w:hyperlink w:anchor="_Toc424552803" w:history="1">
+        <w:r>
+          <w:rPr>
+            <w:rStyle w:val="Hyperlink"/>
+            <w:noProof/>
+          </w:rPr>
+          <w:t>4.1.5</w:t>
+        </w:r>
+        <w:r>
+          <w:rPr>
+            <w:rFonts w:asciiTheme="minorHAnsi" w:eastAsiaTheme="minorEastAsia" w:hAnsiTheme="minorHAnsi"/>
+            <w:noProof/>
+            <w:lang w:eastAsia="de-DE"/>
+          </w:rPr>
+          <w:tab/>
+        </w:r>
+        <w:r>
+          <w:rPr>
+            <w:rStyle w:val="Hyperlink"/>
+            <w:noProof/>
+          </w:rPr>
+          <w:t>Testszenarien</w:t>
+        </w:r>
+        <w:r>
+          <w:rPr>
+            <w:noProof/>
+            <w:webHidden/>
+          </w:rPr>
+          <w:tab/>
+        </w:r>
+        <w:r>
+          <w:rPr>
+            <w:noProof/>
+            <w:webHidden/>
+          </w:rPr>
+          <w:fldChar w:fldCharType="begin"/>
+        </w:r>
+        <w:r>
+          <w:rPr>
+            <w:noProof/>
+            <w:webHidden/>
+          </w:rPr>
+          <w:instrText xml:space="preserve"> PAGEREF _Toc424552803 \h </w:instrText>
         </w:r>
         <w:r>
           <w:rPr>
@@ -2106,13 +3073,13 @@
           <w:lang w:eastAsia="de-DE"/>
         </w:rPr>
       </w:pPr>
-      <w:hyperlink w:anchor="_Toc424395619" w:history="1">
-        <w:r>
-          <w:rPr>
-            <w:rStyle w:val="Hyperlink"/>
-            <w:noProof/>
-          </w:rPr>
-          <w:t>3.2</w:t>
+      <w:hyperlink w:anchor="_Toc424552804" w:history="1">
+        <w:r>
+          <w:rPr>
+            <w:rStyle w:val="Hyperlink"/>
+            <w:noProof/>
+          </w:rPr>
+          <w:t>4.2</w:t>
         </w:r>
         <w:r>
           <w:rPr>
@@ -2127,7 +3094,7 @@
             <w:rStyle w:val="Hyperlink"/>
             <w:noProof/>
           </w:rPr>
-          <w:t>Anforderungen an neue Struktur</w:t>
+          <w:t>Kriterien für Performance und Zufriedenheit</w:t>
         </w:r>
         <w:r>
           <w:rPr>
@@ -2148,7 +3115,265 @@
             <w:noProof/>
             <w:webHidden/>
           </w:rPr>
-          <w:instrText xml:space="preserve"> PAGEREF _Toc424395619 \h </w:instrText>
+          <w:instrText xml:space="preserve"> PAGEREF _Toc424552804 \h </w:instrText>
+        </w:r>
+        <w:r>
+          <w:rPr>
+            <w:noProof/>
+            <w:webHidden/>
+          </w:rPr>
+        </w:r>
+        <w:r>
+          <w:rPr>
+            <w:noProof/>
+            <w:webHidden/>
+          </w:rPr>
+          <w:fldChar w:fldCharType="separate"/>
+        </w:r>
+        <w:r>
+          <w:rPr>
+            <w:noProof/>
+            <w:webHidden/>
+          </w:rPr>
+          <w:t>10</w:t>
+        </w:r>
+        <w:r>
+          <w:rPr>
+            <w:noProof/>
+            <w:webHidden/>
+          </w:rPr>
+          <w:fldChar w:fldCharType="end"/>
+        </w:r>
+      </w:hyperlink>
+    </w:p>
+    <w:p>
+      <w:pPr>
+        <w:pStyle w:val="Verzeichnis3"/>
+        <w:tabs>
+          <w:tab w:val="left" w:pos="1320"/>
+          <w:tab w:val="right" w:leader="dot" w:pos="8493"/>
+        </w:tabs>
+        <w:rPr>
+          <w:rFonts w:asciiTheme="minorHAnsi" w:eastAsiaTheme="minorEastAsia" w:hAnsiTheme="minorHAnsi"/>
+          <w:noProof/>
+          <w:lang w:eastAsia="de-DE"/>
+        </w:rPr>
+      </w:pPr>
+      <w:hyperlink w:anchor="_Toc424552805" w:history="1">
+        <w:r>
+          <w:rPr>
+            <w:rStyle w:val="Hyperlink"/>
+            <w:noProof/>
+          </w:rPr>
+          <w:t>4.2.1</w:t>
+        </w:r>
+        <w:r>
+          <w:rPr>
+            <w:rFonts w:asciiTheme="minorHAnsi" w:eastAsiaTheme="minorEastAsia" w:hAnsiTheme="minorHAnsi"/>
+            <w:noProof/>
+            <w:lang w:eastAsia="de-DE"/>
+          </w:rPr>
+          <w:tab/>
+        </w:r>
+        <w:r>
+          <w:rPr>
+            <w:rStyle w:val="Hyperlink"/>
+            <w:noProof/>
+          </w:rPr>
+          <w:t>Ziele</w:t>
+        </w:r>
+        <w:r>
+          <w:rPr>
+            <w:noProof/>
+            <w:webHidden/>
+          </w:rPr>
+          <w:tab/>
+        </w:r>
+        <w:r>
+          <w:rPr>
+            <w:noProof/>
+            <w:webHidden/>
+          </w:rPr>
+          <w:fldChar w:fldCharType="begin"/>
+        </w:r>
+        <w:r>
+          <w:rPr>
+            <w:noProof/>
+            <w:webHidden/>
+          </w:rPr>
+          <w:instrText xml:space="preserve"> PAGEREF _Toc424552805 \h </w:instrText>
+        </w:r>
+        <w:r>
+          <w:rPr>
+            <w:noProof/>
+            <w:webHidden/>
+          </w:rPr>
+        </w:r>
+        <w:r>
+          <w:rPr>
+            <w:noProof/>
+            <w:webHidden/>
+          </w:rPr>
+          <w:fldChar w:fldCharType="separate"/>
+        </w:r>
+        <w:r>
+          <w:rPr>
+            <w:noProof/>
+            <w:webHidden/>
+          </w:rPr>
+          <w:t>10</w:t>
+        </w:r>
+        <w:r>
+          <w:rPr>
+            <w:noProof/>
+            <w:webHidden/>
+          </w:rPr>
+          <w:fldChar w:fldCharType="end"/>
+        </w:r>
+      </w:hyperlink>
+    </w:p>
+    <w:p>
+      <w:pPr>
+        <w:pStyle w:val="Verzeichnis3"/>
+        <w:tabs>
+          <w:tab w:val="left" w:pos="1320"/>
+          <w:tab w:val="right" w:leader="dot" w:pos="8493"/>
+        </w:tabs>
+        <w:rPr>
+          <w:rFonts w:asciiTheme="minorHAnsi" w:eastAsiaTheme="minorEastAsia" w:hAnsiTheme="minorHAnsi"/>
+          <w:noProof/>
+          <w:lang w:eastAsia="de-DE"/>
+        </w:rPr>
+      </w:pPr>
+      <w:hyperlink w:anchor="_Toc424552806" w:history="1">
+        <w:r>
+          <w:rPr>
+            <w:rStyle w:val="Hyperlink"/>
+            <w:noProof/>
+          </w:rPr>
+          <w:t>4.2.2</w:t>
+        </w:r>
+        <w:r>
+          <w:rPr>
+            <w:rFonts w:asciiTheme="minorHAnsi" w:eastAsiaTheme="minorEastAsia" w:hAnsiTheme="minorHAnsi"/>
+            <w:noProof/>
+            <w:lang w:eastAsia="de-DE"/>
+          </w:rPr>
+          <w:tab/>
+        </w:r>
+        <w:r>
+          <w:rPr>
+            <w:rStyle w:val="Hyperlink"/>
+            <w:noProof/>
+          </w:rPr>
+          <w:t>Kriterien</w:t>
+        </w:r>
+        <w:r>
+          <w:rPr>
+            <w:noProof/>
+            <w:webHidden/>
+          </w:rPr>
+          <w:tab/>
+        </w:r>
+        <w:r>
+          <w:rPr>
+            <w:noProof/>
+            <w:webHidden/>
+          </w:rPr>
+          <w:fldChar w:fldCharType="begin"/>
+        </w:r>
+        <w:r>
+          <w:rPr>
+            <w:noProof/>
+            <w:webHidden/>
+          </w:rPr>
+          <w:instrText xml:space="preserve"> PAGEREF _Toc424552806 \h </w:instrText>
+        </w:r>
+        <w:r>
+          <w:rPr>
+            <w:noProof/>
+            <w:webHidden/>
+          </w:rPr>
+        </w:r>
+        <w:r>
+          <w:rPr>
+            <w:noProof/>
+            <w:webHidden/>
+          </w:rPr>
+          <w:fldChar w:fldCharType="separate"/>
+        </w:r>
+        <w:r>
+          <w:rPr>
+            <w:noProof/>
+            <w:webHidden/>
+          </w:rPr>
+          <w:t>10</w:t>
+        </w:r>
+        <w:r>
+          <w:rPr>
+            <w:noProof/>
+            <w:webHidden/>
+          </w:rPr>
+          <w:fldChar w:fldCharType="end"/>
+        </w:r>
+      </w:hyperlink>
+    </w:p>
+    <w:p>
+      <w:pPr>
+        <w:pStyle w:val="Verzeichnis2"/>
+        <w:tabs>
+          <w:tab w:val="left" w:pos="880"/>
+          <w:tab w:val="right" w:leader="dot" w:pos="8493"/>
+        </w:tabs>
+        <w:rPr>
+          <w:rFonts w:asciiTheme="minorHAnsi" w:eastAsiaTheme="minorEastAsia" w:hAnsiTheme="minorHAnsi"/>
+          <w:noProof/>
+          <w:lang w:eastAsia="de-DE"/>
+        </w:rPr>
+      </w:pPr>
+      <w:hyperlink w:anchor="_Toc424552807" w:history="1">
+        <w:r>
+          <w:rPr>
+            <w:rStyle w:val="Hyperlink"/>
+            <w:noProof/>
+          </w:rPr>
+          <w:t>4.3</w:t>
+        </w:r>
+        <w:r>
+          <w:rPr>
+            <w:rFonts w:asciiTheme="minorHAnsi" w:eastAsiaTheme="minorEastAsia" w:hAnsiTheme="minorHAnsi"/>
+            <w:noProof/>
+            <w:lang w:eastAsia="de-DE"/>
+          </w:rPr>
+          <w:tab/>
+        </w:r>
+        <w:r>
+          <w:rPr>
+            <w:rStyle w:val="Hyperlink"/>
+            <w:noProof/>
+          </w:rPr>
+          <w:t>Testmethoden</w:t>
+        </w:r>
+        <w:r>
+          <w:rPr>
+            <w:noProof/>
+            <w:webHidden/>
+          </w:rPr>
+          <w:tab/>
+        </w:r>
+        <w:r>
+          <w:rPr>
+            <w:noProof/>
+            <w:webHidden/>
+          </w:rPr>
+          <w:fldChar w:fldCharType="begin"/>
+        </w:r>
+        <w:r>
+          <w:rPr>
+            <w:noProof/>
+            <w:webHidden/>
+          </w:rPr>
+          <w:instrText xml:space="preserve"> PAGEREF _Toc424552807 \h </w:instrText>
         </w:r>
         <w:r>
           <w:rPr>
@@ -2192,13 +3417,13 @@
           <w:lang w:eastAsia="de-DE"/>
         </w:rPr>
       </w:pPr>
-      <w:hyperlink w:anchor="_Toc424395620" w:history="1">
-        <w:r>
-          <w:rPr>
-            <w:rStyle w:val="Hyperlink"/>
-            <w:noProof/>
-          </w:rPr>
-          <w:t>3.2.1</w:t>
+      <w:hyperlink w:anchor="_Toc424552808" w:history="1">
+        <w:r>
+          <w:rPr>
+            <w:rStyle w:val="Hyperlink"/>
+            <w:noProof/>
+          </w:rPr>
+          <w:t>4.3.1</w:t>
         </w:r>
         <w:r>
           <w:rPr>
@@ -2213,7 +3438,7 @@
             <w:rStyle w:val="Hyperlink"/>
             <w:noProof/>
           </w:rPr>
-          <w:t>Card Sorting</w:t>
+          <w:t>A-B Vergleich</w:t>
         </w:r>
         <w:r>
           <w:rPr>
@@ -2234,7 +3459,7 @@
             <w:noProof/>
             <w:webHidden/>
           </w:rPr>
-          <w:instrText xml:space="preserve"> PAGEREF _Toc424395620 \h </w:instrText>
+          <w:instrText xml:space="preserve"> PAGEREF _Toc424552808 \h </w:instrText>
         </w:r>
         <w:r>
           <w:rPr>
@@ -2278,13 +3503,13 @@
           <w:lang w:eastAsia="de-DE"/>
         </w:rPr>
       </w:pPr>
-      <w:hyperlink w:anchor="_Toc424395621" w:history="1">
-        <w:r>
-          <w:rPr>
-            <w:rStyle w:val="Hyperlink"/>
-            <w:noProof/>
-          </w:rPr>
-          <w:t>3.2.2</w:t>
+      <w:hyperlink w:anchor="_Toc424552809" w:history="1">
+        <w:r>
+          <w:rPr>
+            <w:rStyle w:val="Hyperlink"/>
+            <w:noProof/>
+          </w:rPr>
+          <w:t>4.3.2</w:t>
         </w:r>
         <w:r>
           <w:rPr>
@@ -2299,7 +3524,7 @@
             <w:rStyle w:val="Hyperlink"/>
             <w:noProof/>
           </w:rPr>
-          <w:t>Fragebogen</w:t>
+          <w:t>Nutzerstudie mit neuer Struktur</w:t>
         </w:r>
         <w:r>
           <w:rPr>
@@ -2320,7 +3545,7 @@
             <w:noProof/>
             <w:webHidden/>
           </w:rPr>
-          <w:instrText xml:space="preserve"> PAGEREF _Toc424395621 \h </w:instrText>
+          <w:instrText xml:space="preserve"> PAGEREF _Toc424552809 \h </w:instrText>
         </w:r>
         <w:r>
           <w:rPr>
@@ -2353,9 +3578,9 @@
     </w:p>
     <w:p>
       <w:pPr>
-        <w:pStyle w:val="Verzeichnis3"/>
+        <w:pStyle w:val="Verzeichnis2"/>
         <w:tabs>
-          <w:tab w:val="left" w:pos="1100"/>
+          <w:tab w:val="left" w:pos="880"/>
           <w:tab w:val="right" w:leader="dot" w:pos="8493"/>
         </w:tabs>
         <w:rPr>
@@ -2364,13 +3589,13 @@
           <w:lang w:eastAsia="de-DE"/>
         </w:rPr>
       </w:pPr>
-      <w:hyperlink w:anchor="_Toc424395622" w:history="1">
-        <w:r>
-          <w:rPr>
-            <w:rStyle w:val="Hyperlink"/>
-            <w:noProof/>
-          </w:rPr>
-          <w:t>3.2.3</w:t>
+      <w:hyperlink w:anchor="_Toc424552810" w:history="1">
+        <w:r>
+          <w:rPr>
+            <w:rStyle w:val="Hyperlink"/>
+            <w:noProof/>
+          </w:rPr>
+          <w:t>4.4</w:t>
         </w:r>
         <w:r>
           <w:rPr>
@@ -2385,7 +3610,7 @@
             <w:rStyle w:val="Hyperlink"/>
             <w:noProof/>
           </w:rPr>
-          <w:t>Personas und Szenarien</w:t>
+          <w:t>Usability Metriken</w:t>
         </w:r>
         <w:r>
           <w:rPr>
@@ -2406,7 +3631,7 @@
             <w:noProof/>
             <w:webHidden/>
           </w:rPr>
-          <w:instrText xml:space="preserve"> PAGEREF _Toc424395622 \h </w:instrText>
+          <w:instrText xml:space="preserve"> PAGEREF _Toc424552810 \h </w:instrText>
         </w:r>
         <w:r>
           <w:rPr>
@@ -2426,7 +3651,7 @@
             <w:noProof/>
             <w:webHidden/>
           </w:rPr>
-          <w:t>10</w:t>
+          <w:t>11</w:t>
         </w:r>
         <w:r>
           <w:rPr>
@@ -2450,13 +3675,13 @@
           <w:lang w:eastAsia="de-DE"/>
         </w:rPr>
       </w:pPr>
-      <w:hyperlink w:anchor="_Toc424395623" w:history="1">
-        <w:r>
-          <w:rPr>
-            <w:rStyle w:val="Hyperlink"/>
-            <w:noProof/>
-          </w:rPr>
-          <w:t>3.2.4</w:t>
+      <w:hyperlink w:anchor="_Toc424552811" w:history="1">
+        <w:r>
+          <w:rPr>
+            <w:rStyle w:val="Hyperlink"/>
+            <w:noProof/>
+          </w:rPr>
+          <w:t>4.4.1</w:t>
         </w:r>
         <w:r>
           <w:rPr>
@@ -2471,7 +3696,7 @@
             <w:rStyle w:val="Hyperlink"/>
             <w:noProof/>
           </w:rPr>
-          <w:t>Imperia Prototyp</w:t>
+          <w:t>Effektivität</w:t>
         </w:r>
         <w:r>
           <w:rPr>
@@ -2492,7 +3717,7 @@
             <w:noProof/>
             <w:webHidden/>
           </w:rPr>
-          <w:instrText xml:space="preserve"> PAGEREF _Toc424395623 \h </w:instrText>
+          <w:instrText xml:space="preserve"> PAGEREF _Toc424552811 \h </w:instrText>
         </w:r>
         <w:r>
           <w:rPr>
@@ -2512,7 +3737,7 @@
             <w:noProof/>
             <w:webHidden/>
           </w:rPr>
-          <w:t>10</w:t>
+          <w:t>11</w:t>
         </w:r>
         <w:r>
           <w:rPr>
@@ -2525,28 +3750,29 @@
     </w:p>
     <w:p>
       <w:pPr>
-        <w:pStyle w:val="Verzeichnis1"/>
+        <w:pStyle w:val="Verzeichnis3"/>
+        <w:tabs>
+          <w:tab w:val="left" w:pos="1320"/>
+          <w:tab w:val="right" w:leader="dot" w:pos="8493"/>
+        </w:tabs>
         <w:rPr>
           <w:rFonts w:asciiTheme="minorHAnsi" w:eastAsiaTheme="minorEastAsia" w:hAnsiTheme="minorHAnsi"/>
           <w:noProof/>
-          <w:sz w:val="22"/>
           <w:lang w:eastAsia="de-DE"/>
         </w:rPr>
       </w:pPr>
-      <w:hyperlink w:anchor="_Toc424395624" w:history="1">
-        <w:r>
-          <w:rPr>
-            <w:rStyle w:val="Hyperlink"/>
-            <w:rFonts w:ascii="Frutiger Next LT W1G" w:hAnsi="Frutiger Next LT W1G"/>
-            <w:noProof/>
-          </w:rPr>
-          <w:t>4</w:t>
+      <w:hyperlink w:anchor="_Toc424552812" w:history="1">
+        <w:r>
+          <w:rPr>
+            <w:rStyle w:val="Hyperlink"/>
+            <w:noProof/>
+          </w:rPr>
+          <w:t>4.4.2</w:t>
         </w:r>
         <w:r>
           <w:rPr>
             <w:rFonts w:asciiTheme="minorHAnsi" w:eastAsiaTheme="minorEastAsia" w:hAnsiTheme="minorHAnsi"/>
             <w:noProof/>
-            <w:sz w:val="22"/>
             <w:lang w:eastAsia="de-DE"/>
           </w:rPr>
           <w:tab/>
@@ -2554,10 +3780,9 @@
         <w:r>
           <w:rPr>
             <w:rStyle w:val="Hyperlink"/>
-            <w:rFonts w:ascii="Frutiger Next LT W1G" w:hAnsi="Frutiger Next LT W1G"/>
-            <w:noProof/>
-          </w:rPr>
-          <w:t>Versuchsaufbau und Konzeption</w:t>
+            <w:noProof/>
+          </w:rPr>
+          <w:t>Effizienz</w:t>
         </w:r>
         <w:r>
           <w:rPr>
@@ -2578,7 +3803,7 @@
             <w:noProof/>
             <w:webHidden/>
           </w:rPr>
-          <w:instrText xml:space="preserve"> PAGEREF _Toc424395624 \h </w:instrText>
+          <w:instrText xml:space="preserve"> PAGEREF _Toc424552812 \h </w:instrText>
         </w:r>
         <w:r>
           <w:rPr>
@@ -2598,7 +3823,93 @@
             <w:noProof/>
             <w:webHidden/>
           </w:rPr>
-          <w:t>10</w:t>
+          <w:t>11</w:t>
+        </w:r>
+        <w:r>
+          <w:rPr>
+            <w:noProof/>
+            <w:webHidden/>
+          </w:rPr>
+          <w:fldChar w:fldCharType="end"/>
+        </w:r>
+      </w:hyperlink>
+    </w:p>
+    <w:p>
+      <w:pPr>
+        <w:pStyle w:val="Verzeichnis3"/>
+        <w:tabs>
+          <w:tab w:val="left" w:pos="1320"/>
+          <w:tab w:val="right" w:leader="dot" w:pos="8493"/>
+        </w:tabs>
+        <w:rPr>
+          <w:rFonts w:asciiTheme="minorHAnsi" w:eastAsiaTheme="minorEastAsia" w:hAnsiTheme="minorHAnsi"/>
+          <w:noProof/>
+          <w:lang w:eastAsia="de-DE"/>
+        </w:rPr>
+      </w:pPr>
+      <w:hyperlink w:anchor="_Toc424552813" w:history="1">
+        <w:r>
+          <w:rPr>
+            <w:rStyle w:val="Hyperlink"/>
+            <w:noProof/>
+          </w:rPr>
+          <w:t>4.4.3</w:t>
+        </w:r>
+        <w:r>
+          <w:rPr>
+            <w:rFonts w:asciiTheme="minorHAnsi" w:eastAsiaTheme="minorEastAsia" w:hAnsiTheme="minorHAnsi"/>
+            <w:noProof/>
+            <w:lang w:eastAsia="de-DE"/>
+          </w:rPr>
+          <w:tab/>
+        </w:r>
+        <w:r>
+          <w:rPr>
+            <w:rStyle w:val="Hyperlink"/>
+            <w:noProof/>
+          </w:rPr>
+          <w:t>Benutzerzufriedenheit</w:t>
+        </w:r>
+        <w:r>
+          <w:rPr>
+            <w:noProof/>
+            <w:webHidden/>
+          </w:rPr>
+          <w:tab/>
+        </w:r>
+        <w:r>
+          <w:rPr>
+            <w:noProof/>
+            <w:webHidden/>
+          </w:rPr>
+          <w:fldChar w:fldCharType="begin"/>
+        </w:r>
+        <w:r>
+          <w:rPr>
+            <w:noProof/>
+            <w:webHidden/>
+          </w:rPr>
+          <w:instrText xml:space="preserve"> PAGEREF _Toc424552813 \h </w:instrText>
+        </w:r>
+        <w:r>
+          <w:rPr>
+            <w:noProof/>
+            <w:webHidden/>
+          </w:rPr>
+        </w:r>
+        <w:r>
+          <w:rPr>
+            <w:noProof/>
+            <w:webHidden/>
+          </w:rPr>
+          <w:fldChar w:fldCharType="separate"/>
+        </w:r>
+        <w:r>
+          <w:rPr>
+            <w:noProof/>
+            <w:webHidden/>
+          </w:rPr>
+          <w:t>11</w:t>
         </w:r>
         <w:r>
           <w:rPr>
@@ -2622,13 +3933,13 @@
           <w:lang w:eastAsia="de-DE"/>
         </w:rPr>
       </w:pPr>
-      <w:hyperlink w:anchor="_Toc424395625" w:history="1">
-        <w:r>
-          <w:rPr>
-            <w:rStyle w:val="Hyperlink"/>
-            <w:noProof/>
-          </w:rPr>
-          <w:t>4.1</w:t>
+      <w:hyperlink w:anchor="_Toc424552814" w:history="1">
+        <w:r>
+          <w:rPr>
+            <w:rStyle w:val="Hyperlink"/>
+            <w:noProof/>
+          </w:rPr>
+          <w:t>4.5</w:t>
         </w:r>
         <w:r>
           <w:rPr>
@@ -2643,7 +3954,7 @@
             <w:rStyle w:val="Hyperlink"/>
             <w:noProof/>
           </w:rPr>
-          <w:t>Nutzungskontext</w:t>
+          <w:t>Finale Konzeption des Rechenzentrums</w:t>
         </w:r>
         <w:r>
           <w:rPr>
@@ -2664,1383 +3975,7 @@
             <w:noProof/>
             <w:webHidden/>
           </w:rPr>
-          <w:instrText xml:space="preserve"> PAGEREF _Toc424395625 \h </w:instrText>
-        </w:r>
-        <w:r>
-          <w:rPr>
-            <w:noProof/>
-            <w:webHidden/>
-          </w:rPr>
-        </w:r>
-        <w:r>
-          <w:rPr>
-            <w:noProof/>
-            <w:webHidden/>
-          </w:rPr>
-          <w:fldChar w:fldCharType="separate"/>
-        </w:r>
-        <w:r>
-          <w:rPr>
-            <w:noProof/>
-            <w:webHidden/>
-          </w:rPr>
-          <w:t>10</w:t>
-        </w:r>
-        <w:r>
-          <w:rPr>
-            <w:noProof/>
-            <w:webHidden/>
-          </w:rPr>
-          <w:fldChar w:fldCharType="end"/>
-        </w:r>
-      </w:hyperlink>
-    </w:p>
-    <w:p>
-      <w:pPr>
-        <w:pStyle w:val="Verzeichnis3"/>
-        <w:tabs>
-          <w:tab w:val="left" w:pos="1100"/>
-          <w:tab w:val="right" w:leader="dot" w:pos="8493"/>
-        </w:tabs>
-        <w:rPr>
-          <w:rFonts w:asciiTheme="minorHAnsi" w:eastAsiaTheme="minorEastAsia" w:hAnsiTheme="minorHAnsi"/>
-          <w:noProof/>
-          <w:lang w:eastAsia="de-DE"/>
-        </w:rPr>
-      </w:pPr>
-      <w:hyperlink w:anchor="_Toc424395626" w:history="1">
-        <w:r>
-          <w:rPr>
-            <w:rStyle w:val="Hyperlink"/>
-            <w:noProof/>
-          </w:rPr>
-          <w:t>4.1.1</w:t>
-        </w:r>
-        <w:r>
-          <w:rPr>
-            <w:rFonts w:asciiTheme="minorHAnsi" w:eastAsiaTheme="minorEastAsia" w:hAnsiTheme="minorHAnsi"/>
-            <w:noProof/>
-            <w:lang w:eastAsia="de-DE"/>
-          </w:rPr>
-          <w:tab/>
-        </w:r>
-        <w:r>
-          <w:rPr>
-            <w:rStyle w:val="Hyperlink"/>
-            <w:noProof/>
-          </w:rPr>
-          <w:t>Nutzer</w:t>
-        </w:r>
-        <w:r>
-          <w:rPr>
-            <w:noProof/>
-            <w:webHidden/>
-          </w:rPr>
-          <w:tab/>
-        </w:r>
-        <w:r>
-          <w:rPr>
-            <w:noProof/>
-            <w:webHidden/>
-          </w:rPr>
-          <w:fldChar w:fldCharType="begin"/>
-        </w:r>
-        <w:r>
-          <w:rPr>
-            <w:noProof/>
-            <w:webHidden/>
-          </w:rPr>
-          <w:instrText xml:space="preserve"> PAGEREF _Toc424395626 \h </w:instrText>
-        </w:r>
-        <w:r>
-          <w:rPr>
-            <w:noProof/>
-            <w:webHidden/>
-          </w:rPr>
-        </w:r>
-        <w:r>
-          <w:rPr>
-            <w:noProof/>
-            <w:webHidden/>
-          </w:rPr>
-          <w:fldChar w:fldCharType="separate"/>
-        </w:r>
-        <w:r>
-          <w:rPr>
-            <w:noProof/>
-            <w:webHidden/>
-          </w:rPr>
-          <w:t>10</w:t>
-        </w:r>
-        <w:r>
-          <w:rPr>
-            <w:noProof/>
-            <w:webHidden/>
-          </w:rPr>
-          <w:fldChar w:fldCharType="end"/>
-        </w:r>
-      </w:hyperlink>
-    </w:p>
-    <w:p>
-      <w:pPr>
-        <w:pStyle w:val="Verzeichnis3"/>
-        <w:tabs>
-          <w:tab w:val="left" w:pos="1320"/>
-          <w:tab w:val="right" w:leader="dot" w:pos="8493"/>
-        </w:tabs>
-        <w:rPr>
-          <w:rFonts w:asciiTheme="minorHAnsi" w:eastAsiaTheme="minorEastAsia" w:hAnsiTheme="minorHAnsi"/>
-          <w:noProof/>
-          <w:lang w:eastAsia="de-DE"/>
-        </w:rPr>
-      </w:pPr>
-      <w:hyperlink w:anchor="_Toc424395627" w:history="1">
-        <w:r>
-          <w:rPr>
-            <w:rStyle w:val="Hyperlink"/>
-            <w:noProof/>
-          </w:rPr>
-          <w:t>4.1.2</w:t>
-        </w:r>
-        <w:r>
-          <w:rPr>
-            <w:rFonts w:asciiTheme="minorHAnsi" w:eastAsiaTheme="minorEastAsia" w:hAnsiTheme="minorHAnsi"/>
-            <w:noProof/>
-            <w:lang w:eastAsia="de-DE"/>
-          </w:rPr>
-          <w:tab/>
-        </w:r>
-        <w:r>
-          <w:rPr>
-            <w:rStyle w:val="Hyperlink"/>
-            <w:noProof/>
-          </w:rPr>
-          <w:t>Ziele</w:t>
-        </w:r>
-        <w:r>
-          <w:rPr>
-            <w:noProof/>
-            <w:webHidden/>
-          </w:rPr>
-          <w:tab/>
-        </w:r>
-        <w:r>
-          <w:rPr>
-            <w:noProof/>
-            <w:webHidden/>
-          </w:rPr>
-          <w:fldChar w:fldCharType="begin"/>
-        </w:r>
-        <w:r>
-          <w:rPr>
-            <w:noProof/>
-            <w:webHidden/>
-          </w:rPr>
-          <w:instrText xml:space="preserve"> PAGEREF _Toc424395627 \h </w:instrText>
-        </w:r>
-        <w:r>
-          <w:rPr>
-            <w:noProof/>
-            <w:webHidden/>
-          </w:rPr>
-        </w:r>
-        <w:r>
-          <w:rPr>
-            <w:noProof/>
-            <w:webHidden/>
-          </w:rPr>
-          <w:fldChar w:fldCharType="separate"/>
-        </w:r>
-        <w:r>
-          <w:rPr>
-            <w:noProof/>
-            <w:webHidden/>
-          </w:rPr>
-          <w:t>10</w:t>
-        </w:r>
-        <w:r>
-          <w:rPr>
-            <w:noProof/>
-            <w:webHidden/>
-          </w:rPr>
-          <w:fldChar w:fldCharType="end"/>
-        </w:r>
-      </w:hyperlink>
-    </w:p>
-    <w:p>
-      <w:pPr>
-        <w:pStyle w:val="Verzeichnis3"/>
-        <w:tabs>
-          <w:tab w:val="left" w:pos="1100"/>
-          <w:tab w:val="right" w:leader="dot" w:pos="8493"/>
-        </w:tabs>
-        <w:rPr>
-          <w:rFonts w:asciiTheme="minorHAnsi" w:eastAsiaTheme="minorEastAsia" w:hAnsiTheme="minorHAnsi"/>
-          <w:noProof/>
-          <w:lang w:eastAsia="de-DE"/>
-        </w:rPr>
-      </w:pPr>
-      <w:hyperlink w:anchor="_Toc424395628" w:history="1">
-        <w:r>
-          <w:rPr>
-            <w:rStyle w:val="Hyperlink"/>
-            <w:noProof/>
-          </w:rPr>
-          <w:t>4.1.3</w:t>
-        </w:r>
-        <w:r>
-          <w:rPr>
-            <w:rFonts w:asciiTheme="minorHAnsi" w:eastAsiaTheme="minorEastAsia" w:hAnsiTheme="minorHAnsi"/>
-            <w:noProof/>
-            <w:lang w:eastAsia="de-DE"/>
-          </w:rPr>
-          <w:tab/>
-        </w:r>
-        <w:r>
-          <w:rPr>
-            <w:rStyle w:val="Hyperlink"/>
-            <w:noProof/>
-          </w:rPr>
-          <w:t>Equipment</w:t>
-        </w:r>
-        <w:r>
-          <w:rPr>
-            <w:noProof/>
-            <w:webHidden/>
-          </w:rPr>
-          <w:tab/>
-        </w:r>
-        <w:r>
-          <w:rPr>
-            <w:noProof/>
-            <w:webHidden/>
-          </w:rPr>
-          <w:fldChar w:fldCharType="begin"/>
-        </w:r>
-        <w:r>
-          <w:rPr>
-            <w:noProof/>
-            <w:webHidden/>
-          </w:rPr>
-          <w:instrText xml:space="preserve"> PAGEREF _Toc424395628 \h </w:instrText>
-        </w:r>
-        <w:r>
-          <w:rPr>
-            <w:noProof/>
-            <w:webHidden/>
-          </w:rPr>
-        </w:r>
-        <w:r>
-          <w:rPr>
-            <w:noProof/>
-            <w:webHidden/>
-          </w:rPr>
-          <w:fldChar w:fldCharType="separate"/>
-        </w:r>
-        <w:r>
-          <w:rPr>
-            <w:noProof/>
-            <w:webHidden/>
-          </w:rPr>
-          <w:t>10</w:t>
-        </w:r>
-        <w:r>
-          <w:rPr>
-            <w:noProof/>
-            <w:webHidden/>
-          </w:rPr>
-          <w:fldChar w:fldCharType="end"/>
-        </w:r>
-      </w:hyperlink>
-    </w:p>
-    <w:p>
-      <w:pPr>
-        <w:pStyle w:val="Verzeichnis3"/>
-        <w:tabs>
-          <w:tab w:val="left" w:pos="1320"/>
-          <w:tab w:val="right" w:leader="dot" w:pos="8493"/>
-        </w:tabs>
-        <w:rPr>
-          <w:rFonts w:asciiTheme="minorHAnsi" w:eastAsiaTheme="minorEastAsia" w:hAnsiTheme="minorHAnsi"/>
-          <w:noProof/>
-          <w:lang w:eastAsia="de-DE"/>
-        </w:rPr>
-      </w:pPr>
-      <w:hyperlink w:anchor="_Toc424395629" w:history="1">
-        <w:r>
-          <w:rPr>
-            <w:rStyle w:val="Hyperlink"/>
-            <w:noProof/>
-          </w:rPr>
-          <w:t>4.1.4</w:t>
-        </w:r>
-        <w:r>
-          <w:rPr>
-            <w:rFonts w:asciiTheme="minorHAnsi" w:eastAsiaTheme="minorEastAsia" w:hAnsiTheme="minorHAnsi"/>
-            <w:noProof/>
-            <w:lang w:eastAsia="de-DE"/>
-          </w:rPr>
-          <w:tab/>
-        </w:r>
-        <w:r>
-          <w:rPr>
-            <w:rStyle w:val="Hyperlink"/>
-            <w:noProof/>
-          </w:rPr>
-          <w:t>Anwendungsraum</w:t>
-        </w:r>
-        <w:r>
-          <w:rPr>
-            <w:noProof/>
-            <w:webHidden/>
-          </w:rPr>
-          <w:tab/>
-        </w:r>
-        <w:r>
-          <w:rPr>
-            <w:noProof/>
-            <w:webHidden/>
-          </w:rPr>
-          <w:fldChar w:fldCharType="begin"/>
-        </w:r>
-        <w:r>
-          <w:rPr>
-            <w:noProof/>
-            <w:webHidden/>
-          </w:rPr>
-          <w:instrText xml:space="preserve"> PAGEREF _Toc424395629 \h </w:instrText>
-        </w:r>
-        <w:r>
-          <w:rPr>
-            <w:noProof/>
-            <w:webHidden/>
-          </w:rPr>
-        </w:r>
-        <w:r>
-          <w:rPr>
-            <w:noProof/>
-            <w:webHidden/>
-          </w:rPr>
-          <w:fldChar w:fldCharType="separate"/>
-        </w:r>
-        <w:r>
-          <w:rPr>
-            <w:noProof/>
-            <w:webHidden/>
-          </w:rPr>
-          <w:t>10</w:t>
-        </w:r>
-        <w:r>
-          <w:rPr>
-            <w:noProof/>
-            <w:webHidden/>
-          </w:rPr>
-          <w:fldChar w:fldCharType="end"/>
-        </w:r>
-      </w:hyperlink>
-    </w:p>
-    <w:p>
-      <w:pPr>
-        <w:pStyle w:val="Verzeichnis3"/>
-        <w:tabs>
-          <w:tab w:val="left" w:pos="1100"/>
-          <w:tab w:val="right" w:leader="dot" w:pos="8493"/>
-        </w:tabs>
-        <w:rPr>
-          <w:rFonts w:asciiTheme="minorHAnsi" w:eastAsiaTheme="minorEastAsia" w:hAnsiTheme="minorHAnsi"/>
-          <w:noProof/>
-          <w:lang w:eastAsia="de-DE"/>
-        </w:rPr>
-      </w:pPr>
-      <w:hyperlink w:anchor="_Toc424395630" w:history="1">
-        <w:r>
-          <w:rPr>
-            <w:rStyle w:val="Hyperlink"/>
-            <w:noProof/>
-          </w:rPr>
-          <w:t>4.1.5</w:t>
-        </w:r>
-        <w:r>
-          <w:rPr>
-            <w:rFonts w:asciiTheme="minorHAnsi" w:eastAsiaTheme="minorEastAsia" w:hAnsiTheme="minorHAnsi"/>
-            <w:noProof/>
-            <w:lang w:eastAsia="de-DE"/>
-          </w:rPr>
-          <w:tab/>
-        </w:r>
-        <w:r>
-          <w:rPr>
-            <w:rStyle w:val="Hyperlink"/>
-            <w:noProof/>
-          </w:rPr>
-          <w:t>Testszenarien</w:t>
-        </w:r>
-        <w:r>
-          <w:rPr>
-            <w:noProof/>
-            <w:webHidden/>
-          </w:rPr>
-          <w:tab/>
-        </w:r>
-        <w:r>
-          <w:rPr>
-            <w:noProof/>
-            <w:webHidden/>
-          </w:rPr>
-          <w:fldChar w:fldCharType="begin"/>
-        </w:r>
-        <w:r>
-          <w:rPr>
-            <w:noProof/>
-            <w:webHidden/>
-          </w:rPr>
-          <w:instrText xml:space="preserve"> PAGEREF _Toc424395630 \h </w:instrText>
-        </w:r>
-        <w:r>
-          <w:rPr>
-            <w:noProof/>
-            <w:webHidden/>
-          </w:rPr>
-        </w:r>
-        <w:r>
-          <w:rPr>
-            <w:noProof/>
-            <w:webHidden/>
-          </w:rPr>
-          <w:fldChar w:fldCharType="separate"/>
-        </w:r>
-        <w:r>
-          <w:rPr>
-            <w:noProof/>
-            <w:webHidden/>
-          </w:rPr>
-          <w:t>10</w:t>
-        </w:r>
-        <w:r>
-          <w:rPr>
-            <w:noProof/>
-            <w:webHidden/>
-          </w:rPr>
-          <w:fldChar w:fldCharType="end"/>
-        </w:r>
-      </w:hyperlink>
-    </w:p>
-    <w:p>
-      <w:pPr>
-        <w:pStyle w:val="Verzeichnis2"/>
-        <w:tabs>
-          <w:tab w:val="left" w:pos="880"/>
-          <w:tab w:val="right" w:leader="dot" w:pos="8493"/>
-        </w:tabs>
-        <w:rPr>
-          <w:rFonts w:asciiTheme="minorHAnsi" w:eastAsiaTheme="minorEastAsia" w:hAnsiTheme="minorHAnsi"/>
-          <w:noProof/>
-          <w:lang w:eastAsia="de-DE"/>
-        </w:rPr>
-      </w:pPr>
-      <w:hyperlink w:anchor="_Toc424395631" w:history="1">
-        <w:r>
-          <w:rPr>
-            <w:rStyle w:val="Hyperlink"/>
-            <w:noProof/>
-          </w:rPr>
-          <w:t>4.2</w:t>
-        </w:r>
-        <w:r>
-          <w:rPr>
-            <w:rFonts w:asciiTheme="minorHAnsi" w:eastAsiaTheme="minorEastAsia" w:hAnsiTheme="minorHAnsi"/>
-            <w:noProof/>
-            <w:lang w:eastAsia="de-DE"/>
-          </w:rPr>
-          <w:tab/>
-        </w:r>
-        <w:r>
-          <w:rPr>
-            <w:rStyle w:val="Hyperlink"/>
-            <w:noProof/>
-          </w:rPr>
-          <w:t>Kriterien für Performance und Zufriedenheit</w:t>
-        </w:r>
-        <w:r>
-          <w:rPr>
-            <w:noProof/>
-            <w:webHidden/>
-          </w:rPr>
-          <w:tab/>
-        </w:r>
-        <w:r>
-          <w:rPr>
-            <w:noProof/>
-            <w:webHidden/>
-          </w:rPr>
-          <w:fldChar w:fldCharType="begin"/>
-        </w:r>
-        <w:r>
-          <w:rPr>
-            <w:noProof/>
-            <w:webHidden/>
-          </w:rPr>
-          <w:instrText xml:space="preserve"> PAGEREF _Toc424395631 \h </w:instrText>
-        </w:r>
-        <w:r>
-          <w:rPr>
-            <w:noProof/>
-            <w:webHidden/>
-          </w:rPr>
-        </w:r>
-        <w:r>
-          <w:rPr>
-            <w:noProof/>
-            <w:webHidden/>
-          </w:rPr>
-          <w:fldChar w:fldCharType="separate"/>
-        </w:r>
-        <w:r>
-          <w:rPr>
-            <w:noProof/>
-            <w:webHidden/>
-          </w:rPr>
-          <w:t>10</w:t>
-        </w:r>
-        <w:r>
-          <w:rPr>
-            <w:noProof/>
-            <w:webHidden/>
-          </w:rPr>
-          <w:fldChar w:fldCharType="end"/>
-        </w:r>
-      </w:hyperlink>
-    </w:p>
-    <w:p>
-      <w:pPr>
-        <w:pStyle w:val="Verzeichnis3"/>
-        <w:tabs>
-          <w:tab w:val="left" w:pos="1320"/>
-          <w:tab w:val="right" w:leader="dot" w:pos="8493"/>
-        </w:tabs>
-        <w:rPr>
-          <w:rFonts w:asciiTheme="minorHAnsi" w:eastAsiaTheme="minorEastAsia" w:hAnsiTheme="minorHAnsi"/>
-          <w:noProof/>
-          <w:lang w:eastAsia="de-DE"/>
-        </w:rPr>
-      </w:pPr>
-      <w:hyperlink w:anchor="_Toc424395632" w:history="1">
-        <w:r>
-          <w:rPr>
-            <w:rStyle w:val="Hyperlink"/>
-            <w:noProof/>
-          </w:rPr>
-          <w:t>4.2.1</w:t>
-        </w:r>
-        <w:r>
-          <w:rPr>
-            <w:rFonts w:asciiTheme="minorHAnsi" w:eastAsiaTheme="minorEastAsia" w:hAnsiTheme="minorHAnsi"/>
-            <w:noProof/>
-            <w:lang w:eastAsia="de-DE"/>
-          </w:rPr>
-          <w:tab/>
-        </w:r>
-        <w:r>
-          <w:rPr>
-            <w:rStyle w:val="Hyperlink"/>
-            <w:noProof/>
-          </w:rPr>
-          <w:t>Goals</w:t>
-        </w:r>
-        <w:r>
-          <w:rPr>
-            <w:noProof/>
-            <w:webHidden/>
-          </w:rPr>
-          <w:tab/>
-        </w:r>
-        <w:r>
-          <w:rPr>
-            <w:noProof/>
-            <w:webHidden/>
-          </w:rPr>
-          <w:fldChar w:fldCharType="begin"/>
-        </w:r>
-        <w:r>
-          <w:rPr>
-            <w:noProof/>
-            <w:webHidden/>
-          </w:rPr>
-          <w:instrText xml:space="preserve"> PAGEREF _Toc424395632 \h </w:instrText>
-        </w:r>
-        <w:r>
-          <w:rPr>
-            <w:noProof/>
-            <w:webHidden/>
-          </w:rPr>
-        </w:r>
-        <w:r>
-          <w:rPr>
-            <w:noProof/>
-            <w:webHidden/>
-          </w:rPr>
-          <w:fldChar w:fldCharType="separate"/>
-        </w:r>
-        <w:r>
-          <w:rPr>
-            <w:noProof/>
-            <w:webHidden/>
-          </w:rPr>
-          <w:t>10</w:t>
-        </w:r>
-        <w:r>
-          <w:rPr>
-            <w:noProof/>
-            <w:webHidden/>
-          </w:rPr>
-          <w:fldChar w:fldCharType="end"/>
-        </w:r>
-      </w:hyperlink>
-    </w:p>
-    <w:p>
-      <w:pPr>
-        <w:pStyle w:val="Verzeichnis3"/>
-        <w:tabs>
-          <w:tab w:val="left" w:pos="1320"/>
-          <w:tab w:val="right" w:leader="dot" w:pos="8493"/>
-        </w:tabs>
-        <w:rPr>
-          <w:rFonts w:asciiTheme="minorHAnsi" w:eastAsiaTheme="minorEastAsia" w:hAnsiTheme="minorHAnsi"/>
-          <w:noProof/>
-          <w:lang w:eastAsia="de-DE"/>
-        </w:rPr>
-      </w:pPr>
-      <w:hyperlink w:anchor="_Toc424395633" w:history="1">
-        <w:r>
-          <w:rPr>
-            <w:rStyle w:val="Hyperlink"/>
-            <w:noProof/>
-          </w:rPr>
-          <w:t>4.2.2</w:t>
-        </w:r>
-        <w:r>
-          <w:rPr>
-            <w:rFonts w:asciiTheme="minorHAnsi" w:eastAsiaTheme="minorEastAsia" w:hAnsiTheme="minorHAnsi"/>
-            <w:noProof/>
-            <w:lang w:eastAsia="de-DE"/>
-          </w:rPr>
-          <w:tab/>
-        </w:r>
-        <w:r>
-          <w:rPr>
-            <w:rStyle w:val="Hyperlink"/>
-            <w:noProof/>
-          </w:rPr>
-          <w:t>Kriterien</w:t>
-        </w:r>
-        <w:r>
-          <w:rPr>
-            <w:noProof/>
-            <w:webHidden/>
-          </w:rPr>
-          <w:tab/>
-        </w:r>
-        <w:r>
-          <w:rPr>
-            <w:noProof/>
-            <w:webHidden/>
-          </w:rPr>
-          <w:fldChar w:fldCharType="begin"/>
-        </w:r>
-        <w:r>
-          <w:rPr>
-            <w:noProof/>
-            <w:webHidden/>
-          </w:rPr>
-          <w:instrText xml:space="preserve"> PAGEREF _Toc424395633 \h </w:instrText>
-        </w:r>
-        <w:r>
-          <w:rPr>
-            <w:noProof/>
-            <w:webHidden/>
-          </w:rPr>
-        </w:r>
-        <w:r>
-          <w:rPr>
-            <w:noProof/>
-            <w:webHidden/>
-          </w:rPr>
-          <w:fldChar w:fldCharType="separate"/>
-        </w:r>
-        <w:r>
-          <w:rPr>
-            <w:noProof/>
-            <w:webHidden/>
-          </w:rPr>
-          <w:t>10</w:t>
-        </w:r>
-        <w:r>
-          <w:rPr>
-            <w:noProof/>
-            <w:webHidden/>
-          </w:rPr>
-          <w:fldChar w:fldCharType="end"/>
-        </w:r>
-      </w:hyperlink>
-    </w:p>
-    <w:p>
-      <w:pPr>
-        <w:pStyle w:val="Verzeichnis2"/>
-        <w:tabs>
-          <w:tab w:val="left" w:pos="880"/>
-          <w:tab w:val="right" w:leader="dot" w:pos="8493"/>
-        </w:tabs>
-        <w:rPr>
-          <w:rFonts w:asciiTheme="minorHAnsi" w:eastAsiaTheme="minorEastAsia" w:hAnsiTheme="minorHAnsi"/>
-          <w:noProof/>
-          <w:lang w:eastAsia="de-DE"/>
-        </w:rPr>
-      </w:pPr>
-      <w:hyperlink w:anchor="_Toc424395634" w:history="1">
-        <w:r>
-          <w:rPr>
-            <w:rStyle w:val="Hyperlink"/>
-            <w:noProof/>
-          </w:rPr>
-          <w:t>4.3</w:t>
-        </w:r>
-        <w:r>
-          <w:rPr>
-            <w:rFonts w:asciiTheme="minorHAnsi" w:eastAsiaTheme="minorEastAsia" w:hAnsiTheme="minorHAnsi"/>
-            <w:noProof/>
-            <w:lang w:eastAsia="de-DE"/>
-          </w:rPr>
-          <w:tab/>
-        </w:r>
-        <w:r>
-          <w:rPr>
-            <w:rStyle w:val="Hyperlink"/>
-            <w:noProof/>
-          </w:rPr>
-          <w:t>Testmethoden</w:t>
-        </w:r>
-        <w:r>
-          <w:rPr>
-            <w:noProof/>
-            <w:webHidden/>
-          </w:rPr>
-          <w:tab/>
-        </w:r>
-        <w:r>
-          <w:rPr>
-            <w:noProof/>
-            <w:webHidden/>
-          </w:rPr>
-          <w:fldChar w:fldCharType="begin"/>
-        </w:r>
-        <w:r>
-          <w:rPr>
-            <w:noProof/>
-            <w:webHidden/>
-          </w:rPr>
-          <w:instrText xml:space="preserve"> PAGEREF _Toc424395634 \h </w:instrText>
-        </w:r>
-        <w:r>
-          <w:rPr>
-            <w:noProof/>
-            <w:webHidden/>
-          </w:rPr>
-        </w:r>
-        <w:r>
-          <w:rPr>
-            <w:noProof/>
-            <w:webHidden/>
-          </w:rPr>
-          <w:fldChar w:fldCharType="separate"/>
-        </w:r>
-        <w:r>
-          <w:rPr>
-            <w:noProof/>
-            <w:webHidden/>
-          </w:rPr>
-          <w:t>10</w:t>
-        </w:r>
-        <w:r>
-          <w:rPr>
-            <w:noProof/>
-            <w:webHidden/>
-          </w:rPr>
-          <w:fldChar w:fldCharType="end"/>
-        </w:r>
-      </w:hyperlink>
-    </w:p>
-    <w:p>
-      <w:pPr>
-        <w:pStyle w:val="Verzeichnis3"/>
-        <w:tabs>
-          <w:tab w:val="left" w:pos="1100"/>
-          <w:tab w:val="right" w:leader="dot" w:pos="8493"/>
-        </w:tabs>
-        <w:rPr>
-          <w:rFonts w:asciiTheme="minorHAnsi" w:eastAsiaTheme="minorEastAsia" w:hAnsiTheme="minorHAnsi"/>
-          <w:noProof/>
-          <w:lang w:eastAsia="de-DE"/>
-        </w:rPr>
-      </w:pPr>
-      <w:hyperlink w:anchor="_Toc424395635" w:history="1">
-        <w:r>
-          <w:rPr>
-            <w:rStyle w:val="Hyperlink"/>
-            <w:noProof/>
-          </w:rPr>
-          <w:t>4.3.1</w:t>
-        </w:r>
-        <w:r>
-          <w:rPr>
-            <w:rFonts w:asciiTheme="minorHAnsi" w:eastAsiaTheme="minorEastAsia" w:hAnsiTheme="minorHAnsi"/>
-            <w:noProof/>
-            <w:lang w:eastAsia="de-DE"/>
-          </w:rPr>
-          <w:tab/>
-        </w:r>
-        <w:r>
-          <w:rPr>
-            <w:rStyle w:val="Hyperlink"/>
-            <w:noProof/>
-          </w:rPr>
-          <w:t>A-B Vergleich</w:t>
-        </w:r>
-        <w:r>
-          <w:rPr>
-            <w:noProof/>
-            <w:webHidden/>
-          </w:rPr>
-          <w:tab/>
-        </w:r>
-        <w:r>
-          <w:rPr>
-            <w:noProof/>
-            <w:webHidden/>
-          </w:rPr>
-          <w:fldChar w:fldCharType="begin"/>
-        </w:r>
-        <w:r>
-          <w:rPr>
-            <w:noProof/>
-            <w:webHidden/>
-          </w:rPr>
-          <w:instrText xml:space="preserve"> PAGEREF _Toc424395635 \h </w:instrText>
-        </w:r>
-        <w:r>
-          <w:rPr>
-            <w:noProof/>
-            <w:webHidden/>
-          </w:rPr>
-        </w:r>
-        <w:r>
-          <w:rPr>
-            <w:noProof/>
-            <w:webHidden/>
-          </w:rPr>
-          <w:fldChar w:fldCharType="separate"/>
-        </w:r>
-        <w:r>
-          <w:rPr>
-            <w:noProof/>
-            <w:webHidden/>
-          </w:rPr>
-          <w:t>10</w:t>
-        </w:r>
-        <w:r>
-          <w:rPr>
-            <w:noProof/>
-            <w:webHidden/>
-          </w:rPr>
-          <w:fldChar w:fldCharType="end"/>
-        </w:r>
-      </w:hyperlink>
-    </w:p>
-    <w:p>
-      <w:pPr>
-        <w:pStyle w:val="Verzeichnis3"/>
-        <w:tabs>
-          <w:tab w:val="left" w:pos="1320"/>
-          <w:tab w:val="right" w:leader="dot" w:pos="8493"/>
-        </w:tabs>
-        <w:rPr>
-          <w:rFonts w:asciiTheme="minorHAnsi" w:eastAsiaTheme="minorEastAsia" w:hAnsiTheme="minorHAnsi"/>
-          <w:noProof/>
-          <w:lang w:eastAsia="de-DE"/>
-        </w:rPr>
-      </w:pPr>
-      <w:hyperlink w:anchor="_Toc424395636" w:history="1">
-        <w:r>
-          <w:rPr>
-            <w:rStyle w:val="Hyperlink"/>
-            <w:noProof/>
-          </w:rPr>
-          <w:t>4.3.2</w:t>
-        </w:r>
-        <w:r>
-          <w:rPr>
-            <w:rFonts w:asciiTheme="minorHAnsi" w:eastAsiaTheme="minorEastAsia" w:hAnsiTheme="minorHAnsi"/>
-            <w:noProof/>
-            <w:lang w:eastAsia="de-DE"/>
-          </w:rPr>
-          <w:tab/>
-        </w:r>
-        <w:r>
-          <w:rPr>
-            <w:rStyle w:val="Hyperlink"/>
-            <w:noProof/>
-          </w:rPr>
-          <w:t>Nutzerstudie mit neuer Struktur</w:t>
-        </w:r>
-        <w:r>
-          <w:rPr>
-            <w:noProof/>
-            <w:webHidden/>
-          </w:rPr>
-          <w:tab/>
-        </w:r>
-        <w:r>
-          <w:rPr>
-            <w:noProof/>
-            <w:webHidden/>
-          </w:rPr>
-          <w:fldChar w:fldCharType="begin"/>
-        </w:r>
-        <w:r>
-          <w:rPr>
-            <w:noProof/>
-            <w:webHidden/>
-          </w:rPr>
-          <w:instrText xml:space="preserve"> PAGEREF _Toc424395636 \h </w:instrText>
-        </w:r>
-        <w:r>
-          <w:rPr>
-            <w:noProof/>
-            <w:webHidden/>
-          </w:rPr>
-        </w:r>
-        <w:r>
-          <w:rPr>
-            <w:noProof/>
-            <w:webHidden/>
-          </w:rPr>
-          <w:fldChar w:fldCharType="separate"/>
-        </w:r>
-        <w:r>
-          <w:rPr>
-            <w:noProof/>
-            <w:webHidden/>
-          </w:rPr>
-          <w:t>10</w:t>
-        </w:r>
-        <w:r>
-          <w:rPr>
-            <w:noProof/>
-            <w:webHidden/>
-          </w:rPr>
-          <w:fldChar w:fldCharType="end"/>
-        </w:r>
-      </w:hyperlink>
-    </w:p>
-    <w:p>
-      <w:pPr>
-        <w:pStyle w:val="Verzeichnis2"/>
-        <w:tabs>
-          <w:tab w:val="left" w:pos="880"/>
-          <w:tab w:val="right" w:leader="dot" w:pos="8493"/>
-        </w:tabs>
-        <w:rPr>
-          <w:rFonts w:asciiTheme="minorHAnsi" w:eastAsiaTheme="minorEastAsia" w:hAnsiTheme="minorHAnsi"/>
-          <w:noProof/>
-          <w:lang w:eastAsia="de-DE"/>
-        </w:rPr>
-      </w:pPr>
-      <w:hyperlink w:anchor="_Toc424395637" w:history="1">
-        <w:r>
-          <w:rPr>
-            <w:rStyle w:val="Hyperlink"/>
-            <w:noProof/>
-          </w:rPr>
-          <w:t>4.4</w:t>
-        </w:r>
-        <w:r>
-          <w:rPr>
-            <w:rFonts w:asciiTheme="minorHAnsi" w:eastAsiaTheme="minorEastAsia" w:hAnsiTheme="minorHAnsi"/>
-            <w:noProof/>
-            <w:lang w:eastAsia="de-DE"/>
-          </w:rPr>
-          <w:tab/>
-        </w:r>
-        <w:r>
-          <w:rPr>
-            <w:rStyle w:val="Hyperlink"/>
-            <w:noProof/>
-          </w:rPr>
-          <w:t>Usability Metriken</w:t>
-        </w:r>
-        <w:r>
-          <w:rPr>
-            <w:noProof/>
-            <w:webHidden/>
-          </w:rPr>
-          <w:tab/>
-        </w:r>
-        <w:r>
-          <w:rPr>
-            <w:noProof/>
-            <w:webHidden/>
-          </w:rPr>
-          <w:fldChar w:fldCharType="begin"/>
-        </w:r>
-        <w:r>
-          <w:rPr>
-            <w:noProof/>
-            <w:webHidden/>
-          </w:rPr>
-          <w:instrText xml:space="preserve"> PAGEREF _Toc424395637 \h </w:instrText>
-        </w:r>
-        <w:r>
-          <w:rPr>
-            <w:noProof/>
-            <w:webHidden/>
-          </w:rPr>
-        </w:r>
-        <w:r>
-          <w:rPr>
-            <w:noProof/>
-            <w:webHidden/>
-          </w:rPr>
-          <w:fldChar w:fldCharType="separate"/>
-        </w:r>
-        <w:r>
-          <w:rPr>
-            <w:noProof/>
-            <w:webHidden/>
-          </w:rPr>
-          <w:t>11</w:t>
-        </w:r>
-        <w:r>
-          <w:rPr>
-            <w:noProof/>
-            <w:webHidden/>
-          </w:rPr>
-          <w:fldChar w:fldCharType="end"/>
-        </w:r>
-      </w:hyperlink>
-    </w:p>
-    <w:p>
-      <w:pPr>
-        <w:pStyle w:val="Verzeichnis3"/>
-        <w:tabs>
-          <w:tab w:val="left" w:pos="1320"/>
-          <w:tab w:val="right" w:leader="dot" w:pos="8493"/>
-        </w:tabs>
-        <w:rPr>
-          <w:rFonts w:asciiTheme="minorHAnsi" w:eastAsiaTheme="minorEastAsia" w:hAnsiTheme="minorHAnsi"/>
-          <w:noProof/>
-          <w:lang w:eastAsia="de-DE"/>
-        </w:rPr>
-      </w:pPr>
-      <w:hyperlink w:anchor="_Toc424395638" w:history="1">
-        <w:r>
-          <w:rPr>
-            <w:rStyle w:val="Hyperlink"/>
-            <w:noProof/>
-          </w:rPr>
-          <w:t>4.4.1</w:t>
-        </w:r>
-        <w:r>
-          <w:rPr>
-            <w:rFonts w:asciiTheme="minorHAnsi" w:eastAsiaTheme="minorEastAsia" w:hAnsiTheme="minorHAnsi"/>
-            <w:noProof/>
-            <w:lang w:eastAsia="de-DE"/>
-          </w:rPr>
-          <w:tab/>
-        </w:r>
-        <w:r>
-          <w:rPr>
-            <w:rStyle w:val="Hyperlink"/>
-            <w:noProof/>
-          </w:rPr>
-          <w:t>Effektivität</w:t>
-        </w:r>
-        <w:r>
-          <w:rPr>
-            <w:noProof/>
-            <w:webHidden/>
-          </w:rPr>
-          <w:tab/>
-        </w:r>
-        <w:r>
-          <w:rPr>
-            <w:noProof/>
-            <w:webHidden/>
-          </w:rPr>
-          <w:fldChar w:fldCharType="begin"/>
-        </w:r>
-        <w:r>
-          <w:rPr>
-            <w:noProof/>
-            <w:webHidden/>
-          </w:rPr>
-          <w:instrText xml:space="preserve"> PAGEREF _Toc424395638 \h </w:instrText>
-        </w:r>
-        <w:r>
-          <w:rPr>
-            <w:noProof/>
-            <w:webHidden/>
-          </w:rPr>
-        </w:r>
-        <w:r>
-          <w:rPr>
-            <w:noProof/>
-            <w:webHidden/>
-          </w:rPr>
-          <w:fldChar w:fldCharType="separate"/>
-        </w:r>
-        <w:r>
-          <w:rPr>
-            <w:noProof/>
-            <w:webHidden/>
-          </w:rPr>
-          <w:t>11</w:t>
-        </w:r>
-        <w:r>
-          <w:rPr>
-            <w:noProof/>
-            <w:webHidden/>
-          </w:rPr>
-          <w:fldChar w:fldCharType="end"/>
-        </w:r>
-      </w:hyperlink>
-    </w:p>
-    <w:p>
-      <w:pPr>
-        <w:pStyle w:val="Verzeichnis3"/>
-        <w:tabs>
-          <w:tab w:val="left" w:pos="1320"/>
-          <w:tab w:val="right" w:leader="dot" w:pos="8493"/>
-        </w:tabs>
-        <w:rPr>
-          <w:rFonts w:asciiTheme="minorHAnsi" w:eastAsiaTheme="minorEastAsia" w:hAnsiTheme="minorHAnsi"/>
-          <w:noProof/>
-          <w:lang w:eastAsia="de-DE"/>
-        </w:rPr>
-      </w:pPr>
-      <w:hyperlink w:anchor="_Toc424395639" w:history="1">
-        <w:r>
-          <w:rPr>
-            <w:rStyle w:val="Hyperlink"/>
-            <w:noProof/>
-          </w:rPr>
-          <w:t>4.4.2</w:t>
-        </w:r>
-        <w:r>
-          <w:rPr>
-            <w:rFonts w:asciiTheme="minorHAnsi" w:eastAsiaTheme="minorEastAsia" w:hAnsiTheme="minorHAnsi"/>
-            <w:noProof/>
-            <w:lang w:eastAsia="de-DE"/>
-          </w:rPr>
-          <w:tab/>
-        </w:r>
-        <w:r>
-          <w:rPr>
-            <w:rStyle w:val="Hyperlink"/>
-            <w:noProof/>
-          </w:rPr>
-          <w:t>Effizienz</w:t>
-        </w:r>
-        <w:r>
-          <w:rPr>
-            <w:noProof/>
-            <w:webHidden/>
-          </w:rPr>
-          <w:tab/>
-        </w:r>
-        <w:r>
-          <w:rPr>
-            <w:noProof/>
-            <w:webHidden/>
-          </w:rPr>
-          <w:fldChar w:fldCharType="begin"/>
-        </w:r>
-        <w:r>
-          <w:rPr>
-            <w:noProof/>
-            <w:webHidden/>
-          </w:rPr>
-          <w:instrText xml:space="preserve"> PAGEREF _Toc424395639 \h </w:instrText>
-        </w:r>
-        <w:r>
-          <w:rPr>
-            <w:noProof/>
-            <w:webHidden/>
-          </w:rPr>
-        </w:r>
-        <w:r>
-          <w:rPr>
-            <w:noProof/>
-            <w:webHidden/>
-          </w:rPr>
-          <w:fldChar w:fldCharType="separate"/>
-        </w:r>
-        <w:r>
-          <w:rPr>
-            <w:noProof/>
-            <w:webHidden/>
-          </w:rPr>
-          <w:t>11</w:t>
-        </w:r>
-        <w:r>
-          <w:rPr>
-            <w:noProof/>
-            <w:webHidden/>
-          </w:rPr>
-          <w:fldChar w:fldCharType="end"/>
-        </w:r>
-      </w:hyperlink>
-    </w:p>
-    <w:p>
-      <w:pPr>
-        <w:pStyle w:val="Verzeichnis3"/>
-        <w:tabs>
-          <w:tab w:val="left" w:pos="1320"/>
-          <w:tab w:val="right" w:leader="dot" w:pos="8493"/>
-        </w:tabs>
-        <w:rPr>
-          <w:rFonts w:asciiTheme="minorHAnsi" w:eastAsiaTheme="minorEastAsia" w:hAnsiTheme="minorHAnsi"/>
-          <w:noProof/>
-          <w:lang w:eastAsia="de-DE"/>
-        </w:rPr>
-      </w:pPr>
-      <w:hyperlink w:anchor="_Toc424395640" w:history="1">
-        <w:r>
-          <w:rPr>
-            <w:rStyle w:val="Hyperlink"/>
-            <w:noProof/>
-          </w:rPr>
-          <w:t>4.4.3</w:t>
-        </w:r>
-        <w:r>
-          <w:rPr>
-            <w:rFonts w:asciiTheme="minorHAnsi" w:eastAsiaTheme="minorEastAsia" w:hAnsiTheme="minorHAnsi"/>
-            <w:noProof/>
-            <w:lang w:eastAsia="de-DE"/>
-          </w:rPr>
-          <w:tab/>
-        </w:r>
-        <w:r>
-          <w:rPr>
-            <w:rStyle w:val="Hyperlink"/>
-            <w:noProof/>
-          </w:rPr>
-          <w:t>Satisfaktion</w:t>
-        </w:r>
-        <w:r>
-          <w:rPr>
-            <w:noProof/>
-            <w:webHidden/>
-          </w:rPr>
-          <w:tab/>
-        </w:r>
-        <w:r>
-          <w:rPr>
-            <w:noProof/>
-            <w:webHidden/>
-          </w:rPr>
-          <w:fldChar w:fldCharType="begin"/>
-        </w:r>
-        <w:r>
-          <w:rPr>
-            <w:noProof/>
-            <w:webHidden/>
-          </w:rPr>
-          <w:instrText xml:space="preserve"> PAGEREF _Toc424395640 \h </w:instrText>
-        </w:r>
-        <w:r>
-          <w:rPr>
-            <w:noProof/>
-            <w:webHidden/>
-          </w:rPr>
-        </w:r>
-        <w:r>
-          <w:rPr>
-            <w:noProof/>
-            <w:webHidden/>
-          </w:rPr>
-          <w:fldChar w:fldCharType="separate"/>
-        </w:r>
-        <w:r>
-          <w:rPr>
-            <w:noProof/>
-            <w:webHidden/>
-          </w:rPr>
-          <w:t>11</w:t>
-        </w:r>
-        <w:r>
-          <w:rPr>
-            <w:noProof/>
-            <w:webHidden/>
-          </w:rPr>
-          <w:fldChar w:fldCharType="end"/>
-        </w:r>
-      </w:hyperlink>
-    </w:p>
-    <w:p>
-      <w:pPr>
-        <w:pStyle w:val="Verzeichnis2"/>
-        <w:tabs>
-          <w:tab w:val="left" w:pos="880"/>
-          <w:tab w:val="right" w:leader="dot" w:pos="8493"/>
-        </w:tabs>
-        <w:rPr>
-          <w:rFonts w:asciiTheme="minorHAnsi" w:eastAsiaTheme="minorEastAsia" w:hAnsiTheme="minorHAnsi"/>
-          <w:noProof/>
-          <w:lang w:eastAsia="de-DE"/>
-        </w:rPr>
-      </w:pPr>
-      <w:hyperlink w:anchor="_Toc424395641" w:history="1">
-        <w:r>
-          <w:rPr>
-            <w:rStyle w:val="Hyperlink"/>
-            <w:noProof/>
-          </w:rPr>
-          <w:t>4.5</w:t>
-        </w:r>
-        <w:r>
-          <w:rPr>
-            <w:rFonts w:asciiTheme="minorHAnsi" w:eastAsiaTheme="minorEastAsia" w:hAnsiTheme="minorHAnsi"/>
-            <w:noProof/>
-            <w:lang w:eastAsia="de-DE"/>
-          </w:rPr>
-          <w:tab/>
-        </w:r>
-        <w:r>
-          <w:rPr>
-            <w:rStyle w:val="Hyperlink"/>
-            <w:noProof/>
-          </w:rPr>
-          <w:t>Finale Konzeption des Rechenzentrums</w:t>
-        </w:r>
-        <w:r>
-          <w:rPr>
-            <w:noProof/>
-            <w:webHidden/>
-          </w:rPr>
-          <w:tab/>
-        </w:r>
-        <w:r>
-          <w:rPr>
-            <w:noProof/>
-            <w:webHidden/>
-          </w:rPr>
-          <w:fldChar w:fldCharType="begin"/>
-        </w:r>
-        <w:r>
-          <w:rPr>
-            <w:noProof/>
-            <w:webHidden/>
-          </w:rPr>
-          <w:instrText xml:space="preserve"> PAGEREF _Toc424395641 \h </w:instrText>
+          <w:instrText xml:space="preserve"> PAGEREF _Toc424552814 \h </w:instrText>
         </w:r>
         <w:r>
           <w:rPr>
@@ -4155,6 +4090,7 @@
           <w:lang w:val="en-US"/>
         </w:rPr>
       </w:pPr>
+      <w:proofErr w:type="spellStart"/>
       <w:r>
         <w:rPr>
           <w:rFonts w:ascii="Frutiger Next LT W1G" w:hAnsi="Frutiger Next LT W1G"/>
@@ -4163,6 +4099,7 @@
         <w:lastRenderedPageBreak/>
         <w:t>Tabellen</w:t>
       </w:r>
+      <w:proofErr w:type="spellEnd"/>
     </w:p>
     <w:p>
       <w:pPr>
@@ -4209,7 +4146,7 @@
           <w:rFonts w:ascii="Frutiger Next LT W1G" w:hAnsi="Frutiger Next LT W1G"/>
         </w:rPr>
       </w:pPr>
-      <w:bookmarkStart w:id="0" w:name="_Toc424395599"/>
+      <w:bookmarkStart w:id="0" w:name="_Toc424552773"/>
       <w:r>
         <w:rPr>
           <w:rFonts w:ascii="Frutiger Next LT W1G" w:hAnsi="Frutiger Next LT W1G"/>
@@ -4319,9 +4256,11 @@
             <w:pPr>
               <w:cnfStyle w:val="000000100000" w:firstRow="0" w:lastRow="0" w:firstColumn="0" w:lastColumn="0" w:oddVBand="0" w:evenVBand="0" w:oddHBand="1" w:evenHBand="0" w:firstRowFirstColumn="0" w:firstRowLastColumn="0" w:lastRowFirstColumn="0" w:lastRowLastColumn="0"/>
             </w:pPr>
+            <w:proofErr w:type="spellStart"/>
             <w:r>
               <w:t>Draft</w:t>
             </w:r>
+            <w:proofErr w:type="spellEnd"/>
           </w:p>
         </w:tc>
       </w:tr>
@@ -4371,7 +4310,7 @@
           <w:rFonts w:ascii="Frutiger Next LT W1G" w:hAnsi="Frutiger Next LT W1G"/>
         </w:rPr>
       </w:pPr>
-      <w:bookmarkStart w:id="1" w:name="_Toc424395600"/>
+      <w:bookmarkStart w:id="1" w:name="_Toc424552774"/>
       <w:r>
         <w:rPr>
           <w:rFonts w:ascii="Frutiger Next LT W1G" w:hAnsi="Frutiger Next LT W1G"/>
@@ -4385,7 +4324,7 @@
       <w:pPr>
         <w:pStyle w:val="berschrift2"/>
       </w:pPr>
-      <w:bookmarkStart w:id="2" w:name="_Toc424395601"/>
+      <w:bookmarkStart w:id="2" w:name="_Toc424552775"/>
       <w:r>
         <w:t>Zweck des</w:t>
       </w:r>
@@ -4404,7 +4343,15 @@
     </w:p>
     <w:p>
       <w:r>
-        <w:t>Die Webseite bietet Informationen und Zugang zu allen Leistungen, die das Rechenzentrum anbietet. Im Rahmen dieses Projektes soll die Informationsstruktur der Seite kritisch betrachtet und nutzerzentriert überarbeitet werden. Zielgruppen dieses Dokuments sind zum einen die Betreuer und Korrektoren des Projektes Prof. Dr. Christian Wolff und Dr. Raphael Wimmer, sowie der Auftraggeber Michael Giesz, der das Rechenzentrum vertritt.</w:t>
+        <w:t xml:space="preserve">Die Webseite bietet Informationen und Zugang zu allen Leistungen, die das Rechenzentrum anbietet. Im Rahmen dieses Projektes soll die Informationsstruktur der Seite kritisch betrachtet und nutzerzentriert überarbeitet werden. Zielgruppen dieses Dokuments sind zum einen die Betreuer und Korrektoren des Projektes Prof. Dr. Christian Wolff und Dr. Raphael Wimmer, sowie der Auftraggeber Michael </w:t>
+      </w:r>
+      <w:proofErr w:type="spellStart"/>
+      <w:r>
+        <w:t>Giesz</w:t>
+      </w:r>
+      <w:proofErr w:type="spellEnd"/>
+      <w:r>
+        <w:t>, der das Rechenzentrum vertritt.</w:t>
       </w:r>
     </w:p>
     <w:p>
@@ -4416,9 +4363,17 @@
       <w:pPr>
         <w:pStyle w:val="berschrift2"/>
       </w:pPr>
-      <w:bookmarkStart w:id="3" w:name="_Toc424395602"/>
-      <w:r>
-        <w:t>Projektumfang (Scope)</w:t>
+      <w:bookmarkStart w:id="3" w:name="_Toc424552776"/>
+      <w:r>
+        <w:t>Projektumfang (</w:t>
+      </w:r>
+      <w:proofErr w:type="spellStart"/>
+      <w:r>
+        <w:t>Scope</w:t>
+      </w:r>
+      <w:proofErr w:type="spellEnd"/>
+      <w:r>
+        <w:t>)</w:t>
       </w:r>
       <w:bookmarkEnd w:id="3"/>
     </w:p>
@@ -4432,7 +4387,15 @@
     </w:p>
     <w:p>
       <w:r>
-        <w:t>Primäres Ziel ist es somit die Webseite strukturell neu zu gestalten. Es soll hierbei jedoch die Seite an den Nutzer angepasst werden (User Centered Design) wodurch auf die bisherige Struktur der Seite kein Wert gelegt wird. Außerdem wird näher betrachtet, was von den Nutzern gebraucht wird und auf welche Informationen verzichtet werden kann. Als Zielgruppen für das Projekt stehen Studierende und Mitarbeiter der Universität Regensburg im Fokus, für welche die jeweiligen Anwendungsszenarien ausgearbeitet werden. Hieraus wird ein konkrete</w:t>
+        <w:t xml:space="preserve">Primäres Ziel ist es somit die Webseite strukturell neu zu gestalten. Es soll hierbei jedoch die Seite an den Nutzer angepasst werden (User </w:t>
+      </w:r>
+      <w:proofErr w:type="spellStart"/>
+      <w:r>
+        <w:t>Centered</w:t>
+      </w:r>
+      <w:proofErr w:type="spellEnd"/>
+      <w:r>
+        <w:t xml:space="preserve"> Design) wodurch auf die bisherige Struktur der Seite kein Wert gelegt wird. Außerdem wird näher betrachtet, was von den Nutzern gebraucht wird und auf welche Informationen verzichtet werden kann. Als Zielgruppen für das Projekt stehen Studierende und Mitarbeiter der Universität Regensburg im Fokus, für welche die jeweiligen Anwendungsszenarien ausgearbeitet werden. Hieraus wird ein konkrete</w:t>
       </w:r>
       <w:r>
         <w:t>s Anforderungsdokument erstellt, welches eine neue Informationsarchitektur für die Webseite des Rechenzentrums beinhaltet.</w:t>
@@ -4452,7 +4415,7 @@
       <w:pPr>
         <w:pStyle w:val="berschrift2"/>
       </w:pPr>
-      <w:bookmarkStart w:id="4" w:name="_Toc424395603"/>
+      <w:bookmarkStart w:id="4" w:name="_Toc424552777"/>
       <w:r>
         <w:t>Definitionen, Akronyme und Abkürzungen</w:t>
       </w:r>
@@ -4511,7 +4474,7 @@
       <w:pPr>
         <w:pStyle w:val="berschrift2"/>
       </w:pPr>
-      <w:bookmarkStart w:id="5" w:name="_Toc424395604"/>
+      <w:bookmarkStart w:id="5" w:name="_Toc424552778"/>
       <w:r>
         <w:lastRenderedPageBreak/>
         <w:t>Referenzen und Quellenangaben</w:t>
@@ -4543,7 +4506,7 @@
       <w:pPr>
         <w:pStyle w:val="berschrift2"/>
       </w:pPr>
-      <w:bookmarkStart w:id="6" w:name="_Toc424395605"/>
+      <w:bookmarkStart w:id="6" w:name="_Toc424552779"/>
       <w:r>
         <w:t>Übersicht über das Dokument</w:t>
       </w:r>
@@ -4610,7 +4573,7 @@
           <w:rFonts w:ascii="Frutiger Next LT W1G" w:hAnsi="Frutiger Next LT W1G"/>
         </w:rPr>
       </w:pPr>
-      <w:bookmarkStart w:id="7" w:name="_Toc424395606"/>
+      <w:bookmarkStart w:id="7" w:name="_Toc424552780"/>
       <w:r>
         <w:rPr>
           <w:rFonts w:ascii="Frutiger Next LT W1G" w:hAnsi="Frutiger Next LT W1G"/>
@@ -4623,7 +4586,7 @@
       <w:pPr>
         <w:pStyle w:val="berschrift2"/>
       </w:pPr>
-      <w:bookmarkStart w:id="8" w:name="_Toc424395607"/>
+      <w:bookmarkStart w:id="8" w:name="_Toc424552781"/>
       <w:r>
         <w:t>Produktperspektive</w:t>
       </w:r>
@@ -4634,7 +4597,15 @@
         <w:t>Das Rechenzentrum ist eine Institution der Universität Regensburg. Auf dieser Webseite sind Informationen und Zugang zu allen Leistungen die das Rechenzentrum anbietet. Der Inhalt der Webseite wird von mehreren Autoren unabhängig voneinander gepflegt und unterliegt keiner zentralen Stelle. Die Verwaltung der Webseite ist auch komplett von den restlichen Institutionen der Universität getrennt.</w:t>
       </w:r>
       <w:r>
-        <w:t xml:space="preserve"> Alle Webseiten der Universität Regensburg werden mit dem CMS Imperia verwaltet, so auf die des Rechenzentrums.</w:t>
+        <w:t xml:space="preserve"> Alle Webseiten der Universität Regensburg werden mit dem CMS </w:t>
+      </w:r>
+      <w:proofErr w:type="spellStart"/>
+      <w:r>
+        <w:t>Imperia</w:t>
+      </w:r>
+      <w:proofErr w:type="spellEnd"/>
+      <w:r>
+        <w:t xml:space="preserve"> verwaltet, so auf die des Rechenzentrums.</w:t>
       </w:r>
     </w:p>
     <w:p>
@@ -4665,7 +4636,7 @@
       <w:pPr>
         <w:pStyle w:val="berschrift2"/>
       </w:pPr>
-      <w:bookmarkStart w:id="9" w:name="_Toc424395609"/>
+      <w:bookmarkStart w:id="9" w:name="_Toc424552782"/>
       <w:r>
         <w:lastRenderedPageBreak/>
         <w:t>Produktfunktionen</w:t>
@@ -4674,7 +4645,15 @@
     </w:p>
     <w:p>
       <w:r>
-        <w:t>Ziel dieses Projektes ist es ein Konzept für den Aufbau der Webseite des Rechenzentrums zu erstellen. Hierbei soll vor allem die Seite an den Nutzer angepasst werden (User Centered Design)</w:t>
+        <w:t xml:space="preserve">Ziel dieses Projektes ist es ein Konzept für den Aufbau der Webseite des Rechenzentrums zu erstellen. Hierbei soll vor allem die Seite an den Nutzer angepasst werden (User </w:t>
+      </w:r>
+      <w:proofErr w:type="spellStart"/>
+      <w:r>
+        <w:t>Centered</w:t>
+      </w:r>
+      <w:proofErr w:type="spellEnd"/>
+      <w:r>
+        <w:t xml:space="preserve"> Design)</w:t>
       </w:r>
       <w:r>
         <w:t xml:space="preserve"> und ungenutzte Seiten entfernt werden</w:t>
@@ -4699,7 +4678,7 @@
       <w:pPr>
         <w:pStyle w:val="berschrift2"/>
       </w:pPr>
-      <w:bookmarkStart w:id="10" w:name="_Toc424395610"/>
+      <w:bookmarkStart w:id="10" w:name="_Toc424552783"/>
       <w:r>
         <w:t>Benutzergruppen und Charakteristika</w:t>
       </w:r>
@@ -4720,7 +4699,7 @@
       <w:pPr>
         <w:pStyle w:val="berschrift2"/>
       </w:pPr>
-      <w:bookmarkStart w:id="11" w:name="_Toc424395611"/>
+      <w:bookmarkStart w:id="11" w:name="_Toc424552784"/>
       <w:r>
         <w:t>Zielplattform</w:t>
       </w:r>
@@ -4735,7 +4714,7 @@
       <w:pPr>
         <w:pStyle w:val="berschrift2"/>
       </w:pPr>
-      <w:bookmarkStart w:id="12" w:name="_Toc424395612"/>
+      <w:bookmarkStart w:id="12" w:name="_Toc424552785"/>
       <w:r>
         <w:t>Einschränkungen</w:t>
       </w:r>
@@ -4760,12 +4739,26 @@
         <w:rPr>
           <w:i/>
         </w:rPr>
-        <w:t xml:space="preserve"> Gibt es Dritte (z.B. Auftraggeber), die Einfluss auf das Ergebnis haben. Treffen Sie geeignte Annahmen für ein erfolgreiches Projekt (z.B. Zugang zu notwendiger technischer Dokumentation, </w:t>
-      </w:r>
+        <w:t xml:space="preserve"> Gibt es Dritte (z.B. Auftraggeber), die Einfluss auf das Ergebnis haben. Treffen Sie </w:t>
+      </w:r>
+      <w:proofErr w:type="spellStart"/>
       <w:r>
         <w:rPr>
           <w:i/>
         </w:rPr>
+        <w:t>geeignte</w:t>
+      </w:r>
+      <w:proofErr w:type="spellEnd"/>
+      <w:r>
+        <w:rPr>
+          <w:i/>
+        </w:rPr>
+        <w:t xml:space="preserve"> Annahmen für ein erfolgreiches Projekt (z.B. Zugang zu notwendiger technischer Dokumentation, </w:t>
+      </w:r>
+      <w:r>
+        <w:rPr>
+          <w:i/>
+        </w:rPr>
         <w:t>Schnittstellen werden vom Auftraggeber offengelegt etc.).</w:t>
       </w:r>
     </w:p>
@@ -4773,7 +4766,7 @@
       <w:pPr>
         <w:pStyle w:val="berschrift2"/>
       </w:pPr>
-      <w:bookmarkStart w:id="13" w:name="_Toc424395613"/>
+      <w:bookmarkStart w:id="13" w:name="_Toc424552786"/>
       <w:r>
         <w:t>Dokumentation</w:t>
       </w:r>
@@ -4794,7 +4787,7 @@
           <w:rFonts w:ascii="Frutiger Next LT W1G" w:hAnsi="Frutiger Next LT W1G"/>
         </w:rPr>
       </w:pPr>
-      <w:bookmarkStart w:id="14" w:name="_Toc424395614"/>
+      <w:bookmarkStart w:id="14" w:name="_Toc424552787"/>
       <w:r>
         <w:rPr>
           <w:rFonts w:ascii="Frutiger Next LT W1G" w:hAnsi="Frutiger Next LT W1G"/>
@@ -4808,7 +4801,7 @@
       <w:pPr>
         <w:pStyle w:val="berschrift2"/>
       </w:pPr>
-      <w:bookmarkStart w:id="15" w:name="_Toc424395615"/>
+      <w:bookmarkStart w:id="15" w:name="_Toc424552788"/>
       <w:r>
         <w:t>Ist-Analyse</w:t>
       </w:r>
@@ -4818,9 +4811,14 @@
       <w:pPr>
         <w:pStyle w:val="berschrift3"/>
       </w:pPr>
-      <w:bookmarkStart w:id="16" w:name="_Toc424395616"/>
-      <w:r>
-        <w:t>Piwik und Log-Daten Analyse</w:t>
+      <w:bookmarkStart w:id="16" w:name="_Toc424552789"/>
+      <w:proofErr w:type="spellStart"/>
+      <w:r>
+        <w:t>Piwik</w:t>
+      </w:r>
+      <w:proofErr w:type="spellEnd"/>
+      <w:r>
+        <w:t xml:space="preserve"> und Log-Daten Analyse</w:t>
       </w:r>
       <w:bookmarkEnd w:id="16"/>
     </w:p>
@@ -4828,17 +4826,27 @@
       <w:pPr>
         <w:pStyle w:val="berschrift3"/>
       </w:pPr>
-      <w:bookmarkStart w:id="17" w:name="_Toc424395617"/>
-      <w:r>
-        <w:t>Contextual Inquiry</w:t>
+      <w:bookmarkStart w:id="17" w:name="_Toc424552790"/>
+      <w:proofErr w:type="spellStart"/>
+      <w:r>
+        <w:t>Contextual</w:t>
+      </w:r>
+      <w:proofErr w:type="spellEnd"/>
+      <w:r>
+        <w:t xml:space="preserve"> </w:t>
+      </w:r>
+      <w:proofErr w:type="spellStart"/>
+      <w:r>
+        <w:t>Inquiry</w:t>
       </w:r>
       <w:bookmarkEnd w:id="17"/>
+      <w:proofErr w:type="spellEnd"/>
     </w:p>
     <w:p>
       <w:pPr>
         <w:pStyle w:val="berschrift3"/>
       </w:pPr>
-      <w:bookmarkStart w:id="18" w:name="_Toc424395618"/>
+      <w:bookmarkStart w:id="18" w:name="_Toc424552791"/>
       <w:r>
         <w:t>Content Analyse</w:t>
       </w:r>
@@ -4848,7 +4856,7 @@
       <w:pPr>
         <w:pStyle w:val="berschrift2"/>
       </w:pPr>
-      <w:bookmarkStart w:id="19" w:name="_Toc424395619"/>
+      <w:bookmarkStart w:id="19" w:name="_Toc424552792"/>
       <w:r>
         <w:t>Anforderungen an neue Struktur</w:t>
       </w:r>
@@ -4858,17 +4866,22 @@
       <w:pPr>
         <w:pStyle w:val="berschrift3"/>
       </w:pPr>
-      <w:bookmarkStart w:id="20" w:name="_Toc424395620"/>
-      <w:r>
-        <w:t>Card Sorting</w:t>
+      <w:bookmarkStart w:id="20" w:name="_Toc424552793"/>
+      <w:r>
+        <w:t xml:space="preserve">Card </w:t>
+      </w:r>
+      <w:proofErr w:type="spellStart"/>
+      <w:r>
+        <w:t>Sorting</w:t>
       </w:r>
       <w:bookmarkEnd w:id="20"/>
+      <w:proofErr w:type="spellEnd"/>
     </w:p>
     <w:p>
       <w:pPr>
         <w:pStyle w:val="berschrift3"/>
       </w:pPr>
-      <w:bookmarkStart w:id="21" w:name="_Toc424395621"/>
+      <w:bookmarkStart w:id="21" w:name="_Toc424552794"/>
       <w:r>
         <w:t>Fragebogen</w:t>
       </w:r>
@@ -4878,9 +4891,14 @@
       <w:pPr>
         <w:pStyle w:val="berschrift3"/>
       </w:pPr>
-      <w:bookmarkStart w:id="22" w:name="_Toc424395622"/>
-      <w:r>
-        <w:t>Personas und Szenarien</w:t>
+      <w:bookmarkStart w:id="22" w:name="_Toc424552795"/>
+      <w:proofErr w:type="spellStart"/>
+      <w:r>
+        <w:t>Personas</w:t>
+      </w:r>
+      <w:proofErr w:type="spellEnd"/>
+      <w:r>
+        <w:t xml:space="preserve"> und Szenarien</w:t>
       </w:r>
       <w:bookmarkEnd w:id="22"/>
     </w:p>
@@ -4888,14 +4906,14 @@
       <w:pPr>
         <w:pStyle w:val="berschrift3"/>
       </w:pPr>
-      <w:bookmarkStart w:id="23" w:name="_Toc424395623"/>
+      <w:bookmarkStart w:id="23" w:name="_Toc424552796"/>
       <w:r>
         <w:t>Prototyp</w:t>
       </w:r>
+      <w:r>
+        <w:t>en</w:t>
+      </w:r>
       <w:bookmarkEnd w:id="23"/>
-      <w:r>
-        <w:t>en</w:t>
-      </w:r>
     </w:p>
     <w:p>
       <w:pPr>
@@ -4904,7 +4922,7 @@
           <w:rFonts w:ascii="Frutiger Next LT W1G" w:hAnsi="Frutiger Next LT W1G"/>
         </w:rPr>
       </w:pPr>
-      <w:bookmarkStart w:id="24" w:name="_Toc424395624"/>
+      <w:bookmarkStart w:id="24" w:name="_Toc424552797"/>
       <w:r>
         <w:rPr>
           <w:rFonts w:ascii="Frutiger Next LT W1G" w:hAnsi="Frutiger Next LT W1G"/>
@@ -4923,7 +4941,7 @@
       <w:pPr>
         <w:pStyle w:val="berschrift2"/>
       </w:pPr>
-      <w:bookmarkStart w:id="25" w:name="_Toc424395625"/>
+      <w:bookmarkStart w:id="25" w:name="_Toc424552798"/>
       <w:r>
         <w:t>Nutzungskontext</w:t>
       </w:r>
@@ -4933,7 +4951,7 @@
       <w:pPr>
         <w:pStyle w:val="berschrift3"/>
       </w:pPr>
-      <w:bookmarkStart w:id="26" w:name="_Toc424395626"/>
+      <w:bookmarkStart w:id="26" w:name="_Toc424552799"/>
       <w:r>
         <w:t>Nutzer</w:t>
       </w:r>
@@ -4943,7 +4961,7 @@
       <w:pPr>
         <w:pStyle w:val="berschrift3"/>
       </w:pPr>
-      <w:bookmarkStart w:id="27" w:name="_Toc424395627"/>
+      <w:bookmarkStart w:id="27" w:name="_Toc424552800"/>
       <w:r>
         <w:t>Ziele</w:t>
       </w:r>
@@ -4953,7 +4971,7 @@
       <w:pPr>
         <w:pStyle w:val="berschrift3"/>
       </w:pPr>
-      <w:bookmarkStart w:id="28" w:name="_Toc424395628"/>
+      <w:bookmarkStart w:id="28" w:name="_Toc424552801"/>
       <w:r>
         <w:t>Equipment</w:t>
       </w:r>
@@ -4963,7 +4981,7 @@
       <w:pPr>
         <w:pStyle w:val="berschrift3"/>
       </w:pPr>
-      <w:bookmarkStart w:id="29" w:name="_Toc424395629"/>
+      <w:bookmarkStart w:id="29" w:name="_Toc424552802"/>
       <w:r>
         <w:t>Anwendungsraum</w:t>
       </w:r>
@@ -4976,7 +4994,7 @@
       <w:pPr>
         <w:pStyle w:val="berschrift3"/>
       </w:pPr>
-      <w:bookmarkStart w:id="30" w:name="_Toc424395630"/>
+      <w:bookmarkStart w:id="30" w:name="_Toc424552803"/>
       <w:r>
         <w:t>Testszenarien</w:t>
       </w:r>
@@ -4986,7 +5004,7 @@
       <w:pPr>
         <w:pStyle w:val="berschrift2"/>
       </w:pPr>
-      <w:bookmarkStart w:id="31" w:name="_Toc424395631"/>
+      <w:bookmarkStart w:id="31" w:name="_Toc424552804"/>
       <w:r>
         <w:t xml:space="preserve">Kriterien für </w:t>
       </w:r>
@@ -5002,17 +5020,17 @@
       <w:pPr>
         <w:pStyle w:val="berschrift3"/>
       </w:pPr>
+      <w:bookmarkStart w:id="32" w:name="_Toc424552805"/>
       <w:r>
         <w:t>Ziele</w:t>
       </w:r>
-      <w:bookmarkStart w:id="32" w:name="_GoBack"/>
       <w:bookmarkEnd w:id="32"/>
     </w:p>
     <w:p>
       <w:pPr>
         <w:pStyle w:val="berschrift3"/>
       </w:pPr>
-      <w:bookmarkStart w:id="33" w:name="_Toc424395633"/>
+      <w:bookmarkStart w:id="33" w:name="_Toc424552806"/>
       <w:r>
         <w:t>Kriterien</w:t>
       </w:r>
@@ -5022,7 +5040,7 @@
       <w:pPr>
         <w:pStyle w:val="berschrift2"/>
       </w:pPr>
-      <w:bookmarkStart w:id="34" w:name="_Toc424395634"/>
+      <w:bookmarkStart w:id="34" w:name="_Toc424552807"/>
       <w:r>
         <w:t>Testmethoden</w:t>
       </w:r>
@@ -5032,7 +5050,7 @@
       <w:pPr>
         <w:pStyle w:val="berschrift3"/>
       </w:pPr>
-      <w:bookmarkStart w:id="35" w:name="_Toc424395635"/>
+      <w:bookmarkStart w:id="35" w:name="_Toc424552808"/>
       <w:r>
         <w:t>A-B Vergleich</w:t>
       </w:r>
@@ -5042,7 +5060,7 @@
       <w:pPr>
         <w:pStyle w:val="berschrift3"/>
       </w:pPr>
-      <w:bookmarkStart w:id="36" w:name="_Toc424395636"/>
+      <w:bookmarkStart w:id="36" w:name="_Toc424552809"/>
       <w:r>
         <w:t>Nutzerstudie mit neuer Struktur</w:t>
       </w:r>
@@ -5053,7 +5071,7 @@
       <w:pPr>
         <w:pStyle w:val="berschrift2"/>
       </w:pPr>
-      <w:bookmarkStart w:id="37" w:name="_Toc424395637"/>
+      <w:bookmarkStart w:id="37" w:name="_Toc424552810"/>
       <w:r>
         <w:t>Usability Metriken</w:t>
       </w:r>
@@ -5063,31 +5081,33 @@
       <w:pPr>
         <w:pStyle w:val="berschrift3"/>
       </w:pPr>
-      <w:bookmarkStart w:id="38" w:name="_Toc424395638"/>
+      <w:bookmarkStart w:id="38" w:name="_Toc424552811"/>
       <w:r>
         <w:t>Effektivität</w:t>
       </w:r>
+      <w:bookmarkStart w:id="39" w:name="_GoBack"/>
       <w:bookmarkEnd w:id="38"/>
+      <w:bookmarkEnd w:id="39"/>
     </w:p>
     <w:p>
       <w:pPr>
         <w:pStyle w:val="berschrift3"/>
       </w:pPr>
-      <w:bookmarkStart w:id="39" w:name="_Toc424395639"/>
+      <w:bookmarkStart w:id="40" w:name="_Toc424552812"/>
       <w:r>
         <w:t>Effizienz</w:t>
       </w:r>
-      <w:bookmarkEnd w:id="39"/>
+      <w:bookmarkEnd w:id="40"/>
     </w:p>
     <w:p>
       <w:pPr>
         <w:pStyle w:val="berschrift3"/>
       </w:pPr>
-      <w:bookmarkStart w:id="40" w:name="_Toc424395640"/>
-      <w:r>
-        <w:t>Satisfaktion</w:t>
-      </w:r>
-      <w:bookmarkEnd w:id="40"/>
+      <w:bookmarkStart w:id="41" w:name="_Toc424552813"/>
+      <w:r>
+        <w:t>Benutzerzufriedenheit</w:t>
+      </w:r>
+      <w:bookmarkEnd w:id="41"/>
       <w:r>
         <w:t xml:space="preserve"> </w:t>
       </w:r>
@@ -5096,14 +5116,14 @@
       <w:pPr>
         <w:pStyle w:val="berschrift2"/>
       </w:pPr>
-      <w:bookmarkStart w:id="41" w:name="_Toc424395641"/>
+      <w:bookmarkStart w:id="42" w:name="_Toc424552814"/>
       <w:r>
         <w:t xml:space="preserve">Finale </w:t>
       </w:r>
       <w:r>
         <w:t>Konzeption des Rechenzentrums</w:t>
       </w:r>
-      <w:bookmarkEnd w:id="41"/>
+      <w:bookmarkEnd w:id="42"/>
     </w:p>
     <w:sectPr>
       <w:headerReference w:type="default" r:id="rId11"/>
@@ -8123,7 +8143,7 @@
 </file>
 
 <file path=customXml/itemProps1.xml><?xml version="1.0" encoding="utf-8"?>
-<ds:datastoreItem xmlns:ds="http://schemas.openxmlformats.org/officeDocument/2006/customXml" ds:itemID="{C30382C6-C1A0-4857-A4FD-05A267F86F89}">
+<ds:datastoreItem xmlns:ds="http://schemas.openxmlformats.org/officeDocument/2006/customXml" ds:itemID="{C8849BF5-47BC-47B8-AB14-44EFFF78C09E}">
   <ds:schemaRefs>
     <ds:schemaRef ds:uri="http://schemas.openxmlformats.org/officeDocument/2006/bibliography"/>
   </ds:schemaRefs>

</xml_diff>

<commit_message>
Zusammenführen der SRS bestandteile
</commit_message>
<xml_diff>
--- a/SRS/SRS_Redesin_RZ-Webseite.docx
+++ b/SRS/SRS_Redesin_RZ-Webseite.docx
@@ -176,13 +176,8 @@
       <w:r>
         <w:t xml:space="preserve"> (</w:t>
       </w:r>
-      <w:proofErr w:type="spellStart"/>
-      <w:r>
-        <w:t>M.Sc</w:t>
-      </w:r>
-      <w:proofErr w:type="spellEnd"/>
-      <w:r>
-        <w:t>.</w:t>
+      <w:r>
+        <w:t>M.Sc.</w:t>
       </w:r>
       <w:r>
         <w:t>)</w:t>
@@ -224,11 +219,26 @@
           <w:rFonts w:ascii="Frutiger Next LT W1G" w:hAnsi="Frutiger Next LT W1G"/>
         </w:rPr>
       </w:pPr>
-      <w:proofErr w:type="spellStart"/>
       <w:r>
         <w:rPr>
           <w:rFonts w:ascii="Frutiger Next LT W1G" w:hAnsi="Frutiger Next LT W1G"/>
         </w:rPr>
+        <w:t>SRS</w:t>
+      </w:r>
+      <w:bookmarkStart w:id="0" w:name="_GoBack"/>
+      <w:bookmarkEnd w:id="0"/>
+    </w:p>
+    <w:p>
+      <w:pPr>
+        <w:pStyle w:val="Titel"/>
+        <w:rPr>
+          <w:rFonts w:ascii="Frutiger Next LT W1G" w:hAnsi="Frutiger Next LT W1G"/>
+        </w:rPr>
+      </w:pPr>
+      <w:r>
+        <w:rPr>
+          <w:rFonts w:ascii="Frutiger Next LT W1G" w:hAnsi="Frutiger Next LT W1G"/>
+        </w:rPr>
         <w:t>Re</w:t>
       </w:r>
       <w:r>
@@ -241,14 +251,7 @@
         <w:rPr>
           <w:rFonts w:ascii="Frutiger Next LT W1G" w:hAnsi="Frutiger Next LT W1G"/>
         </w:rPr>
-        <w:t>esign</w:t>
-      </w:r>
-      <w:proofErr w:type="spellEnd"/>
-      <w:r>
-        <w:rPr>
-          <w:rFonts w:ascii="Frutiger Next LT W1G" w:hAnsi="Frutiger Next LT W1G"/>
-        </w:rPr>
-        <w:t xml:space="preserve"> RZ-Webseite</w:t>
+        <w:t>esign RZ-Webseite</w:t>
       </w:r>
     </w:p>
     <w:p>
@@ -323,15 +326,7 @@
         <w:t>2</w:t>
       </w:r>
       <w:r>
-        <w:t xml:space="preserve">. Semester </w:t>
-      </w:r>
-      <w:proofErr w:type="spellStart"/>
-      <w:r>
-        <w:t>M.Sc</w:t>
-      </w:r>
-      <w:proofErr w:type="spellEnd"/>
-      <w:r>
-        <w:t>.</w:t>
+        <w:t>. Semester M.Sc.</w:t>
       </w:r>
     </w:p>
     <w:p>
@@ -4090,7 +4085,6 @@
           <w:lang w:val="en-US"/>
         </w:rPr>
       </w:pPr>
-      <w:proofErr w:type="spellStart"/>
       <w:r>
         <w:rPr>
           <w:rFonts w:ascii="Frutiger Next LT W1G" w:hAnsi="Frutiger Next LT W1G"/>
@@ -4099,7 +4093,6 @@
         <w:lastRenderedPageBreak/>
         <w:t>Tabellen</w:t>
       </w:r>
-      <w:proofErr w:type="spellEnd"/>
     </w:p>
     <w:p>
       <w:pPr>
@@ -4146,7 +4139,7 @@
           <w:rFonts w:ascii="Frutiger Next LT W1G" w:hAnsi="Frutiger Next LT W1G"/>
         </w:rPr>
       </w:pPr>
-      <w:bookmarkStart w:id="0" w:name="_Toc424552773"/>
+      <w:bookmarkStart w:id="1" w:name="_Toc424552773"/>
       <w:r>
         <w:rPr>
           <w:rFonts w:ascii="Frutiger Next LT W1G" w:hAnsi="Frutiger Next LT W1G"/>
@@ -4154,7 +4147,7 @@
         <w:lastRenderedPageBreak/>
         <w:t>Versionsgeschichte</w:t>
       </w:r>
-      <w:bookmarkEnd w:id="0"/>
+      <w:bookmarkEnd w:id="1"/>
     </w:p>
     <w:tbl>
       <w:tblPr>
@@ -4256,11 +4249,9 @@
             <w:pPr>
               <w:cnfStyle w:val="000000100000" w:firstRow="0" w:lastRow="0" w:firstColumn="0" w:lastColumn="0" w:oddVBand="0" w:evenVBand="0" w:oddHBand="1" w:evenHBand="0" w:firstRowFirstColumn="0" w:firstRowLastColumn="0" w:lastRowFirstColumn="0" w:lastRowLastColumn="0"/>
             </w:pPr>
-            <w:proofErr w:type="spellStart"/>
             <w:r>
               <w:t>Draft</w:t>
             </w:r>
-            <w:proofErr w:type="spellEnd"/>
           </w:p>
         </w:tc>
       </w:tr>
@@ -4310,7 +4301,7 @@
           <w:rFonts w:ascii="Frutiger Next LT W1G" w:hAnsi="Frutiger Next LT W1G"/>
         </w:rPr>
       </w:pPr>
-      <w:bookmarkStart w:id="1" w:name="_Toc424552774"/>
+      <w:bookmarkStart w:id="2" w:name="_Toc424552774"/>
       <w:r>
         <w:rPr>
           <w:rFonts w:ascii="Frutiger Next LT W1G" w:hAnsi="Frutiger Next LT W1G"/>
@@ -4318,13 +4309,13 @@
         <w:lastRenderedPageBreak/>
         <w:t>Einführung</w:t>
       </w:r>
-      <w:bookmarkEnd w:id="1"/>
+      <w:bookmarkEnd w:id="2"/>
     </w:p>
     <w:p>
       <w:pPr>
         <w:pStyle w:val="berschrift2"/>
       </w:pPr>
-      <w:bookmarkStart w:id="2" w:name="_Toc424552775"/>
+      <w:bookmarkStart w:id="3" w:name="_Toc424552775"/>
       <w:r>
         <w:t>Zweck des</w:t>
       </w:r>
@@ -4334,7 +4325,7 @@
       <w:r>
         <w:t>s</w:t>
       </w:r>
-      <w:bookmarkEnd w:id="2"/>
+      <w:bookmarkEnd w:id="3"/>
     </w:p>
     <w:p>
       <w:r>
@@ -4343,15 +4334,7 @@
     </w:p>
     <w:p>
       <w:r>
-        <w:t xml:space="preserve">Die Webseite bietet Informationen und Zugang zu allen Leistungen, die das Rechenzentrum anbietet. Im Rahmen dieses Projektes soll die Informationsstruktur der Seite kritisch betrachtet und nutzerzentriert überarbeitet werden. Zielgruppen dieses Dokuments sind zum einen die Betreuer und Korrektoren des Projektes Prof. Dr. Christian Wolff und Dr. Raphael Wimmer, sowie der Auftraggeber Michael </w:t>
-      </w:r>
-      <w:proofErr w:type="spellStart"/>
-      <w:r>
-        <w:t>Giesz</w:t>
-      </w:r>
-      <w:proofErr w:type="spellEnd"/>
-      <w:r>
-        <w:t>, der das Rechenzentrum vertritt.</w:t>
+        <w:t>Die Webseite bietet Informationen und Zugang zu allen Leistungen, die das Rechenzentrum anbietet. Im Rahmen dieses Projektes soll die Informationsstruktur der Seite kritisch betrachtet und nutzerzentriert überarbeitet werden. Zielgruppen dieses Dokuments sind zum einen die Betreuer und Korrektoren des Projektes Prof. Dr. Christian Wolff und Dr. Raphael Wimmer, sowie der Auftraggeber Michael Giesz, der das Rechenzentrum vertritt.</w:t>
       </w:r>
     </w:p>
     <w:p>
@@ -4363,19 +4346,11 @@
       <w:pPr>
         <w:pStyle w:val="berschrift2"/>
       </w:pPr>
-      <w:bookmarkStart w:id="3" w:name="_Toc424552776"/>
-      <w:r>
-        <w:t>Projektumfang (</w:t>
-      </w:r>
-      <w:proofErr w:type="spellStart"/>
-      <w:r>
-        <w:t>Scope</w:t>
-      </w:r>
-      <w:proofErr w:type="spellEnd"/>
-      <w:r>
-        <w:t>)</w:t>
-      </w:r>
-      <w:bookmarkEnd w:id="3"/>
+      <w:bookmarkStart w:id="4" w:name="_Toc424552776"/>
+      <w:r>
+        <w:t>Projektumfang (Scope)</w:t>
+      </w:r>
+      <w:bookmarkEnd w:id="4"/>
     </w:p>
     <w:p>
       <w:r>
@@ -4387,15 +4362,7 @@
     </w:p>
     <w:p>
       <w:r>
-        <w:t xml:space="preserve">Primäres Ziel ist es somit die Webseite strukturell neu zu gestalten. Es soll hierbei jedoch die Seite an den Nutzer angepasst werden (User </w:t>
-      </w:r>
-      <w:proofErr w:type="spellStart"/>
-      <w:r>
-        <w:t>Centered</w:t>
-      </w:r>
-      <w:proofErr w:type="spellEnd"/>
-      <w:r>
-        <w:t xml:space="preserve"> Design) wodurch auf die bisherige Struktur der Seite kein Wert gelegt wird. Außerdem wird näher betrachtet, was von den Nutzern gebraucht wird und auf welche Informationen verzichtet werden kann. Als Zielgruppen für das Projekt stehen Studierende und Mitarbeiter der Universität Regensburg im Fokus, für welche die jeweiligen Anwendungsszenarien ausgearbeitet werden. Hieraus wird ein konkrete</w:t>
+        <w:t>Primäres Ziel ist es somit die Webseite strukturell neu zu gestalten. Es soll hierbei jedoch die Seite an den Nutzer angepasst werden (User Centered Design) wodurch auf die bisherige Struktur der Seite kein Wert gelegt wird. Außerdem wird näher betrachtet, was von den Nutzern gebraucht wird und auf welche Informationen verzichtet werden kann. Als Zielgruppen für das Projekt stehen Studierende und Mitarbeiter der Universität Regensburg im Fokus, für welche die jeweiligen Anwendungsszenarien ausgearbeitet werden. Hieraus wird ein konkrete</w:t>
       </w:r>
       <w:r>
         <w:t>s Anforderungsdokument erstellt, welches eine neue Informationsarchitektur für die Webseite des Rechenzentrums beinhaltet.</w:t>
@@ -4415,11 +4382,11 @@
       <w:pPr>
         <w:pStyle w:val="berschrift2"/>
       </w:pPr>
-      <w:bookmarkStart w:id="4" w:name="_Toc424552777"/>
+      <w:bookmarkStart w:id="5" w:name="_Toc424552777"/>
       <w:r>
         <w:t>Definitionen, Akronyme und Abkürzungen</w:t>
       </w:r>
-      <w:bookmarkEnd w:id="4"/>
+      <w:bookmarkEnd w:id="5"/>
     </w:p>
     <w:tbl>
       <w:tblPr>
@@ -4474,12 +4441,12 @@
       <w:pPr>
         <w:pStyle w:val="berschrift2"/>
       </w:pPr>
-      <w:bookmarkStart w:id="5" w:name="_Toc424552778"/>
+      <w:bookmarkStart w:id="6" w:name="_Toc424552778"/>
       <w:r>
         <w:lastRenderedPageBreak/>
         <w:t>Referenzen und Quellenangaben</w:t>
       </w:r>
-      <w:bookmarkEnd w:id="5"/>
+      <w:bookmarkEnd w:id="6"/>
     </w:p>
     <w:p>
       <w:pPr>
@@ -4506,11 +4473,11 @@
       <w:pPr>
         <w:pStyle w:val="berschrift2"/>
       </w:pPr>
-      <w:bookmarkStart w:id="6" w:name="_Toc424552779"/>
+      <w:bookmarkStart w:id="7" w:name="_Toc424552779"/>
       <w:r>
         <w:t>Übersicht über das Dokument</w:t>
       </w:r>
-      <w:bookmarkEnd w:id="6"/>
+      <w:bookmarkEnd w:id="7"/>
     </w:p>
     <w:p>
       <w:r>
@@ -4573,39 +4540,31 @@
           <w:rFonts w:ascii="Frutiger Next LT W1G" w:hAnsi="Frutiger Next LT W1G"/>
         </w:rPr>
       </w:pPr>
-      <w:bookmarkStart w:id="7" w:name="_Toc424552780"/>
+      <w:bookmarkStart w:id="8" w:name="_Toc424552780"/>
       <w:r>
         <w:rPr>
           <w:rFonts w:ascii="Frutiger Next LT W1G" w:hAnsi="Frutiger Next LT W1G"/>
         </w:rPr>
         <w:t>Allgemeine Beschreibung</w:t>
       </w:r>
-      <w:bookmarkEnd w:id="7"/>
+      <w:bookmarkEnd w:id="8"/>
     </w:p>
     <w:p>
       <w:pPr>
         <w:pStyle w:val="berschrift2"/>
       </w:pPr>
-      <w:bookmarkStart w:id="8" w:name="_Toc424552781"/>
+      <w:bookmarkStart w:id="9" w:name="_Toc424552781"/>
       <w:r>
         <w:t>Produktperspektive</w:t>
       </w:r>
-      <w:bookmarkEnd w:id="8"/>
+      <w:bookmarkEnd w:id="9"/>
     </w:p>
     <w:p>
       <w:r>
         <w:t>Das Rechenzentrum ist eine Institution der Universität Regensburg. Auf dieser Webseite sind Informationen und Zugang zu allen Leistungen die das Rechenzentrum anbietet. Der Inhalt der Webseite wird von mehreren Autoren unabhängig voneinander gepflegt und unterliegt keiner zentralen Stelle. Die Verwaltung der Webseite ist auch komplett von den restlichen Institutionen der Universität getrennt.</w:t>
       </w:r>
       <w:r>
-        <w:t xml:space="preserve"> Alle Webseiten der Universität Regensburg werden mit dem CMS </w:t>
-      </w:r>
-      <w:proofErr w:type="spellStart"/>
-      <w:r>
-        <w:t>Imperia</w:t>
-      </w:r>
-      <w:proofErr w:type="spellEnd"/>
-      <w:r>
-        <w:t xml:space="preserve"> verwaltet, so auf die des Rechenzentrums.</w:t>
+        <w:t xml:space="preserve"> Alle Webseiten der Universität Regensburg werden mit dem CMS Imperia verwaltet, so auf die des Rechenzentrums.</w:t>
       </w:r>
     </w:p>
     <w:p>
@@ -4636,24 +4595,16 @@
       <w:pPr>
         <w:pStyle w:val="berschrift2"/>
       </w:pPr>
-      <w:bookmarkStart w:id="9" w:name="_Toc424552782"/>
+      <w:bookmarkStart w:id="10" w:name="_Toc424552782"/>
       <w:r>
         <w:lastRenderedPageBreak/>
         <w:t>Produktfunktionen</w:t>
       </w:r>
-      <w:bookmarkEnd w:id="9"/>
-    </w:p>
-    <w:p>
-      <w:r>
-        <w:t xml:space="preserve">Ziel dieses Projektes ist es ein Konzept für den Aufbau der Webseite des Rechenzentrums zu erstellen. Hierbei soll vor allem die Seite an den Nutzer angepasst werden (User </w:t>
-      </w:r>
-      <w:proofErr w:type="spellStart"/>
-      <w:r>
-        <w:t>Centered</w:t>
-      </w:r>
-      <w:proofErr w:type="spellEnd"/>
-      <w:r>
-        <w:t xml:space="preserve"> Design)</w:t>
+      <w:bookmarkEnd w:id="10"/>
+    </w:p>
+    <w:p>
+      <w:r>
+        <w:t>Ziel dieses Projektes ist es ein Konzept für den Aufbau der Webseite des Rechenzentrums zu erstellen. Hierbei soll vor allem die Seite an den Nutzer angepasst werden (User Centered Design)</w:t>
       </w:r>
       <w:r>
         <w:t xml:space="preserve"> und ungenutzte Seiten entfernt werden</w:t>
@@ -4678,11 +4629,11 @@
       <w:pPr>
         <w:pStyle w:val="berschrift2"/>
       </w:pPr>
-      <w:bookmarkStart w:id="10" w:name="_Toc424552783"/>
+      <w:bookmarkStart w:id="11" w:name="_Toc424552783"/>
       <w:r>
         <w:t>Benutzergruppen und Charakteristika</w:t>
       </w:r>
-      <w:bookmarkEnd w:id="10"/>
+      <w:bookmarkEnd w:id="11"/>
     </w:p>
     <w:p>
       <w:r>
@@ -4699,11 +4650,11 @@
       <w:pPr>
         <w:pStyle w:val="berschrift2"/>
       </w:pPr>
-      <w:bookmarkStart w:id="11" w:name="_Toc424552784"/>
+      <w:bookmarkStart w:id="12" w:name="_Toc424552784"/>
       <w:r>
         <w:t>Zielplattform</w:t>
       </w:r>
-      <w:bookmarkEnd w:id="11"/>
+      <w:bookmarkEnd w:id="12"/>
     </w:p>
     <w:p>
       <w:r>
@@ -4714,14 +4665,14 @@
       <w:pPr>
         <w:pStyle w:val="berschrift2"/>
       </w:pPr>
-      <w:bookmarkStart w:id="12" w:name="_Toc424552785"/>
+      <w:bookmarkStart w:id="13" w:name="_Toc424552785"/>
       <w:r>
         <w:t>Einschränkungen</w:t>
       </w:r>
       <w:r>
         <w:t>, Annahmen und Abhängigkeiten</w:t>
       </w:r>
-      <w:bookmarkEnd w:id="12"/>
+      <w:bookmarkEnd w:id="13"/>
     </w:p>
     <w:p>
       <w:pPr>
@@ -4739,26 +4690,12 @@
         <w:rPr>
           <w:i/>
         </w:rPr>
-        <w:t xml:space="preserve"> Gibt es Dritte (z.B. Auftraggeber), die Einfluss auf das Ergebnis haben. Treffen Sie </w:t>
-      </w:r>
-      <w:proofErr w:type="spellStart"/>
+        <w:t xml:space="preserve"> Gibt es Dritte (z.B. Auftraggeber), die Einfluss auf das Ergebnis haben. Treffen Sie geeignte Annahmen für ein erfolgreiches Projekt (z.B. Zugang zu notwendiger technischer Dokumentation, </w:t>
+      </w:r>
       <w:r>
         <w:rPr>
           <w:i/>
         </w:rPr>
-        <w:t>geeignte</w:t>
-      </w:r>
-      <w:proofErr w:type="spellEnd"/>
-      <w:r>
-        <w:rPr>
-          <w:i/>
-        </w:rPr>
-        <w:t xml:space="preserve"> Annahmen für ein erfolgreiches Projekt (z.B. Zugang zu notwendiger technischer Dokumentation, </w:t>
-      </w:r>
-      <w:r>
-        <w:rPr>
-          <w:i/>
-        </w:rPr>
         <w:t>Schnittstellen werden vom Auftraggeber offengelegt etc.).</w:t>
       </w:r>
     </w:p>
@@ -4766,11 +4703,11 @@
       <w:pPr>
         <w:pStyle w:val="berschrift2"/>
       </w:pPr>
-      <w:bookmarkStart w:id="13" w:name="_Toc424552786"/>
+      <w:bookmarkStart w:id="14" w:name="_Toc424552786"/>
       <w:r>
         <w:t>Dokumentation</w:t>
       </w:r>
-      <w:bookmarkEnd w:id="13"/>
+      <w:bookmarkEnd w:id="14"/>
     </w:p>
     <w:p>
       <w:r>
@@ -4787,7 +4724,7 @@
           <w:rFonts w:ascii="Frutiger Next LT W1G" w:hAnsi="Frutiger Next LT W1G"/>
         </w:rPr>
       </w:pPr>
-      <w:bookmarkStart w:id="14" w:name="_Toc424552787"/>
+      <w:bookmarkStart w:id="15" w:name="_Toc424552787"/>
       <w:r>
         <w:rPr>
           <w:rFonts w:ascii="Frutiger Next LT W1G" w:hAnsi="Frutiger Next LT W1G"/>
@@ -4795,336 +4732,616 @@
         <w:lastRenderedPageBreak/>
         <w:t>Anforderungen</w:t>
       </w:r>
-      <w:bookmarkEnd w:id="14"/>
+      <w:bookmarkEnd w:id="15"/>
     </w:p>
     <w:p>
       <w:pPr>
         <w:pStyle w:val="berschrift2"/>
       </w:pPr>
-      <w:bookmarkStart w:id="15" w:name="_Toc424552788"/>
+      <w:bookmarkStart w:id="16" w:name="_Toc424552788"/>
       <w:r>
         <w:t>Ist-Analyse</w:t>
       </w:r>
-      <w:bookmarkEnd w:id="15"/>
+      <w:bookmarkEnd w:id="16"/>
     </w:p>
     <w:p>
       <w:pPr>
         <w:pStyle w:val="berschrift3"/>
       </w:pPr>
-      <w:bookmarkStart w:id="16" w:name="_Toc424552789"/>
-      <w:proofErr w:type="spellStart"/>
-      <w:r>
-        <w:t>Piwik</w:t>
-      </w:r>
-      <w:proofErr w:type="spellEnd"/>
-      <w:r>
-        <w:t xml:space="preserve"> und Log-Daten Analyse</w:t>
-      </w:r>
-      <w:bookmarkEnd w:id="16"/>
+      <w:bookmarkStart w:id="17" w:name="_Toc424552789"/>
+      <w:r>
+        <w:t>Piwik und Log-Daten Analyse</w:t>
+      </w:r>
+      <w:bookmarkEnd w:id="17"/>
     </w:p>
     <w:p>
       <w:pPr>
         <w:pStyle w:val="berschrift3"/>
       </w:pPr>
-      <w:bookmarkStart w:id="17" w:name="_Toc424552790"/>
-      <w:proofErr w:type="spellStart"/>
-      <w:r>
-        <w:t>Contextual</w:t>
-      </w:r>
-      <w:proofErr w:type="spellEnd"/>
+      <w:bookmarkStart w:id="18" w:name="_Toc424552790"/>
+      <w:r>
+        <w:t>Contextual Inquiry</w:t>
+      </w:r>
+      <w:bookmarkEnd w:id="18"/>
+    </w:p>
+    <w:p>
+      <w:pPr>
+        <w:pStyle w:val="berschrift3"/>
+      </w:pPr>
+      <w:bookmarkStart w:id="19" w:name="_Toc424552791"/>
+      <w:r>
+        <w:t>Content Analyse</w:t>
+      </w:r>
+      <w:bookmarkEnd w:id="19"/>
+    </w:p>
+    <w:p>
+      <w:pPr>
+        <w:pStyle w:val="berschrift2"/>
+      </w:pPr>
+      <w:bookmarkStart w:id="20" w:name="_Toc424552792"/>
+      <w:r>
+        <w:t>Anforderungen an neue Struktur</w:t>
+      </w:r>
+      <w:bookmarkEnd w:id="20"/>
+    </w:p>
+    <w:p>
+      <w:pPr>
+        <w:pStyle w:val="berschrift3"/>
+      </w:pPr>
+      <w:bookmarkStart w:id="21" w:name="_Toc424552793"/>
+      <w:r>
+        <w:t>Card Sorting</w:t>
+      </w:r>
+      <w:bookmarkEnd w:id="21"/>
+    </w:p>
+    <w:p>
+      <w:r>
+        <w:t>Card Sorting ist eine Methode um die Informationsarchitektur einer Webseite zu entwerfen. Hierbei ist es das Ziel eine benutzerfreundliche Umgebung für den Nutzer zu schaffen, welche dieser leicht versteht. Endprodukt dieser Methode ist eine Menüstruktur, mit Ober- und Unterpunkten, welche die Nutzer für sinnvoll erachten. Das Card Sorting soll mit mindestens 16 Personen durchgeführt werden, aufgrund der verschiedenen Nutzergruppen.</w:t>
+      </w:r>
+    </w:p>
+    <w:p>
+      <w:pPr>
+        <w:pStyle w:val="Folgeabsatz"/>
+      </w:pPr>
+    </w:p>
+    <w:p>
+      <w:pPr>
+        <w:pStyle w:val="berschrift3"/>
+      </w:pPr>
+      <w:bookmarkStart w:id="22" w:name="_Toc424552794"/>
+      <w:r>
+        <w:t>Fragebogen</w:t>
+      </w:r>
+      <w:bookmarkEnd w:id="22"/>
+    </w:p>
+    <w:p>
+      <w:r>
+        <w:t xml:space="preserve">Der gestellte Fragebogen an die Nutzergruppen soll möglichst breit gefächert sein und alle Nutzergruppen erfassen. Erstellt wird dieser mit Hilfe der Ergebnisse der Piwik und Log-Daten Analyse, der Contextual Inquiry und der Content Analyse aus der Ist-Analyse. Der Bogen wird außerdem demographische Fragen beantworten und </w:t>
+      </w:r>
+      <w:r>
+        <w:t>Informationen</w:t>
+      </w:r>
+      <w:r>
+        <w:t xml:space="preserve"> zur Nutzergruppencharakterisierung liefern.  </w:t>
+      </w:r>
+    </w:p>
+    <w:p>
+      <w:pPr>
+        <w:pStyle w:val="berschrift3"/>
+      </w:pPr>
+      <w:bookmarkStart w:id="23" w:name="_Toc424552795"/>
+      <w:r>
+        <w:t>Personas und Szenarien</w:t>
+      </w:r>
+      <w:bookmarkEnd w:id="23"/>
+    </w:p>
+    <w:p>
+      <w:r>
+        <w:t xml:space="preserve">Personas sind fiktive Personen welche eine Nutzergruppe repräsentiert. Eine Persona vereint alle Eigenschaften die für diese Nutzergruppe zutreffen und </w:t>
+      </w:r>
+      <w:r>
+        <w:t>hilft</w:t>
+      </w:r>
+      <w:r>
+        <w:t xml:space="preserve"> bei Design-Entscheidungen. Erhoben werden diese Eigenschaften aus der Contextual Inquiry, dem Card Sorting und dem Fragebogen. Die Personas werden außerdem beim späteren testen der </w:t>
+      </w:r>
+      <w:r>
+        <w:t>Prototypen</w:t>
+      </w:r>
+      <w:r>
+        <w:t xml:space="preserve"> herangezogen um zum </w:t>
+      </w:r>
+      <w:r>
+        <w:t>Beispiel</w:t>
+      </w:r>
+      <w:r>
+        <w:t xml:space="preserve"> durch einen cognitive Walkthrough diesen zu testen und zu verbessern. </w:t>
+      </w:r>
+    </w:p>
+    <w:p>
+      <w:r>
+        <w:t>Die Szenarien sind an die Persona gebunden und beschreiben eine Exemplarische Nutzung des Systems. Hierdurch kann man sich besser in die Persona hineinversetzen und so besser eine Designentscheidung für die jeweilige Nutzergruppe finden.</w:t>
+      </w:r>
+    </w:p>
+    <w:p>
+      <w:pPr>
+        <w:pStyle w:val="berschrift3"/>
+      </w:pPr>
+      <w:bookmarkStart w:id="24" w:name="_Toc424552796"/>
+      <w:r>
+        <w:lastRenderedPageBreak/>
+        <w:t>Prototyp</w:t>
+      </w:r>
+      <w:r>
+        <w:t>en</w:t>
+      </w:r>
+      <w:bookmarkEnd w:id="24"/>
+    </w:p>
+    <w:p>
+      <w:r>
+        <w:t xml:space="preserve">Um die erhaltenen Ergebnisse aus der Ist-Analyse, dem Card Sorting, dem Fragebogen und den Personas zusammenzuführen, wird zunächst ein einfacher Paper </w:t>
+      </w:r>
+      <w:r>
+        <w:t>Prototyp</w:t>
+      </w:r>
+      <w:r>
+        <w:t xml:space="preserve"> oder ein Imperia Prototyp erstellt. Dieser wird anschließend durch Experten und Nutzer getestet und evaluiert ob die verwendeten Spezifikationen tauglich sind. </w:t>
+      </w:r>
+    </w:p>
+    <w:p>
+      <w:r>
+        <w:t>Sobald das Proto</w:t>
+      </w:r>
+      <w:r>
+        <w:t>t</w:t>
+      </w:r>
+      <w:r>
+        <w:t xml:space="preserve">yping abgeschlossen ist, wird ein finaler </w:t>
+      </w:r>
+      <w:r>
+        <w:t>Prototyp</w:t>
+      </w:r>
+      <w:r>
+        <w:t xml:space="preserve"> mit Imperia erstellt um Nutzertests </w:t>
+      </w:r>
+      <w:r>
+        <w:t>durchzuführen</w:t>
+      </w:r>
+      <w:r>
+        <w:t xml:space="preserve"> und die erstellte Struktur zu testen.</w:t>
+      </w:r>
+    </w:p>
+    <w:p>
+      <w:pPr>
+        <w:pStyle w:val="berschrift1"/>
+        <w:rPr>
+          <w:rFonts w:ascii="Frutiger Next LT W1G" w:hAnsi="Frutiger Next LT W1G"/>
+        </w:rPr>
+      </w:pPr>
+      <w:bookmarkStart w:id="25" w:name="_Toc424552797"/>
+      <w:r>
+        <w:rPr>
+          <w:rFonts w:ascii="Frutiger Next LT W1G" w:hAnsi="Frutiger Next LT W1G"/>
+        </w:rPr>
+        <w:t>Versuchsaufbau</w:t>
+      </w:r>
+      <w:r>
+        <w:rPr>
+          <w:rFonts w:ascii="Frutiger Next LT W1G" w:hAnsi="Frutiger Next LT W1G"/>
+        </w:rPr>
+        <w:t xml:space="preserve"> und Konzeption</w:t>
+      </w:r>
+      <w:bookmarkEnd w:id="25"/>
+    </w:p>
+    <w:p>
+      <w:pPr>
+        <w:pStyle w:val="berschrift2"/>
+      </w:pPr>
+      <w:bookmarkStart w:id="26" w:name="_Toc424552798"/>
+      <w:r>
+        <w:t>Nutzungskontext</w:t>
+      </w:r>
+      <w:bookmarkEnd w:id="26"/>
+    </w:p>
+    <w:p>
+      <w:pPr>
+        <w:pStyle w:val="berschrift3"/>
+      </w:pPr>
+      <w:bookmarkStart w:id="27" w:name="_Toc424552799"/>
+      <w:r>
+        <w:t>Nutzer</w:t>
+      </w:r>
+      <w:bookmarkEnd w:id="27"/>
+    </w:p>
+    <w:p>
+      <w:r>
+        <w:t xml:space="preserve">Für den Test der neuen Struktur werden die </w:t>
+      </w:r>
+      <w:r>
+        <w:t>unterschiedlichen</w:t>
+      </w:r>
+      <w:r>
+        <w:t xml:space="preserve"> Nutzergruppen herangezogen, welche sich aus den zuvor </w:t>
+      </w:r>
+      <w:r>
+        <w:t>erfolgten</w:t>
+      </w:r>
+      <w:r>
+        <w:t xml:space="preserve"> Untersuchungen ergaben.</w:t>
+      </w:r>
+    </w:p>
+    <w:p>
+      <w:pPr>
+        <w:pStyle w:val="berschrift3"/>
+      </w:pPr>
+      <w:bookmarkStart w:id="28" w:name="_Toc424552800"/>
+      <w:r>
+        <w:t>Ziele</w:t>
+      </w:r>
+      <w:bookmarkEnd w:id="28"/>
+    </w:p>
+    <w:p>
+      <w:r>
+        <w:t>Ziel ist die neue Struktur mit den verschiedenen Nutzergruppen zu testen und zu bestätigen oder zu wiederlegen, dass der neue Aufbau performanter ist und die Nutzer mehr zufrieden stellt.</w:t>
+      </w:r>
+    </w:p>
+    <w:p>
+      <w:pPr>
+        <w:pStyle w:val="berschrift3"/>
+      </w:pPr>
+      <w:bookmarkStart w:id="29" w:name="_Toc424552801"/>
+      <w:r>
+        <w:t>Equipment</w:t>
+      </w:r>
+      <w:bookmarkEnd w:id="29"/>
+    </w:p>
+    <w:p>
+      <w:r>
+        <w:t>Sämtliche Tests werden am selben Gerät und mit dem gleichen Browser durchgeführt. Außerdem werden alle Versuche aufgezeichnet mit Bild und Ton und eine spätere Analyse vorzunehmen.</w:t>
+      </w:r>
+    </w:p>
+    <w:p>
+      <w:r>
+        <w:t xml:space="preserve">Jedem Versuch wird außerdem ein </w:t>
+      </w:r>
+      <w:r>
+        <w:t>Schriftführer</w:t>
+      </w:r>
+      <w:r>
+        <w:t xml:space="preserve"> beiwohnen, welcher den sämtlichen Versuchsablauf mitkommentiert, falls technische Fehler auftreten oder bei der Analyse der Video und Audiodaten Fragen auftreten.</w:t>
+      </w:r>
+    </w:p>
+    <w:p>
+      <w:pPr>
+        <w:pStyle w:val="berschrift3"/>
+      </w:pPr>
+      <w:bookmarkStart w:id="30" w:name="_Toc424552802"/>
+      <w:r>
+        <w:t>Anwendungsraum</w:t>
+      </w:r>
+      <w:bookmarkEnd w:id="30"/>
       <w:r>
         <w:t xml:space="preserve"> </w:t>
       </w:r>
-      <w:proofErr w:type="spellStart"/>
-      <w:r>
-        <w:t>Inquiry</w:t>
-      </w:r>
-      <w:bookmarkEnd w:id="17"/>
-      <w:proofErr w:type="spellEnd"/>
+    </w:p>
+    <w:p>
+      <w:r>
+        <w:t>Für die Versuche wird das jeweilige Umfeld gewählt, in dem der Nutzer meist das System benutzt. Auf ein Laborumfeld wird verzichtet, da dies die Probanden</w:t>
+      </w:r>
+      <w:r>
+        <w:t>akquirierung</w:t>
+      </w:r>
+      <w:r>
+        <w:t xml:space="preserve">, vor allem im </w:t>
+      </w:r>
+      <w:r>
+        <w:t>Bereich</w:t>
+      </w:r>
+      <w:r>
+        <w:t xml:space="preserve"> der Mitarbeiter </w:t>
+      </w:r>
+      <w:r>
+        <w:t>unnötig</w:t>
+      </w:r>
+      <w:r>
+        <w:t xml:space="preserve"> </w:t>
+      </w:r>
+      <w:r>
+        <w:t>erschweren</w:t>
+      </w:r>
+      <w:r>
+        <w:t xml:space="preserve"> würde. Jedoch wird der Test immer in einem abgetrennten Bereich erfolgen, damit der Nutzer nicht abgelenkt und das Ergebnis verfälscht wird. Außerdem werden im Testraum maximal 4 Personen, dem Probanden, dem Tes</w:t>
+      </w:r>
+      <w:r>
+        <w:t>t</w:t>
+      </w:r>
+      <w:r>
+        <w:t>leiter und ein bis zwei Schriftführer anwesend sein um die Testperson nicht zu verunsichern und abzulenken.</w:t>
+      </w:r>
     </w:p>
     <w:p>
       <w:pPr>
         <w:pStyle w:val="berschrift3"/>
       </w:pPr>
-      <w:bookmarkStart w:id="18" w:name="_Toc424552791"/>
-      <w:r>
-        <w:t>Content Analyse</w:t>
-      </w:r>
-      <w:bookmarkEnd w:id="18"/>
+      <w:bookmarkStart w:id="31" w:name="_Toc424552803"/>
+      <w:r>
+        <w:lastRenderedPageBreak/>
+        <w:t>Testszenarien</w:t>
+      </w:r>
+      <w:bookmarkEnd w:id="31"/>
+    </w:p>
+    <w:p>
+      <w:r>
+        <w:t xml:space="preserve">Die verwendeten Testszenarien erschließen sich aus dem Vorabtest und werden typische Anwendungsfälle mit dem neuen Konzept überprüfen. Es werden drei bis vier unterschiedliche Tasks mit </w:t>
+      </w:r>
+      <w:r>
+        <w:t>unterschiedlicher</w:t>
+      </w:r>
+      <w:r>
+        <w:t xml:space="preserve"> </w:t>
+      </w:r>
+      <w:r>
+        <w:t>Schwierigkeit</w:t>
+      </w:r>
+      <w:r>
+        <w:t xml:space="preserve"> und Dauer erstellt. Da der Nutzungskontext der unterschiedlichen Nutzergruppen höchstwahrscheinlich grundverschieden sein wird, werden unterschiedliche Szenarien für die jeweiligen Nutzergruppen erstellt.</w:t>
+      </w:r>
     </w:p>
     <w:p>
       <w:pPr>
         <w:pStyle w:val="berschrift2"/>
       </w:pPr>
-      <w:bookmarkStart w:id="19" w:name="_Toc424552792"/>
-      <w:r>
-        <w:t>Anforderungen an neue Struktur</w:t>
-      </w:r>
-      <w:bookmarkEnd w:id="19"/>
+      <w:bookmarkStart w:id="32" w:name="_Toc424552804"/>
+      <w:r>
+        <w:t xml:space="preserve">Kriterien für </w:t>
+      </w:r>
+      <w:r>
+        <w:t xml:space="preserve">Performance </w:t>
+      </w:r>
+      <w:r>
+        <w:t>und Zufriedenheit</w:t>
+      </w:r>
+      <w:bookmarkEnd w:id="32"/>
     </w:p>
     <w:p>
       <w:pPr>
         <w:pStyle w:val="berschrift3"/>
       </w:pPr>
-      <w:bookmarkStart w:id="20" w:name="_Toc424552793"/>
-      <w:r>
-        <w:t xml:space="preserve">Card </w:t>
-      </w:r>
-      <w:proofErr w:type="spellStart"/>
-      <w:r>
-        <w:t>Sorting</w:t>
-      </w:r>
-      <w:bookmarkEnd w:id="20"/>
-      <w:proofErr w:type="spellEnd"/>
+      <w:bookmarkStart w:id="33" w:name="_Toc424552805"/>
+      <w:r>
+        <w:t>Ziele</w:t>
+      </w:r>
+      <w:bookmarkEnd w:id="33"/>
+    </w:p>
+    <w:p>
+      <w:r>
+        <w:t>Um die Performanz und die Zufriedenheit der Nutzer zu erheben werden verschiedene Kriterien erhoben. Diese dienen dazu, im späteren Verlauf der Untersuchung die verschiedenen Testpersonen und deren Erfolg und Misserfolg zu vergleichen.</w:t>
+      </w:r>
     </w:p>
     <w:p>
       <w:pPr>
         <w:pStyle w:val="berschrift3"/>
       </w:pPr>
-      <w:bookmarkStart w:id="21" w:name="_Toc424552794"/>
-      <w:r>
-        <w:t>Fragebogen</w:t>
-      </w:r>
-      <w:bookmarkEnd w:id="21"/>
+      <w:bookmarkStart w:id="34" w:name="_Toc424552806"/>
+      <w:r>
+        <w:t>Kriterien</w:t>
+      </w:r>
+      <w:bookmarkEnd w:id="34"/>
+    </w:p>
+    <w:p>
+      <w:r>
+        <w:t xml:space="preserve">Kriterien für die Performanz werden die benötigte Zeit sein in der ein Nutzer einen bestimmten Task löst und wie viele Klicks er hierfür benötigt beziehungsweise wie viele Misserfolge durchlaufen werden, bis das eigentliche Ziel erfüllt ist. Durch dieses Vorgehen lassen sich die </w:t>
+      </w:r>
+      <w:r>
+        <w:t>Ergebnisse</w:t>
+      </w:r>
+      <w:r>
+        <w:t xml:space="preserve"> leichter Statistisch belegen und es können einfacher Verbesserungen </w:t>
+      </w:r>
+      <w:r>
+        <w:t>vorgenommen</w:t>
+      </w:r>
+      <w:r>
+        <w:t xml:space="preserve"> werden.</w:t>
+      </w:r>
+    </w:p>
+    <w:p>
+      <w:r>
+        <w:t xml:space="preserve">Für die User Experience und </w:t>
+      </w:r>
+      <w:r>
+        <w:t>Usability</w:t>
+      </w:r>
+      <w:r>
+        <w:t xml:space="preserve"> wird ein Abschlussfragebogen erstellt und ein </w:t>
+      </w:r>
+      <w:r>
+        <w:t>abschließendes</w:t>
+      </w:r>
+      <w:r>
+        <w:t xml:space="preserve"> Interview </w:t>
+      </w:r>
+      <w:r>
+        <w:t>erfolgen</w:t>
+      </w:r>
+      <w:r>
+        <w:t>, bei welchem gewisse Problemstellen im Versuch eingegangen wird.</w:t>
+      </w:r>
+    </w:p>
+    <w:p>
+      <w:pPr>
+        <w:pStyle w:val="berschrift2"/>
+      </w:pPr>
+      <w:bookmarkStart w:id="35" w:name="_Toc424552807"/>
+      <w:r>
+        <w:t>Testmethoden</w:t>
+      </w:r>
+      <w:bookmarkEnd w:id="35"/>
     </w:p>
     <w:p>
       <w:pPr>
         <w:pStyle w:val="berschrift3"/>
       </w:pPr>
-      <w:bookmarkStart w:id="22" w:name="_Toc424552795"/>
-      <w:proofErr w:type="spellStart"/>
-      <w:r>
-        <w:t>Personas</w:t>
-      </w:r>
-      <w:proofErr w:type="spellEnd"/>
-      <w:r>
-        <w:t xml:space="preserve"> und Szenarien</w:t>
-      </w:r>
-      <w:bookmarkEnd w:id="22"/>
+      <w:bookmarkStart w:id="36" w:name="_Toc424552808"/>
+      <w:r>
+        <w:t>A-B Vergleich</w:t>
+      </w:r>
+      <w:bookmarkEnd w:id="36"/>
+    </w:p>
+    <w:p>
+      <w:r>
+        <w:t xml:space="preserve">Bevor die eigentliche Nutzerstudie erfolgt, wird ein A-B Vergleich mit mindestens 8 Probanden durchgeführt. Hierbei </w:t>
+      </w:r>
+      <w:r>
+        <w:t>wird</w:t>
+      </w:r>
+      <w:r>
+        <w:t xml:space="preserve"> die alte Struktur der Seite des Rechenzentrums mit dem neuen Konzept verglichen und geprüft, ob die veränderte Struktur bei den Nutzern wirklich erfolgreich ist. Sollte der A-B Vergleich für das neue Konzept ein positives Ergebnis liefern, wird mit der ausführlichen Nutzerstudie fortgefahren.</w:t>
+      </w:r>
     </w:p>
     <w:p>
       <w:pPr>
         <w:pStyle w:val="berschrift3"/>
       </w:pPr>
-      <w:bookmarkStart w:id="23" w:name="_Toc424552796"/>
-      <w:r>
-        <w:t>Prototyp</w:t>
-      </w:r>
-      <w:r>
-        <w:t>en</w:t>
-      </w:r>
-      <w:bookmarkEnd w:id="23"/>
-    </w:p>
-    <w:p>
-      <w:pPr>
-        <w:pStyle w:val="berschrift1"/>
-        <w:rPr>
-          <w:rFonts w:ascii="Frutiger Next LT W1G" w:hAnsi="Frutiger Next LT W1G"/>
-        </w:rPr>
-      </w:pPr>
-      <w:bookmarkStart w:id="24" w:name="_Toc424552797"/>
-      <w:r>
-        <w:rPr>
-          <w:rFonts w:ascii="Frutiger Next LT W1G" w:hAnsi="Frutiger Next LT W1G"/>
-        </w:rPr>
-        <w:t>Versuchsaufbau</w:t>
-      </w:r>
-      <w:r>
-        <w:rPr>
-          <w:rFonts w:ascii="Frutiger Next LT W1G" w:hAnsi="Frutiger Next LT W1G"/>
-        </w:rPr>
-        <w:t xml:space="preserve"> und Konzeption</w:t>
-      </w:r>
-      <w:bookmarkEnd w:id="24"/>
-    </w:p>
+      <w:bookmarkStart w:id="37" w:name="_Toc424552809"/>
+      <w:r>
+        <w:t>Nutzerstudie mit neuer Struktur</w:t>
+      </w:r>
+      <w:bookmarkEnd w:id="37"/>
+    </w:p>
+    <w:p>
+      <w:r>
+        <w:t>Die abschließende Nutzerstudie wird die evaluierten Nutzergruppen getrennt voneinander betrachten. Getestet wird das Konzept mit mindestens 30 Personen, verteilt in den verschiedenen Nutzergruppen. Je nachdem wie viele Gruppen es sind, kann die Zahl der Probanden eventuell höher sein als erwartet.</w:t>
+      </w:r>
+    </w:p>
+    <w:p/>
     <w:p>
       <w:pPr>
         <w:pStyle w:val="berschrift2"/>
       </w:pPr>
-      <w:bookmarkStart w:id="25" w:name="_Toc424552798"/>
-      <w:r>
-        <w:t>Nutzungskontext</w:t>
-      </w:r>
-      <w:bookmarkEnd w:id="25"/>
+      <w:bookmarkStart w:id="38" w:name="_Toc424552810"/>
+      <w:r>
+        <w:t>Usability Metriken</w:t>
+      </w:r>
+      <w:bookmarkEnd w:id="38"/>
     </w:p>
     <w:p>
       <w:pPr>
         <w:pStyle w:val="berschrift3"/>
       </w:pPr>
-      <w:bookmarkStart w:id="26" w:name="_Toc424552799"/>
-      <w:r>
-        <w:t>Nutzer</w:t>
-      </w:r>
-      <w:bookmarkEnd w:id="26"/>
+      <w:bookmarkStart w:id="39" w:name="_Toc424552811"/>
+      <w:r>
+        <w:t>Effektivität</w:t>
+      </w:r>
+      <w:bookmarkEnd w:id="39"/>
+    </w:p>
+    <w:p>
+      <w:r>
+        <w:t>Die Effektivi</w:t>
+      </w:r>
+      <w:r>
+        <w:t>tät wird mit Hilfe der Abschlus</w:t>
+      </w:r>
+      <w:r>
+        <w:t>srate bestimmt. Hierbei werden sowohl Ta</w:t>
+      </w:r>
+      <w:r>
+        <w:t>s</w:t>
+      </w:r>
+      <w:r>
+        <w:t>ks welche ohne Hilfestellung erfolgreich absolviert wurden mit denen verrechnet, welche mit Hilfestellung absolviert wurden. Zu dem Anteil mit Hilfestellungen, werden alle Probanden gerechnet, welche mehr als zwei Hilfestellungen benötigten. Hieraus Ergibt sich, dass die Effektivität der Anteil der erfüllten Aufgaben mal dem Erfüllungsgrad der Aufgaben ist.</w:t>
+      </w:r>
+    </w:p>
+    <w:p>
+      <w:r>
+        <w:t>Falls der Versuch aufgrund von externen Faktoren wie Unterbrechung, Internetprobleme etc. beeinflusst wird, wird dies als Error bezeichnet und nicht gewertet.</w:t>
+      </w:r>
     </w:p>
     <w:p>
       <w:pPr>
         <w:pStyle w:val="berschrift3"/>
       </w:pPr>
-      <w:bookmarkStart w:id="27" w:name="_Toc424552800"/>
-      <w:r>
-        <w:t>Ziele</w:t>
-      </w:r>
-      <w:bookmarkEnd w:id="27"/>
+      <w:bookmarkStart w:id="40" w:name="_Toc424552812"/>
+      <w:r>
+        <w:t>Effizienz</w:t>
+      </w:r>
+      <w:bookmarkEnd w:id="40"/>
+    </w:p>
+    <w:p>
+      <w:r>
+        <w:t xml:space="preserve">Die Effizienz wird aus der Effektivität des Nutzers und der benötigten Zeit ermittelt. Hierbei wird jeder Task getrennt voneinander betrachtet und analysiert. Die benötigte Zeit soll in zwei Faktoren unterschieden werden. Zum einen produktiv verbrachte Zeit und zum anderen unproduktiv verbrachte Zeit. Produktiv verbrachte Zeit beinhaltet jegliche Aktion die Notwendig ist um das Ziel zu erreichen. Unproduktiv </w:t>
+      </w:r>
+      <w:r>
+        <w:t>verbrachte</w:t>
+      </w:r>
+      <w:r>
+        <w:t xml:space="preserve"> Zeit ist Zeit welche </w:t>
+      </w:r>
+      <w:r>
+        <w:t>unnötig</w:t>
+      </w:r>
+      <w:r>
+        <w:t xml:space="preserve"> verschwendet wird, da gesucht oder Hilfe in Anspruch genommen wird.</w:t>
+      </w:r>
     </w:p>
     <w:p>
       <w:pPr>
         <w:pStyle w:val="berschrift3"/>
       </w:pPr>
-      <w:bookmarkStart w:id="28" w:name="_Toc424552801"/>
-      <w:r>
-        <w:t>Equipment</w:t>
-      </w:r>
-      <w:bookmarkEnd w:id="28"/>
-    </w:p>
-    <w:p>
-      <w:pPr>
-        <w:pStyle w:val="berschrift3"/>
-      </w:pPr>
-      <w:bookmarkStart w:id="29" w:name="_Toc424552802"/>
-      <w:r>
-        <w:t>Anwendungsraum</w:t>
-      </w:r>
-      <w:bookmarkEnd w:id="29"/>
+      <w:bookmarkStart w:id="41" w:name="_Toc424552813"/>
+      <w:r>
+        <w:t>Benutzerzufriedenheit</w:t>
+      </w:r>
+      <w:bookmarkEnd w:id="41"/>
       <w:r>
         <w:t xml:space="preserve"> </w:t>
       </w:r>
     </w:p>
     <w:p>
-      <w:pPr>
-        <w:pStyle w:val="berschrift3"/>
-      </w:pPr>
-      <w:bookmarkStart w:id="30" w:name="_Toc424552803"/>
-      <w:r>
-        <w:t>Testszenarien</w:t>
-      </w:r>
-      <w:bookmarkEnd w:id="30"/>
+      <w:r>
+        <w:t>Die Benutzer</w:t>
+      </w:r>
+      <w:r>
+        <w:t>zu</w:t>
+      </w:r>
+      <w:r>
+        <w:t>friedenheit beschreibt die subjektive Wahrnehmung eines Nutzers während der Verwendung der Webseite. Benutzerzufriedenheit ist ein wichtiger Faktor, da dieser ebenfalls Einfluss auf die Bedienung der Seite hat. In diesem Test soll die Benutzerzufriedenheit mit Hilfe des attrakdiff gemessen werden.</w:t>
+      </w:r>
     </w:p>
     <w:p>
       <w:pPr>
         <w:pStyle w:val="berschrift2"/>
       </w:pPr>
-      <w:bookmarkStart w:id="31" w:name="_Toc424552804"/>
-      <w:r>
-        <w:t xml:space="preserve">Kriterien für </w:t>
-      </w:r>
-      <w:r>
-        <w:t xml:space="preserve">Performance </w:t>
-      </w:r>
-      <w:r>
-        <w:t>und Zufriedenheit</w:t>
-      </w:r>
-      <w:bookmarkEnd w:id="31"/>
-    </w:p>
-    <w:p>
-      <w:pPr>
-        <w:pStyle w:val="berschrift3"/>
-      </w:pPr>
-      <w:bookmarkStart w:id="32" w:name="_Toc424552805"/>
-      <w:r>
-        <w:t>Ziele</w:t>
-      </w:r>
-      <w:bookmarkEnd w:id="32"/>
-    </w:p>
-    <w:p>
-      <w:pPr>
-        <w:pStyle w:val="berschrift3"/>
-      </w:pPr>
-      <w:bookmarkStart w:id="33" w:name="_Toc424552806"/>
-      <w:r>
-        <w:t>Kriterien</w:t>
-      </w:r>
-      <w:bookmarkEnd w:id="33"/>
-    </w:p>
-    <w:p>
-      <w:pPr>
-        <w:pStyle w:val="berschrift2"/>
-      </w:pPr>
-      <w:bookmarkStart w:id="34" w:name="_Toc424552807"/>
-      <w:r>
-        <w:t>Testmethoden</w:t>
-      </w:r>
-      <w:bookmarkEnd w:id="34"/>
-    </w:p>
-    <w:p>
-      <w:pPr>
-        <w:pStyle w:val="berschrift3"/>
-      </w:pPr>
-      <w:bookmarkStart w:id="35" w:name="_Toc424552808"/>
-      <w:r>
-        <w:t>A-B Vergleich</w:t>
-      </w:r>
-      <w:bookmarkEnd w:id="35"/>
-    </w:p>
-    <w:p>
-      <w:pPr>
-        <w:pStyle w:val="berschrift3"/>
-      </w:pPr>
-      <w:bookmarkStart w:id="36" w:name="_Toc424552809"/>
-      <w:r>
-        <w:t>Nutzerstudie mit neuer Struktur</w:t>
-      </w:r>
-      <w:bookmarkEnd w:id="36"/>
+      <w:bookmarkStart w:id="42" w:name="_Toc424552814"/>
+      <w:r>
+        <w:t xml:space="preserve">Finale </w:t>
+      </w:r>
+      <w:r>
+        <w:t>Konzeption des Rechenzentrums</w:t>
+      </w:r>
+      <w:bookmarkEnd w:id="42"/>
+    </w:p>
+    <w:p>
+      <w:r>
+        <w:t xml:space="preserve">Das </w:t>
+      </w:r>
+      <w:r>
+        <w:t>letztendlich</w:t>
+      </w:r>
+      <w:r>
+        <w:t>e</w:t>
+      </w:r>
+      <w:r>
+        <w:t xml:space="preserve"> </w:t>
+      </w:r>
+      <w:r>
+        <w:t>Ergebnis</w:t>
+      </w:r>
+      <w:r>
+        <w:t xml:space="preserve"> der Nutzertests und ein daraus resultierendes Konzept werden aus den vorab erwähnten Schritten zusammengestellt. Die Entscheidungsfindung für Teilaspekte kann in der mitgelieferten Dokumentation nachvollzogen werden.</w:t>
+      </w:r>
     </w:p>
     <w:p/>
-    <w:p>
-      <w:pPr>
-        <w:pStyle w:val="berschrift2"/>
-      </w:pPr>
-      <w:bookmarkStart w:id="37" w:name="_Toc424552810"/>
-      <w:r>
-        <w:t>Usability Metriken</w:t>
-      </w:r>
-      <w:bookmarkEnd w:id="37"/>
-    </w:p>
-    <w:p>
-      <w:pPr>
-        <w:pStyle w:val="berschrift3"/>
-      </w:pPr>
-      <w:bookmarkStart w:id="38" w:name="_Toc424552811"/>
-      <w:r>
-        <w:t>Effektivität</w:t>
-      </w:r>
-      <w:bookmarkStart w:id="39" w:name="_GoBack"/>
-      <w:bookmarkEnd w:id="38"/>
-      <w:bookmarkEnd w:id="39"/>
-    </w:p>
-    <w:p>
-      <w:pPr>
-        <w:pStyle w:val="berschrift3"/>
-      </w:pPr>
-      <w:bookmarkStart w:id="40" w:name="_Toc424552812"/>
-      <w:r>
-        <w:t>Effizienz</w:t>
-      </w:r>
-      <w:bookmarkEnd w:id="40"/>
-    </w:p>
-    <w:p>
-      <w:pPr>
-        <w:pStyle w:val="berschrift3"/>
-      </w:pPr>
-      <w:bookmarkStart w:id="41" w:name="_Toc424552813"/>
-      <w:r>
-        <w:t>Benutzerzufriedenheit</w:t>
-      </w:r>
-      <w:bookmarkEnd w:id="41"/>
-      <w:r>
-        <w:t xml:space="preserve"> </w:t>
-      </w:r>
-    </w:p>
-    <w:p>
-      <w:pPr>
-        <w:pStyle w:val="berschrift2"/>
-      </w:pPr>
-      <w:bookmarkStart w:id="42" w:name="_Toc424552814"/>
-      <w:r>
-        <w:t xml:space="preserve">Finale </w:t>
-      </w:r>
-      <w:r>
-        <w:t>Konzeption des Rechenzentrums</w:t>
-      </w:r>
-      <w:bookmarkEnd w:id="42"/>
-    </w:p>
     <w:sectPr>
       <w:headerReference w:type="default" r:id="rId11"/>
       <w:pgSz w:w="11906" w:h="16838"/>
@@ -8143,7 +8360,7 @@
 </file>
 
 <file path=customXml/itemProps1.xml><?xml version="1.0" encoding="utf-8"?>
-<ds:datastoreItem xmlns:ds="http://schemas.openxmlformats.org/officeDocument/2006/customXml" ds:itemID="{C8849BF5-47BC-47B8-AB14-44EFFF78C09E}">
+<ds:datastoreItem xmlns:ds="http://schemas.openxmlformats.org/officeDocument/2006/customXml" ds:itemID="{7BEBB2EF-6880-4835-A864-C3BEA4A82FD0}">
   <ds:schemaRefs>
     <ds:schemaRef ds:uri="http://schemas.openxmlformats.org/officeDocument/2006/bibliography"/>
   </ds:schemaRefs>

</xml_diff>

<commit_message>
piwik analyse überarbeitet und ins srs eingefügt
</commit_message>
<xml_diff>
--- a/SRS/SRS_Redesin_RZ-Webseite.docx
+++ b/SRS/SRS_Redesin_RZ-Webseite.docx
@@ -1,6 +1,6 @@
 
 <file path=word/document.xml><?xml version="1.0" encoding="utf-8"?>
-<w:document xmlns:wpc="http://schemas.microsoft.com/office/word/2010/wordprocessingCanvas" xmlns:mo="http://schemas.microsoft.com/office/mac/office/2008/main" xmlns:mc="http://schemas.openxmlformats.org/markup-compatibility/2006" xmlns:mv="urn:schemas-microsoft-com:mac:vml" xmlns:o="urn:schemas-microsoft-com:office:office" xmlns:r="http://schemas.openxmlformats.org/officeDocument/2006/relationships" xmlns:m="http://schemas.openxmlformats.org/officeDocument/2006/math" xmlns:v="urn:schemas-microsoft-com:vml" xmlns:wp14="http://schemas.microsoft.com/office/word/2010/wordprocessingDrawing" xmlns:wp="http://schemas.openxmlformats.org/drawingml/2006/wordprocessingDrawing" xmlns:w10="urn:schemas-microsoft-com:office:word" xmlns:w="http://schemas.openxmlformats.org/wordprocessingml/2006/main" xmlns:w14="http://schemas.microsoft.com/office/word/2010/wordml" xmlns:w15="http://schemas.microsoft.com/office/word/2012/wordml" xmlns:wpg="http://schemas.microsoft.com/office/word/2010/wordprocessingGroup" xmlns:wpi="http://schemas.microsoft.com/office/word/2010/wordprocessingInk" xmlns:wne="http://schemas.microsoft.com/office/word/2006/wordml" xmlns:wps="http://schemas.microsoft.com/office/word/2010/wordprocessingShape" mc:Ignorable="w14 w15 wp14">
+<w:document xmlns:wpc="http://schemas.microsoft.com/office/word/2010/wordprocessingCanvas" xmlns:mc="http://schemas.openxmlformats.org/markup-compatibility/2006" xmlns:o="urn:schemas-microsoft-com:office:office" xmlns:r="http://schemas.openxmlformats.org/officeDocument/2006/relationships" xmlns:m="http://schemas.openxmlformats.org/officeDocument/2006/math" xmlns:v="urn:schemas-microsoft-com:vml" xmlns:wp14="http://schemas.microsoft.com/office/word/2010/wordprocessingDrawing" xmlns:wp="http://schemas.openxmlformats.org/drawingml/2006/wordprocessingDrawing" xmlns:w10="urn:schemas-microsoft-com:office:word" xmlns:w="http://schemas.openxmlformats.org/wordprocessingml/2006/main" xmlns:w14="http://schemas.microsoft.com/office/word/2010/wordml" xmlns:w15="http://schemas.microsoft.com/office/word/2012/wordml" xmlns:wpg="http://schemas.microsoft.com/office/word/2010/wordprocessingGroup" xmlns:wpi="http://schemas.microsoft.com/office/word/2010/wordprocessingInk" xmlns:wne="http://schemas.microsoft.com/office/word/2006/wordml" xmlns:wps="http://schemas.microsoft.com/office/word/2010/wordprocessingShape" mc:Ignorable="w14 w15 wp14">
   <w:body>
     <w:p>
       <w:pPr>
@@ -155,121 +155,192 @@
     <w:p>
       <w:pPr>
         <w:pStyle w:val="TitelseiteText"/>
-      </w:pPr>
-      <w:r>
+        <w:rPr>
+          <w:lang w:val="en-US"/>
+        </w:rPr>
+      </w:pPr>
+      <w:proofErr w:type="spellStart"/>
+      <w:r>
+        <w:rPr>
+          <w:lang w:val="en-US"/>
+        </w:rPr>
         <w:t>Praxisseminar</w:t>
       </w:r>
+      <w:proofErr w:type="spellEnd"/>
     </w:p>
     <w:p>
       <w:pPr>
         <w:pStyle w:val="TitelseiteText"/>
-      </w:pPr>
-      <w:r>
-        <w:t xml:space="preserve">Modul: </w:t>
-      </w:r>
-      <w:r>
+        <w:rPr>
+          <w:lang w:val="en-US"/>
+        </w:rPr>
+      </w:pPr>
+      <w:proofErr w:type="spellStart"/>
+      <w:r>
+        <w:rPr>
+          <w:lang w:val="en-US"/>
+        </w:rPr>
+        <w:t>Modul</w:t>
+      </w:r>
+      <w:proofErr w:type="spellEnd"/>
+      <w:r>
+        <w:rPr>
+          <w:lang w:val="en-US"/>
+        </w:rPr>
+        <w:t xml:space="preserve">: </w:t>
+      </w:r>
+      <w:r>
+        <w:rPr>
+          <w:lang w:val="en-US"/>
+        </w:rPr>
         <w:t xml:space="preserve">MEI-M </w:t>
       </w:r>
       <w:r>
+        <w:rPr>
+          <w:lang w:val="en-US"/>
+        </w:rPr>
         <w:t>26.1</w:t>
       </w:r>
       <w:r>
+        <w:rPr>
+          <w:lang w:val="en-US"/>
+        </w:rPr>
         <w:t xml:space="preserve"> (</w:t>
       </w:r>
+      <w:r>
+        <w:rPr>
+          <w:lang w:val="en-US"/>
+        </w:rPr>
+        <w:t>M.Sc.</w:t>
+      </w:r>
+      <w:r>
+        <w:rPr>
+          <w:lang w:val="en-US"/>
+        </w:rPr>
+        <w:t>)</w:t>
+      </w:r>
+    </w:p>
+    <w:p>
+      <w:pPr>
+        <w:pStyle w:val="TitelseiteText"/>
+        <w:rPr>
+          <w:lang w:val="en-US"/>
+        </w:rPr>
+      </w:pPr>
+      <w:r>
+        <w:rPr>
+          <w:lang w:val="en-US"/>
+        </w:rPr>
+        <w:t>SS2015</w:t>
+      </w:r>
+    </w:p>
+    <w:p>
+      <w:pPr>
+        <w:pStyle w:val="TitelseiteText"/>
+        <w:rPr>
+          <w:lang w:val="en-US"/>
+        </w:rPr>
+      </w:pPr>
       <w:proofErr w:type="spellStart"/>
       <w:r>
-        <w:t>M.Sc</w:t>
+        <w:rPr>
+          <w:lang w:val="en-US"/>
+        </w:rPr>
+        <w:t>Leitung</w:t>
       </w:r>
       <w:proofErr w:type="spellEnd"/>
       <w:r>
-        <w:t>.</w:t>
-      </w:r>
-      <w:r>
-        <w:t>)</w:t>
-      </w:r>
+        <w:rPr>
+          <w:lang w:val="en-US"/>
+        </w:rPr>
+        <w:t xml:space="preserve">: </w:t>
+      </w:r>
+      <w:r>
+        <w:rPr>
+          <w:lang w:val="en-US"/>
+        </w:rPr>
+        <w:t xml:space="preserve">Prof. Dr. Christian </w:t>
+      </w:r>
+      <w:r>
+        <w:rPr>
+          <w:lang w:val="en-US"/>
+        </w:rPr>
+        <w:t xml:space="preserve">Wolff, </w:t>
+      </w:r>
+      <w:r>
+        <w:rPr>
+          <w:lang w:val="en-US"/>
+        </w:rPr>
+        <w:t xml:space="preserve">Dr. Raphael </w:t>
+      </w:r>
+      <w:proofErr w:type="spellStart"/>
+      <w:r>
+        <w:rPr>
+          <w:lang w:val="en-US"/>
+        </w:rPr>
+        <w:t>Wimmer</w:t>
+      </w:r>
+      <w:proofErr w:type="spellEnd"/>
     </w:p>
     <w:p>
       <w:pPr>
         <w:pStyle w:val="TitelseiteText"/>
-      </w:pPr>
-      <w:r>
-        <w:t>SS2015</w:t>
-      </w:r>
+        <w:rPr>
+          <w:lang w:val="en-US"/>
+        </w:rPr>
+      </w:pPr>
     </w:p>
     <w:p>
       <w:pPr>
         <w:pStyle w:val="TitelseiteText"/>
-      </w:pPr>
-      <w:r>
-        <w:t xml:space="preserve">Leitung: </w:t>
-      </w:r>
-      <w:r>
-        <w:t xml:space="preserve">Prof. Dr. Christian </w:t>
-      </w:r>
-      <w:r>
-        <w:t xml:space="preserve">Wolff, </w:t>
-      </w:r>
-      <w:r>
-        <w:t xml:space="preserve">Dr. Raphael </w:t>
-      </w:r>
-      <w:r>
-        <w:t>Wimmer</w:t>
-      </w:r>
-    </w:p>
-    <w:p>
-      <w:pPr>
-        <w:pStyle w:val="TitelseiteText"/>
-      </w:pPr>
-    </w:p>
-    <w:p>
-      <w:pPr>
-        <w:pStyle w:val="TitelseiteText"/>
-      </w:pPr>
-    </w:p>
-    <w:p/>
-    <w:p/>
-    <w:p/>
+        <w:rPr>
+          <w:lang w:val="en-US"/>
+        </w:rPr>
+      </w:pPr>
+    </w:p>
+    <w:p>
+      <w:pPr>
+        <w:rPr>
+          <w:lang w:val="en-US"/>
+        </w:rPr>
+      </w:pPr>
+    </w:p>
+    <w:p>
+      <w:pPr>
+        <w:rPr>
+          <w:lang w:val="en-US"/>
+        </w:rPr>
+      </w:pPr>
+    </w:p>
+    <w:p>
+      <w:pPr>
+        <w:rPr>
+          <w:lang w:val="en-US"/>
+        </w:rPr>
+      </w:pPr>
+    </w:p>
     <w:p>
       <w:pPr>
         <w:pStyle w:val="Titel"/>
         <w:rPr>
           <w:rFonts w:ascii="Frutiger Next LT W1G" w:hAnsi="Frutiger Next LT W1G"/>
+          <w:lang w:val="en-US"/>
         </w:rPr>
       </w:pPr>
       <w:r>
         <w:rPr>
           <w:rFonts w:ascii="Frutiger Next LT W1G" w:hAnsi="Frutiger Next LT W1G"/>
+          <w:lang w:val="en-US"/>
         </w:rPr>
         <w:t>S</w:t>
       </w:r>
       <w:r>
         <w:rPr>
           <w:rFonts w:ascii="Frutiger Next LT W1G" w:hAnsi="Frutiger Next LT W1G"/>
-        </w:rPr>
-        <w:t xml:space="preserve">oftware </w:t>
-      </w:r>
-      <w:proofErr w:type="spellStart"/>
-      <w:r>
-        <w:rPr>
-          <w:rFonts w:ascii="Frutiger Next LT W1G" w:hAnsi="Frutiger Next LT W1G"/>
-        </w:rPr>
-        <w:t>Requirements</w:t>
-      </w:r>
-      <w:proofErr w:type="spellEnd"/>
-      <w:r>
-        <w:rPr>
-          <w:rFonts w:ascii="Frutiger Next LT W1G" w:hAnsi="Frutiger Next LT W1G"/>
-        </w:rPr>
-        <w:t xml:space="preserve"> </w:t>
-      </w:r>
-      <w:proofErr w:type="spellStart"/>
-      <w:r>
-        <w:rPr>
-          <w:rFonts w:ascii="Frutiger Next LT W1G" w:hAnsi="Frutiger Next LT W1G"/>
-        </w:rPr>
-        <w:t>Specification</w:t>
-      </w:r>
-      <w:proofErr w:type="spellEnd"/>
+          <w:lang w:val="en-US"/>
+        </w:rPr>
+        <w:t>oftware Requirements Specification</w:t>
+      </w:r>
     </w:p>
     <w:p>
       <w:pPr>
@@ -442,8 +513,13 @@
         </w:sectPr>
       </w:pPr>
       <w:r>
-        <w:t>Abgegeben am  15.07.2015</w:t>
-      </w:r>
+        <w:t xml:space="preserve">Abgegeben </w:t>
+      </w:r>
+      <w:proofErr w:type="gramStart"/>
+      <w:r>
+        <w:t>am  15.07.2015</w:t>
+      </w:r>
+      <w:proofErr w:type="gramEnd"/>
     </w:p>
     <w:p>
       <w:pPr>
@@ -492,7 +568,7 @@
       <w:hyperlink w:anchor="_Toc424651406" w:history="1">
         <w:r>
           <w:rPr>
-            <w:rStyle w:val="Link"/>
+            <w:rStyle w:val="Hyperlink"/>
             <w:rFonts w:ascii="Frutiger Next LT W1G" w:hAnsi="Frutiger Next LT W1G"/>
             <w:noProof/>
           </w:rPr>
@@ -509,7 +585,7 @@
         </w:r>
         <w:r>
           <w:rPr>
-            <w:rStyle w:val="Link"/>
+            <w:rStyle w:val="Hyperlink"/>
             <w:rFonts w:ascii="Frutiger Next LT W1G" w:hAnsi="Frutiger Next LT W1G"/>
             <w:noProof/>
           </w:rPr>
@@ -578,7 +654,7 @@
       <w:hyperlink w:anchor="_Toc424651407" w:history="1">
         <w:r>
           <w:rPr>
-            <w:rStyle w:val="Link"/>
+            <w:rStyle w:val="Hyperlink"/>
             <w:rFonts w:ascii="Frutiger Next LT W1G" w:hAnsi="Frutiger Next LT W1G"/>
             <w:noProof/>
           </w:rPr>
@@ -595,7 +671,7 @@
         </w:r>
         <w:r>
           <w:rPr>
-            <w:rStyle w:val="Link"/>
+            <w:rStyle w:val="Hyperlink"/>
             <w:rFonts w:ascii="Frutiger Next LT W1G" w:hAnsi="Frutiger Next LT W1G"/>
             <w:noProof/>
           </w:rPr>
@@ -669,7 +745,7 @@
       <w:hyperlink w:anchor="_Toc424651408" w:history="1">
         <w:r>
           <w:rPr>
-            <w:rStyle w:val="Link"/>
+            <w:rStyle w:val="Hyperlink"/>
             <w:noProof/>
           </w:rPr>
           <w:t>1.1</w:t>
@@ -686,7 +762,7 @@
         </w:r>
         <w:r>
           <w:rPr>
-            <w:rStyle w:val="Link"/>
+            <w:rStyle w:val="Hyperlink"/>
             <w:noProof/>
           </w:rPr>
           <w:t>Zweck des Dokuments</w:t>
@@ -759,7 +835,7 @@
       <w:hyperlink w:anchor="_Toc424651409" w:history="1">
         <w:r>
           <w:rPr>
-            <w:rStyle w:val="Link"/>
+            <w:rStyle w:val="Hyperlink"/>
             <w:noProof/>
           </w:rPr>
           <w:t>1.2</w:t>
@@ -776,7 +852,7 @@
         </w:r>
         <w:r>
           <w:rPr>
-            <w:rStyle w:val="Link"/>
+            <w:rStyle w:val="Hyperlink"/>
             <w:noProof/>
           </w:rPr>
           <w:t>Projektumfang</w:t>
@@ -849,7 +925,7 @@
       <w:hyperlink w:anchor="_Toc424651410" w:history="1">
         <w:r>
           <w:rPr>
-            <w:rStyle w:val="Link"/>
+            <w:rStyle w:val="Hyperlink"/>
             <w:noProof/>
           </w:rPr>
           <w:t>1.3</w:t>
@@ -866,7 +942,7 @@
         </w:r>
         <w:r>
           <w:rPr>
-            <w:rStyle w:val="Link"/>
+            <w:rStyle w:val="Hyperlink"/>
             <w:noProof/>
           </w:rPr>
           <w:t>Referenzen und Quellenangaben</w:t>
@@ -939,7 +1015,7 @@
       <w:hyperlink w:anchor="_Toc424651411" w:history="1">
         <w:r>
           <w:rPr>
-            <w:rStyle w:val="Link"/>
+            <w:rStyle w:val="Hyperlink"/>
             <w:noProof/>
           </w:rPr>
           <w:t>1.4</w:t>
@@ -956,7 +1032,7 @@
         </w:r>
         <w:r>
           <w:rPr>
-            <w:rStyle w:val="Link"/>
+            <w:rStyle w:val="Hyperlink"/>
             <w:noProof/>
           </w:rPr>
           <w:t>Übersicht über das Dokument</w:t>
@@ -1024,7 +1100,7 @@
       <w:hyperlink w:anchor="_Toc424651412" w:history="1">
         <w:r>
           <w:rPr>
-            <w:rStyle w:val="Link"/>
+            <w:rStyle w:val="Hyperlink"/>
             <w:rFonts w:ascii="Frutiger Next LT W1G" w:hAnsi="Frutiger Next LT W1G"/>
             <w:noProof/>
           </w:rPr>
@@ -1041,7 +1117,7 @@
         </w:r>
         <w:r>
           <w:rPr>
-            <w:rStyle w:val="Link"/>
+            <w:rStyle w:val="Hyperlink"/>
             <w:rFonts w:ascii="Frutiger Next LT W1G" w:hAnsi="Frutiger Next LT W1G"/>
             <w:noProof/>
           </w:rPr>
@@ -1115,7 +1191,7 @@
       <w:hyperlink w:anchor="_Toc424651413" w:history="1">
         <w:r>
           <w:rPr>
-            <w:rStyle w:val="Link"/>
+            <w:rStyle w:val="Hyperlink"/>
             <w:noProof/>
           </w:rPr>
           <w:t>2.1</w:t>
@@ -1132,7 +1208,7 @@
         </w:r>
         <w:r>
           <w:rPr>
-            <w:rStyle w:val="Link"/>
+            <w:rStyle w:val="Hyperlink"/>
             <w:noProof/>
           </w:rPr>
           <w:t>Produktperspektive</w:t>
@@ -1205,7 +1281,7 @@
       <w:hyperlink w:anchor="_Toc424651414" w:history="1">
         <w:r>
           <w:rPr>
-            <w:rStyle w:val="Link"/>
+            <w:rStyle w:val="Hyperlink"/>
             <w:noProof/>
           </w:rPr>
           <w:t>2.2</w:t>
@@ -1222,7 +1298,7 @@
         </w:r>
         <w:r>
           <w:rPr>
-            <w:rStyle w:val="Link"/>
+            <w:rStyle w:val="Hyperlink"/>
             <w:noProof/>
           </w:rPr>
           <w:t>Produktfunktionen</w:t>
@@ -1295,7 +1371,7 @@
       <w:hyperlink w:anchor="_Toc424651415" w:history="1">
         <w:r>
           <w:rPr>
-            <w:rStyle w:val="Link"/>
+            <w:rStyle w:val="Hyperlink"/>
             <w:noProof/>
           </w:rPr>
           <w:t>2.3</w:t>
@@ -1312,7 +1388,7 @@
         </w:r>
         <w:r>
           <w:rPr>
-            <w:rStyle w:val="Link"/>
+            <w:rStyle w:val="Hyperlink"/>
             <w:noProof/>
           </w:rPr>
           <w:t>Benutzergruppen und Charakteristika</w:t>
@@ -1385,7 +1461,7 @@
       <w:hyperlink w:anchor="_Toc424651416" w:history="1">
         <w:r>
           <w:rPr>
-            <w:rStyle w:val="Link"/>
+            <w:rStyle w:val="Hyperlink"/>
             <w:noProof/>
           </w:rPr>
           <w:t>2.4</w:t>
@@ -1402,7 +1478,7 @@
         </w:r>
         <w:r>
           <w:rPr>
-            <w:rStyle w:val="Link"/>
+            <w:rStyle w:val="Hyperlink"/>
             <w:noProof/>
           </w:rPr>
           <w:t>Zielplattform</w:t>
@@ -1475,7 +1551,7 @@
       <w:hyperlink w:anchor="_Toc424651417" w:history="1">
         <w:r>
           <w:rPr>
-            <w:rStyle w:val="Link"/>
+            <w:rStyle w:val="Hyperlink"/>
             <w:noProof/>
           </w:rPr>
           <w:t>2.5</w:t>
@@ -1492,7 +1568,7 @@
         </w:r>
         <w:r>
           <w:rPr>
-            <w:rStyle w:val="Link"/>
+            <w:rStyle w:val="Hyperlink"/>
             <w:noProof/>
           </w:rPr>
           <w:t>Einschränkungen, Annahmen und Abhängigkeiten</w:t>
@@ -1565,7 +1641,7 @@
       <w:hyperlink w:anchor="_Toc424651418" w:history="1">
         <w:r>
           <w:rPr>
-            <w:rStyle w:val="Link"/>
+            <w:rStyle w:val="Hyperlink"/>
             <w:noProof/>
           </w:rPr>
           <w:t>2.6</w:t>
@@ -1582,7 +1658,7 @@
         </w:r>
         <w:r>
           <w:rPr>
-            <w:rStyle w:val="Link"/>
+            <w:rStyle w:val="Hyperlink"/>
             <w:noProof/>
           </w:rPr>
           <w:t>Dokumentation</w:t>
@@ -1650,7 +1726,7 @@
       <w:hyperlink w:anchor="_Toc424651419" w:history="1">
         <w:r>
           <w:rPr>
-            <w:rStyle w:val="Link"/>
+            <w:rStyle w:val="Hyperlink"/>
             <w:rFonts w:ascii="Frutiger Next LT W1G" w:hAnsi="Frutiger Next LT W1G"/>
             <w:noProof/>
           </w:rPr>
@@ -1667,7 +1743,7 @@
         </w:r>
         <w:r>
           <w:rPr>
-            <w:rStyle w:val="Link"/>
+            <w:rStyle w:val="Hyperlink"/>
             <w:rFonts w:ascii="Frutiger Next LT W1G" w:hAnsi="Frutiger Next LT W1G"/>
             <w:noProof/>
           </w:rPr>
@@ -1741,7 +1817,7 @@
       <w:hyperlink w:anchor="_Toc424651420" w:history="1">
         <w:r>
           <w:rPr>
-            <w:rStyle w:val="Link"/>
+            <w:rStyle w:val="Hyperlink"/>
             <w:noProof/>
           </w:rPr>
           <w:t>3.1</w:t>
@@ -1758,7 +1834,7 @@
         </w:r>
         <w:r>
           <w:rPr>
-            <w:rStyle w:val="Link"/>
+            <w:rStyle w:val="Hyperlink"/>
             <w:noProof/>
           </w:rPr>
           <w:t>Ist-Analyse</w:t>
@@ -1831,7 +1907,7 @@
       <w:hyperlink w:anchor="_Toc424651421" w:history="1">
         <w:r>
           <w:rPr>
-            <w:rStyle w:val="Link"/>
+            <w:rStyle w:val="Hyperlink"/>
             <w:noProof/>
           </w:rPr>
           <w:t>3.1.1</w:t>
@@ -1848,7 +1924,7 @@
         </w:r>
         <w:r>
           <w:rPr>
-            <w:rStyle w:val="Link"/>
+            <w:rStyle w:val="Hyperlink"/>
             <w:noProof/>
           </w:rPr>
           <w:t>Piwik und Log-Daten Analyse</w:t>
@@ -1921,7 +1997,7 @@
       <w:hyperlink w:anchor="_Toc424651422" w:history="1">
         <w:r>
           <w:rPr>
-            <w:rStyle w:val="Link"/>
+            <w:rStyle w:val="Hyperlink"/>
             <w:noProof/>
           </w:rPr>
           <w:t>3.1.2</w:t>
@@ -1938,7 +2014,7 @@
         </w:r>
         <w:r>
           <w:rPr>
-            <w:rStyle w:val="Link"/>
+            <w:rStyle w:val="Hyperlink"/>
             <w:noProof/>
           </w:rPr>
           <w:t>Contextual Inquiry</w:t>
@@ -2011,7 +2087,7 @@
       <w:hyperlink w:anchor="_Toc424651423" w:history="1">
         <w:r>
           <w:rPr>
-            <w:rStyle w:val="Link"/>
+            <w:rStyle w:val="Hyperlink"/>
             <w:noProof/>
           </w:rPr>
           <w:t>3.1.3</w:t>
@@ -2028,7 +2104,7 @@
         </w:r>
         <w:r>
           <w:rPr>
-            <w:rStyle w:val="Link"/>
+            <w:rStyle w:val="Hyperlink"/>
             <w:noProof/>
           </w:rPr>
           <w:t>Content Analyse</w:t>
@@ -2101,7 +2177,7 @@
       <w:hyperlink w:anchor="_Toc424651424" w:history="1">
         <w:r>
           <w:rPr>
-            <w:rStyle w:val="Link"/>
+            <w:rStyle w:val="Hyperlink"/>
             <w:noProof/>
           </w:rPr>
           <w:t>3.2</w:t>
@@ -2118,7 +2194,7 @@
         </w:r>
         <w:r>
           <w:rPr>
-            <w:rStyle w:val="Link"/>
+            <w:rStyle w:val="Hyperlink"/>
             <w:noProof/>
           </w:rPr>
           <w:t>Anforderungsanalyse</w:t>
@@ -2191,7 +2267,7 @@
       <w:hyperlink w:anchor="_Toc424651425" w:history="1">
         <w:r>
           <w:rPr>
-            <w:rStyle w:val="Link"/>
+            <w:rStyle w:val="Hyperlink"/>
             <w:noProof/>
           </w:rPr>
           <w:t>3.2.1</w:t>
@@ -2208,7 +2284,7 @@
         </w:r>
         <w:r>
           <w:rPr>
-            <w:rStyle w:val="Link"/>
+            <w:rStyle w:val="Hyperlink"/>
             <w:noProof/>
           </w:rPr>
           <w:t>Card Sorting</w:t>
@@ -2281,7 +2357,7 @@
       <w:hyperlink w:anchor="_Toc424651426" w:history="1">
         <w:r>
           <w:rPr>
-            <w:rStyle w:val="Link"/>
+            <w:rStyle w:val="Hyperlink"/>
             <w:noProof/>
           </w:rPr>
           <w:t>3.2.2</w:t>
@@ -2298,7 +2374,7 @@
         </w:r>
         <w:r>
           <w:rPr>
-            <w:rStyle w:val="Link"/>
+            <w:rStyle w:val="Hyperlink"/>
             <w:noProof/>
           </w:rPr>
           <w:t>Fragebogen</w:t>
@@ -2371,7 +2447,7 @@
       <w:hyperlink w:anchor="_Toc424651427" w:history="1">
         <w:r>
           <w:rPr>
-            <w:rStyle w:val="Link"/>
+            <w:rStyle w:val="Hyperlink"/>
             <w:noProof/>
           </w:rPr>
           <w:t>3.2.3</w:t>
@@ -2388,7 +2464,7 @@
         </w:r>
         <w:r>
           <w:rPr>
-            <w:rStyle w:val="Link"/>
+            <w:rStyle w:val="Hyperlink"/>
             <w:noProof/>
           </w:rPr>
           <w:t>Personas und Szenarien</w:t>
@@ -2461,7 +2537,7 @@
       <w:hyperlink w:anchor="_Toc424651428" w:history="1">
         <w:r>
           <w:rPr>
-            <w:rStyle w:val="Link"/>
+            <w:rStyle w:val="Hyperlink"/>
             <w:noProof/>
           </w:rPr>
           <w:t>3.2.4</w:t>
@@ -2478,7 +2554,7 @@
         </w:r>
         <w:r>
           <w:rPr>
-            <w:rStyle w:val="Link"/>
+            <w:rStyle w:val="Hyperlink"/>
             <w:noProof/>
           </w:rPr>
           <w:t>Prototypen</w:t>
@@ -2546,7 +2622,7 @@
       <w:hyperlink w:anchor="_Toc424651429" w:history="1">
         <w:r>
           <w:rPr>
-            <w:rStyle w:val="Link"/>
+            <w:rStyle w:val="Hyperlink"/>
             <w:rFonts w:ascii="Frutiger Next LT W1G" w:hAnsi="Frutiger Next LT W1G"/>
             <w:noProof/>
           </w:rPr>
@@ -2563,7 +2639,7 @@
         </w:r>
         <w:r>
           <w:rPr>
-            <w:rStyle w:val="Link"/>
+            <w:rStyle w:val="Hyperlink"/>
             <w:rFonts w:ascii="Frutiger Next LT W1G" w:hAnsi="Frutiger Next LT W1G"/>
             <w:noProof/>
           </w:rPr>
@@ -2637,7 +2713,7 @@
       <w:hyperlink w:anchor="_Toc424651430" w:history="1">
         <w:r>
           <w:rPr>
-            <w:rStyle w:val="Link"/>
+            <w:rStyle w:val="Hyperlink"/>
             <w:noProof/>
           </w:rPr>
           <w:t>4.1</w:t>
@@ -2654,7 +2730,7 @@
         </w:r>
         <w:r>
           <w:rPr>
-            <w:rStyle w:val="Link"/>
+            <w:rStyle w:val="Hyperlink"/>
             <w:noProof/>
           </w:rPr>
           <w:t>Nutzungskontext</w:t>
@@ -2727,7 +2803,7 @@
       <w:hyperlink w:anchor="_Toc424651431" w:history="1">
         <w:r>
           <w:rPr>
-            <w:rStyle w:val="Link"/>
+            <w:rStyle w:val="Hyperlink"/>
             <w:noProof/>
           </w:rPr>
           <w:t>4.1.1</w:t>
@@ -2744,7 +2820,7 @@
         </w:r>
         <w:r>
           <w:rPr>
-            <w:rStyle w:val="Link"/>
+            <w:rStyle w:val="Hyperlink"/>
             <w:noProof/>
           </w:rPr>
           <w:t>Nutzer</w:t>
@@ -2817,7 +2893,7 @@
       <w:hyperlink w:anchor="_Toc424651432" w:history="1">
         <w:r>
           <w:rPr>
-            <w:rStyle w:val="Link"/>
+            <w:rStyle w:val="Hyperlink"/>
             <w:noProof/>
           </w:rPr>
           <w:t>4.1.2</w:t>
@@ -2834,7 +2910,7 @@
         </w:r>
         <w:r>
           <w:rPr>
-            <w:rStyle w:val="Link"/>
+            <w:rStyle w:val="Hyperlink"/>
             <w:noProof/>
           </w:rPr>
           <w:t>Ziele</w:t>
@@ -2907,7 +2983,7 @@
       <w:hyperlink w:anchor="_Toc424651433" w:history="1">
         <w:r>
           <w:rPr>
-            <w:rStyle w:val="Link"/>
+            <w:rStyle w:val="Hyperlink"/>
             <w:noProof/>
           </w:rPr>
           <w:t>4.1.3</w:t>
@@ -2924,7 +3000,7 @@
         </w:r>
         <w:r>
           <w:rPr>
-            <w:rStyle w:val="Link"/>
+            <w:rStyle w:val="Hyperlink"/>
             <w:noProof/>
           </w:rPr>
           <w:t>Equipment</w:t>
@@ -2997,7 +3073,7 @@
       <w:hyperlink w:anchor="_Toc424651434" w:history="1">
         <w:r>
           <w:rPr>
-            <w:rStyle w:val="Link"/>
+            <w:rStyle w:val="Hyperlink"/>
             <w:noProof/>
           </w:rPr>
           <w:t>4.1.4</w:t>
@@ -3014,7 +3090,7 @@
         </w:r>
         <w:r>
           <w:rPr>
-            <w:rStyle w:val="Link"/>
+            <w:rStyle w:val="Hyperlink"/>
             <w:noProof/>
           </w:rPr>
           <w:t>Anwendungsraum</w:t>
@@ -3087,7 +3163,7 @@
       <w:hyperlink w:anchor="_Toc424651435" w:history="1">
         <w:r>
           <w:rPr>
-            <w:rStyle w:val="Link"/>
+            <w:rStyle w:val="Hyperlink"/>
             <w:noProof/>
           </w:rPr>
           <w:t>4.1.5</w:t>
@@ -3104,7 +3180,7 @@
         </w:r>
         <w:r>
           <w:rPr>
-            <w:rStyle w:val="Link"/>
+            <w:rStyle w:val="Hyperlink"/>
             <w:noProof/>
           </w:rPr>
           <w:t>Testszenarien</w:t>
@@ -3177,7 +3253,7 @@
       <w:hyperlink w:anchor="_Toc424651436" w:history="1">
         <w:r>
           <w:rPr>
-            <w:rStyle w:val="Link"/>
+            <w:rStyle w:val="Hyperlink"/>
             <w:noProof/>
           </w:rPr>
           <w:t>4.2</w:t>
@@ -3194,7 +3270,7 @@
         </w:r>
         <w:r>
           <w:rPr>
-            <w:rStyle w:val="Link"/>
+            <w:rStyle w:val="Hyperlink"/>
             <w:noProof/>
           </w:rPr>
           <w:t>Kriterien für Performance und Zufriedenheit</w:t>
@@ -3267,7 +3343,7 @@
       <w:hyperlink w:anchor="_Toc424651437" w:history="1">
         <w:r>
           <w:rPr>
-            <w:rStyle w:val="Link"/>
+            <w:rStyle w:val="Hyperlink"/>
             <w:noProof/>
           </w:rPr>
           <w:t>4.2.1</w:t>
@@ -3284,7 +3360,7 @@
         </w:r>
         <w:r>
           <w:rPr>
-            <w:rStyle w:val="Link"/>
+            <w:rStyle w:val="Hyperlink"/>
             <w:noProof/>
           </w:rPr>
           <w:t>Ziele</w:t>
@@ -3357,7 +3433,7 @@
       <w:hyperlink w:anchor="_Toc424651438" w:history="1">
         <w:r>
           <w:rPr>
-            <w:rStyle w:val="Link"/>
+            <w:rStyle w:val="Hyperlink"/>
             <w:noProof/>
           </w:rPr>
           <w:t>4.2.2</w:t>
@@ -3374,7 +3450,7 @@
         </w:r>
         <w:r>
           <w:rPr>
-            <w:rStyle w:val="Link"/>
+            <w:rStyle w:val="Hyperlink"/>
             <w:noProof/>
           </w:rPr>
           <w:t>Kriterien</w:t>
@@ -3447,7 +3523,7 @@
       <w:hyperlink w:anchor="_Toc424651439" w:history="1">
         <w:r>
           <w:rPr>
-            <w:rStyle w:val="Link"/>
+            <w:rStyle w:val="Hyperlink"/>
             <w:noProof/>
           </w:rPr>
           <w:t>4.3</w:t>
@@ -3464,7 +3540,7 @@
         </w:r>
         <w:r>
           <w:rPr>
-            <w:rStyle w:val="Link"/>
+            <w:rStyle w:val="Hyperlink"/>
             <w:noProof/>
           </w:rPr>
           <w:t>Testmethoden</w:t>
@@ -3537,7 +3613,7 @@
       <w:hyperlink w:anchor="_Toc424651440" w:history="1">
         <w:r>
           <w:rPr>
-            <w:rStyle w:val="Link"/>
+            <w:rStyle w:val="Hyperlink"/>
             <w:noProof/>
           </w:rPr>
           <w:t>4.3.1</w:t>
@@ -3554,7 +3630,7 @@
         </w:r>
         <w:r>
           <w:rPr>
-            <w:rStyle w:val="Link"/>
+            <w:rStyle w:val="Hyperlink"/>
             <w:noProof/>
           </w:rPr>
           <w:t>Cognitive Walkthrough</w:t>
@@ -3627,7 +3703,7 @@
       <w:hyperlink w:anchor="_Toc424651441" w:history="1">
         <w:r>
           <w:rPr>
-            <w:rStyle w:val="Link"/>
+            <w:rStyle w:val="Hyperlink"/>
             <w:noProof/>
           </w:rPr>
           <w:t>4.3.2</w:t>
@@ -3644,7 +3720,7 @@
         </w:r>
         <w:r>
           <w:rPr>
-            <w:rStyle w:val="Link"/>
+            <w:rStyle w:val="Hyperlink"/>
             <w:noProof/>
           </w:rPr>
           <w:t>Nutzerstudie mit neuer Struktur</w:t>
@@ -3717,7 +3793,7 @@
       <w:hyperlink w:anchor="_Toc424651442" w:history="1">
         <w:r>
           <w:rPr>
-            <w:rStyle w:val="Link"/>
+            <w:rStyle w:val="Hyperlink"/>
             <w:noProof/>
           </w:rPr>
           <w:t>4.3.1</w:t>
@@ -3734,7 +3810,7 @@
         </w:r>
         <w:r>
           <w:rPr>
-            <w:rStyle w:val="Link"/>
+            <w:rStyle w:val="Hyperlink"/>
             <w:noProof/>
           </w:rPr>
           <w:t>A-B-Vergleich</w:t>
@@ -3807,7 +3883,7 @@
       <w:hyperlink w:anchor="_Toc424651443" w:history="1">
         <w:r>
           <w:rPr>
-            <w:rStyle w:val="Link"/>
+            <w:rStyle w:val="Hyperlink"/>
             <w:noProof/>
           </w:rPr>
           <w:t>4.4</w:t>
@@ -3824,7 +3900,7 @@
         </w:r>
         <w:r>
           <w:rPr>
-            <w:rStyle w:val="Link"/>
+            <w:rStyle w:val="Hyperlink"/>
             <w:noProof/>
           </w:rPr>
           <w:t>Usability-Metriken</w:t>
@@ -3897,7 +3973,7 @@
       <w:hyperlink w:anchor="_Toc424651444" w:history="1">
         <w:r>
           <w:rPr>
-            <w:rStyle w:val="Link"/>
+            <w:rStyle w:val="Hyperlink"/>
             <w:noProof/>
           </w:rPr>
           <w:t>4.4.1</w:t>
@@ -3914,7 +3990,7 @@
         </w:r>
         <w:r>
           <w:rPr>
-            <w:rStyle w:val="Link"/>
+            <w:rStyle w:val="Hyperlink"/>
             <w:noProof/>
           </w:rPr>
           <w:t>Effektivität</w:t>
@@ -3987,7 +4063,7 @@
       <w:hyperlink w:anchor="_Toc424651445" w:history="1">
         <w:r>
           <w:rPr>
-            <w:rStyle w:val="Link"/>
+            <w:rStyle w:val="Hyperlink"/>
             <w:noProof/>
           </w:rPr>
           <w:t>4.4.2</w:t>
@@ -4004,7 +4080,7 @@
         </w:r>
         <w:r>
           <w:rPr>
-            <w:rStyle w:val="Link"/>
+            <w:rStyle w:val="Hyperlink"/>
             <w:noProof/>
           </w:rPr>
           <w:t>Effizienz</w:t>
@@ -4077,7 +4153,7 @@
       <w:hyperlink w:anchor="_Toc424651446" w:history="1">
         <w:r>
           <w:rPr>
-            <w:rStyle w:val="Link"/>
+            <w:rStyle w:val="Hyperlink"/>
             <w:noProof/>
           </w:rPr>
           <w:t>4.4.3</w:t>
@@ -4094,7 +4170,7 @@
         </w:r>
         <w:r>
           <w:rPr>
-            <w:rStyle w:val="Link"/>
+            <w:rStyle w:val="Hyperlink"/>
             <w:noProof/>
           </w:rPr>
           <w:t>Benutzerzufriedenheit</w:t>
@@ -4167,7 +4243,7 @@
       <w:hyperlink w:anchor="_Toc424651447" w:history="1">
         <w:r>
           <w:rPr>
-            <w:rStyle w:val="Link"/>
+            <w:rStyle w:val="Hyperlink"/>
             <w:noProof/>
           </w:rPr>
           <w:t>4.5</w:t>
@@ -4184,7 +4260,7 @@
         </w:r>
         <w:r>
           <w:rPr>
-            <w:rStyle w:val="Link"/>
+            <w:rStyle w:val="Hyperlink"/>
             <w:noProof/>
           </w:rPr>
           <w:t>Finale Konzeption des Rechenzentrums</w:t>
@@ -4754,79 +4830,10 @@
         </w:numPr>
       </w:pPr>
       <w:r>
-        <w:t xml:space="preserve">Raven, M. E., &amp; </w:t>
-      </w:r>
-      <w:proofErr w:type="spellStart"/>
-      <w:r>
-        <w:t>Flanders</w:t>
-      </w:r>
-      <w:proofErr w:type="spellEnd"/>
-      <w:r>
-        <w:t xml:space="preserve">, A. (1996). </w:t>
-      </w:r>
-      <w:proofErr w:type="spellStart"/>
-      <w:r>
-        <w:t>Using</w:t>
-      </w:r>
-      <w:proofErr w:type="spellEnd"/>
-      <w:r>
-        <w:t xml:space="preserve"> </w:t>
-      </w:r>
-      <w:proofErr w:type="spellStart"/>
-      <w:r>
-        <w:t>contextual</w:t>
-      </w:r>
-      <w:proofErr w:type="spellEnd"/>
-      <w:r>
-        <w:t xml:space="preserve"> </w:t>
-      </w:r>
-      <w:proofErr w:type="spellStart"/>
-      <w:r>
-        <w:t>inquiry</w:t>
-      </w:r>
-      <w:proofErr w:type="spellEnd"/>
-      <w:r>
-        <w:t xml:space="preserve"> </w:t>
-      </w:r>
-      <w:proofErr w:type="spellStart"/>
-      <w:r>
-        <w:t>to</w:t>
-      </w:r>
-      <w:proofErr w:type="spellEnd"/>
-      <w:r>
-        <w:t xml:space="preserve"> </w:t>
-      </w:r>
-      <w:proofErr w:type="spellStart"/>
-      <w:r>
-        <w:t>learn</w:t>
-      </w:r>
-      <w:proofErr w:type="spellEnd"/>
-      <w:r>
-        <w:t xml:space="preserve"> </w:t>
-      </w:r>
-      <w:proofErr w:type="spellStart"/>
-      <w:r>
-        <w:t>about</w:t>
-      </w:r>
-      <w:proofErr w:type="spellEnd"/>
-      <w:r>
-        <w:t xml:space="preserve"> </w:t>
-      </w:r>
-      <w:proofErr w:type="spellStart"/>
-      <w:r>
-        <w:t>your</w:t>
-      </w:r>
-      <w:proofErr w:type="spellEnd"/>
-      <w:r>
-        <w:t xml:space="preserve"> </w:t>
-      </w:r>
-      <w:proofErr w:type="spellStart"/>
-      <w:r>
-        <w:t>audiences</w:t>
-      </w:r>
-      <w:proofErr w:type="spellEnd"/>
-      <w:r>
-        <w:t xml:space="preserve">. </w:t>
+        <w:rPr>
+          <w:lang w:val="en-US"/>
+        </w:rPr>
+        <w:t xml:space="preserve">Raven, M. E., &amp; Flanders, A. (1996). Using contextual inquiry to learn about your audiences. </w:t>
       </w:r>
       <w:r>
         <w:rPr>
@@ -4898,100 +4905,27 @@
           <w:numId w:val="39"/>
         </w:numPr>
       </w:pPr>
-      <w:proofErr w:type="spellStart"/>
-      <w:r>
-        <w:t>Industry</w:t>
-      </w:r>
-      <w:proofErr w:type="spellEnd"/>
-      <w:r>
-        <w:t xml:space="preserve"> Usability Reporting Project Working Group (2007). NISTIR 7432: </w:t>
+      <w:r>
+        <w:rPr>
+          <w:lang w:val="en-US"/>
+        </w:rPr>
+        <w:t xml:space="preserve">Industry Usability Reporting Project Working Group (2007). NISTIR 7432: </w:t>
       </w:r>
       <w:r>
         <w:rPr>
           <w:i/>
-        </w:rPr>
-        <w:t xml:space="preserve">Common </w:t>
-      </w:r>
-      <w:proofErr w:type="spellStart"/>
-      <w:r>
-        <w:rPr>
-          <w:i/>
-        </w:rPr>
-        <w:t>Industr</w:t>
-      </w:r>
-      <w:r>
-        <w:rPr>
-          <w:i/>
-        </w:rPr>
-        <w:t>y</w:t>
-      </w:r>
-      <w:proofErr w:type="spellEnd"/>
-      <w:r>
-        <w:rPr>
-          <w:i/>
-        </w:rPr>
-        <w:t xml:space="preserve"> </w:t>
-      </w:r>
-      <w:proofErr w:type="spellStart"/>
-      <w:r>
-        <w:rPr>
-          <w:i/>
-        </w:rPr>
-        <w:t>Specification</w:t>
-      </w:r>
-      <w:proofErr w:type="spellEnd"/>
-      <w:r>
-        <w:rPr>
-          <w:i/>
-        </w:rPr>
-        <w:t xml:space="preserve"> </w:t>
-      </w:r>
-      <w:proofErr w:type="spellStart"/>
-      <w:r>
-        <w:rPr>
-          <w:i/>
-        </w:rPr>
-        <w:t>for</w:t>
-      </w:r>
-      <w:proofErr w:type="spellEnd"/>
-      <w:r>
-        <w:rPr>
-          <w:i/>
-        </w:rPr>
-        <w:t xml:space="preserve"> Usability-</w:t>
-      </w:r>
-      <w:proofErr w:type="spellStart"/>
-      <w:r>
-        <w:rPr>
-          <w:i/>
-        </w:rPr>
-        <w:t>Requirements</w:t>
-      </w:r>
-      <w:proofErr w:type="spellEnd"/>
-      <w:r>
-        <w:t xml:space="preserve">. </w:t>
-      </w:r>
-      <w:proofErr w:type="spellStart"/>
-      <w:r>
-        <w:t>Retrieved</w:t>
-      </w:r>
-      <w:proofErr w:type="spellEnd"/>
-      <w:r>
-        <w:t xml:space="preserve"> </w:t>
-      </w:r>
-      <w:proofErr w:type="spellStart"/>
-      <w:r>
-        <w:t>from</w:t>
-      </w:r>
-      <w:proofErr w:type="spellEnd"/>
-      <w:r>
-        <w:t xml:space="preserve"> </w:t>
-      </w:r>
-      <w:r>
-        <w:t>http://www.nist.gov/customcf/get_pdf.cfm?pub_id=51179</w:t>
-      </w:r>
-      <w:r>
-        <w:t>. Abgerufen am 14.07.15</w:t>
+          <w:lang w:val="en-US"/>
+        </w:rPr>
+        <w:t>Common Industry Specification for Usability-Requirements</w:t>
+      </w:r>
+      <w:r>
+        <w:rPr>
+          <w:lang w:val="en-US"/>
+        </w:rPr>
+        <w:t xml:space="preserve">. Retrieved from http://www.nist.gov/customcf/get_pdf.cfm?pub_id=51179. </w:t>
+      </w:r>
+      <w:r>
+        <w:t>Abgerufen am 14.07.15</w:t>
       </w:r>
     </w:p>
     <w:p>
@@ -5003,66 +4937,26 @@
         </w:numPr>
       </w:pPr>
       <w:r>
+        <w:rPr>
+          <w:lang w:val="en-US"/>
+        </w:rPr>
         <w:t xml:space="preserve">Spencer, D. (2009). </w:t>
       </w:r>
       <w:r>
         <w:rPr>
           <w:i/>
-        </w:rPr>
-        <w:t xml:space="preserve">Card </w:t>
-      </w:r>
-      <w:proofErr w:type="spellStart"/>
-      <w:r>
-        <w:rPr>
-          <w:i/>
-        </w:rPr>
-        <w:t>sorting</w:t>
-      </w:r>
-      <w:proofErr w:type="spellEnd"/>
-      <w:r>
-        <w:rPr>
-          <w:i/>
-        </w:rPr>
-        <w:t xml:space="preserve">: </w:t>
-      </w:r>
-      <w:proofErr w:type="spellStart"/>
-      <w:r>
-        <w:rPr>
-          <w:i/>
-        </w:rPr>
-        <w:t>Designing</w:t>
-      </w:r>
-      <w:proofErr w:type="spellEnd"/>
-      <w:r>
-        <w:rPr>
-          <w:i/>
-        </w:rPr>
-        <w:t xml:space="preserve"> </w:t>
-      </w:r>
-      <w:proofErr w:type="spellStart"/>
-      <w:r>
-        <w:rPr>
-          <w:i/>
-        </w:rPr>
-        <w:t>usable</w:t>
-      </w:r>
-      <w:proofErr w:type="spellEnd"/>
-      <w:r>
-        <w:rPr>
-          <w:i/>
-        </w:rPr>
-        <w:t xml:space="preserve"> </w:t>
-      </w:r>
-      <w:proofErr w:type="spellStart"/>
-      <w:r>
-        <w:rPr>
-          <w:i/>
-        </w:rPr>
-        <w:t>categories</w:t>
-      </w:r>
-      <w:proofErr w:type="spellEnd"/>
-      <w:r>
-        <w:t>. Rosenfeld Media.</w:t>
+          <w:lang w:val="en-US"/>
+        </w:rPr>
+        <w:t>Card sorting: Designing usable categories</w:t>
+      </w:r>
+      <w:r>
+        <w:rPr>
+          <w:lang w:val="en-US"/>
+        </w:rPr>
+        <w:t xml:space="preserve">. </w:t>
+      </w:r>
+      <w:r>
+        <w:t>Rosenfeld Media.</w:t>
       </w:r>
       <w:r>
         <w:t xml:space="preserve"> </w:t>
@@ -5238,7 +5132,15 @@
         <w:t>Zwischenschritt im Projekt</w:t>
       </w:r>
       <w:r>
-        <w:t xml:space="preserve"> ist es, die Nutzergruppen der Webseite genau festzulegen und deren Anforderungen an diese zu dokumentieren. Von den drei vorhandenen Nutzergruppen (Studenten, Mitarbeiter und Externe - z.B. Schüler oder Lieferanten) können jedoch nur Studenten und Mitarbeiter für dieses Projekt berücksichtigt werden. Die Nutzergruppen der Externen ist verhältnismäßig gering und wäre mit erheblichem Aufwand, der den Rahmen dieses Projektes sprengen würde, verbunden.</w:t>
+        <w:t xml:space="preserve"> ist es, die Nutzergruppen der Webseite genau festzulegen und deren Anforderungen an diese zu dokumentieren. Von den drei vorhandenen Nutzergruppen (Studenten, Mitarbeiter und Externe - z.B. Schüler oder Lieferanten) können jedoch nur Studenten und Mitarbeiter für dieses Projekt berücksichtigt werden. Die Nutzergruppen der Externen </w:t>
+      </w:r>
+      <w:proofErr w:type="gramStart"/>
+      <w:r>
+        <w:t>ist</w:t>
+      </w:r>
+      <w:proofErr w:type="gramEnd"/>
+      <w:r>
+        <w:t xml:space="preserve"> verhältnismäßig gering und wäre mit erheblichem Aufwand, der den Rahmen dieses Projektes sprengen würde, verbunden.</w:t>
       </w:r>
     </w:p>
     <w:p>
@@ -5372,10 +5274,91 @@
       <w:bookmarkEnd w:id="15"/>
     </w:p>
     <w:p>
+      <w:bookmarkStart w:id="16" w:name="_GoBack"/>
+      <w:r>
+        <w:t xml:space="preserve">Für eine umfangreiche und detaillierte Analyse der aktuellen Webseite stellt das Rechenzentrum einen Zugang zur Analysesoftware </w:t>
+      </w:r>
+      <w:proofErr w:type="spellStart"/>
+      <w:r>
+        <w:t>Piwik</w:t>
+      </w:r>
+      <w:proofErr w:type="spellEnd"/>
+      <w:r>
+        <w:t xml:space="preserve"> zur Verfügung. Hiermit ist es möglich sich Informationen über Benutzerzahlen, Absprungraten, Ausstiegsraten und Verweildauer der Benutzer für jede einzelne HTML-Seite der RZ-Webseite anzeigen zu lassen. Eine weitere interessante Funktion von </w:t>
+      </w:r>
+      <w:proofErr w:type="spellStart"/>
+      <w:r>
+        <w:t>Piwik</w:t>
+      </w:r>
+      <w:proofErr w:type="spellEnd"/>
+      <w:r>
+        <w:t xml:space="preserve"> ist eine grafisch aufbereitete Darstellung von Klick-Pfaden, welche die Nutzer während ihres Besuchs auf der Seite zurücklegen. Dazu zählt zum einen eine Auflistung der Inhalte, die vor einer bestimmten Seite aufgerufen wurden, sowie Angaben darüber, welche Menüpunkte danach ausgewählt werden. Um aussagekräftige und umfangreiche Daten zu erhalten, wird der Untersuchungszeitraum auf die Zeitspanne 1. Juli 2014 bis 1. Juli 2015 festgelegt. </w:t>
+      </w:r>
+    </w:p>
+    <w:p>
+      <w:r>
+        <w:t xml:space="preserve">Ein, dem Rechenzentrum bekanntes Problem der Analyse mit </w:t>
+      </w:r>
+      <w:proofErr w:type="spellStart"/>
+      <w:r>
+        <w:t>Piwik</w:t>
+      </w:r>
+      <w:proofErr w:type="spellEnd"/>
+      <w:r>
+        <w:t xml:space="preserve"> ist die Tatsache, dass HTML-Seiten, die mit Hilfe des </w:t>
+      </w:r>
+      <w:proofErr w:type="spellStart"/>
+      <w:r>
+        <w:t>Hyper</w:t>
+      </w:r>
+      <w:proofErr w:type="spellEnd"/>
+      <w:r>
+        <w:t xml:space="preserve"> Text Transfer Protocol Secure (HTTPS) übertragen werden, nicht in </w:t>
+      </w:r>
+      <w:proofErr w:type="spellStart"/>
+      <w:r>
+        <w:t>Piwik</w:t>
+      </w:r>
+      <w:proofErr w:type="spellEnd"/>
+      <w:r>
+        <w:t xml:space="preserve"> festgehalten werden können. Ein Beispiel hierfür ist die Funktion "Passwort ändern", welcher sich unter dem Menüpunkt "Mein RZ-Account" verbirgt. Dieser Inhalt muss von jedem Studierenden und Mitarbeiter der Universität Regensburg in regelmäßigen Abständen aufgerufen werden und besitzt folglich eine hohe Anzahl von Besuchern. Da jedoch diese Seite mit Hilfe von HTTPS übertragen wird, erscheint sie nicht in den </w:t>
+      </w:r>
+      <w:proofErr w:type="spellStart"/>
+      <w:r>
+        <w:t>Piwik</w:t>
+      </w:r>
+      <w:proofErr w:type="spellEnd"/>
+      <w:r>
+        <w:t xml:space="preserve">-Daten unter meistbesuchte HTML-Seiten. </w:t>
+      </w:r>
+    </w:p>
+    <w:p>
+      <w:r>
+        <w:t xml:space="preserve">Um diesem Problem entgegenwirken zu können, werden zusätzlich zur </w:t>
+      </w:r>
+      <w:proofErr w:type="spellStart"/>
+      <w:r>
+        <w:t>Piwik</w:t>
+      </w:r>
+      <w:proofErr w:type="spellEnd"/>
+      <w:r>
+        <w:t xml:space="preserve">-Analyse, die originalen Log-Daten des Rechenzentrum-Servers untersucht. Darin tauchen im Gegensatz zur vorher beschriebenen Methode auch Inhalte auf, die mit HTTPS übertragen werden. Da es sich bei den Log-Daten um eine große Datenmenge handelt und eine manuelle Auswertung zeitaufwändiger als mit </w:t>
+      </w:r>
+      <w:proofErr w:type="spellStart"/>
+      <w:r>
+        <w:t>Piwik</w:t>
+      </w:r>
+      <w:proofErr w:type="spellEnd"/>
+      <w:r>
+        <w:t xml:space="preserve"> ist, ist es hier nicht möglich einen Zeitraum von einem Jahr zu untersuchen. Zum jetzigen Stand des Projektes liegen noch keine Log-Daten des Servers vor, aus diesem Grund kann noch keine Abwägung des Umfangs der Auswertung erfolgen.</w:t>
+      </w:r>
+    </w:p>
+    <w:p>
       <w:pPr>
         <w:pStyle w:val="berschrift3"/>
       </w:pPr>
-      <w:bookmarkStart w:id="16" w:name="_Toc424651422"/>
+      <w:bookmarkStart w:id="17" w:name="_Toc424651422"/>
+      <w:bookmarkEnd w:id="16"/>
       <w:proofErr w:type="spellStart"/>
       <w:r>
         <w:t>Contextual</w:t>
@@ -5388,7 +5371,7 @@
       <w:r>
         <w:t>Inquiry</w:t>
       </w:r>
-      <w:bookmarkEnd w:id="16"/>
+      <w:bookmarkEnd w:id="17"/>
       <w:proofErr w:type="spellEnd"/>
     </w:p>
     <w:p>
@@ -5425,12 +5408,11 @@
       </w:r>
       <w:proofErr w:type="spellEnd"/>
       <w:r>
-        <w:t xml:space="preserve"> Punkte der Seite mit dem Probanden diskutiert. Normalerweise dauert eine CI circa zwei Stunden, jedoch ist diese Durchführung in diesem Projektumf</w:t>
-      </w:r>
-      <w:bookmarkStart w:id="17" w:name="_GoBack"/>
-      <w:bookmarkEnd w:id="17"/>
-      <w:r>
-        <w:t>ang sehr unrealistisch, da Studenten aber vor allem Mitarbeiter nicht breit sein werden so lange an einem Test teilzunehmen. Aus diesem Grund wird die Dauer der Durchführung der CI gekürzt.</w:t>
+        <w:t xml:space="preserve"> Punkte der Seite mit dem Probanden diskutiert. Normalerweise dauert eine CI circa zwei Stunden, jedoch ist diese Durchführung in diesem Projektumfang sehr unrealistisch, da Studenten aber vor allem Mit</w:t>
+      </w:r>
+      <w:r>
+        <w:lastRenderedPageBreak/>
+        <w:t>arbeiter nicht breit sein werden so lange an einem Test teilzunehmen. Aus diesem Grund wird die Dauer der Durchführung der CI gekürzt.</w:t>
       </w:r>
     </w:p>
     <w:p>
@@ -5465,9 +5447,11 @@
       <w:r>
         <w:t xml:space="preserve"> </w:t>
       </w:r>
+      <w:proofErr w:type="gramStart"/>
       <w:r>
         <w:t>das</w:t>
       </w:r>
+      <w:proofErr w:type="gramEnd"/>
       <w:r>
         <w:t xml:space="preserve"> Aufschluss darüber gibt, welche Inhalte sich unter den einzelnen Menüpunkten verbergen. Das Dokument wird in First-, Second- und Third-Level gegliedert und stellt somit eine vollständige Auflistung des Contents in der Breite</w:t>
       </w:r>
@@ -5551,35 +5535,35 @@
     </w:p>
     <w:p>
       <w:r>
-        <w:t>Ein anonymisierter Fragebogen soll Erkenntnisse zur Nutzung der Webseite liefern: welche Seiten werden von welcher Zielgruppe genutzt? Welche Funktionen sind den Nutzern be</w:t>
+        <w:t xml:space="preserve">Ein anonymisierter Fragebogen soll Erkenntnisse zur Nutzung der Webseite liefern: welche Seiten werden von welcher Zielgruppe genutzt? Welche Funktionen sind den Nutzern bekannt? Welche Funktionen sind besonders wichtig? Welche zusätzlichen Angebote wünschen sich die Nutzer? Sind diese eventuell bereits auf der Webseite vorhanden und werden nicht gefunden? Was erachten die Nutzer als gut bzw. schlecht? Wo stoßen sie auf Probleme? Außerdem werden demographische Fragen abgefragt um weitere Informationen zur Nutzergruppencharakterisierung zu erhalten. Es ist im Sinne des Projekts nötig, eine große Anzahl an Teilnehmern zu erreichen und alle Nutzergruppen der RZ-Webseite zu erreichen. Erstellt wird der Fragebogen basierend auf Ergebnissen der </w:t>
+      </w:r>
+      <w:proofErr w:type="spellStart"/>
+      <w:r>
+        <w:t>Piwik</w:t>
+      </w:r>
+      <w:proofErr w:type="spellEnd"/>
+      <w:r>
+        <w:t xml:space="preserve">- und Log-Daten-Analyse, der </w:t>
+      </w:r>
+      <w:proofErr w:type="spellStart"/>
+      <w:r>
+        <w:t>Contextual</w:t>
+      </w:r>
+      <w:proofErr w:type="spellEnd"/>
+      <w:r>
+        <w:t xml:space="preserve"> </w:t>
+      </w:r>
+      <w:proofErr w:type="spellStart"/>
+      <w:r>
+        <w:t>Inquiry</w:t>
+      </w:r>
+      <w:proofErr w:type="spellEnd"/>
+      <w:r>
+        <w:t>, sowie der Content Analyse. Der Fragebogen soll im Idealfall per Email-</w:t>
       </w:r>
       <w:r>
         <w:lastRenderedPageBreak/>
-        <w:t xml:space="preserve">kannt? Welche Funktionen sind besonders wichtig? Welche zusätzlichen Angebote wünschen sich die Nutzer? Sind diese eventuell bereits auf der Webseite vorhanden und werden nicht gefunden? Was erachten die Nutzer als gut bzw. schlecht? Wo stoßen sie auf Probleme? Außerdem werden demographische Fragen abgefragt um weitere Informationen zur Nutzergruppencharakterisierung zu erhalten. Es ist im Sinne des Projekts nötig, eine große Anzahl an Teilnehmern zu erreichen und alle Nutzergruppen der RZ-Webseite zu erreichen. Erstellt wird der Fragebogen basierend auf Ergebnissen der </w:t>
-      </w:r>
-      <w:proofErr w:type="spellStart"/>
-      <w:r>
-        <w:t>Piwik</w:t>
-      </w:r>
-      <w:proofErr w:type="spellEnd"/>
-      <w:r>
-        <w:t xml:space="preserve">- und Log-Daten-Analyse, der </w:t>
-      </w:r>
-      <w:proofErr w:type="spellStart"/>
-      <w:r>
-        <w:t>Contextual</w:t>
-      </w:r>
-      <w:proofErr w:type="spellEnd"/>
-      <w:r>
-        <w:t xml:space="preserve"> </w:t>
-      </w:r>
-      <w:proofErr w:type="spellStart"/>
-      <w:r>
-        <w:t>Inquiry</w:t>
-      </w:r>
-      <w:proofErr w:type="spellEnd"/>
-      <w:r>
-        <w:t>, sowie der Content Analyse. Der Fragebogen soll im Idealfall per Email-Verteiler des Rechenzentrums an die Teilnehmer versendet oder auf der Webseite über einen Link zur Verfügung gestellt werden.</w:t>
+        <w:t>Verteiler des Rechenzentrums an die Teilnehmer versendet oder auf der Webseite über einen Link zur Verfügung gestellt werden.</w:t>
       </w:r>
     </w:p>
     <w:p>
@@ -5676,13 +5660,21 @@
       </w:r>
       <w:proofErr w:type="spellEnd"/>
       <w:r>
-        <w:t xml:space="preserve"> und der Nutzerstudie</w:t>
+        <w:t xml:space="preserve"> und der </w:t>
+      </w:r>
+      <w:proofErr w:type="gramStart"/>
+      <w:r>
+        <w:t>Nutzerstudie</w:t>
       </w:r>
       <w:r>
         <w:t xml:space="preserve"> </w:t>
       </w:r>
       <w:r>
-        <w:t xml:space="preserve"> verwendet.</w:t>
+        <w:t xml:space="preserve"> verwendet</w:t>
+      </w:r>
+      <w:proofErr w:type="gramEnd"/>
+      <w:r>
+        <w:t>.</w:t>
       </w:r>
     </w:p>
     <w:p>
@@ -5852,214 +5844,219 @@
       </w:pPr>
       <w:bookmarkStart w:id="27" w:name="_Toc424651432"/>
       <w:r>
+        <w:t>Ziele</w:t>
+      </w:r>
+      <w:bookmarkEnd w:id="27"/>
+    </w:p>
+    <w:p>
+      <w:r>
+        <w:t>Ziel ist die neue Struktur mit den verschiedenen Nutzergruppen zu testen und zu bestätigen oder zu wiederlegen, dass der neue Aufbau performanter ist und die Nutzer mehr zufrieden stellt.</w:t>
+      </w:r>
+    </w:p>
+    <w:p>
+      <w:pPr>
+        <w:pStyle w:val="berschrift3"/>
+      </w:pPr>
+      <w:bookmarkStart w:id="28" w:name="_Toc424651433"/>
+      <w:r>
+        <w:t>Equipment</w:t>
+      </w:r>
+      <w:bookmarkEnd w:id="28"/>
+    </w:p>
+    <w:p>
+      <w:r>
+        <w:t xml:space="preserve">Sämtliche Tests werden am selben Gerät und mit dem gleichen Browser durchgeführt. Außerdem werden alle Versuche mit Bild und Ton </w:t>
+      </w:r>
+      <w:r>
+        <w:t xml:space="preserve">aufgezeichnet, um </w:t>
+      </w:r>
+      <w:r>
+        <w:t>eine spätere Analyse vorzunehmen.</w:t>
+      </w:r>
+    </w:p>
+    <w:p>
+      <w:r>
         <w:lastRenderedPageBreak/>
+        <w:t xml:space="preserve">Jedem Versuch wird außerdem ein </w:t>
+      </w:r>
+      <w:r>
+        <w:t>Schriftführer</w:t>
+      </w:r>
+      <w:r>
+        <w:t xml:space="preserve"> beiwohnen, welcher den sämtlichen Versuchsablauf mitkommentiert, falls technische Fehler auftreten oder bei der Analyse der Video und Audiodaten Fragen auftreten.</w:t>
+      </w:r>
+    </w:p>
+    <w:p>
+      <w:pPr>
+        <w:pStyle w:val="berschrift3"/>
+      </w:pPr>
+      <w:bookmarkStart w:id="29" w:name="_Toc424651434"/>
+      <w:r>
+        <w:t>Anwendungsraum</w:t>
+      </w:r>
+      <w:bookmarkEnd w:id="29"/>
+      <w:r>
+        <w:t xml:space="preserve"> </w:t>
+      </w:r>
+    </w:p>
+    <w:p>
+      <w:r>
+        <w:t>Für die Versuche wird das jeweilige Umfeld gewählt, in dem der Nutzer meist das System benutzt. Auf ein Laborumfeld wird verzichtet, da dies die Probanden</w:t>
+      </w:r>
+      <w:r>
+        <w:t>akquirierung</w:t>
+      </w:r>
+      <w:r>
+        <w:t xml:space="preserve">, vor allem im </w:t>
+      </w:r>
+      <w:r>
+        <w:t>Bereich</w:t>
+      </w:r>
+      <w:r>
+        <w:t xml:space="preserve"> der Mitarbeiter </w:t>
+      </w:r>
+      <w:r>
+        <w:t>unnötig</w:t>
+      </w:r>
+      <w:r>
+        <w:t xml:space="preserve"> </w:t>
+      </w:r>
+      <w:r>
+        <w:t>erschweren</w:t>
+      </w:r>
+      <w:r>
+        <w:t xml:space="preserve"> würde. Jedoch wird der Test immer in einem abgetrennten Bereich erfolgen, damit der Nutzer nicht abgelenkt und das Ergebnis verfälscht wird. Außerdem werden im Testraum maximal 4 Personen, dem Probanden, dem Tes</w:t>
+      </w:r>
+      <w:r>
+        <w:t>t</w:t>
+      </w:r>
+      <w:r>
+        <w:t>leiter und ein bis zwei Schriftführer anwesend sein um die Testperson nicht zu verunsichern und abzulenken.</w:t>
+      </w:r>
+    </w:p>
+    <w:p>
+      <w:pPr>
+        <w:pStyle w:val="berschrift3"/>
+      </w:pPr>
+      <w:bookmarkStart w:id="30" w:name="_Toc424651435"/>
+      <w:r>
+        <w:t>Testszenarien</w:t>
+      </w:r>
+      <w:bookmarkEnd w:id="30"/>
+    </w:p>
+    <w:p>
+      <w:r>
+        <w:t xml:space="preserve">Die verwendeten Testszenarien erschließen sich aus dem Vorabtest und werden typische Anwendungsfälle mit dem neuen Konzept überprüfen. Es werden drei bis vier unterschiedliche Tasks mit </w:t>
+      </w:r>
+      <w:r>
+        <w:t>unterschiedlicher</w:t>
+      </w:r>
+      <w:r>
+        <w:t xml:space="preserve"> </w:t>
+      </w:r>
+      <w:r>
+        <w:t>Schwierigkeit</w:t>
+      </w:r>
+      <w:r>
+        <w:t xml:space="preserve"> und Dauer erstellt. Da der Nutzungskontext der unterschiedlichen Nutzergruppen höchstwahrscheinlich grundverschieden sein wird, werden unterschiedliche Szenarien für die jeweiligen Nutzergruppen erstellt.</w:t>
+      </w:r>
+    </w:p>
+    <w:p>
+      <w:pPr>
+        <w:pStyle w:val="berschrift2"/>
+      </w:pPr>
+      <w:bookmarkStart w:id="31" w:name="_Toc424651436"/>
+      <w:r>
+        <w:t xml:space="preserve">Kriterien für </w:t>
+      </w:r>
+      <w:r>
+        <w:t xml:space="preserve">Performance </w:t>
+      </w:r>
+      <w:r>
+        <w:t>und Zufriedenheit</w:t>
+      </w:r>
+      <w:bookmarkEnd w:id="31"/>
+    </w:p>
+    <w:p>
+      <w:pPr>
+        <w:pStyle w:val="berschrift3"/>
+      </w:pPr>
+      <w:bookmarkStart w:id="32" w:name="_Toc424651437"/>
+      <w:r>
         <w:t>Ziele</w:t>
       </w:r>
-      <w:bookmarkEnd w:id="27"/>
-    </w:p>
-    <w:p>
-      <w:r>
-        <w:t>Ziel ist die neue Struktur mit den verschiedenen Nutzergruppen zu testen und zu bestätigen oder zu wiederlegen, dass der neue Aufbau performanter ist und die Nutzer mehr zufrieden stellt.</w:t>
+      <w:bookmarkEnd w:id="32"/>
+    </w:p>
+    <w:p>
+      <w:r>
+        <w:t>Um die Performanz und die Zufriedenheit der Nutzer zu erheben werden verschiedene Kriterien erhoben. Diese dienen dazu, im späteren Verlauf der Untersuchung die verschiedenen Testpersonen und deren Erfolg und Misserfolg zu vergleichen.</w:t>
       </w:r>
     </w:p>
     <w:p>
       <w:pPr>
         <w:pStyle w:val="berschrift3"/>
       </w:pPr>
-      <w:bookmarkStart w:id="28" w:name="_Toc424651433"/>
-      <w:r>
-        <w:t>Equipment</w:t>
-      </w:r>
-      <w:bookmarkEnd w:id="28"/>
-    </w:p>
-    <w:p>
-      <w:r>
-        <w:t xml:space="preserve">Sämtliche Tests werden am selben Gerät und mit dem gleichen Browser durchgeführt. Außerdem werden alle Versuche mit Bild und Ton </w:t>
-      </w:r>
-      <w:r>
-        <w:t xml:space="preserve">aufgezeichnet, um </w:t>
-      </w:r>
-      <w:r>
-        <w:t>eine spätere Analyse vorzunehmen.</w:t>
-      </w:r>
-    </w:p>
-    <w:p>
-      <w:r>
-        <w:t xml:space="preserve">Jedem Versuch wird außerdem ein </w:t>
-      </w:r>
-      <w:r>
-        <w:t>Schriftführer</w:t>
-      </w:r>
-      <w:r>
-        <w:t xml:space="preserve"> beiwohnen, welcher den sämtlichen Versuchsablauf mitkommentiert, falls technische Fehler auftreten oder bei der Analyse der Video und Audiodaten Fragen auftreten.</w:t>
-      </w:r>
-    </w:p>
-    <w:p>
-      <w:pPr>
-        <w:pStyle w:val="berschrift3"/>
-      </w:pPr>
-      <w:bookmarkStart w:id="29" w:name="_Toc424651434"/>
-      <w:r>
-        <w:t>Anwendungsraum</w:t>
-      </w:r>
-      <w:bookmarkEnd w:id="29"/>
-      <w:r>
-        <w:t xml:space="preserve"> </w:t>
-      </w:r>
-    </w:p>
-    <w:p>
-      <w:r>
-        <w:t>Für die Versuche wird das jeweilige Umfeld gewählt, in dem der Nutzer meist das System benutzt. Auf ein Laborumfeld wird verzichtet, da dies die Probanden</w:t>
-      </w:r>
-      <w:r>
-        <w:t>akquirierung</w:t>
-      </w:r>
-      <w:r>
-        <w:t xml:space="preserve">, vor allem im </w:t>
-      </w:r>
-      <w:r>
-        <w:t>Bereich</w:t>
-      </w:r>
-      <w:r>
-        <w:t xml:space="preserve"> der Mitarbeiter </w:t>
-      </w:r>
-      <w:r>
-        <w:t>unnötig</w:t>
-      </w:r>
-      <w:r>
-        <w:t xml:space="preserve"> </w:t>
-      </w:r>
-      <w:r>
-        <w:t>erschweren</w:t>
-      </w:r>
-      <w:r>
-        <w:t xml:space="preserve"> würde. Jedoch wird der Test immer in einem abgetrennten Bereich erfolgen, damit der Nutzer nicht abgelenkt und das Ergebnis verfälscht wird. Außerdem werden im Testraum maximal 4 Personen, dem Probanden, dem Tes</w:t>
-      </w:r>
-      <w:r>
-        <w:t>t</w:t>
-      </w:r>
-      <w:r>
-        <w:t>leiter und ein bis zwei Schriftführer anwesend sein um die Testperson nicht zu verunsichern und abzulenken.</w:t>
-      </w:r>
-    </w:p>
-    <w:p>
-      <w:pPr>
-        <w:pStyle w:val="berschrift3"/>
-      </w:pPr>
-      <w:bookmarkStart w:id="30" w:name="_Toc424651435"/>
-      <w:r>
-        <w:t>Testszenarien</w:t>
-      </w:r>
-      <w:bookmarkEnd w:id="30"/>
-    </w:p>
-    <w:p>
-      <w:r>
-        <w:t xml:space="preserve">Die verwendeten Testszenarien erschließen sich aus dem Vorabtest und werden typische Anwendungsfälle mit dem neuen Konzept überprüfen. Es werden drei bis vier unterschiedliche Tasks mit </w:t>
-      </w:r>
-      <w:r>
-        <w:t>unterschiedlicher</w:t>
-      </w:r>
-      <w:r>
-        <w:t xml:space="preserve"> </w:t>
-      </w:r>
-      <w:r>
-        <w:t>Schwierigkeit</w:t>
-      </w:r>
-      <w:r>
-        <w:t xml:space="preserve"> und Dauer erstellt. Da der Nutzungskontext der unterschiedlichen Nutzergruppen höchstwahrscheinlich grundverschieden sein wird, werden unterschiedliche Szenarien für die jeweiligen Nutzergruppen erstellt.</w:t>
+      <w:bookmarkStart w:id="33" w:name="_Toc424651438"/>
+      <w:r>
+        <w:t>Kriterien</w:t>
+      </w:r>
+      <w:bookmarkEnd w:id="33"/>
+    </w:p>
+    <w:p>
+      <w:r>
+        <w:t xml:space="preserve">Kriterien für die Performanz werden die benötigte Zeit sein in der ein Nutzer einen bestimmten Task löst und wie viele Klicks er hierfür benötigt beziehungsweise wie viele Misserfolge durchlaufen werden, bis das eigentliche Ziel erfüllt ist. Durch dieses Vorgehen lassen sich die </w:t>
+      </w:r>
+      <w:r>
+        <w:t>Ergebnisse</w:t>
+      </w:r>
+      <w:r>
+        <w:t xml:space="preserve"> leichter Statistisch belegen und es können einfacher Verbesserungen </w:t>
+      </w:r>
+      <w:r>
+        <w:t>vorgenommen</w:t>
+      </w:r>
+      <w:r>
+        <w:t xml:space="preserve"> werden.</w:t>
+      </w:r>
+    </w:p>
+    <w:p>
+      <w:r>
+        <w:t xml:space="preserve">Für die User Experience und </w:t>
+      </w:r>
+      <w:r>
+        <w:t>Usability</w:t>
+      </w:r>
+      <w:r>
+        <w:t xml:space="preserve"> wird ein Abschlussfragebogen erstellt und ein </w:t>
+      </w:r>
+      <w:r>
+        <w:t>abschließendes</w:t>
+      </w:r>
+      <w:r>
+        <w:t xml:space="preserve"> Interview </w:t>
+      </w:r>
+      <w:r>
+        <w:t>erfolgen</w:t>
+      </w:r>
+      <w:r>
+        <w:t xml:space="preserve">, bei </w:t>
+      </w:r>
+      <w:proofErr w:type="gramStart"/>
+      <w:r>
+        <w:t>welchem gewisse</w:t>
+      </w:r>
+      <w:proofErr w:type="gramEnd"/>
+      <w:r>
+        <w:t xml:space="preserve"> Problemstellen im Versuch eingegangen wird.</w:t>
       </w:r>
     </w:p>
     <w:p>
       <w:pPr>
         <w:pStyle w:val="berschrift2"/>
       </w:pPr>
-      <w:bookmarkStart w:id="31" w:name="_Toc424651436"/>
-      <w:r>
-        <w:t xml:space="preserve">Kriterien für </w:t>
-      </w:r>
-      <w:r>
-        <w:t xml:space="preserve">Performance </w:t>
-      </w:r>
-      <w:r>
-        <w:t>und Zufriedenheit</w:t>
-      </w:r>
-      <w:bookmarkEnd w:id="31"/>
-    </w:p>
-    <w:p>
-      <w:pPr>
-        <w:pStyle w:val="berschrift3"/>
-      </w:pPr>
-      <w:bookmarkStart w:id="32" w:name="_Toc424651437"/>
-      <w:r>
-        <w:t>Ziele</w:t>
-      </w:r>
-      <w:bookmarkEnd w:id="32"/>
-    </w:p>
-    <w:p>
-      <w:r>
-        <w:t>Um die Performanz und die Zufriedenheit der Nutzer zu erheben werden verschiedene Kriterien erhoben. Diese dienen dazu, im späteren Verlauf der Untersuchung die verschiedenen Testpersonen und deren Erfolg und Misserfolg zu vergleichen.</w:t>
-      </w:r>
-    </w:p>
-    <w:p>
-      <w:pPr>
-        <w:pStyle w:val="berschrift3"/>
-      </w:pPr>
-      <w:bookmarkStart w:id="33" w:name="_Toc424651438"/>
-      <w:r>
-        <w:t>Kriterien</w:t>
-      </w:r>
-      <w:bookmarkEnd w:id="33"/>
-    </w:p>
-    <w:p>
-      <w:r>
-        <w:t xml:space="preserve">Kriterien für die Performanz werden die benötigte Zeit sein in der ein Nutzer einen bestimmten Task löst und wie viele Klicks er hierfür benötigt beziehungsweise wie viele Misserfolge </w:t>
-      </w:r>
+      <w:bookmarkStart w:id="34" w:name="_Toc424651439"/>
       <w:r>
         <w:lastRenderedPageBreak/>
-        <w:t xml:space="preserve">durchlaufen werden, bis das eigentliche Ziel erfüllt ist. Durch dieses Vorgehen lassen sich die </w:t>
-      </w:r>
-      <w:r>
-        <w:t>Ergebnisse</w:t>
-      </w:r>
-      <w:r>
-        <w:t xml:space="preserve"> leichter Statistisch belegen und es können einfacher Verbesserungen </w:t>
-      </w:r>
-      <w:r>
-        <w:t>vorgenommen</w:t>
-      </w:r>
-      <w:r>
-        <w:t xml:space="preserve"> werden.</w:t>
-      </w:r>
-    </w:p>
-    <w:p>
-      <w:r>
-        <w:t xml:space="preserve">Für die User Experience und </w:t>
-      </w:r>
-      <w:r>
-        <w:t>Usability</w:t>
-      </w:r>
-      <w:r>
-        <w:t xml:space="preserve"> wird ein Abschlussfragebogen erstellt und ein </w:t>
-      </w:r>
-      <w:r>
-        <w:t>abschließendes</w:t>
-      </w:r>
-      <w:r>
-        <w:t xml:space="preserve"> Interview </w:t>
-      </w:r>
-      <w:r>
-        <w:t>erfolgen</w:t>
-      </w:r>
-      <w:r>
-        <w:t>, bei welchem gewisse Problemstellen im Versuch eingegangen wird.</w:t>
-      </w:r>
-    </w:p>
-    <w:p>
-      <w:pPr>
-        <w:pStyle w:val="berschrift2"/>
-      </w:pPr>
-      <w:bookmarkStart w:id="34" w:name="_Toc424651439"/>
-      <w:r>
         <w:t>Testmethoden</w:t>
       </w:r>
       <w:bookmarkEnd w:id="34"/>
@@ -6096,7 +6093,15 @@
     </w:p>
     <w:p>
       <w:r>
-        <w:t>Eine Studie mit Testern aus allen Nutzergruppen soll Erkenntnisse zum Prototypen liefern. Die Anzahl der Versuchspersonen kann aufgrund der noch ausstehenden genauen Definition der Gruppen nicht zum Zeitpunkt des Erstellens dieses Dokuments festgelegt werden.</w:t>
+        <w:t xml:space="preserve">Eine Studie mit Testern aus allen Nutzergruppen soll Erkenntnisse </w:t>
+      </w:r>
+      <w:proofErr w:type="gramStart"/>
+      <w:r>
+        <w:t>zum</w:t>
+      </w:r>
+      <w:proofErr w:type="gramEnd"/>
+      <w:r>
+        <w:t xml:space="preserve"> Prototypen liefern. Die Anzahl der Versuchspersonen kann aufgrund der noch ausstehenden genauen Definition der Gruppen nicht zum Zeitpunkt des Erstellens dieses Dokuments festgelegt werden.</w:t>
       </w:r>
     </w:p>
     <w:p>
@@ -6192,47 +6197,47 @@
     </w:p>
     <w:p>
       <w:r>
-        <w:t>Die Effizienz wird aus der Effektivität des Nutzers und der benötigten Zeit ermittelt. Hierbei wird jeder Task getrennt voneinander betrachtet und analysiert. Die benötigte Zeit soll in zwei Faktoren unterschieden werden. Zum einen produktiv verbrachte Zeit und zum anderen un</w:t>
+        <w:t xml:space="preserve">Die Effizienz wird aus der Effektivität des Nutzers und der benötigten Zeit ermittelt. Hierbei wird jeder Task getrennt voneinander betrachtet und analysiert. Die benötigte Zeit soll in zwei Faktoren unterschieden werden. Zum einen produktiv verbrachte Zeit und zum anderen unproduktiv verbrachte Zeit. Produktiv verbrachte Zeit beinhaltet jegliche Aktion die Notwendig ist um das Ziel zu erreichen. Unproduktiv </w:t>
+      </w:r>
+      <w:r>
+        <w:t>verbrachte</w:t>
+      </w:r>
+      <w:r>
+        <w:t xml:space="preserve"> Zeit ist Zeit welche </w:t>
+      </w:r>
+      <w:r>
+        <w:t>unnötig</w:t>
+      </w:r>
+      <w:r>
+        <w:t xml:space="preserve"> verschwendet wird, da gesucht oder Hilfe in Anspruch genommen wird.</w:t>
+      </w:r>
+    </w:p>
+    <w:p>
+      <w:pPr>
+        <w:pStyle w:val="berschrift3"/>
+      </w:pPr>
+      <w:bookmarkStart w:id="41" w:name="_Toc424651446"/>
+      <w:r>
+        <w:t>Benutzerzufriedenheit</w:t>
+      </w:r>
+      <w:bookmarkEnd w:id="41"/>
+      <w:r>
+        <w:t xml:space="preserve"> </w:t>
+      </w:r>
+    </w:p>
+    <w:p>
+      <w:r>
+        <w:t>Die Benutzer</w:t>
+      </w:r>
+      <w:r>
+        <w:t>zu</w:t>
+      </w:r>
+      <w:r>
+        <w:t>friedenheit beschreibt die subjektive Wahrnehmung eines Nutzers während der Verwendung der Webseite. Benutzerzufriedenheit ist ein wichtiger Faktor, da dieser eben</w:t>
       </w:r>
       <w:r>
         <w:lastRenderedPageBreak/>
-        <w:t xml:space="preserve">produktiv verbrachte Zeit. Produktiv verbrachte Zeit beinhaltet jegliche Aktion die Notwendig ist um das Ziel zu erreichen. Unproduktiv </w:t>
-      </w:r>
-      <w:r>
-        <w:t>verbrachte</w:t>
-      </w:r>
-      <w:r>
-        <w:t xml:space="preserve"> Zeit ist Zeit welche </w:t>
-      </w:r>
-      <w:r>
-        <w:t>unnötig</w:t>
-      </w:r>
-      <w:r>
-        <w:t xml:space="preserve"> verschwendet wird, da gesucht oder Hilfe in Anspruch genommen wird.</w:t>
-      </w:r>
-    </w:p>
-    <w:p>
-      <w:pPr>
-        <w:pStyle w:val="berschrift3"/>
-      </w:pPr>
-      <w:bookmarkStart w:id="41" w:name="_Toc424651446"/>
-      <w:r>
-        <w:t>Benutzerzufriedenheit</w:t>
-      </w:r>
-      <w:bookmarkEnd w:id="41"/>
-      <w:r>
-        <w:t xml:space="preserve"> </w:t>
-      </w:r>
-    </w:p>
-    <w:p>
-      <w:r>
-        <w:t>Die Benutzer</w:t>
-      </w:r>
-      <w:r>
-        <w:t>zu</w:t>
-      </w:r>
-      <w:r>
-        <w:t xml:space="preserve">friedenheit beschreibt die subjektive Wahrnehmung eines Nutzers während der Verwendung der Webseite. Benutzerzufriedenheit ist ein wichtiger Faktor, da dieser ebenfalls Einfluss auf die Bedienung der Seite hat. In diesem Test soll die Benutzerzufriedenheit mit Hilfe des </w:t>
+        <w:t xml:space="preserve">falls Einfluss auf die Bedienung der Seite hat. In diesem Test soll die Benutzerzufriedenheit mit Hilfe des </w:t>
       </w:r>
       <w:proofErr w:type="spellStart"/>
       <w:r>
@@ -6289,7 +6294,7 @@
 </file>
 
 <file path=word/endnotes.xml><?xml version="1.0" encoding="utf-8"?>
-<w:endnotes xmlns:wpc="http://schemas.microsoft.com/office/word/2010/wordprocessingCanvas" xmlns:mo="http://schemas.microsoft.com/office/mac/office/2008/main" xmlns:mc="http://schemas.openxmlformats.org/markup-compatibility/2006" xmlns:mv="urn:schemas-microsoft-com:mac:vml" xmlns:o="urn:schemas-microsoft-com:office:office" xmlns:r="http://schemas.openxmlformats.org/officeDocument/2006/relationships" xmlns:m="http://schemas.openxmlformats.org/officeDocument/2006/math" xmlns:v="urn:schemas-microsoft-com:vml" xmlns:wp14="http://schemas.microsoft.com/office/word/2010/wordprocessingDrawing" xmlns:wp="http://schemas.openxmlformats.org/drawingml/2006/wordprocessingDrawing" xmlns:w10="urn:schemas-microsoft-com:office:word" xmlns:w="http://schemas.openxmlformats.org/wordprocessingml/2006/main" xmlns:w14="http://schemas.microsoft.com/office/word/2010/wordml" xmlns:w15="http://schemas.microsoft.com/office/word/2012/wordml" xmlns:wpg="http://schemas.microsoft.com/office/word/2010/wordprocessingGroup" xmlns:wpi="http://schemas.microsoft.com/office/word/2010/wordprocessingInk" xmlns:wne="http://schemas.microsoft.com/office/word/2006/wordml" xmlns:wps="http://schemas.microsoft.com/office/word/2010/wordprocessingShape" mc:Ignorable="w14 w15 wp14">
+<w:endnotes xmlns:wpc="http://schemas.microsoft.com/office/word/2010/wordprocessingCanvas" xmlns:mc="http://schemas.openxmlformats.org/markup-compatibility/2006" xmlns:o="urn:schemas-microsoft-com:office:office" xmlns:r="http://schemas.openxmlformats.org/officeDocument/2006/relationships" xmlns:m="http://schemas.openxmlformats.org/officeDocument/2006/math" xmlns:v="urn:schemas-microsoft-com:vml" xmlns:wp14="http://schemas.microsoft.com/office/word/2010/wordprocessingDrawing" xmlns:wp="http://schemas.openxmlformats.org/drawingml/2006/wordprocessingDrawing" xmlns:w10="urn:schemas-microsoft-com:office:word" xmlns:w="http://schemas.openxmlformats.org/wordprocessingml/2006/main" xmlns:w14="http://schemas.microsoft.com/office/word/2010/wordml" xmlns:w15="http://schemas.microsoft.com/office/word/2012/wordml" xmlns:wpg="http://schemas.microsoft.com/office/word/2010/wordprocessingGroup" xmlns:wpi="http://schemas.microsoft.com/office/word/2010/wordprocessingInk" xmlns:wne="http://schemas.microsoft.com/office/word/2006/wordml" xmlns:wps="http://schemas.microsoft.com/office/word/2010/wordprocessingShape" mc:Ignorable="w14 w15 wp14">
   <w:endnote w:type="separator" w:id="-1">
     <w:p>
       <w:pPr>
@@ -6314,7 +6319,7 @@
 </file>
 
 <file path=word/footnotes.xml><?xml version="1.0" encoding="utf-8"?>
-<w:footnotes xmlns:wpc="http://schemas.microsoft.com/office/word/2010/wordprocessingCanvas" xmlns:mo="http://schemas.microsoft.com/office/mac/office/2008/main" xmlns:mc="http://schemas.openxmlformats.org/markup-compatibility/2006" xmlns:mv="urn:schemas-microsoft-com:mac:vml" xmlns:o="urn:schemas-microsoft-com:office:office" xmlns:r="http://schemas.openxmlformats.org/officeDocument/2006/relationships" xmlns:m="http://schemas.openxmlformats.org/officeDocument/2006/math" xmlns:v="urn:schemas-microsoft-com:vml" xmlns:wp14="http://schemas.microsoft.com/office/word/2010/wordprocessingDrawing" xmlns:wp="http://schemas.openxmlformats.org/drawingml/2006/wordprocessingDrawing" xmlns:w10="urn:schemas-microsoft-com:office:word" xmlns:w="http://schemas.openxmlformats.org/wordprocessingml/2006/main" xmlns:w14="http://schemas.microsoft.com/office/word/2010/wordml" xmlns:w15="http://schemas.microsoft.com/office/word/2012/wordml" xmlns:wpg="http://schemas.microsoft.com/office/word/2010/wordprocessingGroup" xmlns:wpi="http://schemas.microsoft.com/office/word/2010/wordprocessingInk" xmlns:wne="http://schemas.microsoft.com/office/word/2006/wordml" xmlns:wps="http://schemas.microsoft.com/office/word/2010/wordprocessingShape" mc:Ignorable="w14 w15 wp14">
+<w:footnotes xmlns:wpc="http://schemas.microsoft.com/office/word/2010/wordprocessingCanvas" xmlns:mc="http://schemas.openxmlformats.org/markup-compatibility/2006" xmlns:o="urn:schemas-microsoft-com:office:office" xmlns:r="http://schemas.openxmlformats.org/officeDocument/2006/relationships" xmlns:m="http://schemas.openxmlformats.org/officeDocument/2006/math" xmlns:v="urn:schemas-microsoft-com:vml" xmlns:wp14="http://schemas.microsoft.com/office/word/2010/wordprocessingDrawing" xmlns:wp="http://schemas.openxmlformats.org/drawingml/2006/wordprocessingDrawing" xmlns:w10="urn:schemas-microsoft-com:office:word" xmlns:w="http://schemas.openxmlformats.org/wordprocessingml/2006/main" xmlns:w14="http://schemas.microsoft.com/office/word/2010/wordml" xmlns:w15="http://schemas.microsoft.com/office/word/2012/wordml" xmlns:wpg="http://schemas.microsoft.com/office/word/2010/wordprocessingGroup" xmlns:wpi="http://schemas.microsoft.com/office/word/2010/wordprocessingInk" xmlns:wne="http://schemas.microsoft.com/office/word/2006/wordml" xmlns:wps="http://schemas.microsoft.com/office/word/2010/wordprocessingShape" mc:Ignorable="w14 w15 wp14">
   <w:footnote w:type="separator" w:id="-1">
     <w:p>
       <w:pPr>
@@ -6339,6 +6344,9 @@
     <w:p>
       <w:pPr>
         <w:pStyle w:val="Funotentext"/>
+        <w:rPr>
+          <w:lang w:val="en-US"/>
+        </w:rPr>
       </w:pPr>
       <w:r>
         <w:rPr>
@@ -6347,6 +6355,9 @@
         <w:footnoteRef/>
       </w:r>
       <w:r>
+        <w:rPr>
+          <w:lang w:val="en-US"/>
+        </w:rPr>
         <w:t xml:space="preserve"> Link: http://www.uni-regensburg.de/rechenzentrum/index.html</w:t>
       </w:r>
     </w:p>
@@ -6355,7 +6366,7 @@
 </file>
 
 <file path=word/header1.xml><?xml version="1.0" encoding="utf-8"?>
-<w:hdr xmlns:wpc="http://schemas.microsoft.com/office/word/2010/wordprocessingCanvas" xmlns:mo="http://schemas.microsoft.com/office/mac/office/2008/main" xmlns:mc="http://schemas.openxmlformats.org/markup-compatibility/2006" xmlns:mv="urn:schemas-microsoft-com:mac:vml" xmlns:o="urn:schemas-microsoft-com:office:office" xmlns:r="http://schemas.openxmlformats.org/officeDocument/2006/relationships" xmlns:m="http://schemas.openxmlformats.org/officeDocument/2006/math" xmlns:v="urn:schemas-microsoft-com:vml" xmlns:wp14="http://schemas.microsoft.com/office/word/2010/wordprocessingDrawing" xmlns:wp="http://schemas.openxmlformats.org/drawingml/2006/wordprocessingDrawing" xmlns:w10="urn:schemas-microsoft-com:office:word" xmlns:w="http://schemas.openxmlformats.org/wordprocessingml/2006/main" xmlns:w14="http://schemas.microsoft.com/office/word/2010/wordml" xmlns:w15="http://schemas.microsoft.com/office/word/2012/wordml" xmlns:wpg="http://schemas.microsoft.com/office/word/2010/wordprocessingGroup" xmlns:wpi="http://schemas.microsoft.com/office/word/2010/wordprocessingInk" xmlns:wne="http://schemas.microsoft.com/office/word/2006/wordml" xmlns:wps="http://schemas.microsoft.com/office/word/2010/wordprocessingShape" mc:Ignorable="w14 w15 wp14">
+<w:hdr xmlns:wpc="http://schemas.microsoft.com/office/word/2010/wordprocessingCanvas" xmlns:mc="http://schemas.openxmlformats.org/markup-compatibility/2006" xmlns:o="urn:schemas-microsoft-com:office:office" xmlns:r="http://schemas.openxmlformats.org/officeDocument/2006/relationships" xmlns:m="http://schemas.openxmlformats.org/officeDocument/2006/math" xmlns:v="urn:schemas-microsoft-com:vml" xmlns:wp14="http://schemas.microsoft.com/office/word/2010/wordprocessingDrawing" xmlns:wp="http://schemas.openxmlformats.org/drawingml/2006/wordprocessingDrawing" xmlns:w10="urn:schemas-microsoft-com:office:word" xmlns:w="http://schemas.openxmlformats.org/wordprocessingml/2006/main" xmlns:w14="http://schemas.microsoft.com/office/word/2010/wordml" xmlns:w15="http://schemas.microsoft.com/office/word/2012/wordml" xmlns:wpg="http://schemas.microsoft.com/office/word/2010/wordprocessingGroup" xmlns:wpi="http://schemas.microsoft.com/office/word/2010/wordprocessingInk" xmlns:wne="http://schemas.microsoft.com/office/word/2006/wordml" xmlns:wps="http://schemas.microsoft.com/office/word/2010/wordprocessingShape" mc:Ignorable="w14 w15 wp14">
   <w:p>
     <w:pPr>
       <w:pStyle w:val="Kopfzeile"/>
@@ -6371,7 +6382,7 @@
 </file>
 
 <file path=word/header2.xml><?xml version="1.0" encoding="utf-8"?>
-<w:hdr xmlns:wpc="http://schemas.microsoft.com/office/word/2010/wordprocessingCanvas" xmlns:mo="http://schemas.microsoft.com/office/mac/office/2008/main" xmlns:mc="http://schemas.openxmlformats.org/markup-compatibility/2006" xmlns:mv="urn:schemas-microsoft-com:mac:vml" xmlns:o="urn:schemas-microsoft-com:office:office" xmlns:r="http://schemas.openxmlformats.org/officeDocument/2006/relationships" xmlns:m="http://schemas.openxmlformats.org/officeDocument/2006/math" xmlns:v="urn:schemas-microsoft-com:vml" xmlns:wp14="http://schemas.microsoft.com/office/word/2010/wordprocessingDrawing" xmlns:wp="http://schemas.openxmlformats.org/drawingml/2006/wordprocessingDrawing" xmlns:w10="urn:schemas-microsoft-com:office:word" xmlns:w="http://schemas.openxmlformats.org/wordprocessingml/2006/main" xmlns:w14="http://schemas.microsoft.com/office/word/2010/wordml" xmlns:w15="http://schemas.microsoft.com/office/word/2012/wordml" xmlns:wpg="http://schemas.microsoft.com/office/word/2010/wordprocessingGroup" xmlns:wpi="http://schemas.microsoft.com/office/word/2010/wordprocessingInk" xmlns:wne="http://schemas.microsoft.com/office/word/2006/wordml" xmlns:wps="http://schemas.microsoft.com/office/word/2010/wordprocessingShape" mc:Ignorable="w14 w15 wp14">
+<w:hdr xmlns:wpc="http://schemas.microsoft.com/office/word/2010/wordprocessingCanvas" xmlns:mc="http://schemas.openxmlformats.org/markup-compatibility/2006" xmlns:o="urn:schemas-microsoft-com:office:office" xmlns:r="http://schemas.openxmlformats.org/officeDocument/2006/relationships" xmlns:m="http://schemas.openxmlformats.org/officeDocument/2006/math" xmlns:v="urn:schemas-microsoft-com:vml" xmlns:wp14="http://schemas.microsoft.com/office/word/2010/wordprocessingDrawing" xmlns:wp="http://schemas.openxmlformats.org/drawingml/2006/wordprocessingDrawing" xmlns:w10="urn:schemas-microsoft-com:office:word" xmlns:w="http://schemas.openxmlformats.org/wordprocessingml/2006/main" xmlns:w14="http://schemas.microsoft.com/office/word/2010/wordml" xmlns:w15="http://schemas.microsoft.com/office/word/2012/wordml" xmlns:wpg="http://schemas.microsoft.com/office/word/2010/wordprocessingGroup" xmlns:wpi="http://schemas.microsoft.com/office/word/2010/wordprocessingInk" xmlns:wne="http://schemas.microsoft.com/office/word/2006/wordml" xmlns:wps="http://schemas.microsoft.com/office/word/2010/wordprocessingShape" mc:Ignorable="w14 w15 wp14">
   <w:sdt>
     <w:sdtPr>
       <w:id w:val="1561676772"/>
@@ -6418,7 +6429,7 @@
 </file>
 
 <file path=word/header3.xml><?xml version="1.0" encoding="utf-8"?>
-<w:hdr xmlns:wpc="http://schemas.microsoft.com/office/word/2010/wordprocessingCanvas" xmlns:mo="http://schemas.microsoft.com/office/mac/office/2008/main" xmlns:mc="http://schemas.openxmlformats.org/markup-compatibility/2006" xmlns:mv="urn:schemas-microsoft-com:mac:vml" xmlns:o="urn:schemas-microsoft-com:office:office" xmlns:r="http://schemas.openxmlformats.org/officeDocument/2006/relationships" xmlns:m="http://schemas.openxmlformats.org/officeDocument/2006/math" xmlns:v="urn:schemas-microsoft-com:vml" xmlns:wp14="http://schemas.microsoft.com/office/word/2010/wordprocessingDrawing" xmlns:wp="http://schemas.openxmlformats.org/drawingml/2006/wordprocessingDrawing" xmlns:w10="urn:schemas-microsoft-com:office:word" xmlns:w="http://schemas.openxmlformats.org/wordprocessingml/2006/main" xmlns:w14="http://schemas.microsoft.com/office/word/2010/wordml" xmlns:w15="http://schemas.microsoft.com/office/word/2012/wordml" xmlns:wpg="http://schemas.microsoft.com/office/word/2010/wordprocessingGroup" xmlns:wpi="http://schemas.microsoft.com/office/word/2010/wordprocessingInk" xmlns:wne="http://schemas.microsoft.com/office/word/2006/wordml" xmlns:wps="http://schemas.microsoft.com/office/word/2010/wordprocessingShape" mc:Ignorable="w14 w15 wp14">
+<w:hdr xmlns:wpc="http://schemas.microsoft.com/office/word/2010/wordprocessingCanvas" xmlns:mc="http://schemas.openxmlformats.org/markup-compatibility/2006" xmlns:o="urn:schemas-microsoft-com:office:office" xmlns:r="http://schemas.openxmlformats.org/officeDocument/2006/relationships" xmlns:m="http://schemas.openxmlformats.org/officeDocument/2006/math" xmlns:v="urn:schemas-microsoft-com:vml" xmlns:wp14="http://schemas.microsoft.com/office/word/2010/wordprocessingDrawing" xmlns:wp="http://schemas.openxmlformats.org/drawingml/2006/wordprocessingDrawing" xmlns:w10="urn:schemas-microsoft-com:office:word" xmlns:w="http://schemas.openxmlformats.org/wordprocessingml/2006/main" xmlns:w14="http://schemas.microsoft.com/office/word/2010/wordml" xmlns:w15="http://schemas.microsoft.com/office/word/2012/wordml" xmlns:wpg="http://schemas.microsoft.com/office/word/2010/wordprocessingGroup" xmlns:wpi="http://schemas.microsoft.com/office/word/2010/wordprocessingInk" xmlns:wne="http://schemas.microsoft.com/office/word/2006/wordml" xmlns:wps="http://schemas.microsoft.com/office/word/2010/wordprocessingShape" mc:Ignorable="w14 w15 wp14">
   <w:p>
     <w:pPr>
       <w:pStyle w:val="Kopfzeile"/>
@@ -6434,8 +6445,8 @@
 </file>
 
 <file path=word/numbering.xml><?xml version="1.0" encoding="utf-8"?>
-<w:numbering xmlns:wpc="http://schemas.microsoft.com/office/word/2010/wordprocessingCanvas" xmlns:mo="http://schemas.microsoft.com/office/mac/office/2008/main" xmlns:mc="http://schemas.openxmlformats.org/markup-compatibility/2006" xmlns:mv="urn:schemas-microsoft-com:mac:vml" xmlns:o="urn:schemas-microsoft-com:office:office" xmlns:r="http://schemas.openxmlformats.org/officeDocument/2006/relationships" xmlns:m="http://schemas.openxmlformats.org/officeDocument/2006/math" xmlns:v="urn:schemas-microsoft-com:vml" xmlns:wp14="http://schemas.microsoft.com/office/word/2010/wordprocessingDrawing" xmlns:wp="http://schemas.openxmlformats.org/drawingml/2006/wordprocessingDrawing" xmlns:w10="urn:schemas-microsoft-com:office:word" xmlns:w="http://schemas.openxmlformats.org/wordprocessingml/2006/main" xmlns:w14="http://schemas.microsoft.com/office/word/2010/wordml" xmlns:w15="http://schemas.microsoft.com/office/word/2012/wordml" xmlns:wpg="http://schemas.microsoft.com/office/word/2010/wordprocessingGroup" xmlns:wpi="http://schemas.microsoft.com/office/word/2010/wordprocessingInk" xmlns:wne="http://schemas.microsoft.com/office/word/2006/wordml" xmlns:wps="http://schemas.microsoft.com/office/word/2010/wordprocessingShape" mc:Ignorable="w14 w15 wp14">
-  <w:abstractNum w:abstractNumId="0">
+<w:numbering xmlns:wpc="http://schemas.microsoft.com/office/word/2010/wordprocessingCanvas" xmlns:mc="http://schemas.openxmlformats.org/markup-compatibility/2006" xmlns:o="urn:schemas-microsoft-com:office:office" xmlns:r="http://schemas.openxmlformats.org/officeDocument/2006/relationships" xmlns:m="http://schemas.openxmlformats.org/officeDocument/2006/math" xmlns:v="urn:schemas-microsoft-com:vml" xmlns:wp14="http://schemas.microsoft.com/office/word/2010/wordprocessingDrawing" xmlns:wp="http://schemas.openxmlformats.org/drawingml/2006/wordprocessingDrawing" xmlns:w10="urn:schemas-microsoft-com:office:word" xmlns:w="http://schemas.openxmlformats.org/wordprocessingml/2006/main" xmlns:w14="http://schemas.microsoft.com/office/word/2010/wordml" xmlns:w15="http://schemas.microsoft.com/office/word/2012/wordml" xmlns:wpg="http://schemas.microsoft.com/office/word/2010/wordprocessingGroup" xmlns:wpi="http://schemas.microsoft.com/office/word/2010/wordprocessingInk" xmlns:wne="http://schemas.microsoft.com/office/word/2006/wordml" xmlns:wps="http://schemas.microsoft.com/office/word/2010/wordprocessingShape" mc:Ignorable="w14 w15 wp14">
+  <w:abstractNum w:abstractNumId="0" w15:restartNumberingAfterBreak="0">
     <w:nsid w:val="FFFFFF7C"/>
     <w:multiLevelType w:val="singleLevel"/>
     <w:tmpl w:val="0E308A3A"/>
@@ -6452,7 +6463,7 @@
       </w:pPr>
     </w:lvl>
   </w:abstractNum>
-  <w:abstractNum w:abstractNumId="1">
+  <w:abstractNum w:abstractNumId="1" w15:restartNumberingAfterBreak="0">
     <w:nsid w:val="FFFFFF7D"/>
     <w:multiLevelType w:val="singleLevel"/>
     <w:tmpl w:val="CE7AAB54"/>
@@ -6469,7 +6480,7 @@
       </w:pPr>
     </w:lvl>
   </w:abstractNum>
-  <w:abstractNum w:abstractNumId="2">
+  <w:abstractNum w:abstractNumId="2" w15:restartNumberingAfterBreak="0">
     <w:nsid w:val="FFFFFF7E"/>
     <w:multiLevelType w:val="singleLevel"/>
     <w:tmpl w:val="DC809D3C"/>
@@ -6486,7 +6497,7 @@
       </w:pPr>
     </w:lvl>
   </w:abstractNum>
-  <w:abstractNum w:abstractNumId="3">
+  <w:abstractNum w:abstractNumId="3" w15:restartNumberingAfterBreak="0">
     <w:nsid w:val="FFFFFF7F"/>
     <w:multiLevelType w:val="singleLevel"/>
     <w:tmpl w:val="45287DF2"/>
@@ -6503,7 +6514,7 @@
       </w:pPr>
     </w:lvl>
   </w:abstractNum>
-  <w:abstractNum w:abstractNumId="4">
+  <w:abstractNum w:abstractNumId="4" w15:restartNumberingAfterBreak="0">
     <w:nsid w:val="FFFFFF80"/>
     <w:multiLevelType w:val="singleLevel"/>
     <w:tmpl w:val="4AD8B308"/>
@@ -6523,7 +6534,7 @@
       </w:rPr>
     </w:lvl>
   </w:abstractNum>
-  <w:abstractNum w:abstractNumId="5">
+  <w:abstractNum w:abstractNumId="5" w15:restartNumberingAfterBreak="0">
     <w:nsid w:val="FFFFFF81"/>
     <w:multiLevelType w:val="singleLevel"/>
     <w:tmpl w:val="9E7454F2"/>
@@ -6543,7 +6554,7 @@
       </w:rPr>
     </w:lvl>
   </w:abstractNum>
-  <w:abstractNum w:abstractNumId="6">
+  <w:abstractNum w:abstractNumId="6" w15:restartNumberingAfterBreak="0">
     <w:nsid w:val="FFFFFF82"/>
     <w:multiLevelType w:val="singleLevel"/>
     <w:tmpl w:val="00366EF0"/>
@@ -6563,7 +6574,7 @@
       </w:rPr>
     </w:lvl>
   </w:abstractNum>
-  <w:abstractNum w:abstractNumId="7">
+  <w:abstractNum w:abstractNumId="7" w15:restartNumberingAfterBreak="0">
     <w:nsid w:val="FFFFFF83"/>
     <w:multiLevelType w:val="singleLevel"/>
     <w:tmpl w:val="F3546138"/>
@@ -6583,7 +6594,7 @@
       </w:rPr>
     </w:lvl>
   </w:abstractNum>
-  <w:abstractNum w:abstractNumId="8">
+  <w:abstractNum w:abstractNumId="8" w15:restartNumberingAfterBreak="0">
     <w:nsid w:val="FFFFFF88"/>
     <w:multiLevelType w:val="singleLevel"/>
     <w:tmpl w:val="B950C286"/>
@@ -6600,7 +6611,7 @@
       </w:pPr>
     </w:lvl>
   </w:abstractNum>
-  <w:abstractNum w:abstractNumId="9">
+  <w:abstractNum w:abstractNumId="9" w15:restartNumberingAfterBreak="0">
     <w:nsid w:val="FFFFFF89"/>
     <w:multiLevelType w:val="singleLevel"/>
     <w:tmpl w:val="CAF4A7C0"/>
@@ -6620,7 +6631,7 @@
       </w:rPr>
     </w:lvl>
   </w:abstractNum>
-  <w:abstractNum w:abstractNumId="10">
+  <w:abstractNum w:abstractNumId="10" w15:restartNumberingAfterBreak="0">
     <w:nsid w:val="FFFFFFFB"/>
     <w:multiLevelType w:val="multilevel"/>
     <w:tmpl w:val="04B0567C"/>
@@ -6741,7 +6752,7 @@
       </w:pPr>
     </w:lvl>
   </w:abstractNum>
-  <w:abstractNum w:abstractNumId="11">
+  <w:abstractNum w:abstractNumId="11" w15:restartNumberingAfterBreak="0">
     <w:nsid w:val="1856587E"/>
     <w:multiLevelType w:val="hybridMultilevel"/>
     <w:tmpl w:val="3F668FCA"/>
@@ -6881,7 +6892,7 @@
       </w:rPr>
     </w:lvl>
   </w:abstractNum>
-  <w:abstractNum w:abstractNumId="12">
+  <w:abstractNum w:abstractNumId="12" w15:restartNumberingAfterBreak="0">
     <w:nsid w:val="284C2298"/>
     <w:multiLevelType w:val="hybridMultilevel"/>
     <w:tmpl w:val="D5A6DB30"/>
@@ -6994,7 +7005,7 @@
       </w:rPr>
     </w:lvl>
   </w:abstractNum>
-  <w:abstractNum w:abstractNumId="13">
+  <w:abstractNum w:abstractNumId="13" w15:restartNumberingAfterBreak="0">
     <w:nsid w:val="3B821CC5"/>
     <w:multiLevelType w:val="hybridMultilevel"/>
     <w:tmpl w:val="637E5F04"/>
@@ -7107,7 +7118,7 @@
       </w:rPr>
     </w:lvl>
   </w:abstractNum>
-  <w:abstractNum w:abstractNumId="14">
+  <w:abstractNum w:abstractNumId="14" w15:restartNumberingAfterBreak="0">
     <w:nsid w:val="3DE67210"/>
     <w:multiLevelType w:val="hybridMultilevel"/>
     <w:tmpl w:val="576AF468"/>
@@ -7193,7 +7204,7 @@
       </w:pPr>
     </w:lvl>
   </w:abstractNum>
-  <w:abstractNum w:abstractNumId="15">
+  <w:abstractNum w:abstractNumId="15" w15:restartNumberingAfterBreak="0">
     <w:nsid w:val="3DF93C01"/>
     <w:multiLevelType w:val="multilevel"/>
     <w:tmpl w:val="44A62A82"/>
@@ -7306,7 +7317,7 @@
       </w:rPr>
     </w:lvl>
   </w:abstractNum>
-  <w:abstractNum w:abstractNumId="16">
+  <w:abstractNum w:abstractNumId="16" w15:restartNumberingAfterBreak="0">
     <w:nsid w:val="51043DED"/>
     <w:multiLevelType w:val="multilevel"/>
     <w:tmpl w:val="88E0644A"/>
@@ -7427,7 +7438,7 @@
       </w:rPr>
     </w:lvl>
   </w:abstractNum>
-  <w:abstractNum w:abstractNumId="17">
+  <w:abstractNum w:abstractNumId="17" w15:restartNumberingAfterBreak="0">
     <w:nsid w:val="5D5003C8"/>
     <w:multiLevelType w:val="hybridMultilevel"/>
     <w:tmpl w:val="8C82C9EE"/>
@@ -7540,7 +7551,7 @@
       </w:rPr>
     </w:lvl>
   </w:abstractNum>
-  <w:abstractNum w:abstractNumId="18">
+  <w:abstractNum w:abstractNumId="18" w15:restartNumberingAfterBreak="0">
     <w:nsid w:val="63D824DC"/>
     <w:multiLevelType w:val="multilevel"/>
     <w:tmpl w:val="0407001F"/>
@@ -7626,7 +7637,7 @@
       </w:pPr>
     </w:lvl>
   </w:abstractNum>
-  <w:abstractNum w:abstractNumId="19">
+  <w:abstractNum w:abstractNumId="19" w15:restartNumberingAfterBreak="0">
     <w:nsid w:val="695B04CD"/>
     <w:multiLevelType w:val="hybridMultilevel"/>
     <w:tmpl w:val="D0A02DC6"/>
@@ -7877,7 +7888,7 @@
       </w:pPr>
     </w:pPrDefault>
   </w:docDefaults>
-  <w:latentStyles w:defLockedState="0" w:defUIPriority="99" w:defSemiHidden="0" w:defUnhideWhenUsed="0" w:defQFormat="0" w:count="380">
+  <w:latentStyles w:defLockedState="0" w:defUIPriority="99" w:defSemiHidden="0" w:defUnhideWhenUsed="0" w:defQFormat="0" w:count="371">
     <w:lsdException w:name="Normal" w:uiPriority="0" w:qFormat="1"/>
     <w:lsdException w:name="heading 1" w:uiPriority="0" w:qFormat="1"/>
     <w:lsdException w:name="heading 2" w:semiHidden="1" w:uiPriority="0" w:unhideWhenUsed="1" w:qFormat="1"/>
@@ -8698,7 +8709,7 @@
       <w:ind w:left="442"/>
     </w:pPr>
   </w:style>
-  <w:style w:type="character" w:styleId="Link">
+  <w:style w:type="character" w:styleId="Hyperlink">
     <w:name w:val="Hyperlink"/>
     <w:basedOn w:val="Absatz-Standardschriftart"/>
     <w:uiPriority w:val="99"/>
@@ -8929,7 +8940,6 @@
       <w:spacing w:after="0" w:line="240" w:lineRule="auto"/>
     </w:pPr>
     <w:tblPr>
-      <w:tblInd w:w="0" w:type="dxa"/>
       <w:tblBorders>
         <w:top w:val="single" w:sz="4" w:space="0" w:color="auto"/>
         <w:left w:val="single" w:sz="4" w:space="0" w:color="auto"/>
@@ -8938,12 +8948,6 @@
         <w:insideH w:val="single" w:sz="4" w:space="0" w:color="auto"/>
         <w:insideV w:val="single" w:sz="4" w:space="0" w:color="auto"/>
       </w:tblBorders>
-      <w:tblCellMar>
-        <w:top w:w="0" w:type="dxa"/>
-        <w:left w:w="108" w:type="dxa"/>
-        <w:bottom w:w="0" w:type="dxa"/>
-        <w:right w:w="108" w:type="dxa"/>
-      </w:tblCellMar>
     </w:tblPr>
   </w:style>
   <w:style w:type="paragraph" w:customStyle="1" w:styleId="Abbildung">
@@ -9005,19 +9009,12 @@
     <w:tblPr>
       <w:tblStyleRowBandSize w:val="1"/>
       <w:tblStyleColBandSize w:val="1"/>
-      <w:tblInd w:w="0" w:type="dxa"/>
       <w:tblBorders>
         <w:top w:val="single" w:sz="8" w:space="0" w:color="000000" w:themeColor="text1"/>
         <w:left w:val="single" w:sz="8" w:space="0" w:color="000000" w:themeColor="text1"/>
         <w:bottom w:val="single" w:sz="8" w:space="0" w:color="000000" w:themeColor="text1"/>
         <w:right w:val="single" w:sz="8" w:space="0" w:color="000000" w:themeColor="text1"/>
       </w:tblBorders>
-      <w:tblCellMar>
-        <w:top w:w="0" w:type="dxa"/>
-        <w:left w:w="108" w:type="dxa"/>
-        <w:bottom w:w="0" w:type="dxa"/>
-        <w:right w:w="108" w:type="dxa"/>
-      </w:tblCellMar>
     </w:tblPr>
     <w:tblStylePr w:type="firstRow">
       <w:pPr>
@@ -9509,7 +9506,7 @@
 </file>
 
 <file path=customXml/itemProps1.xml><?xml version="1.0" encoding="utf-8"?>
-<ds:datastoreItem xmlns:ds="http://schemas.openxmlformats.org/officeDocument/2006/customXml" ds:itemID="{218AAA37-DC50-AF48-867D-6DD0B0B45CE7}">
+<ds:datastoreItem xmlns:ds="http://schemas.openxmlformats.org/officeDocument/2006/customXml" ds:itemID="{57F6E0AD-7A38-4393-BE52-7ACEB29A7B77}">
   <ds:schemaRefs>
     <ds:schemaRef ds:uri="http://schemas.openxmlformats.org/officeDocument/2006/bibliography"/>
   </ds:schemaRefs>

</xml_diff>

<commit_message>
SRS Heuristic Walkthrough eingefügt
</commit_message>
<xml_diff>
--- a/SRS/SRS_Redesin_RZ-Webseite.docx
+++ b/SRS/SRS_Redesin_RZ-Webseite.docx
@@ -1,6 +1,6 @@
 
 <file path=word/document.xml><?xml version="1.0" encoding="utf-8"?>
-<w:document xmlns:wpc="http://schemas.microsoft.com/office/word/2010/wordprocessingCanvas" xmlns:mc="http://schemas.openxmlformats.org/markup-compatibility/2006" xmlns:o="urn:schemas-microsoft-com:office:office" xmlns:r="http://schemas.openxmlformats.org/officeDocument/2006/relationships" xmlns:m="http://schemas.openxmlformats.org/officeDocument/2006/math" xmlns:v="urn:schemas-microsoft-com:vml" xmlns:wp14="http://schemas.microsoft.com/office/word/2010/wordprocessingDrawing" xmlns:wp="http://schemas.openxmlformats.org/drawingml/2006/wordprocessingDrawing" xmlns:w10="urn:schemas-microsoft-com:office:word" xmlns:w="http://schemas.openxmlformats.org/wordprocessingml/2006/main" xmlns:w14="http://schemas.microsoft.com/office/word/2010/wordml" xmlns:w15="http://schemas.microsoft.com/office/word/2012/wordml" xmlns:wpg="http://schemas.microsoft.com/office/word/2010/wordprocessingGroup" xmlns:wpi="http://schemas.microsoft.com/office/word/2010/wordprocessingInk" xmlns:wne="http://schemas.microsoft.com/office/word/2006/wordml" xmlns:wps="http://schemas.microsoft.com/office/word/2010/wordprocessingShape" mc:Ignorable="w14 w15 wp14">
+<w:document xmlns:wpc="http://schemas.microsoft.com/office/word/2010/wordprocessingCanvas" xmlns:mo="http://schemas.microsoft.com/office/mac/office/2008/main" xmlns:mc="http://schemas.openxmlformats.org/markup-compatibility/2006" xmlns:mv="urn:schemas-microsoft-com:mac:vml" xmlns:o="urn:schemas-microsoft-com:office:office" xmlns:r="http://schemas.openxmlformats.org/officeDocument/2006/relationships" xmlns:m="http://schemas.openxmlformats.org/officeDocument/2006/math" xmlns:v="urn:schemas-microsoft-com:vml" xmlns:wp14="http://schemas.microsoft.com/office/word/2010/wordprocessingDrawing" xmlns:wp="http://schemas.openxmlformats.org/drawingml/2006/wordprocessingDrawing" xmlns:w10="urn:schemas-microsoft-com:office:word" xmlns:w="http://schemas.openxmlformats.org/wordprocessingml/2006/main" xmlns:w14="http://schemas.microsoft.com/office/word/2010/wordml" xmlns:w15="http://schemas.microsoft.com/office/word/2012/wordml" xmlns:wpg="http://schemas.microsoft.com/office/word/2010/wordprocessingGroup" xmlns:wpi="http://schemas.microsoft.com/office/word/2010/wordprocessingInk" xmlns:wne="http://schemas.microsoft.com/office/word/2006/wordml" xmlns:wps="http://schemas.microsoft.com/office/word/2010/wordprocessingShape" mc:Ignorable="w14 w15 wp14">
   <w:body>
     <w:p>
       <w:pPr>
@@ -513,13 +513,8 @@
         </w:sectPr>
       </w:pPr>
       <w:r>
-        <w:t xml:space="preserve">Abgegeben </w:t>
-      </w:r>
-      <w:proofErr w:type="gramStart"/>
-      <w:r>
-        <w:t>am  15.07.2015</w:t>
-      </w:r>
-      <w:proofErr w:type="gramEnd"/>
+        <w:t>Abgegeben am  15.07.2015</w:t>
+      </w:r>
     </w:p>
     <w:p>
       <w:pPr>
@@ -565,10 +560,10 @@
         </w:rPr>
         <w:fldChar w:fldCharType="separate"/>
       </w:r>
-      <w:hyperlink w:anchor="_Toc424651406" w:history="1">
-        <w:r>
-          <w:rPr>
-            <w:rStyle w:val="Hyperlink"/>
+      <w:hyperlink w:anchor="_Toc424719876" w:history="1">
+        <w:r>
+          <w:rPr>
+            <w:rStyle w:val="Link"/>
             <w:rFonts w:ascii="Frutiger Next LT W1G" w:hAnsi="Frutiger Next LT W1G"/>
             <w:noProof/>
           </w:rPr>
@@ -585,7 +580,7 @@
         </w:r>
         <w:r>
           <w:rPr>
-            <w:rStyle w:val="Hyperlink"/>
+            <w:rStyle w:val="Link"/>
             <w:rFonts w:ascii="Frutiger Next LT W1G" w:hAnsi="Frutiger Next LT W1G"/>
             <w:noProof/>
           </w:rPr>
@@ -610,7 +605,7 @@
             <w:noProof/>
             <w:webHidden/>
           </w:rPr>
-          <w:instrText xml:space="preserve"> PAGEREF _Toc424651406 \h </w:instrText>
+          <w:instrText xml:space="preserve"> PAGEREF _Toc424719876 \h </w:instrText>
         </w:r>
         <w:r>
           <w:rPr>
@@ -651,10 +646,10 @@
           <w:lang w:eastAsia="ja-JP"/>
         </w:rPr>
       </w:pPr>
-      <w:hyperlink w:anchor="_Toc424651407" w:history="1">
-        <w:r>
-          <w:rPr>
-            <w:rStyle w:val="Hyperlink"/>
+      <w:hyperlink w:anchor="_Toc424719877" w:history="1">
+        <w:r>
+          <w:rPr>
+            <w:rStyle w:val="Link"/>
             <w:rFonts w:ascii="Frutiger Next LT W1G" w:hAnsi="Frutiger Next LT W1G"/>
             <w:noProof/>
           </w:rPr>
@@ -671,7 +666,7 @@
         </w:r>
         <w:r>
           <w:rPr>
-            <w:rStyle w:val="Hyperlink"/>
+            <w:rStyle w:val="Link"/>
             <w:rFonts w:ascii="Frutiger Next LT W1G" w:hAnsi="Frutiger Next LT W1G"/>
             <w:noProof/>
           </w:rPr>
@@ -696,7 +691,7 @@
             <w:noProof/>
             <w:webHidden/>
           </w:rPr>
-          <w:instrText xml:space="preserve"> PAGEREF _Toc424651407 \h </w:instrText>
+          <w:instrText xml:space="preserve"> PAGEREF _Toc424719877 \h </w:instrText>
         </w:r>
         <w:r>
           <w:rPr>
@@ -742,10 +737,10 @@
           <w:lang w:eastAsia="ja-JP"/>
         </w:rPr>
       </w:pPr>
-      <w:hyperlink w:anchor="_Toc424651408" w:history="1">
-        <w:r>
-          <w:rPr>
-            <w:rStyle w:val="Hyperlink"/>
+      <w:hyperlink w:anchor="_Toc424719878" w:history="1">
+        <w:r>
+          <w:rPr>
+            <w:rStyle w:val="Link"/>
             <w:noProof/>
           </w:rPr>
           <w:t>1.1</w:t>
@@ -762,7 +757,7 @@
         </w:r>
         <w:r>
           <w:rPr>
-            <w:rStyle w:val="Hyperlink"/>
+            <w:rStyle w:val="Link"/>
             <w:noProof/>
           </w:rPr>
           <w:t>Zweck des Dokuments</w:t>
@@ -786,7 +781,7 @@
             <w:noProof/>
             <w:webHidden/>
           </w:rPr>
-          <w:instrText xml:space="preserve"> PAGEREF _Toc424651408 \h </w:instrText>
+          <w:instrText xml:space="preserve"> PAGEREF _Toc424719878 \h </w:instrText>
         </w:r>
         <w:r>
           <w:rPr>
@@ -832,10 +827,10 @@
           <w:lang w:eastAsia="ja-JP"/>
         </w:rPr>
       </w:pPr>
-      <w:hyperlink w:anchor="_Toc424651409" w:history="1">
-        <w:r>
-          <w:rPr>
-            <w:rStyle w:val="Hyperlink"/>
+      <w:hyperlink w:anchor="_Toc424719879" w:history="1">
+        <w:r>
+          <w:rPr>
+            <w:rStyle w:val="Link"/>
             <w:noProof/>
           </w:rPr>
           <w:t>1.2</w:t>
@@ -852,7 +847,7 @@
         </w:r>
         <w:r>
           <w:rPr>
-            <w:rStyle w:val="Hyperlink"/>
+            <w:rStyle w:val="Link"/>
             <w:noProof/>
           </w:rPr>
           <w:t>Projektumfang</w:t>
@@ -876,7 +871,7 @@
             <w:noProof/>
             <w:webHidden/>
           </w:rPr>
-          <w:instrText xml:space="preserve"> PAGEREF _Toc424651409 \h </w:instrText>
+          <w:instrText xml:space="preserve"> PAGEREF _Toc424719879 \h </w:instrText>
         </w:r>
         <w:r>
           <w:rPr>
@@ -922,10 +917,10 @@
           <w:lang w:eastAsia="ja-JP"/>
         </w:rPr>
       </w:pPr>
-      <w:hyperlink w:anchor="_Toc424651410" w:history="1">
-        <w:r>
-          <w:rPr>
-            <w:rStyle w:val="Hyperlink"/>
+      <w:hyperlink w:anchor="_Toc424719880" w:history="1">
+        <w:r>
+          <w:rPr>
+            <w:rStyle w:val="Link"/>
             <w:noProof/>
           </w:rPr>
           <w:t>1.3</w:t>
@@ -942,7 +937,7 @@
         </w:r>
         <w:r>
           <w:rPr>
-            <w:rStyle w:val="Hyperlink"/>
+            <w:rStyle w:val="Link"/>
             <w:noProof/>
           </w:rPr>
           <w:t>Referenzen und Quellenangaben</w:t>
@@ -966,7 +961,7 @@
             <w:noProof/>
             <w:webHidden/>
           </w:rPr>
-          <w:instrText xml:space="preserve"> PAGEREF _Toc424651410 \h </w:instrText>
+          <w:instrText xml:space="preserve"> PAGEREF _Toc424719880 \h </w:instrText>
         </w:r>
         <w:r>
           <w:rPr>
@@ -1012,10 +1007,10 @@
           <w:lang w:eastAsia="ja-JP"/>
         </w:rPr>
       </w:pPr>
-      <w:hyperlink w:anchor="_Toc424651411" w:history="1">
-        <w:r>
-          <w:rPr>
-            <w:rStyle w:val="Hyperlink"/>
+      <w:hyperlink w:anchor="_Toc424719881" w:history="1">
+        <w:r>
+          <w:rPr>
+            <w:rStyle w:val="Link"/>
             <w:noProof/>
           </w:rPr>
           <w:t>1.4</w:t>
@@ -1032,7 +1027,7 @@
         </w:r>
         <w:r>
           <w:rPr>
-            <w:rStyle w:val="Hyperlink"/>
+            <w:rStyle w:val="Link"/>
             <w:noProof/>
           </w:rPr>
           <w:t>Übersicht über das Dokument</w:t>
@@ -1056,7 +1051,7 @@
             <w:noProof/>
             <w:webHidden/>
           </w:rPr>
-          <w:instrText xml:space="preserve"> PAGEREF _Toc424651411 \h </w:instrText>
+          <w:instrText xml:space="preserve"> PAGEREF _Toc424719881 \h </w:instrText>
         </w:r>
         <w:r>
           <w:rPr>
@@ -1097,10 +1092,10 @@
           <w:lang w:eastAsia="ja-JP"/>
         </w:rPr>
       </w:pPr>
-      <w:hyperlink w:anchor="_Toc424651412" w:history="1">
-        <w:r>
-          <w:rPr>
-            <w:rStyle w:val="Hyperlink"/>
+      <w:hyperlink w:anchor="_Toc424719882" w:history="1">
+        <w:r>
+          <w:rPr>
+            <w:rStyle w:val="Link"/>
             <w:rFonts w:ascii="Frutiger Next LT W1G" w:hAnsi="Frutiger Next LT W1G"/>
             <w:noProof/>
           </w:rPr>
@@ -1117,7 +1112,7 @@
         </w:r>
         <w:r>
           <w:rPr>
-            <w:rStyle w:val="Hyperlink"/>
+            <w:rStyle w:val="Link"/>
             <w:rFonts w:ascii="Frutiger Next LT W1G" w:hAnsi="Frutiger Next LT W1G"/>
             <w:noProof/>
           </w:rPr>
@@ -1142,7 +1137,7 @@
             <w:noProof/>
             <w:webHidden/>
           </w:rPr>
-          <w:instrText xml:space="preserve"> PAGEREF _Toc424651412 \h </w:instrText>
+          <w:instrText xml:space="preserve"> PAGEREF _Toc424719882 \h </w:instrText>
         </w:r>
         <w:r>
           <w:rPr>
@@ -1188,10 +1183,10 @@
           <w:lang w:eastAsia="ja-JP"/>
         </w:rPr>
       </w:pPr>
-      <w:hyperlink w:anchor="_Toc424651413" w:history="1">
-        <w:r>
-          <w:rPr>
-            <w:rStyle w:val="Hyperlink"/>
+      <w:hyperlink w:anchor="_Toc424719883" w:history="1">
+        <w:r>
+          <w:rPr>
+            <w:rStyle w:val="Link"/>
             <w:noProof/>
           </w:rPr>
           <w:t>2.1</w:t>
@@ -1208,7 +1203,7 @@
         </w:r>
         <w:r>
           <w:rPr>
-            <w:rStyle w:val="Hyperlink"/>
+            <w:rStyle w:val="Link"/>
             <w:noProof/>
           </w:rPr>
           <w:t>Produktperspektive</w:t>
@@ -1232,7 +1227,7 @@
             <w:noProof/>
             <w:webHidden/>
           </w:rPr>
-          <w:instrText xml:space="preserve"> PAGEREF _Toc424651413 \h </w:instrText>
+          <w:instrText xml:space="preserve"> PAGEREF _Toc424719883 \h </w:instrText>
         </w:r>
         <w:r>
           <w:rPr>
@@ -1278,10 +1273,10 @@
           <w:lang w:eastAsia="ja-JP"/>
         </w:rPr>
       </w:pPr>
-      <w:hyperlink w:anchor="_Toc424651414" w:history="1">
-        <w:r>
-          <w:rPr>
-            <w:rStyle w:val="Hyperlink"/>
+      <w:hyperlink w:anchor="_Toc424719884" w:history="1">
+        <w:r>
+          <w:rPr>
+            <w:rStyle w:val="Link"/>
             <w:noProof/>
           </w:rPr>
           <w:t>2.2</w:t>
@@ -1298,7 +1293,7 @@
         </w:r>
         <w:r>
           <w:rPr>
-            <w:rStyle w:val="Hyperlink"/>
+            <w:rStyle w:val="Link"/>
             <w:noProof/>
           </w:rPr>
           <w:t>Produktfunktionen</w:t>
@@ -1322,7 +1317,7 @@
             <w:noProof/>
             <w:webHidden/>
           </w:rPr>
-          <w:instrText xml:space="preserve"> PAGEREF _Toc424651414 \h </w:instrText>
+          <w:instrText xml:space="preserve"> PAGEREF _Toc424719884 \h </w:instrText>
         </w:r>
         <w:r>
           <w:rPr>
@@ -1368,10 +1363,10 @@
           <w:lang w:eastAsia="ja-JP"/>
         </w:rPr>
       </w:pPr>
-      <w:hyperlink w:anchor="_Toc424651415" w:history="1">
-        <w:r>
-          <w:rPr>
-            <w:rStyle w:val="Hyperlink"/>
+      <w:hyperlink w:anchor="_Toc424719885" w:history="1">
+        <w:r>
+          <w:rPr>
+            <w:rStyle w:val="Link"/>
             <w:noProof/>
           </w:rPr>
           <w:t>2.3</w:t>
@@ -1388,7 +1383,7 @@
         </w:r>
         <w:r>
           <w:rPr>
-            <w:rStyle w:val="Hyperlink"/>
+            <w:rStyle w:val="Link"/>
             <w:noProof/>
           </w:rPr>
           <w:t>Benutzergruppen und Charakteristika</w:t>
@@ -1412,7 +1407,7 @@
             <w:noProof/>
             <w:webHidden/>
           </w:rPr>
-          <w:instrText xml:space="preserve"> PAGEREF _Toc424651415 \h </w:instrText>
+          <w:instrText xml:space="preserve"> PAGEREF _Toc424719885 \h </w:instrText>
         </w:r>
         <w:r>
           <w:rPr>
@@ -1458,10 +1453,10 @@
           <w:lang w:eastAsia="ja-JP"/>
         </w:rPr>
       </w:pPr>
-      <w:hyperlink w:anchor="_Toc424651416" w:history="1">
-        <w:r>
-          <w:rPr>
-            <w:rStyle w:val="Hyperlink"/>
+      <w:hyperlink w:anchor="_Toc424719886" w:history="1">
+        <w:r>
+          <w:rPr>
+            <w:rStyle w:val="Link"/>
             <w:noProof/>
           </w:rPr>
           <w:t>2.4</w:t>
@@ -1478,7 +1473,7 @@
         </w:r>
         <w:r>
           <w:rPr>
-            <w:rStyle w:val="Hyperlink"/>
+            <w:rStyle w:val="Link"/>
             <w:noProof/>
           </w:rPr>
           <w:t>Zielplattform</w:t>
@@ -1502,7 +1497,7 @@
             <w:noProof/>
             <w:webHidden/>
           </w:rPr>
-          <w:instrText xml:space="preserve"> PAGEREF _Toc424651416 \h </w:instrText>
+          <w:instrText xml:space="preserve"> PAGEREF _Toc424719886 \h </w:instrText>
         </w:r>
         <w:r>
           <w:rPr>
@@ -1548,10 +1543,10 @@
           <w:lang w:eastAsia="ja-JP"/>
         </w:rPr>
       </w:pPr>
-      <w:hyperlink w:anchor="_Toc424651417" w:history="1">
-        <w:r>
-          <w:rPr>
-            <w:rStyle w:val="Hyperlink"/>
+      <w:hyperlink w:anchor="_Toc424719887" w:history="1">
+        <w:r>
+          <w:rPr>
+            <w:rStyle w:val="Link"/>
             <w:noProof/>
           </w:rPr>
           <w:t>2.5</w:t>
@@ -1568,7 +1563,7 @@
         </w:r>
         <w:r>
           <w:rPr>
-            <w:rStyle w:val="Hyperlink"/>
+            <w:rStyle w:val="Link"/>
             <w:noProof/>
           </w:rPr>
           <w:t>Einschränkungen, Annahmen und Abhängigkeiten</w:t>
@@ -1592,7 +1587,7 @@
             <w:noProof/>
             <w:webHidden/>
           </w:rPr>
-          <w:instrText xml:space="preserve"> PAGEREF _Toc424651417 \h </w:instrText>
+          <w:instrText xml:space="preserve"> PAGEREF _Toc424719887 \h </w:instrText>
         </w:r>
         <w:r>
           <w:rPr>
@@ -1638,10 +1633,10 @@
           <w:lang w:eastAsia="ja-JP"/>
         </w:rPr>
       </w:pPr>
-      <w:hyperlink w:anchor="_Toc424651418" w:history="1">
-        <w:r>
-          <w:rPr>
-            <w:rStyle w:val="Hyperlink"/>
+      <w:hyperlink w:anchor="_Toc424719888" w:history="1">
+        <w:r>
+          <w:rPr>
+            <w:rStyle w:val="Link"/>
             <w:noProof/>
           </w:rPr>
           <w:t>2.6</w:t>
@@ -1658,7 +1653,7 @@
         </w:r>
         <w:r>
           <w:rPr>
-            <w:rStyle w:val="Hyperlink"/>
+            <w:rStyle w:val="Link"/>
             <w:noProof/>
           </w:rPr>
           <w:t>Dokumentation</w:t>
@@ -1682,7 +1677,7 @@
             <w:noProof/>
             <w:webHidden/>
           </w:rPr>
-          <w:instrText xml:space="preserve"> PAGEREF _Toc424651418 \h </w:instrText>
+          <w:instrText xml:space="preserve"> PAGEREF _Toc424719888 \h </w:instrText>
         </w:r>
         <w:r>
           <w:rPr>
@@ -1723,10 +1718,10 @@
           <w:lang w:eastAsia="ja-JP"/>
         </w:rPr>
       </w:pPr>
-      <w:hyperlink w:anchor="_Toc424651419" w:history="1">
-        <w:r>
-          <w:rPr>
-            <w:rStyle w:val="Hyperlink"/>
+      <w:hyperlink w:anchor="_Toc424719889" w:history="1">
+        <w:r>
+          <w:rPr>
+            <w:rStyle w:val="Link"/>
             <w:rFonts w:ascii="Frutiger Next LT W1G" w:hAnsi="Frutiger Next LT W1G"/>
             <w:noProof/>
           </w:rPr>
@@ -1743,7 +1738,7 @@
         </w:r>
         <w:r>
           <w:rPr>
-            <w:rStyle w:val="Hyperlink"/>
+            <w:rStyle w:val="Link"/>
             <w:rFonts w:ascii="Frutiger Next LT W1G" w:hAnsi="Frutiger Next LT W1G"/>
             <w:noProof/>
           </w:rPr>
@@ -1768,7 +1763,7 @@
             <w:noProof/>
             <w:webHidden/>
           </w:rPr>
-          <w:instrText xml:space="preserve"> PAGEREF _Toc424651419 \h </w:instrText>
+          <w:instrText xml:space="preserve"> PAGEREF _Toc424719889 \h </w:instrText>
         </w:r>
         <w:r>
           <w:rPr>
@@ -1814,10 +1809,10 @@
           <w:lang w:eastAsia="ja-JP"/>
         </w:rPr>
       </w:pPr>
-      <w:hyperlink w:anchor="_Toc424651420" w:history="1">
-        <w:r>
-          <w:rPr>
-            <w:rStyle w:val="Hyperlink"/>
+      <w:hyperlink w:anchor="_Toc424719890" w:history="1">
+        <w:r>
+          <w:rPr>
+            <w:rStyle w:val="Link"/>
             <w:noProof/>
           </w:rPr>
           <w:t>3.1</w:t>
@@ -1834,7 +1829,7 @@
         </w:r>
         <w:r>
           <w:rPr>
-            <w:rStyle w:val="Hyperlink"/>
+            <w:rStyle w:val="Link"/>
             <w:noProof/>
           </w:rPr>
           <w:t>Ist-Analyse</w:t>
@@ -1858,7 +1853,7 @@
             <w:noProof/>
             <w:webHidden/>
           </w:rPr>
-          <w:instrText xml:space="preserve"> PAGEREF _Toc424651420 \h </w:instrText>
+          <w:instrText xml:space="preserve"> PAGEREF _Toc424719890 \h </w:instrText>
         </w:r>
         <w:r>
           <w:rPr>
@@ -1904,10 +1899,10 @@
           <w:lang w:eastAsia="ja-JP"/>
         </w:rPr>
       </w:pPr>
-      <w:hyperlink w:anchor="_Toc424651421" w:history="1">
-        <w:r>
-          <w:rPr>
-            <w:rStyle w:val="Hyperlink"/>
+      <w:hyperlink w:anchor="_Toc424719891" w:history="1">
+        <w:r>
+          <w:rPr>
+            <w:rStyle w:val="Link"/>
             <w:noProof/>
           </w:rPr>
           <w:t>3.1.1</w:t>
@@ -1924,7 +1919,7 @@
         </w:r>
         <w:r>
           <w:rPr>
-            <w:rStyle w:val="Hyperlink"/>
+            <w:rStyle w:val="Link"/>
             <w:noProof/>
           </w:rPr>
           <w:t>Piwik und Log-Daten Analyse</w:t>
@@ -1948,7 +1943,7 @@
             <w:noProof/>
             <w:webHidden/>
           </w:rPr>
-          <w:instrText xml:space="preserve"> PAGEREF _Toc424651421 \h </w:instrText>
+          <w:instrText xml:space="preserve"> PAGEREF _Toc424719891 \h </w:instrText>
         </w:r>
         <w:r>
           <w:rPr>
@@ -1994,10 +1989,10 @@
           <w:lang w:eastAsia="ja-JP"/>
         </w:rPr>
       </w:pPr>
-      <w:hyperlink w:anchor="_Toc424651422" w:history="1">
-        <w:r>
-          <w:rPr>
-            <w:rStyle w:val="Hyperlink"/>
+      <w:hyperlink w:anchor="_Toc424719892" w:history="1">
+        <w:r>
+          <w:rPr>
+            <w:rStyle w:val="Link"/>
             <w:noProof/>
           </w:rPr>
           <w:t>3.1.2</w:t>
@@ -2014,7 +2009,7 @@
         </w:r>
         <w:r>
           <w:rPr>
-            <w:rStyle w:val="Hyperlink"/>
+            <w:rStyle w:val="Link"/>
             <w:noProof/>
           </w:rPr>
           <w:t>Contextual Inquiry</w:t>
@@ -2038,7 +2033,7 @@
             <w:noProof/>
             <w:webHidden/>
           </w:rPr>
-          <w:instrText xml:space="preserve"> PAGEREF _Toc424651422 \h </w:instrText>
+          <w:instrText xml:space="preserve"> PAGEREF _Toc424719892 \h </w:instrText>
         </w:r>
         <w:r>
           <w:rPr>
@@ -2084,10 +2079,10 @@
           <w:lang w:eastAsia="ja-JP"/>
         </w:rPr>
       </w:pPr>
-      <w:hyperlink w:anchor="_Toc424651423" w:history="1">
-        <w:r>
-          <w:rPr>
-            <w:rStyle w:val="Hyperlink"/>
+      <w:hyperlink w:anchor="_Toc424719893" w:history="1">
+        <w:r>
+          <w:rPr>
+            <w:rStyle w:val="Link"/>
             <w:noProof/>
           </w:rPr>
           <w:t>3.1.3</w:t>
@@ -2104,7 +2099,7 @@
         </w:r>
         <w:r>
           <w:rPr>
-            <w:rStyle w:val="Hyperlink"/>
+            <w:rStyle w:val="Link"/>
             <w:noProof/>
           </w:rPr>
           <w:t>Content Analyse</w:t>
@@ -2128,7 +2123,7 @@
             <w:noProof/>
             <w:webHidden/>
           </w:rPr>
-          <w:instrText xml:space="preserve"> PAGEREF _Toc424651423 \h </w:instrText>
+          <w:instrText xml:space="preserve"> PAGEREF _Toc424719893 \h </w:instrText>
         </w:r>
         <w:r>
           <w:rPr>
@@ -2148,7 +2143,7 @@
             <w:noProof/>
             <w:webHidden/>
           </w:rPr>
-          <w:t>8</w:t>
+          <w:t>9</w:t>
         </w:r>
         <w:r>
           <w:rPr>
@@ -2174,10 +2169,10 @@
           <w:lang w:eastAsia="ja-JP"/>
         </w:rPr>
       </w:pPr>
-      <w:hyperlink w:anchor="_Toc424651424" w:history="1">
-        <w:r>
-          <w:rPr>
-            <w:rStyle w:val="Hyperlink"/>
+      <w:hyperlink w:anchor="_Toc424719894" w:history="1">
+        <w:r>
+          <w:rPr>
+            <w:rStyle w:val="Link"/>
             <w:noProof/>
           </w:rPr>
           <w:t>3.2</w:t>
@@ -2194,7 +2189,7 @@
         </w:r>
         <w:r>
           <w:rPr>
-            <w:rStyle w:val="Hyperlink"/>
+            <w:rStyle w:val="Link"/>
             <w:noProof/>
           </w:rPr>
           <w:t>Anforderungsanalyse</w:t>
@@ -2218,7 +2213,7 @@
             <w:noProof/>
             <w:webHidden/>
           </w:rPr>
-          <w:instrText xml:space="preserve"> PAGEREF _Toc424651424 \h </w:instrText>
+          <w:instrText xml:space="preserve"> PAGEREF _Toc424719894 \h </w:instrText>
         </w:r>
         <w:r>
           <w:rPr>
@@ -2238,7 +2233,7 @@
             <w:noProof/>
             <w:webHidden/>
           </w:rPr>
-          <w:t>8</w:t>
+          <w:t>9</w:t>
         </w:r>
         <w:r>
           <w:rPr>
@@ -2264,10 +2259,10 @@
           <w:lang w:eastAsia="ja-JP"/>
         </w:rPr>
       </w:pPr>
-      <w:hyperlink w:anchor="_Toc424651425" w:history="1">
-        <w:r>
-          <w:rPr>
-            <w:rStyle w:val="Hyperlink"/>
+      <w:hyperlink w:anchor="_Toc424719895" w:history="1">
+        <w:r>
+          <w:rPr>
+            <w:rStyle w:val="Link"/>
             <w:noProof/>
           </w:rPr>
           <w:t>3.2.1</w:t>
@@ -2284,7 +2279,7 @@
         </w:r>
         <w:r>
           <w:rPr>
-            <w:rStyle w:val="Hyperlink"/>
+            <w:rStyle w:val="Link"/>
             <w:noProof/>
           </w:rPr>
           <w:t>Card Sorting</w:t>
@@ -2308,7 +2303,7 @@
             <w:noProof/>
             <w:webHidden/>
           </w:rPr>
-          <w:instrText xml:space="preserve"> PAGEREF _Toc424651425 \h </w:instrText>
+          <w:instrText xml:space="preserve"> PAGEREF _Toc424719895 \h </w:instrText>
         </w:r>
         <w:r>
           <w:rPr>
@@ -2328,7 +2323,7 @@
             <w:noProof/>
             <w:webHidden/>
           </w:rPr>
-          <w:t>8</w:t>
+          <w:t>9</w:t>
         </w:r>
         <w:r>
           <w:rPr>
@@ -2354,10 +2349,10 @@
           <w:lang w:eastAsia="ja-JP"/>
         </w:rPr>
       </w:pPr>
-      <w:hyperlink w:anchor="_Toc424651426" w:history="1">
-        <w:r>
-          <w:rPr>
-            <w:rStyle w:val="Hyperlink"/>
+      <w:hyperlink w:anchor="_Toc424719896" w:history="1">
+        <w:r>
+          <w:rPr>
+            <w:rStyle w:val="Link"/>
             <w:noProof/>
           </w:rPr>
           <w:t>3.2.2</w:t>
@@ -2374,7 +2369,7 @@
         </w:r>
         <w:r>
           <w:rPr>
-            <w:rStyle w:val="Hyperlink"/>
+            <w:rStyle w:val="Link"/>
             <w:noProof/>
           </w:rPr>
           <w:t>Fragebogen</w:t>
@@ -2398,7 +2393,7 @@
             <w:noProof/>
             <w:webHidden/>
           </w:rPr>
-          <w:instrText xml:space="preserve"> PAGEREF _Toc424651426 \h </w:instrText>
+          <w:instrText xml:space="preserve"> PAGEREF _Toc424719896 \h </w:instrText>
         </w:r>
         <w:r>
           <w:rPr>
@@ -2418,7 +2413,7 @@
             <w:noProof/>
             <w:webHidden/>
           </w:rPr>
-          <w:t>8</w:t>
+          <w:t>9</w:t>
         </w:r>
         <w:r>
           <w:rPr>
@@ -2444,10 +2439,10 @@
           <w:lang w:eastAsia="ja-JP"/>
         </w:rPr>
       </w:pPr>
-      <w:hyperlink w:anchor="_Toc424651427" w:history="1">
-        <w:r>
-          <w:rPr>
-            <w:rStyle w:val="Hyperlink"/>
+      <w:hyperlink w:anchor="_Toc424719897" w:history="1">
+        <w:r>
+          <w:rPr>
+            <w:rStyle w:val="Link"/>
             <w:noProof/>
           </w:rPr>
           <w:t>3.2.3</w:t>
@@ -2464,7 +2459,7 @@
         </w:r>
         <w:r>
           <w:rPr>
-            <w:rStyle w:val="Hyperlink"/>
+            <w:rStyle w:val="Link"/>
             <w:noProof/>
           </w:rPr>
           <w:t>Personas und Szenarien</w:t>
@@ -2488,7 +2483,7 @@
             <w:noProof/>
             <w:webHidden/>
           </w:rPr>
-          <w:instrText xml:space="preserve"> PAGEREF _Toc424651427 \h </w:instrText>
+          <w:instrText xml:space="preserve"> PAGEREF _Toc424719897 \h </w:instrText>
         </w:r>
         <w:r>
           <w:rPr>
@@ -2508,7 +2503,7 @@
             <w:noProof/>
             <w:webHidden/>
           </w:rPr>
-          <w:t>9</w:t>
+          <w:t>10</w:t>
         </w:r>
         <w:r>
           <w:rPr>
@@ -2534,10 +2529,10 @@
           <w:lang w:eastAsia="ja-JP"/>
         </w:rPr>
       </w:pPr>
-      <w:hyperlink w:anchor="_Toc424651428" w:history="1">
-        <w:r>
-          <w:rPr>
-            <w:rStyle w:val="Hyperlink"/>
+      <w:hyperlink w:anchor="_Toc424719898" w:history="1">
+        <w:r>
+          <w:rPr>
+            <w:rStyle w:val="Link"/>
             <w:noProof/>
           </w:rPr>
           <w:t>3.2.4</w:t>
@@ -2554,7 +2549,7 @@
         </w:r>
         <w:r>
           <w:rPr>
-            <w:rStyle w:val="Hyperlink"/>
+            <w:rStyle w:val="Link"/>
             <w:noProof/>
           </w:rPr>
           <w:t>Prototypen</w:t>
@@ -2578,7 +2573,7 @@
             <w:noProof/>
             <w:webHidden/>
           </w:rPr>
-          <w:instrText xml:space="preserve"> PAGEREF _Toc424651428 \h </w:instrText>
+          <w:instrText xml:space="preserve"> PAGEREF _Toc424719898 \h </w:instrText>
         </w:r>
         <w:r>
           <w:rPr>
@@ -2598,7 +2593,7 @@
             <w:noProof/>
             <w:webHidden/>
           </w:rPr>
-          <w:t>9</w:t>
+          <w:t>10</w:t>
         </w:r>
         <w:r>
           <w:rPr>
@@ -2619,10 +2614,10 @@
           <w:lang w:eastAsia="ja-JP"/>
         </w:rPr>
       </w:pPr>
-      <w:hyperlink w:anchor="_Toc424651429" w:history="1">
-        <w:r>
-          <w:rPr>
-            <w:rStyle w:val="Hyperlink"/>
+      <w:hyperlink w:anchor="_Toc424719899" w:history="1">
+        <w:r>
+          <w:rPr>
+            <w:rStyle w:val="Link"/>
             <w:rFonts w:ascii="Frutiger Next LT W1G" w:hAnsi="Frutiger Next LT W1G"/>
             <w:noProof/>
           </w:rPr>
@@ -2639,7 +2634,7 @@
         </w:r>
         <w:r>
           <w:rPr>
-            <w:rStyle w:val="Hyperlink"/>
+            <w:rStyle w:val="Link"/>
             <w:rFonts w:ascii="Frutiger Next LT W1G" w:hAnsi="Frutiger Next LT W1G"/>
             <w:noProof/>
           </w:rPr>
@@ -2664,7 +2659,7 @@
             <w:noProof/>
             <w:webHidden/>
           </w:rPr>
-          <w:instrText xml:space="preserve"> PAGEREF _Toc424651429 \h </w:instrText>
+          <w:instrText xml:space="preserve"> PAGEREF _Toc424719899 \h </w:instrText>
         </w:r>
         <w:r>
           <w:rPr>
@@ -2684,7 +2679,7 @@
             <w:noProof/>
             <w:webHidden/>
           </w:rPr>
-          <w:t>9</w:t>
+          <w:t>10</w:t>
         </w:r>
         <w:r>
           <w:rPr>
@@ -2710,10 +2705,10 @@
           <w:lang w:eastAsia="ja-JP"/>
         </w:rPr>
       </w:pPr>
-      <w:hyperlink w:anchor="_Toc424651430" w:history="1">
-        <w:r>
-          <w:rPr>
-            <w:rStyle w:val="Hyperlink"/>
+      <w:hyperlink w:anchor="_Toc424719900" w:history="1">
+        <w:r>
+          <w:rPr>
+            <w:rStyle w:val="Link"/>
             <w:noProof/>
           </w:rPr>
           <w:t>4.1</w:t>
@@ -2730,7 +2725,7 @@
         </w:r>
         <w:r>
           <w:rPr>
-            <w:rStyle w:val="Hyperlink"/>
+            <w:rStyle w:val="Link"/>
             <w:noProof/>
           </w:rPr>
           <w:t>Nutzungskontext</w:t>
@@ -2754,7 +2749,7 @@
             <w:noProof/>
             <w:webHidden/>
           </w:rPr>
-          <w:instrText xml:space="preserve"> PAGEREF _Toc424651430 \h </w:instrText>
+          <w:instrText xml:space="preserve"> PAGEREF _Toc424719900 \h </w:instrText>
         </w:r>
         <w:r>
           <w:rPr>
@@ -2774,7 +2769,7 @@
             <w:noProof/>
             <w:webHidden/>
           </w:rPr>
-          <w:t>9</w:t>
+          <w:t>10</w:t>
         </w:r>
         <w:r>
           <w:rPr>
@@ -2800,10 +2795,10 @@
           <w:lang w:eastAsia="ja-JP"/>
         </w:rPr>
       </w:pPr>
-      <w:hyperlink w:anchor="_Toc424651431" w:history="1">
-        <w:r>
-          <w:rPr>
-            <w:rStyle w:val="Hyperlink"/>
+      <w:hyperlink w:anchor="_Toc424719901" w:history="1">
+        <w:r>
+          <w:rPr>
+            <w:rStyle w:val="Link"/>
             <w:noProof/>
           </w:rPr>
           <w:t>4.1.1</w:t>
@@ -2820,7 +2815,7 @@
         </w:r>
         <w:r>
           <w:rPr>
-            <w:rStyle w:val="Hyperlink"/>
+            <w:rStyle w:val="Link"/>
             <w:noProof/>
           </w:rPr>
           <w:t>Nutzer</w:t>
@@ -2844,7 +2839,7 @@
             <w:noProof/>
             <w:webHidden/>
           </w:rPr>
-          <w:instrText xml:space="preserve"> PAGEREF _Toc424651431 \h </w:instrText>
+          <w:instrText xml:space="preserve"> PAGEREF _Toc424719901 \h </w:instrText>
         </w:r>
         <w:r>
           <w:rPr>
@@ -2864,7 +2859,7 @@
             <w:noProof/>
             <w:webHidden/>
           </w:rPr>
-          <w:t>9</w:t>
+          <w:t>10</w:t>
         </w:r>
         <w:r>
           <w:rPr>
@@ -2890,10 +2885,10 @@
           <w:lang w:eastAsia="ja-JP"/>
         </w:rPr>
       </w:pPr>
-      <w:hyperlink w:anchor="_Toc424651432" w:history="1">
-        <w:r>
-          <w:rPr>
-            <w:rStyle w:val="Hyperlink"/>
+      <w:hyperlink w:anchor="_Toc424719902" w:history="1">
+        <w:r>
+          <w:rPr>
+            <w:rStyle w:val="Link"/>
             <w:noProof/>
           </w:rPr>
           <w:t>4.1.2</w:t>
@@ -2910,7 +2905,7 @@
         </w:r>
         <w:r>
           <w:rPr>
-            <w:rStyle w:val="Hyperlink"/>
+            <w:rStyle w:val="Link"/>
             <w:noProof/>
           </w:rPr>
           <w:t>Ziele</w:t>
@@ -2934,7 +2929,7 @@
             <w:noProof/>
             <w:webHidden/>
           </w:rPr>
-          <w:instrText xml:space="preserve"> PAGEREF _Toc424651432 \h </w:instrText>
+          <w:instrText xml:space="preserve"> PAGEREF _Toc424719902 \h </w:instrText>
         </w:r>
         <w:r>
           <w:rPr>
@@ -2954,7 +2949,7 @@
             <w:noProof/>
             <w:webHidden/>
           </w:rPr>
-          <w:t>9</w:t>
+          <w:t>10</w:t>
         </w:r>
         <w:r>
           <w:rPr>
@@ -2980,10 +2975,10 @@
           <w:lang w:eastAsia="ja-JP"/>
         </w:rPr>
       </w:pPr>
-      <w:hyperlink w:anchor="_Toc424651433" w:history="1">
-        <w:r>
-          <w:rPr>
-            <w:rStyle w:val="Hyperlink"/>
+      <w:hyperlink w:anchor="_Toc424719903" w:history="1">
+        <w:r>
+          <w:rPr>
+            <w:rStyle w:val="Link"/>
             <w:noProof/>
           </w:rPr>
           <w:t>4.1.3</w:t>
@@ -3000,7 +2995,7 @@
         </w:r>
         <w:r>
           <w:rPr>
-            <w:rStyle w:val="Hyperlink"/>
+            <w:rStyle w:val="Link"/>
             <w:noProof/>
           </w:rPr>
           <w:t>Equipment</w:t>
@@ -3024,7 +3019,7 @@
             <w:noProof/>
             <w:webHidden/>
           </w:rPr>
-          <w:instrText xml:space="preserve"> PAGEREF _Toc424651433 \h </w:instrText>
+          <w:instrText xml:space="preserve"> PAGEREF _Toc424719903 \h </w:instrText>
         </w:r>
         <w:r>
           <w:rPr>
@@ -3044,7 +3039,7 @@
             <w:noProof/>
             <w:webHidden/>
           </w:rPr>
-          <w:t>9</w:t>
+          <w:t>10</w:t>
         </w:r>
         <w:r>
           <w:rPr>
@@ -3070,10 +3065,10 @@
           <w:lang w:eastAsia="ja-JP"/>
         </w:rPr>
       </w:pPr>
-      <w:hyperlink w:anchor="_Toc424651434" w:history="1">
-        <w:r>
-          <w:rPr>
-            <w:rStyle w:val="Hyperlink"/>
+      <w:hyperlink w:anchor="_Toc424719904" w:history="1">
+        <w:r>
+          <w:rPr>
+            <w:rStyle w:val="Link"/>
             <w:noProof/>
           </w:rPr>
           <w:t>4.1.4</w:t>
@@ -3090,7 +3085,7 @@
         </w:r>
         <w:r>
           <w:rPr>
-            <w:rStyle w:val="Hyperlink"/>
+            <w:rStyle w:val="Link"/>
             <w:noProof/>
           </w:rPr>
           <w:t>Anwendungsraum</w:t>
@@ -3114,7 +3109,7 @@
             <w:noProof/>
             <w:webHidden/>
           </w:rPr>
-          <w:instrText xml:space="preserve"> PAGEREF _Toc424651434 \h </w:instrText>
+          <w:instrText xml:space="preserve"> PAGEREF _Toc424719904 \h </w:instrText>
         </w:r>
         <w:r>
           <w:rPr>
@@ -3134,7 +3129,7 @@
             <w:noProof/>
             <w:webHidden/>
           </w:rPr>
-          <w:t>10</w:t>
+          <w:t>11</w:t>
         </w:r>
         <w:r>
           <w:rPr>
@@ -3160,10 +3155,10 @@
           <w:lang w:eastAsia="ja-JP"/>
         </w:rPr>
       </w:pPr>
-      <w:hyperlink w:anchor="_Toc424651435" w:history="1">
-        <w:r>
-          <w:rPr>
-            <w:rStyle w:val="Hyperlink"/>
+      <w:hyperlink w:anchor="_Toc424719905" w:history="1">
+        <w:r>
+          <w:rPr>
+            <w:rStyle w:val="Link"/>
             <w:noProof/>
           </w:rPr>
           <w:t>4.1.5</w:t>
@@ -3180,7 +3175,7 @@
         </w:r>
         <w:r>
           <w:rPr>
-            <w:rStyle w:val="Hyperlink"/>
+            <w:rStyle w:val="Link"/>
             <w:noProof/>
           </w:rPr>
           <w:t>Testszenarien</w:t>
@@ -3204,7 +3199,7 @@
             <w:noProof/>
             <w:webHidden/>
           </w:rPr>
-          <w:instrText xml:space="preserve"> PAGEREF _Toc424651435 \h </w:instrText>
+          <w:instrText xml:space="preserve"> PAGEREF _Toc424719905 \h </w:instrText>
         </w:r>
         <w:r>
           <w:rPr>
@@ -3224,7 +3219,7 @@
             <w:noProof/>
             <w:webHidden/>
           </w:rPr>
-          <w:t>10</w:t>
+          <w:t>11</w:t>
         </w:r>
         <w:r>
           <w:rPr>
@@ -3250,10 +3245,10 @@
           <w:lang w:eastAsia="ja-JP"/>
         </w:rPr>
       </w:pPr>
-      <w:hyperlink w:anchor="_Toc424651436" w:history="1">
-        <w:r>
-          <w:rPr>
-            <w:rStyle w:val="Hyperlink"/>
+      <w:hyperlink w:anchor="_Toc424719906" w:history="1">
+        <w:r>
+          <w:rPr>
+            <w:rStyle w:val="Link"/>
             <w:noProof/>
           </w:rPr>
           <w:t>4.2</w:t>
@@ -3270,7 +3265,7 @@
         </w:r>
         <w:r>
           <w:rPr>
-            <w:rStyle w:val="Hyperlink"/>
+            <w:rStyle w:val="Link"/>
             <w:noProof/>
           </w:rPr>
           <w:t>Kriterien für Performance und Zufriedenheit</w:t>
@@ -3294,7 +3289,7 @@
             <w:noProof/>
             <w:webHidden/>
           </w:rPr>
-          <w:instrText xml:space="preserve"> PAGEREF _Toc424651436 \h </w:instrText>
+          <w:instrText xml:space="preserve"> PAGEREF _Toc424719906 \h </w:instrText>
         </w:r>
         <w:r>
           <w:rPr>
@@ -3314,7 +3309,7 @@
             <w:noProof/>
             <w:webHidden/>
           </w:rPr>
-          <w:t>10</w:t>
+          <w:t>11</w:t>
         </w:r>
         <w:r>
           <w:rPr>
@@ -3340,10 +3335,10 @@
           <w:lang w:eastAsia="ja-JP"/>
         </w:rPr>
       </w:pPr>
-      <w:hyperlink w:anchor="_Toc424651437" w:history="1">
-        <w:r>
-          <w:rPr>
-            <w:rStyle w:val="Hyperlink"/>
+      <w:hyperlink w:anchor="_Toc424719907" w:history="1">
+        <w:r>
+          <w:rPr>
+            <w:rStyle w:val="Link"/>
             <w:noProof/>
           </w:rPr>
           <w:t>4.2.1</w:t>
@@ -3360,7 +3355,7 @@
         </w:r>
         <w:r>
           <w:rPr>
-            <w:rStyle w:val="Hyperlink"/>
+            <w:rStyle w:val="Link"/>
             <w:noProof/>
           </w:rPr>
           <w:t>Ziele</w:t>
@@ -3384,7 +3379,7 @@
             <w:noProof/>
             <w:webHidden/>
           </w:rPr>
-          <w:instrText xml:space="preserve"> PAGEREF _Toc424651437 \h </w:instrText>
+          <w:instrText xml:space="preserve"> PAGEREF _Toc424719907 \h </w:instrText>
         </w:r>
         <w:r>
           <w:rPr>
@@ -3404,7 +3399,7 @@
             <w:noProof/>
             <w:webHidden/>
           </w:rPr>
-          <w:t>10</w:t>
+          <w:t>11</w:t>
         </w:r>
         <w:r>
           <w:rPr>
@@ -3430,10 +3425,10 @@
           <w:lang w:eastAsia="ja-JP"/>
         </w:rPr>
       </w:pPr>
-      <w:hyperlink w:anchor="_Toc424651438" w:history="1">
-        <w:r>
-          <w:rPr>
-            <w:rStyle w:val="Hyperlink"/>
+      <w:hyperlink w:anchor="_Toc424719908" w:history="1">
+        <w:r>
+          <w:rPr>
+            <w:rStyle w:val="Link"/>
             <w:noProof/>
           </w:rPr>
           <w:t>4.2.2</w:t>
@@ -3450,7 +3445,7 @@
         </w:r>
         <w:r>
           <w:rPr>
-            <w:rStyle w:val="Hyperlink"/>
+            <w:rStyle w:val="Link"/>
             <w:noProof/>
           </w:rPr>
           <w:t>Kriterien</w:t>
@@ -3474,7 +3469,7 @@
             <w:noProof/>
             <w:webHidden/>
           </w:rPr>
-          <w:instrText xml:space="preserve"> PAGEREF _Toc424651438 \h </w:instrText>
+          <w:instrText xml:space="preserve"> PAGEREF _Toc424719908 \h </w:instrText>
         </w:r>
         <w:r>
           <w:rPr>
@@ -3494,7 +3489,7 @@
             <w:noProof/>
             <w:webHidden/>
           </w:rPr>
-          <w:t>10</w:t>
+          <w:t>11</w:t>
         </w:r>
         <w:r>
           <w:rPr>
@@ -3520,10 +3515,10 @@
           <w:lang w:eastAsia="ja-JP"/>
         </w:rPr>
       </w:pPr>
-      <w:hyperlink w:anchor="_Toc424651439" w:history="1">
-        <w:r>
-          <w:rPr>
-            <w:rStyle w:val="Hyperlink"/>
+      <w:hyperlink w:anchor="_Toc424719909" w:history="1">
+        <w:r>
+          <w:rPr>
+            <w:rStyle w:val="Link"/>
             <w:noProof/>
           </w:rPr>
           <w:t>4.3</w:t>
@@ -3540,7 +3535,7 @@
         </w:r>
         <w:r>
           <w:rPr>
-            <w:rStyle w:val="Hyperlink"/>
+            <w:rStyle w:val="Link"/>
             <w:noProof/>
           </w:rPr>
           <w:t>Testmethoden</w:t>
@@ -3564,7 +3559,7 @@
             <w:noProof/>
             <w:webHidden/>
           </w:rPr>
-          <w:instrText xml:space="preserve"> PAGEREF _Toc424651439 \h </w:instrText>
+          <w:instrText xml:space="preserve"> PAGEREF _Toc424719909 \h </w:instrText>
         </w:r>
         <w:r>
           <w:rPr>
@@ -3610,10 +3605,10 @@
           <w:lang w:eastAsia="ja-JP"/>
         </w:rPr>
       </w:pPr>
-      <w:hyperlink w:anchor="_Toc424651440" w:history="1">
-        <w:r>
-          <w:rPr>
-            <w:rStyle w:val="Hyperlink"/>
+      <w:hyperlink w:anchor="_Toc424719910" w:history="1">
+        <w:r>
+          <w:rPr>
+            <w:rStyle w:val="Link"/>
             <w:noProof/>
           </w:rPr>
           <w:t>4.3.1</w:t>
@@ -3630,10 +3625,10 @@
         </w:r>
         <w:r>
           <w:rPr>
-            <w:rStyle w:val="Hyperlink"/>
-            <w:noProof/>
-          </w:rPr>
-          <w:t>Cognitive Walkthrough</w:t>
+            <w:rStyle w:val="Link"/>
+            <w:noProof/>
+          </w:rPr>
+          <w:t>Heuristic Walkthrough</w:t>
         </w:r>
         <w:r>
           <w:rPr>
@@ -3654,7 +3649,7 @@
             <w:noProof/>
             <w:webHidden/>
           </w:rPr>
-          <w:instrText xml:space="preserve"> PAGEREF _Toc424651440 \h </w:instrText>
+          <w:instrText xml:space="preserve"> PAGEREF _Toc424719910 \h </w:instrText>
         </w:r>
         <w:r>
           <w:rPr>
@@ -3700,10 +3695,10 @@
           <w:lang w:eastAsia="ja-JP"/>
         </w:rPr>
       </w:pPr>
-      <w:hyperlink w:anchor="_Toc424651441" w:history="1">
-        <w:r>
-          <w:rPr>
-            <w:rStyle w:val="Hyperlink"/>
+      <w:hyperlink w:anchor="_Toc424719911" w:history="1">
+        <w:r>
+          <w:rPr>
+            <w:rStyle w:val="Link"/>
             <w:noProof/>
           </w:rPr>
           <w:t>4.3.2</w:t>
@@ -3720,7 +3715,7 @@
         </w:r>
         <w:r>
           <w:rPr>
-            <w:rStyle w:val="Hyperlink"/>
+            <w:rStyle w:val="Link"/>
             <w:noProof/>
           </w:rPr>
           <w:t>Nutzerstudie mit neuer Struktur</w:t>
@@ -3744,7 +3739,7 @@
             <w:noProof/>
             <w:webHidden/>
           </w:rPr>
-          <w:instrText xml:space="preserve"> PAGEREF _Toc424651441 \h </w:instrText>
+          <w:instrText xml:space="preserve"> PAGEREF _Toc424719911 \h </w:instrText>
         </w:r>
         <w:r>
           <w:rPr>
@@ -3764,7 +3759,7 @@
             <w:noProof/>
             <w:webHidden/>
           </w:rPr>
-          <w:t>11</w:t>
+          <w:t>12</w:t>
         </w:r>
         <w:r>
           <w:rPr>
@@ -3790,13 +3785,13 @@
           <w:lang w:eastAsia="ja-JP"/>
         </w:rPr>
       </w:pPr>
-      <w:hyperlink w:anchor="_Toc424651442" w:history="1">
-        <w:r>
-          <w:rPr>
-            <w:rStyle w:val="Hyperlink"/>
-            <w:noProof/>
-          </w:rPr>
-          <w:t>4.3.1</w:t>
+      <w:hyperlink w:anchor="_Toc424719912" w:history="1">
+        <w:r>
+          <w:rPr>
+            <w:rStyle w:val="Link"/>
+            <w:noProof/>
+          </w:rPr>
+          <w:t>4.3.3</w:t>
         </w:r>
         <w:r>
           <w:rPr>
@@ -3810,7 +3805,7 @@
         </w:r>
         <w:r>
           <w:rPr>
-            <w:rStyle w:val="Hyperlink"/>
+            <w:rStyle w:val="Link"/>
             <w:noProof/>
           </w:rPr>
           <w:t>A-B-Vergleich</w:t>
@@ -3834,7 +3829,7 @@
             <w:noProof/>
             <w:webHidden/>
           </w:rPr>
-          <w:instrText xml:space="preserve"> PAGEREF _Toc424651442 \h </w:instrText>
+          <w:instrText xml:space="preserve"> PAGEREF _Toc424719912 \h </w:instrText>
         </w:r>
         <w:r>
           <w:rPr>
@@ -3854,7 +3849,7 @@
             <w:noProof/>
             <w:webHidden/>
           </w:rPr>
-          <w:t>11</w:t>
+          <w:t>12</w:t>
         </w:r>
         <w:r>
           <w:rPr>
@@ -3880,10 +3875,10 @@
           <w:lang w:eastAsia="ja-JP"/>
         </w:rPr>
       </w:pPr>
-      <w:hyperlink w:anchor="_Toc424651443" w:history="1">
-        <w:r>
-          <w:rPr>
-            <w:rStyle w:val="Hyperlink"/>
+      <w:hyperlink w:anchor="_Toc424719913" w:history="1">
+        <w:r>
+          <w:rPr>
+            <w:rStyle w:val="Link"/>
             <w:noProof/>
           </w:rPr>
           <w:t>4.4</w:t>
@@ -3900,7 +3895,7 @@
         </w:r>
         <w:r>
           <w:rPr>
-            <w:rStyle w:val="Hyperlink"/>
+            <w:rStyle w:val="Link"/>
             <w:noProof/>
           </w:rPr>
           <w:t>Usability-Metriken</w:t>
@@ -3924,7 +3919,7 @@
             <w:noProof/>
             <w:webHidden/>
           </w:rPr>
-          <w:instrText xml:space="preserve"> PAGEREF _Toc424651443 \h </w:instrText>
+          <w:instrText xml:space="preserve"> PAGEREF _Toc424719913 \h </w:instrText>
         </w:r>
         <w:r>
           <w:rPr>
@@ -3944,7 +3939,7 @@
             <w:noProof/>
             <w:webHidden/>
           </w:rPr>
-          <w:t>11</w:t>
+          <w:t>13</w:t>
         </w:r>
         <w:r>
           <w:rPr>
@@ -3970,10 +3965,10 @@
           <w:lang w:eastAsia="ja-JP"/>
         </w:rPr>
       </w:pPr>
-      <w:hyperlink w:anchor="_Toc424651444" w:history="1">
-        <w:r>
-          <w:rPr>
-            <w:rStyle w:val="Hyperlink"/>
+      <w:hyperlink w:anchor="_Toc424719914" w:history="1">
+        <w:r>
+          <w:rPr>
+            <w:rStyle w:val="Link"/>
             <w:noProof/>
           </w:rPr>
           <w:t>4.4.1</w:t>
@@ -3990,7 +3985,7 @@
         </w:r>
         <w:r>
           <w:rPr>
-            <w:rStyle w:val="Hyperlink"/>
+            <w:rStyle w:val="Link"/>
             <w:noProof/>
           </w:rPr>
           <w:t>Effektivität</w:t>
@@ -4014,7 +4009,7 @@
             <w:noProof/>
             <w:webHidden/>
           </w:rPr>
-          <w:instrText xml:space="preserve"> PAGEREF _Toc424651444 \h </w:instrText>
+          <w:instrText xml:space="preserve"> PAGEREF _Toc424719914 \h </w:instrText>
         </w:r>
         <w:r>
           <w:rPr>
@@ -4034,7 +4029,7 @@
             <w:noProof/>
             <w:webHidden/>
           </w:rPr>
-          <w:t>11</w:t>
+          <w:t>13</w:t>
         </w:r>
         <w:r>
           <w:rPr>
@@ -4060,10 +4055,10 @@
           <w:lang w:eastAsia="ja-JP"/>
         </w:rPr>
       </w:pPr>
-      <w:hyperlink w:anchor="_Toc424651445" w:history="1">
-        <w:r>
-          <w:rPr>
-            <w:rStyle w:val="Hyperlink"/>
+      <w:hyperlink w:anchor="_Toc424719915" w:history="1">
+        <w:r>
+          <w:rPr>
+            <w:rStyle w:val="Link"/>
             <w:noProof/>
           </w:rPr>
           <w:t>4.4.2</w:t>
@@ -4080,7 +4075,7 @@
         </w:r>
         <w:r>
           <w:rPr>
-            <w:rStyle w:val="Hyperlink"/>
+            <w:rStyle w:val="Link"/>
             <w:noProof/>
           </w:rPr>
           <w:t>Effizienz</w:t>
@@ -4104,7 +4099,7 @@
             <w:noProof/>
             <w:webHidden/>
           </w:rPr>
-          <w:instrText xml:space="preserve"> PAGEREF _Toc424651445 \h </w:instrText>
+          <w:instrText xml:space="preserve"> PAGEREF _Toc424719915 \h </w:instrText>
         </w:r>
         <w:r>
           <w:rPr>
@@ -4124,7 +4119,7 @@
             <w:noProof/>
             <w:webHidden/>
           </w:rPr>
-          <w:t>11</w:t>
+          <w:t>13</w:t>
         </w:r>
         <w:r>
           <w:rPr>
@@ -4150,10 +4145,10 @@
           <w:lang w:eastAsia="ja-JP"/>
         </w:rPr>
       </w:pPr>
-      <w:hyperlink w:anchor="_Toc424651446" w:history="1">
-        <w:r>
-          <w:rPr>
-            <w:rStyle w:val="Hyperlink"/>
+      <w:hyperlink w:anchor="_Toc424719916" w:history="1">
+        <w:r>
+          <w:rPr>
+            <w:rStyle w:val="Link"/>
             <w:noProof/>
           </w:rPr>
           <w:t>4.4.3</w:t>
@@ -4170,7 +4165,7 @@
         </w:r>
         <w:r>
           <w:rPr>
-            <w:rStyle w:val="Hyperlink"/>
+            <w:rStyle w:val="Link"/>
             <w:noProof/>
           </w:rPr>
           <w:t>Benutzerzufriedenheit</w:t>
@@ -4194,7 +4189,7 @@
             <w:noProof/>
             <w:webHidden/>
           </w:rPr>
-          <w:instrText xml:space="preserve"> PAGEREF _Toc424651446 \h </w:instrText>
+          <w:instrText xml:space="preserve"> PAGEREF _Toc424719916 \h </w:instrText>
         </w:r>
         <w:r>
           <w:rPr>
@@ -4214,7 +4209,7 @@
             <w:noProof/>
             <w:webHidden/>
           </w:rPr>
-          <w:t>11</w:t>
+          <w:t>13</w:t>
         </w:r>
         <w:r>
           <w:rPr>
@@ -4240,10 +4235,10 @@
           <w:lang w:eastAsia="ja-JP"/>
         </w:rPr>
       </w:pPr>
-      <w:hyperlink w:anchor="_Toc424651447" w:history="1">
-        <w:r>
-          <w:rPr>
-            <w:rStyle w:val="Hyperlink"/>
+      <w:hyperlink w:anchor="_Toc424719917" w:history="1">
+        <w:r>
+          <w:rPr>
+            <w:rStyle w:val="Link"/>
             <w:noProof/>
           </w:rPr>
           <w:t>4.5</w:t>
@@ -4260,7 +4255,7 @@
         </w:r>
         <w:r>
           <w:rPr>
-            <w:rStyle w:val="Hyperlink"/>
+            <w:rStyle w:val="Link"/>
             <w:noProof/>
           </w:rPr>
           <w:t>Finale Konzeption des Rechenzentrums</w:t>
@@ -4284,7 +4279,7 @@
             <w:noProof/>
             <w:webHidden/>
           </w:rPr>
-          <w:instrText xml:space="preserve"> PAGEREF _Toc424651447 \h </w:instrText>
+          <w:instrText xml:space="preserve"> PAGEREF _Toc424719917 \h </w:instrText>
         </w:r>
         <w:r>
           <w:rPr>
@@ -4304,7 +4299,7 @@
             <w:noProof/>
             <w:webHidden/>
           </w:rPr>
-          <w:t>12</w:t>
+          <w:t>13</w:t>
         </w:r>
         <w:r>
           <w:rPr>
@@ -4348,7 +4343,7 @@
           <w:rFonts w:ascii="Frutiger Next LT W1G" w:hAnsi="Frutiger Next LT W1G"/>
         </w:rPr>
       </w:pPr>
-      <w:bookmarkStart w:id="0" w:name="_Toc424651406"/>
+      <w:bookmarkStart w:id="0" w:name="_Toc424719876"/>
       <w:r>
         <w:rPr>
           <w:rFonts w:ascii="Frutiger Next LT W1G" w:hAnsi="Frutiger Next LT W1G"/>
@@ -4538,7 +4533,7 @@
           <w:rFonts w:ascii="Frutiger Next LT W1G" w:hAnsi="Frutiger Next LT W1G"/>
         </w:rPr>
       </w:pPr>
-      <w:bookmarkStart w:id="1" w:name="_Toc424651407"/>
+      <w:bookmarkStart w:id="1" w:name="_Toc424719877"/>
       <w:r>
         <w:rPr>
           <w:rFonts w:ascii="Frutiger Next LT W1G" w:hAnsi="Frutiger Next LT W1G"/>
@@ -4552,7 +4547,7 @@
       <w:pPr>
         <w:pStyle w:val="berschrift2"/>
       </w:pPr>
-      <w:bookmarkStart w:id="2" w:name="_Toc424651408"/>
+      <w:bookmarkStart w:id="2" w:name="_Toc424719878"/>
       <w:r>
         <w:t>Zweck des</w:t>
       </w:r>
@@ -4716,7 +4711,7 @@
       <w:pPr>
         <w:pStyle w:val="berschrift2"/>
       </w:pPr>
-      <w:bookmarkStart w:id="3" w:name="_Toc424651409"/>
+      <w:bookmarkStart w:id="3" w:name="_Toc424719879"/>
       <w:r>
         <w:t>Projektumfang</w:t>
       </w:r>
@@ -4814,7 +4809,7 @@
       <w:pPr>
         <w:pStyle w:val="berschrift2"/>
       </w:pPr>
-      <w:bookmarkStart w:id="4" w:name="_Toc424651410"/>
+      <w:bookmarkStart w:id="4" w:name="_Toc424719880"/>
       <w:r>
         <w:lastRenderedPageBreak/>
         <w:t>Referenzen und Quellenangaben</w:t>
@@ -4935,6 +4930,126 @@
           <w:ilvl w:val="0"/>
           <w:numId w:val="39"/>
         </w:numPr>
+        <w:rPr>
+          <w:sz w:val="24"/>
+          <w:szCs w:val="24"/>
+        </w:rPr>
+      </w:pPr>
+      <w:r>
+        <w:t xml:space="preserve">Sears, A. (1997). </w:t>
+      </w:r>
+      <w:proofErr w:type="spellStart"/>
+      <w:r>
+        <w:t>Heuristic</w:t>
+      </w:r>
+      <w:proofErr w:type="spellEnd"/>
+      <w:r>
+        <w:t xml:space="preserve"> </w:t>
+      </w:r>
+      <w:proofErr w:type="spellStart"/>
+      <w:r>
+        <w:t>Walkthroughs</w:t>
+      </w:r>
+      <w:proofErr w:type="spellEnd"/>
+      <w:r>
+        <w:t xml:space="preserve">: </w:t>
+      </w:r>
+      <w:proofErr w:type="spellStart"/>
+      <w:r>
+        <w:t>Finding</w:t>
+      </w:r>
+      <w:proofErr w:type="spellEnd"/>
+      <w:r>
+        <w:t xml:space="preserve"> </w:t>
+      </w:r>
+      <w:proofErr w:type="spellStart"/>
+      <w:r>
+        <w:t>the</w:t>
+      </w:r>
+      <w:proofErr w:type="spellEnd"/>
+      <w:r>
+        <w:t xml:space="preserve"> Problems </w:t>
+      </w:r>
+      <w:proofErr w:type="spellStart"/>
+      <w:r>
+        <w:t>Without</w:t>
+      </w:r>
+      <w:proofErr w:type="spellEnd"/>
+      <w:r>
+        <w:t xml:space="preserve"> </w:t>
+      </w:r>
+      <w:proofErr w:type="spellStart"/>
+      <w:r>
+        <w:t>the</w:t>
+      </w:r>
+      <w:proofErr w:type="spellEnd"/>
+      <w:r>
+        <w:t xml:space="preserve"> Noise. </w:t>
+      </w:r>
+      <w:r>
+        <w:rPr>
+          <w:i/>
+          <w:iCs/>
+        </w:rPr>
+        <w:t xml:space="preserve">International Journal </w:t>
+      </w:r>
+      <w:proofErr w:type="spellStart"/>
+      <w:r>
+        <w:rPr>
+          <w:i/>
+          <w:iCs/>
+        </w:rPr>
+        <w:t>of</w:t>
+      </w:r>
+      <w:proofErr w:type="spellEnd"/>
+      <w:r>
+        <w:rPr>
+          <w:i/>
+          <w:iCs/>
+        </w:rPr>
+        <w:t xml:space="preserve"> Human-Computer Interaction</w:t>
+      </w:r>
+      <w:r>
+        <w:t xml:space="preserve">, </w:t>
+      </w:r>
+      <w:r>
+        <w:rPr>
+          <w:i/>
+          <w:iCs/>
+        </w:rPr>
+        <w:t xml:space="preserve">9 </w:t>
+      </w:r>
+      <w:r>
+        <w:t>(3), 213–</w:t>
+      </w:r>
+      <w:r>
+        <w:t xml:space="preserve"> 234. </w:t>
+      </w:r>
+      <w:r>
+        <w:rPr>
+          <w:lang w:val="en-US"/>
+        </w:rPr>
+        <w:t>Retrieved</w:t>
+      </w:r>
+      <w:r>
+        <w:t xml:space="preserve"> </w:t>
+      </w:r>
+      <w:proofErr w:type="spellStart"/>
+      <w:r>
+        <w:t>from</w:t>
+      </w:r>
+      <w:proofErr w:type="spellEnd"/>
+      <w:r>
+        <w:t xml:space="preserve"> http://www.tandfonline.com/doi/pdf/10.1207/ s15327590ijhc0903 2 </w:t>
+      </w:r>
+    </w:p>
+    <w:p>
+      <w:pPr>
+        <w:pStyle w:val="Listenabsatz"/>
+        <w:numPr>
+          <w:ilvl w:val="0"/>
+          <w:numId w:val="39"/>
+        </w:numPr>
       </w:pPr>
       <w:r>
         <w:rPr>
@@ -4966,7 +5081,7 @@
       <w:pPr>
         <w:pStyle w:val="berschrift2"/>
       </w:pPr>
-      <w:bookmarkStart w:id="5" w:name="_Toc424651411"/>
+      <w:bookmarkStart w:id="5" w:name="_Toc424719881"/>
       <w:r>
         <w:t>Übersicht über das Dokument</w:t>
       </w:r>
@@ -5032,7 +5147,7 @@
           <w:rFonts w:ascii="Frutiger Next LT W1G" w:hAnsi="Frutiger Next LT W1G"/>
         </w:rPr>
       </w:pPr>
-      <w:bookmarkStart w:id="6" w:name="_Toc424651412"/>
+      <w:bookmarkStart w:id="6" w:name="_Toc424719882"/>
       <w:r>
         <w:rPr>
           <w:rFonts w:ascii="Frutiger Next LT W1G" w:hAnsi="Frutiger Next LT W1G"/>
@@ -5045,7 +5160,7 @@
       <w:pPr>
         <w:pStyle w:val="berschrift2"/>
       </w:pPr>
-      <w:bookmarkStart w:id="7" w:name="_Toc424651413"/>
+      <w:bookmarkStart w:id="7" w:name="_Toc424719883"/>
       <w:r>
         <w:t>Produktperspektive</w:t>
       </w:r>
@@ -5069,16 +5184,19 @@
       </w:r>
       <w:proofErr w:type="spellEnd"/>
       <w:r>
-        <w:t xml:space="preserve"> erstellt. Anschließend gibt ein Nutzertest Aufschluss für weitere Änderungen zum finalen Konzept, welches in einem abschließenden Test mit der Ausgangsstruktur vergleichen wird (A-B Vergleich). Sämtliche Entschlüsse, die zur Erstellung des Konzepts geführt haben, können mit Hilfe der Dokumentation nachvollzogen werden.</w:t>
+        <w:t xml:space="preserve"> erstellt. Anschließend gibt ein Nutzertest Aufschluss für weitere Änderungen zum finalen Konzept, welches in einem abschließenden Test mit der Ausgangsstruktur vergleichen </w:t>
+      </w:r>
+      <w:r>
+        <w:lastRenderedPageBreak/>
+        <w:t>wird (A-B Vergleich). Sämtliche Entschlüsse, die zur Erstellung des Konzepts geführt haben, können mit Hilfe der Dokumentation nachvollzogen werden.</w:t>
       </w:r>
     </w:p>
     <w:p>
       <w:pPr>
         <w:pStyle w:val="berschrift2"/>
       </w:pPr>
-      <w:bookmarkStart w:id="8" w:name="_Toc424651414"/>
-      <w:r>
-        <w:lastRenderedPageBreak/>
+      <w:bookmarkStart w:id="8" w:name="_Toc424719884"/>
+      <w:r>
         <w:t>Produktfunktionen</w:t>
       </w:r>
       <w:bookmarkEnd w:id="8"/>
@@ -5118,7 +5236,7 @@
       <w:pPr>
         <w:pStyle w:val="berschrift2"/>
       </w:pPr>
-      <w:bookmarkStart w:id="9" w:name="_Toc424651415"/>
+      <w:bookmarkStart w:id="9" w:name="_Toc424719885"/>
       <w:r>
         <w:t>Benutzergruppen und Charakteristika</w:t>
       </w:r>
@@ -5132,22 +5250,14 @@
         <w:t>Zwischenschritt im Projekt</w:t>
       </w:r>
       <w:r>
-        <w:t xml:space="preserve"> ist es, die Nutzergruppen der Webseite genau festzulegen und deren Anforderungen an diese zu dokumentieren. Von den drei vorhandenen Nutzergruppen (Studenten, Mitarbeiter und Externe - z.B. Schüler oder Lieferanten) können jedoch nur Studenten und Mitarbeiter für dieses Projekt berücksichtigt werden. Die Nutzergruppen der Externen </w:t>
-      </w:r>
-      <w:proofErr w:type="gramStart"/>
-      <w:r>
-        <w:t>ist</w:t>
-      </w:r>
-      <w:proofErr w:type="gramEnd"/>
-      <w:r>
-        <w:t xml:space="preserve"> verhältnismäßig gering und wäre mit erheblichem Aufwand, der den Rahmen dieses Projektes sprengen würde, verbunden.</w:t>
+        <w:t xml:space="preserve"> ist es, die Nutzergruppen der Webseite genau festzulegen und deren Anforderungen an diese zu dokumentieren. Von den drei vorhandenen Nutzergruppen (Studenten, Mitarbeiter und Externe - z.B. Schüler oder Lieferanten) können jedoch nur Studenten und Mitarbeiter für dieses Projekt berücksichtigt werden. Die Nutzergruppen der Externen ist verhältnismäßig gering und wäre mit erheblichem Aufwand, der den Rahmen dieses Projektes sprengen würde, verbunden.</w:t>
       </w:r>
     </w:p>
     <w:p>
       <w:pPr>
         <w:pStyle w:val="berschrift2"/>
       </w:pPr>
-      <w:bookmarkStart w:id="10" w:name="_Toc424651416"/>
+      <w:bookmarkStart w:id="10" w:name="_Toc424719886"/>
       <w:r>
         <w:t>Zielplattform</w:t>
       </w:r>
@@ -5162,7 +5272,7 @@
       <w:pPr>
         <w:pStyle w:val="berschrift2"/>
       </w:pPr>
-      <w:bookmarkStart w:id="11" w:name="_Toc424651417"/>
+      <w:bookmarkStart w:id="11" w:name="_Toc424719887"/>
       <w:r>
         <w:t>Einschränkungen</w:t>
       </w:r>
@@ -5214,7 +5324,7 @@
       <w:pPr>
         <w:pStyle w:val="berschrift2"/>
       </w:pPr>
-      <w:bookmarkStart w:id="12" w:name="_Toc424651418"/>
+      <w:bookmarkStart w:id="12" w:name="_Toc424719888"/>
       <w:r>
         <w:t>Dokumentation</w:t>
       </w:r>
@@ -5238,7 +5348,7 @@
           <w:rFonts w:ascii="Frutiger Next LT W1G" w:hAnsi="Frutiger Next LT W1G"/>
         </w:rPr>
       </w:pPr>
-      <w:bookmarkStart w:id="13" w:name="_Toc424651419"/>
+      <w:bookmarkStart w:id="13" w:name="_Toc424719889"/>
       <w:r>
         <w:rPr>
           <w:rFonts w:ascii="Frutiger Next LT W1G" w:hAnsi="Frutiger Next LT W1G"/>
@@ -5252,7 +5362,7 @@
       <w:pPr>
         <w:pStyle w:val="berschrift2"/>
       </w:pPr>
-      <w:bookmarkStart w:id="14" w:name="_Toc424651420"/>
+      <w:bookmarkStart w:id="14" w:name="_Toc424719890"/>
       <w:r>
         <w:t>Ist-Analyse</w:t>
       </w:r>
@@ -5262,7 +5372,7 @@
       <w:pPr>
         <w:pStyle w:val="berschrift3"/>
       </w:pPr>
-      <w:bookmarkStart w:id="15" w:name="_Toc424651421"/>
+      <w:bookmarkStart w:id="15" w:name="_Toc424719891"/>
       <w:proofErr w:type="spellStart"/>
       <w:r>
         <w:t>Piwik</w:t>
@@ -5274,7 +5384,6 @@
       <w:bookmarkEnd w:id="15"/>
     </w:p>
     <w:p>
-      <w:bookmarkStart w:id="16" w:name="_GoBack"/>
       <w:r>
         <w:t xml:space="preserve">Für eine umfangreiche und detaillierte Analyse der aktuellen Webseite stellt das Rechenzentrum einen Zugang zur Analysesoftware </w:t>
       </w:r>
@@ -5357,21 +5466,20 @@
       <w:pPr>
         <w:pStyle w:val="berschrift3"/>
       </w:pPr>
-      <w:bookmarkStart w:id="17" w:name="_Toc424651422"/>
+      <w:bookmarkStart w:id="16" w:name="_Toc424719892"/>
+      <w:proofErr w:type="spellStart"/>
+      <w:r>
+        <w:t>Contextual</w:t>
+      </w:r>
+      <w:proofErr w:type="spellEnd"/>
+      <w:r>
+        <w:t xml:space="preserve"> </w:t>
+      </w:r>
+      <w:proofErr w:type="spellStart"/>
+      <w:r>
+        <w:t>Inquiry</w:t>
+      </w:r>
       <w:bookmarkEnd w:id="16"/>
-      <w:proofErr w:type="spellStart"/>
-      <w:r>
-        <w:t>Contextual</w:t>
-      </w:r>
-      <w:proofErr w:type="spellEnd"/>
-      <w:r>
-        <w:t xml:space="preserve"> </w:t>
-      </w:r>
-      <w:proofErr w:type="spellStart"/>
-      <w:r>
-        <w:t>Inquiry</w:t>
-      </w:r>
-      <w:bookmarkEnd w:id="17"/>
       <w:proofErr w:type="spellEnd"/>
     </w:p>
     <w:p>
@@ -5419,840 +5527,1001 @@
       <w:pPr>
         <w:pStyle w:val="berschrift3"/>
       </w:pPr>
-      <w:bookmarkStart w:id="18" w:name="_Toc424651423"/>
+      <w:bookmarkStart w:id="17" w:name="_Toc424719893"/>
       <w:r>
         <w:t>Content Analyse</w:t>
       </w:r>
+      <w:bookmarkEnd w:id="17"/>
+    </w:p>
+    <w:p>
+      <w:r>
+        <w:t xml:space="preserve">Da die Ansprechpartner im Rechenzentrum keine komplette Auflistung der Inhalte </w:t>
+      </w:r>
+      <w:r>
+        <w:t>besitzen</w:t>
+      </w:r>
+      <w:r>
+        <w:t>, muss eine Erfassung aller Inhalte erfolgen. Es soll ein Dokument erstellt</w:t>
+      </w:r>
+      <w:r>
+        <w:t xml:space="preserve"> </w:t>
+      </w:r>
+      <w:r>
+        <w:t>werden</w:t>
+      </w:r>
+      <w:r>
+        <w:t>,</w:t>
+      </w:r>
+      <w:r>
+        <w:t xml:space="preserve"> </w:t>
+      </w:r>
+      <w:r>
+        <w:t>das</w:t>
+      </w:r>
+      <w:r>
+        <w:t xml:space="preserve"> Aufschluss darüber gibt, welche Inhalte sich unter den einzelnen Menüpunkten verbergen. Das Dokument wird in First-, Second- und Third-Level gegliedert und stellt somit eine vollständige Auflistung des Contents in der Breite</w:t>
+      </w:r>
+      <w:r>
+        <w:t>,</w:t>
+      </w:r>
+      <w:r>
+        <w:t xml:space="preserve"> sowie in der Tiefe dar. Die Inhaltsanalyse gibt zu Beginn einen Aufschluss über die Struktur der Webseite und kann im weiteren Projektverlauf noch genauer definiert werden. Sie erfolgt durch manuelles Sichten der einzelnen Seiten auf der RZ-Webseite. Es wurde erwogen ein automatisiertes Tool zu verwenden, da aber von einer Einarbeitungszeit und einer Nachbearbeitungszeit ausgegangen werden muss, wurde diese Arbeitsweise wieder verworfen.</w:t>
+      </w:r>
+    </w:p>
+    <w:p>
+      <w:pPr>
+        <w:pStyle w:val="berschrift2"/>
+      </w:pPr>
+      <w:bookmarkStart w:id="18" w:name="_Toc424719894"/>
+      <w:r>
+        <w:t>Anforderung</w:t>
+      </w:r>
+      <w:r>
+        <w:t>sanalyse</w:t>
+      </w:r>
       <w:bookmarkEnd w:id="18"/>
     </w:p>
     <w:p>
-      <w:r>
-        <w:t xml:space="preserve">Da die Ansprechpartner im Rechenzentrum keine komplette Auflistung der Inhalte </w:t>
-      </w:r>
-      <w:r>
-        <w:t>besitzen</w:t>
-      </w:r>
-      <w:r>
-        <w:t>, muss eine Erfassung aller Inhalte erfolgen. Es soll ein Dokument erstellt</w:t>
-      </w:r>
+      <w:pPr>
+        <w:pStyle w:val="berschrift3"/>
+      </w:pPr>
+      <w:bookmarkStart w:id="19" w:name="_Toc424719895"/>
+      <w:r>
+        <w:t xml:space="preserve">Card </w:t>
+      </w:r>
+      <w:proofErr w:type="spellStart"/>
+      <w:r>
+        <w:t>Sorting</w:t>
+      </w:r>
+      <w:bookmarkEnd w:id="19"/>
+      <w:proofErr w:type="spellEnd"/>
+    </w:p>
+    <w:p>
+      <w:r>
+        <w:t xml:space="preserve">Card </w:t>
+      </w:r>
+      <w:proofErr w:type="spellStart"/>
+      <w:r>
+        <w:t>Sorting</w:t>
+      </w:r>
+      <w:proofErr w:type="spellEnd"/>
+      <w:r>
+        <w:t xml:space="preserve"> ist eine Methode</w:t>
+      </w:r>
+      <w:r>
+        <w:t>,</w:t>
+      </w:r>
+      <w:r>
+        <w:t xml:space="preserve"> um die Informationsarchitektur einer Webseite zu entwerfen. Hierbei ist es das Ziel eine benutzerfreundliche Umgebung für den Nutzer zu schaffen, welche dieser leicht versteht. Endprodukt dieser Methode ist eine Menüstruktur, mit Ober- und Unterpunkten, welche die Nutzer für sinnvoll erachten</w:t>
+      </w:r>
+      <w:r>
+        <w:t xml:space="preserve"> und intuitiv bedienen können</w:t>
+      </w:r>
+      <w:r>
+        <w:t xml:space="preserve">. Das Card </w:t>
+      </w:r>
+      <w:proofErr w:type="spellStart"/>
+      <w:r>
+        <w:t>Sorting</w:t>
+      </w:r>
+      <w:proofErr w:type="spellEnd"/>
+      <w:r>
+        <w:t xml:space="preserve"> soll mit mindestens 16 Personen durchgeführt werden, aufgrund der verschiedenen Nutzergruppen.</w:t>
+      </w:r>
+    </w:p>
+    <w:p>
+      <w:pPr>
+        <w:pStyle w:val="berschrift3"/>
+      </w:pPr>
+      <w:bookmarkStart w:id="20" w:name="_Toc424719896"/>
+      <w:r>
+        <w:t>Fragebogen</w:t>
+      </w:r>
+      <w:bookmarkEnd w:id="20"/>
+    </w:p>
+    <w:p>
+      <w:r>
+        <w:t xml:space="preserve">Ein anonymisierter Fragebogen soll Erkenntnisse zur Nutzung der Webseite liefern: welche Seiten werden von welcher Zielgruppe genutzt? Welche Funktionen sind den Nutzern bekannt? Welche Funktionen sind besonders wichtig? Welche zusätzlichen Angebote wünschen sich die Nutzer? Sind diese eventuell bereits auf der Webseite vorhanden und werden nicht gefunden? Was erachten die Nutzer als gut bzw. schlecht? Wo stoßen sie auf Probleme? Außerdem werden demographische Fragen abgefragt um weitere Informationen zur Nutzergruppencharakterisierung zu erhalten. Es ist im Sinne des Projekts nötig, eine große Anzahl an Teilnehmern zu erreichen und alle Nutzergruppen der RZ-Webseite zu erreichen. Erstellt wird der Fragebogen basierend auf Ergebnissen der </w:t>
+      </w:r>
+      <w:proofErr w:type="spellStart"/>
+      <w:r>
+        <w:t>Piwik</w:t>
+      </w:r>
+      <w:proofErr w:type="spellEnd"/>
+      <w:r>
+        <w:t xml:space="preserve">- und Log-Daten-Analyse, der </w:t>
+      </w:r>
+      <w:proofErr w:type="spellStart"/>
+      <w:r>
+        <w:t>Contextual</w:t>
+      </w:r>
+      <w:proofErr w:type="spellEnd"/>
       <w:r>
         <w:t xml:space="preserve"> </w:t>
       </w:r>
-      <w:r>
-        <w:t>werden</w:t>
+      <w:proofErr w:type="spellStart"/>
+      <w:r>
+        <w:t>Inquiry</w:t>
+      </w:r>
+      <w:proofErr w:type="spellEnd"/>
+      <w:r>
+        <w:t>, sowie der Content Analyse. Der Fragebogen soll im Idealfall per Email-Verteiler des Rechenzentrums an die Teilnehmer versendet oder auf der Webseite über einen Link zur Verfügung gestellt werden.</w:t>
+      </w:r>
+    </w:p>
+    <w:p>
+      <w:pPr>
+        <w:pStyle w:val="berschrift3"/>
+      </w:pPr>
+      <w:bookmarkStart w:id="21" w:name="_Toc424719897"/>
+      <w:proofErr w:type="spellStart"/>
+      <w:r>
+        <w:lastRenderedPageBreak/>
+        <w:t>Personas</w:t>
+      </w:r>
+      <w:proofErr w:type="spellEnd"/>
+      <w:r>
+        <w:t xml:space="preserve"> und Szenarien</w:t>
+      </w:r>
+      <w:bookmarkEnd w:id="21"/>
+    </w:p>
+    <w:p>
+      <w:proofErr w:type="spellStart"/>
+      <w:r>
+        <w:t>Personas</w:t>
+      </w:r>
+      <w:proofErr w:type="spellEnd"/>
+      <w:r>
+        <w:t xml:space="preserve"> sind fiktive Personen</w:t>
       </w:r>
       <w:r>
         <w:t>,</w:t>
       </w:r>
       <w:r>
+        <w:t xml:space="preserve"> welche eine Nutzergruppe repräsentiert. Eine Persona vereint alle Eigenschaften die für diese Nutzergruppe zutreffen und </w:t>
+      </w:r>
+      <w:r>
+        <w:t>hilft</w:t>
+      </w:r>
+      <w:r>
+        <w:t xml:space="preserve"> bei Design-Entscheidungen. Erhoben werden diese Eigenschaften aus der </w:t>
+      </w:r>
+      <w:proofErr w:type="spellStart"/>
+      <w:r>
+        <w:t>Contextual</w:t>
+      </w:r>
+      <w:proofErr w:type="spellEnd"/>
+      <w:r>
         <w:t xml:space="preserve"> </w:t>
       </w:r>
-      <w:proofErr w:type="gramStart"/>
-      <w:r>
-        <w:t>das</w:t>
-      </w:r>
-      <w:proofErr w:type="gramEnd"/>
-      <w:r>
-        <w:t xml:space="preserve"> Aufschluss darüber gibt, welche Inhalte sich unter den einzelnen Menüpunkten verbergen. Das Dokument wird in First-, Second- und Third-Level gegliedert und stellt somit eine vollständige Auflistung des Contents in der Breite</w:t>
+      <w:proofErr w:type="spellStart"/>
+      <w:r>
+        <w:t>Inquiry</w:t>
+      </w:r>
+      <w:proofErr w:type="spellEnd"/>
+      <w:r>
+        <w:t xml:space="preserve">, dem Card </w:t>
+      </w:r>
+      <w:proofErr w:type="spellStart"/>
+      <w:r>
+        <w:t>Sorting</w:t>
+      </w:r>
+      <w:proofErr w:type="spellEnd"/>
+      <w:r>
+        <w:t xml:space="preserve"> und dem Fragebogen. Die </w:t>
+      </w:r>
+      <w:proofErr w:type="spellStart"/>
+      <w:r>
+        <w:t>Personas</w:t>
+      </w:r>
+      <w:proofErr w:type="spellEnd"/>
+      <w:r>
+        <w:t xml:space="preserve"> werden </w:t>
+      </w:r>
+      <w:r>
+        <w:t>beim späteren T</w:t>
+      </w:r>
+      <w:r>
+        <w:t xml:space="preserve">esten der </w:t>
+      </w:r>
+      <w:r>
+        <w:t>Prototypen</w:t>
+      </w:r>
+      <w:r>
+        <w:t xml:space="preserve"> mit Hilfe des </w:t>
+      </w:r>
+      <w:proofErr w:type="spellStart"/>
+      <w:r>
+        <w:t>Cognitive</w:t>
+      </w:r>
+      <w:proofErr w:type="spellEnd"/>
+      <w:r>
+        <w:t xml:space="preserve"> </w:t>
+      </w:r>
+      <w:proofErr w:type="spellStart"/>
+      <w:r>
+        <w:t>Walkthroughs</w:t>
+      </w:r>
+      <w:proofErr w:type="spellEnd"/>
+      <w:r>
+        <w:t xml:space="preserve"> und der Nutzerstudie</w:t>
+      </w:r>
+      <w:r>
+        <w:t xml:space="preserve"> </w:t>
+      </w:r>
+      <w:r>
+        <w:t xml:space="preserve"> verwendet.</w:t>
+      </w:r>
+    </w:p>
+    <w:p>
+      <w:r>
+        <w:t xml:space="preserve">Die Szenarien sind an die </w:t>
+      </w:r>
+      <w:proofErr w:type="spellStart"/>
+      <w:r>
+        <w:t>Persona</w:t>
+      </w:r>
+      <w:r>
+        <w:t>s</w:t>
+      </w:r>
+      <w:proofErr w:type="spellEnd"/>
+      <w:r>
+        <w:t xml:space="preserve"> gebunden und beschreiben eine e</w:t>
+      </w:r>
+      <w:r>
+        <w:t>xemplarische Nutz</w:t>
+      </w:r>
+      <w:r>
+        <w:t>ung des Systems. Hierdurch kann sich</w:t>
+      </w:r>
+      <w:r>
+        <w:t xml:space="preserve"> in die</w:t>
+      </w:r>
+      <w:r>
+        <w:t xml:space="preserve"> Nutzer hineinversetzt werden</w:t>
+      </w:r>
+      <w:r>
+        <w:t xml:space="preserve"> und so besser eine Designentscheidung für die jeweilige Nutzergruppe finden.</w:t>
+      </w:r>
+    </w:p>
+    <w:p>
+      <w:pPr>
+        <w:pStyle w:val="berschrift3"/>
+      </w:pPr>
+      <w:bookmarkStart w:id="22" w:name="_Toc424719898"/>
+      <w:r>
+        <w:t>Prototyp</w:t>
+      </w:r>
+      <w:r>
+        <w:t>en</w:t>
+      </w:r>
+      <w:bookmarkEnd w:id="22"/>
+    </w:p>
+    <w:p>
+      <w:r>
+        <w:t xml:space="preserve">Um die erhaltenen Ergebnisse aus der Ist-Analyse, dem Card </w:t>
+      </w:r>
+      <w:proofErr w:type="spellStart"/>
+      <w:r>
+        <w:t>Sorting</w:t>
+      </w:r>
+      <w:proofErr w:type="spellEnd"/>
+      <w:r>
+        <w:t xml:space="preserve">, dem Fragebogen und den </w:t>
+      </w:r>
+      <w:proofErr w:type="spellStart"/>
+      <w:r>
+        <w:t>Personas</w:t>
+      </w:r>
+      <w:proofErr w:type="spellEnd"/>
+      <w:r>
+        <w:t xml:space="preserve"> zusammenzuführen, </w:t>
+      </w:r>
+      <w:r>
+        <w:t>wird</w:t>
+      </w:r>
+      <w:r>
+        <w:t xml:space="preserve"> ein Prototyp</w:t>
+      </w:r>
+      <w:r>
+        <w:t xml:space="preserve"> mit dem auf der Webseite verwendeten CMS </w:t>
+      </w:r>
+      <w:proofErr w:type="spellStart"/>
+      <w:r>
+        <w:t>Imperia</w:t>
+      </w:r>
+      <w:proofErr w:type="spellEnd"/>
+      <w:r>
+        <w:t xml:space="preserve"> erstellt. Dieser wird anschließend durch Experten und Nutzer getestet und evaluiert</w:t>
       </w:r>
       <w:r>
         <w:t>,</w:t>
       </w:r>
       <w:r>
-        <w:t xml:space="preserve"> sowie in der Tiefe dar. Die Inhaltsanalyse gibt zu Beginn einen Aufschluss über die Struktur der Webseite und kann im weiteren Projektverlauf noch genauer definiert werden. Sie erfolgt durch manuelles Sichten der einzelnen Seiten auf der RZ-Webseite. Es wurde erwogen ein automatisiertes Tool zu verwenden, da aber von einer Einarbeitungszeit und einer Nachbearbeitungszeit ausgegangen werden muss, wurde diese Arbeitsweise wieder verworfen.</w:t>
-      </w:r>
+        <w:t xml:space="preserve"> </w:t>
+      </w:r>
+      <w:r>
+        <w:t xml:space="preserve">ob und wie der Prototyp weiter verbessert werden muss. Der finale </w:t>
+      </w:r>
+      <w:proofErr w:type="spellStart"/>
+      <w:r>
+        <w:t>Prototyop</w:t>
+      </w:r>
+      <w:proofErr w:type="spellEnd"/>
+      <w:r>
+        <w:t xml:space="preserve"> wird </w:t>
+      </w:r>
+      <w:r>
+        <w:t>mit einem A-B-Vergleich mit der Ausgangsseite verglichen.</w:t>
+      </w:r>
+    </w:p>
+    <w:p>
+      <w:pPr>
+        <w:pStyle w:val="berschrift1"/>
+        <w:rPr>
+          <w:rFonts w:ascii="Frutiger Next LT W1G" w:hAnsi="Frutiger Next LT W1G"/>
+        </w:rPr>
+      </w:pPr>
+      <w:bookmarkStart w:id="23" w:name="_Toc424719899"/>
+      <w:r>
+        <w:rPr>
+          <w:rFonts w:ascii="Frutiger Next LT W1G" w:hAnsi="Frutiger Next LT W1G"/>
+        </w:rPr>
+        <w:t>Versuchsaufbau</w:t>
+      </w:r>
+      <w:r>
+        <w:rPr>
+          <w:rFonts w:ascii="Frutiger Next LT W1G" w:hAnsi="Frutiger Next LT W1G"/>
+        </w:rPr>
+        <w:t xml:space="preserve"> und Konzeption</w:t>
+      </w:r>
+      <w:bookmarkEnd w:id="23"/>
     </w:p>
     <w:p>
       <w:pPr>
         <w:pStyle w:val="berschrift2"/>
       </w:pPr>
-      <w:bookmarkStart w:id="19" w:name="_Toc424651424"/>
-      <w:r>
-        <w:t>Anforderung</w:t>
-      </w:r>
-      <w:r>
-        <w:t>sanalyse</w:t>
-      </w:r>
-      <w:bookmarkEnd w:id="19"/>
+      <w:bookmarkStart w:id="24" w:name="_Toc424719900"/>
+      <w:r>
+        <w:t>Nutzungskontext</w:t>
+      </w:r>
+      <w:bookmarkEnd w:id="24"/>
     </w:p>
     <w:p>
       <w:pPr>
         <w:pStyle w:val="berschrift3"/>
       </w:pPr>
-      <w:bookmarkStart w:id="20" w:name="_Toc424651425"/>
-      <w:r>
-        <w:t xml:space="preserve">Card </w:t>
-      </w:r>
+      <w:bookmarkStart w:id="25" w:name="_Toc424719901"/>
+      <w:r>
+        <w:t>Nutzer</w:t>
+      </w:r>
+      <w:bookmarkEnd w:id="25"/>
+    </w:p>
+    <w:p>
+      <w:r>
+        <w:t xml:space="preserve">Für den Test der neuen Struktur werden die </w:t>
+      </w:r>
+      <w:r>
+        <w:t>unterschiedlichen</w:t>
+      </w:r>
+      <w:r>
+        <w:t xml:space="preserve"> Nutzergruppen herangezogen, welche sich aus den zuvor </w:t>
+      </w:r>
+      <w:r>
+        <w:t>erfolgten</w:t>
+      </w:r>
+      <w:r>
+        <w:t xml:space="preserve"> Untersuchungen ergaben.</w:t>
+      </w:r>
+    </w:p>
+    <w:p>
+      <w:pPr>
+        <w:pStyle w:val="berschrift3"/>
+      </w:pPr>
+      <w:bookmarkStart w:id="26" w:name="_Toc424719902"/>
+      <w:r>
+        <w:t>Ziele</w:t>
+      </w:r>
+      <w:bookmarkEnd w:id="26"/>
+    </w:p>
+    <w:p>
+      <w:r>
+        <w:t>Ziel ist die neue Struktur mit den verschiedenen Nutzergruppen zu testen und zu bestätigen oder zu wiederlegen, dass der neue Aufbau performanter ist und die Nutzer mehr zufrieden stellt.</w:t>
+      </w:r>
+    </w:p>
+    <w:p>
+      <w:pPr>
+        <w:pStyle w:val="berschrift3"/>
+      </w:pPr>
+      <w:bookmarkStart w:id="27" w:name="_Toc424719903"/>
+      <w:r>
+        <w:t>Equipment</w:t>
+      </w:r>
+      <w:bookmarkEnd w:id="27"/>
+    </w:p>
+    <w:p>
+      <w:r>
+        <w:t xml:space="preserve">Sämtliche Tests werden am selben Gerät und mit dem gleichen Browser durchgeführt. Außerdem werden alle Versuche mit Bild und Ton </w:t>
+      </w:r>
+      <w:r>
+        <w:t xml:space="preserve">aufgezeichnet, um </w:t>
+      </w:r>
+      <w:r>
+        <w:t>eine spätere Analyse vorzunehmen.</w:t>
+      </w:r>
+    </w:p>
+    <w:p>
+      <w:r>
+        <w:t xml:space="preserve">Jedem Versuch wird außerdem ein </w:t>
+      </w:r>
+      <w:r>
+        <w:t>Schriftführer</w:t>
+      </w:r>
+      <w:r>
+        <w:t xml:space="preserve"> beiwohnen, welcher den sämtlichen Versuchsablauf mitkommentiert, falls technische Fehler auftreten oder bei der Analyse der Video und Audiodaten Fragen auftreten.</w:t>
+      </w:r>
+    </w:p>
+    <w:p>
+      <w:pPr>
+        <w:pStyle w:val="berschrift3"/>
+      </w:pPr>
+      <w:bookmarkStart w:id="28" w:name="_Toc424719904"/>
+      <w:r>
+        <w:lastRenderedPageBreak/>
+        <w:t>Anwendungsraum</w:t>
+      </w:r>
+      <w:bookmarkEnd w:id="28"/>
+      <w:r>
+        <w:t xml:space="preserve"> </w:t>
+      </w:r>
+    </w:p>
+    <w:p>
+      <w:r>
+        <w:t>Für die Versuche wird das jeweilige Umfeld gewählt, in dem der Nutzer meist das System benutzt. Auf ein Laborumfeld wird verzichtet, da dies die Probanden</w:t>
+      </w:r>
+      <w:r>
+        <w:t>akquirierung</w:t>
+      </w:r>
+      <w:r>
+        <w:t xml:space="preserve">, vor allem im </w:t>
+      </w:r>
+      <w:r>
+        <w:t>Bereich</w:t>
+      </w:r>
+      <w:r>
+        <w:t xml:space="preserve"> der Mitarbeiter </w:t>
+      </w:r>
+      <w:r>
+        <w:t>unnötig</w:t>
+      </w:r>
+      <w:r>
+        <w:t xml:space="preserve"> </w:t>
+      </w:r>
+      <w:r>
+        <w:t>erschweren</w:t>
+      </w:r>
+      <w:r>
+        <w:t xml:space="preserve"> würde. Jedoch wird der Test immer in einem abgetrennten Bereich erfolgen, damit der Nutzer nicht abgelenkt und das Ergebnis verfälscht wird. Außerdem werden im Testraum maximal 4 Personen, dem Probanden, dem Tes</w:t>
+      </w:r>
+      <w:r>
+        <w:t>t</w:t>
+      </w:r>
+      <w:r>
+        <w:t>leiter und ein bis zwei Schriftführer anwesend sein um die Testperson nicht zu verunsichern und abzulenken.</w:t>
+      </w:r>
+    </w:p>
+    <w:p>
+      <w:pPr>
+        <w:pStyle w:val="berschrift3"/>
+      </w:pPr>
+      <w:bookmarkStart w:id="29" w:name="_Toc424719905"/>
+      <w:r>
+        <w:t>Testszenarien</w:t>
+      </w:r>
+      <w:bookmarkEnd w:id="29"/>
+    </w:p>
+    <w:p>
+      <w:r>
+        <w:t xml:space="preserve">Die verwendeten Testszenarien erschließen sich aus dem Vorabtest und werden typische Anwendungsfälle mit dem neuen Konzept überprüfen. Es werden drei bis vier unterschiedliche Tasks mit </w:t>
+      </w:r>
+      <w:r>
+        <w:t>unterschiedlicher</w:t>
+      </w:r>
+      <w:r>
+        <w:t xml:space="preserve"> </w:t>
+      </w:r>
+      <w:r>
+        <w:t>Schwierigkeit</w:t>
+      </w:r>
+      <w:r>
+        <w:t xml:space="preserve"> und Dauer erstellt. Da der Nutzungskontext der unterschiedlichen Nutzergruppen höchstwahrscheinlich grundverschieden sein wird, werden unterschiedliche Szenarien für die jeweiligen Nutzergruppen erstellt.</w:t>
+      </w:r>
+    </w:p>
+    <w:p>
+      <w:pPr>
+        <w:pStyle w:val="berschrift2"/>
+      </w:pPr>
+      <w:bookmarkStart w:id="30" w:name="_Toc424719906"/>
+      <w:r>
+        <w:t xml:space="preserve">Kriterien für </w:t>
+      </w:r>
+      <w:r>
+        <w:t xml:space="preserve">Performance </w:t>
+      </w:r>
+      <w:r>
+        <w:t>und Zufriedenheit</w:t>
+      </w:r>
+      <w:bookmarkEnd w:id="30"/>
+    </w:p>
+    <w:p>
+      <w:pPr>
+        <w:pStyle w:val="berschrift3"/>
+      </w:pPr>
+      <w:bookmarkStart w:id="31" w:name="_Toc424719907"/>
+      <w:r>
+        <w:t>Ziele</w:t>
+      </w:r>
+      <w:bookmarkEnd w:id="31"/>
+    </w:p>
+    <w:p>
+      <w:r>
+        <w:t>Um die Performanz und die Zufriedenheit der Nutzer zu erheben werden verschiedene Kriterien erhoben. Diese dienen dazu, im späteren Verlauf der Untersuchung die verschiedenen Testpersonen und deren Erfolg und Misserfolg zu vergleichen.</w:t>
+      </w:r>
+    </w:p>
+    <w:p>
+      <w:pPr>
+        <w:pStyle w:val="berschrift3"/>
+      </w:pPr>
+      <w:bookmarkStart w:id="32" w:name="_Toc424719908"/>
+      <w:r>
+        <w:t>Kriterien</w:t>
+      </w:r>
+      <w:bookmarkEnd w:id="32"/>
+    </w:p>
+    <w:p>
+      <w:r>
+        <w:t xml:space="preserve">Kriterien für die Performanz werden die benötigte Zeit sein in der ein Nutzer einen bestimmten Task löst und wie viele Klicks er hierfür benötigt beziehungsweise wie viele Misserfolge durchlaufen werden, bis das eigentliche Ziel erfüllt ist. Durch dieses Vorgehen lassen sich die </w:t>
+      </w:r>
+      <w:r>
+        <w:t>Ergebnisse</w:t>
+      </w:r>
+      <w:r>
+        <w:t xml:space="preserve"> leichter Statistisch belegen und es können einfacher Verbesserungen </w:t>
+      </w:r>
+      <w:r>
+        <w:t>vorgenommen</w:t>
+      </w:r>
+      <w:r>
+        <w:t xml:space="preserve"> werden.</w:t>
+      </w:r>
+    </w:p>
+    <w:p>
+      <w:r>
+        <w:t xml:space="preserve">Für die User Experience und </w:t>
+      </w:r>
+      <w:r>
+        <w:t>Usability</w:t>
+      </w:r>
+      <w:r>
+        <w:t xml:space="preserve"> wird ein Abschlussfragebogen erstellt und ein </w:t>
+      </w:r>
+      <w:r>
+        <w:t>abschließendes</w:t>
+      </w:r>
+      <w:r>
+        <w:t xml:space="preserve"> Interview </w:t>
+      </w:r>
+      <w:r>
+        <w:t>erfolgen</w:t>
+      </w:r>
+      <w:r>
+        <w:t>, bei welchem gewisse Problemstellen im Versuch eingegangen wird.</w:t>
+      </w:r>
+    </w:p>
+    <w:p>
+      <w:pPr>
+        <w:pStyle w:val="berschrift2"/>
+      </w:pPr>
+      <w:bookmarkStart w:id="33" w:name="_Toc424719909"/>
+      <w:r>
+        <w:t>Testmethoden</w:t>
+      </w:r>
+      <w:bookmarkEnd w:id="33"/>
+    </w:p>
+    <w:p>
+      <w:pPr>
+        <w:pStyle w:val="berschrift3"/>
+      </w:pPr>
+      <w:bookmarkStart w:id="34" w:name="_Toc424719910"/>
       <w:proofErr w:type="spellStart"/>
       <w:r>
-        <w:t>Sorting</w:t>
-      </w:r>
-      <w:bookmarkEnd w:id="20"/>
+        <w:t>Heuristic</w:t>
+      </w:r>
       <w:proofErr w:type="spellEnd"/>
-    </w:p>
-    <w:p>
-      <w:r>
-        <w:t xml:space="preserve">Card </w:t>
+      <w:r>
+        <w:t xml:space="preserve"> </w:t>
       </w:r>
       <w:proofErr w:type="spellStart"/>
       <w:r>
-        <w:t>Sorting</w:t>
-      </w:r>
+        <w:t>Walkthrough</w:t>
+      </w:r>
+      <w:bookmarkEnd w:id="34"/>
       <w:proofErr w:type="spellEnd"/>
-      <w:r>
-        <w:t xml:space="preserve"> ist eine Methode</w:t>
-      </w:r>
-      <w:r>
-        <w:t>,</w:t>
-      </w:r>
-      <w:r>
-        <w:t xml:space="preserve"> um die Informationsarchitektur einer Webseite zu entwerfen. Hierbei ist es das Ziel eine benutzerfreundliche Umgebung für den Nutzer zu schaffen, welche dieser leicht versteht. Endprodukt dieser Methode ist eine Menüstruktur, mit Ober- und Unterpunkten, welche die Nutzer für sinnvoll erachten</w:t>
-      </w:r>
-      <w:r>
-        <w:t xml:space="preserve"> und intuitiv bedienen können</w:t>
-      </w:r>
-      <w:r>
-        <w:t xml:space="preserve">. Das Card </w:t>
+    </w:p>
+    <w:p>
+      <w:r>
+        <w:t xml:space="preserve">Der </w:t>
       </w:r>
       <w:proofErr w:type="spellStart"/>
       <w:r>
-        <w:t>Sorting</w:t>
+        <w:t>Heuristic</w:t>
       </w:r>
       <w:proofErr w:type="spellEnd"/>
       <w:r>
-        <w:t xml:space="preserve"> soll mit mindestens 16 Personen durchgeführt werden, aufgrund der verschiedenen Nutzergruppen.</w:t>
+        <w:t xml:space="preserve"> </w:t>
+      </w:r>
+      <w:proofErr w:type="spellStart"/>
+      <w:r>
+        <w:t>Walkthrough</w:t>
+      </w:r>
+      <w:proofErr w:type="spellEnd"/>
+      <w:r>
+        <w:t xml:space="preserve"> bedient sich aus einer Mischung aus Ideen der </w:t>
+      </w:r>
+      <w:r>
+        <w:rPr>
+          <w:i/>
+          <w:iCs/>
+        </w:rPr>
+        <w:t>heu</w:t>
+      </w:r>
+      <w:r>
+        <w:rPr>
+          <w:i/>
+          <w:iCs/>
+        </w:rPr>
+        <w:t xml:space="preserve">ristischen Evaluation </w:t>
+      </w:r>
+      <w:r>
+        <w:t>(verwendete Techniken: freie Exploration des Systems und Orientierung an Usability-</w:t>
+      </w:r>
+      <w:r>
+        <w:lastRenderedPageBreak/>
+        <w:t xml:space="preserve">Heuristiken), des </w:t>
+      </w:r>
+      <w:r>
+        <w:rPr>
+          <w:i/>
+          <w:iCs/>
+        </w:rPr>
+        <w:t xml:space="preserve">kognitiven </w:t>
+      </w:r>
+      <w:proofErr w:type="spellStart"/>
+      <w:r>
+        <w:rPr>
+          <w:i/>
+          <w:iCs/>
+        </w:rPr>
+        <w:t>Walkthroughs</w:t>
+      </w:r>
+      <w:proofErr w:type="spellEnd"/>
+      <w:r>
+        <w:rPr>
+          <w:i/>
+          <w:iCs/>
+        </w:rPr>
+        <w:t xml:space="preserve"> </w:t>
+      </w:r>
+      <w:r>
+        <w:t>(Verwendung von Ta</w:t>
+      </w:r>
+      <w:r>
+        <w:t>sks und Fragen als Gedankenstü</w:t>
+      </w:r>
+      <w:r>
+        <w:t xml:space="preserve">tzen), sowie von </w:t>
+      </w:r>
+      <w:r>
+        <w:rPr>
+          <w:i/>
+          <w:iCs/>
+        </w:rPr>
+        <w:t>Usability-</w:t>
+      </w:r>
+      <w:proofErr w:type="spellStart"/>
+      <w:r>
+        <w:rPr>
+          <w:i/>
+          <w:iCs/>
+        </w:rPr>
+        <w:t>Walkthroughs</w:t>
+      </w:r>
+      <w:proofErr w:type="spellEnd"/>
+      <w:r>
+        <w:rPr>
+          <w:i/>
+          <w:iCs/>
+        </w:rPr>
+        <w:t xml:space="preserve"> </w:t>
+      </w:r>
+      <w:r>
+        <w:t xml:space="preserve">(Idee einer zweigeteilten Evaluation: aufgabenbasiert und frei) (Sears, 1997, S. 219). </w:t>
+      </w:r>
+    </w:p>
+    <w:p>
+      <w:r>
+        <w:t xml:space="preserve">Die Struktur des </w:t>
+      </w:r>
+      <w:proofErr w:type="spellStart"/>
+      <w:r>
+        <w:t>Heuristic</w:t>
+      </w:r>
+      <w:proofErr w:type="spellEnd"/>
+      <w:r>
+        <w:t xml:space="preserve"> </w:t>
+      </w:r>
+      <w:proofErr w:type="spellStart"/>
+      <w:r>
+        <w:t>Walkthroughs</w:t>
+      </w:r>
+      <w:proofErr w:type="spellEnd"/>
+      <w:r>
+        <w:t xml:space="preserve"> ist wie folgt aufgebaut (Sears, 1997, S. 219-221): Im ersten Teil des Tests arbeitet der </w:t>
+      </w:r>
+      <w:proofErr w:type="spellStart"/>
+      <w:r>
+        <w:t>Evaluator</w:t>
+      </w:r>
+      <w:proofErr w:type="spellEnd"/>
+      <w:r>
+        <w:t xml:space="preserve"> eine vorgegebene Liste an Tasks ab und orientiert sich dabei an folgenden </w:t>
+      </w:r>
+      <w:bookmarkStart w:id="35" w:name="_GoBack"/>
+      <w:bookmarkEnd w:id="35"/>
+      <w:r>
+        <w:t xml:space="preserve">Fragen, um sich gedanklich in die Lage des Nutzers zu versetzen: </w:t>
+      </w:r>
+    </w:p>
+    <w:p>
+      <w:pPr>
+        <w:pStyle w:val="Folgeabsatz"/>
+        <w:numPr>
+          <w:ilvl w:val="0"/>
+          <w:numId w:val="41"/>
+        </w:numPr>
+      </w:pPr>
+      <w:r>
+        <w:t>Wissen Nutzer, was sie als nächstes tun müssen?</w:t>
+      </w:r>
+    </w:p>
+    <w:p>
+      <w:pPr>
+        <w:pStyle w:val="Folgeabsatz"/>
+        <w:numPr>
+          <w:ilvl w:val="0"/>
+          <w:numId w:val="41"/>
+        </w:numPr>
+      </w:pPr>
+      <w:r>
+        <w:t xml:space="preserve">Wissen Nutzer, dass es ein Kontrollelement (z.B. einen Button oder ein Menü) gibt, das es ihnen erlaubt, den nächsten Teil der Aufgabe zu erledigen? </w:t>
+      </w:r>
+    </w:p>
+    <w:p>
+      <w:pPr>
+        <w:pStyle w:val="Folgeabsatz"/>
+        <w:numPr>
+          <w:ilvl w:val="0"/>
+          <w:numId w:val="41"/>
+        </w:numPr>
+      </w:pPr>
+      <w:r>
+        <w:t>Nachdem Nutzer dieses Element gefunden haben, wissen sie wie man dieses bedient (z.B. darauf klicken, Doppelklick, Auswahlmenü)?</w:t>
+      </w:r>
+    </w:p>
+    <w:p>
+      <w:pPr>
+        <w:pStyle w:val="Folgeabsatz"/>
+        <w:numPr>
+          <w:ilvl w:val="0"/>
+          <w:numId w:val="41"/>
+        </w:numPr>
+      </w:pPr>
+      <w:r>
+        <w:t xml:space="preserve">Wenn Nutzer die richtige Aktion ausführen, sehen sie, dass Fortschritt zum Fertigstellen der Aufgabe gemacht wird? Liefert das System angemessen Rückmeldung? </w:t>
+      </w:r>
+    </w:p>
+    <w:p>
+      <w:pPr>
+        <w:pStyle w:val="Folgeabsatz"/>
+      </w:pPr>
+      <w:r>
+        <w:t xml:space="preserve">Darauf folgt in der zweiten Phase des Tests eine freie Exploration des Systems. Dabei wird der Tester von Erfahrungen aus dem ersten Teil und einer Liste von Usability-Heuristiken gelenkt. </w:t>
+      </w:r>
+    </w:p>
+    <w:p>
+      <w:pPr>
+        <w:pStyle w:val="Folgeabsatz"/>
+      </w:pPr>
+      <w:r>
+        <w:t xml:space="preserve">Während der gesamten Evaluation werden Usability-Probleme sofort notiert und mit einem Schweregrad versehen. </w:t>
       </w:r>
     </w:p>
     <w:p>
       <w:pPr>
         <w:pStyle w:val="berschrift3"/>
       </w:pPr>
-      <w:bookmarkStart w:id="21" w:name="_Toc424651426"/>
-      <w:r>
-        <w:t>Fragebogen</w:t>
-      </w:r>
-      <w:bookmarkEnd w:id="21"/>
-    </w:p>
-    <w:p>
-      <w:r>
-        <w:t xml:space="preserve">Ein anonymisierter Fragebogen soll Erkenntnisse zur Nutzung der Webseite liefern: welche Seiten werden von welcher Zielgruppe genutzt? Welche Funktionen sind den Nutzern bekannt? Welche Funktionen sind besonders wichtig? Welche zusätzlichen Angebote wünschen sich die Nutzer? Sind diese eventuell bereits auf der Webseite vorhanden und werden nicht gefunden? Was erachten die Nutzer als gut bzw. schlecht? Wo stoßen sie auf Probleme? Außerdem werden demographische Fragen abgefragt um weitere Informationen zur Nutzergruppencharakterisierung zu erhalten. Es ist im Sinne des Projekts nötig, eine große Anzahl an Teilnehmern zu erreichen und alle Nutzergruppen der RZ-Webseite zu erreichen. Erstellt wird der Fragebogen basierend auf Ergebnissen der </w:t>
+      <w:bookmarkStart w:id="36" w:name="_Toc424719911"/>
+      <w:r>
+        <w:t>Nutzerstudie mit neuer Struktur</w:t>
+      </w:r>
+      <w:bookmarkEnd w:id="36"/>
+    </w:p>
+    <w:p>
+      <w:r>
+        <w:t>Eine Studie mit Testern aus allen Nutzergruppen soll Erkenntnisse zum Prototypen liefern. Die Anzahl der Versuchspersonen kann aufgrund der noch ausstehenden genauen Definition der Gruppen nicht zum Zeitpunkt des Erstellens dieses Dokuments festgelegt werden.</w:t>
+      </w:r>
+    </w:p>
+    <w:p>
+      <w:r>
+        <w:t>Bevor die eigentliche Nutzerstudie erfolgt, wird ein A-B Vergleich mit mindestens 8 Probanden durchgeführt. Hierbei. Sollte der A-B Vergleich für das neue Konzept ein positives Ergebnis liefern, wird mit der ausführlichen Nutzerstudie fortgefahren.</w:t>
+      </w:r>
+    </w:p>
+    <w:p>
+      <w:pPr>
+        <w:pStyle w:val="berschrift3"/>
+      </w:pPr>
+      <w:bookmarkStart w:id="37" w:name="_Toc424719912"/>
+      <w:r>
+        <w:t>A-B-Vergleich</w:t>
+      </w:r>
+      <w:bookmarkEnd w:id="37"/>
+    </w:p>
+    <w:p>
+      <w:r>
+        <w:t xml:space="preserve">Beim abschließenden A-B-Vergleich </w:t>
+      </w:r>
+      <w:r>
+        <w:t xml:space="preserve">wird die alte Struktur der Seite des Rechenzentrums mit dem neuen Konzept verglichen und geprüft, ob die veränderte Struktur bei den Nutzern erfolgreich </w:t>
+      </w:r>
+      <w:r>
+        <w:t xml:space="preserve">bezüglich der unten folgenden Usability-Metriken </w:t>
+      </w:r>
+      <w:r>
+        <w:t>ist</w:t>
+      </w:r>
+      <w:r>
+        <w:t>.</w:t>
+      </w:r>
+    </w:p>
+    <w:p>
+      <w:pPr>
+        <w:pStyle w:val="berschrift2"/>
+      </w:pPr>
+      <w:bookmarkStart w:id="38" w:name="_Toc424719913"/>
+      <w:r>
+        <w:lastRenderedPageBreak/>
+        <w:t>Usability-</w:t>
+      </w:r>
+      <w:r>
+        <w:t>Metriken</w:t>
+      </w:r>
+      <w:bookmarkEnd w:id="38"/>
+    </w:p>
+    <w:p>
+      <w:pPr>
+        <w:pStyle w:val="berschrift3"/>
+      </w:pPr>
+      <w:bookmarkStart w:id="39" w:name="_Toc424719914"/>
+      <w:r>
+        <w:t>Effektivität</w:t>
+      </w:r>
+      <w:bookmarkEnd w:id="39"/>
+    </w:p>
+    <w:p>
+      <w:r>
+        <w:t>Die Effektivi</w:t>
+      </w:r>
+      <w:r>
+        <w:t>tät wird mit Hilfe der Abschlus</w:t>
+      </w:r>
+      <w:r>
+        <w:t>srate bestimmt. Hierbei werden sowohl Ta</w:t>
+      </w:r>
+      <w:r>
+        <w:t>s</w:t>
+      </w:r>
+      <w:r>
+        <w:t>ks welche ohne Hilfestellung erfolgreich absolviert wurden mit denen verrechnet, welche mit Hilfestellung absolviert wurden. Zu dem Anteil mit Hilfestellungen, werden alle Probanden gerechnet, welche mehr als zwei Hilfestellungen benötigten. Hieraus Ergibt sich, dass die Effektivität der Anteil der erfüllten Aufgaben mal dem Erfüllungsgrad der Aufgaben ist.</w:t>
+      </w:r>
+    </w:p>
+    <w:p>
+      <w:r>
+        <w:t>Falls der Versuch aufgrund von externen Faktoren wie Unterbrechung, Internetprobleme etc. beeinflusst wird, wird dies als Error bezeichnet und nicht gewertet.</w:t>
+      </w:r>
+    </w:p>
+    <w:p>
+      <w:pPr>
+        <w:pStyle w:val="berschrift3"/>
+      </w:pPr>
+      <w:bookmarkStart w:id="40" w:name="_Toc424719915"/>
+      <w:r>
+        <w:t>Effizienz</w:t>
+      </w:r>
+      <w:bookmarkEnd w:id="40"/>
+    </w:p>
+    <w:p>
+      <w:r>
+        <w:t xml:space="preserve">Die Effizienz wird aus der Effektivität des Nutzers und der benötigten Zeit ermittelt. Hierbei wird jeder Task getrennt voneinander betrachtet und analysiert. Die benötigte Zeit soll in zwei Faktoren unterschieden werden. Zum einen produktiv verbrachte Zeit und zum anderen unproduktiv verbrachte Zeit. Produktiv verbrachte Zeit beinhaltet jegliche Aktion die Notwendig ist um das Ziel zu erreichen. Unproduktiv </w:t>
+      </w:r>
+      <w:r>
+        <w:t>verbrachte</w:t>
+      </w:r>
+      <w:r>
+        <w:t xml:space="preserve"> Zeit ist Zeit welche </w:t>
+      </w:r>
+      <w:r>
+        <w:t>unnötig</w:t>
+      </w:r>
+      <w:r>
+        <w:t xml:space="preserve"> verschwendet wird, da gesucht oder Hilfe in Anspruch genommen wird.</w:t>
+      </w:r>
+    </w:p>
+    <w:p>
+      <w:pPr>
+        <w:pStyle w:val="berschrift3"/>
+      </w:pPr>
+      <w:bookmarkStart w:id="41" w:name="_Toc424719916"/>
+      <w:r>
+        <w:t>Benutzerzufriedenheit</w:t>
+      </w:r>
+      <w:bookmarkEnd w:id="41"/>
+      <w:r>
+        <w:t xml:space="preserve"> </w:t>
+      </w:r>
+    </w:p>
+    <w:p>
+      <w:r>
+        <w:t>Die Benutzer</w:t>
+      </w:r>
+      <w:r>
+        <w:t>zu</w:t>
+      </w:r>
+      <w:r>
+        <w:t xml:space="preserve">friedenheit beschreibt die subjektive Wahrnehmung eines Nutzers während der Verwendung der Webseite. Benutzerzufriedenheit ist ein wichtiger Faktor, da dieser ebenfalls Einfluss auf die Bedienung der Seite hat. In diesem Test soll die Benutzerzufriedenheit mit Hilfe des </w:t>
       </w:r>
       <w:proofErr w:type="spellStart"/>
       <w:r>
-        <w:t>Piwik</w:t>
+        <w:t>attrakdiff</w:t>
       </w:r>
       <w:proofErr w:type="spellEnd"/>
       <w:r>
-        <w:t xml:space="preserve">- und Log-Daten-Analyse, der </w:t>
-      </w:r>
-      <w:proofErr w:type="spellStart"/>
-      <w:r>
-        <w:t>Contextual</w:t>
-      </w:r>
-      <w:proofErr w:type="spellEnd"/>
-      <w:r>
-        <w:t xml:space="preserve"> </w:t>
-      </w:r>
-      <w:proofErr w:type="spellStart"/>
-      <w:r>
-        <w:t>Inquiry</w:t>
-      </w:r>
-      <w:proofErr w:type="spellEnd"/>
-      <w:r>
-        <w:t>, sowie der Content Analyse. Der Fragebogen soll im Idealfall per Email-</w:t>
-      </w:r>
-      <w:r>
-        <w:lastRenderedPageBreak/>
-        <w:t>Verteiler des Rechenzentrums an die Teilnehmer versendet oder auf der Webseite über einen Link zur Verfügung gestellt werden.</w:t>
-      </w:r>
-    </w:p>
-    <w:p>
-      <w:pPr>
-        <w:pStyle w:val="berschrift3"/>
-      </w:pPr>
-      <w:bookmarkStart w:id="22" w:name="_Toc424651427"/>
-      <w:proofErr w:type="spellStart"/>
-      <w:r>
-        <w:t>Personas</w:t>
-      </w:r>
-      <w:proofErr w:type="spellEnd"/>
-      <w:r>
-        <w:t xml:space="preserve"> und Szenarien</w:t>
-      </w:r>
-      <w:bookmarkEnd w:id="22"/>
-    </w:p>
-    <w:p>
-      <w:proofErr w:type="spellStart"/>
-      <w:r>
-        <w:t>Personas</w:t>
-      </w:r>
-      <w:proofErr w:type="spellEnd"/>
-      <w:r>
-        <w:t xml:space="preserve"> sind fiktive Personen</w:t>
-      </w:r>
-      <w:r>
-        <w:t>,</w:t>
-      </w:r>
-      <w:r>
-        <w:t xml:space="preserve"> welche eine Nutzergruppe repräsentiert. Eine Persona vereint alle Eigenschaften die für diese Nutzergruppe zutreffen und </w:t>
-      </w:r>
-      <w:r>
-        <w:t>hilft</w:t>
-      </w:r>
-      <w:r>
-        <w:t xml:space="preserve"> bei Design-Entscheidungen. Erhoben werden diese Eigenschaften aus der </w:t>
-      </w:r>
-      <w:proofErr w:type="spellStart"/>
-      <w:r>
-        <w:t>Contextual</w:t>
-      </w:r>
-      <w:proofErr w:type="spellEnd"/>
-      <w:r>
-        <w:t xml:space="preserve"> </w:t>
-      </w:r>
-      <w:proofErr w:type="spellStart"/>
-      <w:r>
-        <w:t>Inquiry</w:t>
-      </w:r>
-      <w:proofErr w:type="spellEnd"/>
-      <w:r>
-        <w:t xml:space="preserve">, dem Card </w:t>
-      </w:r>
-      <w:proofErr w:type="spellStart"/>
-      <w:r>
-        <w:t>Sorting</w:t>
-      </w:r>
-      <w:proofErr w:type="spellEnd"/>
-      <w:r>
-        <w:t xml:space="preserve"> und dem Fragebogen. Die </w:t>
-      </w:r>
-      <w:proofErr w:type="spellStart"/>
-      <w:r>
-        <w:t>Personas</w:t>
-      </w:r>
-      <w:proofErr w:type="spellEnd"/>
-      <w:r>
-        <w:t xml:space="preserve"> werden </w:t>
-      </w:r>
-      <w:r>
-        <w:t>beim späteren T</w:t>
-      </w:r>
-      <w:r>
-        <w:t xml:space="preserve">esten der </w:t>
-      </w:r>
-      <w:r>
-        <w:t>Prototypen</w:t>
-      </w:r>
-      <w:r>
-        <w:t xml:space="preserve"> mit Hilfe des </w:t>
-      </w:r>
-      <w:proofErr w:type="spellStart"/>
-      <w:r>
-        <w:t>Cognitive</w:t>
-      </w:r>
-      <w:proofErr w:type="spellEnd"/>
-      <w:r>
-        <w:t xml:space="preserve"> </w:t>
-      </w:r>
-      <w:proofErr w:type="spellStart"/>
-      <w:r>
-        <w:t>Walkthroughs</w:t>
-      </w:r>
-      <w:proofErr w:type="spellEnd"/>
-      <w:r>
-        <w:t xml:space="preserve"> und der </w:t>
-      </w:r>
-      <w:proofErr w:type="gramStart"/>
-      <w:r>
-        <w:t>Nutzerstudie</w:t>
-      </w:r>
-      <w:r>
-        <w:t xml:space="preserve"> </w:t>
-      </w:r>
-      <w:r>
-        <w:t xml:space="preserve"> verwendet</w:t>
-      </w:r>
-      <w:proofErr w:type="gramEnd"/>
-      <w:r>
-        <w:t>.</w:t>
-      </w:r>
-    </w:p>
-    <w:p>
-      <w:r>
-        <w:t xml:space="preserve">Die Szenarien sind an die </w:t>
-      </w:r>
-      <w:proofErr w:type="spellStart"/>
-      <w:r>
-        <w:t>Persona</w:t>
-      </w:r>
-      <w:r>
-        <w:t>s</w:t>
-      </w:r>
-      <w:proofErr w:type="spellEnd"/>
-      <w:r>
-        <w:t xml:space="preserve"> gebunden und beschreiben eine e</w:t>
-      </w:r>
-      <w:r>
-        <w:t>xemplarische Nutz</w:t>
-      </w:r>
-      <w:r>
-        <w:t>ung des Systems. Hierdurch kann sich</w:t>
-      </w:r>
-      <w:r>
-        <w:t xml:space="preserve"> in die</w:t>
-      </w:r>
-      <w:r>
-        <w:t xml:space="preserve"> Nutzer hineinversetzt werden</w:t>
-      </w:r>
-      <w:r>
-        <w:t xml:space="preserve"> und so besser eine Designentscheidung für die jeweilige Nutzergruppe finden.</w:t>
-      </w:r>
-    </w:p>
-    <w:p>
-      <w:pPr>
-        <w:pStyle w:val="berschrift3"/>
-      </w:pPr>
-      <w:bookmarkStart w:id="23" w:name="_Toc424651428"/>
-      <w:r>
-        <w:t>Prototyp</w:t>
-      </w:r>
-      <w:r>
-        <w:t>en</w:t>
-      </w:r>
-      <w:bookmarkEnd w:id="23"/>
-    </w:p>
-    <w:p>
-      <w:r>
-        <w:t xml:space="preserve">Um die erhaltenen Ergebnisse aus der Ist-Analyse, dem Card </w:t>
-      </w:r>
-      <w:proofErr w:type="spellStart"/>
-      <w:r>
-        <w:t>Sorting</w:t>
-      </w:r>
-      <w:proofErr w:type="spellEnd"/>
-      <w:r>
-        <w:t xml:space="preserve">, dem Fragebogen und den </w:t>
-      </w:r>
-      <w:proofErr w:type="spellStart"/>
-      <w:r>
-        <w:t>Personas</w:t>
-      </w:r>
-      <w:proofErr w:type="spellEnd"/>
-      <w:r>
-        <w:t xml:space="preserve"> zusammenzuführen, </w:t>
-      </w:r>
-      <w:r>
-        <w:t>wird</w:t>
-      </w:r>
-      <w:r>
-        <w:t xml:space="preserve"> ein Prototyp</w:t>
-      </w:r>
-      <w:r>
-        <w:t xml:space="preserve"> mit dem auf der Webseite verwendeten CMS </w:t>
-      </w:r>
-      <w:proofErr w:type="spellStart"/>
-      <w:r>
-        <w:t>Imperia</w:t>
-      </w:r>
-      <w:proofErr w:type="spellEnd"/>
-      <w:r>
-        <w:t xml:space="preserve"> erstellt. Dieser wird anschließend durch Experten und Nutzer getestet und evaluiert</w:t>
-      </w:r>
-      <w:r>
-        <w:t>,</w:t>
-      </w:r>
-      <w:r>
-        <w:t xml:space="preserve"> </w:t>
-      </w:r>
-      <w:r>
-        <w:t xml:space="preserve">ob und wie der Prototyp weiter verbessert werden muss. Der finale </w:t>
-      </w:r>
-      <w:proofErr w:type="spellStart"/>
-      <w:r>
-        <w:t>Prototyop</w:t>
-      </w:r>
-      <w:proofErr w:type="spellEnd"/>
-      <w:r>
-        <w:t xml:space="preserve"> wird </w:t>
-      </w:r>
-      <w:r>
-        <w:t>mit einem A-B-Vergleich mit der Ausgangsseite verglichen.</w:t>
-      </w:r>
-    </w:p>
-    <w:p>
-      <w:pPr>
-        <w:pStyle w:val="berschrift1"/>
-        <w:rPr>
-          <w:rFonts w:ascii="Frutiger Next LT W1G" w:hAnsi="Frutiger Next LT W1G"/>
-        </w:rPr>
-      </w:pPr>
-      <w:bookmarkStart w:id="24" w:name="_Toc424651429"/>
-      <w:r>
-        <w:rPr>
-          <w:rFonts w:ascii="Frutiger Next LT W1G" w:hAnsi="Frutiger Next LT W1G"/>
-        </w:rPr>
-        <w:t>Versuchsaufbau</w:t>
-      </w:r>
-      <w:r>
-        <w:rPr>
-          <w:rFonts w:ascii="Frutiger Next LT W1G" w:hAnsi="Frutiger Next LT W1G"/>
-        </w:rPr>
-        <w:t xml:space="preserve"> und Konzeption</w:t>
-      </w:r>
-      <w:bookmarkEnd w:id="24"/>
+        <w:t xml:space="preserve"> gemessen werden.</w:t>
+      </w:r>
     </w:p>
     <w:p>
       <w:pPr>
         <w:pStyle w:val="berschrift2"/>
       </w:pPr>
-      <w:bookmarkStart w:id="25" w:name="_Toc424651430"/>
-      <w:r>
-        <w:t>Nutzungskontext</w:t>
-      </w:r>
-      <w:bookmarkEnd w:id="25"/>
-    </w:p>
-    <w:p>
-      <w:pPr>
-        <w:pStyle w:val="berschrift3"/>
-      </w:pPr>
-      <w:bookmarkStart w:id="26" w:name="_Toc424651431"/>
-      <w:r>
-        <w:t>Nutzer</w:t>
-      </w:r>
-      <w:bookmarkEnd w:id="26"/>
-    </w:p>
-    <w:p>
-      <w:r>
-        <w:t xml:space="preserve">Für den Test der neuen Struktur werden die </w:t>
-      </w:r>
-      <w:r>
-        <w:t>unterschiedlichen</w:t>
-      </w:r>
-      <w:r>
-        <w:t xml:space="preserve"> Nutzergruppen herangezogen, welche sich aus den zuvor </w:t>
-      </w:r>
-      <w:r>
-        <w:t>erfolgten</w:t>
-      </w:r>
-      <w:r>
-        <w:t xml:space="preserve"> Untersuchungen ergaben.</w:t>
-      </w:r>
-    </w:p>
-    <w:p>
-      <w:pPr>
-        <w:pStyle w:val="berschrift3"/>
-      </w:pPr>
-      <w:bookmarkStart w:id="27" w:name="_Toc424651432"/>
-      <w:r>
-        <w:t>Ziele</w:t>
-      </w:r>
-      <w:bookmarkEnd w:id="27"/>
-    </w:p>
-    <w:p>
-      <w:r>
-        <w:t>Ziel ist die neue Struktur mit den verschiedenen Nutzergruppen zu testen und zu bestätigen oder zu wiederlegen, dass der neue Aufbau performanter ist und die Nutzer mehr zufrieden stellt.</w:t>
-      </w:r>
-    </w:p>
-    <w:p>
-      <w:pPr>
-        <w:pStyle w:val="berschrift3"/>
-      </w:pPr>
-      <w:bookmarkStart w:id="28" w:name="_Toc424651433"/>
-      <w:r>
-        <w:t>Equipment</w:t>
-      </w:r>
-      <w:bookmarkEnd w:id="28"/>
-    </w:p>
-    <w:p>
-      <w:r>
-        <w:t xml:space="preserve">Sämtliche Tests werden am selben Gerät und mit dem gleichen Browser durchgeführt. Außerdem werden alle Versuche mit Bild und Ton </w:t>
-      </w:r>
-      <w:r>
-        <w:t xml:space="preserve">aufgezeichnet, um </w:t>
-      </w:r>
-      <w:r>
-        <w:t>eine spätere Analyse vorzunehmen.</w:t>
-      </w:r>
-    </w:p>
-    <w:p>
-      <w:r>
-        <w:lastRenderedPageBreak/>
-        <w:t xml:space="preserve">Jedem Versuch wird außerdem ein </w:t>
-      </w:r>
-      <w:r>
-        <w:t>Schriftführer</w:t>
-      </w:r>
-      <w:r>
-        <w:t xml:space="preserve"> beiwohnen, welcher den sämtlichen Versuchsablauf mitkommentiert, falls technische Fehler auftreten oder bei der Analyse der Video und Audiodaten Fragen auftreten.</w:t>
-      </w:r>
-    </w:p>
-    <w:p>
-      <w:pPr>
-        <w:pStyle w:val="berschrift3"/>
-      </w:pPr>
-      <w:bookmarkStart w:id="29" w:name="_Toc424651434"/>
-      <w:r>
-        <w:t>Anwendungsraum</w:t>
-      </w:r>
-      <w:bookmarkEnd w:id="29"/>
-      <w:r>
-        <w:t xml:space="preserve"> </w:t>
-      </w:r>
-    </w:p>
-    <w:p>
-      <w:r>
-        <w:t>Für die Versuche wird das jeweilige Umfeld gewählt, in dem der Nutzer meist das System benutzt. Auf ein Laborumfeld wird verzichtet, da dies die Probanden</w:t>
-      </w:r>
-      <w:r>
-        <w:t>akquirierung</w:t>
-      </w:r>
-      <w:r>
-        <w:t xml:space="preserve">, vor allem im </w:t>
-      </w:r>
-      <w:r>
-        <w:t>Bereich</w:t>
-      </w:r>
-      <w:r>
-        <w:t xml:space="preserve"> der Mitarbeiter </w:t>
-      </w:r>
-      <w:r>
-        <w:t>unnötig</w:t>
-      </w:r>
-      <w:r>
-        <w:t xml:space="preserve"> </w:t>
-      </w:r>
-      <w:r>
-        <w:t>erschweren</w:t>
-      </w:r>
-      <w:r>
-        <w:t xml:space="preserve"> würde. Jedoch wird der Test immer in einem abgetrennten Bereich erfolgen, damit der Nutzer nicht abgelenkt und das Ergebnis verfälscht wird. Außerdem werden im Testraum maximal 4 Personen, dem Probanden, dem Tes</w:t>
-      </w:r>
-      <w:r>
-        <w:t>t</w:t>
-      </w:r>
-      <w:r>
-        <w:t>leiter und ein bis zwei Schriftführer anwesend sein um die Testperson nicht zu verunsichern und abzulenken.</w:t>
-      </w:r>
-    </w:p>
-    <w:p>
-      <w:pPr>
-        <w:pStyle w:val="berschrift3"/>
-      </w:pPr>
-      <w:bookmarkStart w:id="30" w:name="_Toc424651435"/>
-      <w:r>
-        <w:t>Testszenarien</w:t>
-      </w:r>
-      <w:bookmarkEnd w:id="30"/>
-    </w:p>
-    <w:p>
-      <w:r>
-        <w:t xml:space="preserve">Die verwendeten Testszenarien erschließen sich aus dem Vorabtest und werden typische Anwendungsfälle mit dem neuen Konzept überprüfen. Es werden drei bis vier unterschiedliche Tasks mit </w:t>
-      </w:r>
-      <w:r>
-        <w:t>unterschiedlicher</w:t>
-      </w:r>
-      <w:r>
-        <w:t xml:space="preserve"> </w:t>
-      </w:r>
-      <w:r>
-        <w:t>Schwierigkeit</w:t>
-      </w:r>
-      <w:r>
-        <w:t xml:space="preserve"> und Dauer erstellt. Da der Nutzungskontext der unterschiedlichen Nutzergruppen höchstwahrscheinlich grundverschieden sein wird, werden unterschiedliche Szenarien für die jeweiligen Nutzergruppen erstellt.</w:t>
-      </w:r>
-    </w:p>
-    <w:p>
-      <w:pPr>
-        <w:pStyle w:val="berschrift2"/>
-      </w:pPr>
-      <w:bookmarkStart w:id="31" w:name="_Toc424651436"/>
-      <w:r>
-        <w:t xml:space="preserve">Kriterien für </w:t>
-      </w:r>
-      <w:r>
-        <w:t xml:space="preserve">Performance </w:t>
-      </w:r>
-      <w:r>
-        <w:t>und Zufriedenheit</w:t>
-      </w:r>
-      <w:bookmarkEnd w:id="31"/>
-    </w:p>
-    <w:p>
-      <w:pPr>
-        <w:pStyle w:val="berschrift3"/>
-      </w:pPr>
-      <w:bookmarkStart w:id="32" w:name="_Toc424651437"/>
-      <w:r>
-        <w:t>Ziele</w:t>
-      </w:r>
-      <w:bookmarkEnd w:id="32"/>
-    </w:p>
-    <w:p>
-      <w:r>
-        <w:t>Um die Performanz und die Zufriedenheit der Nutzer zu erheben werden verschiedene Kriterien erhoben. Diese dienen dazu, im späteren Verlauf der Untersuchung die verschiedenen Testpersonen und deren Erfolg und Misserfolg zu vergleichen.</w:t>
-      </w:r>
-    </w:p>
-    <w:p>
-      <w:pPr>
-        <w:pStyle w:val="berschrift3"/>
-      </w:pPr>
-      <w:bookmarkStart w:id="33" w:name="_Toc424651438"/>
-      <w:r>
-        <w:t>Kriterien</w:t>
-      </w:r>
-      <w:bookmarkEnd w:id="33"/>
-    </w:p>
-    <w:p>
-      <w:r>
-        <w:t xml:space="preserve">Kriterien für die Performanz werden die benötigte Zeit sein in der ein Nutzer einen bestimmten Task löst und wie viele Klicks er hierfür benötigt beziehungsweise wie viele Misserfolge durchlaufen werden, bis das eigentliche Ziel erfüllt ist. Durch dieses Vorgehen lassen sich die </w:t>
-      </w:r>
-      <w:r>
-        <w:t>Ergebnisse</w:t>
-      </w:r>
-      <w:r>
-        <w:t xml:space="preserve"> leichter Statistisch belegen und es können einfacher Verbesserungen </w:t>
-      </w:r>
-      <w:r>
-        <w:t>vorgenommen</w:t>
-      </w:r>
-      <w:r>
-        <w:t xml:space="preserve"> werden.</w:t>
-      </w:r>
-    </w:p>
-    <w:p>
-      <w:r>
-        <w:t xml:space="preserve">Für die User Experience und </w:t>
-      </w:r>
-      <w:r>
-        <w:t>Usability</w:t>
-      </w:r>
-      <w:r>
-        <w:t xml:space="preserve"> wird ein Abschlussfragebogen erstellt und ein </w:t>
-      </w:r>
-      <w:r>
-        <w:t>abschließendes</w:t>
-      </w:r>
-      <w:r>
-        <w:t xml:space="preserve"> Interview </w:t>
-      </w:r>
-      <w:r>
-        <w:t>erfolgen</w:t>
-      </w:r>
-      <w:r>
-        <w:t xml:space="preserve">, bei </w:t>
-      </w:r>
-      <w:proofErr w:type="gramStart"/>
-      <w:r>
-        <w:t>welchem gewisse</w:t>
-      </w:r>
-      <w:proofErr w:type="gramEnd"/>
-      <w:r>
-        <w:t xml:space="preserve"> Problemstellen im Versuch eingegangen wird.</w:t>
-      </w:r>
-    </w:p>
-    <w:p>
-      <w:pPr>
-        <w:pStyle w:val="berschrift2"/>
-      </w:pPr>
-      <w:bookmarkStart w:id="34" w:name="_Toc424651439"/>
-      <w:r>
-        <w:lastRenderedPageBreak/>
-        <w:t>Testmethoden</w:t>
-      </w:r>
-      <w:bookmarkEnd w:id="34"/>
-    </w:p>
-    <w:p>
-      <w:pPr>
-        <w:pStyle w:val="berschrift3"/>
-      </w:pPr>
-      <w:bookmarkStart w:id="35" w:name="_Toc424651440"/>
-      <w:proofErr w:type="spellStart"/>
-      <w:r>
-        <w:t>Cognitive</w:t>
-      </w:r>
-      <w:proofErr w:type="spellEnd"/>
-      <w:r>
-        <w:t xml:space="preserve"> </w:t>
-      </w:r>
-      <w:proofErr w:type="spellStart"/>
-      <w:r>
-        <w:t>Walkthrough</w:t>
-      </w:r>
-      <w:bookmarkEnd w:id="35"/>
-      <w:proofErr w:type="spellEnd"/>
-    </w:p>
-    <w:p>
-      <w:pPr>
-        <w:pStyle w:val="berschrift3"/>
-      </w:pPr>
-      <w:bookmarkStart w:id="36" w:name="_Toc424651441"/>
-      <w:r>
-        <w:t>Nutzerstudie mit neuer Struktur</w:t>
-      </w:r>
-      <w:bookmarkEnd w:id="36"/>
-    </w:p>
-    <w:p>
-      <w:r>
-        <w:t xml:space="preserve">Eine Studie mit Testern aus allen Nutzergruppen soll Erkenntnisse </w:t>
-      </w:r>
-      <w:proofErr w:type="gramStart"/>
-      <w:r>
-        <w:t>zum</w:t>
-      </w:r>
-      <w:proofErr w:type="gramEnd"/>
-      <w:r>
-        <w:t xml:space="preserve"> Prototypen liefern. Die Anzahl der Versuchspersonen kann aufgrund der noch ausstehenden genauen Definition der Gruppen nicht zum Zeitpunkt des Erstellens dieses Dokuments festgelegt werden.</w:t>
-      </w:r>
-    </w:p>
-    <w:p>
-      <w:r>
-        <w:t>Bevor die eigentliche Nutzerstudie erfolgt, wird ein A-B Vergleich mit mindestens 8 Probanden durchgeführt. Hierbei. Sollte der A-B Vergleich für das neue Konzept ein positives Ergebnis liefern, wird mit der ausführlichen Nutzerstudie fortgefahren.</w:t>
-      </w:r>
-    </w:p>
-    <w:p>
-      <w:pPr>
-        <w:pStyle w:val="berschrift3"/>
-        <w:numPr>
-          <w:ilvl w:val="2"/>
-          <w:numId w:val="40"/>
-        </w:numPr>
-      </w:pPr>
-      <w:bookmarkStart w:id="37" w:name="_Toc424651442"/>
-      <w:r>
-        <w:t>A-B-Vergleich</w:t>
-      </w:r>
-      <w:bookmarkEnd w:id="37"/>
-    </w:p>
-    <w:p>
-      <w:r>
-        <w:t xml:space="preserve">Beim abschließenden A-B-Vergleich </w:t>
-      </w:r>
-      <w:r>
-        <w:t xml:space="preserve">wird die alte Struktur der Seite des Rechenzentrums mit dem neuen Konzept verglichen und geprüft, ob die veränderte Struktur bei den Nutzern erfolgreich </w:t>
-      </w:r>
-      <w:r>
-        <w:t xml:space="preserve">bezüglich der unten folgenden Usability-Metriken </w:t>
-      </w:r>
-      <w:r>
-        <w:t>ist</w:t>
-      </w:r>
-      <w:r>
-        <w:t>.</w:t>
-      </w:r>
-    </w:p>
-    <w:p>
-      <w:pPr>
-        <w:pStyle w:val="berschrift2"/>
-      </w:pPr>
-      <w:bookmarkStart w:id="38" w:name="_Toc424651443"/>
-      <w:r>
-        <w:t>Usability-</w:t>
-      </w:r>
-      <w:r>
-        <w:t>Metriken</w:t>
-      </w:r>
-      <w:bookmarkEnd w:id="38"/>
-    </w:p>
-    <w:p>
-      <w:pPr>
-        <w:pStyle w:val="berschrift3"/>
-      </w:pPr>
-      <w:bookmarkStart w:id="39" w:name="_Toc424651444"/>
-      <w:r>
-        <w:t>Effektivität</w:t>
-      </w:r>
-      <w:bookmarkEnd w:id="39"/>
-    </w:p>
-    <w:p>
-      <w:r>
-        <w:t>Die Effektivi</w:t>
-      </w:r>
-      <w:r>
-        <w:t>tät wird mit Hilfe der Abschlus</w:t>
-      </w:r>
-      <w:r>
-        <w:t>srate bestimmt. Hierbei werden sowohl Ta</w:t>
-      </w:r>
-      <w:r>
-        <w:t>s</w:t>
-      </w:r>
-      <w:r>
-        <w:t>ks welche ohne Hilfestellung erfolgreich absolviert wurden mit denen verrechnet, welche mit Hilfestellung absolviert wurden. Zu dem Anteil mit Hilfestellungen, werden alle Probanden gerechnet, welche mehr als zwei Hilfestellungen benötigten. Hieraus Ergibt sich, dass die Effektivität der Anteil der erfüllten Aufgaben mal dem Erfüllungsgrad der Aufgaben ist.</w:t>
-      </w:r>
-    </w:p>
-    <w:p>
-      <w:r>
-        <w:t>Falls der Versuch aufgrund von externen Faktoren wie Unterbrechung, Internetprobleme etc. beeinflusst wird, wird dies als Error bezeichnet und nicht gewertet.</w:t>
-      </w:r>
-    </w:p>
-    <w:p>
-      <w:pPr>
-        <w:pStyle w:val="berschrift3"/>
-      </w:pPr>
-      <w:bookmarkStart w:id="40" w:name="_Toc424651445"/>
-      <w:r>
-        <w:t>Effizienz</w:t>
-      </w:r>
-      <w:bookmarkEnd w:id="40"/>
-    </w:p>
-    <w:p>
-      <w:r>
-        <w:t xml:space="preserve">Die Effizienz wird aus der Effektivität des Nutzers und der benötigten Zeit ermittelt. Hierbei wird jeder Task getrennt voneinander betrachtet und analysiert. Die benötigte Zeit soll in zwei Faktoren unterschieden werden. Zum einen produktiv verbrachte Zeit und zum anderen unproduktiv verbrachte Zeit. Produktiv verbrachte Zeit beinhaltet jegliche Aktion die Notwendig ist um das Ziel zu erreichen. Unproduktiv </w:t>
-      </w:r>
-      <w:r>
-        <w:t>verbrachte</w:t>
-      </w:r>
-      <w:r>
-        <w:t xml:space="preserve"> Zeit ist Zeit welche </w:t>
-      </w:r>
-      <w:r>
-        <w:t>unnötig</w:t>
-      </w:r>
-      <w:r>
-        <w:t xml:space="preserve"> verschwendet wird, da gesucht oder Hilfe in Anspruch genommen wird.</w:t>
-      </w:r>
-    </w:p>
-    <w:p>
-      <w:pPr>
-        <w:pStyle w:val="berschrift3"/>
-      </w:pPr>
-      <w:bookmarkStart w:id="41" w:name="_Toc424651446"/>
-      <w:r>
-        <w:t>Benutzerzufriedenheit</w:t>
-      </w:r>
-      <w:bookmarkEnd w:id="41"/>
-      <w:r>
-        <w:t xml:space="preserve"> </w:t>
-      </w:r>
-    </w:p>
-    <w:p>
-      <w:r>
-        <w:t>Die Benutzer</w:t>
-      </w:r>
-      <w:r>
-        <w:t>zu</w:t>
-      </w:r>
-      <w:r>
-        <w:t>friedenheit beschreibt die subjektive Wahrnehmung eines Nutzers während der Verwendung der Webseite. Benutzerzufriedenheit ist ein wichtiger Faktor, da dieser eben</w:t>
-      </w:r>
-      <w:r>
-        <w:lastRenderedPageBreak/>
-        <w:t xml:space="preserve">falls Einfluss auf die Bedienung der Seite hat. In diesem Test soll die Benutzerzufriedenheit mit Hilfe des </w:t>
-      </w:r>
-      <w:proofErr w:type="spellStart"/>
-      <w:r>
-        <w:t>attrakdiff</w:t>
-      </w:r>
-      <w:proofErr w:type="spellEnd"/>
-      <w:r>
-        <w:t xml:space="preserve"> gemessen werden.</w:t>
-      </w:r>
-    </w:p>
-    <w:p>
-      <w:pPr>
-        <w:pStyle w:val="berschrift2"/>
-      </w:pPr>
-      <w:bookmarkStart w:id="42" w:name="_Toc424651447"/>
+      <w:bookmarkStart w:id="42" w:name="_Toc424719917"/>
       <w:r>
         <w:t xml:space="preserve">Finale </w:t>
       </w:r>
@@ -6294,7 +6563,7 @@
 </file>
 
 <file path=word/endnotes.xml><?xml version="1.0" encoding="utf-8"?>
-<w:endnotes xmlns:wpc="http://schemas.microsoft.com/office/word/2010/wordprocessingCanvas" xmlns:mc="http://schemas.openxmlformats.org/markup-compatibility/2006" xmlns:o="urn:schemas-microsoft-com:office:office" xmlns:r="http://schemas.openxmlformats.org/officeDocument/2006/relationships" xmlns:m="http://schemas.openxmlformats.org/officeDocument/2006/math" xmlns:v="urn:schemas-microsoft-com:vml" xmlns:wp14="http://schemas.microsoft.com/office/word/2010/wordprocessingDrawing" xmlns:wp="http://schemas.openxmlformats.org/drawingml/2006/wordprocessingDrawing" xmlns:w10="urn:schemas-microsoft-com:office:word" xmlns:w="http://schemas.openxmlformats.org/wordprocessingml/2006/main" xmlns:w14="http://schemas.microsoft.com/office/word/2010/wordml" xmlns:w15="http://schemas.microsoft.com/office/word/2012/wordml" xmlns:wpg="http://schemas.microsoft.com/office/word/2010/wordprocessingGroup" xmlns:wpi="http://schemas.microsoft.com/office/word/2010/wordprocessingInk" xmlns:wne="http://schemas.microsoft.com/office/word/2006/wordml" xmlns:wps="http://schemas.microsoft.com/office/word/2010/wordprocessingShape" mc:Ignorable="w14 w15 wp14">
+<w:endnotes xmlns:wpc="http://schemas.microsoft.com/office/word/2010/wordprocessingCanvas" xmlns:mo="http://schemas.microsoft.com/office/mac/office/2008/main" xmlns:mc="http://schemas.openxmlformats.org/markup-compatibility/2006" xmlns:mv="urn:schemas-microsoft-com:mac:vml" xmlns:o="urn:schemas-microsoft-com:office:office" xmlns:r="http://schemas.openxmlformats.org/officeDocument/2006/relationships" xmlns:m="http://schemas.openxmlformats.org/officeDocument/2006/math" xmlns:v="urn:schemas-microsoft-com:vml" xmlns:wp14="http://schemas.microsoft.com/office/word/2010/wordprocessingDrawing" xmlns:wp="http://schemas.openxmlformats.org/drawingml/2006/wordprocessingDrawing" xmlns:w10="urn:schemas-microsoft-com:office:word" xmlns:w="http://schemas.openxmlformats.org/wordprocessingml/2006/main" xmlns:w14="http://schemas.microsoft.com/office/word/2010/wordml" xmlns:w15="http://schemas.microsoft.com/office/word/2012/wordml" xmlns:wpg="http://schemas.microsoft.com/office/word/2010/wordprocessingGroup" xmlns:wpi="http://schemas.microsoft.com/office/word/2010/wordprocessingInk" xmlns:wne="http://schemas.microsoft.com/office/word/2006/wordml" xmlns:wps="http://schemas.microsoft.com/office/word/2010/wordprocessingShape" mc:Ignorable="w14 w15 wp14">
   <w:endnote w:type="separator" w:id="-1">
     <w:p>
       <w:pPr>
@@ -6319,7 +6588,7 @@
 </file>
 
 <file path=word/footnotes.xml><?xml version="1.0" encoding="utf-8"?>
-<w:footnotes xmlns:wpc="http://schemas.microsoft.com/office/word/2010/wordprocessingCanvas" xmlns:mc="http://schemas.openxmlformats.org/markup-compatibility/2006" xmlns:o="urn:schemas-microsoft-com:office:office" xmlns:r="http://schemas.openxmlformats.org/officeDocument/2006/relationships" xmlns:m="http://schemas.openxmlformats.org/officeDocument/2006/math" xmlns:v="urn:schemas-microsoft-com:vml" xmlns:wp14="http://schemas.microsoft.com/office/word/2010/wordprocessingDrawing" xmlns:wp="http://schemas.openxmlformats.org/drawingml/2006/wordprocessingDrawing" xmlns:w10="urn:schemas-microsoft-com:office:word" xmlns:w="http://schemas.openxmlformats.org/wordprocessingml/2006/main" xmlns:w14="http://schemas.microsoft.com/office/word/2010/wordml" xmlns:w15="http://schemas.microsoft.com/office/word/2012/wordml" xmlns:wpg="http://schemas.microsoft.com/office/word/2010/wordprocessingGroup" xmlns:wpi="http://schemas.microsoft.com/office/word/2010/wordprocessingInk" xmlns:wne="http://schemas.microsoft.com/office/word/2006/wordml" xmlns:wps="http://schemas.microsoft.com/office/word/2010/wordprocessingShape" mc:Ignorable="w14 w15 wp14">
+<w:footnotes xmlns:wpc="http://schemas.microsoft.com/office/word/2010/wordprocessingCanvas" xmlns:mo="http://schemas.microsoft.com/office/mac/office/2008/main" xmlns:mc="http://schemas.openxmlformats.org/markup-compatibility/2006" xmlns:mv="urn:schemas-microsoft-com:mac:vml" xmlns:o="urn:schemas-microsoft-com:office:office" xmlns:r="http://schemas.openxmlformats.org/officeDocument/2006/relationships" xmlns:m="http://schemas.openxmlformats.org/officeDocument/2006/math" xmlns:v="urn:schemas-microsoft-com:vml" xmlns:wp14="http://schemas.microsoft.com/office/word/2010/wordprocessingDrawing" xmlns:wp="http://schemas.openxmlformats.org/drawingml/2006/wordprocessingDrawing" xmlns:w10="urn:schemas-microsoft-com:office:word" xmlns:w="http://schemas.openxmlformats.org/wordprocessingml/2006/main" xmlns:w14="http://schemas.microsoft.com/office/word/2010/wordml" xmlns:w15="http://schemas.microsoft.com/office/word/2012/wordml" xmlns:wpg="http://schemas.microsoft.com/office/word/2010/wordprocessingGroup" xmlns:wpi="http://schemas.microsoft.com/office/word/2010/wordprocessingInk" xmlns:wne="http://schemas.microsoft.com/office/word/2006/wordml" xmlns:wps="http://schemas.microsoft.com/office/word/2010/wordprocessingShape" mc:Ignorable="w14 w15 wp14">
   <w:footnote w:type="separator" w:id="-1">
     <w:p>
       <w:pPr>
@@ -6366,7 +6635,7 @@
 </file>
 
 <file path=word/header1.xml><?xml version="1.0" encoding="utf-8"?>
-<w:hdr xmlns:wpc="http://schemas.microsoft.com/office/word/2010/wordprocessingCanvas" xmlns:mc="http://schemas.openxmlformats.org/markup-compatibility/2006" xmlns:o="urn:schemas-microsoft-com:office:office" xmlns:r="http://schemas.openxmlformats.org/officeDocument/2006/relationships" xmlns:m="http://schemas.openxmlformats.org/officeDocument/2006/math" xmlns:v="urn:schemas-microsoft-com:vml" xmlns:wp14="http://schemas.microsoft.com/office/word/2010/wordprocessingDrawing" xmlns:wp="http://schemas.openxmlformats.org/drawingml/2006/wordprocessingDrawing" xmlns:w10="urn:schemas-microsoft-com:office:word" xmlns:w="http://schemas.openxmlformats.org/wordprocessingml/2006/main" xmlns:w14="http://schemas.microsoft.com/office/word/2010/wordml" xmlns:w15="http://schemas.microsoft.com/office/word/2012/wordml" xmlns:wpg="http://schemas.microsoft.com/office/word/2010/wordprocessingGroup" xmlns:wpi="http://schemas.microsoft.com/office/word/2010/wordprocessingInk" xmlns:wne="http://schemas.microsoft.com/office/word/2006/wordml" xmlns:wps="http://schemas.microsoft.com/office/word/2010/wordprocessingShape" mc:Ignorable="w14 w15 wp14">
+<w:hdr xmlns:wpc="http://schemas.microsoft.com/office/word/2010/wordprocessingCanvas" xmlns:mo="http://schemas.microsoft.com/office/mac/office/2008/main" xmlns:mc="http://schemas.openxmlformats.org/markup-compatibility/2006" xmlns:mv="urn:schemas-microsoft-com:mac:vml" xmlns:o="urn:schemas-microsoft-com:office:office" xmlns:r="http://schemas.openxmlformats.org/officeDocument/2006/relationships" xmlns:m="http://schemas.openxmlformats.org/officeDocument/2006/math" xmlns:v="urn:schemas-microsoft-com:vml" xmlns:wp14="http://schemas.microsoft.com/office/word/2010/wordprocessingDrawing" xmlns:wp="http://schemas.openxmlformats.org/drawingml/2006/wordprocessingDrawing" xmlns:w10="urn:schemas-microsoft-com:office:word" xmlns:w="http://schemas.openxmlformats.org/wordprocessingml/2006/main" xmlns:w14="http://schemas.microsoft.com/office/word/2010/wordml" xmlns:w15="http://schemas.microsoft.com/office/word/2012/wordml" xmlns:wpg="http://schemas.microsoft.com/office/word/2010/wordprocessingGroup" xmlns:wpi="http://schemas.microsoft.com/office/word/2010/wordprocessingInk" xmlns:wne="http://schemas.microsoft.com/office/word/2006/wordml" xmlns:wps="http://schemas.microsoft.com/office/word/2010/wordprocessingShape" mc:Ignorable="w14 w15 wp14">
   <w:p>
     <w:pPr>
       <w:pStyle w:val="Kopfzeile"/>
@@ -6382,7 +6651,7 @@
 </file>
 
 <file path=word/header2.xml><?xml version="1.0" encoding="utf-8"?>
-<w:hdr xmlns:wpc="http://schemas.microsoft.com/office/word/2010/wordprocessingCanvas" xmlns:mc="http://schemas.openxmlformats.org/markup-compatibility/2006" xmlns:o="urn:schemas-microsoft-com:office:office" xmlns:r="http://schemas.openxmlformats.org/officeDocument/2006/relationships" xmlns:m="http://schemas.openxmlformats.org/officeDocument/2006/math" xmlns:v="urn:schemas-microsoft-com:vml" xmlns:wp14="http://schemas.microsoft.com/office/word/2010/wordprocessingDrawing" xmlns:wp="http://schemas.openxmlformats.org/drawingml/2006/wordprocessingDrawing" xmlns:w10="urn:schemas-microsoft-com:office:word" xmlns:w="http://schemas.openxmlformats.org/wordprocessingml/2006/main" xmlns:w14="http://schemas.microsoft.com/office/word/2010/wordml" xmlns:w15="http://schemas.microsoft.com/office/word/2012/wordml" xmlns:wpg="http://schemas.microsoft.com/office/word/2010/wordprocessingGroup" xmlns:wpi="http://schemas.microsoft.com/office/word/2010/wordprocessingInk" xmlns:wne="http://schemas.microsoft.com/office/word/2006/wordml" xmlns:wps="http://schemas.microsoft.com/office/word/2010/wordprocessingShape" mc:Ignorable="w14 w15 wp14">
+<w:hdr xmlns:wpc="http://schemas.microsoft.com/office/word/2010/wordprocessingCanvas" xmlns:mo="http://schemas.microsoft.com/office/mac/office/2008/main" xmlns:mc="http://schemas.openxmlformats.org/markup-compatibility/2006" xmlns:mv="urn:schemas-microsoft-com:mac:vml" xmlns:o="urn:schemas-microsoft-com:office:office" xmlns:r="http://schemas.openxmlformats.org/officeDocument/2006/relationships" xmlns:m="http://schemas.openxmlformats.org/officeDocument/2006/math" xmlns:v="urn:schemas-microsoft-com:vml" xmlns:wp14="http://schemas.microsoft.com/office/word/2010/wordprocessingDrawing" xmlns:wp="http://schemas.openxmlformats.org/drawingml/2006/wordprocessingDrawing" xmlns:w10="urn:schemas-microsoft-com:office:word" xmlns:w="http://schemas.openxmlformats.org/wordprocessingml/2006/main" xmlns:w14="http://schemas.microsoft.com/office/word/2010/wordml" xmlns:w15="http://schemas.microsoft.com/office/word/2012/wordml" xmlns:wpg="http://schemas.microsoft.com/office/word/2010/wordprocessingGroup" xmlns:wpi="http://schemas.microsoft.com/office/word/2010/wordprocessingInk" xmlns:wne="http://schemas.microsoft.com/office/word/2006/wordml" xmlns:wps="http://schemas.microsoft.com/office/word/2010/wordprocessingShape" mc:Ignorable="w14 w15 wp14">
   <w:sdt>
     <w:sdtPr>
       <w:id w:val="1561676772"/>
@@ -6429,7 +6698,7 @@
 </file>
 
 <file path=word/header3.xml><?xml version="1.0" encoding="utf-8"?>
-<w:hdr xmlns:wpc="http://schemas.microsoft.com/office/word/2010/wordprocessingCanvas" xmlns:mc="http://schemas.openxmlformats.org/markup-compatibility/2006" xmlns:o="urn:schemas-microsoft-com:office:office" xmlns:r="http://schemas.openxmlformats.org/officeDocument/2006/relationships" xmlns:m="http://schemas.openxmlformats.org/officeDocument/2006/math" xmlns:v="urn:schemas-microsoft-com:vml" xmlns:wp14="http://schemas.microsoft.com/office/word/2010/wordprocessingDrawing" xmlns:wp="http://schemas.openxmlformats.org/drawingml/2006/wordprocessingDrawing" xmlns:w10="urn:schemas-microsoft-com:office:word" xmlns:w="http://schemas.openxmlformats.org/wordprocessingml/2006/main" xmlns:w14="http://schemas.microsoft.com/office/word/2010/wordml" xmlns:w15="http://schemas.microsoft.com/office/word/2012/wordml" xmlns:wpg="http://schemas.microsoft.com/office/word/2010/wordprocessingGroup" xmlns:wpi="http://schemas.microsoft.com/office/word/2010/wordprocessingInk" xmlns:wne="http://schemas.microsoft.com/office/word/2006/wordml" xmlns:wps="http://schemas.microsoft.com/office/word/2010/wordprocessingShape" mc:Ignorable="w14 w15 wp14">
+<w:hdr xmlns:wpc="http://schemas.microsoft.com/office/word/2010/wordprocessingCanvas" xmlns:mo="http://schemas.microsoft.com/office/mac/office/2008/main" xmlns:mc="http://schemas.openxmlformats.org/markup-compatibility/2006" xmlns:mv="urn:schemas-microsoft-com:mac:vml" xmlns:o="urn:schemas-microsoft-com:office:office" xmlns:r="http://schemas.openxmlformats.org/officeDocument/2006/relationships" xmlns:m="http://schemas.openxmlformats.org/officeDocument/2006/math" xmlns:v="urn:schemas-microsoft-com:vml" xmlns:wp14="http://schemas.microsoft.com/office/word/2010/wordprocessingDrawing" xmlns:wp="http://schemas.openxmlformats.org/drawingml/2006/wordprocessingDrawing" xmlns:w10="urn:schemas-microsoft-com:office:word" xmlns:w="http://schemas.openxmlformats.org/wordprocessingml/2006/main" xmlns:w14="http://schemas.microsoft.com/office/word/2010/wordml" xmlns:w15="http://schemas.microsoft.com/office/word/2012/wordml" xmlns:wpg="http://schemas.microsoft.com/office/word/2010/wordprocessingGroup" xmlns:wpi="http://schemas.microsoft.com/office/word/2010/wordprocessingInk" xmlns:wne="http://schemas.microsoft.com/office/word/2006/wordml" xmlns:wps="http://schemas.microsoft.com/office/word/2010/wordprocessingShape" mc:Ignorable="w14 w15 wp14">
   <w:p>
     <w:pPr>
       <w:pStyle w:val="Kopfzeile"/>
@@ -6445,8 +6714,8 @@
 </file>
 
 <file path=word/numbering.xml><?xml version="1.0" encoding="utf-8"?>
-<w:numbering xmlns:wpc="http://schemas.microsoft.com/office/word/2010/wordprocessingCanvas" xmlns:mc="http://schemas.openxmlformats.org/markup-compatibility/2006" xmlns:o="urn:schemas-microsoft-com:office:office" xmlns:r="http://schemas.openxmlformats.org/officeDocument/2006/relationships" xmlns:m="http://schemas.openxmlformats.org/officeDocument/2006/math" xmlns:v="urn:schemas-microsoft-com:vml" xmlns:wp14="http://schemas.microsoft.com/office/word/2010/wordprocessingDrawing" xmlns:wp="http://schemas.openxmlformats.org/drawingml/2006/wordprocessingDrawing" xmlns:w10="urn:schemas-microsoft-com:office:word" xmlns:w="http://schemas.openxmlformats.org/wordprocessingml/2006/main" xmlns:w14="http://schemas.microsoft.com/office/word/2010/wordml" xmlns:w15="http://schemas.microsoft.com/office/word/2012/wordml" xmlns:wpg="http://schemas.microsoft.com/office/word/2010/wordprocessingGroup" xmlns:wpi="http://schemas.microsoft.com/office/word/2010/wordprocessingInk" xmlns:wne="http://schemas.microsoft.com/office/word/2006/wordml" xmlns:wps="http://schemas.microsoft.com/office/word/2010/wordprocessingShape" mc:Ignorable="w14 w15 wp14">
-  <w:abstractNum w:abstractNumId="0" w15:restartNumberingAfterBreak="0">
+<w:numbering xmlns:wpc="http://schemas.microsoft.com/office/word/2010/wordprocessingCanvas" xmlns:mo="http://schemas.microsoft.com/office/mac/office/2008/main" xmlns:mc="http://schemas.openxmlformats.org/markup-compatibility/2006" xmlns:mv="urn:schemas-microsoft-com:mac:vml" xmlns:o="urn:schemas-microsoft-com:office:office" xmlns:r="http://schemas.openxmlformats.org/officeDocument/2006/relationships" xmlns:m="http://schemas.openxmlformats.org/officeDocument/2006/math" xmlns:v="urn:schemas-microsoft-com:vml" xmlns:wp14="http://schemas.microsoft.com/office/word/2010/wordprocessingDrawing" xmlns:wp="http://schemas.openxmlformats.org/drawingml/2006/wordprocessingDrawing" xmlns:w10="urn:schemas-microsoft-com:office:word" xmlns:w="http://schemas.openxmlformats.org/wordprocessingml/2006/main" xmlns:w14="http://schemas.microsoft.com/office/word/2010/wordml" xmlns:w15="http://schemas.microsoft.com/office/word/2012/wordml" xmlns:wpg="http://schemas.microsoft.com/office/word/2010/wordprocessingGroup" xmlns:wpi="http://schemas.microsoft.com/office/word/2010/wordprocessingInk" xmlns:wne="http://schemas.microsoft.com/office/word/2006/wordml" xmlns:wps="http://schemas.microsoft.com/office/word/2010/wordprocessingShape" mc:Ignorable="w14 w15 wp14">
+  <w:abstractNum w:abstractNumId="0">
     <w:nsid w:val="FFFFFF7C"/>
     <w:multiLevelType w:val="singleLevel"/>
     <w:tmpl w:val="0E308A3A"/>
@@ -6463,7 +6732,7 @@
       </w:pPr>
     </w:lvl>
   </w:abstractNum>
-  <w:abstractNum w:abstractNumId="1" w15:restartNumberingAfterBreak="0">
+  <w:abstractNum w:abstractNumId="1">
     <w:nsid w:val="FFFFFF7D"/>
     <w:multiLevelType w:val="singleLevel"/>
     <w:tmpl w:val="CE7AAB54"/>
@@ -6480,7 +6749,7 @@
       </w:pPr>
     </w:lvl>
   </w:abstractNum>
-  <w:abstractNum w:abstractNumId="2" w15:restartNumberingAfterBreak="0">
+  <w:abstractNum w:abstractNumId="2">
     <w:nsid w:val="FFFFFF7E"/>
     <w:multiLevelType w:val="singleLevel"/>
     <w:tmpl w:val="DC809D3C"/>
@@ -6497,7 +6766,7 @@
       </w:pPr>
     </w:lvl>
   </w:abstractNum>
-  <w:abstractNum w:abstractNumId="3" w15:restartNumberingAfterBreak="0">
+  <w:abstractNum w:abstractNumId="3">
     <w:nsid w:val="FFFFFF7F"/>
     <w:multiLevelType w:val="singleLevel"/>
     <w:tmpl w:val="45287DF2"/>
@@ -6514,7 +6783,7 @@
       </w:pPr>
     </w:lvl>
   </w:abstractNum>
-  <w:abstractNum w:abstractNumId="4" w15:restartNumberingAfterBreak="0">
+  <w:abstractNum w:abstractNumId="4">
     <w:nsid w:val="FFFFFF80"/>
     <w:multiLevelType w:val="singleLevel"/>
     <w:tmpl w:val="4AD8B308"/>
@@ -6534,7 +6803,7 @@
       </w:rPr>
     </w:lvl>
   </w:abstractNum>
-  <w:abstractNum w:abstractNumId="5" w15:restartNumberingAfterBreak="0">
+  <w:abstractNum w:abstractNumId="5">
     <w:nsid w:val="FFFFFF81"/>
     <w:multiLevelType w:val="singleLevel"/>
     <w:tmpl w:val="9E7454F2"/>
@@ -6554,7 +6823,7 @@
       </w:rPr>
     </w:lvl>
   </w:abstractNum>
-  <w:abstractNum w:abstractNumId="6" w15:restartNumberingAfterBreak="0">
+  <w:abstractNum w:abstractNumId="6">
     <w:nsid w:val="FFFFFF82"/>
     <w:multiLevelType w:val="singleLevel"/>
     <w:tmpl w:val="00366EF0"/>
@@ -6574,7 +6843,7 @@
       </w:rPr>
     </w:lvl>
   </w:abstractNum>
-  <w:abstractNum w:abstractNumId="7" w15:restartNumberingAfterBreak="0">
+  <w:abstractNum w:abstractNumId="7">
     <w:nsid w:val="FFFFFF83"/>
     <w:multiLevelType w:val="singleLevel"/>
     <w:tmpl w:val="F3546138"/>
@@ -6594,7 +6863,7 @@
       </w:rPr>
     </w:lvl>
   </w:abstractNum>
-  <w:abstractNum w:abstractNumId="8" w15:restartNumberingAfterBreak="0">
+  <w:abstractNum w:abstractNumId="8">
     <w:nsid w:val="FFFFFF88"/>
     <w:multiLevelType w:val="singleLevel"/>
     <w:tmpl w:val="B950C286"/>
@@ -6611,7 +6880,7 @@
       </w:pPr>
     </w:lvl>
   </w:abstractNum>
-  <w:abstractNum w:abstractNumId="9" w15:restartNumberingAfterBreak="0">
+  <w:abstractNum w:abstractNumId="9">
     <w:nsid w:val="FFFFFF89"/>
     <w:multiLevelType w:val="singleLevel"/>
     <w:tmpl w:val="CAF4A7C0"/>
@@ -6631,7 +6900,7 @@
       </w:rPr>
     </w:lvl>
   </w:abstractNum>
-  <w:abstractNum w:abstractNumId="10" w15:restartNumberingAfterBreak="0">
+  <w:abstractNum w:abstractNumId="10">
     <w:nsid w:val="FFFFFFFB"/>
     <w:multiLevelType w:val="multilevel"/>
     <w:tmpl w:val="04B0567C"/>
@@ -6752,7 +7021,7 @@
       </w:pPr>
     </w:lvl>
   </w:abstractNum>
-  <w:abstractNum w:abstractNumId="11" w15:restartNumberingAfterBreak="0">
+  <w:abstractNum w:abstractNumId="11">
     <w:nsid w:val="1856587E"/>
     <w:multiLevelType w:val="hybridMultilevel"/>
     <w:tmpl w:val="3F668FCA"/>
@@ -6892,7 +7161,7 @@
       </w:rPr>
     </w:lvl>
   </w:abstractNum>
-  <w:abstractNum w:abstractNumId="12" w15:restartNumberingAfterBreak="0">
+  <w:abstractNum w:abstractNumId="12">
     <w:nsid w:val="284C2298"/>
     <w:multiLevelType w:val="hybridMultilevel"/>
     <w:tmpl w:val="D5A6DB30"/>
@@ -7005,10 +7274,10 @@
       </w:rPr>
     </w:lvl>
   </w:abstractNum>
-  <w:abstractNum w:abstractNumId="13" w15:restartNumberingAfterBreak="0">
+  <w:abstractNum w:abstractNumId="13">
     <w:nsid w:val="3B821CC5"/>
     <w:multiLevelType w:val="hybridMultilevel"/>
-    <w:tmpl w:val="637E5F04"/>
+    <w:tmpl w:val="E4F06E66"/>
     <w:lvl w:ilvl="0" w:tplc="04070001">
       <w:start w:val="1"/>
       <w:numFmt w:val="bullet"/>
@@ -7118,7 +7387,120 @@
       </w:rPr>
     </w:lvl>
   </w:abstractNum>
-  <w:abstractNum w:abstractNumId="14" w15:restartNumberingAfterBreak="0">
+  <w:abstractNum w:abstractNumId="14">
+    <w:nsid w:val="3D9406D6"/>
+    <w:multiLevelType w:val="hybridMultilevel"/>
+    <w:tmpl w:val="FD4872E6"/>
+    <w:lvl w:ilvl="0" w:tplc="04070001">
+      <w:start w:val="1"/>
+      <w:numFmt w:val="bullet"/>
+      <w:lvlText w:val=""/>
+      <w:lvlJc w:val="left"/>
+      <w:pPr>
+        <w:ind w:left="1117" w:hanging="360"/>
+      </w:pPr>
+      <w:rPr>
+        <w:rFonts w:ascii="Symbol" w:hAnsi="Symbol" w:hint="default"/>
+      </w:rPr>
+    </w:lvl>
+    <w:lvl w:ilvl="1" w:tplc="04070003" w:tentative="1">
+      <w:start w:val="1"/>
+      <w:numFmt w:val="bullet"/>
+      <w:lvlText w:val="o"/>
+      <w:lvlJc w:val="left"/>
+      <w:pPr>
+        <w:ind w:left="1837" w:hanging="360"/>
+      </w:pPr>
+      <w:rPr>
+        <w:rFonts w:ascii="Courier New" w:hAnsi="Courier New" w:cs="Courier New" w:hint="default"/>
+      </w:rPr>
+    </w:lvl>
+    <w:lvl w:ilvl="2" w:tplc="04070005" w:tentative="1">
+      <w:start w:val="1"/>
+      <w:numFmt w:val="bullet"/>
+      <w:lvlText w:val=""/>
+      <w:lvlJc w:val="left"/>
+      <w:pPr>
+        <w:ind w:left="2557" w:hanging="360"/>
+      </w:pPr>
+      <w:rPr>
+        <w:rFonts w:ascii="Wingdings" w:hAnsi="Wingdings" w:hint="default"/>
+      </w:rPr>
+    </w:lvl>
+    <w:lvl w:ilvl="3" w:tplc="04070001" w:tentative="1">
+      <w:start w:val="1"/>
+      <w:numFmt w:val="bullet"/>
+      <w:lvlText w:val=""/>
+      <w:lvlJc w:val="left"/>
+      <w:pPr>
+        <w:ind w:left="3277" w:hanging="360"/>
+      </w:pPr>
+      <w:rPr>
+        <w:rFonts w:ascii="Symbol" w:hAnsi="Symbol" w:hint="default"/>
+      </w:rPr>
+    </w:lvl>
+    <w:lvl w:ilvl="4" w:tplc="04070003" w:tentative="1">
+      <w:start w:val="1"/>
+      <w:numFmt w:val="bullet"/>
+      <w:lvlText w:val="o"/>
+      <w:lvlJc w:val="left"/>
+      <w:pPr>
+        <w:ind w:left="3997" w:hanging="360"/>
+      </w:pPr>
+      <w:rPr>
+        <w:rFonts w:ascii="Courier New" w:hAnsi="Courier New" w:cs="Courier New" w:hint="default"/>
+      </w:rPr>
+    </w:lvl>
+    <w:lvl w:ilvl="5" w:tplc="04070005" w:tentative="1">
+      <w:start w:val="1"/>
+      <w:numFmt w:val="bullet"/>
+      <w:lvlText w:val=""/>
+      <w:lvlJc w:val="left"/>
+      <w:pPr>
+        <w:ind w:left="4717" w:hanging="360"/>
+      </w:pPr>
+      <w:rPr>
+        <w:rFonts w:ascii="Wingdings" w:hAnsi="Wingdings" w:hint="default"/>
+      </w:rPr>
+    </w:lvl>
+    <w:lvl w:ilvl="6" w:tplc="04070001" w:tentative="1">
+      <w:start w:val="1"/>
+      <w:numFmt w:val="bullet"/>
+      <w:lvlText w:val=""/>
+      <w:lvlJc w:val="left"/>
+      <w:pPr>
+        <w:ind w:left="5437" w:hanging="360"/>
+      </w:pPr>
+      <w:rPr>
+        <w:rFonts w:ascii="Symbol" w:hAnsi="Symbol" w:hint="default"/>
+      </w:rPr>
+    </w:lvl>
+    <w:lvl w:ilvl="7" w:tplc="04070003" w:tentative="1">
+      <w:start w:val="1"/>
+      <w:numFmt w:val="bullet"/>
+      <w:lvlText w:val="o"/>
+      <w:lvlJc w:val="left"/>
+      <w:pPr>
+        <w:ind w:left="6157" w:hanging="360"/>
+      </w:pPr>
+      <w:rPr>
+        <w:rFonts w:ascii="Courier New" w:hAnsi="Courier New" w:cs="Courier New" w:hint="default"/>
+      </w:rPr>
+    </w:lvl>
+    <w:lvl w:ilvl="8" w:tplc="04070005" w:tentative="1">
+      <w:start w:val="1"/>
+      <w:numFmt w:val="bullet"/>
+      <w:lvlText w:val=""/>
+      <w:lvlJc w:val="left"/>
+      <w:pPr>
+        <w:ind w:left="6877" w:hanging="360"/>
+      </w:pPr>
+      <w:rPr>
+        <w:rFonts w:ascii="Wingdings" w:hAnsi="Wingdings" w:hint="default"/>
+      </w:rPr>
+    </w:lvl>
+  </w:abstractNum>
+  <w:abstractNum w:abstractNumId="15">
     <w:nsid w:val="3DE67210"/>
     <w:multiLevelType w:val="hybridMultilevel"/>
     <w:tmpl w:val="576AF468"/>
@@ -7204,7 +7586,7 @@
       </w:pPr>
     </w:lvl>
   </w:abstractNum>
-  <w:abstractNum w:abstractNumId="15" w15:restartNumberingAfterBreak="0">
+  <w:abstractNum w:abstractNumId="16">
     <w:nsid w:val="3DF93C01"/>
     <w:multiLevelType w:val="multilevel"/>
     <w:tmpl w:val="44A62A82"/>
@@ -7317,7 +7699,7 @@
       </w:rPr>
     </w:lvl>
   </w:abstractNum>
-  <w:abstractNum w:abstractNumId="16" w15:restartNumberingAfterBreak="0">
+  <w:abstractNum w:abstractNumId="17">
     <w:nsid w:val="51043DED"/>
     <w:multiLevelType w:val="multilevel"/>
     <w:tmpl w:val="88E0644A"/>
@@ -7438,7 +7820,7 @@
       </w:rPr>
     </w:lvl>
   </w:abstractNum>
-  <w:abstractNum w:abstractNumId="17" w15:restartNumberingAfterBreak="0">
+  <w:abstractNum w:abstractNumId="18">
     <w:nsid w:val="5D5003C8"/>
     <w:multiLevelType w:val="hybridMultilevel"/>
     <w:tmpl w:val="8C82C9EE"/>
@@ -7551,7 +7933,7 @@
       </w:rPr>
     </w:lvl>
   </w:abstractNum>
-  <w:abstractNum w:abstractNumId="18" w15:restartNumberingAfterBreak="0">
+  <w:abstractNum w:abstractNumId="19">
     <w:nsid w:val="63D824DC"/>
     <w:multiLevelType w:val="multilevel"/>
     <w:tmpl w:val="0407001F"/>
@@ -7637,7 +8019,7 @@
       </w:pPr>
     </w:lvl>
   </w:abstractNum>
-  <w:abstractNum w:abstractNumId="19" w15:restartNumberingAfterBreak="0">
+  <w:abstractNum w:abstractNumId="20">
     <w:nsid w:val="695B04CD"/>
     <w:multiLevelType w:val="hybridMultilevel"/>
     <w:tmpl w:val="D0A02DC6"/>
@@ -7724,7 +8106,7 @@
     </w:lvl>
   </w:abstractNum>
   <w:num w:numId="1">
-    <w:abstractNumId w:val="16"/>
+    <w:abstractNumId w:val="17"/>
   </w:num>
   <w:num w:numId="2">
     <w:abstractNumId w:val="9"/>
@@ -7757,82 +8139,82 @@
     <w:abstractNumId w:val="0"/>
   </w:num>
   <w:num w:numId="12">
+    <w:abstractNumId w:val="17"/>
+  </w:num>
+  <w:num w:numId="13">
+    <w:abstractNumId w:val="17"/>
+  </w:num>
+  <w:num w:numId="14">
+    <w:abstractNumId w:val="17"/>
+  </w:num>
+  <w:num w:numId="15">
+    <w:abstractNumId w:val="17"/>
+  </w:num>
+  <w:num w:numId="16">
     <w:abstractNumId w:val="16"/>
   </w:num>
-  <w:num w:numId="13">
-    <w:abstractNumId w:val="16"/>
-  </w:num>
-  <w:num w:numId="14">
-    <w:abstractNumId w:val="16"/>
-  </w:num>
-  <w:num w:numId="15">
-    <w:abstractNumId w:val="16"/>
-  </w:num>
-  <w:num w:numId="16">
-    <w:abstractNumId w:val="15"/>
-  </w:num>
   <w:num w:numId="17">
-    <w:abstractNumId w:val="16"/>
+    <w:abstractNumId w:val="17"/>
   </w:num>
   <w:num w:numId="18">
-    <w:abstractNumId w:val="16"/>
+    <w:abstractNumId w:val="17"/>
   </w:num>
   <w:num w:numId="19">
-    <w:abstractNumId w:val="16"/>
+    <w:abstractNumId w:val="17"/>
   </w:num>
   <w:num w:numId="20">
-    <w:abstractNumId w:val="16"/>
+    <w:abstractNumId w:val="17"/>
   </w:num>
   <w:num w:numId="21">
+    <w:abstractNumId w:val="18"/>
+  </w:num>
+  <w:num w:numId="22">
     <w:abstractNumId w:val="17"/>
   </w:num>
-  <w:num w:numId="22">
-    <w:abstractNumId w:val="16"/>
-  </w:num>
   <w:num w:numId="23">
-    <w:abstractNumId w:val="16"/>
+    <w:abstractNumId w:val="17"/>
   </w:num>
   <w:num w:numId="24">
-    <w:abstractNumId w:val="16"/>
+    <w:abstractNumId w:val="17"/>
   </w:num>
   <w:num w:numId="25">
-    <w:abstractNumId w:val="16"/>
+    <w:abstractNumId w:val="17"/>
   </w:num>
   <w:num w:numId="26">
-    <w:abstractNumId w:val="16"/>
+    <w:abstractNumId w:val="17"/>
   </w:num>
   <w:num w:numId="27">
     <w:abstractNumId w:val="10"/>
   </w:num>
   <w:num w:numId="28">
-    <w:abstractNumId w:val="16"/>
+    <w:abstractNumId w:val="17"/>
   </w:num>
   <w:num w:numId="29">
-    <w:abstractNumId w:val="16"/>
+    <w:abstractNumId w:val="17"/>
   </w:num>
   <w:num w:numId="30">
-    <w:abstractNumId w:val="16"/>
+    <w:abstractNumId w:val="17"/>
   </w:num>
   <w:num w:numId="31">
-    <w:abstractNumId w:val="16"/>
+    <w:abstractNumId w:val="17"/>
   </w:num>
   <w:num w:numId="32">
     <w:abstractNumId w:val="11"/>
   </w:num>
   <w:num w:numId="33">
-    <w:abstractNumId w:val="16"/>
+    <w:abstractNumId w:val="17"/>
   </w:num>
   <w:num w:numId="34">
-    <w:abstractNumId w:val="16"/>
+    <w:abstractNumId w:val="17"/>
   </w:num>
   <w:num w:numId="35">
-    <w:abstractNumId w:val="14"/>
+    <w:abstractNumId w:val="15"/>
   </w:num>
   <w:num w:numId="36">
-    <w:abstractNumId w:val="18"/>
+    <w:abstractNumId w:val="19"/>
   </w:num>
   <w:num w:numId="37">
-    <w:abstractNumId w:val="19"/>
+    <w:abstractNumId w:val="20"/>
   </w:num>
   <w:num w:numId="38">
     <w:abstractNumId w:val="12"/>
@@ -7841,7 +8223,7 @@
     <w:abstractNumId w:val="13"/>
   </w:num>
   <w:num w:numId="40">
-    <w:abstractNumId w:val="16"/>
+    <w:abstractNumId w:val="17"/>
     <w:lvlOverride w:ilvl="0"/>
     <w:lvlOverride w:ilvl="1">
       <w:startOverride w:val="1"/>
@@ -7868,6 +8250,9 @@
       <w:startOverride w:val="1"/>
     </w:lvlOverride>
   </w:num>
+  <w:num w:numId="41">
+    <w:abstractNumId w:val="14"/>
+  </w:num>
 </w:numbering>
 </file>
 
@@ -7888,7 +8273,7 @@
       </w:pPr>
     </w:pPrDefault>
   </w:docDefaults>
-  <w:latentStyles w:defLockedState="0" w:defUIPriority="99" w:defSemiHidden="0" w:defUnhideWhenUsed="0" w:defQFormat="0" w:count="371">
+  <w:latentStyles w:defLockedState="0" w:defUIPriority="99" w:defSemiHidden="0" w:defUnhideWhenUsed="0" w:defQFormat="0" w:count="380">
     <w:lsdException w:name="Normal" w:uiPriority="0" w:qFormat="1"/>
     <w:lsdException w:name="heading 1" w:uiPriority="0" w:qFormat="1"/>
     <w:lsdException w:name="heading 2" w:semiHidden="1" w:uiPriority="0" w:unhideWhenUsed="1" w:qFormat="1"/>
@@ -8709,7 +9094,7 @@
       <w:ind w:left="442"/>
     </w:pPr>
   </w:style>
-  <w:style w:type="character" w:styleId="Hyperlink">
+  <w:style w:type="character" w:styleId="Link">
     <w:name w:val="Hyperlink"/>
     <w:basedOn w:val="Absatz-Standardschriftart"/>
     <w:uiPriority w:val="99"/>
@@ -8940,6 +9325,7 @@
       <w:spacing w:after="0" w:line="240" w:lineRule="auto"/>
     </w:pPr>
     <w:tblPr>
+      <w:tblInd w:w="0" w:type="dxa"/>
       <w:tblBorders>
         <w:top w:val="single" w:sz="4" w:space="0" w:color="auto"/>
         <w:left w:val="single" w:sz="4" w:space="0" w:color="auto"/>
@@ -8948,6 +9334,12 @@
         <w:insideH w:val="single" w:sz="4" w:space="0" w:color="auto"/>
         <w:insideV w:val="single" w:sz="4" w:space="0" w:color="auto"/>
       </w:tblBorders>
+      <w:tblCellMar>
+        <w:top w:w="0" w:type="dxa"/>
+        <w:left w:w="108" w:type="dxa"/>
+        <w:bottom w:w="0" w:type="dxa"/>
+        <w:right w:w="108" w:type="dxa"/>
+      </w:tblCellMar>
     </w:tblPr>
   </w:style>
   <w:style w:type="paragraph" w:customStyle="1" w:styleId="Abbildung">
@@ -9009,12 +9401,19 @@
     <w:tblPr>
       <w:tblStyleRowBandSize w:val="1"/>
       <w:tblStyleColBandSize w:val="1"/>
+      <w:tblInd w:w="0" w:type="dxa"/>
       <w:tblBorders>
         <w:top w:val="single" w:sz="8" w:space="0" w:color="000000" w:themeColor="text1"/>
         <w:left w:val="single" w:sz="8" w:space="0" w:color="000000" w:themeColor="text1"/>
         <w:bottom w:val="single" w:sz="8" w:space="0" w:color="000000" w:themeColor="text1"/>
         <w:right w:val="single" w:sz="8" w:space="0" w:color="000000" w:themeColor="text1"/>
       </w:tblBorders>
+      <w:tblCellMar>
+        <w:top w:w="0" w:type="dxa"/>
+        <w:left w:w="108" w:type="dxa"/>
+        <w:bottom w:w="0" w:type="dxa"/>
+        <w:right w:w="108" w:type="dxa"/>
+      </w:tblCellMar>
     </w:tblPr>
     <w:tblStylePr w:type="firstRow">
       <w:pPr>
@@ -9506,7 +9905,7 @@
 </file>
 
 <file path=customXml/itemProps1.xml><?xml version="1.0" encoding="utf-8"?>
-<ds:datastoreItem xmlns:ds="http://schemas.openxmlformats.org/officeDocument/2006/customXml" ds:itemID="{57F6E0AD-7A38-4393-BE52-7ACEB29A7B77}">
+<ds:datastoreItem xmlns:ds="http://schemas.openxmlformats.org/officeDocument/2006/customXml" ds:itemID="{2B05062E-A475-1E4A-9688-F38185C52A0B}">
   <ds:schemaRefs>
     <ds:schemaRef ds:uri="http://schemas.openxmlformats.org/officeDocument/2006/bibliography"/>
   </ds:schemaRefs>

</xml_diff>

<commit_message>
stunden hinzugefügt korrekturen am srs
</commit_message>
<xml_diff>
--- a/SRS/SRS_Redesin_RZ-Webseite.docx
+++ b/SRS/SRS_Redesin_RZ-Webseite.docx
@@ -1,6 +1,6 @@
 
 <file path=word/document.xml><?xml version="1.0" encoding="utf-8"?>
-<w:document xmlns:wpc="http://schemas.microsoft.com/office/word/2010/wordprocessingCanvas" xmlns:mo="http://schemas.microsoft.com/office/mac/office/2008/main" xmlns:mc="http://schemas.openxmlformats.org/markup-compatibility/2006" xmlns:mv="urn:schemas-microsoft-com:mac:vml" xmlns:o="urn:schemas-microsoft-com:office:office" xmlns:r="http://schemas.openxmlformats.org/officeDocument/2006/relationships" xmlns:m="http://schemas.openxmlformats.org/officeDocument/2006/math" xmlns:v="urn:schemas-microsoft-com:vml" xmlns:wp14="http://schemas.microsoft.com/office/word/2010/wordprocessingDrawing" xmlns:wp="http://schemas.openxmlformats.org/drawingml/2006/wordprocessingDrawing" xmlns:w10="urn:schemas-microsoft-com:office:word" xmlns:w="http://schemas.openxmlformats.org/wordprocessingml/2006/main" xmlns:w14="http://schemas.microsoft.com/office/word/2010/wordml" xmlns:w15="http://schemas.microsoft.com/office/word/2012/wordml" xmlns:wpg="http://schemas.microsoft.com/office/word/2010/wordprocessingGroup" xmlns:wpi="http://schemas.microsoft.com/office/word/2010/wordprocessingInk" xmlns:wne="http://schemas.microsoft.com/office/word/2006/wordml" xmlns:wps="http://schemas.microsoft.com/office/word/2010/wordprocessingShape" mc:Ignorable="w14 w15 wp14">
+<w:document xmlns:wpc="http://schemas.microsoft.com/office/word/2010/wordprocessingCanvas" xmlns:mc="http://schemas.openxmlformats.org/markup-compatibility/2006" xmlns:o="urn:schemas-microsoft-com:office:office" xmlns:r="http://schemas.openxmlformats.org/officeDocument/2006/relationships" xmlns:m="http://schemas.openxmlformats.org/officeDocument/2006/math" xmlns:v="urn:schemas-microsoft-com:vml" xmlns:wp14="http://schemas.microsoft.com/office/word/2010/wordprocessingDrawing" xmlns:wp="http://schemas.openxmlformats.org/drawingml/2006/wordprocessingDrawing" xmlns:w10="urn:schemas-microsoft-com:office:word" xmlns:w="http://schemas.openxmlformats.org/wordprocessingml/2006/main" xmlns:w14="http://schemas.microsoft.com/office/word/2010/wordml" xmlns:w15="http://schemas.microsoft.com/office/word/2012/wordml" xmlns:wpg="http://schemas.microsoft.com/office/word/2010/wordprocessingGroup" xmlns:wpi="http://schemas.microsoft.com/office/word/2010/wordprocessingInk" xmlns:wne="http://schemas.microsoft.com/office/word/2006/wordml" xmlns:wps="http://schemas.microsoft.com/office/word/2010/wordprocessingShape" mc:Ignorable="w14 w15 wp14">
   <w:body>
     <w:p>
       <w:pPr>
@@ -513,7 +513,10 @@
         </w:sectPr>
       </w:pPr>
       <w:r>
-        <w:t>Abgegeben am  15.07.2015</w:t>
+        <w:t xml:space="preserve">Abgegeben </w:t>
+      </w:r>
+      <w:r>
+        <w:t>am 15.07.2015</w:t>
       </w:r>
     </w:p>
     <w:p>
@@ -538,8 +541,8 @@
         <w:rPr>
           <w:rFonts w:asciiTheme="minorHAnsi" w:eastAsiaTheme="minorEastAsia" w:hAnsiTheme="minorHAnsi"/>
           <w:noProof/>
-          <w:szCs w:val="24"/>
-          <w:lang w:eastAsia="ja-JP"/>
+          <w:sz w:val="22"/>
+          <w:lang w:eastAsia="de-DE"/>
         </w:rPr>
       </w:pPr>
       <w:r>
@@ -560,10 +563,10 @@
         </w:rPr>
         <w:fldChar w:fldCharType="separate"/>
       </w:r>
-      <w:hyperlink w:anchor="_Toc424719876" w:history="1">
-        <w:r>
-          <w:rPr>
-            <w:rStyle w:val="Link"/>
+      <w:hyperlink w:anchor="_Toc424720199" w:history="1">
+        <w:r>
+          <w:rPr>
+            <w:rStyle w:val="Hyperlink"/>
             <w:rFonts w:ascii="Frutiger Next LT W1G" w:hAnsi="Frutiger Next LT W1G"/>
             <w:noProof/>
           </w:rPr>
@@ -573,14 +576,14 @@
           <w:rPr>
             <w:rFonts w:asciiTheme="minorHAnsi" w:eastAsiaTheme="minorEastAsia" w:hAnsiTheme="minorHAnsi"/>
             <w:noProof/>
-            <w:szCs w:val="24"/>
-            <w:lang w:eastAsia="ja-JP"/>
+            <w:sz w:val="22"/>
+            <w:lang w:eastAsia="de-DE"/>
           </w:rPr>
           <w:tab/>
         </w:r>
         <w:r>
           <w:rPr>
-            <w:rStyle w:val="Link"/>
+            <w:rStyle w:val="Hyperlink"/>
             <w:rFonts w:ascii="Frutiger Next LT W1G" w:hAnsi="Frutiger Next LT W1G"/>
             <w:noProof/>
           </w:rPr>
@@ -605,7 +608,7 @@
             <w:noProof/>
             <w:webHidden/>
           </w:rPr>
-          <w:instrText xml:space="preserve"> PAGEREF _Toc424719876 \h </w:instrText>
+          <w:instrText xml:space="preserve"> PAGEREF _Toc424720199 \h </w:instrText>
         </w:r>
         <w:r>
           <w:rPr>
@@ -642,14 +645,14 @@
         <w:rPr>
           <w:rFonts w:asciiTheme="minorHAnsi" w:eastAsiaTheme="minorEastAsia" w:hAnsiTheme="minorHAnsi"/>
           <w:noProof/>
-          <w:szCs w:val="24"/>
-          <w:lang w:eastAsia="ja-JP"/>
-        </w:rPr>
-      </w:pPr>
-      <w:hyperlink w:anchor="_Toc424719877" w:history="1">
-        <w:r>
-          <w:rPr>
-            <w:rStyle w:val="Link"/>
+          <w:sz w:val="22"/>
+          <w:lang w:eastAsia="de-DE"/>
+        </w:rPr>
+      </w:pPr>
+      <w:hyperlink w:anchor="_Toc424720200" w:history="1">
+        <w:r>
+          <w:rPr>
+            <w:rStyle w:val="Hyperlink"/>
             <w:rFonts w:ascii="Frutiger Next LT W1G" w:hAnsi="Frutiger Next LT W1G"/>
             <w:noProof/>
           </w:rPr>
@@ -659,14 +662,14 @@
           <w:rPr>
             <w:rFonts w:asciiTheme="minorHAnsi" w:eastAsiaTheme="minorEastAsia" w:hAnsiTheme="minorHAnsi"/>
             <w:noProof/>
-            <w:szCs w:val="24"/>
-            <w:lang w:eastAsia="ja-JP"/>
+            <w:sz w:val="22"/>
+            <w:lang w:eastAsia="de-DE"/>
           </w:rPr>
           <w:tab/>
         </w:r>
         <w:r>
           <w:rPr>
-            <w:rStyle w:val="Link"/>
+            <w:rStyle w:val="Hyperlink"/>
             <w:rFonts w:ascii="Frutiger Next LT W1G" w:hAnsi="Frutiger Next LT W1G"/>
             <w:noProof/>
           </w:rPr>
@@ -691,7 +694,7 @@
             <w:noProof/>
             <w:webHidden/>
           </w:rPr>
-          <w:instrText xml:space="preserve"> PAGEREF _Toc424719877 \h </w:instrText>
+          <w:instrText xml:space="preserve"> PAGEREF _Toc424720200 \h </w:instrText>
         </w:r>
         <w:r>
           <w:rPr>
@@ -726,21 +729,19 @@
       <w:pPr>
         <w:pStyle w:val="Verzeichnis2"/>
         <w:tabs>
-          <w:tab w:val="left" w:pos="960"/>
+          <w:tab w:val="left" w:pos="880"/>
           <w:tab w:val="right" w:leader="dot" w:pos="8493"/>
         </w:tabs>
         <w:rPr>
           <w:rFonts w:asciiTheme="minorHAnsi" w:eastAsiaTheme="minorEastAsia" w:hAnsiTheme="minorHAnsi"/>
           <w:noProof/>
-          <w:sz w:val="24"/>
-          <w:szCs w:val="24"/>
-          <w:lang w:eastAsia="ja-JP"/>
-        </w:rPr>
-      </w:pPr>
-      <w:hyperlink w:anchor="_Toc424719878" w:history="1">
-        <w:r>
-          <w:rPr>
-            <w:rStyle w:val="Link"/>
+          <w:lang w:eastAsia="de-DE"/>
+        </w:rPr>
+      </w:pPr>
+      <w:hyperlink w:anchor="_Toc424720201" w:history="1">
+        <w:r>
+          <w:rPr>
+            <w:rStyle w:val="Hyperlink"/>
             <w:noProof/>
           </w:rPr>
           <w:t>1.1</w:t>
@@ -749,15 +750,13 @@
           <w:rPr>
             <w:rFonts w:asciiTheme="minorHAnsi" w:eastAsiaTheme="minorEastAsia" w:hAnsiTheme="minorHAnsi"/>
             <w:noProof/>
-            <w:sz w:val="24"/>
-            <w:szCs w:val="24"/>
-            <w:lang w:eastAsia="ja-JP"/>
+            <w:lang w:eastAsia="de-DE"/>
           </w:rPr>
           <w:tab/>
         </w:r>
         <w:r>
           <w:rPr>
-            <w:rStyle w:val="Link"/>
+            <w:rStyle w:val="Hyperlink"/>
             <w:noProof/>
           </w:rPr>
           <w:t>Zweck des Dokuments</w:t>
@@ -781,7 +780,7 @@
             <w:noProof/>
             <w:webHidden/>
           </w:rPr>
-          <w:instrText xml:space="preserve"> PAGEREF _Toc424719878 \h </w:instrText>
+          <w:instrText xml:space="preserve"> PAGEREF _Toc424720201 \h </w:instrText>
         </w:r>
         <w:r>
           <w:rPr>
@@ -816,21 +815,19 @@
       <w:pPr>
         <w:pStyle w:val="Verzeichnis2"/>
         <w:tabs>
-          <w:tab w:val="left" w:pos="960"/>
+          <w:tab w:val="left" w:pos="880"/>
           <w:tab w:val="right" w:leader="dot" w:pos="8493"/>
         </w:tabs>
         <w:rPr>
           <w:rFonts w:asciiTheme="minorHAnsi" w:eastAsiaTheme="minorEastAsia" w:hAnsiTheme="minorHAnsi"/>
           <w:noProof/>
-          <w:sz w:val="24"/>
-          <w:szCs w:val="24"/>
-          <w:lang w:eastAsia="ja-JP"/>
-        </w:rPr>
-      </w:pPr>
-      <w:hyperlink w:anchor="_Toc424719879" w:history="1">
-        <w:r>
-          <w:rPr>
-            <w:rStyle w:val="Link"/>
+          <w:lang w:eastAsia="de-DE"/>
+        </w:rPr>
+      </w:pPr>
+      <w:hyperlink w:anchor="_Toc424720202" w:history="1">
+        <w:r>
+          <w:rPr>
+            <w:rStyle w:val="Hyperlink"/>
             <w:noProof/>
           </w:rPr>
           <w:t>1.2</w:t>
@@ -839,15 +836,13 @@
           <w:rPr>
             <w:rFonts w:asciiTheme="minorHAnsi" w:eastAsiaTheme="minorEastAsia" w:hAnsiTheme="minorHAnsi"/>
             <w:noProof/>
-            <w:sz w:val="24"/>
-            <w:szCs w:val="24"/>
-            <w:lang w:eastAsia="ja-JP"/>
+            <w:lang w:eastAsia="de-DE"/>
           </w:rPr>
           <w:tab/>
         </w:r>
         <w:r>
           <w:rPr>
-            <w:rStyle w:val="Link"/>
+            <w:rStyle w:val="Hyperlink"/>
             <w:noProof/>
           </w:rPr>
           <w:t>Projektumfang</w:t>
@@ -871,7 +866,7 @@
             <w:noProof/>
             <w:webHidden/>
           </w:rPr>
-          <w:instrText xml:space="preserve"> PAGEREF _Toc424719879 \h </w:instrText>
+          <w:instrText xml:space="preserve"> PAGEREF _Toc424720202 \h </w:instrText>
         </w:r>
         <w:r>
           <w:rPr>
@@ -906,21 +901,19 @@
       <w:pPr>
         <w:pStyle w:val="Verzeichnis2"/>
         <w:tabs>
-          <w:tab w:val="left" w:pos="960"/>
+          <w:tab w:val="left" w:pos="880"/>
           <w:tab w:val="right" w:leader="dot" w:pos="8493"/>
         </w:tabs>
         <w:rPr>
           <w:rFonts w:asciiTheme="minorHAnsi" w:eastAsiaTheme="minorEastAsia" w:hAnsiTheme="minorHAnsi"/>
           <w:noProof/>
-          <w:sz w:val="24"/>
-          <w:szCs w:val="24"/>
-          <w:lang w:eastAsia="ja-JP"/>
-        </w:rPr>
-      </w:pPr>
-      <w:hyperlink w:anchor="_Toc424719880" w:history="1">
-        <w:r>
-          <w:rPr>
-            <w:rStyle w:val="Link"/>
+          <w:lang w:eastAsia="de-DE"/>
+        </w:rPr>
+      </w:pPr>
+      <w:hyperlink w:anchor="_Toc424720203" w:history="1">
+        <w:r>
+          <w:rPr>
+            <w:rStyle w:val="Hyperlink"/>
             <w:noProof/>
           </w:rPr>
           <w:t>1.3</w:t>
@@ -929,15 +922,13 @@
           <w:rPr>
             <w:rFonts w:asciiTheme="minorHAnsi" w:eastAsiaTheme="minorEastAsia" w:hAnsiTheme="minorHAnsi"/>
             <w:noProof/>
-            <w:sz w:val="24"/>
-            <w:szCs w:val="24"/>
-            <w:lang w:eastAsia="ja-JP"/>
+            <w:lang w:eastAsia="de-DE"/>
           </w:rPr>
           <w:tab/>
         </w:r>
         <w:r>
           <w:rPr>
-            <w:rStyle w:val="Link"/>
+            <w:rStyle w:val="Hyperlink"/>
             <w:noProof/>
           </w:rPr>
           <w:t>Referenzen und Quellenangaben</w:t>
@@ -961,7 +952,7 @@
             <w:noProof/>
             <w:webHidden/>
           </w:rPr>
-          <w:instrText xml:space="preserve"> PAGEREF _Toc424719880 \h </w:instrText>
+          <w:instrText xml:space="preserve"> PAGEREF _Toc424720203 \h </w:instrText>
         </w:r>
         <w:r>
           <w:rPr>
@@ -996,21 +987,19 @@
       <w:pPr>
         <w:pStyle w:val="Verzeichnis2"/>
         <w:tabs>
-          <w:tab w:val="left" w:pos="960"/>
+          <w:tab w:val="left" w:pos="880"/>
           <w:tab w:val="right" w:leader="dot" w:pos="8493"/>
         </w:tabs>
         <w:rPr>
           <w:rFonts w:asciiTheme="minorHAnsi" w:eastAsiaTheme="minorEastAsia" w:hAnsiTheme="minorHAnsi"/>
           <w:noProof/>
-          <w:sz w:val="24"/>
-          <w:szCs w:val="24"/>
-          <w:lang w:eastAsia="ja-JP"/>
-        </w:rPr>
-      </w:pPr>
-      <w:hyperlink w:anchor="_Toc424719881" w:history="1">
-        <w:r>
-          <w:rPr>
-            <w:rStyle w:val="Link"/>
+          <w:lang w:eastAsia="de-DE"/>
+        </w:rPr>
+      </w:pPr>
+      <w:hyperlink w:anchor="_Toc424720204" w:history="1">
+        <w:r>
+          <w:rPr>
+            <w:rStyle w:val="Hyperlink"/>
             <w:noProof/>
           </w:rPr>
           <w:t>1.4</w:t>
@@ -1019,15 +1008,13 @@
           <w:rPr>
             <w:rFonts w:asciiTheme="minorHAnsi" w:eastAsiaTheme="minorEastAsia" w:hAnsiTheme="minorHAnsi"/>
             <w:noProof/>
-            <w:sz w:val="24"/>
-            <w:szCs w:val="24"/>
-            <w:lang w:eastAsia="ja-JP"/>
+            <w:lang w:eastAsia="de-DE"/>
           </w:rPr>
           <w:tab/>
         </w:r>
         <w:r>
           <w:rPr>
-            <w:rStyle w:val="Link"/>
+            <w:rStyle w:val="Hyperlink"/>
             <w:noProof/>
           </w:rPr>
           <w:t>Übersicht über das Dokument</w:t>
@@ -1051,7 +1038,7 @@
             <w:noProof/>
             <w:webHidden/>
           </w:rPr>
-          <w:instrText xml:space="preserve"> PAGEREF _Toc424719881 \h </w:instrText>
+          <w:instrText xml:space="preserve"> PAGEREF _Toc424720204 \h </w:instrText>
         </w:r>
         <w:r>
           <w:rPr>
@@ -1088,14 +1075,14 @@
         <w:rPr>
           <w:rFonts w:asciiTheme="minorHAnsi" w:eastAsiaTheme="minorEastAsia" w:hAnsiTheme="minorHAnsi"/>
           <w:noProof/>
-          <w:szCs w:val="24"/>
-          <w:lang w:eastAsia="ja-JP"/>
-        </w:rPr>
-      </w:pPr>
-      <w:hyperlink w:anchor="_Toc424719882" w:history="1">
-        <w:r>
-          <w:rPr>
-            <w:rStyle w:val="Link"/>
+          <w:sz w:val="22"/>
+          <w:lang w:eastAsia="de-DE"/>
+        </w:rPr>
+      </w:pPr>
+      <w:hyperlink w:anchor="_Toc424720205" w:history="1">
+        <w:r>
+          <w:rPr>
+            <w:rStyle w:val="Hyperlink"/>
             <w:rFonts w:ascii="Frutiger Next LT W1G" w:hAnsi="Frutiger Next LT W1G"/>
             <w:noProof/>
           </w:rPr>
@@ -1105,14 +1092,14 @@
           <w:rPr>
             <w:rFonts w:asciiTheme="minorHAnsi" w:eastAsiaTheme="minorEastAsia" w:hAnsiTheme="minorHAnsi"/>
             <w:noProof/>
-            <w:szCs w:val="24"/>
-            <w:lang w:eastAsia="ja-JP"/>
+            <w:sz w:val="22"/>
+            <w:lang w:eastAsia="de-DE"/>
           </w:rPr>
           <w:tab/>
         </w:r>
         <w:r>
           <w:rPr>
-            <w:rStyle w:val="Link"/>
+            <w:rStyle w:val="Hyperlink"/>
             <w:rFonts w:ascii="Frutiger Next LT W1G" w:hAnsi="Frutiger Next LT W1G"/>
             <w:noProof/>
           </w:rPr>
@@ -1137,7 +1124,7 @@
             <w:noProof/>
             <w:webHidden/>
           </w:rPr>
-          <w:instrText xml:space="preserve"> PAGEREF _Toc424719882 \h </w:instrText>
+          <w:instrText xml:space="preserve"> PAGEREF _Toc424720205 \h </w:instrText>
         </w:r>
         <w:r>
           <w:rPr>
@@ -1172,21 +1159,19 @@
       <w:pPr>
         <w:pStyle w:val="Verzeichnis2"/>
         <w:tabs>
-          <w:tab w:val="left" w:pos="960"/>
+          <w:tab w:val="left" w:pos="880"/>
           <w:tab w:val="right" w:leader="dot" w:pos="8493"/>
         </w:tabs>
         <w:rPr>
           <w:rFonts w:asciiTheme="minorHAnsi" w:eastAsiaTheme="minorEastAsia" w:hAnsiTheme="minorHAnsi"/>
           <w:noProof/>
-          <w:sz w:val="24"/>
-          <w:szCs w:val="24"/>
-          <w:lang w:eastAsia="ja-JP"/>
-        </w:rPr>
-      </w:pPr>
-      <w:hyperlink w:anchor="_Toc424719883" w:history="1">
-        <w:r>
-          <w:rPr>
-            <w:rStyle w:val="Link"/>
+          <w:lang w:eastAsia="de-DE"/>
+        </w:rPr>
+      </w:pPr>
+      <w:hyperlink w:anchor="_Toc424720206" w:history="1">
+        <w:r>
+          <w:rPr>
+            <w:rStyle w:val="Hyperlink"/>
             <w:noProof/>
           </w:rPr>
           <w:t>2.1</w:t>
@@ -1195,15 +1180,13 @@
           <w:rPr>
             <w:rFonts w:asciiTheme="minorHAnsi" w:eastAsiaTheme="minorEastAsia" w:hAnsiTheme="minorHAnsi"/>
             <w:noProof/>
-            <w:sz w:val="24"/>
-            <w:szCs w:val="24"/>
-            <w:lang w:eastAsia="ja-JP"/>
+            <w:lang w:eastAsia="de-DE"/>
           </w:rPr>
           <w:tab/>
         </w:r>
         <w:r>
           <w:rPr>
-            <w:rStyle w:val="Link"/>
+            <w:rStyle w:val="Hyperlink"/>
             <w:noProof/>
           </w:rPr>
           <w:t>Produktperspektive</w:t>
@@ -1227,7 +1210,7 @@
             <w:noProof/>
             <w:webHidden/>
           </w:rPr>
-          <w:instrText xml:space="preserve"> PAGEREF _Toc424719883 \h </w:instrText>
+          <w:instrText xml:space="preserve"> PAGEREF _Toc424720206 \h </w:instrText>
         </w:r>
         <w:r>
           <w:rPr>
@@ -1262,21 +1245,19 @@
       <w:pPr>
         <w:pStyle w:val="Verzeichnis2"/>
         <w:tabs>
-          <w:tab w:val="left" w:pos="960"/>
+          <w:tab w:val="left" w:pos="880"/>
           <w:tab w:val="right" w:leader="dot" w:pos="8493"/>
         </w:tabs>
         <w:rPr>
           <w:rFonts w:asciiTheme="minorHAnsi" w:eastAsiaTheme="minorEastAsia" w:hAnsiTheme="minorHAnsi"/>
           <w:noProof/>
-          <w:sz w:val="24"/>
-          <w:szCs w:val="24"/>
-          <w:lang w:eastAsia="ja-JP"/>
-        </w:rPr>
-      </w:pPr>
-      <w:hyperlink w:anchor="_Toc424719884" w:history="1">
-        <w:r>
-          <w:rPr>
-            <w:rStyle w:val="Link"/>
+          <w:lang w:eastAsia="de-DE"/>
+        </w:rPr>
+      </w:pPr>
+      <w:hyperlink w:anchor="_Toc424720207" w:history="1">
+        <w:r>
+          <w:rPr>
+            <w:rStyle w:val="Hyperlink"/>
             <w:noProof/>
           </w:rPr>
           <w:t>2.2</w:t>
@@ -1285,15 +1266,13 @@
           <w:rPr>
             <w:rFonts w:asciiTheme="minorHAnsi" w:eastAsiaTheme="minorEastAsia" w:hAnsiTheme="minorHAnsi"/>
             <w:noProof/>
-            <w:sz w:val="24"/>
-            <w:szCs w:val="24"/>
-            <w:lang w:eastAsia="ja-JP"/>
+            <w:lang w:eastAsia="de-DE"/>
           </w:rPr>
           <w:tab/>
         </w:r>
         <w:r>
           <w:rPr>
-            <w:rStyle w:val="Link"/>
+            <w:rStyle w:val="Hyperlink"/>
             <w:noProof/>
           </w:rPr>
           <w:t>Produktfunktionen</w:t>
@@ -1317,7 +1296,7 @@
             <w:noProof/>
             <w:webHidden/>
           </w:rPr>
-          <w:instrText xml:space="preserve"> PAGEREF _Toc424719884 \h </w:instrText>
+          <w:instrText xml:space="preserve"> PAGEREF _Toc424720207 \h </w:instrText>
         </w:r>
         <w:r>
           <w:rPr>
@@ -1352,21 +1331,19 @@
       <w:pPr>
         <w:pStyle w:val="Verzeichnis2"/>
         <w:tabs>
-          <w:tab w:val="left" w:pos="960"/>
+          <w:tab w:val="left" w:pos="880"/>
           <w:tab w:val="right" w:leader="dot" w:pos="8493"/>
         </w:tabs>
         <w:rPr>
           <w:rFonts w:asciiTheme="minorHAnsi" w:eastAsiaTheme="minorEastAsia" w:hAnsiTheme="minorHAnsi"/>
           <w:noProof/>
-          <w:sz w:val="24"/>
-          <w:szCs w:val="24"/>
-          <w:lang w:eastAsia="ja-JP"/>
-        </w:rPr>
-      </w:pPr>
-      <w:hyperlink w:anchor="_Toc424719885" w:history="1">
-        <w:r>
-          <w:rPr>
-            <w:rStyle w:val="Link"/>
+          <w:lang w:eastAsia="de-DE"/>
+        </w:rPr>
+      </w:pPr>
+      <w:hyperlink w:anchor="_Toc424720208" w:history="1">
+        <w:r>
+          <w:rPr>
+            <w:rStyle w:val="Hyperlink"/>
             <w:noProof/>
           </w:rPr>
           <w:t>2.3</w:t>
@@ -1375,15 +1352,13 @@
           <w:rPr>
             <w:rFonts w:asciiTheme="minorHAnsi" w:eastAsiaTheme="minorEastAsia" w:hAnsiTheme="minorHAnsi"/>
             <w:noProof/>
-            <w:sz w:val="24"/>
-            <w:szCs w:val="24"/>
-            <w:lang w:eastAsia="ja-JP"/>
+            <w:lang w:eastAsia="de-DE"/>
           </w:rPr>
           <w:tab/>
         </w:r>
         <w:r>
           <w:rPr>
-            <w:rStyle w:val="Link"/>
+            <w:rStyle w:val="Hyperlink"/>
             <w:noProof/>
           </w:rPr>
           <w:t>Benutzergruppen und Charakteristika</w:t>
@@ -1407,7 +1382,7 @@
             <w:noProof/>
             <w:webHidden/>
           </w:rPr>
-          <w:instrText xml:space="preserve"> PAGEREF _Toc424719885 \h </w:instrText>
+          <w:instrText xml:space="preserve"> PAGEREF _Toc424720208 \h </w:instrText>
         </w:r>
         <w:r>
           <w:rPr>
@@ -1442,21 +1417,19 @@
       <w:pPr>
         <w:pStyle w:val="Verzeichnis2"/>
         <w:tabs>
-          <w:tab w:val="left" w:pos="960"/>
+          <w:tab w:val="left" w:pos="880"/>
           <w:tab w:val="right" w:leader="dot" w:pos="8493"/>
         </w:tabs>
         <w:rPr>
           <w:rFonts w:asciiTheme="minorHAnsi" w:eastAsiaTheme="minorEastAsia" w:hAnsiTheme="minorHAnsi"/>
           <w:noProof/>
-          <w:sz w:val="24"/>
-          <w:szCs w:val="24"/>
-          <w:lang w:eastAsia="ja-JP"/>
-        </w:rPr>
-      </w:pPr>
-      <w:hyperlink w:anchor="_Toc424719886" w:history="1">
-        <w:r>
-          <w:rPr>
-            <w:rStyle w:val="Link"/>
+          <w:lang w:eastAsia="de-DE"/>
+        </w:rPr>
+      </w:pPr>
+      <w:hyperlink w:anchor="_Toc424720209" w:history="1">
+        <w:r>
+          <w:rPr>
+            <w:rStyle w:val="Hyperlink"/>
             <w:noProof/>
           </w:rPr>
           <w:t>2.4</w:t>
@@ -1465,15 +1438,13 @@
           <w:rPr>
             <w:rFonts w:asciiTheme="minorHAnsi" w:eastAsiaTheme="minorEastAsia" w:hAnsiTheme="minorHAnsi"/>
             <w:noProof/>
-            <w:sz w:val="24"/>
-            <w:szCs w:val="24"/>
-            <w:lang w:eastAsia="ja-JP"/>
+            <w:lang w:eastAsia="de-DE"/>
           </w:rPr>
           <w:tab/>
         </w:r>
         <w:r>
           <w:rPr>
-            <w:rStyle w:val="Link"/>
+            <w:rStyle w:val="Hyperlink"/>
             <w:noProof/>
           </w:rPr>
           <w:t>Zielplattform</w:t>
@@ -1497,7 +1468,7 @@
             <w:noProof/>
             <w:webHidden/>
           </w:rPr>
-          <w:instrText xml:space="preserve"> PAGEREF _Toc424719886 \h </w:instrText>
+          <w:instrText xml:space="preserve"> PAGEREF _Toc424720209 \h </w:instrText>
         </w:r>
         <w:r>
           <w:rPr>
@@ -1532,21 +1503,19 @@
       <w:pPr>
         <w:pStyle w:val="Verzeichnis2"/>
         <w:tabs>
-          <w:tab w:val="left" w:pos="960"/>
+          <w:tab w:val="left" w:pos="880"/>
           <w:tab w:val="right" w:leader="dot" w:pos="8493"/>
         </w:tabs>
         <w:rPr>
           <w:rFonts w:asciiTheme="minorHAnsi" w:eastAsiaTheme="minorEastAsia" w:hAnsiTheme="minorHAnsi"/>
           <w:noProof/>
-          <w:sz w:val="24"/>
-          <w:szCs w:val="24"/>
-          <w:lang w:eastAsia="ja-JP"/>
-        </w:rPr>
-      </w:pPr>
-      <w:hyperlink w:anchor="_Toc424719887" w:history="1">
-        <w:r>
-          <w:rPr>
-            <w:rStyle w:val="Link"/>
+          <w:lang w:eastAsia="de-DE"/>
+        </w:rPr>
+      </w:pPr>
+      <w:hyperlink w:anchor="_Toc424720210" w:history="1">
+        <w:r>
+          <w:rPr>
+            <w:rStyle w:val="Hyperlink"/>
             <w:noProof/>
           </w:rPr>
           <w:t>2.5</w:t>
@@ -1555,15 +1524,13 @@
           <w:rPr>
             <w:rFonts w:asciiTheme="minorHAnsi" w:eastAsiaTheme="minorEastAsia" w:hAnsiTheme="minorHAnsi"/>
             <w:noProof/>
-            <w:sz w:val="24"/>
-            <w:szCs w:val="24"/>
-            <w:lang w:eastAsia="ja-JP"/>
+            <w:lang w:eastAsia="de-DE"/>
           </w:rPr>
           <w:tab/>
         </w:r>
         <w:r>
           <w:rPr>
-            <w:rStyle w:val="Link"/>
+            <w:rStyle w:val="Hyperlink"/>
             <w:noProof/>
           </w:rPr>
           <w:t>Einschränkungen, Annahmen und Abhängigkeiten</w:t>
@@ -1587,7 +1554,7 @@
             <w:noProof/>
             <w:webHidden/>
           </w:rPr>
-          <w:instrText xml:space="preserve"> PAGEREF _Toc424719887 \h </w:instrText>
+          <w:instrText xml:space="preserve"> PAGEREF _Toc424720210 \h </w:instrText>
         </w:r>
         <w:r>
           <w:rPr>
@@ -1622,21 +1589,19 @@
       <w:pPr>
         <w:pStyle w:val="Verzeichnis2"/>
         <w:tabs>
-          <w:tab w:val="left" w:pos="960"/>
+          <w:tab w:val="left" w:pos="880"/>
           <w:tab w:val="right" w:leader="dot" w:pos="8493"/>
         </w:tabs>
         <w:rPr>
           <w:rFonts w:asciiTheme="minorHAnsi" w:eastAsiaTheme="minorEastAsia" w:hAnsiTheme="minorHAnsi"/>
           <w:noProof/>
-          <w:sz w:val="24"/>
-          <w:szCs w:val="24"/>
-          <w:lang w:eastAsia="ja-JP"/>
-        </w:rPr>
-      </w:pPr>
-      <w:hyperlink w:anchor="_Toc424719888" w:history="1">
-        <w:r>
-          <w:rPr>
-            <w:rStyle w:val="Link"/>
+          <w:lang w:eastAsia="de-DE"/>
+        </w:rPr>
+      </w:pPr>
+      <w:hyperlink w:anchor="_Toc424720211" w:history="1">
+        <w:r>
+          <w:rPr>
+            <w:rStyle w:val="Hyperlink"/>
             <w:noProof/>
           </w:rPr>
           <w:t>2.6</w:t>
@@ -1645,15 +1610,13 @@
           <w:rPr>
             <w:rFonts w:asciiTheme="minorHAnsi" w:eastAsiaTheme="minorEastAsia" w:hAnsiTheme="minorHAnsi"/>
             <w:noProof/>
-            <w:sz w:val="24"/>
-            <w:szCs w:val="24"/>
-            <w:lang w:eastAsia="ja-JP"/>
+            <w:lang w:eastAsia="de-DE"/>
           </w:rPr>
           <w:tab/>
         </w:r>
         <w:r>
           <w:rPr>
-            <w:rStyle w:val="Link"/>
+            <w:rStyle w:val="Hyperlink"/>
             <w:noProof/>
           </w:rPr>
           <w:t>Dokumentation</w:t>
@@ -1677,7 +1640,7 @@
             <w:noProof/>
             <w:webHidden/>
           </w:rPr>
-          <w:instrText xml:space="preserve"> PAGEREF _Toc424719888 \h </w:instrText>
+          <w:instrText xml:space="preserve"> PAGEREF _Toc424720211 \h </w:instrText>
         </w:r>
         <w:r>
           <w:rPr>
@@ -1714,14 +1677,14 @@
         <w:rPr>
           <w:rFonts w:asciiTheme="minorHAnsi" w:eastAsiaTheme="minorEastAsia" w:hAnsiTheme="minorHAnsi"/>
           <w:noProof/>
-          <w:szCs w:val="24"/>
-          <w:lang w:eastAsia="ja-JP"/>
-        </w:rPr>
-      </w:pPr>
-      <w:hyperlink w:anchor="_Toc424719889" w:history="1">
-        <w:r>
-          <w:rPr>
-            <w:rStyle w:val="Link"/>
+          <w:sz w:val="22"/>
+          <w:lang w:eastAsia="de-DE"/>
+        </w:rPr>
+      </w:pPr>
+      <w:hyperlink w:anchor="_Toc424720212" w:history="1">
+        <w:r>
+          <w:rPr>
+            <w:rStyle w:val="Hyperlink"/>
             <w:rFonts w:ascii="Frutiger Next LT W1G" w:hAnsi="Frutiger Next LT W1G"/>
             <w:noProof/>
           </w:rPr>
@@ -1731,14 +1694,14 @@
           <w:rPr>
             <w:rFonts w:asciiTheme="minorHAnsi" w:eastAsiaTheme="minorEastAsia" w:hAnsiTheme="minorHAnsi"/>
             <w:noProof/>
-            <w:szCs w:val="24"/>
-            <w:lang w:eastAsia="ja-JP"/>
+            <w:sz w:val="22"/>
+            <w:lang w:eastAsia="de-DE"/>
           </w:rPr>
           <w:tab/>
         </w:r>
         <w:r>
           <w:rPr>
-            <w:rStyle w:val="Link"/>
+            <w:rStyle w:val="Hyperlink"/>
             <w:rFonts w:ascii="Frutiger Next LT W1G" w:hAnsi="Frutiger Next LT W1G"/>
             <w:noProof/>
           </w:rPr>
@@ -1763,7 +1726,7 @@
             <w:noProof/>
             <w:webHidden/>
           </w:rPr>
-          <w:instrText xml:space="preserve"> PAGEREF _Toc424719889 \h </w:instrText>
+          <w:instrText xml:space="preserve"> PAGEREF _Toc424720212 \h </w:instrText>
         </w:r>
         <w:r>
           <w:rPr>
@@ -1798,21 +1761,19 @@
       <w:pPr>
         <w:pStyle w:val="Verzeichnis2"/>
         <w:tabs>
-          <w:tab w:val="left" w:pos="960"/>
+          <w:tab w:val="left" w:pos="880"/>
           <w:tab w:val="right" w:leader="dot" w:pos="8493"/>
         </w:tabs>
         <w:rPr>
           <w:rFonts w:asciiTheme="minorHAnsi" w:eastAsiaTheme="minorEastAsia" w:hAnsiTheme="minorHAnsi"/>
           <w:noProof/>
-          <w:sz w:val="24"/>
-          <w:szCs w:val="24"/>
-          <w:lang w:eastAsia="ja-JP"/>
-        </w:rPr>
-      </w:pPr>
-      <w:hyperlink w:anchor="_Toc424719890" w:history="1">
-        <w:r>
-          <w:rPr>
-            <w:rStyle w:val="Link"/>
+          <w:lang w:eastAsia="de-DE"/>
+        </w:rPr>
+      </w:pPr>
+      <w:hyperlink w:anchor="_Toc424720213" w:history="1">
+        <w:r>
+          <w:rPr>
+            <w:rStyle w:val="Hyperlink"/>
             <w:noProof/>
           </w:rPr>
           <w:t>3.1</w:t>
@@ -1821,15 +1782,13 @@
           <w:rPr>
             <w:rFonts w:asciiTheme="minorHAnsi" w:eastAsiaTheme="minorEastAsia" w:hAnsiTheme="minorHAnsi"/>
             <w:noProof/>
-            <w:sz w:val="24"/>
-            <w:szCs w:val="24"/>
-            <w:lang w:eastAsia="ja-JP"/>
+            <w:lang w:eastAsia="de-DE"/>
           </w:rPr>
           <w:tab/>
         </w:r>
         <w:r>
           <w:rPr>
-            <w:rStyle w:val="Link"/>
+            <w:rStyle w:val="Hyperlink"/>
             <w:noProof/>
           </w:rPr>
           <w:t>Ist-Analyse</w:t>
@@ -1853,7 +1812,7 @@
             <w:noProof/>
             <w:webHidden/>
           </w:rPr>
-          <w:instrText xml:space="preserve"> PAGEREF _Toc424719890 \h </w:instrText>
+          <w:instrText xml:space="preserve"> PAGEREF _Toc424720213 \h </w:instrText>
         </w:r>
         <w:r>
           <w:rPr>
@@ -1888,21 +1847,19 @@
       <w:pPr>
         <w:pStyle w:val="Verzeichnis3"/>
         <w:tabs>
-          <w:tab w:val="left" w:pos="1200"/>
+          <w:tab w:val="left" w:pos="1100"/>
           <w:tab w:val="right" w:leader="dot" w:pos="8493"/>
         </w:tabs>
         <w:rPr>
           <w:rFonts w:asciiTheme="minorHAnsi" w:eastAsiaTheme="minorEastAsia" w:hAnsiTheme="minorHAnsi"/>
           <w:noProof/>
-          <w:sz w:val="24"/>
-          <w:szCs w:val="24"/>
-          <w:lang w:eastAsia="ja-JP"/>
-        </w:rPr>
-      </w:pPr>
-      <w:hyperlink w:anchor="_Toc424719891" w:history="1">
-        <w:r>
-          <w:rPr>
-            <w:rStyle w:val="Link"/>
+          <w:lang w:eastAsia="de-DE"/>
+        </w:rPr>
+      </w:pPr>
+      <w:hyperlink w:anchor="_Toc424720214" w:history="1">
+        <w:r>
+          <w:rPr>
+            <w:rStyle w:val="Hyperlink"/>
             <w:noProof/>
           </w:rPr>
           <w:t>3.1.1</w:t>
@@ -1911,15 +1868,13 @@
           <w:rPr>
             <w:rFonts w:asciiTheme="minorHAnsi" w:eastAsiaTheme="minorEastAsia" w:hAnsiTheme="minorHAnsi"/>
             <w:noProof/>
-            <w:sz w:val="24"/>
-            <w:szCs w:val="24"/>
-            <w:lang w:eastAsia="ja-JP"/>
+            <w:lang w:eastAsia="de-DE"/>
           </w:rPr>
           <w:tab/>
         </w:r>
         <w:r>
           <w:rPr>
-            <w:rStyle w:val="Link"/>
+            <w:rStyle w:val="Hyperlink"/>
             <w:noProof/>
           </w:rPr>
           <w:t>Piwik und Log-Daten Analyse</w:t>
@@ -1943,7 +1898,7 @@
             <w:noProof/>
             <w:webHidden/>
           </w:rPr>
-          <w:instrText xml:space="preserve"> PAGEREF _Toc424719891 \h </w:instrText>
+          <w:instrText xml:space="preserve"> PAGEREF _Toc424720214 \h </w:instrText>
         </w:r>
         <w:r>
           <w:rPr>
@@ -1978,21 +1933,19 @@
       <w:pPr>
         <w:pStyle w:val="Verzeichnis3"/>
         <w:tabs>
-          <w:tab w:val="left" w:pos="1200"/>
+          <w:tab w:val="left" w:pos="1100"/>
           <w:tab w:val="right" w:leader="dot" w:pos="8493"/>
         </w:tabs>
         <w:rPr>
           <w:rFonts w:asciiTheme="minorHAnsi" w:eastAsiaTheme="minorEastAsia" w:hAnsiTheme="minorHAnsi"/>
           <w:noProof/>
-          <w:sz w:val="24"/>
-          <w:szCs w:val="24"/>
-          <w:lang w:eastAsia="ja-JP"/>
-        </w:rPr>
-      </w:pPr>
-      <w:hyperlink w:anchor="_Toc424719892" w:history="1">
-        <w:r>
-          <w:rPr>
-            <w:rStyle w:val="Link"/>
+          <w:lang w:eastAsia="de-DE"/>
+        </w:rPr>
+      </w:pPr>
+      <w:hyperlink w:anchor="_Toc424720215" w:history="1">
+        <w:r>
+          <w:rPr>
+            <w:rStyle w:val="Hyperlink"/>
             <w:noProof/>
           </w:rPr>
           <w:t>3.1.2</w:t>
@@ -2001,15 +1954,13 @@
           <w:rPr>
             <w:rFonts w:asciiTheme="minorHAnsi" w:eastAsiaTheme="minorEastAsia" w:hAnsiTheme="minorHAnsi"/>
             <w:noProof/>
-            <w:sz w:val="24"/>
-            <w:szCs w:val="24"/>
-            <w:lang w:eastAsia="ja-JP"/>
+            <w:lang w:eastAsia="de-DE"/>
           </w:rPr>
           <w:tab/>
         </w:r>
         <w:r>
           <w:rPr>
-            <w:rStyle w:val="Link"/>
+            <w:rStyle w:val="Hyperlink"/>
             <w:noProof/>
           </w:rPr>
           <w:t>Contextual Inquiry</w:t>
@@ -2033,7 +1984,7 @@
             <w:noProof/>
             <w:webHidden/>
           </w:rPr>
-          <w:instrText xml:space="preserve"> PAGEREF _Toc424719892 \h </w:instrText>
+          <w:instrText xml:space="preserve"> PAGEREF _Toc424720215 \h </w:instrText>
         </w:r>
         <w:r>
           <w:rPr>
@@ -2068,21 +2019,19 @@
       <w:pPr>
         <w:pStyle w:val="Verzeichnis3"/>
         <w:tabs>
-          <w:tab w:val="left" w:pos="1200"/>
+          <w:tab w:val="left" w:pos="1100"/>
           <w:tab w:val="right" w:leader="dot" w:pos="8493"/>
         </w:tabs>
         <w:rPr>
           <w:rFonts w:asciiTheme="minorHAnsi" w:eastAsiaTheme="minorEastAsia" w:hAnsiTheme="minorHAnsi"/>
           <w:noProof/>
-          <w:sz w:val="24"/>
-          <w:szCs w:val="24"/>
-          <w:lang w:eastAsia="ja-JP"/>
-        </w:rPr>
-      </w:pPr>
-      <w:hyperlink w:anchor="_Toc424719893" w:history="1">
-        <w:r>
-          <w:rPr>
-            <w:rStyle w:val="Link"/>
+          <w:lang w:eastAsia="de-DE"/>
+        </w:rPr>
+      </w:pPr>
+      <w:hyperlink w:anchor="_Toc424720216" w:history="1">
+        <w:r>
+          <w:rPr>
+            <w:rStyle w:val="Hyperlink"/>
             <w:noProof/>
           </w:rPr>
           <w:t>3.1.3</w:t>
@@ -2091,15 +2040,13 @@
           <w:rPr>
             <w:rFonts w:asciiTheme="minorHAnsi" w:eastAsiaTheme="minorEastAsia" w:hAnsiTheme="minorHAnsi"/>
             <w:noProof/>
-            <w:sz w:val="24"/>
-            <w:szCs w:val="24"/>
-            <w:lang w:eastAsia="ja-JP"/>
+            <w:lang w:eastAsia="de-DE"/>
           </w:rPr>
           <w:tab/>
         </w:r>
         <w:r>
           <w:rPr>
-            <w:rStyle w:val="Link"/>
+            <w:rStyle w:val="Hyperlink"/>
             <w:noProof/>
           </w:rPr>
           <w:t>Content Analyse</w:t>
@@ -2123,7 +2070,7 @@
             <w:noProof/>
             <w:webHidden/>
           </w:rPr>
-          <w:instrText xml:space="preserve"> PAGEREF _Toc424719893 \h </w:instrText>
+          <w:instrText xml:space="preserve"> PAGEREF _Toc424720216 \h </w:instrText>
         </w:r>
         <w:r>
           <w:rPr>
@@ -2158,21 +2105,19 @@
       <w:pPr>
         <w:pStyle w:val="Verzeichnis2"/>
         <w:tabs>
-          <w:tab w:val="left" w:pos="960"/>
+          <w:tab w:val="left" w:pos="880"/>
           <w:tab w:val="right" w:leader="dot" w:pos="8493"/>
         </w:tabs>
         <w:rPr>
           <w:rFonts w:asciiTheme="minorHAnsi" w:eastAsiaTheme="minorEastAsia" w:hAnsiTheme="minorHAnsi"/>
           <w:noProof/>
-          <w:sz w:val="24"/>
-          <w:szCs w:val="24"/>
-          <w:lang w:eastAsia="ja-JP"/>
-        </w:rPr>
-      </w:pPr>
-      <w:hyperlink w:anchor="_Toc424719894" w:history="1">
-        <w:r>
-          <w:rPr>
-            <w:rStyle w:val="Link"/>
+          <w:lang w:eastAsia="de-DE"/>
+        </w:rPr>
+      </w:pPr>
+      <w:hyperlink w:anchor="_Toc424720217" w:history="1">
+        <w:r>
+          <w:rPr>
+            <w:rStyle w:val="Hyperlink"/>
             <w:noProof/>
           </w:rPr>
           <w:t>3.2</w:t>
@@ -2181,15 +2126,13 @@
           <w:rPr>
             <w:rFonts w:asciiTheme="minorHAnsi" w:eastAsiaTheme="minorEastAsia" w:hAnsiTheme="minorHAnsi"/>
             <w:noProof/>
-            <w:sz w:val="24"/>
-            <w:szCs w:val="24"/>
-            <w:lang w:eastAsia="ja-JP"/>
+            <w:lang w:eastAsia="de-DE"/>
           </w:rPr>
           <w:tab/>
         </w:r>
         <w:r>
           <w:rPr>
-            <w:rStyle w:val="Link"/>
+            <w:rStyle w:val="Hyperlink"/>
             <w:noProof/>
           </w:rPr>
           <w:t>Anforderungsanalyse</w:t>
@@ -2213,7 +2156,7 @@
             <w:noProof/>
             <w:webHidden/>
           </w:rPr>
-          <w:instrText xml:space="preserve"> PAGEREF _Toc424719894 \h </w:instrText>
+          <w:instrText xml:space="preserve"> PAGEREF _Toc424720217 \h </w:instrText>
         </w:r>
         <w:r>
           <w:rPr>
@@ -2248,21 +2191,19 @@
       <w:pPr>
         <w:pStyle w:val="Verzeichnis3"/>
         <w:tabs>
-          <w:tab w:val="left" w:pos="1200"/>
+          <w:tab w:val="left" w:pos="1100"/>
           <w:tab w:val="right" w:leader="dot" w:pos="8493"/>
         </w:tabs>
         <w:rPr>
           <w:rFonts w:asciiTheme="minorHAnsi" w:eastAsiaTheme="minorEastAsia" w:hAnsiTheme="minorHAnsi"/>
           <w:noProof/>
-          <w:sz w:val="24"/>
-          <w:szCs w:val="24"/>
-          <w:lang w:eastAsia="ja-JP"/>
-        </w:rPr>
-      </w:pPr>
-      <w:hyperlink w:anchor="_Toc424719895" w:history="1">
-        <w:r>
-          <w:rPr>
-            <w:rStyle w:val="Link"/>
+          <w:lang w:eastAsia="de-DE"/>
+        </w:rPr>
+      </w:pPr>
+      <w:hyperlink w:anchor="_Toc424720218" w:history="1">
+        <w:r>
+          <w:rPr>
+            <w:rStyle w:val="Hyperlink"/>
             <w:noProof/>
           </w:rPr>
           <w:t>3.2.1</w:t>
@@ -2271,15 +2212,13 @@
           <w:rPr>
             <w:rFonts w:asciiTheme="minorHAnsi" w:eastAsiaTheme="minorEastAsia" w:hAnsiTheme="minorHAnsi"/>
             <w:noProof/>
-            <w:sz w:val="24"/>
-            <w:szCs w:val="24"/>
-            <w:lang w:eastAsia="ja-JP"/>
+            <w:lang w:eastAsia="de-DE"/>
           </w:rPr>
           <w:tab/>
         </w:r>
         <w:r>
           <w:rPr>
-            <w:rStyle w:val="Link"/>
+            <w:rStyle w:val="Hyperlink"/>
             <w:noProof/>
           </w:rPr>
           <w:t>Card Sorting</w:t>
@@ -2303,7 +2242,7 @@
             <w:noProof/>
             <w:webHidden/>
           </w:rPr>
-          <w:instrText xml:space="preserve"> PAGEREF _Toc424719895 \h </w:instrText>
+          <w:instrText xml:space="preserve"> PAGEREF _Toc424720218 \h </w:instrText>
         </w:r>
         <w:r>
           <w:rPr>
@@ -2338,21 +2277,19 @@
       <w:pPr>
         <w:pStyle w:val="Verzeichnis3"/>
         <w:tabs>
-          <w:tab w:val="left" w:pos="1200"/>
+          <w:tab w:val="left" w:pos="1320"/>
           <w:tab w:val="right" w:leader="dot" w:pos="8493"/>
         </w:tabs>
         <w:rPr>
           <w:rFonts w:asciiTheme="minorHAnsi" w:eastAsiaTheme="minorEastAsia" w:hAnsiTheme="minorHAnsi"/>
           <w:noProof/>
-          <w:sz w:val="24"/>
-          <w:szCs w:val="24"/>
-          <w:lang w:eastAsia="ja-JP"/>
-        </w:rPr>
-      </w:pPr>
-      <w:hyperlink w:anchor="_Toc424719896" w:history="1">
-        <w:r>
-          <w:rPr>
-            <w:rStyle w:val="Link"/>
+          <w:lang w:eastAsia="de-DE"/>
+        </w:rPr>
+      </w:pPr>
+      <w:hyperlink w:anchor="_Toc424720219" w:history="1">
+        <w:r>
+          <w:rPr>
+            <w:rStyle w:val="Hyperlink"/>
             <w:noProof/>
           </w:rPr>
           <w:t>3.2.2</w:t>
@@ -2361,15 +2298,13 @@
           <w:rPr>
             <w:rFonts w:asciiTheme="minorHAnsi" w:eastAsiaTheme="minorEastAsia" w:hAnsiTheme="minorHAnsi"/>
             <w:noProof/>
-            <w:sz w:val="24"/>
-            <w:szCs w:val="24"/>
-            <w:lang w:eastAsia="ja-JP"/>
+            <w:lang w:eastAsia="de-DE"/>
           </w:rPr>
           <w:tab/>
         </w:r>
         <w:r>
           <w:rPr>
-            <w:rStyle w:val="Link"/>
+            <w:rStyle w:val="Hyperlink"/>
             <w:noProof/>
           </w:rPr>
           <w:t>Fragebogen</w:t>
@@ -2393,7 +2328,7 @@
             <w:noProof/>
             <w:webHidden/>
           </w:rPr>
-          <w:instrText xml:space="preserve"> PAGEREF _Toc424719896 \h </w:instrText>
+          <w:instrText xml:space="preserve"> PAGEREF _Toc424720219 \h </w:instrText>
         </w:r>
         <w:r>
           <w:rPr>
@@ -2428,21 +2363,19 @@
       <w:pPr>
         <w:pStyle w:val="Verzeichnis3"/>
         <w:tabs>
-          <w:tab w:val="left" w:pos="1200"/>
+          <w:tab w:val="left" w:pos="1100"/>
           <w:tab w:val="right" w:leader="dot" w:pos="8493"/>
         </w:tabs>
         <w:rPr>
           <w:rFonts w:asciiTheme="minorHAnsi" w:eastAsiaTheme="minorEastAsia" w:hAnsiTheme="minorHAnsi"/>
           <w:noProof/>
-          <w:sz w:val="24"/>
-          <w:szCs w:val="24"/>
-          <w:lang w:eastAsia="ja-JP"/>
-        </w:rPr>
-      </w:pPr>
-      <w:hyperlink w:anchor="_Toc424719897" w:history="1">
-        <w:r>
-          <w:rPr>
-            <w:rStyle w:val="Link"/>
+          <w:lang w:eastAsia="de-DE"/>
+        </w:rPr>
+      </w:pPr>
+      <w:hyperlink w:anchor="_Toc424720220" w:history="1">
+        <w:r>
+          <w:rPr>
+            <w:rStyle w:val="Hyperlink"/>
             <w:noProof/>
           </w:rPr>
           <w:t>3.2.3</w:t>
@@ -2451,15 +2384,13 @@
           <w:rPr>
             <w:rFonts w:asciiTheme="minorHAnsi" w:eastAsiaTheme="minorEastAsia" w:hAnsiTheme="minorHAnsi"/>
             <w:noProof/>
-            <w:sz w:val="24"/>
-            <w:szCs w:val="24"/>
-            <w:lang w:eastAsia="ja-JP"/>
+            <w:lang w:eastAsia="de-DE"/>
           </w:rPr>
           <w:tab/>
         </w:r>
         <w:r>
           <w:rPr>
-            <w:rStyle w:val="Link"/>
+            <w:rStyle w:val="Hyperlink"/>
             <w:noProof/>
           </w:rPr>
           <w:t>Personas und Szenarien</w:t>
@@ -2483,7 +2414,7 @@
             <w:noProof/>
             <w:webHidden/>
           </w:rPr>
-          <w:instrText xml:space="preserve"> PAGEREF _Toc424719897 \h </w:instrText>
+          <w:instrText xml:space="preserve"> PAGEREF _Toc424720220 \h </w:instrText>
         </w:r>
         <w:r>
           <w:rPr>
@@ -2518,21 +2449,19 @@
       <w:pPr>
         <w:pStyle w:val="Verzeichnis3"/>
         <w:tabs>
-          <w:tab w:val="left" w:pos="1200"/>
+          <w:tab w:val="left" w:pos="1320"/>
           <w:tab w:val="right" w:leader="dot" w:pos="8493"/>
         </w:tabs>
         <w:rPr>
           <w:rFonts w:asciiTheme="minorHAnsi" w:eastAsiaTheme="minorEastAsia" w:hAnsiTheme="minorHAnsi"/>
           <w:noProof/>
-          <w:sz w:val="24"/>
-          <w:szCs w:val="24"/>
-          <w:lang w:eastAsia="ja-JP"/>
-        </w:rPr>
-      </w:pPr>
-      <w:hyperlink w:anchor="_Toc424719898" w:history="1">
-        <w:r>
-          <w:rPr>
-            <w:rStyle w:val="Link"/>
+          <w:lang w:eastAsia="de-DE"/>
+        </w:rPr>
+      </w:pPr>
+      <w:hyperlink w:anchor="_Toc424720221" w:history="1">
+        <w:r>
+          <w:rPr>
+            <w:rStyle w:val="Hyperlink"/>
             <w:noProof/>
           </w:rPr>
           <w:t>3.2.4</w:t>
@@ -2541,15 +2470,13 @@
           <w:rPr>
             <w:rFonts w:asciiTheme="minorHAnsi" w:eastAsiaTheme="minorEastAsia" w:hAnsiTheme="minorHAnsi"/>
             <w:noProof/>
-            <w:sz w:val="24"/>
-            <w:szCs w:val="24"/>
-            <w:lang w:eastAsia="ja-JP"/>
+            <w:lang w:eastAsia="de-DE"/>
           </w:rPr>
           <w:tab/>
         </w:r>
         <w:r>
           <w:rPr>
-            <w:rStyle w:val="Link"/>
+            <w:rStyle w:val="Hyperlink"/>
             <w:noProof/>
           </w:rPr>
           <w:t>Prototypen</w:t>
@@ -2573,7 +2500,7 @@
             <w:noProof/>
             <w:webHidden/>
           </w:rPr>
-          <w:instrText xml:space="preserve"> PAGEREF _Toc424719898 \h </w:instrText>
+          <w:instrText xml:space="preserve"> PAGEREF _Toc424720221 \h </w:instrText>
         </w:r>
         <w:r>
           <w:rPr>
@@ -2610,14 +2537,14 @@
         <w:rPr>
           <w:rFonts w:asciiTheme="minorHAnsi" w:eastAsiaTheme="minorEastAsia" w:hAnsiTheme="minorHAnsi"/>
           <w:noProof/>
-          <w:szCs w:val="24"/>
-          <w:lang w:eastAsia="ja-JP"/>
-        </w:rPr>
-      </w:pPr>
-      <w:hyperlink w:anchor="_Toc424719899" w:history="1">
-        <w:r>
-          <w:rPr>
-            <w:rStyle w:val="Link"/>
+          <w:sz w:val="22"/>
+          <w:lang w:eastAsia="de-DE"/>
+        </w:rPr>
+      </w:pPr>
+      <w:hyperlink w:anchor="_Toc424720222" w:history="1">
+        <w:r>
+          <w:rPr>
+            <w:rStyle w:val="Hyperlink"/>
             <w:rFonts w:ascii="Frutiger Next LT W1G" w:hAnsi="Frutiger Next LT W1G"/>
             <w:noProof/>
           </w:rPr>
@@ -2627,14 +2554,14 @@
           <w:rPr>
             <w:rFonts w:asciiTheme="minorHAnsi" w:eastAsiaTheme="minorEastAsia" w:hAnsiTheme="minorHAnsi"/>
             <w:noProof/>
-            <w:szCs w:val="24"/>
-            <w:lang w:eastAsia="ja-JP"/>
+            <w:sz w:val="22"/>
+            <w:lang w:eastAsia="de-DE"/>
           </w:rPr>
           <w:tab/>
         </w:r>
         <w:r>
           <w:rPr>
-            <w:rStyle w:val="Link"/>
+            <w:rStyle w:val="Hyperlink"/>
             <w:rFonts w:ascii="Frutiger Next LT W1G" w:hAnsi="Frutiger Next LT W1G"/>
             <w:noProof/>
           </w:rPr>
@@ -2659,7 +2586,7 @@
             <w:noProof/>
             <w:webHidden/>
           </w:rPr>
-          <w:instrText xml:space="preserve"> PAGEREF _Toc424719899 \h </w:instrText>
+          <w:instrText xml:space="preserve"> PAGEREF _Toc424720222 \h </w:instrText>
         </w:r>
         <w:r>
           <w:rPr>
@@ -2694,21 +2621,19 @@
       <w:pPr>
         <w:pStyle w:val="Verzeichnis2"/>
         <w:tabs>
-          <w:tab w:val="left" w:pos="960"/>
+          <w:tab w:val="left" w:pos="880"/>
           <w:tab w:val="right" w:leader="dot" w:pos="8493"/>
         </w:tabs>
         <w:rPr>
           <w:rFonts w:asciiTheme="minorHAnsi" w:eastAsiaTheme="minorEastAsia" w:hAnsiTheme="minorHAnsi"/>
           <w:noProof/>
-          <w:sz w:val="24"/>
-          <w:szCs w:val="24"/>
-          <w:lang w:eastAsia="ja-JP"/>
-        </w:rPr>
-      </w:pPr>
-      <w:hyperlink w:anchor="_Toc424719900" w:history="1">
-        <w:r>
-          <w:rPr>
-            <w:rStyle w:val="Link"/>
+          <w:lang w:eastAsia="de-DE"/>
+        </w:rPr>
+      </w:pPr>
+      <w:hyperlink w:anchor="_Toc424720223" w:history="1">
+        <w:r>
+          <w:rPr>
+            <w:rStyle w:val="Hyperlink"/>
             <w:noProof/>
           </w:rPr>
           <w:t>4.1</w:t>
@@ -2717,15 +2642,13 @@
           <w:rPr>
             <w:rFonts w:asciiTheme="minorHAnsi" w:eastAsiaTheme="minorEastAsia" w:hAnsiTheme="minorHAnsi"/>
             <w:noProof/>
-            <w:sz w:val="24"/>
-            <w:szCs w:val="24"/>
-            <w:lang w:eastAsia="ja-JP"/>
+            <w:lang w:eastAsia="de-DE"/>
           </w:rPr>
           <w:tab/>
         </w:r>
         <w:r>
           <w:rPr>
-            <w:rStyle w:val="Link"/>
+            <w:rStyle w:val="Hyperlink"/>
             <w:noProof/>
           </w:rPr>
           <w:t>Nutzungskontext</w:t>
@@ -2749,7 +2672,7 @@
             <w:noProof/>
             <w:webHidden/>
           </w:rPr>
-          <w:instrText xml:space="preserve"> PAGEREF _Toc424719900 \h </w:instrText>
+          <w:instrText xml:space="preserve"> PAGEREF _Toc424720223 \h </w:instrText>
         </w:r>
         <w:r>
           <w:rPr>
@@ -2784,21 +2707,19 @@
       <w:pPr>
         <w:pStyle w:val="Verzeichnis3"/>
         <w:tabs>
-          <w:tab w:val="left" w:pos="1200"/>
+          <w:tab w:val="left" w:pos="1100"/>
           <w:tab w:val="right" w:leader="dot" w:pos="8493"/>
         </w:tabs>
         <w:rPr>
           <w:rFonts w:asciiTheme="minorHAnsi" w:eastAsiaTheme="minorEastAsia" w:hAnsiTheme="minorHAnsi"/>
           <w:noProof/>
-          <w:sz w:val="24"/>
-          <w:szCs w:val="24"/>
-          <w:lang w:eastAsia="ja-JP"/>
-        </w:rPr>
-      </w:pPr>
-      <w:hyperlink w:anchor="_Toc424719901" w:history="1">
-        <w:r>
-          <w:rPr>
-            <w:rStyle w:val="Link"/>
+          <w:lang w:eastAsia="de-DE"/>
+        </w:rPr>
+      </w:pPr>
+      <w:hyperlink w:anchor="_Toc424720224" w:history="1">
+        <w:r>
+          <w:rPr>
+            <w:rStyle w:val="Hyperlink"/>
             <w:noProof/>
           </w:rPr>
           <w:t>4.1.1</w:t>
@@ -2807,15 +2728,13 @@
           <w:rPr>
             <w:rFonts w:asciiTheme="minorHAnsi" w:eastAsiaTheme="minorEastAsia" w:hAnsiTheme="minorHAnsi"/>
             <w:noProof/>
-            <w:sz w:val="24"/>
-            <w:szCs w:val="24"/>
-            <w:lang w:eastAsia="ja-JP"/>
+            <w:lang w:eastAsia="de-DE"/>
           </w:rPr>
           <w:tab/>
         </w:r>
         <w:r>
           <w:rPr>
-            <w:rStyle w:val="Link"/>
+            <w:rStyle w:val="Hyperlink"/>
             <w:noProof/>
           </w:rPr>
           <w:t>Nutzer</w:t>
@@ -2839,7 +2758,7 @@
             <w:noProof/>
             <w:webHidden/>
           </w:rPr>
-          <w:instrText xml:space="preserve"> PAGEREF _Toc424719901 \h </w:instrText>
+          <w:instrText xml:space="preserve"> PAGEREF _Toc424720224 \h </w:instrText>
         </w:r>
         <w:r>
           <w:rPr>
@@ -2874,21 +2793,19 @@
       <w:pPr>
         <w:pStyle w:val="Verzeichnis3"/>
         <w:tabs>
-          <w:tab w:val="left" w:pos="1200"/>
+          <w:tab w:val="left" w:pos="1320"/>
           <w:tab w:val="right" w:leader="dot" w:pos="8493"/>
         </w:tabs>
         <w:rPr>
           <w:rFonts w:asciiTheme="minorHAnsi" w:eastAsiaTheme="minorEastAsia" w:hAnsiTheme="minorHAnsi"/>
           <w:noProof/>
-          <w:sz w:val="24"/>
-          <w:szCs w:val="24"/>
-          <w:lang w:eastAsia="ja-JP"/>
-        </w:rPr>
-      </w:pPr>
-      <w:hyperlink w:anchor="_Toc424719902" w:history="1">
-        <w:r>
-          <w:rPr>
-            <w:rStyle w:val="Link"/>
+          <w:lang w:eastAsia="de-DE"/>
+        </w:rPr>
+      </w:pPr>
+      <w:hyperlink w:anchor="_Toc424720225" w:history="1">
+        <w:r>
+          <w:rPr>
+            <w:rStyle w:val="Hyperlink"/>
             <w:noProof/>
           </w:rPr>
           <w:t>4.1.2</w:t>
@@ -2897,15 +2814,13 @@
           <w:rPr>
             <w:rFonts w:asciiTheme="minorHAnsi" w:eastAsiaTheme="minorEastAsia" w:hAnsiTheme="minorHAnsi"/>
             <w:noProof/>
-            <w:sz w:val="24"/>
-            <w:szCs w:val="24"/>
-            <w:lang w:eastAsia="ja-JP"/>
+            <w:lang w:eastAsia="de-DE"/>
           </w:rPr>
           <w:tab/>
         </w:r>
         <w:r>
           <w:rPr>
-            <w:rStyle w:val="Link"/>
+            <w:rStyle w:val="Hyperlink"/>
             <w:noProof/>
           </w:rPr>
           <w:t>Ziele</w:t>
@@ -2929,7 +2844,7 @@
             <w:noProof/>
             <w:webHidden/>
           </w:rPr>
-          <w:instrText xml:space="preserve"> PAGEREF _Toc424719902 \h </w:instrText>
+          <w:instrText xml:space="preserve"> PAGEREF _Toc424720225 \h </w:instrText>
         </w:r>
         <w:r>
           <w:rPr>
@@ -2964,21 +2879,19 @@
       <w:pPr>
         <w:pStyle w:val="Verzeichnis3"/>
         <w:tabs>
-          <w:tab w:val="left" w:pos="1200"/>
+          <w:tab w:val="left" w:pos="1100"/>
           <w:tab w:val="right" w:leader="dot" w:pos="8493"/>
         </w:tabs>
         <w:rPr>
           <w:rFonts w:asciiTheme="minorHAnsi" w:eastAsiaTheme="minorEastAsia" w:hAnsiTheme="minorHAnsi"/>
           <w:noProof/>
-          <w:sz w:val="24"/>
-          <w:szCs w:val="24"/>
-          <w:lang w:eastAsia="ja-JP"/>
-        </w:rPr>
-      </w:pPr>
-      <w:hyperlink w:anchor="_Toc424719903" w:history="1">
-        <w:r>
-          <w:rPr>
-            <w:rStyle w:val="Link"/>
+          <w:lang w:eastAsia="de-DE"/>
+        </w:rPr>
+      </w:pPr>
+      <w:hyperlink w:anchor="_Toc424720226" w:history="1">
+        <w:r>
+          <w:rPr>
+            <w:rStyle w:val="Hyperlink"/>
             <w:noProof/>
           </w:rPr>
           <w:t>4.1.3</w:t>
@@ -2987,15 +2900,13 @@
           <w:rPr>
             <w:rFonts w:asciiTheme="minorHAnsi" w:eastAsiaTheme="minorEastAsia" w:hAnsiTheme="minorHAnsi"/>
             <w:noProof/>
-            <w:sz w:val="24"/>
-            <w:szCs w:val="24"/>
-            <w:lang w:eastAsia="ja-JP"/>
+            <w:lang w:eastAsia="de-DE"/>
           </w:rPr>
           <w:tab/>
         </w:r>
         <w:r>
           <w:rPr>
-            <w:rStyle w:val="Link"/>
+            <w:rStyle w:val="Hyperlink"/>
             <w:noProof/>
           </w:rPr>
           <w:t>Equipment</w:t>
@@ -3019,7 +2930,7 @@
             <w:noProof/>
             <w:webHidden/>
           </w:rPr>
-          <w:instrText xml:space="preserve"> PAGEREF _Toc424719903 \h </w:instrText>
+          <w:instrText xml:space="preserve"> PAGEREF _Toc424720226 \h </w:instrText>
         </w:r>
         <w:r>
           <w:rPr>
@@ -3054,21 +2965,19 @@
       <w:pPr>
         <w:pStyle w:val="Verzeichnis3"/>
         <w:tabs>
-          <w:tab w:val="left" w:pos="1200"/>
+          <w:tab w:val="left" w:pos="1320"/>
           <w:tab w:val="right" w:leader="dot" w:pos="8493"/>
         </w:tabs>
         <w:rPr>
           <w:rFonts w:asciiTheme="minorHAnsi" w:eastAsiaTheme="minorEastAsia" w:hAnsiTheme="minorHAnsi"/>
           <w:noProof/>
-          <w:sz w:val="24"/>
-          <w:szCs w:val="24"/>
-          <w:lang w:eastAsia="ja-JP"/>
-        </w:rPr>
-      </w:pPr>
-      <w:hyperlink w:anchor="_Toc424719904" w:history="1">
-        <w:r>
-          <w:rPr>
-            <w:rStyle w:val="Link"/>
+          <w:lang w:eastAsia="de-DE"/>
+        </w:rPr>
+      </w:pPr>
+      <w:hyperlink w:anchor="_Toc424720227" w:history="1">
+        <w:r>
+          <w:rPr>
+            <w:rStyle w:val="Hyperlink"/>
             <w:noProof/>
           </w:rPr>
           <w:t>4.1.4</w:t>
@@ -3077,15 +2986,13 @@
           <w:rPr>
             <w:rFonts w:asciiTheme="minorHAnsi" w:eastAsiaTheme="minorEastAsia" w:hAnsiTheme="minorHAnsi"/>
             <w:noProof/>
-            <w:sz w:val="24"/>
-            <w:szCs w:val="24"/>
-            <w:lang w:eastAsia="ja-JP"/>
+            <w:lang w:eastAsia="de-DE"/>
           </w:rPr>
           <w:tab/>
         </w:r>
         <w:r>
           <w:rPr>
-            <w:rStyle w:val="Link"/>
+            <w:rStyle w:val="Hyperlink"/>
             <w:noProof/>
           </w:rPr>
           <w:t>Anwendungsraum</w:t>
@@ -3109,7 +3016,7 @@
             <w:noProof/>
             <w:webHidden/>
           </w:rPr>
-          <w:instrText xml:space="preserve"> PAGEREF _Toc424719904 \h </w:instrText>
+          <w:instrText xml:space="preserve"> PAGEREF _Toc424720227 \h </w:instrText>
         </w:r>
         <w:r>
           <w:rPr>
@@ -3144,21 +3051,19 @@
       <w:pPr>
         <w:pStyle w:val="Verzeichnis3"/>
         <w:tabs>
-          <w:tab w:val="left" w:pos="1200"/>
+          <w:tab w:val="left" w:pos="1100"/>
           <w:tab w:val="right" w:leader="dot" w:pos="8493"/>
         </w:tabs>
         <w:rPr>
           <w:rFonts w:asciiTheme="minorHAnsi" w:eastAsiaTheme="minorEastAsia" w:hAnsiTheme="minorHAnsi"/>
           <w:noProof/>
-          <w:sz w:val="24"/>
-          <w:szCs w:val="24"/>
-          <w:lang w:eastAsia="ja-JP"/>
-        </w:rPr>
-      </w:pPr>
-      <w:hyperlink w:anchor="_Toc424719905" w:history="1">
-        <w:r>
-          <w:rPr>
-            <w:rStyle w:val="Link"/>
+          <w:lang w:eastAsia="de-DE"/>
+        </w:rPr>
+      </w:pPr>
+      <w:hyperlink w:anchor="_Toc424720228" w:history="1">
+        <w:r>
+          <w:rPr>
+            <w:rStyle w:val="Hyperlink"/>
             <w:noProof/>
           </w:rPr>
           <w:t>4.1.5</w:t>
@@ -3167,15 +3072,13 @@
           <w:rPr>
             <w:rFonts w:asciiTheme="minorHAnsi" w:eastAsiaTheme="minorEastAsia" w:hAnsiTheme="minorHAnsi"/>
             <w:noProof/>
-            <w:sz w:val="24"/>
-            <w:szCs w:val="24"/>
-            <w:lang w:eastAsia="ja-JP"/>
+            <w:lang w:eastAsia="de-DE"/>
           </w:rPr>
           <w:tab/>
         </w:r>
         <w:r>
           <w:rPr>
-            <w:rStyle w:val="Link"/>
+            <w:rStyle w:val="Hyperlink"/>
             <w:noProof/>
           </w:rPr>
           <w:t>Testszenarien</w:t>
@@ -3199,7 +3102,7 @@
             <w:noProof/>
             <w:webHidden/>
           </w:rPr>
-          <w:instrText xml:space="preserve"> PAGEREF _Toc424719905 \h </w:instrText>
+          <w:instrText xml:space="preserve"> PAGEREF _Toc424720228 \h </w:instrText>
         </w:r>
         <w:r>
           <w:rPr>
@@ -3234,21 +3137,19 @@
       <w:pPr>
         <w:pStyle w:val="Verzeichnis2"/>
         <w:tabs>
-          <w:tab w:val="left" w:pos="960"/>
+          <w:tab w:val="left" w:pos="880"/>
           <w:tab w:val="right" w:leader="dot" w:pos="8493"/>
         </w:tabs>
         <w:rPr>
           <w:rFonts w:asciiTheme="minorHAnsi" w:eastAsiaTheme="minorEastAsia" w:hAnsiTheme="minorHAnsi"/>
           <w:noProof/>
-          <w:sz w:val="24"/>
-          <w:szCs w:val="24"/>
-          <w:lang w:eastAsia="ja-JP"/>
-        </w:rPr>
-      </w:pPr>
-      <w:hyperlink w:anchor="_Toc424719906" w:history="1">
-        <w:r>
-          <w:rPr>
-            <w:rStyle w:val="Link"/>
+          <w:lang w:eastAsia="de-DE"/>
+        </w:rPr>
+      </w:pPr>
+      <w:hyperlink w:anchor="_Toc424720229" w:history="1">
+        <w:r>
+          <w:rPr>
+            <w:rStyle w:val="Hyperlink"/>
             <w:noProof/>
           </w:rPr>
           <w:t>4.2</w:t>
@@ -3257,15 +3158,13 @@
           <w:rPr>
             <w:rFonts w:asciiTheme="minorHAnsi" w:eastAsiaTheme="minorEastAsia" w:hAnsiTheme="minorHAnsi"/>
             <w:noProof/>
-            <w:sz w:val="24"/>
-            <w:szCs w:val="24"/>
-            <w:lang w:eastAsia="ja-JP"/>
+            <w:lang w:eastAsia="de-DE"/>
           </w:rPr>
           <w:tab/>
         </w:r>
         <w:r>
           <w:rPr>
-            <w:rStyle w:val="Link"/>
+            <w:rStyle w:val="Hyperlink"/>
             <w:noProof/>
           </w:rPr>
           <w:t>Kriterien für Performance und Zufriedenheit</w:t>
@@ -3289,7 +3188,7 @@
             <w:noProof/>
             <w:webHidden/>
           </w:rPr>
-          <w:instrText xml:space="preserve"> PAGEREF _Toc424719906 \h </w:instrText>
+          <w:instrText xml:space="preserve"> PAGEREF _Toc424720229 \h </w:instrText>
         </w:r>
         <w:r>
           <w:rPr>
@@ -3324,21 +3223,19 @@
       <w:pPr>
         <w:pStyle w:val="Verzeichnis3"/>
         <w:tabs>
-          <w:tab w:val="left" w:pos="1200"/>
+          <w:tab w:val="left" w:pos="1320"/>
           <w:tab w:val="right" w:leader="dot" w:pos="8493"/>
         </w:tabs>
         <w:rPr>
           <w:rFonts w:asciiTheme="minorHAnsi" w:eastAsiaTheme="minorEastAsia" w:hAnsiTheme="minorHAnsi"/>
           <w:noProof/>
-          <w:sz w:val="24"/>
-          <w:szCs w:val="24"/>
-          <w:lang w:eastAsia="ja-JP"/>
-        </w:rPr>
-      </w:pPr>
-      <w:hyperlink w:anchor="_Toc424719907" w:history="1">
-        <w:r>
-          <w:rPr>
-            <w:rStyle w:val="Link"/>
+          <w:lang w:eastAsia="de-DE"/>
+        </w:rPr>
+      </w:pPr>
+      <w:hyperlink w:anchor="_Toc424720230" w:history="1">
+        <w:r>
+          <w:rPr>
+            <w:rStyle w:val="Hyperlink"/>
             <w:noProof/>
           </w:rPr>
           <w:t>4.2.1</w:t>
@@ -3347,15 +3244,13 @@
           <w:rPr>
             <w:rFonts w:asciiTheme="minorHAnsi" w:eastAsiaTheme="minorEastAsia" w:hAnsiTheme="minorHAnsi"/>
             <w:noProof/>
-            <w:sz w:val="24"/>
-            <w:szCs w:val="24"/>
-            <w:lang w:eastAsia="ja-JP"/>
+            <w:lang w:eastAsia="de-DE"/>
           </w:rPr>
           <w:tab/>
         </w:r>
         <w:r>
           <w:rPr>
-            <w:rStyle w:val="Link"/>
+            <w:rStyle w:val="Hyperlink"/>
             <w:noProof/>
           </w:rPr>
           <w:t>Ziele</w:t>
@@ -3379,7 +3274,7 @@
             <w:noProof/>
             <w:webHidden/>
           </w:rPr>
-          <w:instrText xml:space="preserve"> PAGEREF _Toc424719907 \h </w:instrText>
+          <w:instrText xml:space="preserve"> PAGEREF _Toc424720230 \h </w:instrText>
         </w:r>
         <w:r>
           <w:rPr>
@@ -3414,21 +3309,19 @@
       <w:pPr>
         <w:pStyle w:val="Verzeichnis3"/>
         <w:tabs>
-          <w:tab w:val="left" w:pos="1200"/>
+          <w:tab w:val="left" w:pos="1320"/>
           <w:tab w:val="right" w:leader="dot" w:pos="8493"/>
         </w:tabs>
         <w:rPr>
           <w:rFonts w:asciiTheme="minorHAnsi" w:eastAsiaTheme="minorEastAsia" w:hAnsiTheme="minorHAnsi"/>
           <w:noProof/>
-          <w:sz w:val="24"/>
-          <w:szCs w:val="24"/>
-          <w:lang w:eastAsia="ja-JP"/>
-        </w:rPr>
-      </w:pPr>
-      <w:hyperlink w:anchor="_Toc424719908" w:history="1">
-        <w:r>
-          <w:rPr>
-            <w:rStyle w:val="Link"/>
+          <w:lang w:eastAsia="de-DE"/>
+        </w:rPr>
+      </w:pPr>
+      <w:hyperlink w:anchor="_Toc424720231" w:history="1">
+        <w:r>
+          <w:rPr>
+            <w:rStyle w:val="Hyperlink"/>
             <w:noProof/>
           </w:rPr>
           <w:t>4.2.2</w:t>
@@ -3437,15 +3330,13 @@
           <w:rPr>
             <w:rFonts w:asciiTheme="minorHAnsi" w:eastAsiaTheme="minorEastAsia" w:hAnsiTheme="minorHAnsi"/>
             <w:noProof/>
-            <w:sz w:val="24"/>
-            <w:szCs w:val="24"/>
-            <w:lang w:eastAsia="ja-JP"/>
+            <w:lang w:eastAsia="de-DE"/>
           </w:rPr>
           <w:tab/>
         </w:r>
         <w:r>
           <w:rPr>
-            <w:rStyle w:val="Link"/>
+            <w:rStyle w:val="Hyperlink"/>
             <w:noProof/>
           </w:rPr>
           <w:t>Kriterien</w:t>
@@ -3469,7 +3360,7 @@
             <w:noProof/>
             <w:webHidden/>
           </w:rPr>
-          <w:instrText xml:space="preserve"> PAGEREF _Toc424719908 \h </w:instrText>
+          <w:instrText xml:space="preserve"> PAGEREF _Toc424720231 \h </w:instrText>
         </w:r>
         <w:r>
           <w:rPr>
@@ -3504,21 +3395,19 @@
       <w:pPr>
         <w:pStyle w:val="Verzeichnis2"/>
         <w:tabs>
-          <w:tab w:val="left" w:pos="960"/>
+          <w:tab w:val="left" w:pos="880"/>
           <w:tab w:val="right" w:leader="dot" w:pos="8493"/>
         </w:tabs>
         <w:rPr>
           <w:rFonts w:asciiTheme="minorHAnsi" w:eastAsiaTheme="minorEastAsia" w:hAnsiTheme="minorHAnsi"/>
           <w:noProof/>
-          <w:sz w:val="24"/>
-          <w:szCs w:val="24"/>
-          <w:lang w:eastAsia="ja-JP"/>
-        </w:rPr>
-      </w:pPr>
-      <w:hyperlink w:anchor="_Toc424719909" w:history="1">
-        <w:r>
-          <w:rPr>
-            <w:rStyle w:val="Link"/>
+          <w:lang w:eastAsia="de-DE"/>
+        </w:rPr>
+      </w:pPr>
+      <w:hyperlink w:anchor="_Toc424720232" w:history="1">
+        <w:r>
+          <w:rPr>
+            <w:rStyle w:val="Hyperlink"/>
             <w:noProof/>
           </w:rPr>
           <w:t>4.3</w:t>
@@ -3527,15 +3416,13 @@
           <w:rPr>
             <w:rFonts w:asciiTheme="minorHAnsi" w:eastAsiaTheme="minorEastAsia" w:hAnsiTheme="minorHAnsi"/>
             <w:noProof/>
-            <w:sz w:val="24"/>
-            <w:szCs w:val="24"/>
-            <w:lang w:eastAsia="ja-JP"/>
+            <w:lang w:eastAsia="de-DE"/>
           </w:rPr>
           <w:tab/>
         </w:r>
         <w:r>
           <w:rPr>
-            <w:rStyle w:val="Link"/>
+            <w:rStyle w:val="Hyperlink"/>
             <w:noProof/>
           </w:rPr>
           <w:t>Testmethoden</w:t>
@@ -3559,7 +3446,7 @@
             <w:noProof/>
             <w:webHidden/>
           </w:rPr>
-          <w:instrText xml:space="preserve"> PAGEREF _Toc424719909 \h </w:instrText>
+          <w:instrText xml:space="preserve"> PAGEREF _Toc424720232 \h </w:instrText>
         </w:r>
         <w:r>
           <w:rPr>
@@ -3579,7 +3466,7 @@
             <w:noProof/>
             <w:webHidden/>
           </w:rPr>
-          <w:t>11</w:t>
+          <w:t>12</w:t>
         </w:r>
         <w:r>
           <w:rPr>
@@ -3594,21 +3481,19 @@
       <w:pPr>
         <w:pStyle w:val="Verzeichnis3"/>
         <w:tabs>
-          <w:tab w:val="left" w:pos="1200"/>
+          <w:tab w:val="left" w:pos="1100"/>
           <w:tab w:val="right" w:leader="dot" w:pos="8493"/>
         </w:tabs>
         <w:rPr>
           <w:rFonts w:asciiTheme="minorHAnsi" w:eastAsiaTheme="minorEastAsia" w:hAnsiTheme="minorHAnsi"/>
           <w:noProof/>
-          <w:sz w:val="24"/>
-          <w:szCs w:val="24"/>
-          <w:lang w:eastAsia="ja-JP"/>
-        </w:rPr>
-      </w:pPr>
-      <w:hyperlink w:anchor="_Toc424719910" w:history="1">
-        <w:r>
-          <w:rPr>
-            <w:rStyle w:val="Link"/>
+          <w:lang w:eastAsia="de-DE"/>
+        </w:rPr>
+      </w:pPr>
+      <w:hyperlink w:anchor="_Toc424720233" w:history="1">
+        <w:r>
+          <w:rPr>
+            <w:rStyle w:val="Hyperlink"/>
             <w:noProof/>
           </w:rPr>
           <w:t>4.3.1</w:t>
@@ -3617,15 +3502,13 @@
           <w:rPr>
             <w:rFonts w:asciiTheme="minorHAnsi" w:eastAsiaTheme="minorEastAsia" w:hAnsiTheme="minorHAnsi"/>
             <w:noProof/>
-            <w:sz w:val="24"/>
-            <w:szCs w:val="24"/>
-            <w:lang w:eastAsia="ja-JP"/>
+            <w:lang w:eastAsia="de-DE"/>
           </w:rPr>
           <w:tab/>
         </w:r>
         <w:r>
           <w:rPr>
-            <w:rStyle w:val="Link"/>
+            <w:rStyle w:val="Hyperlink"/>
             <w:noProof/>
           </w:rPr>
           <w:t>Heuristic Walkthrough</w:t>
@@ -3649,7 +3532,7 @@
             <w:noProof/>
             <w:webHidden/>
           </w:rPr>
-          <w:instrText xml:space="preserve"> PAGEREF _Toc424719910 \h </w:instrText>
+          <w:instrText xml:space="preserve"> PAGEREF _Toc424720233 \h </w:instrText>
         </w:r>
         <w:r>
           <w:rPr>
@@ -3669,7 +3552,7 @@
             <w:noProof/>
             <w:webHidden/>
           </w:rPr>
-          <w:t>11</w:t>
+          <w:t>12</w:t>
         </w:r>
         <w:r>
           <w:rPr>
@@ -3684,21 +3567,19 @@
       <w:pPr>
         <w:pStyle w:val="Verzeichnis3"/>
         <w:tabs>
-          <w:tab w:val="left" w:pos="1200"/>
+          <w:tab w:val="left" w:pos="1320"/>
           <w:tab w:val="right" w:leader="dot" w:pos="8493"/>
         </w:tabs>
         <w:rPr>
           <w:rFonts w:asciiTheme="minorHAnsi" w:eastAsiaTheme="minorEastAsia" w:hAnsiTheme="minorHAnsi"/>
           <w:noProof/>
-          <w:sz w:val="24"/>
-          <w:szCs w:val="24"/>
-          <w:lang w:eastAsia="ja-JP"/>
-        </w:rPr>
-      </w:pPr>
-      <w:hyperlink w:anchor="_Toc424719911" w:history="1">
-        <w:r>
-          <w:rPr>
-            <w:rStyle w:val="Link"/>
+          <w:lang w:eastAsia="de-DE"/>
+        </w:rPr>
+      </w:pPr>
+      <w:hyperlink w:anchor="_Toc424720234" w:history="1">
+        <w:r>
+          <w:rPr>
+            <w:rStyle w:val="Hyperlink"/>
             <w:noProof/>
           </w:rPr>
           <w:t>4.3.2</w:t>
@@ -3707,15 +3588,13 @@
           <w:rPr>
             <w:rFonts w:asciiTheme="minorHAnsi" w:eastAsiaTheme="minorEastAsia" w:hAnsiTheme="minorHAnsi"/>
             <w:noProof/>
-            <w:sz w:val="24"/>
-            <w:szCs w:val="24"/>
-            <w:lang w:eastAsia="ja-JP"/>
+            <w:lang w:eastAsia="de-DE"/>
           </w:rPr>
           <w:tab/>
         </w:r>
         <w:r>
           <w:rPr>
-            <w:rStyle w:val="Link"/>
+            <w:rStyle w:val="Hyperlink"/>
             <w:noProof/>
           </w:rPr>
           <w:t>Nutzerstudie mit neuer Struktur</w:t>
@@ -3739,7 +3618,7 @@
             <w:noProof/>
             <w:webHidden/>
           </w:rPr>
-          <w:instrText xml:space="preserve"> PAGEREF _Toc424719911 \h </w:instrText>
+          <w:instrText xml:space="preserve"> PAGEREF _Toc424720234 \h </w:instrText>
         </w:r>
         <w:r>
           <w:rPr>
@@ -3774,21 +3653,19 @@
       <w:pPr>
         <w:pStyle w:val="Verzeichnis3"/>
         <w:tabs>
-          <w:tab w:val="left" w:pos="1200"/>
+          <w:tab w:val="left" w:pos="1100"/>
           <w:tab w:val="right" w:leader="dot" w:pos="8493"/>
         </w:tabs>
         <w:rPr>
           <w:rFonts w:asciiTheme="minorHAnsi" w:eastAsiaTheme="minorEastAsia" w:hAnsiTheme="minorHAnsi"/>
           <w:noProof/>
-          <w:sz w:val="24"/>
-          <w:szCs w:val="24"/>
-          <w:lang w:eastAsia="ja-JP"/>
-        </w:rPr>
-      </w:pPr>
-      <w:hyperlink w:anchor="_Toc424719912" w:history="1">
-        <w:r>
-          <w:rPr>
-            <w:rStyle w:val="Link"/>
+          <w:lang w:eastAsia="de-DE"/>
+        </w:rPr>
+      </w:pPr>
+      <w:hyperlink w:anchor="_Toc424720235" w:history="1">
+        <w:r>
+          <w:rPr>
+            <w:rStyle w:val="Hyperlink"/>
             <w:noProof/>
           </w:rPr>
           <w:t>4.3.3</w:t>
@@ -3797,15 +3674,13 @@
           <w:rPr>
             <w:rFonts w:asciiTheme="minorHAnsi" w:eastAsiaTheme="minorEastAsia" w:hAnsiTheme="minorHAnsi"/>
             <w:noProof/>
-            <w:sz w:val="24"/>
-            <w:szCs w:val="24"/>
-            <w:lang w:eastAsia="ja-JP"/>
+            <w:lang w:eastAsia="de-DE"/>
           </w:rPr>
           <w:tab/>
         </w:r>
         <w:r>
           <w:rPr>
-            <w:rStyle w:val="Link"/>
+            <w:rStyle w:val="Hyperlink"/>
             <w:noProof/>
           </w:rPr>
           <w:t>A-B-Vergleich</w:t>
@@ -3829,7 +3704,7 @@
             <w:noProof/>
             <w:webHidden/>
           </w:rPr>
-          <w:instrText xml:space="preserve"> PAGEREF _Toc424719912 \h </w:instrText>
+          <w:instrText xml:space="preserve"> PAGEREF _Toc424720235 \h </w:instrText>
         </w:r>
         <w:r>
           <w:rPr>
@@ -3864,21 +3739,19 @@
       <w:pPr>
         <w:pStyle w:val="Verzeichnis2"/>
         <w:tabs>
-          <w:tab w:val="left" w:pos="960"/>
+          <w:tab w:val="left" w:pos="880"/>
           <w:tab w:val="right" w:leader="dot" w:pos="8493"/>
         </w:tabs>
         <w:rPr>
           <w:rFonts w:asciiTheme="minorHAnsi" w:eastAsiaTheme="minorEastAsia" w:hAnsiTheme="minorHAnsi"/>
           <w:noProof/>
-          <w:sz w:val="24"/>
-          <w:szCs w:val="24"/>
-          <w:lang w:eastAsia="ja-JP"/>
-        </w:rPr>
-      </w:pPr>
-      <w:hyperlink w:anchor="_Toc424719913" w:history="1">
-        <w:r>
-          <w:rPr>
-            <w:rStyle w:val="Link"/>
+          <w:lang w:eastAsia="de-DE"/>
+        </w:rPr>
+      </w:pPr>
+      <w:hyperlink w:anchor="_Toc424720236" w:history="1">
+        <w:r>
+          <w:rPr>
+            <w:rStyle w:val="Hyperlink"/>
             <w:noProof/>
           </w:rPr>
           <w:t>4.4</w:t>
@@ -3887,15 +3760,13 @@
           <w:rPr>
             <w:rFonts w:asciiTheme="minorHAnsi" w:eastAsiaTheme="minorEastAsia" w:hAnsiTheme="minorHAnsi"/>
             <w:noProof/>
-            <w:sz w:val="24"/>
-            <w:szCs w:val="24"/>
-            <w:lang w:eastAsia="ja-JP"/>
+            <w:lang w:eastAsia="de-DE"/>
           </w:rPr>
           <w:tab/>
         </w:r>
         <w:r>
           <w:rPr>
-            <w:rStyle w:val="Link"/>
+            <w:rStyle w:val="Hyperlink"/>
             <w:noProof/>
           </w:rPr>
           <w:t>Usability-Metriken</w:t>
@@ -3919,7 +3790,7 @@
             <w:noProof/>
             <w:webHidden/>
           </w:rPr>
-          <w:instrText xml:space="preserve"> PAGEREF _Toc424719913 \h </w:instrText>
+          <w:instrText xml:space="preserve"> PAGEREF _Toc424720236 \h </w:instrText>
         </w:r>
         <w:r>
           <w:rPr>
@@ -3954,21 +3825,19 @@
       <w:pPr>
         <w:pStyle w:val="Verzeichnis3"/>
         <w:tabs>
-          <w:tab w:val="left" w:pos="1200"/>
+          <w:tab w:val="left" w:pos="1320"/>
           <w:tab w:val="right" w:leader="dot" w:pos="8493"/>
         </w:tabs>
         <w:rPr>
           <w:rFonts w:asciiTheme="minorHAnsi" w:eastAsiaTheme="minorEastAsia" w:hAnsiTheme="minorHAnsi"/>
           <w:noProof/>
-          <w:sz w:val="24"/>
-          <w:szCs w:val="24"/>
-          <w:lang w:eastAsia="ja-JP"/>
-        </w:rPr>
-      </w:pPr>
-      <w:hyperlink w:anchor="_Toc424719914" w:history="1">
-        <w:r>
-          <w:rPr>
-            <w:rStyle w:val="Link"/>
+          <w:lang w:eastAsia="de-DE"/>
+        </w:rPr>
+      </w:pPr>
+      <w:hyperlink w:anchor="_Toc424720237" w:history="1">
+        <w:r>
+          <w:rPr>
+            <w:rStyle w:val="Hyperlink"/>
             <w:noProof/>
           </w:rPr>
           <w:t>4.4.1</w:t>
@@ -3977,15 +3846,13 @@
           <w:rPr>
             <w:rFonts w:asciiTheme="minorHAnsi" w:eastAsiaTheme="minorEastAsia" w:hAnsiTheme="minorHAnsi"/>
             <w:noProof/>
-            <w:sz w:val="24"/>
-            <w:szCs w:val="24"/>
-            <w:lang w:eastAsia="ja-JP"/>
+            <w:lang w:eastAsia="de-DE"/>
           </w:rPr>
           <w:tab/>
         </w:r>
         <w:r>
           <w:rPr>
-            <w:rStyle w:val="Link"/>
+            <w:rStyle w:val="Hyperlink"/>
             <w:noProof/>
           </w:rPr>
           <w:t>Effektivität</w:t>
@@ -4009,7 +3876,7 @@
             <w:noProof/>
             <w:webHidden/>
           </w:rPr>
-          <w:instrText xml:space="preserve"> PAGEREF _Toc424719914 \h </w:instrText>
+          <w:instrText xml:space="preserve"> PAGEREF _Toc424720237 \h </w:instrText>
         </w:r>
         <w:r>
           <w:rPr>
@@ -4044,21 +3911,19 @@
       <w:pPr>
         <w:pStyle w:val="Verzeichnis3"/>
         <w:tabs>
-          <w:tab w:val="left" w:pos="1200"/>
+          <w:tab w:val="left" w:pos="1320"/>
           <w:tab w:val="right" w:leader="dot" w:pos="8493"/>
         </w:tabs>
         <w:rPr>
           <w:rFonts w:asciiTheme="minorHAnsi" w:eastAsiaTheme="minorEastAsia" w:hAnsiTheme="minorHAnsi"/>
           <w:noProof/>
-          <w:sz w:val="24"/>
-          <w:szCs w:val="24"/>
-          <w:lang w:eastAsia="ja-JP"/>
-        </w:rPr>
-      </w:pPr>
-      <w:hyperlink w:anchor="_Toc424719915" w:history="1">
-        <w:r>
-          <w:rPr>
-            <w:rStyle w:val="Link"/>
+          <w:lang w:eastAsia="de-DE"/>
+        </w:rPr>
+      </w:pPr>
+      <w:hyperlink w:anchor="_Toc424720238" w:history="1">
+        <w:r>
+          <w:rPr>
+            <w:rStyle w:val="Hyperlink"/>
             <w:noProof/>
           </w:rPr>
           <w:t>4.4.2</w:t>
@@ -4067,15 +3932,13 @@
           <w:rPr>
             <w:rFonts w:asciiTheme="minorHAnsi" w:eastAsiaTheme="minorEastAsia" w:hAnsiTheme="minorHAnsi"/>
             <w:noProof/>
-            <w:sz w:val="24"/>
-            <w:szCs w:val="24"/>
-            <w:lang w:eastAsia="ja-JP"/>
+            <w:lang w:eastAsia="de-DE"/>
           </w:rPr>
           <w:tab/>
         </w:r>
         <w:r>
           <w:rPr>
-            <w:rStyle w:val="Link"/>
+            <w:rStyle w:val="Hyperlink"/>
             <w:noProof/>
           </w:rPr>
           <w:t>Effizienz</w:t>
@@ -4099,7 +3962,7 @@
             <w:noProof/>
             <w:webHidden/>
           </w:rPr>
-          <w:instrText xml:space="preserve"> PAGEREF _Toc424719915 \h </w:instrText>
+          <w:instrText xml:space="preserve"> PAGEREF _Toc424720238 \h </w:instrText>
         </w:r>
         <w:r>
           <w:rPr>
@@ -4134,21 +3997,19 @@
       <w:pPr>
         <w:pStyle w:val="Verzeichnis3"/>
         <w:tabs>
-          <w:tab w:val="left" w:pos="1200"/>
+          <w:tab w:val="left" w:pos="1320"/>
           <w:tab w:val="right" w:leader="dot" w:pos="8493"/>
         </w:tabs>
         <w:rPr>
           <w:rFonts w:asciiTheme="minorHAnsi" w:eastAsiaTheme="minorEastAsia" w:hAnsiTheme="minorHAnsi"/>
           <w:noProof/>
-          <w:sz w:val="24"/>
-          <w:szCs w:val="24"/>
-          <w:lang w:eastAsia="ja-JP"/>
-        </w:rPr>
-      </w:pPr>
-      <w:hyperlink w:anchor="_Toc424719916" w:history="1">
-        <w:r>
-          <w:rPr>
-            <w:rStyle w:val="Link"/>
+          <w:lang w:eastAsia="de-DE"/>
+        </w:rPr>
+      </w:pPr>
+      <w:hyperlink w:anchor="_Toc424720239" w:history="1">
+        <w:r>
+          <w:rPr>
+            <w:rStyle w:val="Hyperlink"/>
             <w:noProof/>
           </w:rPr>
           <w:t>4.4.3</w:t>
@@ -4157,15 +4018,13 @@
           <w:rPr>
             <w:rFonts w:asciiTheme="minorHAnsi" w:eastAsiaTheme="minorEastAsia" w:hAnsiTheme="minorHAnsi"/>
             <w:noProof/>
-            <w:sz w:val="24"/>
-            <w:szCs w:val="24"/>
-            <w:lang w:eastAsia="ja-JP"/>
+            <w:lang w:eastAsia="de-DE"/>
           </w:rPr>
           <w:tab/>
         </w:r>
         <w:r>
           <w:rPr>
-            <w:rStyle w:val="Link"/>
+            <w:rStyle w:val="Hyperlink"/>
             <w:noProof/>
           </w:rPr>
           <w:t>Benutzerzufriedenheit</w:t>
@@ -4189,7 +4048,7 @@
             <w:noProof/>
             <w:webHidden/>
           </w:rPr>
-          <w:instrText xml:space="preserve"> PAGEREF _Toc424719916 \h </w:instrText>
+          <w:instrText xml:space="preserve"> PAGEREF _Toc424720239 \h </w:instrText>
         </w:r>
         <w:r>
           <w:rPr>
@@ -4224,21 +4083,19 @@
       <w:pPr>
         <w:pStyle w:val="Verzeichnis2"/>
         <w:tabs>
-          <w:tab w:val="left" w:pos="960"/>
+          <w:tab w:val="left" w:pos="880"/>
           <w:tab w:val="right" w:leader="dot" w:pos="8493"/>
         </w:tabs>
         <w:rPr>
           <w:rFonts w:asciiTheme="minorHAnsi" w:eastAsiaTheme="minorEastAsia" w:hAnsiTheme="minorHAnsi"/>
           <w:noProof/>
-          <w:sz w:val="24"/>
-          <w:szCs w:val="24"/>
-          <w:lang w:eastAsia="ja-JP"/>
-        </w:rPr>
-      </w:pPr>
-      <w:hyperlink w:anchor="_Toc424719917" w:history="1">
-        <w:r>
-          <w:rPr>
-            <w:rStyle w:val="Link"/>
+          <w:lang w:eastAsia="de-DE"/>
+        </w:rPr>
+      </w:pPr>
+      <w:hyperlink w:anchor="_Toc424720240" w:history="1">
+        <w:r>
+          <w:rPr>
+            <w:rStyle w:val="Hyperlink"/>
             <w:noProof/>
           </w:rPr>
           <w:t>4.5</w:t>
@@ -4247,15 +4104,13 @@
           <w:rPr>
             <w:rFonts w:asciiTheme="minorHAnsi" w:eastAsiaTheme="minorEastAsia" w:hAnsiTheme="minorHAnsi"/>
             <w:noProof/>
-            <w:sz w:val="24"/>
-            <w:szCs w:val="24"/>
-            <w:lang w:eastAsia="ja-JP"/>
+            <w:lang w:eastAsia="de-DE"/>
           </w:rPr>
           <w:tab/>
         </w:r>
         <w:r>
           <w:rPr>
-            <w:rStyle w:val="Link"/>
+            <w:rStyle w:val="Hyperlink"/>
             <w:noProof/>
           </w:rPr>
           <w:t>Finale Konzeption des Rechenzentrums</w:t>
@@ -4279,7 +4134,7 @@
             <w:noProof/>
             <w:webHidden/>
           </w:rPr>
-          <w:instrText xml:space="preserve"> PAGEREF _Toc424719917 \h </w:instrText>
+          <w:instrText xml:space="preserve"> PAGEREF _Toc424720240 \h </w:instrText>
         </w:r>
         <w:r>
           <w:rPr>
@@ -4343,7 +4198,7 @@
           <w:rFonts w:ascii="Frutiger Next LT W1G" w:hAnsi="Frutiger Next LT W1G"/>
         </w:rPr>
       </w:pPr>
-      <w:bookmarkStart w:id="0" w:name="_Toc424719876"/>
+      <w:bookmarkStart w:id="0" w:name="_Toc424720199"/>
       <w:r>
         <w:rPr>
           <w:rFonts w:ascii="Frutiger Next LT W1G" w:hAnsi="Frutiger Next LT W1G"/>
@@ -4516,6 +4371,58 @@
           </w:p>
         </w:tc>
       </w:tr>
+      <w:tr>
+        <w:trPr>
+          <w:cnfStyle w:val="000000100000" w:firstRow="0" w:lastRow="0" w:firstColumn="0" w:lastColumn="0" w:oddVBand="0" w:evenVBand="0" w:oddHBand="1" w:evenHBand="0" w:firstRowFirstColumn="0" w:firstRowLastColumn="0" w:lastRowFirstColumn="0" w:lastRowLastColumn="0"/>
+        </w:trPr>
+        <w:tc>
+          <w:tcPr>
+            <w:cnfStyle w:val="001000000000" w:firstRow="0" w:lastRow="0" w:firstColumn="1" w:lastColumn="0" w:oddVBand="0" w:evenVBand="0" w:oddHBand="0" w:evenHBand="0" w:firstRowFirstColumn="0" w:firstRowLastColumn="0" w:lastRowFirstColumn="0" w:lastRowLastColumn="0"/>
+            <w:tcW w:w="3014" w:type="dxa"/>
+          </w:tcPr>
+          <w:p>
+            <w:pPr>
+              <w:rPr>
+                <w:b w:val="0"/>
+              </w:rPr>
+            </w:pPr>
+            <w:r>
+              <w:rPr>
+                <w:b w:val="0"/>
+              </w:rPr>
+              <w:t>1.2</w:t>
+            </w:r>
+          </w:p>
+        </w:tc>
+        <w:tc>
+          <w:tcPr>
+            <w:tcW w:w="2984" w:type="dxa"/>
+          </w:tcPr>
+          <w:p>
+            <w:pPr>
+              <w:cnfStyle w:val="000000100000" w:firstRow="0" w:lastRow="0" w:firstColumn="0" w:lastColumn="0" w:oddVBand="0" w:evenVBand="0" w:oddHBand="1" w:evenHBand="0" w:firstRowFirstColumn="0" w:firstRowLastColumn="0" w:lastRowFirstColumn="0" w:lastRowLastColumn="0"/>
+            </w:pPr>
+            <w:r>
+              <w:t>15.07.2015</w:t>
+            </w:r>
+          </w:p>
+        </w:tc>
+        <w:tc>
+          <w:tcPr>
+            <w:tcW w:w="2721" w:type="dxa"/>
+          </w:tcPr>
+          <w:p>
+            <w:pPr>
+              <w:cnfStyle w:val="000000100000" w:firstRow="0" w:lastRow="0" w:firstColumn="0" w:lastColumn="0" w:oddVBand="0" w:evenVBand="0" w:oddHBand="1" w:evenHBand="0" w:firstRowFirstColumn="0" w:firstRowLastColumn="0" w:lastRowFirstColumn="0" w:lastRowLastColumn="0"/>
+            </w:pPr>
+            <w:proofErr w:type="spellStart"/>
+            <w:r>
+              <w:t>Draft</w:t>
+            </w:r>
+            <w:proofErr w:type="spellEnd"/>
+          </w:p>
+        </w:tc>
+      </w:tr>
     </w:tbl>
     <w:p/>
     <w:p>
@@ -4533,7 +4440,7 @@
           <w:rFonts w:ascii="Frutiger Next LT W1G" w:hAnsi="Frutiger Next LT W1G"/>
         </w:rPr>
       </w:pPr>
-      <w:bookmarkStart w:id="1" w:name="_Toc424719877"/>
+      <w:bookmarkStart w:id="1" w:name="_Toc424720200"/>
       <w:r>
         <w:rPr>
           <w:rFonts w:ascii="Frutiger Next LT W1G" w:hAnsi="Frutiger Next LT W1G"/>
@@ -4547,7 +4454,7 @@
       <w:pPr>
         <w:pStyle w:val="berschrift2"/>
       </w:pPr>
-      <w:bookmarkStart w:id="2" w:name="_Toc424719878"/>
+      <w:bookmarkStart w:id="2" w:name="_Toc424720201"/>
       <w:r>
         <w:t>Zweck des</w:t>
       </w:r>
@@ -4711,7 +4618,7 @@
       <w:pPr>
         <w:pStyle w:val="berschrift2"/>
       </w:pPr>
-      <w:bookmarkStart w:id="3" w:name="_Toc424719879"/>
+      <w:bookmarkStart w:id="3" w:name="_Toc424720202"/>
       <w:r>
         <w:t>Projektumfang</w:t>
       </w:r>
@@ -4809,7 +4716,7 @@
       <w:pPr>
         <w:pStyle w:val="berschrift2"/>
       </w:pPr>
-      <w:bookmarkStart w:id="4" w:name="_Toc424719880"/>
+      <w:bookmarkStart w:id="4" w:name="_Toc424720203"/>
       <w:r>
         <w:lastRenderedPageBreak/>
         <w:t>Referenzen und Quellenangaben</w:t>
@@ -4933,114 +4840,68 @@
         <w:rPr>
           <w:sz w:val="24"/>
           <w:szCs w:val="24"/>
-        </w:rPr>
-      </w:pPr>
-      <w:r>
-        <w:t xml:space="preserve">Sears, A. (1997). </w:t>
-      </w:r>
-      <w:proofErr w:type="spellStart"/>
-      <w:r>
-        <w:t>Heuristic</w:t>
-      </w:r>
-      <w:proofErr w:type="spellEnd"/>
-      <w:r>
-        <w:t xml:space="preserve"> </w:t>
-      </w:r>
-      <w:proofErr w:type="spellStart"/>
-      <w:r>
-        <w:t>Walkthroughs</w:t>
-      </w:r>
-      <w:proofErr w:type="spellEnd"/>
-      <w:r>
-        <w:t xml:space="preserve">: </w:t>
-      </w:r>
-      <w:proofErr w:type="spellStart"/>
-      <w:r>
-        <w:t>Finding</w:t>
-      </w:r>
-      <w:proofErr w:type="spellEnd"/>
-      <w:r>
-        <w:t xml:space="preserve"> </w:t>
-      </w:r>
-      <w:proofErr w:type="spellStart"/>
-      <w:r>
-        <w:t>the</w:t>
-      </w:r>
-      <w:proofErr w:type="spellEnd"/>
-      <w:r>
-        <w:t xml:space="preserve"> Problems </w:t>
-      </w:r>
-      <w:proofErr w:type="spellStart"/>
-      <w:r>
+          <w:lang w:val="en-US"/>
+        </w:rPr>
+      </w:pPr>
+      <w:r>
+        <w:rPr>
+          <w:lang w:val="en-US"/>
+        </w:rPr>
+        <w:t xml:space="preserve">Sears, A. (1997). Heuristic Walkthroughs: Finding the Problems </w:t>
+      </w:r>
+      <w:proofErr w:type="gramStart"/>
+      <w:r>
+        <w:rPr>
+          <w:lang w:val="en-US"/>
+        </w:rPr>
         <w:t>Without</w:t>
       </w:r>
-      <w:proofErr w:type="spellEnd"/>
-      <w:r>
-        <w:t xml:space="preserve"> </w:t>
-      </w:r>
-      <w:proofErr w:type="spellStart"/>
-      <w:r>
-        <w:t>the</w:t>
-      </w:r>
-      <w:proofErr w:type="spellEnd"/>
-      <w:r>
-        <w:t xml:space="preserve"> Noise. </w:t>
+      <w:proofErr w:type="gramEnd"/>
+      <w:r>
+        <w:rPr>
+          <w:lang w:val="en-US"/>
+        </w:rPr>
+        <w:t xml:space="preserve"> the Noise. </w:t>
       </w:r>
       <w:r>
         <w:rPr>
           <w:i/>
           <w:iCs/>
-        </w:rPr>
-        <w:t xml:space="preserve">International Journal </w:t>
-      </w:r>
-      <w:proofErr w:type="spellStart"/>
+          <w:lang w:val="en-US"/>
+        </w:rPr>
+        <w:t>International Journal of Human-Computer Interaction</w:t>
+      </w:r>
+      <w:r>
+        <w:rPr>
+          <w:lang w:val="en-US"/>
+        </w:rPr>
+        <w:t xml:space="preserve">, </w:t>
+      </w:r>
       <w:r>
         <w:rPr>
           <w:i/>
           <w:iCs/>
-        </w:rPr>
-        <w:t>of</w:t>
-      </w:r>
-      <w:proofErr w:type="spellEnd"/>
-      <w:r>
-        <w:rPr>
-          <w:i/>
-          <w:iCs/>
-        </w:rPr>
-        <w:t xml:space="preserve"> Human-Computer Interaction</w:t>
-      </w:r>
-      <w:r>
-        <w:t xml:space="preserve">, </w:t>
-      </w:r>
-      <w:r>
-        <w:rPr>
-          <w:i/>
-          <w:iCs/>
+          <w:lang w:val="en-US"/>
         </w:rPr>
         <w:t xml:space="preserve">9 </w:t>
       </w:r>
       <w:r>
-        <w:t>(3), 213–</w:t>
-      </w:r>
-      <w:r>
-        <w:t xml:space="preserve"> 234. </w:t>
-      </w:r>
-      <w:r>
         <w:rPr>
           <w:lang w:val="en-US"/>
         </w:rPr>
+        <w:t xml:space="preserve">(3), 213– 234. </w:t>
+      </w:r>
+      <w:r>
+        <w:rPr>
+          <w:lang w:val="en-US"/>
+        </w:rPr>
         <w:t>Retrieved</w:t>
       </w:r>
       <w:r>
-        <w:t xml:space="preserve"> </w:t>
-      </w:r>
-      <w:proofErr w:type="spellStart"/>
-      <w:r>
-        <w:t>from</w:t>
-      </w:r>
-      <w:proofErr w:type="spellEnd"/>
-      <w:r>
-        <w:t xml:space="preserve"> http://www.tandfonline.com/doi/pdf/10.1207/ s15327590ijhc0903 2 </w:t>
+        <w:rPr>
+          <w:lang w:val="en-US"/>
+        </w:rPr>
+        <w:t xml:space="preserve"> from http://www.tandfonline.com/doi/pdf/10.1207/ s15327590ijhc0903 2 </w:t>
       </w:r>
     </w:p>
     <w:p>
@@ -5081,7 +4942,7 @@
       <w:pPr>
         <w:pStyle w:val="berschrift2"/>
       </w:pPr>
-      <w:bookmarkStart w:id="5" w:name="_Toc424719881"/>
+      <w:bookmarkStart w:id="5" w:name="_Toc424720204"/>
       <w:r>
         <w:t>Übersicht über das Dokument</w:t>
       </w:r>
@@ -5147,7 +5008,7 @@
           <w:rFonts w:ascii="Frutiger Next LT W1G" w:hAnsi="Frutiger Next LT W1G"/>
         </w:rPr>
       </w:pPr>
-      <w:bookmarkStart w:id="6" w:name="_Toc424719882"/>
+      <w:bookmarkStart w:id="6" w:name="_Toc424720205"/>
       <w:r>
         <w:rPr>
           <w:rFonts w:ascii="Frutiger Next LT W1G" w:hAnsi="Frutiger Next LT W1G"/>
@@ -5160,7 +5021,7 @@
       <w:pPr>
         <w:pStyle w:val="berschrift2"/>
       </w:pPr>
-      <w:bookmarkStart w:id="7" w:name="_Toc424719883"/>
+      <w:bookmarkStart w:id="7" w:name="_Toc424720206"/>
       <w:r>
         <w:t>Produktperspektive</w:t>
       </w:r>
@@ -5195,7 +5056,7 @@
       <w:pPr>
         <w:pStyle w:val="berschrift2"/>
       </w:pPr>
-      <w:bookmarkStart w:id="8" w:name="_Toc424719884"/>
+      <w:bookmarkStart w:id="8" w:name="_Toc424720207"/>
       <w:r>
         <w:t>Produktfunktionen</w:t>
       </w:r>
@@ -5236,7 +5097,7 @@
       <w:pPr>
         <w:pStyle w:val="berschrift2"/>
       </w:pPr>
-      <w:bookmarkStart w:id="9" w:name="_Toc424719885"/>
+      <w:bookmarkStart w:id="9" w:name="_Toc424720208"/>
       <w:r>
         <w:t>Benutzergruppen und Charakteristika</w:t>
       </w:r>
@@ -5250,14 +5111,22 @@
         <w:t>Zwischenschritt im Projekt</w:t>
       </w:r>
       <w:r>
-        <w:t xml:space="preserve"> ist es, die Nutzergruppen der Webseite genau festzulegen und deren Anforderungen an diese zu dokumentieren. Von den drei vorhandenen Nutzergruppen (Studenten, Mitarbeiter und Externe - z.B. Schüler oder Lieferanten) können jedoch nur Studenten und Mitarbeiter für dieses Projekt berücksichtigt werden. Die Nutzergruppen der Externen ist verhältnismäßig gering und wäre mit erheblichem Aufwand, der den Rahmen dieses Projektes sprengen würde, verbunden.</w:t>
+        <w:t xml:space="preserve"> ist es, die Nutzergruppen der Webseite genau festzulegen und deren Anforderungen an diese zu dokumentieren. Von den drei vorhandenen Nutzergruppen (Studenten, Mitarbeiter und Externe - z.B. Schüler oder Lieferanten) können jedoch nur Studenten und Mitarbeiter für dieses Projekt berücksichtigt werden. Die Nutzergruppen der Externen </w:t>
+      </w:r>
+      <w:proofErr w:type="gramStart"/>
+      <w:r>
+        <w:t>ist</w:t>
+      </w:r>
+      <w:proofErr w:type="gramEnd"/>
+      <w:r>
+        <w:t xml:space="preserve"> verhältnismäßig gering und wäre mit erheblichem Aufwand, der den Rahmen dieses Projektes sprengen würde, verbunden.</w:t>
       </w:r>
     </w:p>
     <w:p>
       <w:pPr>
         <w:pStyle w:val="berschrift2"/>
       </w:pPr>
-      <w:bookmarkStart w:id="10" w:name="_Toc424719886"/>
+      <w:bookmarkStart w:id="10" w:name="_Toc424720209"/>
       <w:r>
         <w:t>Zielplattform</w:t>
       </w:r>
@@ -5272,7 +5141,7 @@
       <w:pPr>
         <w:pStyle w:val="berschrift2"/>
       </w:pPr>
-      <w:bookmarkStart w:id="11" w:name="_Toc424719887"/>
+      <w:bookmarkStart w:id="11" w:name="_Toc424720210"/>
       <w:r>
         <w:t>Einschränkungen</w:t>
       </w:r>
@@ -5324,7 +5193,7 @@
       <w:pPr>
         <w:pStyle w:val="berschrift2"/>
       </w:pPr>
-      <w:bookmarkStart w:id="12" w:name="_Toc424719888"/>
+      <w:bookmarkStart w:id="12" w:name="_Toc424720211"/>
       <w:r>
         <w:t>Dokumentation</w:t>
       </w:r>
@@ -5348,7 +5217,7 @@
           <w:rFonts w:ascii="Frutiger Next LT W1G" w:hAnsi="Frutiger Next LT W1G"/>
         </w:rPr>
       </w:pPr>
-      <w:bookmarkStart w:id="13" w:name="_Toc424719889"/>
+      <w:bookmarkStart w:id="13" w:name="_Toc424720212"/>
       <w:r>
         <w:rPr>
           <w:rFonts w:ascii="Frutiger Next LT W1G" w:hAnsi="Frutiger Next LT W1G"/>
@@ -5362,7 +5231,7 @@
       <w:pPr>
         <w:pStyle w:val="berschrift2"/>
       </w:pPr>
-      <w:bookmarkStart w:id="14" w:name="_Toc424719890"/>
+      <w:bookmarkStart w:id="14" w:name="_Toc424720213"/>
       <w:r>
         <w:t>Ist-Analyse</w:t>
       </w:r>
@@ -5372,7 +5241,7 @@
       <w:pPr>
         <w:pStyle w:val="berschrift3"/>
       </w:pPr>
-      <w:bookmarkStart w:id="15" w:name="_Toc424719891"/>
+      <w:bookmarkStart w:id="15" w:name="_Toc424720214"/>
       <w:proofErr w:type="spellStart"/>
       <w:r>
         <w:t>Piwik</w:t>
@@ -5464,11 +5333,27 @@
     </w:p>
     <w:p>
       <w:pPr>
+        <w:pStyle w:val="Folgeabsatz"/>
+      </w:pPr>
+    </w:p>
+    <w:p>
+      <w:pPr>
+        <w:pStyle w:val="Folgeabsatz"/>
+      </w:pPr>
+    </w:p>
+    <w:p>
+      <w:pPr>
+        <w:pStyle w:val="Folgeabsatz"/>
+      </w:pPr>
+    </w:p>
+    <w:p>
+      <w:pPr>
         <w:pStyle w:val="berschrift3"/>
       </w:pPr>
-      <w:bookmarkStart w:id="16" w:name="_Toc424719892"/>
+      <w:bookmarkStart w:id="16" w:name="_Toc424720215"/>
       <w:proofErr w:type="spellStart"/>
       <w:r>
+        <w:lastRenderedPageBreak/>
         <w:t>Contextual</w:t>
       </w:r>
       <w:proofErr w:type="spellEnd"/>
@@ -5516,18 +5401,14 @@
       </w:r>
       <w:proofErr w:type="spellEnd"/>
       <w:r>
-        <w:t xml:space="preserve"> Punkte der Seite mit dem Probanden diskutiert. Normalerweise dauert eine CI circa zwei Stunden, jedoch ist diese Durchführung in diesem Projektumfang sehr unrealistisch, da Studenten aber vor allem Mit</w:t>
-      </w:r>
-      <w:r>
-        <w:lastRenderedPageBreak/>
-        <w:t>arbeiter nicht breit sein werden so lange an einem Test teilzunehmen. Aus diesem Grund wird die Dauer der Durchführung der CI gekürzt.</w:t>
+        <w:t xml:space="preserve"> Punkte der Seite mit dem Probanden diskutiert. Normalerweise dauert eine CI circa zwei Stunden, jedoch ist diese Durchführung in diesem Projektumfang sehr unrealistisch, da Studenten aber vor allem Mitarbeiter nicht breit sein werden so lange an einem Test teilzunehmen. Aus diesem Grund wird die Dauer der Durchführung der CI gekürzt.</w:t>
       </w:r>
     </w:p>
     <w:p>
       <w:pPr>
         <w:pStyle w:val="berschrift3"/>
       </w:pPr>
-      <w:bookmarkStart w:id="17" w:name="_Toc424719893"/>
+      <w:bookmarkStart w:id="17" w:name="_Toc424720216"/>
       <w:r>
         <w:t>Content Analyse</w:t>
       </w:r>
@@ -5555,9 +5436,11 @@
       <w:r>
         <w:t xml:space="preserve"> </w:t>
       </w:r>
+      <w:proofErr w:type="gramStart"/>
       <w:r>
         <w:t>das</w:t>
       </w:r>
+      <w:proofErr w:type="gramEnd"/>
       <w:r>
         <w:t xml:space="preserve"> Aufschluss darüber gibt, welche Inhalte sich unter den einzelnen Menüpunkten verbergen. Das Dokument wird in First-, Second- und Third-Level gegliedert und stellt somit eine vollständige Auflistung des Contents in der Breite</w:t>
       </w:r>
@@ -5572,7 +5455,7 @@
       <w:pPr>
         <w:pStyle w:val="berschrift2"/>
       </w:pPr>
-      <w:bookmarkStart w:id="18" w:name="_Toc424719894"/>
+      <w:bookmarkStart w:id="18" w:name="_Toc424720217"/>
       <w:r>
         <w:t>Anforderung</w:t>
       </w:r>
@@ -5585,7 +5468,7 @@
       <w:pPr>
         <w:pStyle w:val="berschrift3"/>
       </w:pPr>
-      <w:bookmarkStart w:id="19" w:name="_Toc424719895"/>
+      <w:bookmarkStart w:id="19" w:name="_Toc424720218"/>
       <w:r>
         <w:t xml:space="preserve">Card </w:t>
       </w:r>
@@ -5633,7 +5516,7 @@
       <w:pPr>
         <w:pStyle w:val="berschrift3"/>
       </w:pPr>
-      <w:bookmarkStart w:id="20" w:name="_Toc424719896"/>
+      <w:bookmarkStart w:id="20" w:name="_Toc424720219"/>
       <w:r>
         <w:t>Fragebogen</w:t>
       </w:r>
@@ -5641,7 +5524,11 @@
     </w:p>
     <w:p>
       <w:r>
-        <w:t xml:space="preserve">Ein anonymisierter Fragebogen soll Erkenntnisse zur Nutzung der Webseite liefern: welche Seiten werden von welcher Zielgruppe genutzt? Welche Funktionen sind den Nutzern bekannt? Welche Funktionen sind besonders wichtig? Welche zusätzlichen Angebote wünschen sich die Nutzer? Sind diese eventuell bereits auf der Webseite vorhanden und werden nicht gefunden? Was erachten die Nutzer als gut bzw. schlecht? Wo stoßen sie auf Probleme? Außerdem werden demographische Fragen abgefragt um weitere Informationen zur Nutzergruppencharakterisierung zu erhalten. Es ist im Sinne des Projekts nötig, eine große Anzahl an Teilnehmern zu erreichen und alle Nutzergruppen der RZ-Webseite zu erreichen. Erstellt wird der Fragebogen basierend auf Ergebnissen der </w:t>
+        <w:t>Ein anonymisierter Fragebogen soll Erkenntnisse zur Nutzung der Webseite liefern: welche Seiten werden von welcher Zielgruppe genutzt? Welche Funktionen sind den Nutzern bekannt? Welche Funktionen sind besonders wichtig? Welche zusätzlichen Angebote wünschen sich die Nutzer? Sind diese eventuell bereits auf der Webseite vorhanden und werden nicht gefunden? Was erachten die Nutzer als gut bzw. schlecht? Wo stoßen sie auf Probleme? Außerdem werden demographische Fragen abgefragt um weitere Informationen zur Nutzer</w:t>
+      </w:r>
+      <w:r>
+        <w:lastRenderedPageBreak/>
+        <w:t xml:space="preserve">gruppencharakterisierung zu erhalten. Es ist im Sinne des Projekts nötig, eine große Anzahl an Teilnehmern zu erreichen und alle Nutzergruppen der RZ-Webseite zu erreichen. Erstellt wird der Fragebogen basierend auf Ergebnissen der </w:t>
       </w:r>
       <w:proofErr w:type="spellStart"/>
       <w:r>
@@ -5672,499 +5559,563 @@
       <w:pPr>
         <w:pStyle w:val="berschrift3"/>
       </w:pPr>
-      <w:bookmarkStart w:id="21" w:name="_Toc424719897"/>
+      <w:bookmarkStart w:id="21" w:name="_Toc424720220"/>
       <w:proofErr w:type="spellStart"/>
       <w:r>
+        <w:t>Personas</w:t>
+      </w:r>
+      <w:proofErr w:type="spellEnd"/>
+      <w:r>
+        <w:t xml:space="preserve"> und Szenarien</w:t>
+      </w:r>
+      <w:bookmarkEnd w:id="21"/>
+    </w:p>
+    <w:p>
+      <w:proofErr w:type="spellStart"/>
+      <w:r>
+        <w:t>Personas</w:t>
+      </w:r>
+      <w:proofErr w:type="spellEnd"/>
+      <w:r>
+        <w:t xml:space="preserve"> sind fiktive Personen</w:t>
+      </w:r>
+      <w:r>
+        <w:t>,</w:t>
+      </w:r>
+      <w:r>
+        <w:t xml:space="preserve"> welche eine Nutzergruppe repräsentiert. Eine Persona vereint alle Eigenschaften die für diese Nutzergruppe zutreffen und </w:t>
+      </w:r>
+      <w:r>
+        <w:t>hilft</w:t>
+      </w:r>
+      <w:r>
+        <w:t xml:space="preserve"> bei Design-Entscheidungen. Erhoben werden diese Eigenschaften aus der </w:t>
+      </w:r>
+      <w:proofErr w:type="spellStart"/>
+      <w:r>
+        <w:t>Contextual</w:t>
+      </w:r>
+      <w:proofErr w:type="spellEnd"/>
+      <w:r>
+        <w:t xml:space="preserve"> </w:t>
+      </w:r>
+      <w:proofErr w:type="spellStart"/>
+      <w:r>
+        <w:t>Inquiry</w:t>
+      </w:r>
+      <w:proofErr w:type="spellEnd"/>
+      <w:r>
+        <w:t xml:space="preserve">, dem Card </w:t>
+      </w:r>
+      <w:proofErr w:type="spellStart"/>
+      <w:r>
+        <w:t>Sorting</w:t>
+      </w:r>
+      <w:proofErr w:type="spellEnd"/>
+      <w:r>
+        <w:t xml:space="preserve"> und dem Fragebogen. Die </w:t>
+      </w:r>
+      <w:proofErr w:type="spellStart"/>
+      <w:r>
+        <w:t>Personas</w:t>
+      </w:r>
+      <w:proofErr w:type="spellEnd"/>
+      <w:r>
+        <w:t xml:space="preserve"> werden </w:t>
+      </w:r>
+      <w:r>
+        <w:t>beim späteren T</w:t>
+      </w:r>
+      <w:r>
+        <w:t xml:space="preserve">esten der </w:t>
+      </w:r>
+      <w:r>
+        <w:t>Prototypen</w:t>
+      </w:r>
+      <w:r>
+        <w:t xml:space="preserve"> mit Hilfe des </w:t>
+      </w:r>
+      <w:proofErr w:type="spellStart"/>
+      <w:r>
+        <w:t>Cognitive</w:t>
+      </w:r>
+      <w:proofErr w:type="spellEnd"/>
+      <w:r>
+        <w:t xml:space="preserve"> </w:t>
+      </w:r>
+      <w:proofErr w:type="spellStart"/>
+      <w:r>
+        <w:t>Walkthroughs</w:t>
+      </w:r>
+      <w:proofErr w:type="spellEnd"/>
+      <w:r>
+        <w:t xml:space="preserve"> und der </w:t>
+      </w:r>
+      <w:proofErr w:type="gramStart"/>
+      <w:r>
+        <w:t>Nutzerstudie</w:t>
+      </w:r>
+      <w:r>
+        <w:t xml:space="preserve"> </w:t>
+      </w:r>
+      <w:r>
+        <w:t xml:space="preserve"> verwendet</w:t>
+      </w:r>
+      <w:proofErr w:type="gramEnd"/>
+      <w:r>
+        <w:t>.</w:t>
+      </w:r>
+    </w:p>
+    <w:p>
+      <w:r>
+        <w:t xml:space="preserve">Die Szenarien sind an die </w:t>
+      </w:r>
+      <w:proofErr w:type="spellStart"/>
+      <w:r>
+        <w:t>Persona</w:t>
+      </w:r>
+      <w:r>
+        <w:t>s</w:t>
+      </w:r>
+      <w:proofErr w:type="spellEnd"/>
+      <w:r>
+        <w:t xml:space="preserve"> gebunden und beschreiben eine e</w:t>
+      </w:r>
+      <w:r>
+        <w:t>xemplarische Nutz</w:t>
+      </w:r>
+      <w:r>
+        <w:t>ung des Systems. Hierdurch kann sich</w:t>
+      </w:r>
+      <w:r>
+        <w:t xml:space="preserve"> in die</w:t>
+      </w:r>
+      <w:r>
+        <w:t xml:space="preserve"> Nutzer hineinversetzt werden</w:t>
+      </w:r>
+      <w:r>
+        <w:t xml:space="preserve"> und so besser eine Designentscheidung für die jeweilige Nutzergruppe finden.</w:t>
+      </w:r>
+    </w:p>
+    <w:p>
+      <w:pPr>
+        <w:pStyle w:val="berschrift3"/>
+      </w:pPr>
+      <w:bookmarkStart w:id="22" w:name="_Toc424720221"/>
+      <w:r>
+        <w:t>Prototyp</w:t>
+      </w:r>
+      <w:r>
+        <w:t>en</w:t>
+      </w:r>
+      <w:bookmarkEnd w:id="22"/>
+    </w:p>
+    <w:p>
+      <w:r>
+        <w:t xml:space="preserve">Um die erhaltenen Ergebnisse aus der Ist-Analyse, dem Card </w:t>
+      </w:r>
+      <w:proofErr w:type="spellStart"/>
+      <w:r>
+        <w:t>Sorting</w:t>
+      </w:r>
+      <w:proofErr w:type="spellEnd"/>
+      <w:r>
+        <w:t xml:space="preserve">, dem Fragebogen und den </w:t>
+      </w:r>
+      <w:proofErr w:type="spellStart"/>
+      <w:r>
+        <w:t>Personas</w:t>
+      </w:r>
+      <w:proofErr w:type="spellEnd"/>
+      <w:r>
+        <w:t xml:space="preserve"> zusammenzuführen, </w:t>
+      </w:r>
+      <w:r>
+        <w:t>wird</w:t>
+      </w:r>
+      <w:r>
+        <w:t xml:space="preserve"> ein Prototyp</w:t>
+      </w:r>
+      <w:r>
+        <w:t xml:space="preserve"> mit dem auf der Webseite verwendeten CMS </w:t>
+      </w:r>
+      <w:proofErr w:type="spellStart"/>
+      <w:r>
+        <w:t>Imperia</w:t>
+      </w:r>
+      <w:proofErr w:type="spellEnd"/>
+      <w:r>
+        <w:t xml:space="preserve"> erstellt. Dieser wird anschließend durch Experten und Nutzer getestet und evaluiert</w:t>
+      </w:r>
+      <w:r>
+        <w:t>,</w:t>
+      </w:r>
+      <w:r>
+        <w:t xml:space="preserve"> </w:t>
+      </w:r>
+      <w:r>
+        <w:t xml:space="preserve">ob und wie der Prototyp weiter verbessert werden muss. Der finale </w:t>
+      </w:r>
+      <w:proofErr w:type="spellStart"/>
+      <w:r>
+        <w:t>Prototyop</w:t>
+      </w:r>
+      <w:proofErr w:type="spellEnd"/>
+      <w:r>
+        <w:t xml:space="preserve"> wird </w:t>
+      </w:r>
+      <w:r>
+        <w:t>mit einem A-B-Vergleich mit der Ausgangsseite verglichen.</w:t>
+      </w:r>
+    </w:p>
+    <w:p>
+      <w:pPr>
+        <w:pStyle w:val="Folgeabsatz"/>
+      </w:pPr>
+    </w:p>
+    <w:p>
+      <w:pPr>
+        <w:pStyle w:val="Folgeabsatz"/>
+      </w:pPr>
+    </w:p>
+    <w:p>
+      <w:pPr>
+        <w:pStyle w:val="Folgeabsatz"/>
+      </w:pPr>
+    </w:p>
+    <w:p>
+      <w:pPr>
+        <w:pStyle w:val="Folgeabsatz"/>
+      </w:pPr>
+    </w:p>
+    <w:p>
+      <w:pPr>
+        <w:pStyle w:val="Folgeabsatz"/>
+      </w:pPr>
+    </w:p>
+    <w:p>
+      <w:pPr>
+        <w:pStyle w:val="Folgeabsatz"/>
+      </w:pPr>
+    </w:p>
+    <w:p>
+      <w:pPr>
+        <w:pStyle w:val="Folgeabsatz"/>
+      </w:pPr>
+    </w:p>
+    <w:p>
+      <w:pPr>
+        <w:pStyle w:val="Folgeabsatz"/>
+      </w:pPr>
+    </w:p>
+    <w:p>
+      <w:pPr>
+        <w:pStyle w:val="berschrift1"/>
+        <w:rPr>
+          <w:rFonts w:ascii="Frutiger Next LT W1G" w:hAnsi="Frutiger Next LT W1G"/>
+        </w:rPr>
+      </w:pPr>
+      <w:bookmarkStart w:id="23" w:name="_Toc424720222"/>
+      <w:r>
+        <w:rPr>
+          <w:rFonts w:ascii="Frutiger Next LT W1G" w:hAnsi="Frutiger Next LT W1G"/>
+        </w:rPr>
         <w:lastRenderedPageBreak/>
-        <w:t>Personas</w:t>
+        <w:t>Versuchsaufb</w:t>
+      </w:r>
+      <w:bookmarkStart w:id="24" w:name="_GoBack"/>
+      <w:bookmarkEnd w:id="24"/>
+      <w:r>
+        <w:rPr>
+          <w:rFonts w:ascii="Frutiger Next LT W1G" w:hAnsi="Frutiger Next LT W1G"/>
+        </w:rPr>
+        <w:t>au</w:t>
+      </w:r>
+      <w:r>
+        <w:rPr>
+          <w:rFonts w:ascii="Frutiger Next LT W1G" w:hAnsi="Frutiger Next LT W1G"/>
+        </w:rPr>
+        <w:t xml:space="preserve"> und Konzeption</w:t>
+      </w:r>
+      <w:bookmarkEnd w:id="23"/>
+    </w:p>
+    <w:p>
+      <w:pPr>
+        <w:pStyle w:val="berschrift2"/>
+      </w:pPr>
+      <w:bookmarkStart w:id="25" w:name="_Toc424720223"/>
+      <w:r>
+        <w:t>Nutzungskontext</w:t>
+      </w:r>
+      <w:bookmarkEnd w:id="25"/>
+    </w:p>
+    <w:p>
+      <w:pPr>
+        <w:pStyle w:val="berschrift3"/>
+      </w:pPr>
+      <w:bookmarkStart w:id="26" w:name="_Toc424720224"/>
+      <w:r>
+        <w:t>Nutzer</w:t>
+      </w:r>
+      <w:bookmarkEnd w:id="26"/>
+    </w:p>
+    <w:p>
+      <w:r>
+        <w:t xml:space="preserve">Für den Test der neuen Struktur werden die </w:t>
+      </w:r>
+      <w:r>
+        <w:t>unterschiedlichen</w:t>
+      </w:r>
+      <w:r>
+        <w:t xml:space="preserve"> Nutzergruppen herangezogen, welche sich aus den zuvor </w:t>
+      </w:r>
+      <w:r>
+        <w:t>erfolgten</w:t>
+      </w:r>
+      <w:r>
+        <w:t xml:space="preserve"> Untersuchungen ergaben.</w:t>
+      </w:r>
+    </w:p>
+    <w:p>
+      <w:pPr>
+        <w:pStyle w:val="berschrift3"/>
+      </w:pPr>
+      <w:bookmarkStart w:id="27" w:name="_Toc424720225"/>
+      <w:r>
+        <w:t>Ziele</w:t>
+      </w:r>
+      <w:bookmarkEnd w:id="27"/>
+    </w:p>
+    <w:p>
+      <w:r>
+        <w:t>Ziel ist die neue Struktur mit den verschiedenen Nutzergruppen zu testen und zu bestätigen oder zu wiederlegen, dass der neue Aufbau performanter ist und die Nutzer mehr zufrieden stellt.</w:t>
+      </w:r>
+    </w:p>
+    <w:p>
+      <w:pPr>
+        <w:pStyle w:val="berschrift3"/>
+      </w:pPr>
+      <w:bookmarkStart w:id="28" w:name="_Toc424720226"/>
+      <w:r>
+        <w:t>Equipment</w:t>
+      </w:r>
+      <w:bookmarkEnd w:id="28"/>
+    </w:p>
+    <w:p>
+      <w:r>
+        <w:t xml:space="preserve">Sämtliche Tests werden am selben Gerät und mit dem gleichen Browser durchgeführt. Außerdem werden alle Versuche mit Bild und Ton </w:t>
+      </w:r>
+      <w:r>
+        <w:t xml:space="preserve">aufgezeichnet, um </w:t>
+      </w:r>
+      <w:r>
+        <w:t>eine spätere Analyse vorzunehmen.</w:t>
+      </w:r>
+    </w:p>
+    <w:p>
+      <w:r>
+        <w:t xml:space="preserve">Jedem Versuch wird außerdem ein </w:t>
+      </w:r>
+      <w:r>
+        <w:t>Schriftführer</w:t>
+      </w:r>
+      <w:r>
+        <w:t xml:space="preserve"> beiwohnen, welcher den sämtlichen Versuchsablauf mitkommentiert, falls technische Fehler auftreten oder bei der Analyse der Video und Audiodaten Fragen auftreten.</w:t>
+      </w:r>
+    </w:p>
+    <w:p>
+      <w:pPr>
+        <w:pStyle w:val="berschrift3"/>
+      </w:pPr>
+      <w:bookmarkStart w:id="29" w:name="_Toc424720227"/>
+      <w:r>
+        <w:t>Anwendungsraum</w:t>
+      </w:r>
+      <w:bookmarkEnd w:id="29"/>
+      <w:r>
+        <w:t xml:space="preserve"> </w:t>
+      </w:r>
+    </w:p>
+    <w:p>
+      <w:r>
+        <w:t>Für die Versuche wird das jeweilige Umfeld gewählt, in dem der Nutzer meist das System benutzt. Auf ein Laborumfeld wird verzichtet, da dies die Probanden</w:t>
+      </w:r>
+      <w:r>
+        <w:t>akquirierung</w:t>
+      </w:r>
+      <w:r>
+        <w:t xml:space="preserve">, vor allem im </w:t>
+      </w:r>
+      <w:r>
+        <w:t>Bereich</w:t>
+      </w:r>
+      <w:r>
+        <w:t xml:space="preserve"> der Mitarbeiter </w:t>
+      </w:r>
+      <w:r>
+        <w:t>unnötig</w:t>
+      </w:r>
+      <w:r>
+        <w:t xml:space="preserve"> </w:t>
+      </w:r>
+      <w:r>
+        <w:t>erschweren</w:t>
+      </w:r>
+      <w:r>
+        <w:t xml:space="preserve"> würde. Jedoch wird der Test immer in einem abgetrennten Bereich erfolgen, damit der Nutzer nicht abgelenkt und das Ergebnis verfälscht wird. Außerdem werden im Testraum maximal 4 Personen, dem Probanden, dem Tes</w:t>
+      </w:r>
+      <w:r>
+        <w:t>t</w:t>
+      </w:r>
+      <w:r>
+        <w:t>leiter und ein bis zwei Schriftführer anwesend sein um die Testperson nicht zu verunsichern und abzulenken.</w:t>
+      </w:r>
+    </w:p>
+    <w:p>
+      <w:pPr>
+        <w:pStyle w:val="berschrift3"/>
+      </w:pPr>
+      <w:bookmarkStart w:id="30" w:name="_Toc424720228"/>
+      <w:r>
+        <w:t>Testszenarien</w:t>
+      </w:r>
+      <w:bookmarkEnd w:id="30"/>
+    </w:p>
+    <w:p>
+      <w:r>
+        <w:t xml:space="preserve">Die verwendeten Testszenarien erschließen sich aus dem Vorabtest und werden typische Anwendungsfälle mit dem neuen Konzept überprüfen. Es werden drei bis vier unterschiedliche Tasks mit </w:t>
+      </w:r>
+      <w:r>
+        <w:t>unterschiedlicher</w:t>
+      </w:r>
+      <w:r>
+        <w:t xml:space="preserve"> </w:t>
+      </w:r>
+      <w:r>
+        <w:t>Schwierigkeit</w:t>
+      </w:r>
+      <w:r>
+        <w:t xml:space="preserve"> und Dauer erstellt. Da der Nutzungskontext der unterschiedlichen Nutzergruppen höchstwahrscheinlich grundverschieden sein wird, werden unterschiedliche Szenarien für die jeweiligen Nutzergruppen erstellt.</w:t>
+      </w:r>
+    </w:p>
+    <w:p>
+      <w:pPr>
+        <w:pStyle w:val="berschrift2"/>
+      </w:pPr>
+      <w:bookmarkStart w:id="31" w:name="_Toc424720229"/>
+      <w:r>
+        <w:lastRenderedPageBreak/>
+        <w:t xml:space="preserve">Kriterien für </w:t>
+      </w:r>
+      <w:r>
+        <w:t xml:space="preserve">Performance </w:t>
+      </w:r>
+      <w:r>
+        <w:t>und Zufriedenheit</w:t>
+      </w:r>
+      <w:bookmarkEnd w:id="31"/>
+    </w:p>
+    <w:p>
+      <w:pPr>
+        <w:pStyle w:val="berschrift3"/>
+      </w:pPr>
+      <w:bookmarkStart w:id="32" w:name="_Toc424720230"/>
+      <w:r>
+        <w:t>Ziele</w:t>
+      </w:r>
+      <w:bookmarkEnd w:id="32"/>
+    </w:p>
+    <w:p>
+      <w:r>
+        <w:t>Um die Performanz und die Zufriedenheit der Nutzer zu erheben werden verschiedene Kriterien erhoben. Diese dienen dazu, im späteren Verlauf der Untersuchung die verschiedenen Testpersonen und deren Erfolg und Misserfolg zu vergleichen.</w:t>
+      </w:r>
+    </w:p>
+    <w:p>
+      <w:pPr>
+        <w:pStyle w:val="berschrift3"/>
+      </w:pPr>
+      <w:bookmarkStart w:id="33" w:name="_Toc424720231"/>
+      <w:r>
+        <w:t>Kriterien</w:t>
+      </w:r>
+      <w:bookmarkEnd w:id="33"/>
+    </w:p>
+    <w:p>
+      <w:r>
+        <w:t xml:space="preserve">Kriterien für die Performanz werden die benötigte Zeit sein in der ein Nutzer einen bestimmten Task löst und wie viele Klicks er hierfür benötigt beziehungsweise wie viele Misserfolge durchlaufen werden, bis das eigentliche Ziel erfüllt ist. Durch dieses Vorgehen lassen sich die </w:t>
+      </w:r>
+      <w:r>
+        <w:t>Ergebnisse</w:t>
+      </w:r>
+      <w:r>
+        <w:t xml:space="preserve"> leichter Statistisch belegen und es können einfacher Verbesserungen </w:t>
+      </w:r>
+      <w:r>
+        <w:t>vorgenommen</w:t>
+      </w:r>
+      <w:r>
+        <w:t xml:space="preserve"> werden.</w:t>
+      </w:r>
+    </w:p>
+    <w:p>
+      <w:r>
+        <w:t xml:space="preserve">Für die User Experience und </w:t>
+      </w:r>
+      <w:r>
+        <w:t>Usability</w:t>
+      </w:r>
+      <w:r>
+        <w:t xml:space="preserve"> wird ein Abschlussfragebogen erstellt und ein </w:t>
+      </w:r>
+      <w:r>
+        <w:t>abschließendes</w:t>
+      </w:r>
+      <w:r>
+        <w:t xml:space="preserve"> Interview </w:t>
+      </w:r>
+      <w:r>
+        <w:t>erfolgen</w:t>
+      </w:r>
+      <w:r>
+        <w:t xml:space="preserve">, bei </w:t>
+      </w:r>
+      <w:proofErr w:type="gramStart"/>
+      <w:r>
+        <w:t>welchem gewisse</w:t>
+      </w:r>
+      <w:proofErr w:type="gramEnd"/>
+      <w:r>
+        <w:t xml:space="preserve"> Problemstellen im Versuch eingegangen wird.</w:t>
+      </w:r>
+    </w:p>
+    <w:p>
+      <w:pPr>
+        <w:pStyle w:val="berschrift2"/>
+      </w:pPr>
+      <w:bookmarkStart w:id="34" w:name="_Toc424720232"/>
+      <w:r>
+        <w:t>Testmethoden</w:t>
+      </w:r>
+      <w:bookmarkEnd w:id="34"/>
+    </w:p>
+    <w:p>
+      <w:pPr>
+        <w:pStyle w:val="berschrift3"/>
+      </w:pPr>
+      <w:bookmarkStart w:id="35" w:name="_Toc424720233"/>
+      <w:proofErr w:type="spellStart"/>
+      <w:r>
+        <w:t>Heuristic</w:t>
       </w:r>
       <w:proofErr w:type="spellEnd"/>
       <w:r>
-        <w:t xml:space="preserve"> und Szenarien</w:t>
-      </w:r>
-      <w:bookmarkEnd w:id="21"/>
-    </w:p>
-    <w:p>
+        <w:t xml:space="preserve"> </w:t>
+      </w:r>
       <w:proofErr w:type="spellStart"/>
       <w:r>
-        <w:t>Personas</w:t>
-      </w:r>
-      <w:proofErr w:type="spellEnd"/>
-      <w:r>
-        <w:t xml:space="preserve"> sind fiktive Personen</w:t>
-      </w:r>
-      <w:r>
-        <w:t>,</w:t>
-      </w:r>
-      <w:r>
-        <w:t xml:space="preserve"> welche eine Nutzergruppe repräsentiert. Eine Persona vereint alle Eigenschaften die für diese Nutzergruppe zutreffen und </w:t>
-      </w:r>
-      <w:r>
-        <w:t>hilft</w:t>
-      </w:r>
-      <w:r>
-        <w:t xml:space="preserve"> bei Design-Entscheidungen. Erhoben werden diese Eigenschaften aus der </w:t>
-      </w:r>
-      <w:proofErr w:type="spellStart"/>
-      <w:r>
-        <w:t>Contextual</w:t>
-      </w:r>
-      <w:proofErr w:type="spellEnd"/>
-      <w:r>
-        <w:t xml:space="preserve"> </w:t>
-      </w:r>
-      <w:proofErr w:type="spellStart"/>
-      <w:r>
-        <w:t>Inquiry</w:t>
-      </w:r>
-      <w:proofErr w:type="spellEnd"/>
-      <w:r>
-        <w:t xml:space="preserve">, dem Card </w:t>
-      </w:r>
-      <w:proofErr w:type="spellStart"/>
-      <w:r>
-        <w:t>Sorting</w:t>
-      </w:r>
-      <w:proofErr w:type="spellEnd"/>
-      <w:r>
-        <w:t xml:space="preserve"> und dem Fragebogen. Die </w:t>
-      </w:r>
-      <w:proofErr w:type="spellStart"/>
-      <w:r>
-        <w:t>Personas</w:t>
-      </w:r>
-      <w:proofErr w:type="spellEnd"/>
-      <w:r>
-        <w:t xml:space="preserve"> werden </w:t>
-      </w:r>
-      <w:r>
-        <w:t>beim späteren T</w:t>
-      </w:r>
-      <w:r>
-        <w:t xml:space="preserve">esten der </w:t>
-      </w:r>
-      <w:r>
-        <w:t>Prototypen</w:t>
-      </w:r>
-      <w:r>
-        <w:t xml:space="preserve"> mit Hilfe des </w:t>
-      </w:r>
-      <w:proofErr w:type="spellStart"/>
-      <w:r>
-        <w:t>Cognitive</w:t>
-      </w:r>
-      <w:proofErr w:type="spellEnd"/>
-      <w:r>
-        <w:t xml:space="preserve"> </w:t>
-      </w:r>
-      <w:proofErr w:type="spellStart"/>
-      <w:r>
-        <w:t>Walkthroughs</w:t>
-      </w:r>
-      <w:proofErr w:type="spellEnd"/>
-      <w:r>
-        <w:t xml:space="preserve"> und der Nutzerstudie</w:t>
-      </w:r>
-      <w:r>
-        <w:t xml:space="preserve"> </w:t>
-      </w:r>
-      <w:r>
-        <w:t xml:space="preserve"> verwendet.</w:t>
-      </w:r>
-    </w:p>
-    <w:p>
-      <w:r>
-        <w:t xml:space="preserve">Die Szenarien sind an die </w:t>
-      </w:r>
-      <w:proofErr w:type="spellStart"/>
-      <w:r>
-        <w:t>Persona</w:t>
-      </w:r>
-      <w:r>
-        <w:t>s</w:t>
-      </w:r>
-      <w:proofErr w:type="spellEnd"/>
-      <w:r>
-        <w:t xml:space="preserve"> gebunden und beschreiben eine e</w:t>
-      </w:r>
-      <w:r>
-        <w:t>xemplarische Nutz</w:t>
-      </w:r>
-      <w:r>
-        <w:t>ung des Systems. Hierdurch kann sich</w:t>
-      </w:r>
-      <w:r>
-        <w:t xml:space="preserve"> in die</w:t>
-      </w:r>
-      <w:r>
-        <w:t xml:space="preserve"> Nutzer hineinversetzt werden</w:t>
-      </w:r>
-      <w:r>
-        <w:t xml:space="preserve"> und so besser eine Designentscheidung für die jeweilige Nutzergruppe finden.</w:t>
-      </w:r>
-    </w:p>
-    <w:p>
-      <w:pPr>
-        <w:pStyle w:val="berschrift3"/>
-      </w:pPr>
-      <w:bookmarkStart w:id="22" w:name="_Toc424719898"/>
-      <w:r>
-        <w:t>Prototyp</w:t>
-      </w:r>
-      <w:r>
-        <w:t>en</w:t>
-      </w:r>
-      <w:bookmarkEnd w:id="22"/>
-    </w:p>
-    <w:p>
-      <w:r>
-        <w:t xml:space="preserve">Um die erhaltenen Ergebnisse aus der Ist-Analyse, dem Card </w:t>
-      </w:r>
-      <w:proofErr w:type="spellStart"/>
-      <w:r>
-        <w:t>Sorting</w:t>
-      </w:r>
-      <w:proofErr w:type="spellEnd"/>
-      <w:r>
-        <w:t xml:space="preserve">, dem Fragebogen und den </w:t>
-      </w:r>
-      <w:proofErr w:type="spellStart"/>
-      <w:r>
-        <w:t>Personas</w:t>
-      </w:r>
-      <w:proofErr w:type="spellEnd"/>
-      <w:r>
-        <w:t xml:space="preserve"> zusammenzuführen, </w:t>
-      </w:r>
-      <w:r>
-        <w:t>wird</w:t>
-      </w:r>
-      <w:r>
-        <w:t xml:space="preserve"> ein Prototyp</w:t>
-      </w:r>
-      <w:r>
-        <w:t xml:space="preserve"> mit dem auf der Webseite verwendeten CMS </w:t>
-      </w:r>
-      <w:proofErr w:type="spellStart"/>
-      <w:r>
-        <w:t>Imperia</w:t>
-      </w:r>
-      <w:proofErr w:type="spellEnd"/>
-      <w:r>
-        <w:t xml:space="preserve"> erstellt. Dieser wird anschließend durch Experten und Nutzer getestet und evaluiert</w:t>
-      </w:r>
-      <w:r>
-        <w:t>,</w:t>
-      </w:r>
-      <w:r>
-        <w:t xml:space="preserve"> </w:t>
-      </w:r>
-      <w:r>
-        <w:t xml:space="preserve">ob und wie der Prototyp weiter verbessert werden muss. Der finale </w:t>
-      </w:r>
-      <w:proofErr w:type="spellStart"/>
-      <w:r>
-        <w:t>Prototyop</w:t>
-      </w:r>
-      <w:proofErr w:type="spellEnd"/>
-      <w:r>
-        <w:t xml:space="preserve"> wird </w:t>
-      </w:r>
-      <w:r>
-        <w:t>mit einem A-B-Vergleich mit der Ausgangsseite verglichen.</w:t>
-      </w:r>
-    </w:p>
-    <w:p>
-      <w:pPr>
-        <w:pStyle w:val="berschrift1"/>
-        <w:rPr>
-          <w:rFonts w:ascii="Frutiger Next LT W1G" w:hAnsi="Frutiger Next LT W1G"/>
-        </w:rPr>
-      </w:pPr>
-      <w:bookmarkStart w:id="23" w:name="_Toc424719899"/>
-      <w:r>
-        <w:rPr>
-          <w:rFonts w:ascii="Frutiger Next LT W1G" w:hAnsi="Frutiger Next LT W1G"/>
-        </w:rPr>
-        <w:t>Versuchsaufbau</w:t>
-      </w:r>
-      <w:r>
-        <w:rPr>
-          <w:rFonts w:ascii="Frutiger Next LT W1G" w:hAnsi="Frutiger Next LT W1G"/>
-        </w:rPr>
-        <w:t xml:space="preserve"> und Konzeption</w:t>
-      </w:r>
-      <w:bookmarkEnd w:id="23"/>
-    </w:p>
-    <w:p>
-      <w:pPr>
-        <w:pStyle w:val="berschrift2"/>
-      </w:pPr>
-      <w:bookmarkStart w:id="24" w:name="_Toc424719900"/>
-      <w:r>
-        <w:t>Nutzungskontext</w:t>
-      </w:r>
-      <w:bookmarkEnd w:id="24"/>
-    </w:p>
-    <w:p>
-      <w:pPr>
-        <w:pStyle w:val="berschrift3"/>
-      </w:pPr>
-      <w:bookmarkStart w:id="25" w:name="_Toc424719901"/>
-      <w:r>
-        <w:t>Nutzer</w:t>
-      </w:r>
-      <w:bookmarkEnd w:id="25"/>
-    </w:p>
-    <w:p>
-      <w:r>
-        <w:t xml:space="preserve">Für den Test der neuen Struktur werden die </w:t>
-      </w:r>
-      <w:r>
-        <w:t>unterschiedlichen</w:t>
-      </w:r>
-      <w:r>
-        <w:t xml:space="preserve"> Nutzergruppen herangezogen, welche sich aus den zuvor </w:t>
-      </w:r>
-      <w:r>
-        <w:t>erfolgten</w:t>
-      </w:r>
-      <w:r>
-        <w:t xml:space="preserve"> Untersuchungen ergaben.</w:t>
-      </w:r>
-    </w:p>
-    <w:p>
-      <w:pPr>
-        <w:pStyle w:val="berschrift3"/>
-      </w:pPr>
-      <w:bookmarkStart w:id="26" w:name="_Toc424719902"/>
-      <w:r>
-        <w:t>Ziele</w:t>
-      </w:r>
-      <w:bookmarkEnd w:id="26"/>
-    </w:p>
-    <w:p>
-      <w:r>
-        <w:t>Ziel ist die neue Struktur mit den verschiedenen Nutzergruppen zu testen und zu bestätigen oder zu wiederlegen, dass der neue Aufbau performanter ist und die Nutzer mehr zufrieden stellt.</w:t>
-      </w:r>
-    </w:p>
-    <w:p>
-      <w:pPr>
-        <w:pStyle w:val="berschrift3"/>
-      </w:pPr>
-      <w:bookmarkStart w:id="27" w:name="_Toc424719903"/>
-      <w:r>
-        <w:t>Equipment</w:t>
-      </w:r>
-      <w:bookmarkEnd w:id="27"/>
-    </w:p>
-    <w:p>
-      <w:r>
-        <w:t xml:space="preserve">Sämtliche Tests werden am selben Gerät und mit dem gleichen Browser durchgeführt. Außerdem werden alle Versuche mit Bild und Ton </w:t>
-      </w:r>
-      <w:r>
-        <w:t xml:space="preserve">aufgezeichnet, um </w:t>
-      </w:r>
-      <w:r>
-        <w:t>eine spätere Analyse vorzunehmen.</w:t>
-      </w:r>
-    </w:p>
-    <w:p>
-      <w:r>
-        <w:t xml:space="preserve">Jedem Versuch wird außerdem ein </w:t>
-      </w:r>
-      <w:r>
-        <w:t>Schriftführer</w:t>
-      </w:r>
-      <w:r>
-        <w:t xml:space="preserve"> beiwohnen, welcher den sämtlichen Versuchsablauf mitkommentiert, falls technische Fehler auftreten oder bei der Analyse der Video und Audiodaten Fragen auftreten.</w:t>
-      </w:r>
-    </w:p>
-    <w:p>
-      <w:pPr>
-        <w:pStyle w:val="berschrift3"/>
-      </w:pPr>
-      <w:bookmarkStart w:id="28" w:name="_Toc424719904"/>
-      <w:r>
-        <w:lastRenderedPageBreak/>
-        <w:t>Anwendungsraum</w:t>
-      </w:r>
-      <w:bookmarkEnd w:id="28"/>
-      <w:r>
-        <w:t xml:space="preserve"> </w:t>
-      </w:r>
-    </w:p>
-    <w:p>
-      <w:r>
-        <w:t>Für die Versuche wird das jeweilige Umfeld gewählt, in dem der Nutzer meist das System benutzt. Auf ein Laborumfeld wird verzichtet, da dies die Probanden</w:t>
-      </w:r>
-      <w:r>
-        <w:t>akquirierung</w:t>
-      </w:r>
-      <w:r>
-        <w:t xml:space="preserve">, vor allem im </w:t>
-      </w:r>
-      <w:r>
-        <w:t>Bereich</w:t>
-      </w:r>
-      <w:r>
-        <w:t xml:space="preserve"> der Mitarbeiter </w:t>
-      </w:r>
-      <w:r>
-        <w:t>unnötig</w:t>
-      </w:r>
-      <w:r>
-        <w:t xml:space="preserve"> </w:t>
-      </w:r>
-      <w:r>
-        <w:t>erschweren</w:t>
-      </w:r>
-      <w:r>
-        <w:t xml:space="preserve"> würde. Jedoch wird der Test immer in einem abgetrennten Bereich erfolgen, damit der Nutzer nicht abgelenkt und das Ergebnis verfälscht wird. Außerdem werden im Testraum maximal 4 Personen, dem Probanden, dem Tes</w:t>
-      </w:r>
-      <w:r>
-        <w:t>t</w:t>
-      </w:r>
-      <w:r>
-        <w:t>leiter und ein bis zwei Schriftführer anwesend sein um die Testperson nicht zu verunsichern und abzulenken.</w:t>
-      </w:r>
-    </w:p>
-    <w:p>
-      <w:pPr>
-        <w:pStyle w:val="berschrift3"/>
-      </w:pPr>
-      <w:bookmarkStart w:id="29" w:name="_Toc424719905"/>
-      <w:r>
-        <w:t>Testszenarien</w:t>
-      </w:r>
-      <w:bookmarkEnd w:id="29"/>
-    </w:p>
-    <w:p>
-      <w:r>
-        <w:t xml:space="preserve">Die verwendeten Testszenarien erschließen sich aus dem Vorabtest und werden typische Anwendungsfälle mit dem neuen Konzept überprüfen. Es werden drei bis vier unterschiedliche Tasks mit </w:t>
-      </w:r>
-      <w:r>
-        <w:t>unterschiedlicher</w:t>
-      </w:r>
-      <w:r>
-        <w:t xml:space="preserve"> </w:t>
-      </w:r>
-      <w:r>
-        <w:t>Schwierigkeit</w:t>
-      </w:r>
-      <w:r>
-        <w:t xml:space="preserve"> und Dauer erstellt. Da der Nutzungskontext der unterschiedlichen Nutzergruppen höchstwahrscheinlich grundverschieden sein wird, werden unterschiedliche Szenarien für die jeweiligen Nutzergruppen erstellt.</w:t>
-      </w:r>
-    </w:p>
-    <w:p>
-      <w:pPr>
-        <w:pStyle w:val="berschrift2"/>
-      </w:pPr>
-      <w:bookmarkStart w:id="30" w:name="_Toc424719906"/>
-      <w:r>
-        <w:t xml:space="preserve">Kriterien für </w:t>
-      </w:r>
-      <w:r>
-        <w:t xml:space="preserve">Performance </w:t>
-      </w:r>
-      <w:r>
-        <w:t>und Zufriedenheit</w:t>
-      </w:r>
-      <w:bookmarkEnd w:id="30"/>
-    </w:p>
-    <w:p>
-      <w:pPr>
-        <w:pStyle w:val="berschrift3"/>
-      </w:pPr>
-      <w:bookmarkStart w:id="31" w:name="_Toc424719907"/>
-      <w:r>
-        <w:t>Ziele</w:t>
-      </w:r>
-      <w:bookmarkEnd w:id="31"/>
-    </w:p>
-    <w:p>
-      <w:r>
-        <w:t>Um die Performanz und die Zufriedenheit der Nutzer zu erheben werden verschiedene Kriterien erhoben. Diese dienen dazu, im späteren Verlauf der Untersuchung die verschiedenen Testpersonen und deren Erfolg und Misserfolg zu vergleichen.</w:t>
-      </w:r>
-    </w:p>
-    <w:p>
-      <w:pPr>
-        <w:pStyle w:val="berschrift3"/>
-      </w:pPr>
-      <w:bookmarkStart w:id="32" w:name="_Toc424719908"/>
-      <w:r>
-        <w:t>Kriterien</w:t>
-      </w:r>
-      <w:bookmarkEnd w:id="32"/>
-    </w:p>
-    <w:p>
-      <w:r>
-        <w:t xml:space="preserve">Kriterien für die Performanz werden die benötigte Zeit sein in der ein Nutzer einen bestimmten Task löst und wie viele Klicks er hierfür benötigt beziehungsweise wie viele Misserfolge durchlaufen werden, bis das eigentliche Ziel erfüllt ist. Durch dieses Vorgehen lassen sich die </w:t>
-      </w:r>
-      <w:r>
-        <w:t>Ergebnisse</w:t>
-      </w:r>
-      <w:r>
-        <w:t xml:space="preserve"> leichter Statistisch belegen und es können einfacher Verbesserungen </w:t>
-      </w:r>
-      <w:r>
-        <w:t>vorgenommen</w:t>
-      </w:r>
-      <w:r>
-        <w:t xml:space="preserve"> werden.</w:t>
-      </w:r>
-    </w:p>
-    <w:p>
-      <w:r>
-        <w:t xml:space="preserve">Für die User Experience und </w:t>
-      </w:r>
-      <w:r>
-        <w:t>Usability</w:t>
-      </w:r>
-      <w:r>
-        <w:t xml:space="preserve"> wird ein Abschlussfragebogen erstellt und ein </w:t>
-      </w:r>
-      <w:r>
-        <w:t>abschließendes</w:t>
-      </w:r>
-      <w:r>
-        <w:t xml:space="preserve"> Interview </w:t>
-      </w:r>
-      <w:r>
-        <w:t>erfolgen</w:t>
-      </w:r>
-      <w:r>
-        <w:t>, bei welchem gewisse Problemstellen im Versuch eingegangen wird.</w:t>
-      </w:r>
-    </w:p>
-    <w:p>
-      <w:pPr>
-        <w:pStyle w:val="berschrift2"/>
-      </w:pPr>
-      <w:bookmarkStart w:id="33" w:name="_Toc424719909"/>
-      <w:r>
-        <w:t>Testmethoden</w:t>
-      </w:r>
-      <w:bookmarkEnd w:id="33"/>
-    </w:p>
-    <w:p>
-      <w:pPr>
-        <w:pStyle w:val="berschrift3"/>
-      </w:pPr>
-      <w:bookmarkStart w:id="34" w:name="_Toc424719910"/>
-      <w:proofErr w:type="spellStart"/>
-      <w:r>
-        <w:t>Heuristic</w:t>
-      </w:r>
-      <w:proofErr w:type="spellEnd"/>
-      <w:r>
-        <w:t xml:space="preserve"> </w:t>
-      </w:r>
-      <w:proofErr w:type="spellStart"/>
-      <w:r>
         <w:t>Walkthrough</w:t>
       </w:r>
-      <w:bookmarkEnd w:id="34"/>
+      <w:bookmarkEnd w:id="35"/>
       <w:proofErr w:type="spellEnd"/>
     </w:p>
     <w:p>
@@ -6202,11 +6153,7 @@
         <w:t xml:space="preserve">ristischen Evaluation </w:t>
       </w:r>
       <w:r>
-        <w:t>(verwendete Techniken: freie Exploration des Systems und Orientierung an Usability-</w:t>
-      </w:r>
-      <w:r>
-        <w:lastRenderedPageBreak/>
-        <w:t xml:space="preserve">Heuristiken), des </w:t>
+        <w:t xml:space="preserve">(verwendete Techniken: freie Exploration des Systems und Orientierung an Usability-Heuristiken), des </w:t>
       </w:r>
       <w:r>
         <w:rPr>
@@ -6285,7 +6232,7 @@
       </w:r>
       <w:proofErr w:type="spellEnd"/>
       <w:r>
-        <w:t xml:space="preserve"> ist wie folgt aufgebaut (Sears, 1997, S. 219-221): Im ersten Teil des Tests arbeitet der </w:t>
+        <w:t xml:space="preserve"> ist wie folgt aufgebaut: Im ersten Teil des Tests arbeitet der </w:t>
       </w:r>
       <w:proofErr w:type="spellStart"/>
       <w:r>
@@ -6293,12 +6240,7 @@
       </w:r>
       <w:proofErr w:type="spellEnd"/>
       <w:r>
-        <w:t xml:space="preserve"> eine vorgegebene Liste an Tasks ab und orientiert sich dabei an folgenden </w:t>
-      </w:r>
-      <w:bookmarkStart w:id="35" w:name="_GoBack"/>
-      <w:bookmarkEnd w:id="35"/>
-      <w:r>
-        <w:t xml:space="preserve">Fragen, um sich gedanklich in die Lage des Nutzers zu versetzen: </w:t>
+        <w:t xml:space="preserve"> eine vorgegebene Liste an Tasks ab und orientiert sich dabei an folgenden Fragen, um sich gedanklich in die Lage des Nutzers zu versetzen: </w:t>
       </w:r>
     </w:p>
     <w:p>
@@ -6354,6 +6296,7 @@
         <w:pStyle w:val="Folgeabsatz"/>
       </w:pPr>
       <w:r>
+        <w:lastRenderedPageBreak/>
         <w:t xml:space="preserve">Darauf folgt in der zweiten Phase des Tests eine freie Exploration des Systems. Dabei wird der Tester von Erfahrungen aus dem ersten Teil und einer Liste von Usability-Heuristiken gelenkt. </w:t>
       </w:r>
     </w:p>
@@ -6369,7 +6312,7 @@
       <w:pPr>
         <w:pStyle w:val="berschrift3"/>
       </w:pPr>
-      <w:bookmarkStart w:id="36" w:name="_Toc424719911"/>
+      <w:bookmarkStart w:id="36" w:name="_Toc424720234"/>
       <w:r>
         <w:t>Nutzerstudie mit neuer Struktur</w:t>
       </w:r>
@@ -6377,7 +6320,15 @@
     </w:p>
     <w:p>
       <w:r>
-        <w:t>Eine Studie mit Testern aus allen Nutzergruppen soll Erkenntnisse zum Prototypen liefern. Die Anzahl der Versuchspersonen kann aufgrund der noch ausstehenden genauen Definition der Gruppen nicht zum Zeitpunkt des Erstellens dieses Dokuments festgelegt werden.</w:t>
+        <w:t xml:space="preserve">Eine Studie mit Testern aus allen Nutzergruppen soll Erkenntnisse </w:t>
+      </w:r>
+      <w:proofErr w:type="gramStart"/>
+      <w:r>
+        <w:t>zum</w:t>
+      </w:r>
+      <w:proofErr w:type="gramEnd"/>
+      <w:r>
+        <w:t xml:space="preserve"> Prototypen liefern. Die Anzahl der Versuchspersonen kann aufgrund der noch ausstehenden genauen Definition der Gruppen nicht zum Zeitpunkt des Erstellens dieses Dokuments festgelegt werden.</w:t>
       </w:r>
     </w:p>
     <w:p>
@@ -6389,7 +6340,7 @@
       <w:pPr>
         <w:pStyle w:val="berschrift3"/>
       </w:pPr>
-      <w:bookmarkStart w:id="37" w:name="_Toc424719912"/>
+      <w:bookmarkStart w:id="37" w:name="_Toc424720235"/>
       <w:r>
         <w:t>A-B-Vergleich</w:t>
       </w:r>
@@ -6416,81 +6367,81 @@
       <w:pPr>
         <w:pStyle w:val="berschrift2"/>
       </w:pPr>
-      <w:bookmarkStart w:id="38" w:name="_Toc424719913"/>
+      <w:bookmarkStart w:id="38" w:name="_Toc424720236"/>
+      <w:r>
+        <w:t>Usability-</w:t>
+      </w:r>
+      <w:r>
+        <w:t>Metriken</w:t>
+      </w:r>
+      <w:bookmarkEnd w:id="38"/>
+    </w:p>
+    <w:p>
+      <w:pPr>
+        <w:pStyle w:val="berschrift3"/>
+      </w:pPr>
+      <w:bookmarkStart w:id="39" w:name="_Toc424720237"/>
+      <w:r>
+        <w:t>Effektivität</w:t>
+      </w:r>
+      <w:bookmarkEnd w:id="39"/>
+    </w:p>
+    <w:p>
+      <w:r>
+        <w:t>Die Effektivi</w:t>
+      </w:r>
+      <w:r>
+        <w:t>tät wird mit Hilfe der Abschlus</w:t>
+      </w:r>
+      <w:r>
+        <w:t>srate bestimmt. Hierbei werden sowohl Ta</w:t>
+      </w:r>
+      <w:r>
+        <w:t>s</w:t>
+      </w:r>
+      <w:r>
+        <w:t>ks welche ohne Hilfestellung erfolgreich absolviert wurden mit denen verrechnet, welche mit Hilfestellung absolviert wurden. Zu dem Anteil mit Hilfestellungen, werden alle Probanden gerechnet, welche mehr als zwei Hilfestellungen benötigten. Hieraus Ergibt sich, dass die Effektivität der Anteil der erfüllten Aufgaben mal dem Erfüllungsgrad der Aufgaben ist.</w:t>
+      </w:r>
+    </w:p>
+    <w:p>
+      <w:r>
+        <w:t>Falls der Versuch aufgrund von externen Faktoren wie Unterbrechung, Internetprobleme etc. beeinflusst wird, wird dies als Error bezeichnet und nicht gewertet.</w:t>
+      </w:r>
+    </w:p>
+    <w:p>
+      <w:pPr>
+        <w:pStyle w:val="berschrift3"/>
+      </w:pPr>
+      <w:bookmarkStart w:id="40" w:name="_Toc424720238"/>
+      <w:r>
+        <w:t>Effizienz</w:t>
+      </w:r>
+      <w:bookmarkEnd w:id="40"/>
+    </w:p>
+    <w:p>
+      <w:r>
+        <w:t xml:space="preserve">Die Effizienz wird aus der Effektivität des Nutzers und der benötigten Zeit ermittelt. Hierbei wird jeder Task getrennt voneinander betrachtet und analysiert. Die benötigte Zeit soll in zwei Faktoren unterschieden werden. Zum einen produktiv verbrachte Zeit und zum anderen unproduktiv verbrachte Zeit. Produktiv verbrachte Zeit beinhaltet jegliche Aktion die Notwendig ist um das Ziel zu erreichen. Unproduktiv </w:t>
+      </w:r>
+      <w:r>
+        <w:t>verbrachte</w:t>
+      </w:r>
+      <w:r>
+        <w:t xml:space="preserve"> Zeit ist Zeit welche </w:t>
+      </w:r>
+      <w:r>
+        <w:t>unnötig</w:t>
+      </w:r>
+      <w:r>
+        <w:t xml:space="preserve"> verschwendet wird, da gesucht oder Hilfe in Anspruch genommen wird.</w:t>
+      </w:r>
+    </w:p>
+    <w:p>
+      <w:pPr>
+        <w:pStyle w:val="berschrift3"/>
+      </w:pPr>
+      <w:bookmarkStart w:id="41" w:name="_Toc424720239"/>
       <w:r>
         <w:lastRenderedPageBreak/>
-        <w:t>Usability-</w:t>
-      </w:r>
-      <w:r>
-        <w:t>Metriken</w:t>
-      </w:r>
-      <w:bookmarkEnd w:id="38"/>
-    </w:p>
-    <w:p>
-      <w:pPr>
-        <w:pStyle w:val="berschrift3"/>
-      </w:pPr>
-      <w:bookmarkStart w:id="39" w:name="_Toc424719914"/>
-      <w:r>
-        <w:t>Effektivität</w:t>
-      </w:r>
-      <w:bookmarkEnd w:id="39"/>
-    </w:p>
-    <w:p>
-      <w:r>
-        <w:t>Die Effektivi</w:t>
-      </w:r>
-      <w:r>
-        <w:t>tät wird mit Hilfe der Abschlus</w:t>
-      </w:r>
-      <w:r>
-        <w:t>srate bestimmt. Hierbei werden sowohl Ta</w:t>
-      </w:r>
-      <w:r>
-        <w:t>s</w:t>
-      </w:r>
-      <w:r>
-        <w:t>ks welche ohne Hilfestellung erfolgreich absolviert wurden mit denen verrechnet, welche mit Hilfestellung absolviert wurden. Zu dem Anteil mit Hilfestellungen, werden alle Probanden gerechnet, welche mehr als zwei Hilfestellungen benötigten. Hieraus Ergibt sich, dass die Effektivität der Anteil der erfüllten Aufgaben mal dem Erfüllungsgrad der Aufgaben ist.</w:t>
-      </w:r>
-    </w:p>
-    <w:p>
-      <w:r>
-        <w:t>Falls der Versuch aufgrund von externen Faktoren wie Unterbrechung, Internetprobleme etc. beeinflusst wird, wird dies als Error bezeichnet und nicht gewertet.</w:t>
-      </w:r>
-    </w:p>
-    <w:p>
-      <w:pPr>
-        <w:pStyle w:val="berschrift3"/>
-      </w:pPr>
-      <w:bookmarkStart w:id="40" w:name="_Toc424719915"/>
-      <w:r>
-        <w:t>Effizienz</w:t>
-      </w:r>
-      <w:bookmarkEnd w:id="40"/>
-    </w:p>
-    <w:p>
-      <w:r>
-        <w:t xml:space="preserve">Die Effizienz wird aus der Effektivität des Nutzers und der benötigten Zeit ermittelt. Hierbei wird jeder Task getrennt voneinander betrachtet und analysiert. Die benötigte Zeit soll in zwei Faktoren unterschieden werden. Zum einen produktiv verbrachte Zeit und zum anderen unproduktiv verbrachte Zeit. Produktiv verbrachte Zeit beinhaltet jegliche Aktion die Notwendig ist um das Ziel zu erreichen. Unproduktiv </w:t>
-      </w:r>
-      <w:r>
-        <w:t>verbrachte</w:t>
-      </w:r>
-      <w:r>
-        <w:t xml:space="preserve"> Zeit ist Zeit welche </w:t>
-      </w:r>
-      <w:r>
-        <w:t>unnötig</w:t>
-      </w:r>
-      <w:r>
-        <w:t xml:space="preserve"> verschwendet wird, da gesucht oder Hilfe in Anspruch genommen wird.</w:t>
-      </w:r>
-    </w:p>
-    <w:p>
-      <w:pPr>
-        <w:pStyle w:val="berschrift3"/>
-      </w:pPr>
-      <w:bookmarkStart w:id="41" w:name="_Toc424719916"/>
-      <w:r>
         <w:t>Benutzerzufriedenheit</w:t>
       </w:r>
       <w:bookmarkEnd w:id="41"/>
@@ -6521,7 +6472,7 @@
       <w:pPr>
         <w:pStyle w:val="berschrift2"/>
       </w:pPr>
-      <w:bookmarkStart w:id="42" w:name="_Toc424719917"/>
+      <w:bookmarkStart w:id="42" w:name="_Toc424720240"/>
       <w:r>
         <w:t xml:space="preserve">Finale </w:t>
       </w:r>
@@ -6563,7 +6514,7 @@
 </file>
 
 <file path=word/endnotes.xml><?xml version="1.0" encoding="utf-8"?>
-<w:endnotes xmlns:wpc="http://schemas.microsoft.com/office/word/2010/wordprocessingCanvas" xmlns:mo="http://schemas.microsoft.com/office/mac/office/2008/main" xmlns:mc="http://schemas.openxmlformats.org/markup-compatibility/2006" xmlns:mv="urn:schemas-microsoft-com:mac:vml" xmlns:o="urn:schemas-microsoft-com:office:office" xmlns:r="http://schemas.openxmlformats.org/officeDocument/2006/relationships" xmlns:m="http://schemas.openxmlformats.org/officeDocument/2006/math" xmlns:v="urn:schemas-microsoft-com:vml" xmlns:wp14="http://schemas.microsoft.com/office/word/2010/wordprocessingDrawing" xmlns:wp="http://schemas.openxmlformats.org/drawingml/2006/wordprocessingDrawing" xmlns:w10="urn:schemas-microsoft-com:office:word" xmlns:w="http://schemas.openxmlformats.org/wordprocessingml/2006/main" xmlns:w14="http://schemas.microsoft.com/office/word/2010/wordml" xmlns:w15="http://schemas.microsoft.com/office/word/2012/wordml" xmlns:wpg="http://schemas.microsoft.com/office/word/2010/wordprocessingGroup" xmlns:wpi="http://schemas.microsoft.com/office/word/2010/wordprocessingInk" xmlns:wne="http://schemas.microsoft.com/office/word/2006/wordml" xmlns:wps="http://schemas.microsoft.com/office/word/2010/wordprocessingShape" mc:Ignorable="w14 w15 wp14">
+<w:endnotes xmlns:wpc="http://schemas.microsoft.com/office/word/2010/wordprocessingCanvas" xmlns:mc="http://schemas.openxmlformats.org/markup-compatibility/2006" xmlns:o="urn:schemas-microsoft-com:office:office" xmlns:r="http://schemas.openxmlformats.org/officeDocument/2006/relationships" xmlns:m="http://schemas.openxmlformats.org/officeDocument/2006/math" xmlns:v="urn:schemas-microsoft-com:vml" xmlns:wp14="http://schemas.microsoft.com/office/word/2010/wordprocessingDrawing" xmlns:wp="http://schemas.openxmlformats.org/drawingml/2006/wordprocessingDrawing" xmlns:w10="urn:schemas-microsoft-com:office:word" xmlns:w="http://schemas.openxmlformats.org/wordprocessingml/2006/main" xmlns:w14="http://schemas.microsoft.com/office/word/2010/wordml" xmlns:w15="http://schemas.microsoft.com/office/word/2012/wordml" xmlns:wpg="http://schemas.microsoft.com/office/word/2010/wordprocessingGroup" xmlns:wpi="http://schemas.microsoft.com/office/word/2010/wordprocessingInk" xmlns:wne="http://schemas.microsoft.com/office/word/2006/wordml" xmlns:wps="http://schemas.microsoft.com/office/word/2010/wordprocessingShape" mc:Ignorable="w14 w15 wp14">
   <w:endnote w:type="separator" w:id="-1">
     <w:p>
       <w:pPr>
@@ -6588,7 +6539,7 @@
 </file>
 
 <file path=word/footnotes.xml><?xml version="1.0" encoding="utf-8"?>
-<w:footnotes xmlns:wpc="http://schemas.microsoft.com/office/word/2010/wordprocessingCanvas" xmlns:mo="http://schemas.microsoft.com/office/mac/office/2008/main" xmlns:mc="http://schemas.openxmlformats.org/markup-compatibility/2006" xmlns:mv="urn:schemas-microsoft-com:mac:vml" xmlns:o="urn:schemas-microsoft-com:office:office" xmlns:r="http://schemas.openxmlformats.org/officeDocument/2006/relationships" xmlns:m="http://schemas.openxmlformats.org/officeDocument/2006/math" xmlns:v="urn:schemas-microsoft-com:vml" xmlns:wp14="http://schemas.microsoft.com/office/word/2010/wordprocessingDrawing" xmlns:wp="http://schemas.openxmlformats.org/drawingml/2006/wordprocessingDrawing" xmlns:w10="urn:schemas-microsoft-com:office:word" xmlns:w="http://schemas.openxmlformats.org/wordprocessingml/2006/main" xmlns:w14="http://schemas.microsoft.com/office/word/2010/wordml" xmlns:w15="http://schemas.microsoft.com/office/word/2012/wordml" xmlns:wpg="http://schemas.microsoft.com/office/word/2010/wordprocessingGroup" xmlns:wpi="http://schemas.microsoft.com/office/word/2010/wordprocessingInk" xmlns:wne="http://schemas.microsoft.com/office/word/2006/wordml" xmlns:wps="http://schemas.microsoft.com/office/word/2010/wordprocessingShape" mc:Ignorable="w14 w15 wp14">
+<w:footnotes xmlns:wpc="http://schemas.microsoft.com/office/word/2010/wordprocessingCanvas" xmlns:mc="http://schemas.openxmlformats.org/markup-compatibility/2006" xmlns:o="urn:schemas-microsoft-com:office:office" xmlns:r="http://schemas.openxmlformats.org/officeDocument/2006/relationships" xmlns:m="http://schemas.openxmlformats.org/officeDocument/2006/math" xmlns:v="urn:schemas-microsoft-com:vml" xmlns:wp14="http://schemas.microsoft.com/office/word/2010/wordprocessingDrawing" xmlns:wp="http://schemas.openxmlformats.org/drawingml/2006/wordprocessingDrawing" xmlns:w10="urn:schemas-microsoft-com:office:word" xmlns:w="http://schemas.openxmlformats.org/wordprocessingml/2006/main" xmlns:w14="http://schemas.microsoft.com/office/word/2010/wordml" xmlns:w15="http://schemas.microsoft.com/office/word/2012/wordml" xmlns:wpg="http://schemas.microsoft.com/office/word/2010/wordprocessingGroup" xmlns:wpi="http://schemas.microsoft.com/office/word/2010/wordprocessingInk" xmlns:wne="http://schemas.microsoft.com/office/word/2006/wordml" xmlns:wps="http://schemas.microsoft.com/office/word/2010/wordprocessingShape" mc:Ignorable="w14 w15 wp14">
   <w:footnote w:type="separator" w:id="-1">
     <w:p>
       <w:pPr>
@@ -6635,7 +6586,7 @@
 </file>
 
 <file path=word/header1.xml><?xml version="1.0" encoding="utf-8"?>
-<w:hdr xmlns:wpc="http://schemas.microsoft.com/office/word/2010/wordprocessingCanvas" xmlns:mo="http://schemas.microsoft.com/office/mac/office/2008/main" xmlns:mc="http://schemas.openxmlformats.org/markup-compatibility/2006" xmlns:mv="urn:schemas-microsoft-com:mac:vml" xmlns:o="urn:schemas-microsoft-com:office:office" xmlns:r="http://schemas.openxmlformats.org/officeDocument/2006/relationships" xmlns:m="http://schemas.openxmlformats.org/officeDocument/2006/math" xmlns:v="urn:schemas-microsoft-com:vml" xmlns:wp14="http://schemas.microsoft.com/office/word/2010/wordprocessingDrawing" xmlns:wp="http://schemas.openxmlformats.org/drawingml/2006/wordprocessingDrawing" xmlns:w10="urn:schemas-microsoft-com:office:word" xmlns:w="http://schemas.openxmlformats.org/wordprocessingml/2006/main" xmlns:w14="http://schemas.microsoft.com/office/word/2010/wordml" xmlns:w15="http://schemas.microsoft.com/office/word/2012/wordml" xmlns:wpg="http://schemas.microsoft.com/office/word/2010/wordprocessingGroup" xmlns:wpi="http://schemas.microsoft.com/office/word/2010/wordprocessingInk" xmlns:wne="http://schemas.microsoft.com/office/word/2006/wordml" xmlns:wps="http://schemas.microsoft.com/office/word/2010/wordprocessingShape" mc:Ignorable="w14 w15 wp14">
+<w:hdr xmlns:wpc="http://schemas.microsoft.com/office/word/2010/wordprocessingCanvas" xmlns:mc="http://schemas.openxmlformats.org/markup-compatibility/2006" xmlns:o="urn:schemas-microsoft-com:office:office" xmlns:r="http://schemas.openxmlformats.org/officeDocument/2006/relationships" xmlns:m="http://schemas.openxmlformats.org/officeDocument/2006/math" xmlns:v="urn:schemas-microsoft-com:vml" xmlns:wp14="http://schemas.microsoft.com/office/word/2010/wordprocessingDrawing" xmlns:wp="http://schemas.openxmlformats.org/drawingml/2006/wordprocessingDrawing" xmlns:w10="urn:schemas-microsoft-com:office:word" xmlns:w="http://schemas.openxmlformats.org/wordprocessingml/2006/main" xmlns:w14="http://schemas.microsoft.com/office/word/2010/wordml" xmlns:w15="http://schemas.microsoft.com/office/word/2012/wordml" xmlns:wpg="http://schemas.microsoft.com/office/word/2010/wordprocessingGroup" xmlns:wpi="http://schemas.microsoft.com/office/word/2010/wordprocessingInk" xmlns:wne="http://schemas.microsoft.com/office/word/2006/wordml" xmlns:wps="http://schemas.microsoft.com/office/word/2010/wordprocessingShape" mc:Ignorable="w14 w15 wp14">
   <w:p>
     <w:pPr>
       <w:pStyle w:val="Kopfzeile"/>
@@ -6651,7 +6602,7 @@
 </file>
 
 <file path=word/header2.xml><?xml version="1.0" encoding="utf-8"?>
-<w:hdr xmlns:wpc="http://schemas.microsoft.com/office/word/2010/wordprocessingCanvas" xmlns:mo="http://schemas.microsoft.com/office/mac/office/2008/main" xmlns:mc="http://schemas.openxmlformats.org/markup-compatibility/2006" xmlns:mv="urn:schemas-microsoft-com:mac:vml" xmlns:o="urn:schemas-microsoft-com:office:office" xmlns:r="http://schemas.openxmlformats.org/officeDocument/2006/relationships" xmlns:m="http://schemas.openxmlformats.org/officeDocument/2006/math" xmlns:v="urn:schemas-microsoft-com:vml" xmlns:wp14="http://schemas.microsoft.com/office/word/2010/wordprocessingDrawing" xmlns:wp="http://schemas.openxmlformats.org/drawingml/2006/wordprocessingDrawing" xmlns:w10="urn:schemas-microsoft-com:office:word" xmlns:w="http://schemas.openxmlformats.org/wordprocessingml/2006/main" xmlns:w14="http://schemas.microsoft.com/office/word/2010/wordml" xmlns:w15="http://schemas.microsoft.com/office/word/2012/wordml" xmlns:wpg="http://schemas.microsoft.com/office/word/2010/wordprocessingGroup" xmlns:wpi="http://schemas.microsoft.com/office/word/2010/wordprocessingInk" xmlns:wne="http://schemas.microsoft.com/office/word/2006/wordml" xmlns:wps="http://schemas.microsoft.com/office/word/2010/wordprocessingShape" mc:Ignorable="w14 w15 wp14">
+<w:hdr xmlns:wpc="http://schemas.microsoft.com/office/word/2010/wordprocessingCanvas" xmlns:mc="http://schemas.openxmlformats.org/markup-compatibility/2006" xmlns:o="urn:schemas-microsoft-com:office:office" xmlns:r="http://schemas.openxmlformats.org/officeDocument/2006/relationships" xmlns:m="http://schemas.openxmlformats.org/officeDocument/2006/math" xmlns:v="urn:schemas-microsoft-com:vml" xmlns:wp14="http://schemas.microsoft.com/office/word/2010/wordprocessingDrawing" xmlns:wp="http://schemas.openxmlformats.org/drawingml/2006/wordprocessingDrawing" xmlns:w10="urn:schemas-microsoft-com:office:word" xmlns:w="http://schemas.openxmlformats.org/wordprocessingml/2006/main" xmlns:w14="http://schemas.microsoft.com/office/word/2010/wordml" xmlns:w15="http://schemas.microsoft.com/office/word/2012/wordml" xmlns:wpg="http://schemas.microsoft.com/office/word/2010/wordprocessingGroup" xmlns:wpi="http://schemas.microsoft.com/office/word/2010/wordprocessingInk" xmlns:wne="http://schemas.microsoft.com/office/word/2006/wordml" xmlns:wps="http://schemas.microsoft.com/office/word/2010/wordprocessingShape" mc:Ignorable="w14 w15 wp14">
   <w:sdt>
     <w:sdtPr>
       <w:id w:val="1561676772"/>
@@ -6698,7 +6649,7 @@
 </file>
 
 <file path=word/header3.xml><?xml version="1.0" encoding="utf-8"?>
-<w:hdr xmlns:wpc="http://schemas.microsoft.com/office/word/2010/wordprocessingCanvas" xmlns:mo="http://schemas.microsoft.com/office/mac/office/2008/main" xmlns:mc="http://schemas.openxmlformats.org/markup-compatibility/2006" xmlns:mv="urn:schemas-microsoft-com:mac:vml" xmlns:o="urn:schemas-microsoft-com:office:office" xmlns:r="http://schemas.openxmlformats.org/officeDocument/2006/relationships" xmlns:m="http://schemas.openxmlformats.org/officeDocument/2006/math" xmlns:v="urn:schemas-microsoft-com:vml" xmlns:wp14="http://schemas.microsoft.com/office/word/2010/wordprocessingDrawing" xmlns:wp="http://schemas.openxmlformats.org/drawingml/2006/wordprocessingDrawing" xmlns:w10="urn:schemas-microsoft-com:office:word" xmlns:w="http://schemas.openxmlformats.org/wordprocessingml/2006/main" xmlns:w14="http://schemas.microsoft.com/office/word/2010/wordml" xmlns:w15="http://schemas.microsoft.com/office/word/2012/wordml" xmlns:wpg="http://schemas.microsoft.com/office/word/2010/wordprocessingGroup" xmlns:wpi="http://schemas.microsoft.com/office/word/2010/wordprocessingInk" xmlns:wne="http://schemas.microsoft.com/office/word/2006/wordml" xmlns:wps="http://schemas.microsoft.com/office/word/2010/wordprocessingShape" mc:Ignorable="w14 w15 wp14">
+<w:hdr xmlns:wpc="http://schemas.microsoft.com/office/word/2010/wordprocessingCanvas" xmlns:mc="http://schemas.openxmlformats.org/markup-compatibility/2006" xmlns:o="urn:schemas-microsoft-com:office:office" xmlns:r="http://schemas.openxmlformats.org/officeDocument/2006/relationships" xmlns:m="http://schemas.openxmlformats.org/officeDocument/2006/math" xmlns:v="urn:schemas-microsoft-com:vml" xmlns:wp14="http://schemas.microsoft.com/office/word/2010/wordprocessingDrawing" xmlns:wp="http://schemas.openxmlformats.org/drawingml/2006/wordprocessingDrawing" xmlns:w10="urn:schemas-microsoft-com:office:word" xmlns:w="http://schemas.openxmlformats.org/wordprocessingml/2006/main" xmlns:w14="http://schemas.microsoft.com/office/word/2010/wordml" xmlns:w15="http://schemas.microsoft.com/office/word/2012/wordml" xmlns:wpg="http://schemas.microsoft.com/office/word/2010/wordprocessingGroup" xmlns:wpi="http://schemas.microsoft.com/office/word/2010/wordprocessingInk" xmlns:wne="http://schemas.microsoft.com/office/word/2006/wordml" xmlns:wps="http://schemas.microsoft.com/office/word/2010/wordprocessingShape" mc:Ignorable="w14 w15 wp14">
   <w:p>
     <w:pPr>
       <w:pStyle w:val="Kopfzeile"/>
@@ -6714,8 +6665,8 @@
 </file>
 
 <file path=word/numbering.xml><?xml version="1.0" encoding="utf-8"?>
-<w:numbering xmlns:wpc="http://schemas.microsoft.com/office/word/2010/wordprocessingCanvas" xmlns:mo="http://schemas.microsoft.com/office/mac/office/2008/main" xmlns:mc="http://schemas.openxmlformats.org/markup-compatibility/2006" xmlns:mv="urn:schemas-microsoft-com:mac:vml" xmlns:o="urn:schemas-microsoft-com:office:office" xmlns:r="http://schemas.openxmlformats.org/officeDocument/2006/relationships" xmlns:m="http://schemas.openxmlformats.org/officeDocument/2006/math" xmlns:v="urn:schemas-microsoft-com:vml" xmlns:wp14="http://schemas.microsoft.com/office/word/2010/wordprocessingDrawing" xmlns:wp="http://schemas.openxmlformats.org/drawingml/2006/wordprocessingDrawing" xmlns:w10="urn:schemas-microsoft-com:office:word" xmlns:w="http://schemas.openxmlformats.org/wordprocessingml/2006/main" xmlns:w14="http://schemas.microsoft.com/office/word/2010/wordml" xmlns:w15="http://schemas.microsoft.com/office/word/2012/wordml" xmlns:wpg="http://schemas.microsoft.com/office/word/2010/wordprocessingGroup" xmlns:wpi="http://schemas.microsoft.com/office/word/2010/wordprocessingInk" xmlns:wne="http://schemas.microsoft.com/office/word/2006/wordml" xmlns:wps="http://schemas.microsoft.com/office/word/2010/wordprocessingShape" mc:Ignorable="w14 w15 wp14">
-  <w:abstractNum w:abstractNumId="0">
+<w:numbering xmlns:wpc="http://schemas.microsoft.com/office/word/2010/wordprocessingCanvas" xmlns:mc="http://schemas.openxmlformats.org/markup-compatibility/2006" xmlns:o="urn:schemas-microsoft-com:office:office" xmlns:r="http://schemas.openxmlformats.org/officeDocument/2006/relationships" xmlns:m="http://schemas.openxmlformats.org/officeDocument/2006/math" xmlns:v="urn:schemas-microsoft-com:vml" xmlns:wp14="http://schemas.microsoft.com/office/word/2010/wordprocessingDrawing" xmlns:wp="http://schemas.openxmlformats.org/drawingml/2006/wordprocessingDrawing" xmlns:w10="urn:schemas-microsoft-com:office:word" xmlns:w="http://schemas.openxmlformats.org/wordprocessingml/2006/main" xmlns:w14="http://schemas.microsoft.com/office/word/2010/wordml" xmlns:w15="http://schemas.microsoft.com/office/word/2012/wordml" xmlns:wpg="http://schemas.microsoft.com/office/word/2010/wordprocessingGroup" xmlns:wpi="http://schemas.microsoft.com/office/word/2010/wordprocessingInk" xmlns:wne="http://schemas.microsoft.com/office/word/2006/wordml" xmlns:wps="http://schemas.microsoft.com/office/word/2010/wordprocessingShape" mc:Ignorable="w14 w15 wp14">
+  <w:abstractNum w:abstractNumId="0" w15:restartNumberingAfterBreak="0">
     <w:nsid w:val="FFFFFF7C"/>
     <w:multiLevelType w:val="singleLevel"/>
     <w:tmpl w:val="0E308A3A"/>
@@ -6732,7 +6683,7 @@
       </w:pPr>
     </w:lvl>
   </w:abstractNum>
-  <w:abstractNum w:abstractNumId="1">
+  <w:abstractNum w:abstractNumId="1" w15:restartNumberingAfterBreak="0">
     <w:nsid w:val="FFFFFF7D"/>
     <w:multiLevelType w:val="singleLevel"/>
     <w:tmpl w:val="CE7AAB54"/>
@@ -6749,7 +6700,7 @@
       </w:pPr>
     </w:lvl>
   </w:abstractNum>
-  <w:abstractNum w:abstractNumId="2">
+  <w:abstractNum w:abstractNumId="2" w15:restartNumberingAfterBreak="0">
     <w:nsid w:val="FFFFFF7E"/>
     <w:multiLevelType w:val="singleLevel"/>
     <w:tmpl w:val="DC809D3C"/>
@@ -6766,7 +6717,7 @@
       </w:pPr>
     </w:lvl>
   </w:abstractNum>
-  <w:abstractNum w:abstractNumId="3">
+  <w:abstractNum w:abstractNumId="3" w15:restartNumberingAfterBreak="0">
     <w:nsid w:val="FFFFFF7F"/>
     <w:multiLevelType w:val="singleLevel"/>
     <w:tmpl w:val="45287DF2"/>
@@ -6783,7 +6734,7 @@
       </w:pPr>
     </w:lvl>
   </w:abstractNum>
-  <w:abstractNum w:abstractNumId="4">
+  <w:abstractNum w:abstractNumId="4" w15:restartNumberingAfterBreak="0">
     <w:nsid w:val="FFFFFF80"/>
     <w:multiLevelType w:val="singleLevel"/>
     <w:tmpl w:val="4AD8B308"/>
@@ -6803,7 +6754,7 @@
       </w:rPr>
     </w:lvl>
   </w:abstractNum>
-  <w:abstractNum w:abstractNumId="5">
+  <w:abstractNum w:abstractNumId="5" w15:restartNumberingAfterBreak="0">
     <w:nsid w:val="FFFFFF81"/>
     <w:multiLevelType w:val="singleLevel"/>
     <w:tmpl w:val="9E7454F2"/>
@@ -6823,7 +6774,7 @@
       </w:rPr>
     </w:lvl>
   </w:abstractNum>
-  <w:abstractNum w:abstractNumId="6">
+  <w:abstractNum w:abstractNumId="6" w15:restartNumberingAfterBreak="0">
     <w:nsid w:val="FFFFFF82"/>
     <w:multiLevelType w:val="singleLevel"/>
     <w:tmpl w:val="00366EF0"/>
@@ -6843,7 +6794,7 @@
       </w:rPr>
     </w:lvl>
   </w:abstractNum>
-  <w:abstractNum w:abstractNumId="7">
+  <w:abstractNum w:abstractNumId="7" w15:restartNumberingAfterBreak="0">
     <w:nsid w:val="FFFFFF83"/>
     <w:multiLevelType w:val="singleLevel"/>
     <w:tmpl w:val="F3546138"/>
@@ -6863,7 +6814,7 @@
       </w:rPr>
     </w:lvl>
   </w:abstractNum>
-  <w:abstractNum w:abstractNumId="8">
+  <w:abstractNum w:abstractNumId="8" w15:restartNumberingAfterBreak="0">
     <w:nsid w:val="FFFFFF88"/>
     <w:multiLevelType w:val="singleLevel"/>
     <w:tmpl w:val="B950C286"/>
@@ -6880,7 +6831,7 @@
       </w:pPr>
     </w:lvl>
   </w:abstractNum>
-  <w:abstractNum w:abstractNumId="9">
+  <w:abstractNum w:abstractNumId="9" w15:restartNumberingAfterBreak="0">
     <w:nsid w:val="FFFFFF89"/>
     <w:multiLevelType w:val="singleLevel"/>
     <w:tmpl w:val="CAF4A7C0"/>
@@ -6900,7 +6851,7 @@
       </w:rPr>
     </w:lvl>
   </w:abstractNum>
-  <w:abstractNum w:abstractNumId="10">
+  <w:abstractNum w:abstractNumId="10" w15:restartNumberingAfterBreak="0">
     <w:nsid w:val="FFFFFFFB"/>
     <w:multiLevelType w:val="multilevel"/>
     <w:tmpl w:val="04B0567C"/>
@@ -7021,7 +6972,7 @@
       </w:pPr>
     </w:lvl>
   </w:abstractNum>
-  <w:abstractNum w:abstractNumId="11">
+  <w:abstractNum w:abstractNumId="11" w15:restartNumberingAfterBreak="0">
     <w:nsid w:val="1856587E"/>
     <w:multiLevelType w:val="hybridMultilevel"/>
     <w:tmpl w:val="3F668FCA"/>
@@ -7161,7 +7112,7 @@
       </w:rPr>
     </w:lvl>
   </w:abstractNum>
-  <w:abstractNum w:abstractNumId="12">
+  <w:abstractNum w:abstractNumId="12" w15:restartNumberingAfterBreak="0">
     <w:nsid w:val="284C2298"/>
     <w:multiLevelType w:val="hybridMultilevel"/>
     <w:tmpl w:val="D5A6DB30"/>
@@ -7274,7 +7225,7 @@
       </w:rPr>
     </w:lvl>
   </w:abstractNum>
-  <w:abstractNum w:abstractNumId="13">
+  <w:abstractNum w:abstractNumId="13" w15:restartNumberingAfterBreak="0">
     <w:nsid w:val="3B821CC5"/>
     <w:multiLevelType w:val="hybridMultilevel"/>
     <w:tmpl w:val="E4F06E66"/>
@@ -7387,7 +7338,7 @@
       </w:rPr>
     </w:lvl>
   </w:abstractNum>
-  <w:abstractNum w:abstractNumId="14">
+  <w:abstractNum w:abstractNumId="14" w15:restartNumberingAfterBreak="0">
     <w:nsid w:val="3D9406D6"/>
     <w:multiLevelType w:val="hybridMultilevel"/>
     <w:tmpl w:val="FD4872E6"/>
@@ -7500,7 +7451,7 @@
       </w:rPr>
     </w:lvl>
   </w:abstractNum>
-  <w:abstractNum w:abstractNumId="15">
+  <w:abstractNum w:abstractNumId="15" w15:restartNumberingAfterBreak="0">
     <w:nsid w:val="3DE67210"/>
     <w:multiLevelType w:val="hybridMultilevel"/>
     <w:tmpl w:val="576AF468"/>
@@ -7586,7 +7537,7 @@
       </w:pPr>
     </w:lvl>
   </w:abstractNum>
-  <w:abstractNum w:abstractNumId="16">
+  <w:abstractNum w:abstractNumId="16" w15:restartNumberingAfterBreak="0">
     <w:nsid w:val="3DF93C01"/>
     <w:multiLevelType w:val="multilevel"/>
     <w:tmpl w:val="44A62A82"/>
@@ -7699,7 +7650,7 @@
       </w:rPr>
     </w:lvl>
   </w:abstractNum>
-  <w:abstractNum w:abstractNumId="17">
+  <w:abstractNum w:abstractNumId="17" w15:restartNumberingAfterBreak="0">
     <w:nsid w:val="51043DED"/>
     <w:multiLevelType w:val="multilevel"/>
     <w:tmpl w:val="88E0644A"/>
@@ -7820,7 +7771,7 @@
       </w:rPr>
     </w:lvl>
   </w:abstractNum>
-  <w:abstractNum w:abstractNumId="18">
+  <w:abstractNum w:abstractNumId="18" w15:restartNumberingAfterBreak="0">
     <w:nsid w:val="5D5003C8"/>
     <w:multiLevelType w:val="hybridMultilevel"/>
     <w:tmpl w:val="8C82C9EE"/>
@@ -7933,7 +7884,7 @@
       </w:rPr>
     </w:lvl>
   </w:abstractNum>
-  <w:abstractNum w:abstractNumId="19">
+  <w:abstractNum w:abstractNumId="19" w15:restartNumberingAfterBreak="0">
     <w:nsid w:val="63D824DC"/>
     <w:multiLevelType w:val="multilevel"/>
     <w:tmpl w:val="0407001F"/>
@@ -8019,7 +7970,7 @@
       </w:pPr>
     </w:lvl>
   </w:abstractNum>
-  <w:abstractNum w:abstractNumId="20">
+  <w:abstractNum w:abstractNumId="20" w15:restartNumberingAfterBreak="0">
     <w:nsid w:val="695B04CD"/>
     <w:multiLevelType w:val="hybridMultilevel"/>
     <w:tmpl w:val="D0A02DC6"/>
@@ -8273,7 +8224,7 @@
       </w:pPr>
     </w:pPrDefault>
   </w:docDefaults>
-  <w:latentStyles w:defLockedState="0" w:defUIPriority="99" w:defSemiHidden="0" w:defUnhideWhenUsed="0" w:defQFormat="0" w:count="380">
+  <w:latentStyles w:defLockedState="0" w:defUIPriority="99" w:defSemiHidden="0" w:defUnhideWhenUsed="0" w:defQFormat="0" w:count="371">
     <w:lsdException w:name="Normal" w:uiPriority="0" w:qFormat="1"/>
     <w:lsdException w:name="heading 1" w:uiPriority="0" w:qFormat="1"/>
     <w:lsdException w:name="heading 2" w:semiHidden="1" w:uiPriority="0" w:unhideWhenUsed="1" w:qFormat="1"/>
@@ -9094,7 +9045,7 @@
       <w:ind w:left="442"/>
     </w:pPr>
   </w:style>
-  <w:style w:type="character" w:styleId="Link">
+  <w:style w:type="character" w:styleId="Hyperlink">
     <w:name w:val="Hyperlink"/>
     <w:basedOn w:val="Absatz-Standardschriftart"/>
     <w:uiPriority w:val="99"/>
@@ -9325,7 +9276,6 @@
       <w:spacing w:after="0" w:line="240" w:lineRule="auto"/>
     </w:pPr>
     <w:tblPr>
-      <w:tblInd w:w="0" w:type="dxa"/>
       <w:tblBorders>
         <w:top w:val="single" w:sz="4" w:space="0" w:color="auto"/>
         <w:left w:val="single" w:sz="4" w:space="0" w:color="auto"/>
@@ -9334,12 +9284,6 @@
         <w:insideH w:val="single" w:sz="4" w:space="0" w:color="auto"/>
         <w:insideV w:val="single" w:sz="4" w:space="0" w:color="auto"/>
       </w:tblBorders>
-      <w:tblCellMar>
-        <w:top w:w="0" w:type="dxa"/>
-        <w:left w:w="108" w:type="dxa"/>
-        <w:bottom w:w="0" w:type="dxa"/>
-        <w:right w:w="108" w:type="dxa"/>
-      </w:tblCellMar>
     </w:tblPr>
   </w:style>
   <w:style w:type="paragraph" w:customStyle="1" w:styleId="Abbildung">
@@ -9401,19 +9345,12 @@
     <w:tblPr>
       <w:tblStyleRowBandSize w:val="1"/>
       <w:tblStyleColBandSize w:val="1"/>
-      <w:tblInd w:w="0" w:type="dxa"/>
       <w:tblBorders>
         <w:top w:val="single" w:sz="8" w:space="0" w:color="000000" w:themeColor="text1"/>
         <w:left w:val="single" w:sz="8" w:space="0" w:color="000000" w:themeColor="text1"/>
         <w:bottom w:val="single" w:sz="8" w:space="0" w:color="000000" w:themeColor="text1"/>
         <w:right w:val="single" w:sz="8" w:space="0" w:color="000000" w:themeColor="text1"/>
       </w:tblBorders>
-      <w:tblCellMar>
-        <w:top w:w="0" w:type="dxa"/>
-        <w:left w:w="108" w:type="dxa"/>
-        <w:bottom w:w="0" w:type="dxa"/>
-        <w:right w:w="108" w:type="dxa"/>
-      </w:tblCellMar>
     </w:tblPr>
     <w:tblStylePr w:type="firstRow">
       <w:pPr>
@@ -9905,7 +9842,7 @@
 </file>
 
 <file path=customXml/itemProps1.xml><?xml version="1.0" encoding="utf-8"?>
-<ds:datastoreItem xmlns:ds="http://schemas.openxmlformats.org/officeDocument/2006/customXml" ds:itemID="{2B05062E-A475-1E4A-9688-F38185C52A0B}">
+<ds:datastoreItem xmlns:ds="http://schemas.openxmlformats.org/officeDocument/2006/customXml" ds:itemID="{BCBEC2F6-DA68-44A9-AE3F-689240DC7232}">
   <ds:schemaRefs>
     <ds:schemaRef ds:uri="http://schemas.openxmlformats.org/officeDocument/2006/bibliography"/>
   </ds:schemaRefs>

</xml_diff>